<commit_message>
add logo my company
</commit_message>
<xml_diff>
--- a/docs/MyProjectMgnt.docx
+++ b/docs/MyProjectMgnt.docx
@@ -26,16 +26,16 @@
         <mc:AlternateContent>
           <mc:Choice Requires="wps">
             <w:drawing>
-              <wp:anchor distT="0" distB="0" distL="114300" distR="114300" simplePos="0" relativeHeight="251660288" behindDoc="0" locked="0" layoutInCell="1" allowOverlap="1" wp14:anchorId="3470755F" wp14:editId="49E2A737">
+              <wp:anchor distT="0" distB="0" distL="114300" distR="114300" simplePos="0" relativeHeight="251660288" behindDoc="0" locked="0" layoutInCell="1" allowOverlap="1" wp14:anchorId="3470755F" wp14:editId="631193A7">
                 <wp:simplePos x="0" y="0"/>
                 <wp:positionH relativeFrom="column">
-                  <wp:posOffset>-84952</wp:posOffset>
+                  <wp:posOffset>-80645</wp:posOffset>
                 </wp:positionH>
                 <wp:positionV relativeFrom="paragraph">
-                  <wp:posOffset>-22915</wp:posOffset>
+                  <wp:posOffset>-132080</wp:posOffset>
                 </wp:positionV>
-                <wp:extent cx="1653871" cy="572494"/>
-                <wp:effectExtent l="0" t="0" r="22860" b="18415"/>
+                <wp:extent cx="1628775" cy="676910"/>
+                <wp:effectExtent l="0" t="0" r="28575" b="27940"/>
                 <wp:wrapNone/>
                 <wp:docPr id="11" name="Text Box 11"/>
                 <wp:cNvGraphicFramePr/>
@@ -46,7 +46,7 @@
                       <wps:spPr>
                         <a:xfrm>
                           <a:off x="0" y="0"/>
-                          <a:ext cx="1653871" cy="572494"/>
+                          <a:ext cx="1628775" cy="676910"/>
                         </a:xfrm>
                         <a:prstGeom prst="rect">
                           <a:avLst/>
@@ -72,11 +72,43 @@
                             </w:pPr>
                             <w:r>
                               <w:rPr>
-                                <w:b/>
-                                <w:i/>
-                                <w:color w:val="C00000"/>
+                                <w:noProof/>
                               </w:rPr>
-                              <w:t>My Company Logo</w:t>
+                              <w:drawing>
+                                <wp:inline distT="0" distB="0" distL="0" distR="0" wp14:anchorId="7A27B27D" wp14:editId="0FB996A4">
+                                  <wp:extent cx="1476375" cy="590550"/>
+                                  <wp:effectExtent l="0" t="0" r="9525" b="0"/>
+                                  <wp:docPr id="3" name="Picture 3"/>
+                                  <wp:cNvGraphicFramePr>
+                                    <a:graphicFrameLocks xmlns:a="http://schemas.openxmlformats.org/drawingml/2006/main" noChangeAspect="1"/>
+                                  </wp:cNvGraphicFramePr>
+                                  <a:graphic xmlns:a="http://schemas.openxmlformats.org/drawingml/2006/main">
+                                    <a:graphicData uri="http://schemas.openxmlformats.org/drawingml/2006/picture">
+                                      <pic:pic xmlns:pic="http://schemas.openxmlformats.org/drawingml/2006/picture">
+                                        <pic:nvPicPr>
+                                          <pic:cNvPr id="1" name=""/>
+                                          <pic:cNvPicPr/>
+                                        </pic:nvPicPr>
+                                        <pic:blipFill>
+                                          <a:blip r:embed="rId8"/>
+                                          <a:stretch>
+                                            <a:fillRect/>
+                                          </a:stretch>
+                                        </pic:blipFill>
+                                        <pic:spPr>
+                                          <a:xfrm>
+                                            <a:off x="0" y="0"/>
+                                            <a:ext cx="1476375" cy="590550"/>
+                                          </a:xfrm>
+                                          <a:prstGeom prst="rect">
+                                            <a:avLst/>
+                                          </a:prstGeom>
+                                        </pic:spPr>
+                                      </pic:pic>
+                                    </a:graphicData>
+                                  </a:graphic>
+                                </wp:inline>
+                              </w:drawing>
                             </w:r>
                           </w:p>
                         </w:txbxContent>
@@ -90,6 +122,12 @@
                     </wps:wsp>
                   </a:graphicData>
                 </a:graphic>
+                <wp14:sizeRelH relativeFrom="margin">
+                  <wp14:pctWidth>0</wp14:pctWidth>
+                </wp14:sizeRelH>
+                <wp14:sizeRelV relativeFrom="margin">
+                  <wp14:pctHeight>0</wp14:pctHeight>
+                </wp14:sizeRelV>
               </wp:anchor>
             </w:drawing>
           </mc:Choice>
@@ -99,7 +137,7 @@
                 <v:stroke joinstyle="miter"/>
                 <v:path gradientshapeok="t" o:connecttype="rect"/>
               </v:shapetype>
-              <v:shape id="Text Box 11" o:spid="_x0000_s1026" type="#_x0000_t202" style="position:absolute;left:0;text-align:left;margin-left:-6.7pt;margin-top:-1.8pt;width:130.25pt;height:45.1pt;z-index:251660288;visibility:visible;mso-wrap-style:square;mso-wrap-distance-left:9pt;mso-wrap-distance-top:0;mso-wrap-distance-right:9pt;mso-wrap-distance-bottom:0;mso-position-horizontal:absolute;mso-position-horizontal-relative:text;mso-position-vertical:absolute;mso-position-vertical-relative:text;v-text-anchor:top" o:gfxdata="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" fillcolor="white [3201]" strokeweight=".5pt">
+              <v:shape id="Text Box 11" o:spid="_x0000_s1026" type="#_x0000_t202" style="position:absolute;left:0;text-align:left;margin-left:-6.35pt;margin-top:-10.4pt;width:128.25pt;height:53.3pt;z-index:251660288;visibility:visible;mso-wrap-style:square;mso-width-percent:0;mso-height-percent:0;mso-wrap-distance-left:9pt;mso-wrap-distance-top:0;mso-wrap-distance-right:9pt;mso-wrap-distance-bottom:0;mso-position-horizontal:absolute;mso-position-horizontal-relative:text;mso-position-vertical:absolute;mso-position-vertical-relative:text;mso-width-percent:0;mso-height-percent:0;mso-width-relative:margin;mso-height-relative:margin;v-text-anchor:top" o:gfxdata="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" fillcolor="white [3201]" strokeweight=".5pt">
                 <v:textbox>
                   <w:txbxContent>
                     <w:p>
@@ -112,11 +150,43 @@
                       </w:pPr>
                       <w:r>
                         <w:rPr>
-                          <w:b/>
-                          <w:i/>
-                          <w:color w:val="C00000"/>
+                          <w:noProof/>
                         </w:rPr>
-                        <w:t>My Company Logo</w:t>
+                        <w:drawing>
+                          <wp:inline distT="0" distB="0" distL="0" distR="0" wp14:anchorId="7A27B27D" wp14:editId="0FB996A4">
+                            <wp:extent cx="1476375" cy="590550"/>
+                            <wp:effectExtent l="0" t="0" r="9525" b="0"/>
+                            <wp:docPr id="3" name="Picture 3"/>
+                            <wp:cNvGraphicFramePr>
+                              <a:graphicFrameLocks xmlns:a="http://schemas.openxmlformats.org/drawingml/2006/main" noChangeAspect="1"/>
+                            </wp:cNvGraphicFramePr>
+                            <a:graphic xmlns:a="http://schemas.openxmlformats.org/drawingml/2006/main">
+                              <a:graphicData uri="http://schemas.openxmlformats.org/drawingml/2006/picture">
+                                <pic:pic xmlns:pic="http://schemas.openxmlformats.org/drawingml/2006/picture">
+                                  <pic:nvPicPr>
+                                    <pic:cNvPr id="1" name=""/>
+                                    <pic:cNvPicPr/>
+                                  </pic:nvPicPr>
+                                  <pic:blipFill>
+                                    <a:blip r:embed="rId8"/>
+                                    <a:stretch>
+                                      <a:fillRect/>
+                                    </a:stretch>
+                                  </pic:blipFill>
+                                  <pic:spPr>
+                                    <a:xfrm>
+                                      <a:off x="0" y="0"/>
+                                      <a:ext cx="1476375" cy="590550"/>
+                                    </a:xfrm>
+                                    <a:prstGeom prst="rect">
+                                      <a:avLst/>
+                                    </a:prstGeom>
+                                  </pic:spPr>
+                                </pic:pic>
+                              </a:graphicData>
+                            </a:graphic>
+                          </wp:inline>
+                        </w:drawing>
                       </w:r>
                     </w:p>
                   </w:txbxContent>
@@ -3436,339 +3506,6 @@
             <wp:extent cx="2880625" cy="908935"/>
             <wp:effectExtent l="0" t="0" r="0" b="5715"/>
             <wp:docPr id="1" name="Picture 1"/>
-            <wp:cNvGraphicFramePr>
-              <a:graphicFrameLocks xmlns:a="http://schemas.openxmlformats.org/drawingml/2006/main" noChangeAspect="1"/>
-            </wp:cNvGraphicFramePr>
-            <a:graphic xmlns:a="http://schemas.openxmlformats.org/drawingml/2006/main">
-              <a:graphicData uri="http://schemas.openxmlformats.org/drawingml/2006/picture">
-                <pic:pic xmlns:pic="http://schemas.openxmlformats.org/drawingml/2006/picture">
-                  <pic:nvPicPr>
-                    <pic:cNvPr id="1" name=""/>
-                    <pic:cNvPicPr/>
-                  </pic:nvPicPr>
-                  <pic:blipFill>
-                    <a:blip r:embed="rId8"/>
-                    <a:stretch>
-                      <a:fillRect/>
-                    </a:stretch>
-                  </pic:blipFill>
-                  <pic:spPr>
-                    <a:xfrm>
-                      <a:off x="0" y="0"/>
-                      <a:ext cx="2917994" cy="920726"/>
-                    </a:xfrm>
-                    <a:prstGeom prst="rect">
-                      <a:avLst/>
-                    </a:prstGeom>
-                  </pic:spPr>
-                </pic:pic>
-              </a:graphicData>
-            </a:graphic>
-          </wp:inline>
-        </w:drawing>
-      </w:r>
-    </w:p>
-    <w:p>
-      <w:pPr>
-        <w:pStyle w:val="ListParagraph"/>
-        <w:numPr>
-          <w:ilvl w:val="2"/>
-          <w:numId w:val="35"/>
-        </w:numPr>
-        <w:ind w:left="1620"/>
-      </w:pPr>
-      <w:r>
-        <w:rPr>
-          <w:b/>
-          <w:bCs/>
-        </w:rPr>
-        <w:t>d</w:t>
-      </w:r>
-      <w:r>
-        <w:rPr>
-          <w:b/>
-          <w:bCs/>
-        </w:rPr>
-        <w:t>ocs:</w:t>
-      </w:r>
-      <w:r>
-        <w:t xml:space="preserve"> chứa tài liệu dự </w:t>
-      </w:r>
-      <w:r>
-        <w:t>án</w:t>
-      </w:r>
-      <w:r>
-        <w:t xml:space="preserve"> tự viết</w:t>
-      </w:r>
-      <w:r>
-        <w:t>.</w:t>
-      </w:r>
-      <w:r>
-        <w:t xml:space="preserve"> Đây là thư mục nội bộ của dự án</w:t>
-      </w:r>
-      <w:r>
-        <w:t>.</w:t>
-      </w:r>
-      <w:r>
-        <w:t xml:space="preserve"> </w:t>
-      </w:r>
-      <w:r>
-        <w:rPr>
-          <w:color w:val="FF0000"/>
-        </w:rPr>
-        <w:t>Trong học phần này, SV phải để chính</w:t>
-      </w:r>
-      <w:r>
-        <w:rPr>
-          <w:color w:val="FF0000"/>
-        </w:rPr>
-        <w:t xml:space="preserve"> bản</w:t>
-      </w:r>
-      <w:r>
-        <w:rPr>
-          <w:color w:val="FF0000"/>
-        </w:rPr>
-        <w:t xml:space="preserve"> báo cáo này</w:t>
-      </w:r>
-      <w:r>
-        <w:rPr>
-          <w:color w:val="FF0000"/>
-        </w:rPr>
-        <w:t xml:space="preserve"> vào đây, và cùng nhau kết hợp soạn thảo chung với file này</w:t>
-      </w:r>
-      <w:r>
-        <w:t xml:space="preserve">. </w:t>
-      </w:r>
-    </w:p>
-    <w:p>
-      <w:pPr>
-        <w:pStyle w:val="ListParagraph"/>
-        <w:numPr>
-          <w:ilvl w:val="2"/>
-          <w:numId w:val="35"/>
-        </w:numPr>
-        <w:ind w:left="1620"/>
-        <w:rPr>
-          <w:color w:val="FF0000"/>
-        </w:rPr>
-      </w:pPr>
-      <w:r>
-        <w:rPr>
-          <w:b/>
-          <w:bCs/>
-        </w:rPr>
-        <w:t>references </w:t>
-      </w:r>
-      <w:r>
-        <w:t>: thư</w:t>
-      </w:r>
-      <w:r>
-        <w:t xml:space="preserve"> mục chứa </w:t>
-      </w:r>
-      <w:r>
-        <w:t>bản gốc, tài liệu tham khảo gốc lấy về từ internet… Ví dụ, nếu dev tham khảo mã nguồn mở XYZ, thì dev phải đưa file nén mã nguồn mở gốc đó vào thư mục này, đồng thời giải nén và co</w:t>
-      </w:r>
-      <w:r>
-        <w:t xml:space="preserve">py một lần nữa vào thư mục </w:t>
-      </w:r>
-      <w:r>
-        <w:rPr>
-          <w:b/>
-          <w:bCs/>
-        </w:rPr>
-        <w:t>sources</w:t>
-      </w:r>
-      <w:r>
-        <w:rPr>
-          <w:b/>
-          <w:bCs/>
-        </w:rPr>
-        <w:t>.</w:t>
-      </w:r>
-      <w:r>
-        <w:t xml:space="preserve"> </w:t>
-      </w:r>
-      <w:r>
-        <w:rPr>
-          <w:color w:val="FF0000"/>
-        </w:rPr>
-        <w:t>SV chỉ cần copy tượng trưng một vài file text vào đây là được</w:t>
-      </w:r>
-    </w:p>
-    <w:p>
-      <w:pPr>
-        <w:pStyle w:val="ListParagraph"/>
-        <w:numPr>
-          <w:ilvl w:val="2"/>
-          <w:numId w:val="35"/>
-        </w:numPr>
-        <w:ind w:left="1620"/>
-      </w:pPr>
-      <w:r>
-        <w:rPr>
-          <w:b/>
-          <w:bCs/>
-        </w:rPr>
-        <w:t>releases</w:t>
-      </w:r>
-      <w:r>
-        <w:t>:</w:t>
-      </w:r>
-      <w:r>
-        <w:t xml:space="preserve"> </w:t>
-      </w:r>
-      <w:r>
-        <w:t>mỗi khi gửi c</w:t>
-      </w:r>
-      <w:r>
-        <w:t xml:space="preserve">ho khách hàng (giáo viên), </w:t>
-      </w:r>
-      <w:r>
-        <w:t xml:space="preserve">SV sẽ tạo ra một thư mục con có </w:t>
-      </w:r>
-      <w:r>
-        <w:t xml:space="preserve">dạng </w:t>
-      </w:r>
-      <w:r>
-        <w:rPr>
-          <w:b/>
-          <w:bCs/>
-          <w:i/>
-          <w:iCs/>
-        </w:rPr>
-        <w:t>yyyymmdd</w:t>
-      </w:r>
-      <w:r>
-        <w:rPr>
-          <w:b/>
-          <w:bCs/>
-          <w:i/>
-          <w:iCs/>
-        </w:rPr>
-        <w:t xml:space="preserve"> </w:t>
-      </w:r>
-      <w:r>
-        <w:rPr>
-          <w:i/>
-          <w:iCs/>
-        </w:rPr>
-        <w:t>là</w:t>
-      </w:r>
-      <w:r>
-        <w:t xml:space="preserve"> ngày bàn giao</w:t>
-      </w:r>
-      <w:r>
-        <w:t>, và copy toàn bộ các tài liệu vào đó</w:t>
-      </w:r>
-      <w:r>
-        <w:t>.</w:t>
-      </w:r>
-      <w:r>
-        <w:t xml:space="preserve"> </w:t>
-      </w:r>
-      <w:r>
-        <w:rPr>
-          <w:color w:val="FF0000"/>
-        </w:rPr>
-        <w:t>Trong học phần này</w:t>
-      </w:r>
-      <w:r>
-        <w:rPr>
-          <w:color w:val="FF0000"/>
-        </w:rPr>
-        <w:t>, SV</w:t>
-      </w:r>
-      <w:r>
-        <w:rPr>
-          <w:color w:val="FF0000"/>
-        </w:rPr>
-        <w:t xml:space="preserve"> tạo tượng trưng</w:t>
-      </w:r>
-      <w:r>
-        <w:rPr>
-          <w:color w:val="FF0000"/>
-        </w:rPr>
-        <w:t xml:space="preserve"> một số</w:t>
-      </w:r>
-      <w:r>
-        <w:rPr>
-          <w:color w:val="FF0000"/>
-        </w:rPr>
-        <w:t xml:space="preserve"> </w:t>
-      </w:r>
-      <w:r>
-        <w:rPr>
-          <w:color w:val="FF0000"/>
-        </w:rPr>
-        <w:t>ngày</w:t>
-      </w:r>
-      <w:r>
-        <w:rPr>
-          <w:color w:val="FF0000"/>
-        </w:rPr>
-        <w:t xml:space="preserve">, trong đó có </w:t>
-      </w:r>
-      <w:r>
-        <w:rPr>
-          <w:color w:val="FF0000"/>
-        </w:rPr>
-        <w:t xml:space="preserve">qui định lấy </w:t>
-      </w:r>
-      <w:r>
-        <w:rPr>
-          <w:b/>
-          <w:bCs/>
-          <w:color w:val="FF0000"/>
-        </w:rPr>
-        <w:t xml:space="preserve">ngày </w:t>
-      </w:r>
-      <w:r>
-        <w:rPr>
-          <w:b/>
-          <w:bCs/>
-          <w:color w:val="FF0000"/>
-        </w:rPr>
-        <w:t>G</w:t>
-      </w:r>
-      <w:r>
-        <w:rPr>
-          <w:color w:val="FF0000"/>
-        </w:rPr>
-        <w:t xml:space="preserve"> </w:t>
-      </w:r>
-      <w:r>
-        <w:rPr>
-          <w:color w:val="FF0000"/>
-        </w:rPr>
-        <w:t>để làm</w:t>
-      </w:r>
-      <w:r>
-        <w:rPr>
-          <w:color w:val="FF0000"/>
-        </w:rPr>
-        <w:t xml:space="preserve"> ngày nộp </w:t>
-      </w:r>
-      <w:r>
-        <w:rPr>
-          <w:color w:val="FF0000"/>
-        </w:rPr>
-        <w:t>BTL chính thức</w:t>
-      </w:r>
-    </w:p>
-    <w:p>
-      <w:pPr>
-        <w:pStyle w:val="ListParagraph"/>
-        <w:ind w:left="1620"/>
-      </w:pPr>
-      <w:r>
-        <w:rPr>
-          <w:noProof/>
-        </w:rPr>
-        <w:drawing>
-          <wp:inline distT="0" distB="0" distL="0" distR="0" wp14:anchorId="5803104E" wp14:editId="01B72F42">
-            <wp:extent cx="761120" cy="490816"/>
-            <wp:effectExtent l="0" t="0" r="1270" b="5080"/>
-            <wp:docPr id="2" name="Picture 2"/>
             <wp:cNvGraphicFramePr>
               <a:graphicFrameLocks xmlns:a="http://schemas.openxmlformats.org/drawingml/2006/main" noChangeAspect="1"/>
             </wp:cNvGraphicFramePr>
@@ -3788,6 +3525,339 @@
                   <pic:spPr>
                     <a:xfrm>
                       <a:off x="0" y="0"/>
+                      <a:ext cx="2917994" cy="920726"/>
+                    </a:xfrm>
+                    <a:prstGeom prst="rect">
+                      <a:avLst/>
+                    </a:prstGeom>
+                  </pic:spPr>
+                </pic:pic>
+              </a:graphicData>
+            </a:graphic>
+          </wp:inline>
+        </w:drawing>
+      </w:r>
+    </w:p>
+    <w:p>
+      <w:pPr>
+        <w:pStyle w:val="ListParagraph"/>
+        <w:numPr>
+          <w:ilvl w:val="2"/>
+          <w:numId w:val="35"/>
+        </w:numPr>
+        <w:ind w:left="1620"/>
+      </w:pPr>
+      <w:r>
+        <w:rPr>
+          <w:b/>
+          <w:bCs/>
+        </w:rPr>
+        <w:t>d</w:t>
+      </w:r>
+      <w:r>
+        <w:rPr>
+          <w:b/>
+          <w:bCs/>
+        </w:rPr>
+        <w:t>ocs:</w:t>
+      </w:r>
+      <w:r>
+        <w:t xml:space="preserve"> chứa tài liệu dự </w:t>
+      </w:r>
+      <w:r>
+        <w:t>án</w:t>
+      </w:r>
+      <w:r>
+        <w:t xml:space="preserve"> tự viết</w:t>
+      </w:r>
+      <w:r>
+        <w:t>.</w:t>
+      </w:r>
+      <w:r>
+        <w:t xml:space="preserve"> Đây là thư mục nội bộ của dự án</w:t>
+      </w:r>
+      <w:r>
+        <w:t>.</w:t>
+      </w:r>
+      <w:r>
+        <w:t xml:space="preserve"> </w:t>
+      </w:r>
+      <w:r>
+        <w:rPr>
+          <w:color w:val="FF0000"/>
+        </w:rPr>
+        <w:t>Trong học phần này, SV phải để chính</w:t>
+      </w:r>
+      <w:r>
+        <w:rPr>
+          <w:color w:val="FF0000"/>
+        </w:rPr>
+        <w:t xml:space="preserve"> bản</w:t>
+      </w:r>
+      <w:r>
+        <w:rPr>
+          <w:color w:val="FF0000"/>
+        </w:rPr>
+        <w:t xml:space="preserve"> báo cáo này</w:t>
+      </w:r>
+      <w:r>
+        <w:rPr>
+          <w:color w:val="FF0000"/>
+        </w:rPr>
+        <w:t xml:space="preserve"> vào đây, và cùng nhau kết hợp soạn thảo chung với file này</w:t>
+      </w:r>
+      <w:r>
+        <w:t xml:space="preserve">. </w:t>
+      </w:r>
+    </w:p>
+    <w:p>
+      <w:pPr>
+        <w:pStyle w:val="ListParagraph"/>
+        <w:numPr>
+          <w:ilvl w:val="2"/>
+          <w:numId w:val="35"/>
+        </w:numPr>
+        <w:ind w:left="1620"/>
+        <w:rPr>
+          <w:color w:val="FF0000"/>
+        </w:rPr>
+      </w:pPr>
+      <w:r>
+        <w:rPr>
+          <w:b/>
+          <w:bCs/>
+        </w:rPr>
+        <w:t>references </w:t>
+      </w:r>
+      <w:r>
+        <w:t>: thư</w:t>
+      </w:r>
+      <w:r>
+        <w:t xml:space="preserve"> mục chứa </w:t>
+      </w:r>
+      <w:r>
+        <w:t>bản gốc, tài liệu tham khảo gốc lấy về từ internet… Ví dụ, nếu dev tham khảo mã nguồn mở XYZ, thì dev phải đưa file nén mã nguồn mở gốc đó vào thư mục này, đồng thời giải nén và co</w:t>
+      </w:r>
+      <w:r>
+        <w:t xml:space="preserve">py một lần nữa vào thư mục </w:t>
+      </w:r>
+      <w:r>
+        <w:rPr>
+          <w:b/>
+          <w:bCs/>
+        </w:rPr>
+        <w:t>sources</w:t>
+      </w:r>
+      <w:r>
+        <w:rPr>
+          <w:b/>
+          <w:bCs/>
+        </w:rPr>
+        <w:t>.</w:t>
+      </w:r>
+      <w:r>
+        <w:t xml:space="preserve"> </w:t>
+      </w:r>
+      <w:r>
+        <w:rPr>
+          <w:color w:val="FF0000"/>
+        </w:rPr>
+        <w:t>SV chỉ cần copy tượng trưng một vài file text vào đây là được</w:t>
+      </w:r>
+    </w:p>
+    <w:p>
+      <w:pPr>
+        <w:pStyle w:val="ListParagraph"/>
+        <w:numPr>
+          <w:ilvl w:val="2"/>
+          <w:numId w:val="35"/>
+        </w:numPr>
+        <w:ind w:left="1620"/>
+      </w:pPr>
+      <w:r>
+        <w:rPr>
+          <w:b/>
+          <w:bCs/>
+        </w:rPr>
+        <w:t>releases</w:t>
+      </w:r>
+      <w:r>
+        <w:t>:</w:t>
+      </w:r>
+      <w:r>
+        <w:t xml:space="preserve"> </w:t>
+      </w:r>
+      <w:r>
+        <w:t>mỗi khi gửi c</w:t>
+      </w:r>
+      <w:r>
+        <w:t xml:space="preserve">ho khách hàng (giáo viên), </w:t>
+      </w:r>
+      <w:r>
+        <w:t xml:space="preserve">SV sẽ tạo ra một thư mục con có </w:t>
+      </w:r>
+      <w:r>
+        <w:t xml:space="preserve">dạng </w:t>
+      </w:r>
+      <w:r>
+        <w:rPr>
+          <w:b/>
+          <w:bCs/>
+          <w:i/>
+          <w:iCs/>
+        </w:rPr>
+        <w:t>yyyymmdd</w:t>
+      </w:r>
+      <w:r>
+        <w:rPr>
+          <w:b/>
+          <w:bCs/>
+          <w:i/>
+          <w:iCs/>
+        </w:rPr>
+        <w:t xml:space="preserve"> </w:t>
+      </w:r>
+      <w:r>
+        <w:rPr>
+          <w:i/>
+          <w:iCs/>
+        </w:rPr>
+        <w:t>là</w:t>
+      </w:r>
+      <w:r>
+        <w:t xml:space="preserve"> ngày bàn giao</w:t>
+      </w:r>
+      <w:r>
+        <w:t>, và copy toàn bộ các tài liệu vào đó</w:t>
+      </w:r>
+      <w:r>
+        <w:t>.</w:t>
+      </w:r>
+      <w:r>
+        <w:t xml:space="preserve"> </w:t>
+      </w:r>
+      <w:r>
+        <w:rPr>
+          <w:color w:val="FF0000"/>
+        </w:rPr>
+        <w:t>Trong học phần này</w:t>
+      </w:r>
+      <w:r>
+        <w:rPr>
+          <w:color w:val="FF0000"/>
+        </w:rPr>
+        <w:t>, SV</w:t>
+      </w:r>
+      <w:r>
+        <w:rPr>
+          <w:color w:val="FF0000"/>
+        </w:rPr>
+        <w:t xml:space="preserve"> tạo tượng trưng</w:t>
+      </w:r>
+      <w:r>
+        <w:rPr>
+          <w:color w:val="FF0000"/>
+        </w:rPr>
+        <w:t xml:space="preserve"> một số</w:t>
+      </w:r>
+      <w:r>
+        <w:rPr>
+          <w:color w:val="FF0000"/>
+        </w:rPr>
+        <w:t xml:space="preserve"> </w:t>
+      </w:r>
+      <w:r>
+        <w:rPr>
+          <w:color w:val="FF0000"/>
+        </w:rPr>
+        <w:t>ngày</w:t>
+      </w:r>
+      <w:r>
+        <w:rPr>
+          <w:color w:val="FF0000"/>
+        </w:rPr>
+        <w:t xml:space="preserve">, trong đó có </w:t>
+      </w:r>
+      <w:r>
+        <w:rPr>
+          <w:color w:val="FF0000"/>
+        </w:rPr>
+        <w:t xml:space="preserve">qui định lấy </w:t>
+      </w:r>
+      <w:r>
+        <w:rPr>
+          <w:b/>
+          <w:bCs/>
+          <w:color w:val="FF0000"/>
+        </w:rPr>
+        <w:t xml:space="preserve">ngày </w:t>
+      </w:r>
+      <w:r>
+        <w:rPr>
+          <w:b/>
+          <w:bCs/>
+          <w:color w:val="FF0000"/>
+        </w:rPr>
+        <w:t>G</w:t>
+      </w:r>
+      <w:r>
+        <w:rPr>
+          <w:color w:val="FF0000"/>
+        </w:rPr>
+        <w:t xml:space="preserve"> </w:t>
+      </w:r>
+      <w:r>
+        <w:rPr>
+          <w:color w:val="FF0000"/>
+        </w:rPr>
+        <w:t>để làm</w:t>
+      </w:r>
+      <w:r>
+        <w:rPr>
+          <w:color w:val="FF0000"/>
+        </w:rPr>
+        <w:t xml:space="preserve"> ngày nộp </w:t>
+      </w:r>
+      <w:r>
+        <w:rPr>
+          <w:color w:val="FF0000"/>
+        </w:rPr>
+        <w:t>BTL chính thức</w:t>
+      </w:r>
+    </w:p>
+    <w:p>
+      <w:pPr>
+        <w:pStyle w:val="ListParagraph"/>
+        <w:ind w:left="1620"/>
+      </w:pPr>
+      <w:r>
+        <w:rPr>
+          <w:noProof/>
+        </w:rPr>
+        <w:drawing>
+          <wp:inline distT="0" distB="0" distL="0" distR="0" wp14:anchorId="5803104E" wp14:editId="01B72F42">
+            <wp:extent cx="761120" cy="490816"/>
+            <wp:effectExtent l="0" t="0" r="1270" b="5080"/>
+            <wp:docPr id="2" name="Picture 2"/>
+            <wp:cNvGraphicFramePr>
+              <a:graphicFrameLocks xmlns:a="http://schemas.openxmlformats.org/drawingml/2006/main" noChangeAspect="1"/>
+            </wp:cNvGraphicFramePr>
+            <a:graphic xmlns:a="http://schemas.openxmlformats.org/drawingml/2006/main">
+              <a:graphicData uri="http://schemas.openxmlformats.org/drawingml/2006/picture">
+                <pic:pic xmlns:pic="http://schemas.openxmlformats.org/drawingml/2006/picture">
+                  <pic:nvPicPr>
+                    <pic:cNvPr id="1" name=""/>
+                    <pic:cNvPicPr/>
+                  </pic:nvPicPr>
+                  <pic:blipFill>
+                    <a:blip r:embed="rId10"/>
+                    <a:stretch>
+                      <a:fillRect/>
+                    </a:stretch>
+                  </pic:blipFill>
+                  <pic:spPr>
+                    <a:xfrm>
+                      <a:off x="0" y="0"/>
                       <a:ext cx="770881" cy="497111"/>
                     </a:xfrm>
                     <a:prstGeom prst="rect">
@@ -4006,7 +4076,7 @@
       <w:r>
         <w:t xml:space="preserve">  </w:t>
       </w:r>
-      <w:hyperlink r:id="rId10" w:history="1">
+      <w:hyperlink r:id="rId11" w:history="1">
         <w:r>
           <w:rPr>
             <w:rStyle w:val="Hyperlink"/>
@@ -4089,13 +4159,7 @@
         </w:numPr>
       </w:pPr>
       <w:r>
-        <w:t>Tạo một</w:t>
-      </w:r>
-      <w:r>
-        <w:t xml:space="preserve"> Project</w:t>
-      </w:r>
-      <w:r>
-        <w:t xml:space="preserve"> chung cho cả nhóm </w:t>
+        <w:t xml:space="preserve">Tạo một Project chung cho cả nhóm </w:t>
       </w:r>
     </w:p>
     <w:p>
@@ -4109,7 +4173,7 @@
       <w:r>
         <w:t xml:space="preserve">Add tài khoản giáo viên </w:t>
       </w:r>
-      <w:hyperlink r:id="rId11" w:history="1">
+      <w:hyperlink r:id="rId12" w:history="1">
         <w:r>
           <w:rPr>
             <w:rStyle w:val="Hyperlink"/>
@@ -4170,7 +4234,7 @@
                     </pic:cNvPicPr>
                   </pic:nvPicPr>
                   <pic:blipFill>
-                    <a:blip r:embed="rId12" cstate="print">
+                    <a:blip r:embed="rId13" cstate="print">
                       <a:extLst>
                         <a:ext uri="{28A0092B-C50C-407E-A947-70E740481C1C}">
                           <a14:useLocalDpi xmlns:a14="http://schemas.microsoft.com/office/drawing/2010/main" val="0"/>
@@ -4647,10 +4711,7 @@
           </w:tcPr>
           <w:p>
             <w:r>
-              <w:t>QUẢN LÝ</w:t>
-            </w:r>
-            <w:r>
-              <w:t xml:space="preserve"> CÔNG VIỆC</w:t>
+              <w:t>QUẢN LÝ CÔNG VIỆC</w:t>
             </w:r>
           </w:p>
         </w:tc>
@@ -5061,8 +5122,6 @@
           <w:color w:val="951B13"/>
         </w:rPr>
       </w:pPr>
-      <w:bookmarkStart w:id="0" w:name="_GoBack"/>
-      <w:bookmarkEnd w:id="0"/>
       <w:r>
         <w:rPr>
           <w:color w:val="951B13"/>
@@ -5702,9 +5761,9 @@
       <w:pPr>
         <w:pStyle w:val="TOC3"/>
         <w:sectPr>
-          <w:headerReference w:type="default" r:id="rId13"/>
-          <w:footerReference w:type="default" r:id="rId14"/>
-          <w:footerReference w:type="first" r:id="rId15"/>
+          <w:headerReference w:type="default" r:id="rId14"/>
+          <w:footerReference w:type="default" r:id="rId15"/>
+          <w:footerReference w:type="first" r:id="rId16"/>
           <w:footnotePr>
             <w:pos w:val="beneathText"/>
           </w:footnotePr>
@@ -5721,25 +5780,156 @@
       <w:pPr>
         <w:pStyle w:val="Heading1"/>
       </w:pPr>
-      <w:bookmarkStart w:id="1" w:name="_Toc25660378"/>
+      <w:bookmarkStart w:id="0" w:name="_Toc25660378"/>
       <w:r>
         <w:lastRenderedPageBreak/>
         <w:t>Giới thiệu dự án</w:t>
       </w:r>
+      <w:bookmarkEnd w:id="0"/>
+    </w:p>
+    <w:p>
+      <w:pPr>
+        <w:pStyle w:val="Heading2"/>
+      </w:pPr>
+      <w:bookmarkStart w:id="1" w:name="_Toc25660379"/>
+      <w:r>
+        <w:t xml:space="preserve">Mô tả </w:t>
+      </w:r>
+      <w:r>
+        <w:t>dự án</w:t>
+      </w:r>
       <w:bookmarkEnd w:id="1"/>
     </w:p>
     <w:p>
+      <w:r>
+        <w:t>Thiết kế và xây dựng một website bán điện thoại theo yêu cầu của khách hàng</w:t>
+      </w:r>
+    </w:p>
+    <w:p>
       <w:pPr>
         <w:pStyle w:val="Heading2"/>
       </w:pPr>
-      <w:bookmarkStart w:id="2" w:name="_Toc25660379"/>
-      <w:r>
-        <w:t xml:space="preserve">Mô tả </w:t>
-      </w:r>
-      <w:r>
-        <w:t>dự án</w:t>
+      <w:bookmarkStart w:id="2" w:name="_Toc25660380"/>
+      <w:r>
+        <w:t>Công cụ quản lý</w:t>
       </w:r>
       <w:bookmarkEnd w:id="2"/>
+    </w:p>
+    <w:p>
+      <w:r>
+        <w:rPr>
+          <w:b/>
+          <w:bCs/>
+        </w:rPr>
+        <w:t xml:space="preserve">Link </w:t>
+      </w:r>
+      <w:r>
+        <w:rPr>
+          <w:b/>
+          <w:bCs/>
+        </w:rPr>
+        <w:t>Quản lý và phân chia công việc:</w:t>
+      </w:r>
+      <w:r>
+        <w:t xml:space="preserve"> MS Planner </w:t>
+      </w:r>
+      <w:r>
+        <w:rPr>
+          <w:color w:val="FF0000"/>
+        </w:rPr>
+        <w:t xml:space="preserve">(bắt buộc): </w:t>
+      </w:r>
+      <w:r>
+        <w:rPr>
+          <w:color w:val="FF0000"/>
+        </w:rPr>
+        <w:t>https://bit.ly/2Pbqyzl</w:t>
+      </w:r>
+    </w:p>
+    <w:p>
+      <w:r>
+        <w:rPr>
+          <w:b/>
+          <w:bCs/>
+        </w:rPr>
+        <w:t xml:space="preserve">Link </w:t>
+      </w:r>
+      <w:r>
+        <w:rPr>
+          <w:b/>
+          <w:bCs/>
+        </w:rPr>
+        <w:t>Quản lý mã nguồn</w:t>
+      </w:r>
+      <w:r>
+        <w:rPr>
+          <w:b/>
+          <w:bCs/>
+        </w:rPr>
+        <w:t>:</w:t>
+      </w:r>
+      <w:r>
+        <w:t xml:space="preserve"> </w:t>
+      </w:r>
+      <w:r>
+        <w:t>Git</w:t>
+      </w:r>
+      <w:r>
+        <w:t>H</w:t>
+      </w:r>
+      <w:r>
+        <w:t>ub</w:t>
+      </w:r>
+      <w:r>
+        <w:t xml:space="preserve">/GitLab </w:t>
+      </w:r>
+      <w:r>
+        <w:rPr>
+          <w:color w:val="FF0000"/>
+        </w:rPr>
+        <w:t>(bắt buộc)</w:t>
+      </w:r>
+      <w:r>
+        <w:rPr>
+          <w:color w:val="FF0000"/>
+        </w:rPr>
+        <w:t>:</w:t>
+      </w:r>
+      <w:r>
+        <w:rPr>
+          <w:color w:val="FF0000"/>
+        </w:rPr>
+        <w:t xml:space="preserve"> </w:t>
+      </w:r>
+      <w:hyperlink r:id="rId17" w:history="1">
+        <w:r>
+          <w:rPr>
+            <w:rStyle w:val="Hyperlink"/>
+          </w:rPr>
+          <w:t>https://github.com/DOANDUYDAT/manage-project-20191</w:t>
+        </w:r>
+      </w:hyperlink>
+    </w:p>
+    <w:p/>
+    <w:p>
+      <w:pPr>
+        <w:pStyle w:val="Heading1"/>
+      </w:pPr>
+      <w:bookmarkStart w:id="3" w:name="_Toc25660381"/>
+      <w:r>
+        <w:t>Các nhân sự tham gia dự án</w:t>
+      </w:r>
+      <w:bookmarkEnd w:id="3"/>
+    </w:p>
+    <w:p>
+      <w:pPr>
+        <w:pStyle w:val="Heading2"/>
+      </w:pPr>
+      <w:bookmarkStart w:id="4" w:name="_Toc25660382"/>
+      <w:r>
+        <w:t>Thông tin liên hệ phía khách hàng</w:t>
+      </w:r>
+      <w:bookmarkEnd w:id="4"/>
     </w:p>
     <w:p>
       <w:pPr>
@@ -5753,160 +5943,32 @@
           <w:i/>
           <w:iCs/>
         </w:rPr>
-        <w:t>Robot dò đường, website quảng cáo, bài tập lớn….</w:t>
-      </w:r>
-    </w:p>
-    <w:p>
-      <w:pPr>
-        <w:pStyle w:val="Heading2"/>
-      </w:pPr>
-      <w:bookmarkStart w:id="3" w:name="_Toc25660380"/>
-      <w:r>
-        <w:t>Công cụ quản lý</w:t>
-      </w:r>
-      <w:bookmarkEnd w:id="3"/>
-    </w:p>
-    <w:p>
-      <w:r>
-        <w:rPr>
-          <w:b/>
-          <w:bCs/>
-        </w:rPr>
-        <w:t xml:space="preserve">Link </w:t>
-      </w:r>
-      <w:r>
-        <w:rPr>
-          <w:b/>
-          <w:bCs/>
-        </w:rPr>
-        <w:t>Quản lý và phân chia công việc:</w:t>
-      </w:r>
-      <w:r>
-        <w:t xml:space="preserve"> MS Planner </w:t>
-      </w:r>
-      <w:r>
-        <w:rPr>
-          <w:color w:val="FF0000"/>
-        </w:rPr>
-        <w:t xml:space="preserve">(bắt buộc): </w:t>
-      </w:r>
-      <w:r>
-        <w:t>…</w:t>
-      </w:r>
-      <w:r>
-        <w:t>………………………………………..</w:t>
-      </w:r>
-      <w:r>
-        <w:t>…..</w:t>
-      </w:r>
-    </w:p>
-    <w:p>
-      <w:r>
-        <w:rPr>
-          <w:b/>
-          <w:bCs/>
-        </w:rPr>
-        <w:t xml:space="preserve">Link </w:t>
-      </w:r>
-      <w:r>
-        <w:rPr>
-          <w:b/>
-          <w:bCs/>
-        </w:rPr>
-        <w:t>Quản lý mã nguồn</w:t>
-      </w:r>
-      <w:r>
-        <w:rPr>
-          <w:b/>
-          <w:bCs/>
-        </w:rPr>
-        <w:t>:</w:t>
-      </w:r>
-      <w:r>
-        <w:t xml:space="preserve"> </w:t>
-      </w:r>
-      <w:r>
-        <w:t>Git</w:t>
-      </w:r>
-      <w:r>
-        <w:t>H</w:t>
-      </w:r>
-      <w:r>
-        <w:t>ub</w:t>
-      </w:r>
-      <w:r>
-        <w:t xml:space="preserve">/GitLab </w:t>
-      </w:r>
-      <w:r>
-        <w:rPr>
-          <w:color w:val="FF0000"/>
-        </w:rPr>
-        <w:t>(bắt buộc)</w:t>
-      </w:r>
-      <w:r>
-        <w:rPr>
-          <w:color w:val="FF0000"/>
-        </w:rPr>
-        <w:t>:</w:t>
-      </w:r>
-      <w:r>
-        <w:rPr>
-          <w:color w:val="FF0000"/>
-        </w:rPr>
-        <w:t xml:space="preserve"> </w:t>
-      </w:r>
-      <w:r>
-        <w:t>…………………………………………</w:t>
-      </w:r>
-      <w:r>
-        <w:t>…………………….</w:t>
-      </w:r>
-    </w:p>
-    <w:p/>
-    <w:p>
-      <w:pPr>
-        <w:pStyle w:val="Heading1"/>
-      </w:pPr>
-      <w:bookmarkStart w:id="4" w:name="_Toc25660381"/>
-      <w:r>
-        <w:t>Các nhân sự tham gia dự án</w:t>
-      </w:r>
-      <w:bookmarkEnd w:id="4"/>
-    </w:p>
-    <w:p>
-      <w:pPr>
-        <w:pStyle w:val="Heading2"/>
-      </w:pPr>
-      <w:bookmarkStart w:id="5" w:name="_Toc25660382"/>
-      <w:r>
-        <w:t>Thông tin liên hệ phía khách hàng</w:t>
-      </w:r>
-      <w:bookmarkEnd w:id="5"/>
-    </w:p>
-    <w:p>
-      <w:pPr>
+        <w:t>Anh N</w:t>
+      </w:r>
+      <w:r>
         <w:rPr>
           <w:i/>
           <w:iCs/>
         </w:rPr>
-      </w:pPr>
+        <w:t>guyễn Đức Tiến</w:t>
+      </w:r>
       <w:r>
         <w:rPr>
           <w:i/>
           <w:iCs/>
         </w:rPr>
-        <w:t xml:space="preserve">Anh Ngô Lam Trung: </w:t>
+        <w:t xml:space="preserve">: </w:t>
       </w:r>
     </w:p>
     <w:p>
       <w:pPr>
         <w:pStyle w:val="Heading2"/>
       </w:pPr>
-      <w:bookmarkStart w:id="6" w:name="_Toc25660383"/>
+      <w:bookmarkStart w:id="5" w:name="_Toc25660383"/>
       <w:r>
         <w:t>Thông tin liên hệ phía công ty</w:t>
       </w:r>
-      <w:bookmarkEnd w:id="6"/>
+      <w:bookmarkEnd w:id="5"/>
     </w:p>
     <w:p>
       <w:pPr>
@@ -5920,22 +5982,38 @@
           <w:i/>
           <w:iCs/>
         </w:rPr>
-        <w:t>Lập trình viên:  Pham Lan</w:t>
-      </w:r>
-    </w:p>
-    <w:p>
-      <w:pPr>
+        <w:t xml:space="preserve">Lập trình viên:  </w:t>
+      </w:r>
+      <w:r>
         <w:rPr>
           <w:i/>
           <w:iCs/>
         </w:rPr>
-      </w:pPr>
-      <w:r>
+        <w:t>Đoàn Duy Đạt</w:t>
+      </w:r>
+    </w:p>
+    <w:p>
+      <w:pPr>
         <w:rPr>
           <w:i/>
           <w:iCs/>
         </w:rPr>
-        <w:t xml:space="preserve">Phiên dịch: Ngọc, </w:t>
+      </w:pPr>
+      <w:r>
+        <w:rPr>
+          <w:i/>
+          <w:iCs/>
+        </w:rPr>
+        <w:t xml:space="preserve">Phiên dịch: </w:t>
+      </w:r>
+      <w:bookmarkStart w:id="6" w:name="_GoBack"/>
+      <w:bookmarkEnd w:id="6"/>
+      <w:r>
+        <w:rPr>
+          <w:i/>
+          <w:iCs/>
+        </w:rPr>
+        <w:t xml:space="preserve"> </w:t>
       </w:r>
     </w:p>
     <w:p>
@@ -6124,250 +6202,240 @@
           <w:i/>
           <w:iCs/>
         </w:rPr>
-        <w:t xml:space="preserve">ọp hành </w:t>
-      </w:r>
-      <w:r>
+        <w:t>ọp hành với khách hàng</w:t>
+      </w:r>
+    </w:p>
+    <w:p>
+      <w:pPr>
+        <w:pStyle w:val="Heading1"/>
+      </w:pPr>
+      <w:bookmarkStart w:id="14" w:name="_Toc25660391"/>
+      <w:r>
+        <w:t>Ước lượng</w:t>
+      </w:r>
+      <w:r>
+        <w:t xml:space="preserve"> chung</w:t>
+      </w:r>
+      <w:bookmarkEnd w:id="14"/>
+    </w:p>
+    <w:p>
+      <w:pPr>
+        <w:pStyle w:val="Heading2"/>
+      </w:pPr>
+      <w:bookmarkStart w:id="15" w:name="_Toc25660392"/>
+      <w:r>
+        <w:t>Ước lượng tính năng</w:t>
+      </w:r>
+      <w:bookmarkEnd w:id="15"/>
+    </w:p>
+    <w:p>
+      <w:pPr>
         <w:rPr>
           <w:i/>
           <w:iCs/>
         </w:rPr>
-        <w:t>với khách hàng</w:t>
-      </w:r>
-    </w:p>
-    <w:p>
-      <w:pPr>
-        <w:pStyle w:val="Heading1"/>
-      </w:pPr>
-      <w:bookmarkStart w:id="14" w:name="_Toc25660391"/>
-      <w:r>
-        <w:t>Ước lượng</w:t>
-      </w:r>
-      <w:r>
-        <w:t xml:space="preserve"> chung</w:t>
-      </w:r>
-      <w:bookmarkEnd w:id="14"/>
-    </w:p>
-    <w:p>
-      <w:pPr>
-        <w:pStyle w:val="Heading2"/>
-      </w:pPr>
-      <w:bookmarkStart w:id="15" w:name="_Toc25660392"/>
-      <w:r>
-        <w:t>Ước lượng tính năng</w:t>
-      </w:r>
-      <w:bookmarkEnd w:id="15"/>
-    </w:p>
-    <w:p>
-      <w:pPr>
+      </w:pPr>
+      <w:r>
         <w:rPr>
           <w:i/>
           <w:iCs/>
         </w:rPr>
-      </w:pPr>
-      <w:r>
+        <w:t>Nêu khoảng 5 tính năng</w:t>
+      </w:r>
+    </w:p>
+    <w:p>
+      <w:pPr>
+        <w:pStyle w:val="Heading2"/>
+      </w:pPr>
+      <w:bookmarkStart w:id="16" w:name="_Toc25660393"/>
+      <w:r>
+        <w:t>Work Breakdown Structure</w:t>
+      </w:r>
+      <w:bookmarkEnd w:id="16"/>
+    </w:p>
+    <w:p>
+      <w:pPr>
         <w:rPr>
           <w:i/>
           <w:iCs/>
         </w:rPr>
-        <w:t>Nêu khoảng 5 tính năng</w:t>
-      </w:r>
-    </w:p>
-    <w:p>
-      <w:pPr>
-        <w:pStyle w:val="Heading2"/>
-      </w:pPr>
-      <w:bookmarkStart w:id="16" w:name="_Toc25660393"/>
-      <w:r>
-        <w:t>Work Breakdown Structure</w:t>
-      </w:r>
-      <w:bookmarkEnd w:id="16"/>
-    </w:p>
-    <w:p>
-      <w:pPr>
+      </w:pPr>
+      <w:r>
         <w:rPr>
           <w:i/>
           <w:iCs/>
         </w:rPr>
-      </w:pPr>
-      <w:r>
+        <w:t>Vẽ WBS cho khoảng 5 tính năng nói trên</w:t>
+      </w:r>
+    </w:p>
+    <w:p>
+      <w:pPr>
         <w:rPr>
           <w:i/>
           <w:iCs/>
         </w:rPr>
-        <w:t>Vẽ WBS cho khoảng 5 tính năng nói trên</w:t>
-      </w:r>
-    </w:p>
-    <w:p>
-      <w:pPr>
+      </w:pPr>
+      <w:r>
         <w:rPr>
           <w:i/>
           <w:iCs/>
         </w:rPr>
-      </w:pPr>
+        <w:t>Phải quan tâm tới deadline mà kh</w:t>
+      </w:r>
       <w:r>
         <w:rPr>
           <w:i/>
           <w:iCs/>
         </w:rPr>
-        <w:t>Phải quan tâm tới deadline mà kh</w:t>
+        <w:t>ách hàng yêu cầu, và chỉ nên sử dụng tầm 90% thời gian</w:t>
       </w:r>
       <w:r>
         <w:rPr>
           <w:i/>
           <w:iCs/>
         </w:rPr>
-        <w:t>ách hàng yêu cầu, và chỉ nên sử dụng tầm 90% thời gian</w:t>
+        <w:t>.</w:t>
       </w:r>
       <w:r>
         <w:rPr>
           <w:i/>
           <w:iCs/>
         </w:rPr>
-        <w:t>.</w:t>
-      </w:r>
-      <w:r>
+        <w:t xml:space="preserve"> 10% còn lại là buffer.</w:t>
+      </w:r>
+    </w:p>
+    <w:p>
+      <w:pPr>
+        <w:pStyle w:val="Heading2"/>
+      </w:pPr>
+      <w:bookmarkStart w:id="17" w:name="_Toc25660394"/>
+      <w:r>
+        <w:t>Ước lượng thời gian</w:t>
+      </w:r>
+      <w:bookmarkEnd w:id="17"/>
+    </w:p>
+    <w:p>
+      <w:pPr>
         <w:rPr>
           <w:i/>
           <w:iCs/>
         </w:rPr>
-        <w:t xml:space="preserve"> 10% còn lại là buffer.</w:t>
-      </w:r>
-    </w:p>
-    <w:p>
-      <w:pPr>
-        <w:pStyle w:val="Heading2"/>
-      </w:pPr>
-      <w:bookmarkStart w:id="17" w:name="_Toc25660394"/>
-      <w:r>
-        <w:t>Ước lượng thời gian</w:t>
-      </w:r>
-      <w:bookmarkEnd w:id="17"/>
-    </w:p>
-    <w:p>
-      <w:pPr>
+      </w:pPr>
+      <w:r>
         <w:rPr>
           <w:i/>
           <w:iCs/>
         </w:rPr>
-      </w:pPr>
+        <w:t>Từ WBS</w:t>
+      </w:r>
       <w:r>
         <w:rPr>
           <w:i/>
           <w:iCs/>
         </w:rPr>
-        <w:t>Từ WBS</w:t>
+        <w:t xml:space="preserve"> x</w:t>
       </w:r>
       <w:r>
         <w:rPr>
           <w:i/>
           <w:iCs/>
         </w:rPr>
-        <w:t xml:space="preserve"> x</w:t>
+        <w:t>ác định đường găng và c</w:t>
       </w:r>
       <w:r>
         <w:rPr>
           <w:i/>
           <w:iCs/>
         </w:rPr>
-        <w:t>ác định đường găng và c</w:t>
+        <w:t>ho biết thời gian cần thiết để làm dự án</w:t>
       </w:r>
       <w:r>
         <w:rPr>
           <w:i/>
           <w:iCs/>
         </w:rPr>
-        <w:t>ho biết thời gian cần thiết để làm dự án</w:t>
-      </w:r>
-      <w:r>
+        <w:t>.</w:t>
+      </w:r>
+    </w:p>
+    <w:p>
+      <w:pPr>
+        <w:pStyle w:val="Heading2"/>
+      </w:pPr>
+      <w:bookmarkStart w:id="18" w:name="_Toc25660395"/>
+      <w:r>
+        <w:t>Ước lượng rủi ro</w:t>
+      </w:r>
+      <w:bookmarkEnd w:id="18"/>
+    </w:p>
+    <w:p/>
+    <w:p>
+      <w:pPr>
+        <w:pStyle w:val="Heading1"/>
+      </w:pPr>
+      <w:bookmarkStart w:id="19" w:name="_Toc25660396"/>
+      <w:r>
+        <w:t>Ước lượng giá thành</w:t>
+      </w:r>
+      <w:bookmarkEnd w:id="19"/>
+    </w:p>
+    <w:p>
+      <w:pPr>
         <w:rPr>
           <w:i/>
-          <w:iCs/>
-        </w:rPr>
-        <w:t>.</w:t>
-      </w:r>
-    </w:p>
-    <w:p>
-      <w:pPr>
-        <w:pStyle w:val="Heading2"/>
-      </w:pPr>
-      <w:bookmarkStart w:id="18" w:name="_Toc25660395"/>
-      <w:r>
-        <w:t>Ước lượng rủi ro</w:t>
-      </w:r>
-      <w:bookmarkEnd w:id="18"/>
-    </w:p>
-    <w:p/>
+        </w:rPr>
+      </w:pPr>
+      <w:r>
+        <w:rPr>
+          <w:i/>
+        </w:rPr>
+        <w:t xml:space="preserve">Chi phí </w:t>
+      </w:r>
+      <w:r>
+        <w:rPr>
+          <w:i/>
+        </w:rPr>
+        <w:t>phát triển  +  Chi phí kiểm thử</w:t>
+      </w:r>
+    </w:p>
+    <w:p>
+      <w:pPr>
+        <w:rPr>
+          <w:i/>
+        </w:rPr>
+      </w:pPr>
+      <w:r>
+        <w:rPr>
+          <w:i/>
+        </w:rPr>
+        <w:t>Chi phí vận hành</w:t>
+      </w:r>
+      <w:r>
+        <w:rPr>
+          <w:i/>
+        </w:rPr>
+        <w:t>, quản lý, hành chính</w:t>
+      </w:r>
+    </w:p>
+    <w:p>
+      <w:pPr>
+        <w:rPr>
+          <w:i/>
+        </w:rPr>
+      </w:pPr>
+      <w:r>
+        <w:rPr>
+          <w:i/>
+        </w:rPr>
+        <w:t>Chi phí kính doanh, quảng cáo, tiếp thị</w:t>
+      </w:r>
+    </w:p>
     <w:p>
       <w:pPr>
         <w:pStyle w:val="Heading1"/>
       </w:pPr>
-      <w:bookmarkStart w:id="19" w:name="_Toc25660396"/>
-      <w:r>
-        <w:t>Ước lượng giá thành</w:t>
-      </w:r>
-      <w:bookmarkEnd w:id="19"/>
-    </w:p>
-    <w:p>
-      <w:pPr>
-        <w:rPr>
-          <w:i/>
-        </w:rPr>
-      </w:pPr>
-      <w:r>
-        <w:rPr>
-          <w:i/>
-        </w:rPr>
-        <w:t xml:space="preserve">Chi phí </w:t>
-      </w:r>
-      <w:r>
-        <w:rPr>
-          <w:i/>
-        </w:rPr>
-        <w:t>phát triển  +  Chi phí kiểm thử</w:t>
-      </w:r>
-    </w:p>
-    <w:p>
-      <w:pPr>
-        <w:rPr>
-          <w:i/>
-        </w:rPr>
-      </w:pPr>
-      <w:r>
-        <w:rPr>
-          <w:i/>
-        </w:rPr>
-        <w:t>Chi phí vận hành</w:t>
-      </w:r>
-      <w:r>
-        <w:rPr>
-          <w:i/>
-        </w:rPr>
-        <w:t>, quản lý, hành chính</w:t>
-      </w:r>
-    </w:p>
-    <w:p>
-      <w:pPr>
-        <w:rPr>
-          <w:i/>
-        </w:rPr>
-      </w:pPr>
-      <w:r>
-        <w:rPr>
-          <w:i/>
-        </w:rPr>
-        <w:t>Chi phí kính doanh, quảng cáo, tiếp thị</w:t>
-      </w:r>
-    </w:p>
-    <w:p>
-      <w:pPr>
-        <w:pStyle w:val="Heading1"/>
-      </w:pPr>
       <w:bookmarkStart w:id="20" w:name="_Toc25660397"/>
       <w:r>
-        <w:t xml:space="preserve">Ước lượng </w:t>
-      </w:r>
-      <w:r>
-        <w:t>chất lượng</w:t>
+        <w:t>Ước lượng chất lượng</w:t>
       </w:r>
       <w:bookmarkEnd w:id="20"/>
     </w:p>
@@ -7043,12 +7111,12 @@
     <w:p/>
     <w:p/>
     <w:sectPr>
-      <w:headerReference w:type="even" r:id="rId16"/>
-      <w:headerReference w:type="default" r:id="rId17"/>
-      <w:footerReference w:type="even" r:id="rId18"/>
-      <w:footerReference w:type="default" r:id="rId19"/>
-      <w:headerReference w:type="first" r:id="rId20"/>
-      <w:footerReference w:type="first" r:id="rId21"/>
+      <w:headerReference w:type="even" r:id="rId18"/>
+      <w:headerReference w:type="default" r:id="rId19"/>
+      <w:footerReference w:type="even" r:id="rId20"/>
+      <w:footerReference w:type="default" r:id="rId21"/>
+      <w:headerReference w:type="first" r:id="rId22"/>
+      <w:footerReference w:type="first" r:id="rId23"/>
       <w:footnotePr>
         <w:pos w:val="beneathText"/>
       </w:footnotePr>
@@ -7611,12 +7679,43 @@
                           </w:pPr>
                           <w:r>
                             <w:rPr>
-                              <w:b/>
-                              <w:i/>
-                              <w:color w:val="C00000"/>
-                              <w:sz w:val="16"/>
+                              <w:noProof/>
                             </w:rPr>
-                            <w:t>My Company Logo</w:t>
+                            <w:drawing>
+                              <wp:inline distT="0" distB="0" distL="0" distR="0" wp14:anchorId="1AAE8053" wp14:editId="4846FD3F">
+                                <wp:extent cx="714375" cy="291465"/>
+                                <wp:effectExtent l="0" t="0" r="9525" b="0"/>
+                                <wp:docPr id="7" name="Picture 7"/>
+                                <wp:cNvGraphicFramePr>
+                                  <a:graphicFrameLocks xmlns:a="http://schemas.openxmlformats.org/drawingml/2006/main" noChangeAspect="1"/>
+                                </wp:cNvGraphicFramePr>
+                                <a:graphic xmlns:a="http://schemas.openxmlformats.org/drawingml/2006/main">
+                                  <a:graphicData uri="http://schemas.openxmlformats.org/drawingml/2006/picture">
+                                    <pic:pic xmlns:pic="http://schemas.openxmlformats.org/drawingml/2006/picture">
+                                      <pic:nvPicPr>
+                                        <pic:cNvPr id="1" name=""/>
+                                        <pic:cNvPicPr/>
+                                      </pic:nvPicPr>
+                                      <pic:blipFill>
+                                        <a:blip r:embed="rId1"/>
+                                        <a:stretch>
+                                          <a:fillRect/>
+                                        </a:stretch>
+                                      </pic:blipFill>
+                                      <pic:spPr>
+                                        <a:xfrm>
+                                          <a:off x="0" y="0"/>
+                                          <a:ext cx="714375" cy="291465"/>
+                                        </a:xfrm>
+                                        <a:prstGeom prst="rect">
+                                          <a:avLst/>
+                                        </a:prstGeom>
+                                      </pic:spPr>
+                                    </pic:pic>
+                                  </a:graphicData>
+                                </a:graphic>
+                              </wp:inline>
+                            </w:drawing>
                           </w:r>
                         </w:p>
                       </w:txbxContent>
@@ -7659,12 +7758,43 @@
                     </w:pPr>
                     <w:r>
                       <w:rPr>
-                        <w:b/>
-                        <w:i/>
-                        <w:color w:val="C00000"/>
-                        <w:sz w:val="16"/>
+                        <w:noProof/>
                       </w:rPr>
-                      <w:t>My Company Logo</w:t>
+                      <w:drawing>
+                        <wp:inline distT="0" distB="0" distL="0" distR="0" wp14:anchorId="1AAE8053" wp14:editId="4846FD3F">
+                          <wp:extent cx="714375" cy="291465"/>
+                          <wp:effectExtent l="0" t="0" r="9525" b="0"/>
+                          <wp:docPr id="7" name="Picture 7"/>
+                          <wp:cNvGraphicFramePr>
+                            <a:graphicFrameLocks xmlns:a="http://schemas.openxmlformats.org/drawingml/2006/main" noChangeAspect="1"/>
+                          </wp:cNvGraphicFramePr>
+                          <a:graphic xmlns:a="http://schemas.openxmlformats.org/drawingml/2006/main">
+                            <a:graphicData uri="http://schemas.openxmlformats.org/drawingml/2006/picture">
+                              <pic:pic xmlns:pic="http://schemas.openxmlformats.org/drawingml/2006/picture">
+                                <pic:nvPicPr>
+                                  <pic:cNvPr id="1" name=""/>
+                                  <pic:cNvPicPr/>
+                                </pic:nvPicPr>
+                                <pic:blipFill>
+                                  <a:blip r:embed="rId1"/>
+                                  <a:stretch>
+                                    <a:fillRect/>
+                                  </a:stretch>
+                                </pic:blipFill>
+                                <pic:spPr>
+                                  <a:xfrm>
+                                    <a:off x="0" y="0"/>
+                                    <a:ext cx="714375" cy="291465"/>
+                                  </a:xfrm>
+                                  <a:prstGeom prst="rect">
+                                    <a:avLst/>
+                                  </a:prstGeom>
+                                </pic:spPr>
+                              </pic:pic>
+                            </a:graphicData>
+                          </a:graphic>
+                        </wp:inline>
+                      </w:drawing>
                     </w:r>
                   </w:p>
                 </w:txbxContent>
@@ -7681,47 +7811,7 @@
         <w:color w:val="C00000"/>
         <w:lang w:eastAsia="ar-SA" w:bidi="ar-SA"/>
       </w:rPr>
-      <w:t xml:space="preserve">Project </w:t>
-    </w:r>
-    <w:r>
-      <w:rPr>
-        <w:i/>
-        <w:color w:val="C00000"/>
-        <w:lang w:eastAsia="ar-SA" w:bidi="ar-SA"/>
-      </w:rPr>
-      <w:fldChar w:fldCharType="begin"/>
-    </w:r>
-    <w:r>
-      <w:rPr>
-        <w:i/>
-        <w:color w:val="C00000"/>
-        <w:lang w:eastAsia="ar-SA" w:bidi="ar-SA"/>
-      </w:rPr>
-      <w:instrText xml:space="preserve"> DOCPROPERTY  Project  \* MERGEFORMAT </w:instrText>
-    </w:r>
-    <w:r>
-      <w:rPr>
-        <w:i/>
-        <w:color w:val="C00000"/>
-        <w:lang w:eastAsia="ar-SA" w:bidi="ar-SA"/>
-      </w:rPr>
-      <w:fldChar w:fldCharType="separate"/>
-    </w:r>
-    <w:r>
-      <w:rPr>
-        <w:i/>
-        <w:color w:val="C00000"/>
-        <w:lang w:eastAsia="ar-SA" w:bidi="ar-SA"/>
-      </w:rPr>
-      <w:t>Name of Project</w:t>
-    </w:r>
-    <w:r>
-      <w:rPr>
-        <w:i/>
-        <w:color w:val="C00000"/>
-        <w:lang w:eastAsia="ar-SA" w:bidi="ar-SA"/>
-      </w:rPr>
-      <w:fldChar w:fldCharType="end"/>
+      <w:t>Website bán điện thoại</w:t>
     </w:r>
     <w:r>
       <w:rPr>
@@ -11226,6 +11316,7 @@
     <w:lsdException w:name="HTML Sample" w:semiHidden="1" w:unhideWhenUsed="1"/>
     <w:lsdException w:name="HTML Typewriter" w:semiHidden="1" w:unhideWhenUsed="1"/>
     <w:lsdException w:name="HTML Variable" w:semiHidden="1" w:unhideWhenUsed="1"/>
+    <w:lsdException w:name="Normal Table" w:semiHidden="1" w:unhideWhenUsed="1"/>
     <w:lsdException w:name="annotation subject" w:semiHidden="1" w:unhideWhenUsed="1"/>
     <w:lsdException w:name="No List" w:semiHidden="1" w:unhideWhenUsed="1"/>
     <w:lsdException w:name="Outline List 1" w:semiHidden="1" w:unhideWhenUsed="1"/>
@@ -11272,7 +11363,9 @@
     <w:lsdException w:name="Table Subtle 2" w:semiHidden="1" w:unhideWhenUsed="1"/>
     <w:lsdException w:name="Table Web 1" w:semiHidden="1" w:unhideWhenUsed="1"/>
     <w:lsdException w:name="Table Web 2" w:semiHidden="1" w:unhideWhenUsed="1"/>
+    <w:lsdException w:name="Table Web 3" w:semiHidden="1" w:unhideWhenUsed="1"/>
     <w:lsdException w:name="Balloon Text" w:semiHidden="1" w:unhideWhenUsed="1"/>
+    <w:lsdException w:name="Table Theme" w:semiHidden="1" w:unhideWhenUsed="1"/>
     <w:lsdException w:name="Placeholder Text" w:semiHidden="1" w:uiPriority="99"/>
     <w:lsdException w:name="No Spacing" w:uiPriority="1" w:qFormat="1"/>
     <w:lsdException w:name="Light Shading" w:uiPriority="60"/>
@@ -12929,7 +13022,7 @@
 </file>
 
 <file path=customXml/itemProps1.xml><?xml version="1.0" encoding="utf-8"?>
-<ds:datastoreItem xmlns:ds="http://schemas.openxmlformats.org/officeDocument/2006/customXml" ds:itemID="{D6D632A3-6DEE-491E-85C7-3D2F82F30E5A}">
+<ds:datastoreItem xmlns:ds="http://schemas.openxmlformats.org/officeDocument/2006/customXml" ds:itemID="{B786402A-CCBC-48A4-872C-9B6AF4E8ABB0}">
   <ds:schemaRefs>
     <ds:schemaRef ds:uri="http://schemas.openxmlformats.org/officeDocument/2006/bibliography"/>
   </ds:schemaRefs>

</xml_diff>

<commit_message>
Introduce the project and the personnel will join in the project
</commit_message>
<xml_diff>
--- a/docs/MyProjectMgnt.docx
+++ b/docs/MyProjectMgnt.docx
@@ -1,6 +1,6 @@
 
 <file path=word/document.xml><?xml version="1.0" encoding="utf-8"?>
-<w:document xmlns:wpc="http://schemas.microsoft.com/office/word/2010/wordprocessingCanvas" xmlns:cx="http://schemas.microsoft.com/office/drawing/2014/chartex" xmlns:cx1="http://schemas.microsoft.com/office/drawing/2015/9/8/chartex" xmlns:cx2="http://schemas.microsoft.com/office/drawing/2015/10/21/chartex" xmlns:cx3="http://schemas.microsoft.com/office/drawing/2016/5/9/chartex" xmlns:cx4="http://schemas.microsoft.com/office/drawing/2016/5/10/chartex" xmlns:cx5="http://schemas.microsoft.com/office/drawing/2016/5/11/chartex" xmlns:cx6="http://schemas.microsoft.com/office/drawing/2016/5/12/chartex" xmlns:cx7="http://schemas.microsoft.com/office/drawing/2016/5/13/chartex" xmlns:cx8="http://schemas.microsoft.com/office/drawing/2016/5/14/chartex" xmlns:mc="http://schemas.openxmlformats.org/markup-compatibility/2006" xmlns:aink="http://schemas.microsoft.com/office/drawing/2016/ink" xmlns:am3d="http://schemas.microsoft.com/office/drawing/2017/model3d" xmlns:o="urn:schemas-microsoft-com:office:office" xmlns:r="http://schemas.openxmlformats.org/officeDocument/2006/relationships" xmlns:m="http://schemas.openxmlformats.org/officeDocument/2006/math" xmlns:v="urn:schemas-microsoft-com:vml" xmlns:wp14="http://schemas.microsoft.com/office/word/2010/wordprocessingDrawing" xmlns:wp="http://schemas.openxmlformats.org/drawingml/2006/wordprocessingDrawing" xmlns:w10="urn:schemas-microsoft-com:office:word" xmlns:w="http://schemas.openxmlformats.org/wordprocessingml/2006/main" xmlns:w14="http://schemas.microsoft.com/office/word/2010/wordml" xmlns:w15="http://schemas.microsoft.com/office/word/2012/wordml" xmlns:w16cid="http://schemas.microsoft.com/office/word/2016/wordml/cid" xmlns:w16se="http://schemas.microsoft.com/office/word/2015/wordml/symex" xmlns:wpg="http://schemas.microsoft.com/office/word/2010/wordprocessingGroup" xmlns:wpi="http://schemas.microsoft.com/office/word/2010/wordprocessingInk" xmlns:wne="http://schemas.microsoft.com/office/word/2006/wordml" xmlns:wps="http://schemas.microsoft.com/office/word/2010/wordprocessingShape" mc:Ignorable="w14 w15 w16se w16cid wp14">
+<w:document xmlns:wpc="http://schemas.microsoft.com/office/word/2010/wordprocessingCanvas" xmlns:cx="http://schemas.microsoft.com/office/drawing/2014/chartex" xmlns:cx1="http://schemas.microsoft.com/office/drawing/2015/9/8/chartex" xmlns:mc="http://schemas.openxmlformats.org/markup-compatibility/2006" xmlns:o="urn:schemas-microsoft-com:office:office" xmlns:r="http://schemas.openxmlformats.org/officeDocument/2006/relationships" xmlns:m="http://schemas.openxmlformats.org/officeDocument/2006/math" xmlns:v="urn:schemas-microsoft-com:vml" xmlns:wp14="http://schemas.microsoft.com/office/word/2010/wordprocessingDrawing" xmlns:wp="http://schemas.openxmlformats.org/drawingml/2006/wordprocessingDrawing" xmlns:w10="urn:schemas-microsoft-com:office:word" xmlns:w="http://schemas.openxmlformats.org/wordprocessingml/2006/main" xmlns:w14="http://schemas.microsoft.com/office/word/2010/wordml" xmlns:w15="http://schemas.microsoft.com/office/word/2012/wordml" xmlns:w16se="http://schemas.microsoft.com/office/word/2015/wordml/symex" xmlns:wpg="http://schemas.microsoft.com/office/word/2010/wordprocessingGroup" xmlns:wpi="http://schemas.microsoft.com/office/word/2010/wordprocessingInk" xmlns:wne="http://schemas.microsoft.com/office/word/2006/wordml" xmlns:wps="http://schemas.microsoft.com/office/word/2010/wordprocessingShape" mc:Ignorable="w14 w15 w16se wp14">
   <w:background w:color="FFFFFF"/>
   <w:body>
     <w:p>
@@ -22,6 +22,7 @@
           <w:color w:val="2A62A6"/>
           <w:sz w:val="32"/>
           <w:szCs w:val="32"/>
+          <w:lang w:eastAsia="en-US" w:bidi="ar-SA"/>
         </w:rPr>
         <mc:AlternateContent>
           <mc:Choice Requires="wps">
@@ -93,7 +94,7 @@
               </wp:anchor>
             </w:drawing>
           </mc:Choice>
-          <mc:Fallback>
+          <mc:Fallback xmlns:w16cid="http://schemas.microsoft.com/office/word/2016/wordml/cid" xmlns:am3d="http://schemas.microsoft.com/office/drawing/2017/model3d" xmlns:aink="http://schemas.microsoft.com/office/drawing/2016/ink" xmlns:cx8="http://schemas.microsoft.com/office/drawing/2016/5/14/chartex" xmlns:cx7="http://schemas.microsoft.com/office/drawing/2016/5/13/chartex" xmlns:cx6="http://schemas.microsoft.com/office/drawing/2016/5/12/chartex" xmlns:cx5="http://schemas.microsoft.com/office/drawing/2016/5/11/chartex" xmlns:cx4="http://schemas.microsoft.com/office/drawing/2016/5/10/chartex" xmlns:cx3="http://schemas.microsoft.com/office/drawing/2016/5/9/chartex" xmlns:cx2="http://schemas.microsoft.com/office/drawing/2015/10/21/chartex">
             <w:pict>
               <v:shapetype w14:anchorId="3470755F" id="_x0000_t202" coordsize="21600,21600" o:spt="202" path="m,l,21600r21600,l21600,xe">
                 <v:stroke joinstyle="miter"/>
@@ -3430,6 +3431,7 @@
       <w:r>
         <w:rPr>
           <w:noProof/>
+          <w:lang w:eastAsia="en-US" w:bidi="ar-SA"/>
         </w:rPr>
         <w:drawing>
           <wp:inline distT="0" distB="0" distL="0" distR="0" wp14:anchorId="74474866" wp14:editId="0693E056">
@@ -3763,6 +3765,7 @@
       <w:r>
         <w:rPr>
           <w:noProof/>
+          <w:lang w:eastAsia="en-US" w:bidi="ar-SA"/>
         </w:rPr>
         <w:drawing>
           <wp:inline distT="0" distB="0" distL="0" distR="0" wp14:anchorId="5803104E" wp14:editId="01B72F42">
@@ -4089,13 +4092,7 @@
         </w:numPr>
       </w:pPr>
       <w:r>
-        <w:t>Tạo một</w:t>
-      </w:r>
-      <w:r>
-        <w:t xml:space="preserve"> Project</w:t>
-      </w:r>
-      <w:r>
-        <w:t xml:space="preserve"> chung cho cả nhóm </w:t>
+        <w:t xml:space="preserve">Tạo một Project chung cho cả nhóm </w:t>
       </w:r>
     </w:p>
     <w:p>
@@ -4151,6 +4148,7 @@
       <w:r>
         <w:rPr>
           <w:noProof/>
+          <w:lang w:eastAsia="en-US" w:bidi="ar-SA"/>
         </w:rPr>
         <w:drawing>
           <wp:inline distT="0" distB="0" distL="0" distR="0" wp14:anchorId="0202A120" wp14:editId="5DE3375F">
@@ -4321,6 +4319,7 @@
       <w:r>
         <w:rPr>
           <w:noProof/>
+          <w:lang w:eastAsia="en-US" w:bidi="ar-SA"/>
         </w:rPr>
         <mc:AlternateContent>
           <mc:Choice Requires="wpc">
@@ -4388,7 +4387,7 @@
               </wp:inline>
             </w:drawing>
           </mc:Choice>
-          <mc:Fallback>
+          <mc:Fallback xmlns:w16cid="http://schemas.microsoft.com/office/word/2016/wordml/cid" xmlns:am3d="http://schemas.microsoft.com/office/drawing/2017/model3d" xmlns:aink="http://schemas.microsoft.com/office/drawing/2016/ink" xmlns:cx8="http://schemas.microsoft.com/office/drawing/2016/5/14/chartex" xmlns:cx7="http://schemas.microsoft.com/office/drawing/2016/5/13/chartex" xmlns:cx6="http://schemas.microsoft.com/office/drawing/2016/5/12/chartex" xmlns:cx5="http://schemas.microsoft.com/office/drawing/2016/5/11/chartex" xmlns:cx4="http://schemas.microsoft.com/office/drawing/2016/5/10/chartex" xmlns:cx3="http://schemas.microsoft.com/office/drawing/2016/5/9/chartex" xmlns:cx2="http://schemas.microsoft.com/office/drawing/2015/10/21/chartex">
             <w:pict>
               <v:group w14:anchorId="456B0A6C" id="Canvas 5" o:spid="_x0000_s1026" editas="canvas" style="width:210.35pt;height:92.05pt;mso-position-horizontal-relative:char;mso-position-vertical-relative:line" coordsize="26714,11684" o:gfxdata="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">
                 <v:shapetype id="_x0000_t75" coordsize="21600,21600" o:spt="75" o:preferrelative="t" path="m@4@5l@4@11@9@11@9@5xe" filled="f" stroked="f">
@@ -4647,10 +4646,7 @@
           </w:tcPr>
           <w:p>
             <w:r>
-              <w:t>QUẢN LÝ</w:t>
-            </w:r>
-            <w:r>
-              <w:t xml:space="preserve"> CÔNG VIỆC</w:t>
+              <w:t>QUẢN LÝ CÔNG VIỆC</w:t>
             </w:r>
           </w:p>
         </w:tc>
@@ -5061,8 +5057,6 @@
           <w:color w:val="951B13"/>
         </w:rPr>
       </w:pPr>
-      <w:bookmarkStart w:id="0" w:name="_GoBack"/>
-      <w:bookmarkEnd w:id="0"/>
       <w:r>
         <w:rPr>
           <w:color w:val="951B13"/>
@@ -5721,25 +5715,25 @@
       <w:pPr>
         <w:pStyle w:val="Heading1"/>
       </w:pPr>
-      <w:bookmarkStart w:id="1" w:name="_Toc25660378"/>
+      <w:bookmarkStart w:id="0" w:name="_Toc25660378"/>
       <w:r>
         <w:lastRenderedPageBreak/>
         <w:t>Giới thiệu dự án</w:t>
       </w:r>
+      <w:bookmarkEnd w:id="0"/>
+    </w:p>
+    <w:p>
+      <w:pPr>
+        <w:pStyle w:val="Heading2"/>
+      </w:pPr>
+      <w:bookmarkStart w:id="1" w:name="_Toc25660379"/>
+      <w:r>
+        <w:t xml:space="preserve">Mô tả </w:t>
+      </w:r>
+      <w:r>
+        <w:t>dự án</w:t>
+      </w:r>
       <w:bookmarkEnd w:id="1"/>
-    </w:p>
-    <w:p>
-      <w:pPr>
-        <w:pStyle w:val="Heading2"/>
-      </w:pPr>
-      <w:bookmarkStart w:id="2" w:name="_Toc25660379"/>
-      <w:r>
-        <w:t xml:space="preserve">Mô tả </w:t>
-      </w:r>
-      <w:r>
-        <w:t>dự án</w:t>
-      </w:r>
-      <w:bookmarkEnd w:id="2"/>
     </w:p>
     <w:p>
       <w:pPr>
@@ -5753,20 +5747,23 @@
           <w:i/>
           <w:iCs/>
         </w:rPr>
-        <w:t>Robot dò đường, website quảng cáo, bài tập lớn….</w:t>
+        <w:t>Website bán điện thoại</w:t>
       </w:r>
     </w:p>
     <w:p>
       <w:pPr>
         <w:pStyle w:val="Heading2"/>
       </w:pPr>
-      <w:bookmarkStart w:id="3" w:name="_Toc25660380"/>
+      <w:bookmarkStart w:id="2" w:name="_Toc25660380"/>
       <w:r>
         <w:t>Công cụ quản lý</w:t>
       </w:r>
-      <w:bookmarkEnd w:id="3"/>
-    </w:p>
-    <w:p>
+      <w:bookmarkEnd w:id="2"/>
+    </w:p>
+    <w:p>
+      <w:pPr>
+        <w:jc w:val="left"/>
+      </w:pPr>
       <w:r>
         <w:rPr>
           <w:b/>
@@ -5790,15 +5787,14 @@
         </w:rPr>
         <w:t xml:space="preserve">(bắt buộc): </w:t>
       </w:r>
-      <w:r>
-        <w:t>…</w:t>
-      </w:r>
-      <w:r>
-        <w:t>………………………………………..</w:t>
-      </w:r>
-      <w:r>
-        <w:t>…..</w:t>
-      </w:r>
+      <w:hyperlink r:id="rId16" w:anchor="/plantaskboard?groupId=7741f96e-475b-4e41-a3cc-5a1946e31159&amp;planId=dKDrpbaSWk-bKqhLp-K328kAEWfC" w:history="1">
+        <w:r>
+          <w:rPr>
+            <w:rStyle w:val="Hyperlink"/>
+          </w:rPr>
+          <w:t>https://tasks.office.com/husteduvn.onmicrosoft.com/en/Home/Planner/#/plantaskboard?groupId=7741f96e-475b-4e41-a3cc-5a1946e31159&amp;planId=dKDrpbaSWk-bKqhLp-K328kAEWfC</w:t>
+        </w:r>
+      </w:hyperlink>
     </w:p>
     <w:p>
       <w:r>
@@ -5855,33 +5851,34 @@
         </w:rPr>
         <w:t xml:space="preserve"> </w:t>
       </w:r>
-      <w:r>
-        <w:t>…………………………………………</w:t>
-      </w:r>
-      <w:r>
-        <w:t>…………………….</w:t>
-      </w:r>
-    </w:p>
-    <w:p/>
+      <w:hyperlink r:id="rId17" w:history="1">
+        <w:r>
+          <w:rPr>
+            <w:rStyle w:val="Hyperlink"/>
+          </w:rPr>
+          <w:t>https://github.com/DOANDUYDAT/manage-project-20191</w:t>
+        </w:r>
+      </w:hyperlink>
+    </w:p>
     <w:p>
       <w:pPr>
         <w:pStyle w:val="Heading1"/>
       </w:pPr>
-      <w:bookmarkStart w:id="4" w:name="_Toc25660381"/>
+      <w:bookmarkStart w:id="3" w:name="_Toc25660381"/>
       <w:r>
         <w:t>Các nhân sự tham gia dự án</w:t>
       </w:r>
+      <w:bookmarkEnd w:id="3"/>
+    </w:p>
+    <w:p>
+      <w:pPr>
+        <w:pStyle w:val="Heading2"/>
+      </w:pPr>
+      <w:bookmarkStart w:id="4" w:name="_Toc25660382"/>
+      <w:r>
+        <w:t>Thông tin liên hệ phía khách hàng</w:t>
+      </w:r>
       <w:bookmarkEnd w:id="4"/>
-    </w:p>
-    <w:p>
-      <w:pPr>
-        <w:pStyle w:val="Heading2"/>
-      </w:pPr>
-      <w:bookmarkStart w:id="5" w:name="_Toc25660382"/>
-      <w:r>
-        <w:t>Thông tin liên hệ phía khách hàng</w:t>
-      </w:r>
-      <w:bookmarkEnd w:id="5"/>
     </w:p>
     <w:p>
       <w:pPr>
@@ -5895,58 +5892,56 @@
           <w:i/>
           <w:iCs/>
         </w:rPr>
-        <w:t xml:space="preserve">Anh Ngô Lam Trung: </w:t>
-      </w:r>
-    </w:p>
-    <w:p>
-      <w:pPr>
-        <w:pStyle w:val="Heading2"/>
-      </w:pPr>
-      <w:bookmarkStart w:id="6" w:name="_Toc25660383"/>
-      <w:r>
-        <w:t>Thông tin liên hệ phía công ty</w:t>
-      </w:r>
-      <w:bookmarkEnd w:id="6"/>
-    </w:p>
-    <w:p>
-      <w:pPr>
+        <w:t xml:space="preserve">Anh </w:t>
+      </w:r>
+      <w:r>
         <w:rPr>
           <w:i/>
           <w:iCs/>
         </w:rPr>
-      </w:pPr>
-      <w:r>
+        <w:t>Nguyễn Đức Tiến</w:t>
+      </w:r>
+    </w:p>
+    <w:p>
+      <w:pPr>
         <w:rPr>
           <w:i/>
           <w:iCs/>
         </w:rPr>
-        <w:t>Lập trình viên:  Pham Lan</w:t>
-      </w:r>
-    </w:p>
-    <w:p>
-      <w:pPr>
+      </w:pPr>
+      <w:r>
         <w:rPr>
           <w:i/>
           <w:iCs/>
         </w:rPr>
-      </w:pPr>
+        <w:t>Email</w:t>
+      </w:r>
       <w:r>
         <w:rPr>
           <w:i/>
           <w:iCs/>
         </w:rPr>
-        <w:t xml:space="preserve">Phiên dịch: Ngọc, </w:t>
+        <w:t xml:space="preserve">: </w:t>
+      </w:r>
+      <w:r>
+        <w:rPr>
+          <w:rFonts w:ascii="Arial" w:hAnsi="Arial" w:cs="Arial"/>
+          <w:i/>
+          <w:color w:val="404040"/>
+          <w:shd w:val="clear" w:color="auto" w:fill="FFFFFF"/>
+        </w:rPr>
+        <w:t>tiennd@soict.hust.edu.vn</w:t>
       </w:r>
     </w:p>
     <w:p>
       <w:pPr>
         <w:pStyle w:val="Heading2"/>
       </w:pPr>
-      <w:bookmarkStart w:id="7" w:name="_Toc25660384"/>
-      <w:r>
-        <w:t>Phân chia vai trò của thành viên dự án và khách hàng</w:t>
-      </w:r>
-      <w:bookmarkEnd w:id="7"/>
+      <w:bookmarkStart w:id="5" w:name="_Toc25660383"/>
+      <w:r>
+        <w:t>Thông tin liên hệ phía công ty</w:t>
+      </w:r>
+      <w:bookmarkEnd w:id="5"/>
     </w:p>
     <w:p>
       <w:pPr>
@@ -5960,37 +5955,49 @@
           <w:i/>
           <w:iCs/>
         </w:rPr>
-        <w:t xml:space="preserve">Giám đốc: Hưng, tài chính, nhân sự, </w:t>
+        <w:t>Project Manager</w:t>
       </w:r>
       <w:r>
         <w:rPr>
           <w:i/>
           <w:iCs/>
         </w:rPr>
-        <w:t>yêu càu cơ bản: đẹp, tròn, vàng</w:t>
-      </w:r>
-    </w:p>
-    <w:p>
-      <w:pPr>
+        <w:t xml:space="preserve">:  </w:t>
+      </w:r>
+      <w:r>
         <w:rPr>
           <w:i/>
           <w:iCs/>
         </w:rPr>
-      </w:pPr>
-      <w:r>
+        <w:t>Lê Thị Thành</w:t>
+      </w:r>
+    </w:p>
+    <w:p>
+      <w:pPr>
         <w:rPr>
           <w:i/>
           <w:iCs/>
         </w:rPr>
-        <w:t>Trung: IT, chi tiết, báo tiến đ</w:t>
-      </w:r>
+      </w:pPr>
       <w:r>
         <w:rPr>
           <w:i/>
           <w:iCs/>
         </w:rPr>
-        <w:t>ộ</w:t>
-      </w:r>
+        <w:t>Email: thanh.lt163703@sis.hust.edu.vn</w:t>
+      </w:r>
+      <w:bookmarkStart w:id="6" w:name="_GoBack"/>
+      <w:bookmarkEnd w:id="6"/>
+    </w:p>
+    <w:p>
+      <w:pPr>
+        <w:pStyle w:val="Heading2"/>
+      </w:pPr>
+      <w:bookmarkStart w:id="7" w:name="_Toc25660384"/>
+      <w:r>
+        <w:t>Phân chia vai trò của thành viên dự án và khách hàng</w:t>
+      </w:r>
+      <w:bookmarkEnd w:id="7"/>
     </w:p>
     <w:p>
       <w:pPr>
@@ -6004,83 +6011,8 @@
           <w:i/>
           <w:iCs/>
         </w:rPr>
-        <w:t>Phiên dịch: Bích</w:t>
-      </w:r>
-    </w:p>
-    <w:p/>
-    <w:p/>
-    <w:p/>
-    <w:p>
-      <w:pPr>
-        <w:pStyle w:val="Heading1"/>
-      </w:pPr>
-      <w:bookmarkStart w:id="8" w:name="_Toc25660385"/>
-      <w:r>
-        <w:t>Khảo sát dự án</w:t>
-      </w:r>
-      <w:bookmarkEnd w:id="8"/>
-    </w:p>
-    <w:p>
-      <w:pPr>
-        <w:pStyle w:val="Heading2"/>
-      </w:pPr>
-      <w:bookmarkStart w:id="9" w:name="_Toc25660386"/>
-      <w:r>
-        <w:t>Yêu cầu khách hàng</w:t>
-      </w:r>
-      <w:bookmarkEnd w:id="9"/>
-    </w:p>
-    <w:p>
-      <w:pPr>
-        <w:pStyle w:val="Heading2"/>
-      </w:pPr>
-      <w:bookmarkStart w:id="10" w:name="_Toc25660387"/>
-      <w:r>
-        <w:t xml:space="preserve">Mô hình </w:t>
-      </w:r>
-      <w:r>
-        <w:t>hoạt động</w:t>
-      </w:r>
-      <w:r>
-        <w:t xml:space="preserve"> hiện thời</w:t>
-      </w:r>
-      <w:r>
-        <w:t xml:space="preserve"> – nghiệp vụ</w:t>
-      </w:r>
-      <w:bookmarkEnd w:id="10"/>
-    </w:p>
-    <w:p>
-      <w:pPr>
-        <w:pStyle w:val="Heading2"/>
-      </w:pPr>
-      <w:bookmarkStart w:id="11" w:name="_Toc25660388"/>
-      <w:r>
-        <w:t>Mô hình hoạt động dự kiến sau khi áp dụng sản phẩm mới</w:t>
-      </w:r>
-      <w:bookmarkEnd w:id="11"/>
-    </w:p>
-    <w:p>
-      <w:pPr>
-        <w:pStyle w:val="Heading2"/>
-      </w:pPr>
-      <w:bookmarkStart w:id="12" w:name="_Toc25660389"/>
-      <w:r>
-        <w:t>Phạm vi</w:t>
-      </w:r>
-      <w:r>
-        <w:t xml:space="preserve"> dự án</w:t>
-      </w:r>
-      <w:bookmarkEnd w:id="12"/>
-    </w:p>
-    <w:p>
-      <w:pPr>
-        <w:pStyle w:val="Heading1"/>
-      </w:pPr>
-      <w:bookmarkStart w:id="13" w:name="_Toc25660390"/>
-      <w:r>
-        <w:t>Giao tiếp/Trao đổi thông tin</w:t>
-      </w:r>
-      <w:bookmarkEnd w:id="13"/>
+        <w:t>Thành: Gặp khách hàng, quản lý tiến độ dự án</w:t>
+      </w:r>
     </w:p>
     <w:p>
       <w:pPr>
@@ -6094,93 +6026,131 @@
           <w:i/>
           <w:iCs/>
         </w:rPr>
-        <w:t>Các qui định về h</w:t>
-      </w:r>
-      <w:r>
+        <w:t>Đạt: IT</w:t>
+      </w:r>
+    </w:p>
+    <w:p>
+      <w:pPr>
         <w:rPr>
           <w:i/>
           <w:iCs/>
         </w:rPr>
-        <w:t>ọp hành nội bộ</w:t>
-      </w:r>
-    </w:p>
-    <w:p>
-      <w:pPr>
+      </w:pPr>
+      <w:r>
         <w:rPr>
           <w:i/>
           <w:iCs/>
         </w:rPr>
-      </w:pPr>
+        <w:t>Thoa</w:t>
+      </w:r>
       <w:r>
         <w:rPr>
           <w:i/>
           <w:iCs/>
         </w:rPr>
-        <w:lastRenderedPageBreak/>
-        <w:t>Các qui định về h</w:t>
+        <w:t xml:space="preserve">: </w:t>
       </w:r>
       <w:r>
         <w:rPr>
           <w:i/>
           <w:iCs/>
         </w:rPr>
-        <w:t xml:space="preserve">ọp hành </w:t>
-      </w:r>
-      <w:r>
+        <w:t>tester, tài liệu, báo cáo</w:t>
+      </w:r>
+    </w:p>
+    <w:p>
+      <w:pPr>
+        <w:pStyle w:val="Heading1"/>
+      </w:pPr>
+      <w:bookmarkStart w:id="8" w:name="_Toc25660385"/>
+      <w:r>
+        <w:t>Khảo sát dự án</w:t>
+      </w:r>
+      <w:bookmarkEnd w:id="8"/>
+    </w:p>
+    <w:p>
+      <w:pPr>
+        <w:pStyle w:val="Heading2"/>
+      </w:pPr>
+      <w:bookmarkStart w:id="9" w:name="_Toc25660386"/>
+      <w:r>
+        <w:t>Yêu cầu khách hàng</w:t>
+      </w:r>
+      <w:bookmarkEnd w:id="9"/>
+    </w:p>
+    <w:p>
+      <w:pPr>
+        <w:pStyle w:val="Heading2"/>
+      </w:pPr>
+      <w:bookmarkStart w:id="10" w:name="_Toc25660387"/>
+      <w:r>
+        <w:t xml:space="preserve">Mô hình </w:t>
+      </w:r>
+      <w:r>
+        <w:t>hoạt động</w:t>
+      </w:r>
+      <w:r>
+        <w:t xml:space="preserve"> hiện thời</w:t>
+      </w:r>
+      <w:r>
+        <w:t xml:space="preserve"> – nghiệp vụ</w:t>
+      </w:r>
+      <w:bookmarkEnd w:id="10"/>
+    </w:p>
+    <w:p>
+      <w:pPr>
+        <w:pStyle w:val="Heading2"/>
+      </w:pPr>
+      <w:bookmarkStart w:id="11" w:name="_Toc25660388"/>
+      <w:r>
+        <w:t>Mô hình hoạt động dự kiến sau khi áp dụng sản phẩm mới</w:t>
+      </w:r>
+      <w:bookmarkEnd w:id="11"/>
+    </w:p>
+    <w:p>
+      <w:pPr>
+        <w:pStyle w:val="Heading2"/>
+      </w:pPr>
+      <w:bookmarkStart w:id="12" w:name="_Toc25660389"/>
+      <w:r>
+        <w:t>Phạm vi</w:t>
+      </w:r>
+      <w:r>
+        <w:t xml:space="preserve"> dự án</w:t>
+      </w:r>
+      <w:bookmarkEnd w:id="12"/>
+    </w:p>
+    <w:p>
+      <w:pPr>
+        <w:pStyle w:val="Heading1"/>
+      </w:pPr>
+      <w:bookmarkStart w:id="13" w:name="_Toc25660390"/>
+      <w:r>
+        <w:t>Giao tiếp/Trao đổi thông tin</w:t>
+      </w:r>
+      <w:bookmarkEnd w:id="13"/>
+    </w:p>
+    <w:p>
+      <w:pPr>
         <w:rPr>
           <w:i/>
           <w:iCs/>
         </w:rPr>
-        <w:t>với khách hàng</w:t>
-      </w:r>
-    </w:p>
-    <w:p>
-      <w:pPr>
-        <w:pStyle w:val="Heading1"/>
-      </w:pPr>
-      <w:bookmarkStart w:id="14" w:name="_Toc25660391"/>
-      <w:r>
-        <w:t>Ước lượng</w:t>
-      </w:r>
-      <w:r>
-        <w:t xml:space="preserve"> chung</w:t>
-      </w:r>
-      <w:bookmarkEnd w:id="14"/>
-    </w:p>
-    <w:p>
-      <w:pPr>
-        <w:pStyle w:val="Heading2"/>
-      </w:pPr>
-      <w:bookmarkStart w:id="15" w:name="_Toc25660392"/>
-      <w:r>
-        <w:t>Ước lượng tính năng</w:t>
-      </w:r>
-      <w:bookmarkEnd w:id="15"/>
-    </w:p>
-    <w:p>
-      <w:pPr>
+      </w:pPr>
+      <w:r>
         <w:rPr>
           <w:i/>
           <w:iCs/>
         </w:rPr>
-      </w:pPr>
+        <w:t>Các qui định về h</w:t>
+      </w:r>
       <w:r>
         <w:rPr>
           <w:i/>
           <w:iCs/>
         </w:rPr>
-        <w:t>Nêu khoảng 5 tính năng</w:t>
-      </w:r>
-    </w:p>
-    <w:p>
-      <w:pPr>
-        <w:pStyle w:val="Heading2"/>
-      </w:pPr>
-      <w:bookmarkStart w:id="16" w:name="_Toc25660393"/>
-      <w:r>
-        <w:t>Work Breakdown Structure</w:t>
-      </w:r>
-      <w:bookmarkEnd w:id="16"/>
+        <w:t>ọp hành nội bộ</w:t>
+      </w:r>
     </w:p>
     <w:p>
       <w:pPr>
@@ -6194,54 +6164,79 @@
           <w:i/>
           <w:iCs/>
         </w:rPr>
-        <w:t>Vẽ WBS cho khoảng 5 tính năng nói trên</w:t>
-      </w:r>
-    </w:p>
-    <w:p>
-      <w:pPr>
+        <w:t>Các qui định về h</w:t>
+      </w:r>
+      <w:r>
         <w:rPr>
           <w:i/>
           <w:iCs/>
         </w:rPr>
-      </w:pPr>
-      <w:r>
+        <w:t>ọp hành với khách hàng</w:t>
+      </w:r>
+    </w:p>
+    <w:p>
+      <w:pPr>
+        <w:pStyle w:val="Heading1"/>
+      </w:pPr>
+      <w:bookmarkStart w:id="14" w:name="_Toc25660391"/>
+      <w:r>
+        <w:lastRenderedPageBreak/>
+        <w:t>Ước lượng</w:t>
+      </w:r>
+      <w:r>
+        <w:t xml:space="preserve"> chung</w:t>
+      </w:r>
+      <w:bookmarkEnd w:id="14"/>
+    </w:p>
+    <w:p>
+      <w:pPr>
+        <w:pStyle w:val="Heading2"/>
+      </w:pPr>
+      <w:bookmarkStart w:id="15" w:name="_Toc25660392"/>
+      <w:r>
+        <w:t>Ước lượng tính năng</w:t>
+      </w:r>
+      <w:bookmarkEnd w:id="15"/>
+    </w:p>
+    <w:p>
+      <w:pPr>
         <w:rPr>
           <w:i/>
           <w:iCs/>
         </w:rPr>
-        <w:t>Phải quan tâm tới deadline mà kh</w:t>
-      </w:r>
+      </w:pPr>
       <w:r>
         <w:rPr>
           <w:i/>
           <w:iCs/>
         </w:rPr>
-        <w:t>ách hàng yêu cầu, và chỉ nên sử dụng tầm 90% thời gian</w:t>
-      </w:r>
-      <w:r>
+        <w:t>Nêu khoảng 5 tính năng</w:t>
+      </w:r>
+    </w:p>
+    <w:p>
+      <w:pPr>
+        <w:pStyle w:val="Heading2"/>
+      </w:pPr>
+      <w:bookmarkStart w:id="16" w:name="_Toc25660393"/>
+      <w:r>
+        <w:t>Work Breakdown Structure</w:t>
+      </w:r>
+      <w:bookmarkEnd w:id="16"/>
+    </w:p>
+    <w:p>
+      <w:pPr>
         <w:rPr>
           <w:i/>
           <w:iCs/>
         </w:rPr>
-        <w:t>.</w:t>
-      </w:r>
+      </w:pPr>
       <w:r>
         <w:rPr>
           <w:i/>
           <w:iCs/>
         </w:rPr>
-        <w:t xml:space="preserve"> 10% còn lại là buffer.</w:t>
-      </w:r>
-    </w:p>
-    <w:p>
-      <w:pPr>
-        <w:pStyle w:val="Heading2"/>
-      </w:pPr>
-      <w:bookmarkStart w:id="17" w:name="_Toc25660394"/>
-      <w:r>
-        <w:t>Ước lượng thời gian</w:t>
-      </w:r>
-      <w:bookmarkEnd w:id="17"/>
+        <w:t>Vẽ WBS cho khoảng 5 tính năng nói trên</w:t>
+      </w:r>
     </w:p>
     <w:p>
       <w:pPr>
@@ -6255,34 +6250,80 @@
           <w:i/>
           <w:iCs/>
         </w:rPr>
-        <w:t>Từ WBS</w:t>
+        <w:t>Phải quan tâm tới deadline mà kh</w:t>
       </w:r>
       <w:r>
         <w:rPr>
           <w:i/>
           <w:iCs/>
         </w:rPr>
-        <w:t xml:space="preserve"> x</w:t>
+        <w:t>ách hàng yêu cầu, và chỉ nên sử dụng tầm 90% thời gian</w:t>
       </w:r>
       <w:r>
         <w:rPr>
           <w:i/>
           <w:iCs/>
         </w:rPr>
-        <w:t>ác định đường găng và c</w:t>
+        <w:t>.</w:t>
       </w:r>
       <w:r>
         <w:rPr>
           <w:i/>
           <w:iCs/>
         </w:rPr>
-        <w:t>ho biết thời gian cần thiết để làm dự án</w:t>
-      </w:r>
-      <w:r>
+        <w:t xml:space="preserve"> 10% còn lại là buffer.</w:t>
+      </w:r>
+    </w:p>
+    <w:p>
+      <w:pPr>
+        <w:pStyle w:val="Heading2"/>
+      </w:pPr>
+      <w:bookmarkStart w:id="17" w:name="_Toc25660394"/>
+      <w:r>
+        <w:t>Ước lượng thời gian</w:t>
+      </w:r>
+      <w:bookmarkEnd w:id="17"/>
+    </w:p>
+    <w:p>
+      <w:pPr>
         <w:rPr>
           <w:i/>
           <w:iCs/>
         </w:rPr>
+      </w:pPr>
+      <w:r>
+        <w:rPr>
+          <w:i/>
+          <w:iCs/>
+        </w:rPr>
+        <w:t>Từ WBS</w:t>
+      </w:r>
+      <w:r>
+        <w:rPr>
+          <w:i/>
+          <w:iCs/>
+        </w:rPr>
+        <w:t xml:space="preserve"> x</w:t>
+      </w:r>
+      <w:r>
+        <w:rPr>
+          <w:i/>
+          <w:iCs/>
+        </w:rPr>
+        <w:t>ác định đường găng và c</w:t>
+      </w:r>
+      <w:r>
+        <w:rPr>
+          <w:i/>
+          <w:iCs/>
+        </w:rPr>
+        <w:t>ho biết thời gian cần thiết để làm dự án</w:t>
+      </w:r>
+      <w:r>
+        <w:rPr>
+          <w:i/>
+          <w:iCs/>
+        </w:rPr>
         <w:t>.</w:t>
       </w:r>
     </w:p>
@@ -6364,10 +6405,7 @@
       </w:pPr>
       <w:bookmarkStart w:id="20" w:name="_Toc25660397"/>
       <w:r>
-        <w:t xml:space="preserve">Ước lượng </w:t>
-      </w:r>
-      <w:r>
-        <w:t>chất lượng</w:t>
+        <w:t>Ước lượng chất lượng</w:t>
       </w:r>
       <w:bookmarkEnd w:id="20"/>
     </w:p>
@@ -7043,12 +7081,12 @@
     <w:p/>
     <w:p/>
     <w:sectPr>
-      <w:headerReference w:type="even" r:id="rId16"/>
-      <w:headerReference w:type="default" r:id="rId17"/>
-      <w:footerReference w:type="even" r:id="rId18"/>
-      <w:footerReference w:type="default" r:id="rId19"/>
-      <w:headerReference w:type="first" r:id="rId20"/>
-      <w:footerReference w:type="first" r:id="rId21"/>
+      <w:headerReference w:type="even" r:id="rId18"/>
+      <w:headerReference w:type="default" r:id="rId19"/>
+      <w:footerReference w:type="even" r:id="rId20"/>
+      <w:footerReference w:type="default" r:id="rId21"/>
+      <w:headerReference w:type="first" r:id="rId22"/>
+      <w:footerReference w:type="first" r:id="rId23"/>
       <w:footnotePr>
         <w:pos w:val="beneathText"/>
       </w:footnotePr>
@@ -7062,7 +7100,7 @@
 </file>
 
 <file path=word/endnotes.xml><?xml version="1.0" encoding="utf-8"?>
-<w:endnotes xmlns:wpc="http://schemas.microsoft.com/office/word/2010/wordprocessingCanvas" xmlns:cx="http://schemas.microsoft.com/office/drawing/2014/chartex" xmlns:cx1="http://schemas.microsoft.com/office/drawing/2015/9/8/chartex" xmlns:cx2="http://schemas.microsoft.com/office/drawing/2015/10/21/chartex" xmlns:cx3="http://schemas.microsoft.com/office/drawing/2016/5/9/chartex" xmlns:cx4="http://schemas.microsoft.com/office/drawing/2016/5/10/chartex" xmlns:cx5="http://schemas.microsoft.com/office/drawing/2016/5/11/chartex" xmlns:cx6="http://schemas.microsoft.com/office/drawing/2016/5/12/chartex" xmlns:cx7="http://schemas.microsoft.com/office/drawing/2016/5/13/chartex" xmlns:cx8="http://schemas.microsoft.com/office/drawing/2016/5/14/chartex" xmlns:mc="http://schemas.openxmlformats.org/markup-compatibility/2006" xmlns:aink="http://schemas.microsoft.com/office/drawing/2016/ink" xmlns:am3d="http://schemas.microsoft.com/office/drawing/2017/model3d" xmlns:o="urn:schemas-microsoft-com:office:office" xmlns:r="http://schemas.openxmlformats.org/officeDocument/2006/relationships" xmlns:m="http://schemas.openxmlformats.org/officeDocument/2006/math" xmlns:v="urn:schemas-microsoft-com:vml" xmlns:wp14="http://schemas.microsoft.com/office/word/2010/wordprocessingDrawing" xmlns:wp="http://schemas.openxmlformats.org/drawingml/2006/wordprocessingDrawing" xmlns:w10="urn:schemas-microsoft-com:office:word" xmlns:w="http://schemas.openxmlformats.org/wordprocessingml/2006/main" xmlns:w14="http://schemas.microsoft.com/office/word/2010/wordml" xmlns:w15="http://schemas.microsoft.com/office/word/2012/wordml" xmlns:w16cid="http://schemas.microsoft.com/office/word/2016/wordml/cid" xmlns:w16se="http://schemas.microsoft.com/office/word/2015/wordml/symex" xmlns:wpg="http://schemas.microsoft.com/office/word/2010/wordprocessingGroup" xmlns:wpi="http://schemas.microsoft.com/office/word/2010/wordprocessingInk" xmlns:wne="http://schemas.microsoft.com/office/word/2006/wordml" xmlns:wps="http://schemas.microsoft.com/office/word/2010/wordprocessingShape" mc:Ignorable="w14 w15 w16se w16cid wp14">
+<w:endnotes xmlns:wpc="http://schemas.microsoft.com/office/word/2010/wordprocessingCanvas" xmlns:cx="http://schemas.microsoft.com/office/drawing/2014/chartex" xmlns:cx1="http://schemas.microsoft.com/office/drawing/2015/9/8/chartex" xmlns:mc="http://schemas.openxmlformats.org/markup-compatibility/2006" xmlns:o="urn:schemas-microsoft-com:office:office" xmlns:r="http://schemas.openxmlformats.org/officeDocument/2006/relationships" xmlns:m="http://schemas.openxmlformats.org/officeDocument/2006/math" xmlns:v="urn:schemas-microsoft-com:vml" xmlns:wp14="http://schemas.microsoft.com/office/word/2010/wordprocessingDrawing" xmlns:wp="http://schemas.openxmlformats.org/drawingml/2006/wordprocessingDrawing" xmlns:w10="urn:schemas-microsoft-com:office:word" xmlns:w="http://schemas.openxmlformats.org/wordprocessingml/2006/main" xmlns:w14="http://schemas.microsoft.com/office/word/2010/wordml" xmlns:w15="http://schemas.microsoft.com/office/word/2012/wordml" xmlns:w16se="http://schemas.microsoft.com/office/word/2015/wordml/symex" xmlns:wpg="http://schemas.microsoft.com/office/word/2010/wordprocessingGroup" xmlns:wpi="http://schemas.microsoft.com/office/word/2010/wordprocessingInk" xmlns:wne="http://schemas.microsoft.com/office/word/2006/wordml" xmlns:wps="http://schemas.microsoft.com/office/word/2010/wordprocessingShape" mc:Ignorable="w14 w15 w16se wp14">
   <w:endnote w:type="separator" w:id="-1">
     <w:p>
       <w:r>
@@ -7083,7 +7121,7 @@
 </file>
 
 <file path=word/footer1.xml><?xml version="1.0" encoding="utf-8"?>
-<w:ftr xmlns:wpc="http://schemas.microsoft.com/office/word/2010/wordprocessingCanvas" xmlns:cx="http://schemas.microsoft.com/office/drawing/2014/chartex" xmlns:cx1="http://schemas.microsoft.com/office/drawing/2015/9/8/chartex" xmlns:cx2="http://schemas.microsoft.com/office/drawing/2015/10/21/chartex" xmlns:cx3="http://schemas.microsoft.com/office/drawing/2016/5/9/chartex" xmlns:cx4="http://schemas.microsoft.com/office/drawing/2016/5/10/chartex" xmlns:cx5="http://schemas.microsoft.com/office/drawing/2016/5/11/chartex" xmlns:cx6="http://schemas.microsoft.com/office/drawing/2016/5/12/chartex" xmlns:cx7="http://schemas.microsoft.com/office/drawing/2016/5/13/chartex" xmlns:cx8="http://schemas.microsoft.com/office/drawing/2016/5/14/chartex" xmlns:mc="http://schemas.openxmlformats.org/markup-compatibility/2006" xmlns:aink="http://schemas.microsoft.com/office/drawing/2016/ink" xmlns:am3d="http://schemas.microsoft.com/office/drawing/2017/model3d" xmlns:o="urn:schemas-microsoft-com:office:office" xmlns:r="http://schemas.openxmlformats.org/officeDocument/2006/relationships" xmlns:m="http://schemas.openxmlformats.org/officeDocument/2006/math" xmlns:v="urn:schemas-microsoft-com:vml" xmlns:wp14="http://schemas.microsoft.com/office/word/2010/wordprocessingDrawing" xmlns:wp="http://schemas.openxmlformats.org/drawingml/2006/wordprocessingDrawing" xmlns:w10="urn:schemas-microsoft-com:office:word" xmlns:w="http://schemas.openxmlformats.org/wordprocessingml/2006/main" xmlns:w14="http://schemas.microsoft.com/office/word/2010/wordml" xmlns:w15="http://schemas.microsoft.com/office/word/2012/wordml" xmlns:w16cid="http://schemas.microsoft.com/office/word/2016/wordml/cid" xmlns:w16se="http://schemas.microsoft.com/office/word/2015/wordml/symex" xmlns:wpg="http://schemas.microsoft.com/office/word/2010/wordprocessingGroup" xmlns:wpi="http://schemas.microsoft.com/office/word/2010/wordprocessingInk" xmlns:wne="http://schemas.microsoft.com/office/word/2006/wordml" xmlns:wps="http://schemas.microsoft.com/office/word/2010/wordprocessingShape" mc:Ignorable="w14 w15 w16se w16cid wp14">
+<w:ftr xmlns:wpc="http://schemas.microsoft.com/office/word/2010/wordprocessingCanvas" xmlns:cx="http://schemas.microsoft.com/office/drawing/2014/chartex" xmlns:cx1="http://schemas.microsoft.com/office/drawing/2015/9/8/chartex" xmlns:mc="http://schemas.openxmlformats.org/markup-compatibility/2006" xmlns:o="urn:schemas-microsoft-com:office:office" xmlns:r="http://schemas.openxmlformats.org/officeDocument/2006/relationships" xmlns:m="http://schemas.openxmlformats.org/officeDocument/2006/math" xmlns:v="urn:schemas-microsoft-com:vml" xmlns:wp14="http://schemas.microsoft.com/office/word/2010/wordprocessingDrawing" xmlns:wp="http://schemas.openxmlformats.org/drawingml/2006/wordprocessingDrawing" xmlns:w10="urn:schemas-microsoft-com:office:word" xmlns:w="http://schemas.openxmlformats.org/wordprocessingml/2006/main" xmlns:w14="http://schemas.microsoft.com/office/word/2010/wordml" xmlns:w15="http://schemas.microsoft.com/office/word/2012/wordml" xmlns:w16se="http://schemas.microsoft.com/office/word/2015/wordml/symex" xmlns:wpg="http://schemas.microsoft.com/office/word/2010/wordprocessingGroup" xmlns:wpi="http://schemas.microsoft.com/office/word/2010/wordprocessingInk" xmlns:wne="http://schemas.microsoft.com/office/word/2006/wordml" xmlns:wps="http://schemas.microsoft.com/office/word/2010/wordprocessingShape" mc:Ignorable="w14 w15 w16se wp14">
   <w:p>
     <w:pPr>
       <w:pStyle w:val="Footer"/>
@@ -7146,7 +7184,7 @@
         <w:color w:val="951B13"/>
         <w:lang w:eastAsia="ar-SA" w:bidi="ar-SA"/>
       </w:rPr>
-      <w:t>ii</w:t>
+      <w:t>vi</w:t>
     </w:r>
     <w:r>
       <w:rPr>
@@ -7161,7 +7199,7 @@
 </file>
 
 <file path=word/footer2.xml><?xml version="1.0" encoding="utf-8"?>
-<w:ftr xmlns:wpc="http://schemas.microsoft.com/office/word/2010/wordprocessingCanvas" xmlns:cx="http://schemas.microsoft.com/office/drawing/2014/chartex" xmlns:cx1="http://schemas.microsoft.com/office/drawing/2015/9/8/chartex" xmlns:cx2="http://schemas.microsoft.com/office/drawing/2015/10/21/chartex" xmlns:cx3="http://schemas.microsoft.com/office/drawing/2016/5/9/chartex" xmlns:cx4="http://schemas.microsoft.com/office/drawing/2016/5/10/chartex" xmlns:cx5="http://schemas.microsoft.com/office/drawing/2016/5/11/chartex" xmlns:cx6="http://schemas.microsoft.com/office/drawing/2016/5/12/chartex" xmlns:cx7="http://schemas.microsoft.com/office/drawing/2016/5/13/chartex" xmlns:cx8="http://schemas.microsoft.com/office/drawing/2016/5/14/chartex" xmlns:mc="http://schemas.openxmlformats.org/markup-compatibility/2006" xmlns:aink="http://schemas.microsoft.com/office/drawing/2016/ink" xmlns:am3d="http://schemas.microsoft.com/office/drawing/2017/model3d" xmlns:o="urn:schemas-microsoft-com:office:office" xmlns:r="http://schemas.openxmlformats.org/officeDocument/2006/relationships" xmlns:m="http://schemas.openxmlformats.org/officeDocument/2006/math" xmlns:v="urn:schemas-microsoft-com:vml" xmlns:wp14="http://schemas.microsoft.com/office/word/2010/wordprocessingDrawing" xmlns:wp="http://schemas.openxmlformats.org/drawingml/2006/wordprocessingDrawing" xmlns:w10="urn:schemas-microsoft-com:office:word" xmlns:w="http://schemas.openxmlformats.org/wordprocessingml/2006/main" xmlns:w14="http://schemas.microsoft.com/office/word/2010/wordml" xmlns:w15="http://schemas.microsoft.com/office/word/2012/wordml" xmlns:w16cid="http://schemas.microsoft.com/office/word/2016/wordml/cid" xmlns:w16se="http://schemas.microsoft.com/office/word/2015/wordml/symex" xmlns:wpg="http://schemas.microsoft.com/office/word/2010/wordprocessingGroup" xmlns:wpi="http://schemas.microsoft.com/office/word/2010/wordprocessingInk" xmlns:wne="http://schemas.microsoft.com/office/word/2006/wordml" xmlns:wps="http://schemas.microsoft.com/office/word/2010/wordprocessingShape" mc:Ignorable="w14 w15 w16se w16cid wp14">
+<w:ftr xmlns:wpc="http://schemas.microsoft.com/office/word/2010/wordprocessingCanvas" xmlns:cx="http://schemas.microsoft.com/office/drawing/2014/chartex" xmlns:cx1="http://schemas.microsoft.com/office/drawing/2015/9/8/chartex" xmlns:mc="http://schemas.openxmlformats.org/markup-compatibility/2006" xmlns:o="urn:schemas-microsoft-com:office:office" xmlns:r="http://schemas.openxmlformats.org/officeDocument/2006/relationships" xmlns:m="http://schemas.openxmlformats.org/officeDocument/2006/math" xmlns:v="urn:schemas-microsoft-com:vml" xmlns:wp14="http://schemas.microsoft.com/office/word/2010/wordprocessingDrawing" xmlns:wp="http://schemas.openxmlformats.org/drawingml/2006/wordprocessingDrawing" xmlns:w10="urn:schemas-microsoft-com:office:word" xmlns:w="http://schemas.openxmlformats.org/wordprocessingml/2006/main" xmlns:w14="http://schemas.microsoft.com/office/word/2010/wordml" xmlns:w15="http://schemas.microsoft.com/office/word/2012/wordml" xmlns:w16se="http://schemas.microsoft.com/office/word/2015/wordml/symex" xmlns:wpg="http://schemas.microsoft.com/office/word/2010/wordprocessingGroup" xmlns:wpi="http://schemas.microsoft.com/office/word/2010/wordprocessingInk" xmlns:wne="http://schemas.microsoft.com/office/word/2006/wordml" xmlns:wps="http://schemas.microsoft.com/office/word/2010/wordprocessingShape" mc:Ignorable="w14 w15 w16se wp14">
   <w:p>
     <w:pPr>
       <w:pStyle w:val="Footer"/>
@@ -7336,14 +7374,14 @@
 </file>
 
 <file path=word/footer3.xml><?xml version="1.0" encoding="utf-8"?>
-<w:ftr xmlns:wpc="http://schemas.microsoft.com/office/word/2010/wordprocessingCanvas" xmlns:cx="http://schemas.microsoft.com/office/drawing/2014/chartex" xmlns:cx1="http://schemas.microsoft.com/office/drawing/2015/9/8/chartex" xmlns:cx2="http://schemas.microsoft.com/office/drawing/2015/10/21/chartex" xmlns:cx3="http://schemas.microsoft.com/office/drawing/2016/5/9/chartex" xmlns:cx4="http://schemas.microsoft.com/office/drawing/2016/5/10/chartex" xmlns:cx5="http://schemas.microsoft.com/office/drawing/2016/5/11/chartex" xmlns:cx6="http://schemas.microsoft.com/office/drawing/2016/5/12/chartex" xmlns:cx7="http://schemas.microsoft.com/office/drawing/2016/5/13/chartex" xmlns:cx8="http://schemas.microsoft.com/office/drawing/2016/5/14/chartex" xmlns:mc="http://schemas.openxmlformats.org/markup-compatibility/2006" xmlns:aink="http://schemas.microsoft.com/office/drawing/2016/ink" xmlns:am3d="http://schemas.microsoft.com/office/drawing/2017/model3d" xmlns:o="urn:schemas-microsoft-com:office:office" xmlns:r="http://schemas.openxmlformats.org/officeDocument/2006/relationships" xmlns:m="http://schemas.openxmlformats.org/officeDocument/2006/math" xmlns:v="urn:schemas-microsoft-com:vml" xmlns:wp14="http://schemas.microsoft.com/office/word/2010/wordprocessingDrawing" xmlns:wp="http://schemas.openxmlformats.org/drawingml/2006/wordprocessingDrawing" xmlns:w10="urn:schemas-microsoft-com:office:word" xmlns:w="http://schemas.openxmlformats.org/wordprocessingml/2006/main" xmlns:w14="http://schemas.microsoft.com/office/word/2010/wordml" xmlns:w15="http://schemas.microsoft.com/office/word/2012/wordml" xmlns:w16cid="http://schemas.microsoft.com/office/word/2016/wordml/cid" xmlns:w16se="http://schemas.microsoft.com/office/word/2015/wordml/symex" xmlns:wpg="http://schemas.microsoft.com/office/word/2010/wordprocessingGroup" xmlns:wpi="http://schemas.microsoft.com/office/word/2010/wordprocessingInk" xmlns:wne="http://schemas.microsoft.com/office/word/2006/wordml" xmlns:wps="http://schemas.microsoft.com/office/word/2010/wordprocessingShape" mc:Ignorable="w14 w15 w16se w16cid wp14">
+<w:ftr xmlns:wpc="http://schemas.microsoft.com/office/word/2010/wordprocessingCanvas" xmlns:cx="http://schemas.microsoft.com/office/drawing/2014/chartex" xmlns:cx1="http://schemas.microsoft.com/office/drawing/2015/9/8/chartex" xmlns:mc="http://schemas.openxmlformats.org/markup-compatibility/2006" xmlns:o="urn:schemas-microsoft-com:office:office" xmlns:r="http://schemas.openxmlformats.org/officeDocument/2006/relationships" xmlns:m="http://schemas.openxmlformats.org/officeDocument/2006/math" xmlns:v="urn:schemas-microsoft-com:vml" xmlns:wp14="http://schemas.microsoft.com/office/word/2010/wordprocessingDrawing" xmlns:wp="http://schemas.openxmlformats.org/drawingml/2006/wordprocessingDrawing" xmlns:w10="urn:schemas-microsoft-com:office:word" xmlns:w="http://schemas.openxmlformats.org/wordprocessingml/2006/main" xmlns:w14="http://schemas.microsoft.com/office/word/2010/wordml" xmlns:w15="http://schemas.microsoft.com/office/word/2012/wordml" xmlns:w16se="http://schemas.microsoft.com/office/word/2015/wordml/symex" xmlns:wpg="http://schemas.microsoft.com/office/word/2010/wordprocessingGroup" xmlns:wpi="http://schemas.microsoft.com/office/word/2010/wordprocessingInk" xmlns:wne="http://schemas.microsoft.com/office/word/2006/wordml" xmlns:wps="http://schemas.microsoft.com/office/word/2010/wordprocessingShape" mc:Ignorable="w14 w15 w16se wp14">
   <w:p/>
   <w:p/>
 </w:ftr>
 </file>
 
 <file path=word/footer4.xml><?xml version="1.0" encoding="utf-8"?>
-<w:ftr xmlns:wpc="http://schemas.microsoft.com/office/word/2010/wordprocessingCanvas" xmlns:cx="http://schemas.microsoft.com/office/drawing/2014/chartex" xmlns:cx1="http://schemas.microsoft.com/office/drawing/2015/9/8/chartex" xmlns:cx2="http://schemas.microsoft.com/office/drawing/2015/10/21/chartex" xmlns:cx3="http://schemas.microsoft.com/office/drawing/2016/5/9/chartex" xmlns:cx4="http://schemas.microsoft.com/office/drawing/2016/5/10/chartex" xmlns:cx5="http://schemas.microsoft.com/office/drawing/2016/5/11/chartex" xmlns:cx6="http://schemas.microsoft.com/office/drawing/2016/5/12/chartex" xmlns:cx7="http://schemas.microsoft.com/office/drawing/2016/5/13/chartex" xmlns:cx8="http://schemas.microsoft.com/office/drawing/2016/5/14/chartex" xmlns:mc="http://schemas.openxmlformats.org/markup-compatibility/2006" xmlns:aink="http://schemas.microsoft.com/office/drawing/2016/ink" xmlns:am3d="http://schemas.microsoft.com/office/drawing/2017/model3d" xmlns:o="urn:schemas-microsoft-com:office:office" xmlns:r="http://schemas.openxmlformats.org/officeDocument/2006/relationships" xmlns:m="http://schemas.openxmlformats.org/officeDocument/2006/math" xmlns:v="urn:schemas-microsoft-com:vml" xmlns:wp14="http://schemas.microsoft.com/office/word/2010/wordprocessingDrawing" xmlns:wp="http://schemas.openxmlformats.org/drawingml/2006/wordprocessingDrawing" xmlns:w10="urn:schemas-microsoft-com:office:word" xmlns:w="http://schemas.openxmlformats.org/wordprocessingml/2006/main" xmlns:w14="http://schemas.microsoft.com/office/word/2010/wordml" xmlns:w15="http://schemas.microsoft.com/office/word/2012/wordml" xmlns:w16cid="http://schemas.microsoft.com/office/word/2016/wordml/cid" xmlns:w16se="http://schemas.microsoft.com/office/word/2015/wordml/symex" xmlns:wpg="http://schemas.microsoft.com/office/word/2010/wordprocessingGroup" xmlns:wpi="http://schemas.microsoft.com/office/word/2010/wordprocessingInk" xmlns:wne="http://schemas.microsoft.com/office/word/2006/wordml" xmlns:wps="http://schemas.microsoft.com/office/word/2010/wordprocessingShape" mc:Ignorable="w14 w15 w16se w16cid wp14">
+<w:ftr xmlns:wpc="http://schemas.microsoft.com/office/word/2010/wordprocessingCanvas" xmlns:cx="http://schemas.microsoft.com/office/drawing/2014/chartex" xmlns:cx1="http://schemas.microsoft.com/office/drawing/2015/9/8/chartex" xmlns:mc="http://schemas.openxmlformats.org/markup-compatibility/2006" xmlns:o="urn:schemas-microsoft-com:office:office" xmlns:r="http://schemas.openxmlformats.org/officeDocument/2006/relationships" xmlns:m="http://schemas.openxmlformats.org/officeDocument/2006/math" xmlns:v="urn:schemas-microsoft-com:vml" xmlns:wp14="http://schemas.microsoft.com/office/word/2010/wordprocessingDrawing" xmlns:wp="http://schemas.openxmlformats.org/drawingml/2006/wordprocessingDrawing" xmlns:w10="urn:schemas-microsoft-com:office:word" xmlns:w="http://schemas.openxmlformats.org/wordprocessingml/2006/main" xmlns:w14="http://schemas.microsoft.com/office/word/2010/wordml" xmlns:w15="http://schemas.microsoft.com/office/word/2012/wordml" xmlns:w16se="http://schemas.microsoft.com/office/word/2015/wordml/symex" xmlns:wpg="http://schemas.microsoft.com/office/word/2010/wordprocessingGroup" xmlns:wpi="http://schemas.microsoft.com/office/word/2010/wordprocessingInk" xmlns:wne="http://schemas.microsoft.com/office/word/2006/wordml" xmlns:wps="http://schemas.microsoft.com/office/word/2010/wordprocessingShape" mc:Ignorable="w14 w15 w16se wp14">
   <w:p>
     <w:pPr>
       <w:pStyle w:val="Footer"/>
@@ -7406,7 +7444,7 @@
         <w:color w:val="C00000"/>
         <w:lang w:eastAsia="ar-SA" w:bidi="ar-SA"/>
       </w:rPr>
-      <w:t>12</w:t>
+      <w:t>10</w:t>
     </w:r>
     <w:r>
       <w:rPr>
@@ -7455,7 +7493,7 @@
         <w:color w:val="C00000"/>
         <w:lang w:eastAsia="ar-SA" w:bidi="ar-SA"/>
       </w:rPr>
-      <w:t>12</w:t>
+      <w:t>10</w:t>
     </w:r>
     <w:r>
       <w:rPr>
@@ -7470,13 +7508,13 @@
 </file>
 
 <file path=word/footer5.xml><?xml version="1.0" encoding="utf-8"?>
-<w:ftr xmlns:wpc="http://schemas.microsoft.com/office/word/2010/wordprocessingCanvas" xmlns:cx="http://schemas.microsoft.com/office/drawing/2014/chartex" xmlns:cx1="http://schemas.microsoft.com/office/drawing/2015/9/8/chartex" xmlns:cx2="http://schemas.microsoft.com/office/drawing/2015/10/21/chartex" xmlns:cx3="http://schemas.microsoft.com/office/drawing/2016/5/9/chartex" xmlns:cx4="http://schemas.microsoft.com/office/drawing/2016/5/10/chartex" xmlns:cx5="http://schemas.microsoft.com/office/drawing/2016/5/11/chartex" xmlns:cx6="http://schemas.microsoft.com/office/drawing/2016/5/12/chartex" xmlns:cx7="http://schemas.microsoft.com/office/drawing/2016/5/13/chartex" xmlns:cx8="http://schemas.microsoft.com/office/drawing/2016/5/14/chartex" xmlns:mc="http://schemas.openxmlformats.org/markup-compatibility/2006" xmlns:aink="http://schemas.microsoft.com/office/drawing/2016/ink" xmlns:am3d="http://schemas.microsoft.com/office/drawing/2017/model3d" xmlns:o="urn:schemas-microsoft-com:office:office" xmlns:r="http://schemas.openxmlformats.org/officeDocument/2006/relationships" xmlns:m="http://schemas.openxmlformats.org/officeDocument/2006/math" xmlns:v="urn:schemas-microsoft-com:vml" xmlns:wp14="http://schemas.microsoft.com/office/word/2010/wordprocessingDrawing" xmlns:wp="http://schemas.openxmlformats.org/drawingml/2006/wordprocessingDrawing" xmlns:w10="urn:schemas-microsoft-com:office:word" xmlns:w="http://schemas.openxmlformats.org/wordprocessingml/2006/main" xmlns:w14="http://schemas.microsoft.com/office/word/2010/wordml" xmlns:w15="http://schemas.microsoft.com/office/word/2012/wordml" xmlns:w16cid="http://schemas.microsoft.com/office/word/2016/wordml/cid" xmlns:w16se="http://schemas.microsoft.com/office/word/2015/wordml/symex" xmlns:wpg="http://schemas.microsoft.com/office/word/2010/wordprocessingGroup" xmlns:wpi="http://schemas.microsoft.com/office/word/2010/wordprocessingInk" xmlns:wne="http://schemas.microsoft.com/office/word/2006/wordml" xmlns:wps="http://schemas.microsoft.com/office/word/2010/wordprocessingShape" mc:Ignorable="w14 w15 w16se w16cid wp14">
+<w:ftr xmlns:wpc="http://schemas.microsoft.com/office/word/2010/wordprocessingCanvas" xmlns:cx="http://schemas.microsoft.com/office/drawing/2014/chartex" xmlns:cx1="http://schemas.microsoft.com/office/drawing/2015/9/8/chartex" xmlns:mc="http://schemas.openxmlformats.org/markup-compatibility/2006" xmlns:o="urn:schemas-microsoft-com:office:office" xmlns:r="http://schemas.openxmlformats.org/officeDocument/2006/relationships" xmlns:m="http://schemas.openxmlformats.org/officeDocument/2006/math" xmlns:v="urn:schemas-microsoft-com:vml" xmlns:wp14="http://schemas.microsoft.com/office/word/2010/wordprocessingDrawing" xmlns:wp="http://schemas.openxmlformats.org/drawingml/2006/wordprocessingDrawing" xmlns:w10="urn:schemas-microsoft-com:office:word" xmlns:w="http://schemas.openxmlformats.org/wordprocessingml/2006/main" xmlns:w14="http://schemas.microsoft.com/office/word/2010/wordml" xmlns:w15="http://schemas.microsoft.com/office/word/2012/wordml" xmlns:w16se="http://schemas.microsoft.com/office/word/2015/wordml/symex" xmlns:wpg="http://schemas.microsoft.com/office/word/2010/wordprocessingGroup" xmlns:wpi="http://schemas.microsoft.com/office/word/2010/wordprocessingInk" xmlns:wne="http://schemas.microsoft.com/office/word/2006/wordml" xmlns:wps="http://schemas.microsoft.com/office/word/2010/wordprocessingShape" mc:Ignorable="w14 w15 w16se wp14">
   <w:p/>
 </w:ftr>
 </file>
 
 <file path=word/footnotes.xml><?xml version="1.0" encoding="utf-8"?>
-<w:footnotes xmlns:wpc="http://schemas.microsoft.com/office/word/2010/wordprocessingCanvas" xmlns:cx="http://schemas.microsoft.com/office/drawing/2014/chartex" xmlns:cx1="http://schemas.microsoft.com/office/drawing/2015/9/8/chartex" xmlns:cx2="http://schemas.microsoft.com/office/drawing/2015/10/21/chartex" xmlns:cx3="http://schemas.microsoft.com/office/drawing/2016/5/9/chartex" xmlns:cx4="http://schemas.microsoft.com/office/drawing/2016/5/10/chartex" xmlns:cx5="http://schemas.microsoft.com/office/drawing/2016/5/11/chartex" xmlns:cx6="http://schemas.microsoft.com/office/drawing/2016/5/12/chartex" xmlns:cx7="http://schemas.microsoft.com/office/drawing/2016/5/13/chartex" xmlns:cx8="http://schemas.microsoft.com/office/drawing/2016/5/14/chartex" xmlns:mc="http://schemas.openxmlformats.org/markup-compatibility/2006" xmlns:aink="http://schemas.microsoft.com/office/drawing/2016/ink" xmlns:am3d="http://schemas.microsoft.com/office/drawing/2017/model3d" xmlns:o="urn:schemas-microsoft-com:office:office" xmlns:r="http://schemas.openxmlformats.org/officeDocument/2006/relationships" xmlns:m="http://schemas.openxmlformats.org/officeDocument/2006/math" xmlns:v="urn:schemas-microsoft-com:vml" xmlns:wp14="http://schemas.microsoft.com/office/word/2010/wordprocessingDrawing" xmlns:wp="http://schemas.openxmlformats.org/drawingml/2006/wordprocessingDrawing" xmlns:w10="urn:schemas-microsoft-com:office:word" xmlns:w="http://schemas.openxmlformats.org/wordprocessingml/2006/main" xmlns:w14="http://schemas.microsoft.com/office/word/2010/wordml" xmlns:w15="http://schemas.microsoft.com/office/word/2012/wordml" xmlns:w16cid="http://schemas.microsoft.com/office/word/2016/wordml/cid" xmlns:w16se="http://schemas.microsoft.com/office/word/2015/wordml/symex" xmlns:wpg="http://schemas.microsoft.com/office/word/2010/wordprocessingGroup" xmlns:wpi="http://schemas.microsoft.com/office/word/2010/wordprocessingInk" xmlns:wne="http://schemas.microsoft.com/office/word/2006/wordml" xmlns:wps="http://schemas.microsoft.com/office/word/2010/wordprocessingShape" mc:Ignorable="w14 w15 w16se w16cid wp14">
+<w:footnotes xmlns:wpc="http://schemas.microsoft.com/office/word/2010/wordprocessingCanvas" xmlns:cx="http://schemas.microsoft.com/office/drawing/2014/chartex" xmlns:cx1="http://schemas.microsoft.com/office/drawing/2015/9/8/chartex" xmlns:mc="http://schemas.openxmlformats.org/markup-compatibility/2006" xmlns:o="urn:schemas-microsoft-com:office:office" xmlns:r="http://schemas.openxmlformats.org/officeDocument/2006/relationships" xmlns:m="http://schemas.openxmlformats.org/officeDocument/2006/math" xmlns:v="urn:schemas-microsoft-com:vml" xmlns:wp14="http://schemas.microsoft.com/office/word/2010/wordprocessingDrawing" xmlns:wp="http://schemas.openxmlformats.org/drawingml/2006/wordprocessingDrawing" xmlns:w10="urn:schemas-microsoft-com:office:word" xmlns:w="http://schemas.openxmlformats.org/wordprocessingml/2006/main" xmlns:w14="http://schemas.microsoft.com/office/word/2010/wordml" xmlns:w15="http://schemas.microsoft.com/office/word/2012/wordml" xmlns:w16se="http://schemas.microsoft.com/office/word/2015/wordml/symex" xmlns:wpg="http://schemas.microsoft.com/office/word/2010/wordprocessingGroup" xmlns:wpi="http://schemas.microsoft.com/office/word/2010/wordprocessingInk" xmlns:wne="http://schemas.microsoft.com/office/word/2006/wordml" xmlns:wps="http://schemas.microsoft.com/office/word/2010/wordprocessingShape" mc:Ignorable="w14 w15 w16se wp14">
   <w:footnote w:type="separator" w:id="-1">
     <w:p>
       <w:r>
@@ -7497,7 +7535,7 @@
 </file>
 
 <file path=word/header1.xml><?xml version="1.0" encoding="utf-8"?>
-<w:hdr xmlns:wpc="http://schemas.microsoft.com/office/word/2010/wordprocessingCanvas" xmlns:cx="http://schemas.microsoft.com/office/drawing/2014/chartex" xmlns:cx1="http://schemas.microsoft.com/office/drawing/2015/9/8/chartex" xmlns:cx2="http://schemas.microsoft.com/office/drawing/2015/10/21/chartex" xmlns:cx3="http://schemas.microsoft.com/office/drawing/2016/5/9/chartex" xmlns:cx4="http://schemas.microsoft.com/office/drawing/2016/5/10/chartex" xmlns:cx5="http://schemas.microsoft.com/office/drawing/2016/5/11/chartex" xmlns:cx6="http://schemas.microsoft.com/office/drawing/2016/5/12/chartex" xmlns:cx7="http://schemas.microsoft.com/office/drawing/2016/5/13/chartex" xmlns:cx8="http://schemas.microsoft.com/office/drawing/2016/5/14/chartex" xmlns:mc="http://schemas.openxmlformats.org/markup-compatibility/2006" xmlns:aink="http://schemas.microsoft.com/office/drawing/2016/ink" xmlns:am3d="http://schemas.microsoft.com/office/drawing/2017/model3d" xmlns:o="urn:schemas-microsoft-com:office:office" xmlns:r="http://schemas.openxmlformats.org/officeDocument/2006/relationships" xmlns:m="http://schemas.openxmlformats.org/officeDocument/2006/math" xmlns:v="urn:schemas-microsoft-com:vml" xmlns:wp14="http://schemas.microsoft.com/office/word/2010/wordprocessingDrawing" xmlns:wp="http://schemas.openxmlformats.org/drawingml/2006/wordprocessingDrawing" xmlns:w10="urn:schemas-microsoft-com:office:word" xmlns:w="http://schemas.openxmlformats.org/wordprocessingml/2006/main" xmlns:w14="http://schemas.microsoft.com/office/word/2010/wordml" xmlns:w15="http://schemas.microsoft.com/office/word/2012/wordml" xmlns:w16cid="http://schemas.microsoft.com/office/word/2016/wordml/cid" xmlns:w16se="http://schemas.microsoft.com/office/word/2015/wordml/symex" xmlns:wpg="http://schemas.microsoft.com/office/word/2010/wordprocessingGroup" xmlns:wpi="http://schemas.microsoft.com/office/word/2010/wordprocessingInk" xmlns:wne="http://schemas.microsoft.com/office/word/2006/wordml" xmlns:wps="http://schemas.microsoft.com/office/word/2010/wordprocessingShape" mc:Ignorable="w14 w15 w16se w16cid wp14">
+<w:hdr xmlns:wpc="http://schemas.microsoft.com/office/word/2010/wordprocessingCanvas" xmlns:cx="http://schemas.microsoft.com/office/drawing/2014/chartex" xmlns:cx1="http://schemas.microsoft.com/office/drawing/2015/9/8/chartex" xmlns:mc="http://schemas.openxmlformats.org/markup-compatibility/2006" xmlns:o="urn:schemas-microsoft-com:office:office" xmlns:r="http://schemas.openxmlformats.org/officeDocument/2006/relationships" xmlns:m="http://schemas.openxmlformats.org/officeDocument/2006/math" xmlns:v="urn:schemas-microsoft-com:vml" xmlns:wp14="http://schemas.microsoft.com/office/word/2010/wordprocessingDrawing" xmlns:wp="http://schemas.openxmlformats.org/drawingml/2006/wordprocessingDrawing" xmlns:w10="urn:schemas-microsoft-com:office:word" xmlns:w="http://schemas.openxmlformats.org/wordprocessingml/2006/main" xmlns:w14="http://schemas.microsoft.com/office/word/2010/wordml" xmlns:w15="http://schemas.microsoft.com/office/word/2012/wordml" xmlns:w16se="http://schemas.microsoft.com/office/word/2015/wordml/symex" xmlns:wpg="http://schemas.microsoft.com/office/word/2010/wordprocessingGroup" xmlns:wpi="http://schemas.microsoft.com/office/word/2010/wordprocessingInk" xmlns:wne="http://schemas.microsoft.com/office/word/2006/wordml" xmlns:wps="http://schemas.microsoft.com/office/word/2010/wordprocessingShape" mc:Ignorable="w14 w15 w16se wp14">
   <w:p>
     <w:pPr>
       <w:pStyle w:val="Header"/>
@@ -7529,13 +7567,13 @@
 </file>
 
 <file path=word/header2.xml><?xml version="1.0" encoding="utf-8"?>
-<w:hdr xmlns:wpc="http://schemas.microsoft.com/office/word/2010/wordprocessingCanvas" xmlns:cx="http://schemas.microsoft.com/office/drawing/2014/chartex" xmlns:cx1="http://schemas.microsoft.com/office/drawing/2015/9/8/chartex" xmlns:cx2="http://schemas.microsoft.com/office/drawing/2015/10/21/chartex" xmlns:cx3="http://schemas.microsoft.com/office/drawing/2016/5/9/chartex" xmlns:cx4="http://schemas.microsoft.com/office/drawing/2016/5/10/chartex" xmlns:cx5="http://schemas.microsoft.com/office/drawing/2016/5/11/chartex" xmlns:cx6="http://schemas.microsoft.com/office/drawing/2016/5/12/chartex" xmlns:cx7="http://schemas.microsoft.com/office/drawing/2016/5/13/chartex" xmlns:cx8="http://schemas.microsoft.com/office/drawing/2016/5/14/chartex" xmlns:mc="http://schemas.openxmlformats.org/markup-compatibility/2006" xmlns:aink="http://schemas.microsoft.com/office/drawing/2016/ink" xmlns:am3d="http://schemas.microsoft.com/office/drawing/2017/model3d" xmlns:o="urn:schemas-microsoft-com:office:office" xmlns:r="http://schemas.openxmlformats.org/officeDocument/2006/relationships" xmlns:m="http://schemas.openxmlformats.org/officeDocument/2006/math" xmlns:v="urn:schemas-microsoft-com:vml" xmlns:wp14="http://schemas.microsoft.com/office/word/2010/wordprocessingDrawing" xmlns:wp="http://schemas.openxmlformats.org/drawingml/2006/wordprocessingDrawing" xmlns:w10="urn:schemas-microsoft-com:office:word" xmlns:w="http://schemas.openxmlformats.org/wordprocessingml/2006/main" xmlns:w14="http://schemas.microsoft.com/office/word/2010/wordml" xmlns:w15="http://schemas.microsoft.com/office/word/2012/wordml" xmlns:w16cid="http://schemas.microsoft.com/office/word/2016/wordml/cid" xmlns:w16se="http://schemas.microsoft.com/office/word/2015/wordml/symex" xmlns:wpg="http://schemas.microsoft.com/office/word/2010/wordprocessingGroup" xmlns:wpi="http://schemas.microsoft.com/office/word/2010/wordprocessingInk" xmlns:wne="http://schemas.microsoft.com/office/word/2006/wordml" xmlns:wps="http://schemas.microsoft.com/office/word/2010/wordprocessingShape" mc:Ignorable="w14 w15 w16se w16cid wp14">
+<w:hdr xmlns:wpc="http://schemas.microsoft.com/office/word/2010/wordprocessingCanvas" xmlns:cx="http://schemas.microsoft.com/office/drawing/2014/chartex" xmlns:cx1="http://schemas.microsoft.com/office/drawing/2015/9/8/chartex" xmlns:mc="http://schemas.openxmlformats.org/markup-compatibility/2006" xmlns:o="urn:schemas-microsoft-com:office:office" xmlns:r="http://schemas.openxmlformats.org/officeDocument/2006/relationships" xmlns:m="http://schemas.openxmlformats.org/officeDocument/2006/math" xmlns:v="urn:schemas-microsoft-com:vml" xmlns:wp14="http://schemas.microsoft.com/office/word/2010/wordprocessingDrawing" xmlns:wp="http://schemas.openxmlformats.org/drawingml/2006/wordprocessingDrawing" xmlns:w10="urn:schemas-microsoft-com:office:word" xmlns:w="http://schemas.openxmlformats.org/wordprocessingml/2006/main" xmlns:w14="http://schemas.microsoft.com/office/word/2010/wordml" xmlns:w15="http://schemas.microsoft.com/office/word/2012/wordml" xmlns:w16se="http://schemas.microsoft.com/office/word/2015/wordml/symex" xmlns:wpg="http://schemas.microsoft.com/office/word/2010/wordprocessingGroup" xmlns:wpi="http://schemas.microsoft.com/office/word/2010/wordprocessingInk" xmlns:wne="http://schemas.microsoft.com/office/word/2006/wordml" xmlns:wps="http://schemas.microsoft.com/office/word/2010/wordprocessingShape" mc:Ignorable="w14 w15 w16se wp14">
   <w:p/>
 </w:hdr>
 </file>
 
 <file path=word/header3.xml><?xml version="1.0" encoding="utf-8"?>
-<w:hdr xmlns:wpc="http://schemas.microsoft.com/office/word/2010/wordprocessingCanvas" xmlns:cx="http://schemas.microsoft.com/office/drawing/2014/chartex" xmlns:cx1="http://schemas.microsoft.com/office/drawing/2015/9/8/chartex" xmlns:cx2="http://schemas.microsoft.com/office/drawing/2015/10/21/chartex" xmlns:cx3="http://schemas.microsoft.com/office/drawing/2016/5/9/chartex" xmlns:cx4="http://schemas.microsoft.com/office/drawing/2016/5/10/chartex" xmlns:cx5="http://schemas.microsoft.com/office/drawing/2016/5/11/chartex" xmlns:cx6="http://schemas.microsoft.com/office/drawing/2016/5/12/chartex" xmlns:cx7="http://schemas.microsoft.com/office/drawing/2016/5/13/chartex" xmlns:cx8="http://schemas.microsoft.com/office/drawing/2016/5/14/chartex" xmlns:mc="http://schemas.openxmlformats.org/markup-compatibility/2006" xmlns:aink="http://schemas.microsoft.com/office/drawing/2016/ink" xmlns:am3d="http://schemas.microsoft.com/office/drawing/2017/model3d" xmlns:o="urn:schemas-microsoft-com:office:office" xmlns:r="http://schemas.openxmlformats.org/officeDocument/2006/relationships" xmlns:m="http://schemas.openxmlformats.org/officeDocument/2006/math" xmlns:v="urn:schemas-microsoft-com:vml" xmlns:wp14="http://schemas.microsoft.com/office/word/2010/wordprocessingDrawing" xmlns:wp="http://schemas.openxmlformats.org/drawingml/2006/wordprocessingDrawing" xmlns:w10="urn:schemas-microsoft-com:office:word" xmlns:w="http://schemas.openxmlformats.org/wordprocessingml/2006/main" xmlns:w14="http://schemas.microsoft.com/office/word/2010/wordml" xmlns:w15="http://schemas.microsoft.com/office/word/2012/wordml" xmlns:w16cid="http://schemas.microsoft.com/office/word/2016/wordml/cid" xmlns:w16se="http://schemas.microsoft.com/office/word/2015/wordml/symex" xmlns:wpg="http://schemas.microsoft.com/office/word/2010/wordprocessingGroup" xmlns:wpi="http://schemas.microsoft.com/office/word/2010/wordprocessingInk" xmlns:wne="http://schemas.microsoft.com/office/word/2006/wordml" xmlns:wps="http://schemas.microsoft.com/office/word/2010/wordprocessingShape" mc:Ignorable="w14 w15 w16se w16cid wp14">
+<w:hdr xmlns:wpc="http://schemas.microsoft.com/office/word/2010/wordprocessingCanvas" xmlns:cx="http://schemas.microsoft.com/office/drawing/2014/chartex" xmlns:cx1="http://schemas.microsoft.com/office/drawing/2015/9/8/chartex" xmlns:mc="http://schemas.openxmlformats.org/markup-compatibility/2006" xmlns:o="urn:schemas-microsoft-com:office:office" xmlns:r="http://schemas.openxmlformats.org/officeDocument/2006/relationships" xmlns:m="http://schemas.openxmlformats.org/officeDocument/2006/math" xmlns:v="urn:schemas-microsoft-com:vml" xmlns:wp14="http://schemas.microsoft.com/office/word/2010/wordprocessingDrawing" xmlns:wp="http://schemas.openxmlformats.org/drawingml/2006/wordprocessingDrawing" xmlns:w10="urn:schemas-microsoft-com:office:word" xmlns:w="http://schemas.openxmlformats.org/wordprocessingml/2006/main" xmlns:w14="http://schemas.microsoft.com/office/word/2010/wordml" xmlns:w15="http://schemas.microsoft.com/office/word/2012/wordml" xmlns:w16se="http://schemas.microsoft.com/office/word/2015/wordml/symex" xmlns:wpg="http://schemas.microsoft.com/office/word/2010/wordprocessingGroup" xmlns:wpi="http://schemas.microsoft.com/office/word/2010/wordprocessingInk" xmlns:wne="http://schemas.microsoft.com/office/word/2006/wordml" xmlns:wps="http://schemas.microsoft.com/office/word/2010/wordprocessingShape" mc:Ignorable="w14 w15 w16se wp14">
   <w:p>
     <w:pPr>
       <w:pStyle w:val="Header"/>
@@ -7560,6 +7598,7 @@
         <w:color w:val="2A62A6"/>
         <w:sz w:val="32"/>
         <w:szCs w:val="32"/>
+        <w:lang w:eastAsia="en-US" w:bidi="ar-SA"/>
       </w:rPr>
       <mc:AlternateContent>
         <mc:Choice Requires="wps">
@@ -7639,7 +7678,7 @@
             </wp:anchor>
           </w:drawing>
         </mc:Choice>
-        <mc:Fallback>
+        <mc:Fallback xmlns:w16cid="http://schemas.microsoft.com/office/word/2016/wordml/cid" xmlns:am3d="http://schemas.microsoft.com/office/drawing/2017/model3d" xmlns:aink="http://schemas.microsoft.com/office/drawing/2016/ink" xmlns:cx8="http://schemas.microsoft.com/office/drawing/2016/5/14/chartex" xmlns:cx7="http://schemas.microsoft.com/office/drawing/2016/5/13/chartex" xmlns:cx6="http://schemas.microsoft.com/office/drawing/2016/5/12/chartex" xmlns:cx5="http://schemas.microsoft.com/office/drawing/2016/5/11/chartex" xmlns:cx4="http://schemas.microsoft.com/office/drawing/2016/5/10/chartex" xmlns:cx3="http://schemas.microsoft.com/office/drawing/2016/5/9/chartex" xmlns:cx2="http://schemas.microsoft.com/office/drawing/2015/10/21/chartex">
           <w:pict>
             <v:shapetype w14:anchorId="2A850F9D" id="_x0000_t202" coordsize="21600,21600" o:spt="202" path="m,l,21600r21600,l21600,xe">
               <v:stroke joinstyle="miter"/>
@@ -7825,13 +7864,13 @@
 </file>
 
 <file path=word/header4.xml><?xml version="1.0" encoding="utf-8"?>
-<w:hdr xmlns:wpc="http://schemas.microsoft.com/office/word/2010/wordprocessingCanvas" xmlns:cx="http://schemas.microsoft.com/office/drawing/2014/chartex" xmlns:cx1="http://schemas.microsoft.com/office/drawing/2015/9/8/chartex" xmlns:cx2="http://schemas.microsoft.com/office/drawing/2015/10/21/chartex" xmlns:cx3="http://schemas.microsoft.com/office/drawing/2016/5/9/chartex" xmlns:cx4="http://schemas.microsoft.com/office/drawing/2016/5/10/chartex" xmlns:cx5="http://schemas.microsoft.com/office/drawing/2016/5/11/chartex" xmlns:cx6="http://schemas.microsoft.com/office/drawing/2016/5/12/chartex" xmlns:cx7="http://schemas.microsoft.com/office/drawing/2016/5/13/chartex" xmlns:cx8="http://schemas.microsoft.com/office/drawing/2016/5/14/chartex" xmlns:mc="http://schemas.openxmlformats.org/markup-compatibility/2006" xmlns:aink="http://schemas.microsoft.com/office/drawing/2016/ink" xmlns:am3d="http://schemas.microsoft.com/office/drawing/2017/model3d" xmlns:o="urn:schemas-microsoft-com:office:office" xmlns:r="http://schemas.openxmlformats.org/officeDocument/2006/relationships" xmlns:m="http://schemas.openxmlformats.org/officeDocument/2006/math" xmlns:v="urn:schemas-microsoft-com:vml" xmlns:wp14="http://schemas.microsoft.com/office/word/2010/wordprocessingDrawing" xmlns:wp="http://schemas.openxmlformats.org/drawingml/2006/wordprocessingDrawing" xmlns:w10="urn:schemas-microsoft-com:office:word" xmlns:w="http://schemas.openxmlformats.org/wordprocessingml/2006/main" xmlns:w14="http://schemas.microsoft.com/office/word/2010/wordml" xmlns:w15="http://schemas.microsoft.com/office/word/2012/wordml" xmlns:w16cid="http://schemas.microsoft.com/office/word/2016/wordml/cid" xmlns:w16se="http://schemas.microsoft.com/office/word/2015/wordml/symex" xmlns:wpg="http://schemas.microsoft.com/office/word/2010/wordprocessingGroup" xmlns:wpi="http://schemas.microsoft.com/office/word/2010/wordprocessingInk" xmlns:wne="http://schemas.microsoft.com/office/word/2006/wordml" xmlns:wps="http://schemas.microsoft.com/office/word/2010/wordprocessingShape" mc:Ignorable="w14 w15 w16se w16cid wp14">
+<w:hdr xmlns:wpc="http://schemas.microsoft.com/office/word/2010/wordprocessingCanvas" xmlns:cx="http://schemas.microsoft.com/office/drawing/2014/chartex" xmlns:cx1="http://schemas.microsoft.com/office/drawing/2015/9/8/chartex" xmlns:mc="http://schemas.openxmlformats.org/markup-compatibility/2006" xmlns:o="urn:schemas-microsoft-com:office:office" xmlns:r="http://schemas.openxmlformats.org/officeDocument/2006/relationships" xmlns:m="http://schemas.openxmlformats.org/officeDocument/2006/math" xmlns:v="urn:schemas-microsoft-com:vml" xmlns:wp14="http://schemas.microsoft.com/office/word/2010/wordprocessingDrawing" xmlns:wp="http://schemas.openxmlformats.org/drawingml/2006/wordprocessingDrawing" xmlns:w10="urn:schemas-microsoft-com:office:word" xmlns:w="http://schemas.openxmlformats.org/wordprocessingml/2006/main" xmlns:w14="http://schemas.microsoft.com/office/word/2010/wordml" xmlns:w15="http://schemas.microsoft.com/office/word/2012/wordml" xmlns:w16se="http://schemas.microsoft.com/office/word/2015/wordml/symex" xmlns:wpg="http://schemas.microsoft.com/office/word/2010/wordprocessingGroup" xmlns:wpi="http://schemas.microsoft.com/office/word/2010/wordprocessingInk" xmlns:wne="http://schemas.microsoft.com/office/word/2006/wordml" xmlns:wps="http://schemas.microsoft.com/office/word/2010/wordprocessingShape" mc:Ignorable="w14 w15 w16se wp14">
   <w:p/>
 </w:hdr>
 </file>
 
 <file path=word/numbering.xml><?xml version="1.0" encoding="utf-8"?>
-<w:numbering xmlns:wpc="http://schemas.microsoft.com/office/word/2010/wordprocessingCanvas" xmlns:cx="http://schemas.microsoft.com/office/drawing/2014/chartex" xmlns:cx1="http://schemas.microsoft.com/office/drawing/2015/9/8/chartex" xmlns:cx2="http://schemas.microsoft.com/office/drawing/2015/10/21/chartex" xmlns:cx3="http://schemas.microsoft.com/office/drawing/2016/5/9/chartex" xmlns:cx4="http://schemas.microsoft.com/office/drawing/2016/5/10/chartex" xmlns:cx5="http://schemas.microsoft.com/office/drawing/2016/5/11/chartex" xmlns:cx6="http://schemas.microsoft.com/office/drawing/2016/5/12/chartex" xmlns:cx7="http://schemas.microsoft.com/office/drawing/2016/5/13/chartex" xmlns:cx8="http://schemas.microsoft.com/office/drawing/2016/5/14/chartex" xmlns:mc="http://schemas.openxmlformats.org/markup-compatibility/2006" xmlns:aink="http://schemas.microsoft.com/office/drawing/2016/ink" xmlns:am3d="http://schemas.microsoft.com/office/drawing/2017/model3d" xmlns:o="urn:schemas-microsoft-com:office:office" xmlns:r="http://schemas.openxmlformats.org/officeDocument/2006/relationships" xmlns:m="http://schemas.openxmlformats.org/officeDocument/2006/math" xmlns:v="urn:schemas-microsoft-com:vml" xmlns:wp14="http://schemas.microsoft.com/office/word/2010/wordprocessingDrawing" xmlns:wp="http://schemas.openxmlformats.org/drawingml/2006/wordprocessingDrawing" xmlns:w10="urn:schemas-microsoft-com:office:word" xmlns:w="http://schemas.openxmlformats.org/wordprocessingml/2006/main" xmlns:w14="http://schemas.microsoft.com/office/word/2010/wordml" xmlns:w15="http://schemas.microsoft.com/office/word/2012/wordml" xmlns:w16cid="http://schemas.microsoft.com/office/word/2016/wordml/cid" xmlns:w16se="http://schemas.microsoft.com/office/word/2015/wordml/symex" xmlns:wpg="http://schemas.microsoft.com/office/word/2010/wordprocessingGroup" xmlns:wpi="http://schemas.microsoft.com/office/word/2010/wordprocessingInk" xmlns:wne="http://schemas.microsoft.com/office/word/2006/wordml" xmlns:wps="http://schemas.microsoft.com/office/word/2010/wordprocessingShape" mc:Ignorable="w14 w15 w16se w16cid wp14">
+<w:numbering xmlns:wpc="http://schemas.microsoft.com/office/word/2010/wordprocessingCanvas" xmlns:cx="http://schemas.microsoft.com/office/drawing/2014/chartex" xmlns:cx1="http://schemas.microsoft.com/office/drawing/2015/9/8/chartex" xmlns:mc="http://schemas.openxmlformats.org/markup-compatibility/2006" xmlns:o="urn:schemas-microsoft-com:office:office" xmlns:r="http://schemas.openxmlformats.org/officeDocument/2006/relationships" xmlns:m="http://schemas.openxmlformats.org/officeDocument/2006/math" xmlns:v="urn:schemas-microsoft-com:vml" xmlns:wp14="http://schemas.microsoft.com/office/word/2010/wordprocessingDrawing" xmlns:wp="http://schemas.openxmlformats.org/drawingml/2006/wordprocessingDrawing" xmlns:w10="urn:schemas-microsoft-com:office:word" xmlns:w="http://schemas.openxmlformats.org/wordprocessingml/2006/main" xmlns:w14="http://schemas.microsoft.com/office/word/2010/wordml" xmlns:w15="http://schemas.microsoft.com/office/word/2012/wordml" xmlns:w16se="http://schemas.microsoft.com/office/word/2015/wordml/symex" xmlns:wpg="http://schemas.microsoft.com/office/word/2010/wordprocessingGroup" xmlns:wpi="http://schemas.microsoft.com/office/word/2010/wordprocessingInk" xmlns:wne="http://schemas.microsoft.com/office/word/2006/wordml" xmlns:wps="http://schemas.microsoft.com/office/word/2010/wordprocessingShape" mc:Ignorable="w14 w15 w16se wp14">
   <w:abstractNum w:abstractNumId="0" w15:restartNumberingAfterBreak="0">
     <w:nsid w:val="00000001"/>
     <w:multiLevelType w:val="multilevel"/>
@@ -11117,7 +11156,7 @@
 </file>
 
 <file path=word/styles.xml><?xml version="1.0" encoding="utf-8"?>
-<w:styles xmlns:mc="http://schemas.openxmlformats.org/markup-compatibility/2006" xmlns:r="http://schemas.openxmlformats.org/officeDocument/2006/relationships" xmlns:w="http://schemas.openxmlformats.org/wordprocessingml/2006/main" xmlns:w14="http://schemas.microsoft.com/office/word/2010/wordml" xmlns:w15="http://schemas.microsoft.com/office/word/2012/wordml" xmlns:w16cid="http://schemas.microsoft.com/office/word/2016/wordml/cid" xmlns:w16se="http://schemas.microsoft.com/office/word/2015/wordml/symex" mc:Ignorable="w14 w15 w16se w16cid">
+<w:styles xmlns:mc="http://schemas.openxmlformats.org/markup-compatibility/2006" xmlns:r="http://schemas.openxmlformats.org/officeDocument/2006/relationships" xmlns:w="http://schemas.openxmlformats.org/wordprocessingml/2006/main" xmlns:w14="http://schemas.microsoft.com/office/word/2010/wordml" xmlns:w15="http://schemas.microsoft.com/office/word/2012/wordml" xmlns:w16se="http://schemas.microsoft.com/office/word/2015/wordml/symex" mc:Ignorable="w14 w15 w16se">
   <w:docDefaults>
     <w:rPrDefault>
       <w:rPr>
@@ -11127,7 +11166,7 @@
     </w:rPrDefault>
     <w:pPrDefault/>
   </w:docDefaults>
-  <w:latentStyles w:defLockedState="0" w:defUIPriority="0" w:defSemiHidden="0" w:defUnhideWhenUsed="0" w:defQFormat="0" w:count="376">
+  <w:latentStyles w:defLockedState="0" w:defUIPriority="0" w:defSemiHidden="0" w:defUnhideWhenUsed="0" w:defQFormat="0" w:count="371">
     <w:lsdException w:name="Normal" w:qFormat="1"/>
     <w:lsdException w:name="heading 1" w:qFormat="1"/>
     <w:lsdException w:name="heading 2" w:qFormat="1"/>
@@ -11226,6 +11265,7 @@
     <w:lsdException w:name="HTML Sample" w:semiHidden="1" w:unhideWhenUsed="1"/>
     <w:lsdException w:name="HTML Typewriter" w:semiHidden="1" w:unhideWhenUsed="1"/>
     <w:lsdException w:name="HTML Variable" w:semiHidden="1" w:unhideWhenUsed="1"/>
+    <w:lsdException w:name="Normal Table" w:semiHidden="1" w:unhideWhenUsed="1"/>
     <w:lsdException w:name="annotation subject" w:semiHidden="1" w:unhideWhenUsed="1"/>
     <w:lsdException w:name="No List" w:semiHidden="1" w:unhideWhenUsed="1"/>
     <w:lsdException w:name="Outline List 1" w:semiHidden="1" w:unhideWhenUsed="1"/>
@@ -11272,7 +11312,9 @@
     <w:lsdException w:name="Table Subtle 2" w:semiHidden="1" w:unhideWhenUsed="1"/>
     <w:lsdException w:name="Table Web 1" w:semiHidden="1" w:unhideWhenUsed="1"/>
     <w:lsdException w:name="Table Web 2" w:semiHidden="1" w:unhideWhenUsed="1"/>
+    <w:lsdException w:name="Table Web 3" w:semiHidden="1" w:unhideWhenUsed="1"/>
     <w:lsdException w:name="Balloon Text" w:semiHidden="1" w:unhideWhenUsed="1"/>
+    <w:lsdException w:name="Table Theme" w:semiHidden="1" w:unhideWhenUsed="1"/>
     <w:lsdException w:name="Placeholder Text" w:semiHidden="1" w:uiPriority="99"/>
     <w:lsdException w:name="No Spacing" w:uiPriority="1" w:qFormat="1"/>
     <w:lsdException w:name="Light Shading" w:uiPriority="60"/>
@@ -11488,11 +11530,6 @@
     <w:lsdException w:name="List Table 5 Dark Accent 6" w:uiPriority="50"/>
     <w:lsdException w:name="List Table 6 Colorful Accent 6" w:uiPriority="51"/>
     <w:lsdException w:name="List Table 7 Colorful Accent 6" w:uiPriority="52"/>
-    <w:lsdException w:name="Mention" w:semiHidden="1" w:uiPriority="99" w:unhideWhenUsed="1"/>
-    <w:lsdException w:name="Smart Hyperlink" w:semiHidden="1" w:uiPriority="99" w:unhideWhenUsed="1"/>
-    <w:lsdException w:name="Hashtag" w:semiHidden="1" w:uiPriority="99" w:unhideWhenUsed="1"/>
-    <w:lsdException w:name="Unresolved Mention" w:semiHidden="1" w:uiPriority="99" w:unhideWhenUsed="1"/>
-    <w:lsdException w:name="Smart Link" w:semiHidden="1" w:uiPriority="99" w:unhideWhenUsed="1"/>
   </w:latentStyles>
   <w:style w:type="paragraph" w:default="1" w:styleId="Normal">
     <w:name w:val="Normal"/>
@@ -12472,7 +12509,7 @@
       <w:bCs/>
     </w:rPr>
   </w:style>
-  <w:style w:type="character" w:styleId="UnresolvedMention">
+  <w:style w:type="character" w:customStyle="1" w:styleId="UnresolvedMention">
     <w:name w:val="Unresolved Mention"/>
     <w:basedOn w:val="DefaultParagraphFont"/>
     <w:uiPriority w:val="99"/>
@@ -12929,7 +12966,7 @@
 </file>
 
 <file path=customXml/itemProps1.xml><?xml version="1.0" encoding="utf-8"?>
-<ds:datastoreItem xmlns:ds="http://schemas.openxmlformats.org/officeDocument/2006/customXml" ds:itemID="{D6D632A3-6DEE-491E-85C7-3D2F82F30E5A}">
+<ds:datastoreItem xmlns:ds="http://schemas.openxmlformats.org/officeDocument/2006/customXml" ds:itemID="{AECA6056-5E0E-401C-865E-E9B4EF8FCBBF}">
   <ds:schemaRefs>
     <ds:schemaRef ds:uri="http://schemas.openxmlformats.org/officeDocument/2006/bibliography"/>
   </ds:schemaRefs>

</xml_diff>

<commit_message>
Thêm yêu cầu khách hàng
</commit_message>
<xml_diff>
--- a/docs/MyProjectMgnt.docx
+++ b/docs/MyProjectMgnt.docx
@@ -1,6 +1,6 @@
 
 <file path=word/document.xml><?xml version="1.0" encoding="utf-8"?>
-<w:document xmlns:wpc="http://schemas.microsoft.com/office/word/2010/wordprocessingCanvas" xmlns:cx="http://schemas.microsoft.com/office/drawing/2014/chartex" xmlns:cx1="http://schemas.microsoft.com/office/drawing/2015/9/8/chartex" xmlns:mc="http://schemas.openxmlformats.org/markup-compatibility/2006" xmlns:o="urn:schemas-microsoft-com:office:office" xmlns:r="http://schemas.openxmlformats.org/officeDocument/2006/relationships" xmlns:m="http://schemas.openxmlformats.org/officeDocument/2006/math" xmlns:v="urn:schemas-microsoft-com:vml" xmlns:wp14="http://schemas.microsoft.com/office/word/2010/wordprocessingDrawing" xmlns:wp="http://schemas.openxmlformats.org/drawingml/2006/wordprocessingDrawing" xmlns:w10="urn:schemas-microsoft-com:office:word" xmlns:w="http://schemas.openxmlformats.org/wordprocessingml/2006/main" xmlns:w14="http://schemas.microsoft.com/office/word/2010/wordml" xmlns:w15="http://schemas.microsoft.com/office/word/2012/wordml" xmlns:w16se="http://schemas.microsoft.com/office/word/2015/wordml/symex" xmlns:wpg="http://schemas.microsoft.com/office/word/2010/wordprocessingGroup" xmlns:wpi="http://schemas.microsoft.com/office/word/2010/wordprocessingInk" xmlns:wne="http://schemas.microsoft.com/office/word/2006/wordml" xmlns:wps="http://schemas.microsoft.com/office/word/2010/wordprocessingShape" mc:Ignorable="w14 w15 w16se wp14">
+<w:document xmlns:wpc="http://schemas.microsoft.com/office/word/2010/wordprocessingCanvas" xmlns:cx="http://schemas.microsoft.com/office/drawing/2014/chartex" xmlns:cx1="http://schemas.microsoft.com/office/drawing/2015/9/8/chartex" xmlns:cx2="http://schemas.microsoft.com/office/drawing/2015/10/21/chartex" xmlns:cx3="http://schemas.microsoft.com/office/drawing/2016/5/9/chartex" xmlns:cx4="http://schemas.microsoft.com/office/drawing/2016/5/10/chartex" xmlns:cx5="http://schemas.microsoft.com/office/drawing/2016/5/11/chartex" xmlns:cx6="http://schemas.microsoft.com/office/drawing/2016/5/12/chartex" xmlns:cx7="http://schemas.microsoft.com/office/drawing/2016/5/13/chartex" xmlns:cx8="http://schemas.microsoft.com/office/drawing/2016/5/14/chartex" xmlns:mc="http://schemas.openxmlformats.org/markup-compatibility/2006" xmlns:aink="http://schemas.microsoft.com/office/drawing/2016/ink" xmlns:am3d="http://schemas.microsoft.com/office/drawing/2017/model3d" xmlns:o="urn:schemas-microsoft-com:office:office" xmlns:r="http://schemas.openxmlformats.org/officeDocument/2006/relationships" xmlns:m="http://schemas.openxmlformats.org/officeDocument/2006/math" xmlns:v="urn:schemas-microsoft-com:vml" xmlns:wp14="http://schemas.microsoft.com/office/word/2010/wordprocessingDrawing" xmlns:wp="http://schemas.openxmlformats.org/drawingml/2006/wordprocessingDrawing" xmlns:w10="urn:schemas-microsoft-com:office:word" xmlns:w="http://schemas.openxmlformats.org/wordprocessingml/2006/main" xmlns:w14="http://schemas.microsoft.com/office/word/2010/wordml" xmlns:w15="http://schemas.microsoft.com/office/word/2012/wordml" xmlns:w16cid="http://schemas.microsoft.com/office/word/2016/wordml/cid" xmlns:w16se="http://schemas.microsoft.com/office/word/2015/wordml/symex" xmlns:wpg="http://schemas.microsoft.com/office/word/2010/wordprocessingGroup" xmlns:wpi="http://schemas.microsoft.com/office/word/2010/wordprocessingInk" xmlns:wne="http://schemas.microsoft.com/office/word/2006/wordml" xmlns:wps="http://schemas.microsoft.com/office/word/2010/wordprocessingShape" mc:Ignorable="w14 w15 w16se w16cid wp14">
   <w:background w:color="FFFFFF"/>
   <w:body>
     <w:p>
@@ -181,7 +181,6 @@
           <w:lang w:eastAsia="ar-SA" w:bidi="ar-SA"/>
         </w:rPr>
       </w:pPr>
-      <w:bookmarkStart w:id="0" w:name="_GoBack"/>
       <w:r>
         <w:rPr>
           <w:color w:val="951B13"/>
@@ -189,11 +188,9 @@
         <w:br w:type="page"/>
       </w:r>
     </w:p>
-    <w:bookmarkEnd w:id="0"/>
     <w:p>
       <w:pPr>
         <w:pStyle w:val="NormalH"/>
-        <w:jc w:val="both"/>
         <w:rPr>
           <w:color w:val="951B13"/>
         </w:rPr>
@@ -3030,7 +3027,6 @@
     <w:p>
       <w:pPr>
         <w:pStyle w:val="NormalH"/>
-        <w:jc w:val="both"/>
         <w:rPr>
           <w:color w:val="951B13"/>
         </w:rPr>
@@ -4101,7 +4097,6 @@
       <w:pPr>
         <w:pStyle w:val="NormalH"/>
         <w:ind w:left="360"/>
-        <w:jc w:val="both"/>
         <w:rPr>
           <w:color w:val="951B13"/>
         </w:rPr>
@@ -4198,7 +4193,7 @@
               </wp:inline>
             </w:drawing>
           </mc:Choice>
-          <mc:Fallback xmlns:w16cid="http://schemas.microsoft.com/office/word/2016/wordml/cid" xmlns:am3d="http://schemas.microsoft.com/office/drawing/2017/model3d" xmlns:aink="http://schemas.microsoft.com/office/drawing/2016/ink" xmlns:cx8="http://schemas.microsoft.com/office/drawing/2016/5/14/chartex" xmlns:cx7="http://schemas.microsoft.com/office/drawing/2016/5/13/chartex" xmlns:cx6="http://schemas.microsoft.com/office/drawing/2016/5/12/chartex" xmlns:cx5="http://schemas.microsoft.com/office/drawing/2016/5/11/chartex" xmlns:cx4="http://schemas.microsoft.com/office/drawing/2016/5/10/chartex" xmlns:cx3="http://schemas.microsoft.com/office/drawing/2016/5/9/chartex" xmlns:cx2="http://schemas.microsoft.com/office/drawing/2015/10/21/chartex">
+          <mc:Fallback>
             <w:pict>
               <v:group w14:anchorId="456B0A6C" id="Canvas 5" o:spid="_x0000_s1026" editas="canvas" style="width:210.35pt;height:92.05pt;mso-position-horizontal-relative:char;mso-position-vertical-relative:line" coordsize="26714,11684" o:gfxdata="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">
                 <v:shapetype id="_x0000_t75" coordsize="21600,21600" o:spt="75" o:preferrelative="t" path="m@4@5l@4@11@9@11@9@5xe" filled="f" stroked="f">
@@ -5558,26 +5553,26 @@
         <w:pStyle w:val="Heading1"/>
         <w:jc w:val="both"/>
       </w:pPr>
-      <w:bookmarkStart w:id="1" w:name="_Toc25660378"/>
+      <w:bookmarkStart w:id="0" w:name="_Toc25660378"/>
       <w:r>
         <w:lastRenderedPageBreak/>
         <w:t>Giới thiệu dự án</w:t>
       </w:r>
-      <w:bookmarkEnd w:id="1"/>
+      <w:bookmarkEnd w:id="0"/>
     </w:p>
     <w:p>
       <w:pPr>
         <w:pStyle w:val="Heading2"/>
         <w:jc w:val="both"/>
       </w:pPr>
-      <w:bookmarkStart w:id="2" w:name="_Toc25660379"/>
+      <w:bookmarkStart w:id="1" w:name="_Toc25660379"/>
       <w:r>
         <w:t xml:space="preserve">Mô tả </w:t>
       </w:r>
       <w:r>
         <w:t>dự án</w:t>
       </w:r>
-      <w:bookmarkEnd w:id="2"/>
+      <w:bookmarkEnd w:id="1"/>
     </w:p>
     <w:p>
       <w:r>
@@ -5648,11 +5643,11 @@
         <w:pStyle w:val="Heading2"/>
         <w:jc w:val="both"/>
       </w:pPr>
-      <w:bookmarkStart w:id="3" w:name="_Toc25660380"/>
+      <w:bookmarkStart w:id="2" w:name="_Toc25660380"/>
       <w:r>
         <w:t>Công cụ quản lý</w:t>
       </w:r>
-      <w:bookmarkEnd w:id="3"/>
+      <w:bookmarkEnd w:id="2"/>
     </w:p>
     <w:p>
       <w:pPr>
@@ -5761,22 +5756,22 @@
         <w:pStyle w:val="Heading1"/>
         <w:jc w:val="both"/>
       </w:pPr>
-      <w:bookmarkStart w:id="4" w:name="_Toc25660381"/>
+      <w:bookmarkStart w:id="3" w:name="_Toc25660381"/>
       <w:r>
         <w:t>Các nhân sự tham gia dự án</w:t>
       </w:r>
-      <w:bookmarkEnd w:id="4"/>
+      <w:bookmarkEnd w:id="3"/>
     </w:p>
     <w:p>
       <w:pPr>
         <w:pStyle w:val="Heading2"/>
         <w:jc w:val="both"/>
       </w:pPr>
-      <w:bookmarkStart w:id="5" w:name="_Toc25660382"/>
+      <w:bookmarkStart w:id="4" w:name="_Toc25660382"/>
       <w:r>
         <w:t>Thông tin liên hệ phía khách hàng</w:t>
       </w:r>
-      <w:bookmarkEnd w:id="5"/>
+      <w:bookmarkEnd w:id="4"/>
     </w:p>
     <w:p>
       <w:pPr>
@@ -5852,11 +5847,11 @@
         <w:pStyle w:val="Heading2"/>
         <w:jc w:val="both"/>
       </w:pPr>
-      <w:bookmarkStart w:id="6" w:name="_Toc25660383"/>
+      <w:bookmarkStart w:id="5" w:name="_Toc25660383"/>
       <w:r>
         <w:t>Thông tin liên hệ phía công ty</w:t>
       </w:r>
-      <w:bookmarkEnd w:id="6"/>
+      <w:bookmarkEnd w:id="5"/>
     </w:p>
     <w:p>
       <w:pPr>
@@ -5906,21 +5901,39 @@
           <w:iCs/>
         </w:rPr>
         <w:tab/>
-      </w:r>
+        <w:t>Tester: Dương Thị Thoa</w:t>
+      </w:r>
+    </w:p>
+    <w:p>
+      <w:pPr>
+        <w:rPr>
+          <w:rStyle w:val="Hyperlink"/>
+        </w:rPr>
+      </w:pPr>
       <w:r>
         <w:rPr>
           <w:i/>
           <w:iCs/>
         </w:rPr>
-        <w:t>Tester: Dương Thị Thoa</w:t>
-      </w:r>
-    </w:p>
-    <w:p>
-      <w:pPr>
-        <w:rPr>
-          <w:rStyle w:val="Hyperlink"/>
-        </w:rPr>
-      </w:pPr>
+        <w:t xml:space="preserve">Email: </w:t>
+      </w:r>
+      <w:hyperlink r:id="rId19" w:history="1">
+        <w:r>
+          <w:rPr>
+            <w:rStyle w:val="Hyperlink"/>
+          </w:rPr>
+          <w:t>duydat98@gmail.com</w:t>
+        </w:r>
+      </w:hyperlink>
+      <w:r>
+        <w:tab/>
+      </w:r>
+      <w:r>
+        <w:tab/>
+      </w:r>
+      <w:r>
+        <w:tab/>
+      </w:r>
       <w:r>
         <w:rPr>
           <w:i/>
@@ -5928,52 +5941,35 @@
         </w:rPr>
         <w:t xml:space="preserve">Email: </w:t>
       </w:r>
-      <w:hyperlink r:id="rId19" w:history="1">
+      <w:hyperlink r:id="rId20" w:history="1">
         <w:r>
           <w:rPr>
             <w:rStyle w:val="Hyperlink"/>
           </w:rPr>
-          <w:t>duydat98@gmail.com</w:t>
+          <w:t>duongthoa98@gmail.com</w:t>
         </w:r>
       </w:hyperlink>
-      <w:r>
-        <w:tab/>
-      </w:r>
-      <w:r>
-        <w:tab/>
-      </w:r>
-      <w:r>
-        <w:tab/>
-      </w:r>
-      <w:r>
+    </w:p>
+    <w:p>
+      <w:pPr>
         <w:rPr>
           <w:i/>
           <w:iCs/>
         </w:rPr>
-        <w:t xml:space="preserve">Email: </w:t>
-      </w:r>
-      <w:hyperlink r:id="rId20" w:history="1">
-        <w:r>
-          <w:rPr>
-            <w:rStyle w:val="Hyperlink"/>
-          </w:rPr>
-          <w:t>duongthoa98@gmail.com</w:t>
-        </w:r>
-      </w:hyperlink>
-    </w:p>
-    <w:p>
-      <w:pPr>
+      </w:pPr>
+      <w:r>
         <w:rPr>
           <w:i/>
           <w:iCs/>
         </w:rPr>
-      </w:pPr>
+        <w:t>SĐT: 0123 456 788</w:t>
+      </w:r>
       <w:r>
         <w:rPr>
           <w:i/>
           <w:iCs/>
         </w:rPr>
-        <w:t>SĐT: 0123 456 788</w:t>
+        <w:tab/>
       </w:r>
       <w:r>
         <w:rPr>
@@ -5995,32 +5991,248 @@
           <w:iCs/>
         </w:rPr>
         <w:tab/>
-      </w:r>
-      <w:r>
+        <w:t>SĐT: 0123 456 789</w:t>
+      </w:r>
+    </w:p>
+    <w:p>
+      <w:pPr>
+        <w:pStyle w:val="Heading2"/>
+        <w:jc w:val="both"/>
+      </w:pPr>
+      <w:bookmarkStart w:id="6" w:name="_Toc25660384"/>
+      <w:r>
+        <w:t>Phân chia vai trò của thành viên dự án và khách hàng</w:t>
+      </w:r>
+      <w:bookmarkEnd w:id="6"/>
+    </w:p>
+    <w:p>
+      <w:pPr>
         <w:rPr>
           <w:i/>
           <w:iCs/>
         </w:rPr>
-        <w:tab/>
-      </w:r>
+      </w:pPr>
       <w:r>
         <w:rPr>
           <w:i/>
           <w:iCs/>
         </w:rPr>
-        <w:t>SĐT: 0123 456 789</w:t>
-      </w:r>
+        <w:t>Project Manager: Lê Thị Thành – Gặp khách hàng và trao đổi hợp đồ</w:t>
+      </w:r>
+      <w:r>
+        <w:rPr>
+          <w:i/>
+          <w:iCs/>
+        </w:rPr>
+        <w:t>ng</w:t>
+      </w:r>
+      <w:r>
+        <w:rPr>
+          <w:i/>
+          <w:iCs/>
+        </w:rPr>
+        <w:t>,</w:t>
+      </w:r>
+      <w:r>
+        <w:rPr>
+          <w:i/>
+          <w:iCs/>
+        </w:rPr>
+        <w:t xml:space="preserve"> viết tài liệu đặc tả yêu cầu khách hàng</w:t>
+      </w:r>
+      <w:r>
+        <w:rPr>
+          <w:i/>
+          <w:iCs/>
+        </w:rPr>
+        <w:t>, test sản phẩm</w:t>
+      </w:r>
+      <w:r>
+        <w:rPr>
+          <w:i/>
+          <w:iCs/>
+        </w:rPr>
+        <w:t>.</w:t>
+      </w:r>
+    </w:p>
+    <w:p>
+      <w:pPr>
+        <w:rPr>
+          <w:i/>
+          <w:iCs/>
+        </w:rPr>
+      </w:pPr>
+      <w:r>
+        <w:rPr>
+          <w:i/>
+          <w:iCs/>
+        </w:rPr>
+        <w:t>Developer: Đoàn Duy Đạt – Thiết kế (coding) chính cho dự án</w:t>
+      </w:r>
+      <w:r>
+        <w:rPr>
+          <w:i/>
+          <w:iCs/>
+        </w:rPr>
+        <w:t>.</w:t>
+      </w:r>
+    </w:p>
+    <w:p>
+      <w:pPr>
+        <w:rPr>
+          <w:i/>
+          <w:iCs/>
+        </w:rPr>
+      </w:pPr>
+      <w:r>
+        <w:rPr>
+          <w:i/>
+          <w:iCs/>
+        </w:rPr>
+        <w:t>Tester: Dương Thị Thoa – Chịu trách nhiệm viết tài liệu phân tích thiết kế</w:t>
+      </w:r>
+      <w:r>
+        <w:rPr>
+          <w:i/>
+          <w:iCs/>
+        </w:rPr>
+        <w:t xml:space="preserve"> hệ thống dựa trên tài liệu đặc tả của PM</w:t>
+      </w:r>
+      <w:r>
+        <w:rPr>
+          <w:i/>
+          <w:iCs/>
+        </w:rPr>
+        <w:t>, thực hiện kiểm thử dự án</w:t>
+      </w:r>
+      <w:r>
+        <w:rPr>
+          <w:i/>
+          <w:iCs/>
+        </w:rPr>
+        <w:t>, báo cáo thường xuyên cho PM.</w:t>
+      </w:r>
+    </w:p>
+    <w:p>
+      <w:pPr>
+        <w:pStyle w:val="Heading1"/>
+        <w:jc w:val="both"/>
+      </w:pPr>
+      <w:bookmarkStart w:id="7" w:name="_Toc25660385"/>
+      <w:r>
+        <w:lastRenderedPageBreak/>
+        <w:t>Khảo sát dự án</w:t>
+      </w:r>
+      <w:bookmarkEnd w:id="7"/>
     </w:p>
     <w:p>
       <w:pPr>
         <w:pStyle w:val="Heading2"/>
         <w:jc w:val="both"/>
       </w:pPr>
-      <w:bookmarkStart w:id="7" w:name="_Toc25660384"/>
-      <w:r>
-        <w:t>Phân chia vai trò của thành viên dự án và khách hàng</w:t>
-      </w:r>
-      <w:bookmarkEnd w:id="7"/>
+      <w:bookmarkStart w:id="8" w:name="_Toc25660386"/>
+      <w:r>
+        <w:t>Yêu cầu khách hàng</w:t>
+      </w:r>
+      <w:bookmarkStart w:id="9" w:name="_GoBack"/>
+      <w:bookmarkEnd w:id="8"/>
+      <w:bookmarkEnd w:id="9"/>
+    </w:p>
+    <w:p>
+      <w:r>
+        <w:t>Website cần thỏa mãn các điều kiện sau:</w:t>
+      </w:r>
+    </w:p>
+    <w:p>
+      <w:pPr>
+        <w:ind w:left="720"/>
+      </w:pPr>
+      <w:r>
+        <w:t>- Website có tốc độ tải trang nhanh.</w:t>
+      </w:r>
+    </w:p>
+    <w:p>
+      <w:pPr>
+        <w:ind w:left="720"/>
+      </w:pPr>
+      <w:r>
+        <w:t xml:space="preserve">- Website có giao diện thân thiện dễ sử dụng, hình ảnh, màu sắc bắt mắt, thu hút được người dùng truy cập. </w:t>
+      </w:r>
+    </w:p>
+    <w:p>
+      <w:pPr>
+        <w:ind w:left="720"/>
+      </w:pPr>
+      <w:r>
+        <w:t xml:space="preserve">- </w:t>
+      </w:r>
+      <w:r>
+        <w:t>Website có bố cục, trình bày thông tin đầy đủ, hợp lý, không quá rườm rà.</w:t>
+      </w:r>
+    </w:p>
+    <w:p>
+      <w:pPr>
+        <w:ind w:left="720"/>
+      </w:pPr>
+      <w:r>
+        <w:t>- Thời gian bàn giao dự án 01/01/2020.</w:t>
+      </w:r>
+    </w:p>
+    <w:p>
+      <w:pPr>
+        <w:pStyle w:val="Heading2"/>
+        <w:jc w:val="both"/>
+      </w:pPr>
+      <w:bookmarkStart w:id="10" w:name="_Toc25660387"/>
+      <w:r>
+        <w:t xml:space="preserve">Mô hình </w:t>
+      </w:r>
+      <w:r>
+        <w:t>hoạt động</w:t>
+      </w:r>
+      <w:r>
+        <w:t xml:space="preserve"> hiện thời</w:t>
+      </w:r>
+      <w:r>
+        <w:t xml:space="preserve"> – nghiệp vụ</w:t>
+      </w:r>
+      <w:bookmarkEnd w:id="10"/>
+    </w:p>
+    <w:p>
+      <w:pPr>
+        <w:pStyle w:val="Heading2"/>
+        <w:jc w:val="both"/>
+      </w:pPr>
+      <w:bookmarkStart w:id="11" w:name="_Toc25660388"/>
+      <w:r>
+        <w:t>Mô hình hoạt động dự kiến sau khi áp dụng sản phẩm mới</w:t>
+      </w:r>
+      <w:bookmarkEnd w:id="11"/>
+    </w:p>
+    <w:p>
+      <w:pPr>
+        <w:pStyle w:val="Heading2"/>
+        <w:jc w:val="both"/>
+      </w:pPr>
+      <w:bookmarkStart w:id="12" w:name="_Toc25660389"/>
+      <w:r>
+        <w:t>Phạm vi</w:t>
+      </w:r>
+      <w:r>
+        <w:t xml:space="preserve"> dự án</w:t>
+      </w:r>
+      <w:bookmarkEnd w:id="12"/>
+    </w:p>
+    <w:p>
+      <w:pPr>
+        <w:pStyle w:val="Heading1"/>
+        <w:jc w:val="both"/>
+      </w:pPr>
+      <w:bookmarkStart w:id="13" w:name="_Toc25660390"/>
+      <w:r>
+        <w:t>Giao tiếp/Trao đổi thông tin</w:t>
+      </w:r>
+      <w:bookmarkEnd w:id="13"/>
     </w:p>
     <w:p>
       <w:pPr>
@@ -6034,64 +6246,102 @@
           <w:i/>
           <w:iCs/>
         </w:rPr>
-        <w:t>Project Manager: Lê Thị Thành – Gặp khách hàng và trao đổi hợp đồ</w:t>
+        <w:t>Các qui định về h</w:t>
       </w:r>
       <w:r>
         <w:rPr>
           <w:i/>
           <w:iCs/>
         </w:rPr>
-        <w:t>ng</w:t>
-      </w:r>
-      <w:r>
+        <w:t>ọp hành nội bộ</w:t>
+      </w:r>
+    </w:p>
+    <w:p>
+      <w:pPr>
         <w:rPr>
           <w:i/>
           <w:iCs/>
         </w:rPr>
-        <w:t>,</w:t>
-      </w:r>
+      </w:pPr>
       <w:r>
         <w:rPr>
           <w:i/>
           <w:iCs/>
         </w:rPr>
-        <w:t xml:space="preserve"> viết tài liệu đặc tả yêu cầu khách hàng</w:t>
+        <w:t>Các qui định về h</w:t>
       </w:r>
       <w:r>
         <w:rPr>
           <w:i/>
           <w:iCs/>
         </w:rPr>
-        <w:t>, test sản phẩm</w:t>
-      </w:r>
-      <w:r>
+        <w:t>ọp hành với khách hàng</w:t>
+      </w:r>
+    </w:p>
+    <w:p>
+      <w:pPr>
+        <w:pStyle w:val="Heading1"/>
+        <w:jc w:val="both"/>
+      </w:pPr>
+      <w:bookmarkStart w:id="14" w:name="_Toc25660391"/>
+      <w:r>
+        <w:t>Ước lượng</w:t>
+      </w:r>
+      <w:r>
+        <w:t xml:space="preserve"> chung</w:t>
+      </w:r>
+      <w:bookmarkEnd w:id="14"/>
+    </w:p>
+    <w:p>
+      <w:pPr>
+        <w:pStyle w:val="Heading2"/>
+        <w:jc w:val="both"/>
+      </w:pPr>
+      <w:bookmarkStart w:id="15" w:name="_Toc25660392"/>
+      <w:r>
+        <w:t>Ước lượng tính năng</w:t>
+      </w:r>
+      <w:bookmarkEnd w:id="15"/>
+    </w:p>
+    <w:p>
+      <w:pPr>
         <w:rPr>
           <w:i/>
           <w:iCs/>
         </w:rPr>
-        <w:t>.</w:t>
-      </w:r>
-    </w:p>
-    <w:p>
-      <w:pPr>
+      </w:pPr>
+      <w:r>
         <w:rPr>
           <w:i/>
           <w:iCs/>
         </w:rPr>
-      </w:pPr>
-      <w:r>
+        <w:t>Nêu khoảng 5 tính năng</w:t>
+      </w:r>
+    </w:p>
+    <w:p>
+      <w:pPr>
+        <w:pStyle w:val="Heading2"/>
+        <w:jc w:val="both"/>
+      </w:pPr>
+      <w:bookmarkStart w:id="16" w:name="_Toc25660393"/>
+      <w:r>
+        <w:t>Work Breakdown Structure</w:t>
+      </w:r>
+      <w:bookmarkEnd w:id="16"/>
+    </w:p>
+    <w:p>
+      <w:pPr>
         <w:rPr>
           <w:i/>
           <w:iCs/>
         </w:rPr>
-        <w:t>Developer: Đoàn Duy Đạt – Thiết kế (coding) chính cho dự án</w:t>
-      </w:r>
+      </w:pPr>
       <w:r>
         <w:rPr>
           <w:i/>
           <w:iCs/>
         </w:rPr>
-        <w:t>.</w:t>
+        <w:t>Vẽ WBS cho khoảng 5 tính năng nói trên</w:t>
       </w:r>
     </w:p>
     <w:p>
@@ -6106,151 +6356,258 @@
           <w:i/>
           <w:iCs/>
         </w:rPr>
-        <w:t>Tester: Dương Thị Thoa – Chịu trách nhiệm viết tài liệu phân tích thiết kế</w:t>
+        <w:t>Phải quan tâm tới deadline mà kh</w:t>
       </w:r>
       <w:r>
         <w:rPr>
           <w:i/>
           <w:iCs/>
         </w:rPr>
-        <w:t xml:space="preserve"> hệ thống dựa trên tài liệu đặc tả của PM</w:t>
+        <w:t>ách hàng yêu cầu, và chỉ nên sử dụng tầm 90% thời gian</w:t>
       </w:r>
       <w:r>
         <w:rPr>
           <w:i/>
           <w:iCs/>
         </w:rPr>
-        <w:t>, thực hiện kiểm thử dự án</w:t>
+        <w:t>.</w:t>
       </w:r>
       <w:r>
         <w:rPr>
           <w:i/>
           <w:iCs/>
         </w:rPr>
-        <w:t>, báo cáo thường xuyên cho PM.</w:t>
-      </w:r>
-    </w:p>
+        <w:t xml:space="preserve"> 10% còn lại là buffer.</w:t>
+      </w:r>
+    </w:p>
+    <w:p>
+      <w:pPr>
+        <w:pStyle w:val="Heading2"/>
+        <w:jc w:val="both"/>
+      </w:pPr>
+      <w:bookmarkStart w:id="17" w:name="_Toc25660394"/>
+      <w:r>
+        <w:t>Ước lượng thời gian</w:t>
+      </w:r>
+      <w:bookmarkEnd w:id="17"/>
+    </w:p>
+    <w:p>
+      <w:pPr>
+        <w:rPr>
+          <w:i/>
+          <w:iCs/>
+        </w:rPr>
+      </w:pPr>
+      <w:r>
+        <w:rPr>
+          <w:i/>
+          <w:iCs/>
+        </w:rPr>
+        <w:t>Từ WBS</w:t>
+      </w:r>
+      <w:r>
+        <w:rPr>
+          <w:i/>
+          <w:iCs/>
+        </w:rPr>
+        <w:t xml:space="preserve"> x</w:t>
+      </w:r>
+      <w:r>
+        <w:rPr>
+          <w:i/>
+          <w:iCs/>
+        </w:rPr>
+        <w:t>ác định đường găng và c</w:t>
+      </w:r>
+      <w:r>
+        <w:rPr>
+          <w:i/>
+          <w:iCs/>
+        </w:rPr>
+        <w:t>ho biết thời gian cần thiết để làm dự án</w:t>
+      </w:r>
+      <w:r>
+        <w:rPr>
+          <w:i/>
+          <w:iCs/>
+        </w:rPr>
+        <w:t>.</w:t>
+      </w:r>
+    </w:p>
+    <w:p>
+      <w:pPr>
+        <w:pStyle w:val="Heading2"/>
+        <w:jc w:val="both"/>
+      </w:pPr>
+      <w:bookmarkStart w:id="18" w:name="_Toc25660395"/>
+      <w:r>
+        <w:t>Ước lượng rủi ro</w:t>
+      </w:r>
+      <w:bookmarkEnd w:id="18"/>
+    </w:p>
+    <w:p/>
     <w:p>
       <w:pPr>
         <w:pStyle w:val="Heading1"/>
         <w:jc w:val="both"/>
       </w:pPr>
-      <w:bookmarkStart w:id="8" w:name="_Toc25660385"/>
-      <w:r>
-        <w:lastRenderedPageBreak/>
-        <w:t>Khảo sát dự án</w:t>
-      </w:r>
-      <w:bookmarkEnd w:id="8"/>
-    </w:p>
-    <w:p>
-      <w:pPr>
-        <w:pStyle w:val="Heading2"/>
-        <w:jc w:val="both"/>
-      </w:pPr>
-      <w:bookmarkStart w:id="9" w:name="_Toc25660386"/>
-      <w:r>
-        <w:t>Yêu cầu khách hàng</w:t>
-      </w:r>
-      <w:bookmarkEnd w:id="9"/>
-    </w:p>
-    <w:p>
-      <w:pPr>
-        <w:pStyle w:val="Heading2"/>
-        <w:jc w:val="both"/>
-      </w:pPr>
-      <w:bookmarkStart w:id="10" w:name="_Toc25660387"/>
-      <w:r>
-        <w:t xml:space="preserve">Mô hình </w:t>
-      </w:r>
-      <w:r>
-        <w:t>hoạt động</w:t>
-      </w:r>
-      <w:r>
-        <w:t xml:space="preserve"> hiện thời</w:t>
-      </w:r>
-      <w:r>
-        <w:t xml:space="preserve"> – nghiệp vụ</w:t>
-      </w:r>
-      <w:bookmarkEnd w:id="10"/>
-    </w:p>
-    <w:p>
-      <w:pPr>
-        <w:pStyle w:val="Heading2"/>
-        <w:jc w:val="both"/>
-      </w:pPr>
-      <w:bookmarkStart w:id="11" w:name="_Toc25660388"/>
-      <w:r>
-        <w:t>Mô hình hoạt động dự kiến sau khi áp dụng sản phẩm mới</w:t>
-      </w:r>
-      <w:bookmarkEnd w:id="11"/>
-    </w:p>
-    <w:p>
-      <w:pPr>
-        <w:pStyle w:val="Heading2"/>
-        <w:jc w:val="both"/>
-      </w:pPr>
-      <w:bookmarkStart w:id="12" w:name="_Toc25660389"/>
-      <w:r>
-        <w:t>Phạm vi</w:t>
-      </w:r>
-      <w:r>
-        <w:t xml:space="preserve"> dự án</w:t>
-      </w:r>
-      <w:bookmarkEnd w:id="12"/>
+      <w:bookmarkStart w:id="19" w:name="_Toc25660396"/>
+      <w:r>
+        <w:t>Ước lượng giá thành</w:t>
+      </w:r>
+      <w:bookmarkEnd w:id="19"/>
+    </w:p>
+    <w:p>
+      <w:pPr>
+        <w:rPr>
+          <w:i/>
+        </w:rPr>
+      </w:pPr>
+      <w:r>
+        <w:rPr>
+          <w:i/>
+        </w:rPr>
+        <w:t xml:space="preserve">Chi phí </w:t>
+      </w:r>
+      <w:r>
+        <w:rPr>
+          <w:i/>
+        </w:rPr>
+        <w:t>phát triển  +  Chi phí kiểm thử</w:t>
+      </w:r>
+    </w:p>
+    <w:p>
+      <w:pPr>
+        <w:rPr>
+          <w:i/>
+        </w:rPr>
+      </w:pPr>
+      <w:r>
+        <w:rPr>
+          <w:i/>
+        </w:rPr>
+        <w:t>Chi phí vận hành</w:t>
+      </w:r>
+      <w:r>
+        <w:rPr>
+          <w:i/>
+        </w:rPr>
+        <w:t>, quản lý, hành chính</w:t>
+      </w:r>
+    </w:p>
+    <w:p>
+      <w:pPr>
+        <w:rPr>
+          <w:i/>
+        </w:rPr>
+      </w:pPr>
+      <w:r>
+        <w:rPr>
+          <w:i/>
+        </w:rPr>
+        <w:t>Chi phí kính doanh, quảng cáo, tiếp thị</w:t>
+      </w:r>
     </w:p>
     <w:p>
       <w:pPr>
         <w:pStyle w:val="Heading1"/>
         <w:jc w:val="both"/>
       </w:pPr>
-      <w:bookmarkStart w:id="13" w:name="_Toc25660390"/>
-      <w:r>
-        <w:t>Giao tiếp/Trao đổi thông tin</w:t>
-      </w:r>
-      <w:bookmarkEnd w:id="13"/>
+      <w:bookmarkStart w:id="20" w:name="_Toc25660397"/>
+      <w:r>
+        <w:lastRenderedPageBreak/>
+        <w:t>Ước lượng chất lượng</w:t>
+      </w:r>
+      <w:bookmarkEnd w:id="20"/>
     </w:p>
     <w:p>
       <w:pPr>
         <w:rPr>
           <w:i/>
-          <w:iCs/>
         </w:rPr>
       </w:pPr>
       <w:r>
         <w:rPr>
           <w:i/>
-          <w:iCs/>
-        </w:rPr>
-        <w:t>Các qui định về h</w:t>
+        </w:rPr>
+        <w:t>Ước lượng số dòng code</w:t>
       </w:r>
       <w:r>
         <w:rPr>
           <w:i/>
-          <w:iCs/>
-        </w:rPr>
-        <w:t>ọp hành nội bộ</w:t>
+        </w:rPr>
+        <w:t>: 30000 dòng</w:t>
       </w:r>
     </w:p>
     <w:p>
       <w:pPr>
         <w:rPr>
           <w:i/>
-          <w:iCs/>
         </w:rPr>
       </w:pPr>
       <w:r>
         <w:rPr>
           <w:i/>
-          <w:iCs/>
-        </w:rPr>
-        <w:t>Các qui định về h</w:t>
-      </w:r>
-      <w:r>
+        </w:rPr>
+        <w:t xml:space="preserve">Ước lượng số testcase </w:t>
+      </w:r>
+    </w:p>
+    <w:p>
+      <w:pPr>
         <w:rPr>
           <w:i/>
-          <w:iCs/>
-        </w:rPr>
-        <w:t>ọp hành với khách hàng</w:t>
+          <w:lang w:val="fr-FR"/>
+        </w:rPr>
+      </w:pPr>
+      <w:r>
+        <w:rPr>
+          <w:i/>
+          <w:lang w:val="fr-FR"/>
+        </w:rPr>
+        <w:t>Qui định số dòng comme</w:t>
+      </w:r>
+      <w:r>
+        <w:rPr>
+          <w:i/>
+          <w:lang w:val="fr-FR"/>
+        </w:rPr>
+        <w:t>nt trên mỗi K</w:t>
+      </w:r>
+      <w:r>
+        <w:rPr>
+          <w:i/>
+          <w:lang w:val="fr-FR"/>
+        </w:rPr>
+        <w:t>l</w:t>
+      </w:r>
+      <w:r>
+        <w:rPr>
+          <w:i/>
+          <w:lang w:val="fr-FR"/>
+        </w:rPr>
+        <w:t>oc</w:t>
+      </w:r>
+    </w:p>
+    <w:p>
+      <w:pPr>
+        <w:rPr>
+          <w:i/>
+          <w:lang w:val="fr-FR"/>
+        </w:rPr>
+      </w:pPr>
+      <w:r>
+        <w:rPr>
+          <w:i/>
+          <w:lang w:val="fr-FR"/>
+        </w:rPr>
+        <w:t>Qui định về số unit test, au</w:t>
+      </w:r>
+      <w:r>
+        <w:rPr>
+          <w:i/>
+          <w:lang w:val="fr-FR"/>
+        </w:rPr>
+        <w:t>tomation test</w:t>
       </w:r>
     </w:p>
     <w:p>
@@ -6258,340 +6615,8 @@
         <w:pStyle w:val="Heading1"/>
         <w:jc w:val="both"/>
       </w:pPr>
-      <w:bookmarkStart w:id="14" w:name="_Toc25660391"/>
-      <w:r>
-        <w:t>Ước lượng</w:t>
-      </w:r>
-      <w:r>
-        <w:t xml:space="preserve"> chung</w:t>
-      </w:r>
-      <w:bookmarkEnd w:id="14"/>
-    </w:p>
-    <w:p>
-      <w:pPr>
-        <w:pStyle w:val="Heading2"/>
-        <w:jc w:val="both"/>
-      </w:pPr>
-      <w:bookmarkStart w:id="15" w:name="_Toc25660392"/>
-      <w:r>
-        <w:t>Ước lượng tính năng</w:t>
-      </w:r>
-      <w:bookmarkEnd w:id="15"/>
-    </w:p>
-    <w:p>
-      <w:pPr>
-        <w:rPr>
-          <w:i/>
-          <w:iCs/>
-        </w:rPr>
-      </w:pPr>
-      <w:r>
-        <w:rPr>
-          <w:i/>
-          <w:iCs/>
-        </w:rPr>
-        <w:t>Nêu khoảng 5 tính năng</w:t>
-      </w:r>
-    </w:p>
-    <w:p>
-      <w:pPr>
-        <w:pStyle w:val="Heading2"/>
-        <w:jc w:val="both"/>
-      </w:pPr>
-      <w:bookmarkStart w:id="16" w:name="_Toc25660393"/>
-      <w:r>
-        <w:t>Work Breakdown Structure</w:t>
-      </w:r>
-      <w:bookmarkEnd w:id="16"/>
-    </w:p>
-    <w:p>
-      <w:pPr>
-        <w:rPr>
-          <w:i/>
-          <w:iCs/>
-        </w:rPr>
-      </w:pPr>
-      <w:r>
-        <w:rPr>
-          <w:i/>
-          <w:iCs/>
-        </w:rPr>
-        <w:t>Vẽ WBS cho khoảng 5 tính năng nói trên</w:t>
-      </w:r>
-    </w:p>
-    <w:p>
-      <w:pPr>
-        <w:rPr>
-          <w:i/>
-          <w:iCs/>
-        </w:rPr>
-      </w:pPr>
-      <w:r>
-        <w:rPr>
-          <w:i/>
-          <w:iCs/>
-        </w:rPr>
-        <w:t>Phải quan tâm tới deadline mà kh</w:t>
-      </w:r>
-      <w:r>
-        <w:rPr>
-          <w:i/>
-          <w:iCs/>
-        </w:rPr>
-        <w:t>ách hàng yêu cầu, và chỉ nên sử dụng tầm 90% thời gian</w:t>
-      </w:r>
-      <w:r>
-        <w:rPr>
-          <w:i/>
-          <w:iCs/>
-        </w:rPr>
-        <w:t>.</w:t>
-      </w:r>
-      <w:r>
-        <w:rPr>
-          <w:i/>
-          <w:iCs/>
-        </w:rPr>
-        <w:t xml:space="preserve"> 10% còn lại là buffer.</w:t>
-      </w:r>
-    </w:p>
-    <w:p>
-      <w:pPr>
-        <w:pStyle w:val="Heading2"/>
-        <w:jc w:val="both"/>
-      </w:pPr>
-      <w:bookmarkStart w:id="17" w:name="_Toc25660394"/>
-      <w:r>
-        <w:t>Ước lượng thời gian</w:t>
-      </w:r>
-      <w:bookmarkEnd w:id="17"/>
-    </w:p>
-    <w:p>
-      <w:pPr>
-        <w:rPr>
-          <w:i/>
-          <w:iCs/>
-        </w:rPr>
-      </w:pPr>
-      <w:r>
-        <w:rPr>
-          <w:i/>
-          <w:iCs/>
-        </w:rPr>
-        <w:t>Từ WBS</w:t>
-      </w:r>
-      <w:r>
-        <w:rPr>
-          <w:i/>
-          <w:iCs/>
-        </w:rPr>
-        <w:t xml:space="preserve"> x</w:t>
-      </w:r>
-      <w:r>
-        <w:rPr>
-          <w:i/>
-          <w:iCs/>
-        </w:rPr>
-        <w:t>ác định đường găng và c</w:t>
-      </w:r>
-      <w:r>
-        <w:rPr>
-          <w:i/>
-          <w:iCs/>
-        </w:rPr>
-        <w:t>ho biết thời gian cần thiết để làm dự án</w:t>
-      </w:r>
-      <w:r>
-        <w:rPr>
-          <w:i/>
-          <w:iCs/>
-        </w:rPr>
-        <w:t>.</w:t>
-      </w:r>
-    </w:p>
-    <w:p>
-      <w:pPr>
-        <w:pStyle w:val="Heading2"/>
-        <w:jc w:val="both"/>
-      </w:pPr>
-      <w:bookmarkStart w:id="18" w:name="_Toc25660395"/>
-      <w:r>
-        <w:t>Ước lượng rủi ro</w:t>
-      </w:r>
-      <w:bookmarkEnd w:id="18"/>
-    </w:p>
-    <w:p/>
-    <w:p>
-      <w:pPr>
-        <w:pStyle w:val="Heading1"/>
-        <w:jc w:val="both"/>
-      </w:pPr>
-      <w:bookmarkStart w:id="19" w:name="_Toc25660396"/>
-      <w:r>
-        <w:t>Ước lượng giá thành</w:t>
-      </w:r>
-      <w:bookmarkEnd w:id="19"/>
-    </w:p>
-    <w:p>
-      <w:pPr>
-        <w:rPr>
-          <w:i/>
-        </w:rPr>
-      </w:pPr>
-      <w:r>
-        <w:rPr>
-          <w:i/>
-        </w:rPr>
-        <w:t xml:space="preserve">Chi phí </w:t>
-      </w:r>
-      <w:r>
-        <w:rPr>
-          <w:i/>
-        </w:rPr>
-        <w:t>phát triển  +  Chi phí kiểm thử</w:t>
-      </w:r>
-    </w:p>
-    <w:p>
-      <w:pPr>
-        <w:rPr>
-          <w:i/>
-        </w:rPr>
-      </w:pPr>
-      <w:r>
-        <w:rPr>
-          <w:i/>
-        </w:rPr>
-        <w:t>Chi phí vận hành</w:t>
-      </w:r>
-      <w:r>
-        <w:rPr>
-          <w:i/>
-        </w:rPr>
-        <w:t>, quản lý, hành chính</w:t>
-      </w:r>
-    </w:p>
-    <w:p>
-      <w:pPr>
-        <w:rPr>
-          <w:i/>
-        </w:rPr>
-      </w:pPr>
-      <w:r>
-        <w:rPr>
-          <w:i/>
-        </w:rPr>
-        <w:t>Chi phí kính doanh, quảng cáo, tiếp thị</w:t>
-      </w:r>
-    </w:p>
-    <w:p>
-      <w:pPr>
-        <w:pStyle w:val="Heading1"/>
-        <w:jc w:val="both"/>
-      </w:pPr>
-      <w:bookmarkStart w:id="20" w:name="_Toc25660397"/>
-      <w:r>
-        <w:t>Ước lượng chất lượng</w:t>
-      </w:r>
-      <w:bookmarkEnd w:id="20"/>
-    </w:p>
-    <w:p>
-      <w:pPr>
-        <w:rPr>
-          <w:i/>
-        </w:rPr>
-      </w:pPr>
-      <w:r>
-        <w:rPr>
-          <w:i/>
-        </w:rPr>
-        <w:t>Ước lượng số dòng code</w:t>
-      </w:r>
-      <w:r>
-        <w:rPr>
-          <w:i/>
-        </w:rPr>
-        <w:t>: 30000 dòng</w:t>
-      </w:r>
-    </w:p>
-    <w:p>
-      <w:pPr>
-        <w:rPr>
-          <w:i/>
-        </w:rPr>
-      </w:pPr>
-      <w:r>
-        <w:rPr>
-          <w:i/>
-        </w:rPr>
-        <w:t xml:space="preserve">Ước lượng số testcase </w:t>
-      </w:r>
-    </w:p>
-    <w:p>
-      <w:pPr>
-        <w:rPr>
-          <w:i/>
-          <w:lang w:val="fr-FR"/>
-        </w:rPr>
-      </w:pPr>
-      <w:r>
-        <w:rPr>
-          <w:i/>
-          <w:lang w:val="fr-FR"/>
-        </w:rPr>
-        <w:t>Qui định số dòng comme</w:t>
-      </w:r>
-      <w:r>
-        <w:rPr>
-          <w:i/>
-          <w:lang w:val="fr-FR"/>
-        </w:rPr>
-        <w:t>nt trên mỗi K</w:t>
-      </w:r>
-      <w:r>
-        <w:rPr>
-          <w:i/>
-          <w:lang w:val="fr-FR"/>
-        </w:rPr>
-        <w:t>l</w:t>
-      </w:r>
-      <w:r>
-        <w:rPr>
-          <w:i/>
-          <w:lang w:val="fr-FR"/>
-        </w:rPr>
-        <w:t>oc</w:t>
-      </w:r>
-    </w:p>
-    <w:p>
-      <w:pPr>
-        <w:rPr>
-          <w:i/>
-          <w:lang w:val="fr-FR"/>
-        </w:rPr>
-      </w:pPr>
-      <w:r>
-        <w:rPr>
-          <w:i/>
-          <w:lang w:val="fr-FR"/>
-        </w:rPr>
-        <w:t>Qui định về số unit test, au</w:t>
-      </w:r>
-      <w:r>
-        <w:rPr>
-          <w:i/>
-          <w:lang w:val="fr-FR"/>
-        </w:rPr>
-        <w:t>tomation test</w:t>
-      </w:r>
-    </w:p>
-    <w:p>
-      <w:pPr>
-        <w:pStyle w:val="Heading1"/>
-        <w:jc w:val="both"/>
-      </w:pPr>
       <w:bookmarkStart w:id="21" w:name="_Toc25660398"/>
       <w:r>
-        <w:lastRenderedPageBreak/>
         <w:t>Phân tích thiết kế</w:t>
       </w:r>
       <w:bookmarkEnd w:id="21"/>
@@ -6954,6 +6979,7 @@
       </w:pPr>
       <w:bookmarkStart w:id="28" w:name="_Toc25660405"/>
       <w:r>
+        <w:lastRenderedPageBreak/>
         <w:t>Đóng dự án</w:t>
       </w:r>
       <w:bookmarkEnd w:id="28"/>
@@ -7021,7 +7047,6 @@
         </w:numPr>
       </w:pPr>
       <w:r>
-        <w:lastRenderedPageBreak/>
         <w:t>Phân bố commit của dự án (sáng chiều đêm…)</w:t>
       </w:r>
     </w:p>
@@ -7202,7 +7227,7 @@
 </file>
 
 <file path=word/endnotes.xml><?xml version="1.0" encoding="utf-8"?>
-<w:endnotes xmlns:wpc="http://schemas.microsoft.com/office/word/2010/wordprocessingCanvas" xmlns:cx="http://schemas.microsoft.com/office/drawing/2014/chartex" xmlns:cx1="http://schemas.microsoft.com/office/drawing/2015/9/8/chartex" xmlns:mc="http://schemas.openxmlformats.org/markup-compatibility/2006" xmlns:o="urn:schemas-microsoft-com:office:office" xmlns:r="http://schemas.openxmlformats.org/officeDocument/2006/relationships" xmlns:m="http://schemas.openxmlformats.org/officeDocument/2006/math" xmlns:v="urn:schemas-microsoft-com:vml" xmlns:wp14="http://schemas.microsoft.com/office/word/2010/wordprocessingDrawing" xmlns:wp="http://schemas.openxmlformats.org/drawingml/2006/wordprocessingDrawing" xmlns:w10="urn:schemas-microsoft-com:office:word" xmlns:w="http://schemas.openxmlformats.org/wordprocessingml/2006/main" xmlns:w14="http://schemas.microsoft.com/office/word/2010/wordml" xmlns:w15="http://schemas.microsoft.com/office/word/2012/wordml" xmlns:w16se="http://schemas.microsoft.com/office/word/2015/wordml/symex" xmlns:wpg="http://schemas.microsoft.com/office/word/2010/wordprocessingGroup" xmlns:wpi="http://schemas.microsoft.com/office/word/2010/wordprocessingInk" xmlns:wne="http://schemas.microsoft.com/office/word/2006/wordml" xmlns:wps="http://schemas.microsoft.com/office/word/2010/wordprocessingShape" mc:Ignorable="w14 w15 w16se wp14">
+<w:endnotes xmlns:wpc="http://schemas.microsoft.com/office/word/2010/wordprocessingCanvas" xmlns:cx="http://schemas.microsoft.com/office/drawing/2014/chartex" xmlns:cx1="http://schemas.microsoft.com/office/drawing/2015/9/8/chartex" xmlns:cx2="http://schemas.microsoft.com/office/drawing/2015/10/21/chartex" xmlns:cx3="http://schemas.microsoft.com/office/drawing/2016/5/9/chartex" xmlns:cx4="http://schemas.microsoft.com/office/drawing/2016/5/10/chartex" xmlns:cx5="http://schemas.microsoft.com/office/drawing/2016/5/11/chartex" xmlns:cx6="http://schemas.microsoft.com/office/drawing/2016/5/12/chartex" xmlns:cx7="http://schemas.microsoft.com/office/drawing/2016/5/13/chartex" xmlns:cx8="http://schemas.microsoft.com/office/drawing/2016/5/14/chartex" xmlns:mc="http://schemas.openxmlformats.org/markup-compatibility/2006" xmlns:aink="http://schemas.microsoft.com/office/drawing/2016/ink" xmlns:am3d="http://schemas.microsoft.com/office/drawing/2017/model3d" xmlns:o="urn:schemas-microsoft-com:office:office" xmlns:r="http://schemas.openxmlformats.org/officeDocument/2006/relationships" xmlns:m="http://schemas.openxmlformats.org/officeDocument/2006/math" xmlns:v="urn:schemas-microsoft-com:vml" xmlns:wp14="http://schemas.microsoft.com/office/word/2010/wordprocessingDrawing" xmlns:wp="http://schemas.openxmlformats.org/drawingml/2006/wordprocessingDrawing" xmlns:w10="urn:schemas-microsoft-com:office:word" xmlns:w="http://schemas.openxmlformats.org/wordprocessingml/2006/main" xmlns:w14="http://schemas.microsoft.com/office/word/2010/wordml" xmlns:w15="http://schemas.microsoft.com/office/word/2012/wordml" xmlns:w16cid="http://schemas.microsoft.com/office/word/2016/wordml/cid" xmlns:w16se="http://schemas.microsoft.com/office/word/2015/wordml/symex" xmlns:wpg="http://schemas.microsoft.com/office/word/2010/wordprocessingGroup" xmlns:wpi="http://schemas.microsoft.com/office/word/2010/wordprocessingInk" xmlns:wne="http://schemas.microsoft.com/office/word/2006/wordml" xmlns:wps="http://schemas.microsoft.com/office/word/2010/wordprocessingShape" mc:Ignorable="w14 w15 w16se w16cid wp14">
   <w:endnote w:type="separator" w:id="-1">
     <w:p>
       <w:r>
@@ -7223,7 +7248,7 @@
 </file>
 
 <file path=word/footer1.xml><?xml version="1.0" encoding="utf-8"?>
-<w:ftr xmlns:wpc="http://schemas.microsoft.com/office/word/2010/wordprocessingCanvas" xmlns:cx="http://schemas.microsoft.com/office/drawing/2014/chartex" xmlns:cx1="http://schemas.microsoft.com/office/drawing/2015/9/8/chartex" xmlns:mc="http://schemas.openxmlformats.org/markup-compatibility/2006" xmlns:o="urn:schemas-microsoft-com:office:office" xmlns:r="http://schemas.openxmlformats.org/officeDocument/2006/relationships" xmlns:m="http://schemas.openxmlformats.org/officeDocument/2006/math" xmlns:v="urn:schemas-microsoft-com:vml" xmlns:wp14="http://schemas.microsoft.com/office/word/2010/wordprocessingDrawing" xmlns:wp="http://schemas.openxmlformats.org/drawingml/2006/wordprocessingDrawing" xmlns:w10="urn:schemas-microsoft-com:office:word" xmlns:w="http://schemas.openxmlformats.org/wordprocessingml/2006/main" xmlns:w14="http://schemas.microsoft.com/office/word/2010/wordml" xmlns:w15="http://schemas.microsoft.com/office/word/2012/wordml" xmlns:w16se="http://schemas.microsoft.com/office/word/2015/wordml/symex" xmlns:wpg="http://schemas.microsoft.com/office/word/2010/wordprocessingGroup" xmlns:wpi="http://schemas.microsoft.com/office/word/2010/wordprocessingInk" xmlns:wne="http://schemas.microsoft.com/office/word/2006/wordml" xmlns:wps="http://schemas.microsoft.com/office/word/2010/wordprocessingShape" mc:Ignorable="w14 w15 w16se wp14">
+<w:ftr xmlns:wpc="http://schemas.microsoft.com/office/word/2010/wordprocessingCanvas" xmlns:cx="http://schemas.microsoft.com/office/drawing/2014/chartex" xmlns:cx1="http://schemas.microsoft.com/office/drawing/2015/9/8/chartex" xmlns:cx2="http://schemas.microsoft.com/office/drawing/2015/10/21/chartex" xmlns:cx3="http://schemas.microsoft.com/office/drawing/2016/5/9/chartex" xmlns:cx4="http://schemas.microsoft.com/office/drawing/2016/5/10/chartex" xmlns:cx5="http://schemas.microsoft.com/office/drawing/2016/5/11/chartex" xmlns:cx6="http://schemas.microsoft.com/office/drawing/2016/5/12/chartex" xmlns:cx7="http://schemas.microsoft.com/office/drawing/2016/5/13/chartex" xmlns:cx8="http://schemas.microsoft.com/office/drawing/2016/5/14/chartex" xmlns:mc="http://schemas.openxmlformats.org/markup-compatibility/2006" xmlns:aink="http://schemas.microsoft.com/office/drawing/2016/ink" xmlns:am3d="http://schemas.microsoft.com/office/drawing/2017/model3d" xmlns:o="urn:schemas-microsoft-com:office:office" xmlns:r="http://schemas.openxmlformats.org/officeDocument/2006/relationships" xmlns:m="http://schemas.openxmlformats.org/officeDocument/2006/math" xmlns:v="urn:schemas-microsoft-com:vml" xmlns:wp14="http://schemas.microsoft.com/office/word/2010/wordprocessingDrawing" xmlns:wp="http://schemas.openxmlformats.org/drawingml/2006/wordprocessingDrawing" xmlns:w10="urn:schemas-microsoft-com:office:word" xmlns:w="http://schemas.openxmlformats.org/wordprocessingml/2006/main" xmlns:w14="http://schemas.microsoft.com/office/word/2010/wordml" xmlns:w15="http://schemas.microsoft.com/office/word/2012/wordml" xmlns:w16cid="http://schemas.microsoft.com/office/word/2016/wordml/cid" xmlns:w16se="http://schemas.microsoft.com/office/word/2015/wordml/symex" xmlns:wpg="http://schemas.microsoft.com/office/word/2010/wordprocessingGroup" xmlns:wpi="http://schemas.microsoft.com/office/word/2010/wordprocessingInk" xmlns:wne="http://schemas.microsoft.com/office/word/2006/wordml" xmlns:wps="http://schemas.microsoft.com/office/word/2010/wordprocessingShape" mc:Ignorable="w14 w15 w16se w16cid wp14">
   <w:p>
     <w:pPr>
       <w:pStyle w:val="Footer"/>
@@ -7301,7 +7326,7 @@
 </file>
 
 <file path=word/footer2.xml><?xml version="1.0" encoding="utf-8"?>
-<w:ftr xmlns:wpc="http://schemas.microsoft.com/office/word/2010/wordprocessingCanvas" xmlns:cx="http://schemas.microsoft.com/office/drawing/2014/chartex" xmlns:cx1="http://schemas.microsoft.com/office/drawing/2015/9/8/chartex" xmlns:mc="http://schemas.openxmlformats.org/markup-compatibility/2006" xmlns:o="urn:schemas-microsoft-com:office:office" xmlns:r="http://schemas.openxmlformats.org/officeDocument/2006/relationships" xmlns:m="http://schemas.openxmlformats.org/officeDocument/2006/math" xmlns:v="urn:schemas-microsoft-com:vml" xmlns:wp14="http://schemas.microsoft.com/office/word/2010/wordprocessingDrawing" xmlns:wp="http://schemas.openxmlformats.org/drawingml/2006/wordprocessingDrawing" xmlns:w10="urn:schemas-microsoft-com:office:word" xmlns:w="http://schemas.openxmlformats.org/wordprocessingml/2006/main" xmlns:w14="http://schemas.microsoft.com/office/word/2010/wordml" xmlns:w15="http://schemas.microsoft.com/office/word/2012/wordml" xmlns:w16se="http://schemas.microsoft.com/office/word/2015/wordml/symex" xmlns:wpg="http://schemas.microsoft.com/office/word/2010/wordprocessingGroup" xmlns:wpi="http://schemas.microsoft.com/office/word/2010/wordprocessingInk" xmlns:wne="http://schemas.microsoft.com/office/word/2006/wordml" xmlns:wps="http://schemas.microsoft.com/office/word/2010/wordprocessingShape" mc:Ignorable="w14 w15 w16se wp14">
+<w:ftr xmlns:wpc="http://schemas.microsoft.com/office/word/2010/wordprocessingCanvas" xmlns:cx="http://schemas.microsoft.com/office/drawing/2014/chartex" xmlns:cx1="http://schemas.microsoft.com/office/drawing/2015/9/8/chartex" xmlns:cx2="http://schemas.microsoft.com/office/drawing/2015/10/21/chartex" xmlns:cx3="http://schemas.microsoft.com/office/drawing/2016/5/9/chartex" xmlns:cx4="http://schemas.microsoft.com/office/drawing/2016/5/10/chartex" xmlns:cx5="http://schemas.microsoft.com/office/drawing/2016/5/11/chartex" xmlns:cx6="http://schemas.microsoft.com/office/drawing/2016/5/12/chartex" xmlns:cx7="http://schemas.microsoft.com/office/drawing/2016/5/13/chartex" xmlns:cx8="http://schemas.microsoft.com/office/drawing/2016/5/14/chartex" xmlns:mc="http://schemas.openxmlformats.org/markup-compatibility/2006" xmlns:aink="http://schemas.microsoft.com/office/drawing/2016/ink" xmlns:am3d="http://schemas.microsoft.com/office/drawing/2017/model3d" xmlns:o="urn:schemas-microsoft-com:office:office" xmlns:r="http://schemas.openxmlformats.org/officeDocument/2006/relationships" xmlns:m="http://schemas.openxmlformats.org/officeDocument/2006/math" xmlns:v="urn:schemas-microsoft-com:vml" xmlns:wp14="http://schemas.microsoft.com/office/word/2010/wordprocessingDrawing" xmlns:wp="http://schemas.openxmlformats.org/drawingml/2006/wordprocessingDrawing" xmlns:w10="urn:schemas-microsoft-com:office:word" xmlns:w="http://schemas.openxmlformats.org/wordprocessingml/2006/main" xmlns:w14="http://schemas.microsoft.com/office/word/2010/wordml" xmlns:w15="http://schemas.microsoft.com/office/word/2012/wordml" xmlns:w16cid="http://schemas.microsoft.com/office/word/2016/wordml/cid" xmlns:w16se="http://schemas.microsoft.com/office/word/2015/wordml/symex" xmlns:wpg="http://schemas.microsoft.com/office/word/2010/wordprocessingGroup" xmlns:wpi="http://schemas.microsoft.com/office/word/2010/wordprocessingInk" xmlns:wne="http://schemas.microsoft.com/office/word/2006/wordml" xmlns:wps="http://schemas.microsoft.com/office/word/2010/wordprocessingShape" mc:Ignorable="w14 w15 w16se w16cid wp14">
   <w:p>
     <w:pPr>
       <w:pStyle w:val="Footer"/>
@@ -7483,14 +7508,14 @@
 </file>
 
 <file path=word/footer3.xml><?xml version="1.0" encoding="utf-8"?>
-<w:ftr xmlns:wpc="http://schemas.microsoft.com/office/word/2010/wordprocessingCanvas" xmlns:cx="http://schemas.microsoft.com/office/drawing/2014/chartex" xmlns:cx1="http://schemas.microsoft.com/office/drawing/2015/9/8/chartex" xmlns:mc="http://schemas.openxmlformats.org/markup-compatibility/2006" xmlns:o="urn:schemas-microsoft-com:office:office" xmlns:r="http://schemas.openxmlformats.org/officeDocument/2006/relationships" xmlns:m="http://schemas.openxmlformats.org/officeDocument/2006/math" xmlns:v="urn:schemas-microsoft-com:vml" xmlns:wp14="http://schemas.microsoft.com/office/word/2010/wordprocessingDrawing" xmlns:wp="http://schemas.openxmlformats.org/drawingml/2006/wordprocessingDrawing" xmlns:w10="urn:schemas-microsoft-com:office:word" xmlns:w="http://schemas.openxmlformats.org/wordprocessingml/2006/main" xmlns:w14="http://schemas.microsoft.com/office/word/2010/wordml" xmlns:w15="http://schemas.microsoft.com/office/word/2012/wordml" xmlns:w16se="http://schemas.microsoft.com/office/word/2015/wordml/symex" xmlns:wpg="http://schemas.microsoft.com/office/word/2010/wordprocessingGroup" xmlns:wpi="http://schemas.microsoft.com/office/word/2010/wordprocessingInk" xmlns:wne="http://schemas.microsoft.com/office/word/2006/wordml" xmlns:wps="http://schemas.microsoft.com/office/word/2010/wordprocessingShape" mc:Ignorable="w14 w15 w16se wp14">
+<w:ftr xmlns:wpc="http://schemas.microsoft.com/office/word/2010/wordprocessingCanvas" xmlns:cx="http://schemas.microsoft.com/office/drawing/2014/chartex" xmlns:cx1="http://schemas.microsoft.com/office/drawing/2015/9/8/chartex" xmlns:cx2="http://schemas.microsoft.com/office/drawing/2015/10/21/chartex" xmlns:cx3="http://schemas.microsoft.com/office/drawing/2016/5/9/chartex" xmlns:cx4="http://schemas.microsoft.com/office/drawing/2016/5/10/chartex" xmlns:cx5="http://schemas.microsoft.com/office/drawing/2016/5/11/chartex" xmlns:cx6="http://schemas.microsoft.com/office/drawing/2016/5/12/chartex" xmlns:cx7="http://schemas.microsoft.com/office/drawing/2016/5/13/chartex" xmlns:cx8="http://schemas.microsoft.com/office/drawing/2016/5/14/chartex" xmlns:mc="http://schemas.openxmlformats.org/markup-compatibility/2006" xmlns:aink="http://schemas.microsoft.com/office/drawing/2016/ink" xmlns:am3d="http://schemas.microsoft.com/office/drawing/2017/model3d" xmlns:o="urn:schemas-microsoft-com:office:office" xmlns:r="http://schemas.openxmlformats.org/officeDocument/2006/relationships" xmlns:m="http://schemas.openxmlformats.org/officeDocument/2006/math" xmlns:v="urn:schemas-microsoft-com:vml" xmlns:wp14="http://schemas.microsoft.com/office/word/2010/wordprocessingDrawing" xmlns:wp="http://schemas.openxmlformats.org/drawingml/2006/wordprocessingDrawing" xmlns:w10="urn:schemas-microsoft-com:office:word" xmlns:w="http://schemas.openxmlformats.org/wordprocessingml/2006/main" xmlns:w14="http://schemas.microsoft.com/office/word/2010/wordml" xmlns:w15="http://schemas.microsoft.com/office/word/2012/wordml" xmlns:w16cid="http://schemas.microsoft.com/office/word/2016/wordml/cid" xmlns:w16se="http://schemas.microsoft.com/office/word/2015/wordml/symex" xmlns:wpg="http://schemas.microsoft.com/office/word/2010/wordprocessingGroup" xmlns:wpi="http://schemas.microsoft.com/office/word/2010/wordprocessingInk" xmlns:wne="http://schemas.microsoft.com/office/word/2006/wordml" xmlns:wps="http://schemas.microsoft.com/office/word/2010/wordprocessingShape" mc:Ignorable="w14 w15 w16se w16cid wp14">
   <w:p/>
   <w:p/>
 </w:ftr>
 </file>
 
 <file path=word/footer4.xml><?xml version="1.0" encoding="utf-8"?>
-<w:ftr xmlns:wpc="http://schemas.microsoft.com/office/word/2010/wordprocessingCanvas" xmlns:cx="http://schemas.microsoft.com/office/drawing/2014/chartex" xmlns:cx1="http://schemas.microsoft.com/office/drawing/2015/9/8/chartex" xmlns:mc="http://schemas.openxmlformats.org/markup-compatibility/2006" xmlns:o="urn:schemas-microsoft-com:office:office" xmlns:r="http://schemas.openxmlformats.org/officeDocument/2006/relationships" xmlns:m="http://schemas.openxmlformats.org/officeDocument/2006/math" xmlns:v="urn:schemas-microsoft-com:vml" xmlns:wp14="http://schemas.microsoft.com/office/word/2010/wordprocessingDrawing" xmlns:wp="http://schemas.openxmlformats.org/drawingml/2006/wordprocessingDrawing" xmlns:w10="urn:schemas-microsoft-com:office:word" xmlns:w="http://schemas.openxmlformats.org/wordprocessingml/2006/main" xmlns:w14="http://schemas.microsoft.com/office/word/2010/wordml" xmlns:w15="http://schemas.microsoft.com/office/word/2012/wordml" xmlns:w16se="http://schemas.microsoft.com/office/word/2015/wordml/symex" xmlns:wpg="http://schemas.microsoft.com/office/word/2010/wordprocessingGroup" xmlns:wpi="http://schemas.microsoft.com/office/word/2010/wordprocessingInk" xmlns:wne="http://schemas.microsoft.com/office/word/2006/wordml" xmlns:wps="http://schemas.microsoft.com/office/word/2010/wordprocessingShape" mc:Ignorable="w14 w15 w16se wp14">
+<w:ftr xmlns:wpc="http://schemas.microsoft.com/office/word/2010/wordprocessingCanvas" xmlns:cx="http://schemas.microsoft.com/office/drawing/2014/chartex" xmlns:cx1="http://schemas.microsoft.com/office/drawing/2015/9/8/chartex" xmlns:cx2="http://schemas.microsoft.com/office/drawing/2015/10/21/chartex" xmlns:cx3="http://schemas.microsoft.com/office/drawing/2016/5/9/chartex" xmlns:cx4="http://schemas.microsoft.com/office/drawing/2016/5/10/chartex" xmlns:cx5="http://schemas.microsoft.com/office/drawing/2016/5/11/chartex" xmlns:cx6="http://schemas.microsoft.com/office/drawing/2016/5/12/chartex" xmlns:cx7="http://schemas.microsoft.com/office/drawing/2016/5/13/chartex" xmlns:cx8="http://schemas.microsoft.com/office/drawing/2016/5/14/chartex" xmlns:mc="http://schemas.openxmlformats.org/markup-compatibility/2006" xmlns:aink="http://schemas.microsoft.com/office/drawing/2016/ink" xmlns:am3d="http://schemas.microsoft.com/office/drawing/2017/model3d" xmlns:o="urn:schemas-microsoft-com:office:office" xmlns:r="http://schemas.openxmlformats.org/officeDocument/2006/relationships" xmlns:m="http://schemas.openxmlformats.org/officeDocument/2006/math" xmlns:v="urn:schemas-microsoft-com:vml" xmlns:wp14="http://schemas.microsoft.com/office/word/2010/wordprocessingDrawing" xmlns:wp="http://schemas.openxmlformats.org/drawingml/2006/wordprocessingDrawing" xmlns:w10="urn:schemas-microsoft-com:office:word" xmlns:w="http://schemas.openxmlformats.org/wordprocessingml/2006/main" xmlns:w14="http://schemas.microsoft.com/office/word/2010/wordml" xmlns:w15="http://schemas.microsoft.com/office/word/2012/wordml" xmlns:w16cid="http://schemas.microsoft.com/office/word/2016/wordml/cid" xmlns:w16se="http://schemas.microsoft.com/office/word/2015/wordml/symex" xmlns:wpg="http://schemas.microsoft.com/office/word/2010/wordprocessingGroup" xmlns:wpi="http://schemas.microsoft.com/office/word/2010/wordprocessingInk" xmlns:wne="http://schemas.microsoft.com/office/word/2006/wordml" xmlns:wps="http://schemas.microsoft.com/office/word/2010/wordprocessingShape" mc:Ignorable="w14 w15 w16se w16cid wp14">
   <w:p>
     <w:pPr>
       <w:pStyle w:val="Footer"/>
@@ -7617,13 +7642,13 @@
 </file>
 
 <file path=word/footer5.xml><?xml version="1.0" encoding="utf-8"?>
-<w:ftr xmlns:wpc="http://schemas.microsoft.com/office/word/2010/wordprocessingCanvas" xmlns:cx="http://schemas.microsoft.com/office/drawing/2014/chartex" xmlns:cx1="http://schemas.microsoft.com/office/drawing/2015/9/8/chartex" xmlns:mc="http://schemas.openxmlformats.org/markup-compatibility/2006" xmlns:o="urn:schemas-microsoft-com:office:office" xmlns:r="http://schemas.openxmlformats.org/officeDocument/2006/relationships" xmlns:m="http://schemas.openxmlformats.org/officeDocument/2006/math" xmlns:v="urn:schemas-microsoft-com:vml" xmlns:wp14="http://schemas.microsoft.com/office/word/2010/wordprocessingDrawing" xmlns:wp="http://schemas.openxmlformats.org/drawingml/2006/wordprocessingDrawing" xmlns:w10="urn:schemas-microsoft-com:office:word" xmlns:w="http://schemas.openxmlformats.org/wordprocessingml/2006/main" xmlns:w14="http://schemas.microsoft.com/office/word/2010/wordml" xmlns:w15="http://schemas.microsoft.com/office/word/2012/wordml" xmlns:w16se="http://schemas.microsoft.com/office/word/2015/wordml/symex" xmlns:wpg="http://schemas.microsoft.com/office/word/2010/wordprocessingGroup" xmlns:wpi="http://schemas.microsoft.com/office/word/2010/wordprocessingInk" xmlns:wne="http://schemas.microsoft.com/office/word/2006/wordml" xmlns:wps="http://schemas.microsoft.com/office/word/2010/wordprocessingShape" mc:Ignorable="w14 w15 w16se wp14">
+<w:ftr xmlns:wpc="http://schemas.microsoft.com/office/word/2010/wordprocessingCanvas" xmlns:cx="http://schemas.microsoft.com/office/drawing/2014/chartex" xmlns:cx1="http://schemas.microsoft.com/office/drawing/2015/9/8/chartex" xmlns:cx2="http://schemas.microsoft.com/office/drawing/2015/10/21/chartex" xmlns:cx3="http://schemas.microsoft.com/office/drawing/2016/5/9/chartex" xmlns:cx4="http://schemas.microsoft.com/office/drawing/2016/5/10/chartex" xmlns:cx5="http://schemas.microsoft.com/office/drawing/2016/5/11/chartex" xmlns:cx6="http://schemas.microsoft.com/office/drawing/2016/5/12/chartex" xmlns:cx7="http://schemas.microsoft.com/office/drawing/2016/5/13/chartex" xmlns:cx8="http://schemas.microsoft.com/office/drawing/2016/5/14/chartex" xmlns:mc="http://schemas.openxmlformats.org/markup-compatibility/2006" xmlns:aink="http://schemas.microsoft.com/office/drawing/2016/ink" xmlns:am3d="http://schemas.microsoft.com/office/drawing/2017/model3d" xmlns:o="urn:schemas-microsoft-com:office:office" xmlns:r="http://schemas.openxmlformats.org/officeDocument/2006/relationships" xmlns:m="http://schemas.openxmlformats.org/officeDocument/2006/math" xmlns:v="urn:schemas-microsoft-com:vml" xmlns:wp14="http://schemas.microsoft.com/office/word/2010/wordprocessingDrawing" xmlns:wp="http://schemas.openxmlformats.org/drawingml/2006/wordprocessingDrawing" xmlns:w10="urn:schemas-microsoft-com:office:word" xmlns:w="http://schemas.openxmlformats.org/wordprocessingml/2006/main" xmlns:w14="http://schemas.microsoft.com/office/word/2010/wordml" xmlns:w15="http://schemas.microsoft.com/office/word/2012/wordml" xmlns:w16cid="http://schemas.microsoft.com/office/word/2016/wordml/cid" xmlns:w16se="http://schemas.microsoft.com/office/word/2015/wordml/symex" xmlns:wpg="http://schemas.microsoft.com/office/word/2010/wordprocessingGroup" xmlns:wpi="http://schemas.microsoft.com/office/word/2010/wordprocessingInk" xmlns:wne="http://schemas.microsoft.com/office/word/2006/wordml" xmlns:wps="http://schemas.microsoft.com/office/word/2010/wordprocessingShape" mc:Ignorable="w14 w15 w16se w16cid wp14">
   <w:p/>
 </w:ftr>
 </file>
 
 <file path=word/footnotes.xml><?xml version="1.0" encoding="utf-8"?>
-<w:footnotes xmlns:wpc="http://schemas.microsoft.com/office/word/2010/wordprocessingCanvas" xmlns:cx="http://schemas.microsoft.com/office/drawing/2014/chartex" xmlns:cx1="http://schemas.microsoft.com/office/drawing/2015/9/8/chartex" xmlns:mc="http://schemas.openxmlformats.org/markup-compatibility/2006" xmlns:o="urn:schemas-microsoft-com:office:office" xmlns:r="http://schemas.openxmlformats.org/officeDocument/2006/relationships" xmlns:m="http://schemas.openxmlformats.org/officeDocument/2006/math" xmlns:v="urn:schemas-microsoft-com:vml" xmlns:wp14="http://schemas.microsoft.com/office/word/2010/wordprocessingDrawing" xmlns:wp="http://schemas.openxmlformats.org/drawingml/2006/wordprocessingDrawing" xmlns:w10="urn:schemas-microsoft-com:office:word" xmlns:w="http://schemas.openxmlformats.org/wordprocessingml/2006/main" xmlns:w14="http://schemas.microsoft.com/office/word/2010/wordml" xmlns:w15="http://schemas.microsoft.com/office/word/2012/wordml" xmlns:w16se="http://schemas.microsoft.com/office/word/2015/wordml/symex" xmlns:wpg="http://schemas.microsoft.com/office/word/2010/wordprocessingGroup" xmlns:wpi="http://schemas.microsoft.com/office/word/2010/wordprocessingInk" xmlns:wne="http://schemas.microsoft.com/office/word/2006/wordml" xmlns:wps="http://schemas.microsoft.com/office/word/2010/wordprocessingShape" mc:Ignorable="w14 w15 w16se wp14">
+<w:footnotes xmlns:wpc="http://schemas.microsoft.com/office/word/2010/wordprocessingCanvas" xmlns:cx="http://schemas.microsoft.com/office/drawing/2014/chartex" xmlns:cx1="http://schemas.microsoft.com/office/drawing/2015/9/8/chartex" xmlns:cx2="http://schemas.microsoft.com/office/drawing/2015/10/21/chartex" xmlns:cx3="http://schemas.microsoft.com/office/drawing/2016/5/9/chartex" xmlns:cx4="http://schemas.microsoft.com/office/drawing/2016/5/10/chartex" xmlns:cx5="http://schemas.microsoft.com/office/drawing/2016/5/11/chartex" xmlns:cx6="http://schemas.microsoft.com/office/drawing/2016/5/12/chartex" xmlns:cx7="http://schemas.microsoft.com/office/drawing/2016/5/13/chartex" xmlns:cx8="http://schemas.microsoft.com/office/drawing/2016/5/14/chartex" xmlns:mc="http://schemas.openxmlformats.org/markup-compatibility/2006" xmlns:aink="http://schemas.microsoft.com/office/drawing/2016/ink" xmlns:am3d="http://schemas.microsoft.com/office/drawing/2017/model3d" xmlns:o="urn:schemas-microsoft-com:office:office" xmlns:r="http://schemas.openxmlformats.org/officeDocument/2006/relationships" xmlns:m="http://schemas.openxmlformats.org/officeDocument/2006/math" xmlns:v="urn:schemas-microsoft-com:vml" xmlns:wp14="http://schemas.microsoft.com/office/word/2010/wordprocessingDrawing" xmlns:wp="http://schemas.openxmlformats.org/drawingml/2006/wordprocessingDrawing" xmlns:w10="urn:schemas-microsoft-com:office:word" xmlns:w="http://schemas.openxmlformats.org/wordprocessingml/2006/main" xmlns:w14="http://schemas.microsoft.com/office/word/2010/wordml" xmlns:w15="http://schemas.microsoft.com/office/word/2012/wordml" xmlns:w16cid="http://schemas.microsoft.com/office/word/2016/wordml/cid" xmlns:w16se="http://schemas.microsoft.com/office/word/2015/wordml/symex" xmlns:wpg="http://schemas.microsoft.com/office/word/2010/wordprocessingGroup" xmlns:wpi="http://schemas.microsoft.com/office/word/2010/wordprocessingInk" xmlns:wne="http://schemas.microsoft.com/office/word/2006/wordml" xmlns:wps="http://schemas.microsoft.com/office/word/2010/wordprocessingShape" mc:Ignorable="w14 w15 w16se w16cid wp14">
   <w:footnote w:type="separator" w:id="-1">
     <w:p>
       <w:r>
@@ -7644,7 +7669,7 @@
 </file>
 
 <file path=word/header1.xml><?xml version="1.0" encoding="utf-8"?>
-<w:hdr xmlns:wpc="http://schemas.microsoft.com/office/word/2010/wordprocessingCanvas" xmlns:cx="http://schemas.microsoft.com/office/drawing/2014/chartex" xmlns:cx1="http://schemas.microsoft.com/office/drawing/2015/9/8/chartex" xmlns:mc="http://schemas.openxmlformats.org/markup-compatibility/2006" xmlns:o="urn:schemas-microsoft-com:office:office" xmlns:r="http://schemas.openxmlformats.org/officeDocument/2006/relationships" xmlns:m="http://schemas.openxmlformats.org/officeDocument/2006/math" xmlns:v="urn:schemas-microsoft-com:vml" xmlns:wp14="http://schemas.microsoft.com/office/word/2010/wordprocessingDrawing" xmlns:wp="http://schemas.openxmlformats.org/drawingml/2006/wordprocessingDrawing" xmlns:w10="urn:schemas-microsoft-com:office:word" xmlns:w="http://schemas.openxmlformats.org/wordprocessingml/2006/main" xmlns:w14="http://schemas.microsoft.com/office/word/2010/wordml" xmlns:w15="http://schemas.microsoft.com/office/word/2012/wordml" xmlns:w16se="http://schemas.microsoft.com/office/word/2015/wordml/symex" xmlns:wpg="http://schemas.microsoft.com/office/word/2010/wordprocessingGroup" xmlns:wpi="http://schemas.microsoft.com/office/word/2010/wordprocessingInk" xmlns:wne="http://schemas.microsoft.com/office/word/2006/wordml" xmlns:wps="http://schemas.microsoft.com/office/word/2010/wordprocessingShape" mc:Ignorable="w14 w15 w16se wp14">
+<w:hdr xmlns:wpc="http://schemas.microsoft.com/office/word/2010/wordprocessingCanvas" xmlns:cx="http://schemas.microsoft.com/office/drawing/2014/chartex" xmlns:cx1="http://schemas.microsoft.com/office/drawing/2015/9/8/chartex" xmlns:cx2="http://schemas.microsoft.com/office/drawing/2015/10/21/chartex" xmlns:cx3="http://schemas.microsoft.com/office/drawing/2016/5/9/chartex" xmlns:cx4="http://schemas.microsoft.com/office/drawing/2016/5/10/chartex" xmlns:cx5="http://schemas.microsoft.com/office/drawing/2016/5/11/chartex" xmlns:cx6="http://schemas.microsoft.com/office/drawing/2016/5/12/chartex" xmlns:cx7="http://schemas.microsoft.com/office/drawing/2016/5/13/chartex" xmlns:cx8="http://schemas.microsoft.com/office/drawing/2016/5/14/chartex" xmlns:mc="http://schemas.openxmlformats.org/markup-compatibility/2006" xmlns:aink="http://schemas.microsoft.com/office/drawing/2016/ink" xmlns:am3d="http://schemas.microsoft.com/office/drawing/2017/model3d" xmlns:o="urn:schemas-microsoft-com:office:office" xmlns:r="http://schemas.openxmlformats.org/officeDocument/2006/relationships" xmlns:m="http://schemas.openxmlformats.org/officeDocument/2006/math" xmlns:v="urn:schemas-microsoft-com:vml" xmlns:wp14="http://schemas.microsoft.com/office/word/2010/wordprocessingDrawing" xmlns:wp="http://schemas.openxmlformats.org/drawingml/2006/wordprocessingDrawing" xmlns:w10="urn:schemas-microsoft-com:office:word" xmlns:w="http://schemas.openxmlformats.org/wordprocessingml/2006/main" xmlns:w14="http://schemas.microsoft.com/office/word/2010/wordml" xmlns:w15="http://schemas.microsoft.com/office/word/2012/wordml" xmlns:w16cid="http://schemas.microsoft.com/office/word/2016/wordml/cid" xmlns:w16se="http://schemas.microsoft.com/office/word/2015/wordml/symex" xmlns:wpg="http://schemas.microsoft.com/office/word/2010/wordprocessingGroup" xmlns:wpi="http://schemas.microsoft.com/office/word/2010/wordprocessingInk" xmlns:wne="http://schemas.microsoft.com/office/word/2006/wordml" xmlns:wps="http://schemas.microsoft.com/office/word/2010/wordprocessingShape" mc:Ignorable="w14 w15 w16se w16cid wp14">
   <w:p>
     <w:pPr>
       <w:pStyle w:val="Header"/>
@@ -7676,13 +7701,13 @@
 </file>
 
 <file path=word/header2.xml><?xml version="1.0" encoding="utf-8"?>
-<w:hdr xmlns:wpc="http://schemas.microsoft.com/office/word/2010/wordprocessingCanvas" xmlns:cx="http://schemas.microsoft.com/office/drawing/2014/chartex" xmlns:cx1="http://schemas.microsoft.com/office/drawing/2015/9/8/chartex" xmlns:mc="http://schemas.openxmlformats.org/markup-compatibility/2006" xmlns:o="urn:schemas-microsoft-com:office:office" xmlns:r="http://schemas.openxmlformats.org/officeDocument/2006/relationships" xmlns:m="http://schemas.openxmlformats.org/officeDocument/2006/math" xmlns:v="urn:schemas-microsoft-com:vml" xmlns:wp14="http://schemas.microsoft.com/office/word/2010/wordprocessingDrawing" xmlns:wp="http://schemas.openxmlformats.org/drawingml/2006/wordprocessingDrawing" xmlns:w10="urn:schemas-microsoft-com:office:word" xmlns:w="http://schemas.openxmlformats.org/wordprocessingml/2006/main" xmlns:w14="http://schemas.microsoft.com/office/word/2010/wordml" xmlns:w15="http://schemas.microsoft.com/office/word/2012/wordml" xmlns:w16se="http://schemas.microsoft.com/office/word/2015/wordml/symex" xmlns:wpg="http://schemas.microsoft.com/office/word/2010/wordprocessingGroup" xmlns:wpi="http://schemas.microsoft.com/office/word/2010/wordprocessingInk" xmlns:wne="http://schemas.microsoft.com/office/word/2006/wordml" xmlns:wps="http://schemas.microsoft.com/office/word/2010/wordprocessingShape" mc:Ignorable="w14 w15 w16se wp14">
+<w:hdr xmlns:wpc="http://schemas.microsoft.com/office/word/2010/wordprocessingCanvas" xmlns:cx="http://schemas.microsoft.com/office/drawing/2014/chartex" xmlns:cx1="http://schemas.microsoft.com/office/drawing/2015/9/8/chartex" xmlns:cx2="http://schemas.microsoft.com/office/drawing/2015/10/21/chartex" xmlns:cx3="http://schemas.microsoft.com/office/drawing/2016/5/9/chartex" xmlns:cx4="http://schemas.microsoft.com/office/drawing/2016/5/10/chartex" xmlns:cx5="http://schemas.microsoft.com/office/drawing/2016/5/11/chartex" xmlns:cx6="http://schemas.microsoft.com/office/drawing/2016/5/12/chartex" xmlns:cx7="http://schemas.microsoft.com/office/drawing/2016/5/13/chartex" xmlns:cx8="http://schemas.microsoft.com/office/drawing/2016/5/14/chartex" xmlns:mc="http://schemas.openxmlformats.org/markup-compatibility/2006" xmlns:aink="http://schemas.microsoft.com/office/drawing/2016/ink" xmlns:am3d="http://schemas.microsoft.com/office/drawing/2017/model3d" xmlns:o="urn:schemas-microsoft-com:office:office" xmlns:r="http://schemas.openxmlformats.org/officeDocument/2006/relationships" xmlns:m="http://schemas.openxmlformats.org/officeDocument/2006/math" xmlns:v="urn:schemas-microsoft-com:vml" xmlns:wp14="http://schemas.microsoft.com/office/word/2010/wordprocessingDrawing" xmlns:wp="http://schemas.openxmlformats.org/drawingml/2006/wordprocessingDrawing" xmlns:w10="urn:schemas-microsoft-com:office:word" xmlns:w="http://schemas.openxmlformats.org/wordprocessingml/2006/main" xmlns:w14="http://schemas.microsoft.com/office/word/2010/wordml" xmlns:w15="http://schemas.microsoft.com/office/word/2012/wordml" xmlns:w16cid="http://schemas.microsoft.com/office/word/2016/wordml/cid" xmlns:w16se="http://schemas.microsoft.com/office/word/2015/wordml/symex" xmlns:wpg="http://schemas.microsoft.com/office/word/2010/wordprocessingGroup" xmlns:wpi="http://schemas.microsoft.com/office/word/2010/wordprocessingInk" xmlns:wne="http://schemas.microsoft.com/office/word/2006/wordml" xmlns:wps="http://schemas.microsoft.com/office/word/2010/wordprocessingShape" mc:Ignorable="w14 w15 w16se w16cid wp14">
   <w:p/>
 </w:hdr>
 </file>
 
 <file path=word/header3.xml><?xml version="1.0" encoding="utf-8"?>
-<w:hdr xmlns:wpc="http://schemas.microsoft.com/office/word/2010/wordprocessingCanvas" xmlns:cx="http://schemas.microsoft.com/office/drawing/2014/chartex" xmlns:cx1="http://schemas.microsoft.com/office/drawing/2015/9/8/chartex" xmlns:mc="http://schemas.openxmlformats.org/markup-compatibility/2006" xmlns:o="urn:schemas-microsoft-com:office:office" xmlns:r="http://schemas.openxmlformats.org/officeDocument/2006/relationships" xmlns:m="http://schemas.openxmlformats.org/officeDocument/2006/math" xmlns:v="urn:schemas-microsoft-com:vml" xmlns:wp14="http://schemas.microsoft.com/office/word/2010/wordprocessingDrawing" xmlns:wp="http://schemas.openxmlformats.org/drawingml/2006/wordprocessingDrawing" xmlns:w10="urn:schemas-microsoft-com:office:word" xmlns:w="http://schemas.openxmlformats.org/wordprocessingml/2006/main" xmlns:w14="http://schemas.microsoft.com/office/word/2010/wordml" xmlns:w15="http://schemas.microsoft.com/office/word/2012/wordml" xmlns:w16se="http://schemas.microsoft.com/office/word/2015/wordml/symex" xmlns:wpg="http://schemas.microsoft.com/office/word/2010/wordprocessingGroup" xmlns:wpi="http://schemas.microsoft.com/office/word/2010/wordprocessingInk" xmlns:wne="http://schemas.microsoft.com/office/word/2006/wordml" xmlns:wps="http://schemas.microsoft.com/office/word/2010/wordprocessingShape" mc:Ignorable="w14 w15 w16se wp14">
+<w:hdr xmlns:wpc="http://schemas.microsoft.com/office/word/2010/wordprocessingCanvas" xmlns:cx="http://schemas.microsoft.com/office/drawing/2014/chartex" xmlns:cx1="http://schemas.microsoft.com/office/drawing/2015/9/8/chartex" xmlns:cx2="http://schemas.microsoft.com/office/drawing/2015/10/21/chartex" xmlns:cx3="http://schemas.microsoft.com/office/drawing/2016/5/9/chartex" xmlns:cx4="http://schemas.microsoft.com/office/drawing/2016/5/10/chartex" xmlns:cx5="http://schemas.microsoft.com/office/drawing/2016/5/11/chartex" xmlns:cx6="http://schemas.microsoft.com/office/drawing/2016/5/12/chartex" xmlns:cx7="http://schemas.microsoft.com/office/drawing/2016/5/13/chartex" xmlns:cx8="http://schemas.microsoft.com/office/drawing/2016/5/14/chartex" xmlns:mc="http://schemas.openxmlformats.org/markup-compatibility/2006" xmlns:aink="http://schemas.microsoft.com/office/drawing/2016/ink" xmlns:am3d="http://schemas.microsoft.com/office/drawing/2017/model3d" xmlns:o="urn:schemas-microsoft-com:office:office" xmlns:r="http://schemas.openxmlformats.org/officeDocument/2006/relationships" xmlns:m="http://schemas.openxmlformats.org/officeDocument/2006/math" xmlns:v="urn:schemas-microsoft-com:vml" xmlns:wp14="http://schemas.microsoft.com/office/word/2010/wordprocessingDrawing" xmlns:wp="http://schemas.openxmlformats.org/drawingml/2006/wordprocessingDrawing" xmlns:w10="urn:schemas-microsoft-com:office:word" xmlns:w="http://schemas.openxmlformats.org/wordprocessingml/2006/main" xmlns:w14="http://schemas.microsoft.com/office/word/2010/wordml" xmlns:w15="http://schemas.microsoft.com/office/word/2012/wordml" xmlns:w16cid="http://schemas.microsoft.com/office/word/2016/wordml/cid" xmlns:w16se="http://schemas.microsoft.com/office/word/2015/wordml/symex" xmlns:wpg="http://schemas.microsoft.com/office/word/2010/wordprocessingGroup" xmlns:wpi="http://schemas.microsoft.com/office/word/2010/wordprocessingInk" xmlns:wne="http://schemas.microsoft.com/office/word/2006/wordml" xmlns:wps="http://schemas.microsoft.com/office/word/2010/wordprocessingShape" mc:Ignorable="w14 w15 w16se w16cid wp14">
   <w:p>
     <w:pPr>
       <w:pStyle w:val="Header"/>
@@ -7819,7 +7844,7 @@
             </wp:anchor>
           </w:drawing>
         </mc:Choice>
-        <mc:Fallback xmlns:w16cid="http://schemas.microsoft.com/office/word/2016/wordml/cid" xmlns:am3d="http://schemas.microsoft.com/office/drawing/2017/model3d" xmlns:aink="http://schemas.microsoft.com/office/drawing/2016/ink" xmlns:cx8="http://schemas.microsoft.com/office/drawing/2016/5/14/chartex" xmlns:cx7="http://schemas.microsoft.com/office/drawing/2016/5/13/chartex" xmlns:cx6="http://schemas.microsoft.com/office/drawing/2016/5/12/chartex" xmlns:cx5="http://schemas.microsoft.com/office/drawing/2016/5/11/chartex" xmlns:cx4="http://schemas.microsoft.com/office/drawing/2016/5/10/chartex" xmlns:cx3="http://schemas.microsoft.com/office/drawing/2016/5/9/chartex" xmlns:cx2="http://schemas.microsoft.com/office/drawing/2015/10/21/chartex">
+        <mc:Fallback>
           <w:pict>
             <v:shapetype w14:anchorId="2A850F9D" id="_x0000_t202" coordsize="21600,21600" o:spt="202" path="m,l,21600r21600,l21600,xe">
               <v:stroke joinstyle="miter"/>
@@ -7908,87 +7933,7 @@
         <w:color w:val="C00000"/>
         <w:lang w:eastAsia="ar-SA" w:bidi="ar-SA"/>
       </w:rPr>
-      <w:fldChar w:fldCharType="begin"/>
-    </w:r>
-    <w:r>
-      <w:rPr>
-        <w:i/>
-        <w:color w:val="C00000"/>
-        <w:lang w:eastAsia="ar-SA" w:bidi="ar-SA"/>
-      </w:rPr>
-      <w:instrText xml:space="preserve"> TITLE   \* MERGEFORMAT </w:instrText>
-    </w:r>
-    <w:r>
-      <w:rPr>
-        <w:i/>
-        <w:color w:val="C00000"/>
-        <w:lang w:eastAsia="ar-SA" w:bidi="ar-SA"/>
-      </w:rPr>
-      <w:fldChar w:fldCharType="separate"/>
-    </w:r>
-    <w:r>
-      <w:rPr>
-        <w:i/>
-        <w:color w:val="C00000"/>
-        <w:lang w:eastAsia="ar-SA" w:bidi="ar-SA"/>
-      </w:rPr>
-      <w:t>Document Title</w:t>
-    </w:r>
-    <w:r>
-      <w:rPr>
-        <w:i/>
-        <w:color w:val="C00000"/>
-        <w:lang w:eastAsia="ar-SA" w:bidi="ar-SA"/>
-      </w:rPr>
-      <w:fldChar w:fldCharType="end"/>
-    </w:r>
-    <w:r>
-      <w:rPr>
-        <w:i/>
-        <w:color w:val="C00000"/>
-        <w:lang w:eastAsia="ar-SA" w:bidi="ar-SA"/>
-      </w:rPr>
-      <w:t xml:space="preserve"> </w:t>
-    </w:r>
-    <w:r>
-      <w:rPr>
-        <w:i/>
-        <w:color w:val="C00000"/>
-        <w:lang w:eastAsia="ar-SA" w:bidi="ar-SA"/>
-      </w:rPr>
-      <w:fldChar w:fldCharType="begin"/>
-    </w:r>
-    <w:r>
-      <w:rPr>
-        <w:i/>
-        <w:color w:val="C00000"/>
-        <w:lang w:eastAsia="ar-SA" w:bidi="ar-SA"/>
-      </w:rPr>
-      <w:instrText xml:space="preserve"> SUBJECT   \* MERGEFORMAT </w:instrText>
-    </w:r>
-    <w:r>
-      <w:rPr>
-        <w:i/>
-        <w:color w:val="C00000"/>
-        <w:lang w:eastAsia="ar-SA" w:bidi="ar-SA"/>
-      </w:rPr>
-      <w:fldChar w:fldCharType="separate"/>
-    </w:r>
-    <w:r>
-      <w:rPr>
-        <w:i/>
-        <w:color w:val="C00000"/>
-        <w:lang w:eastAsia="ar-SA" w:bidi="ar-SA"/>
-      </w:rPr>
-      <w:t>Document Subject</w:t>
-    </w:r>
-    <w:r>
-      <w:rPr>
-        <w:i/>
-        <w:color w:val="C00000"/>
-        <w:lang w:eastAsia="ar-SA" w:bidi="ar-SA"/>
-      </w:rPr>
-      <w:fldChar w:fldCharType="end"/>
+      <w:t>Báo cáo dự án</w:t>
     </w:r>
   </w:p>
   <w:p/>
@@ -7996,13 +7941,13 @@
 </file>
 
 <file path=word/header4.xml><?xml version="1.0" encoding="utf-8"?>
-<w:hdr xmlns:wpc="http://schemas.microsoft.com/office/word/2010/wordprocessingCanvas" xmlns:cx="http://schemas.microsoft.com/office/drawing/2014/chartex" xmlns:cx1="http://schemas.microsoft.com/office/drawing/2015/9/8/chartex" xmlns:mc="http://schemas.openxmlformats.org/markup-compatibility/2006" xmlns:o="urn:schemas-microsoft-com:office:office" xmlns:r="http://schemas.openxmlformats.org/officeDocument/2006/relationships" xmlns:m="http://schemas.openxmlformats.org/officeDocument/2006/math" xmlns:v="urn:schemas-microsoft-com:vml" xmlns:wp14="http://schemas.microsoft.com/office/word/2010/wordprocessingDrawing" xmlns:wp="http://schemas.openxmlformats.org/drawingml/2006/wordprocessingDrawing" xmlns:w10="urn:schemas-microsoft-com:office:word" xmlns:w="http://schemas.openxmlformats.org/wordprocessingml/2006/main" xmlns:w14="http://schemas.microsoft.com/office/word/2010/wordml" xmlns:w15="http://schemas.microsoft.com/office/word/2012/wordml" xmlns:w16se="http://schemas.microsoft.com/office/word/2015/wordml/symex" xmlns:wpg="http://schemas.microsoft.com/office/word/2010/wordprocessingGroup" xmlns:wpi="http://schemas.microsoft.com/office/word/2010/wordprocessingInk" xmlns:wne="http://schemas.microsoft.com/office/word/2006/wordml" xmlns:wps="http://schemas.microsoft.com/office/word/2010/wordprocessingShape" mc:Ignorable="w14 w15 w16se wp14">
+<w:hdr xmlns:wpc="http://schemas.microsoft.com/office/word/2010/wordprocessingCanvas" xmlns:cx="http://schemas.microsoft.com/office/drawing/2014/chartex" xmlns:cx1="http://schemas.microsoft.com/office/drawing/2015/9/8/chartex" xmlns:cx2="http://schemas.microsoft.com/office/drawing/2015/10/21/chartex" xmlns:cx3="http://schemas.microsoft.com/office/drawing/2016/5/9/chartex" xmlns:cx4="http://schemas.microsoft.com/office/drawing/2016/5/10/chartex" xmlns:cx5="http://schemas.microsoft.com/office/drawing/2016/5/11/chartex" xmlns:cx6="http://schemas.microsoft.com/office/drawing/2016/5/12/chartex" xmlns:cx7="http://schemas.microsoft.com/office/drawing/2016/5/13/chartex" xmlns:cx8="http://schemas.microsoft.com/office/drawing/2016/5/14/chartex" xmlns:mc="http://schemas.openxmlformats.org/markup-compatibility/2006" xmlns:aink="http://schemas.microsoft.com/office/drawing/2016/ink" xmlns:am3d="http://schemas.microsoft.com/office/drawing/2017/model3d" xmlns:o="urn:schemas-microsoft-com:office:office" xmlns:r="http://schemas.openxmlformats.org/officeDocument/2006/relationships" xmlns:m="http://schemas.openxmlformats.org/officeDocument/2006/math" xmlns:v="urn:schemas-microsoft-com:vml" xmlns:wp14="http://schemas.microsoft.com/office/word/2010/wordprocessingDrawing" xmlns:wp="http://schemas.openxmlformats.org/drawingml/2006/wordprocessingDrawing" xmlns:w10="urn:schemas-microsoft-com:office:word" xmlns:w="http://schemas.openxmlformats.org/wordprocessingml/2006/main" xmlns:w14="http://schemas.microsoft.com/office/word/2010/wordml" xmlns:w15="http://schemas.microsoft.com/office/word/2012/wordml" xmlns:w16cid="http://schemas.microsoft.com/office/word/2016/wordml/cid" xmlns:w16se="http://schemas.microsoft.com/office/word/2015/wordml/symex" xmlns:wpg="http://schemas.microsoft.com/office/word/2010/wordprocessingGroup" xmlns:wpi="http://schemas.microsoft.com/office/word/2010/wordprocessingInk" xmlns:wne="http://schemas.microsoft.com/office/word/2006/wordml" xmlns:wps="http://schemas.microsoft.com/office/word/2010/wordprocessingShape" mc:Ignorable="w14 w15 w16se w16cid wp14">
   <w:p/>
 </w:hdr>
 </file>
 
 <file path=word/numbering.xml><?xml version="1.0" encoding="utf-8"?>
-<w:numbering xmlns:wpc="http://schemas.microsoft.com/office/word/2010/wordprocessingCanvas" xmlns:cx="http://schemas.microsoft.com/office/drawing/2014/chartex" xmlns:cx1="http://schemas.microsoft.com/office/drawing/2015/9/8/chartex" xmlns:mc="http://schemas.openxmlformats.org/markup-compatibility/2006" xmlns:o="urn:schemas-microsoft-com:office:office" xmlns:r="http://schemas.openxmlformats.org/officeDocument/2006/relationships" xmlns:m="http://schemas.openxmlformats.org/officeDocument/2006/math" xmlns:v="urn:schemas-microsoft-com:vml" xmlns:wp14="http://schemas.microsoft.com/office/word/2010/wordprocessingDrawing" xmlns:wp="http://schemas.openxmlformats.org/drawingml/2006/wordprocessingDrawing" xmlns:w10="urn:schemas-microsoft-com:office:word" xmlns:w="http://schemas.openxmlformats.org/wordprocessingml/2006/main" xmlns:w14="http://schemas.microsoft.com/office/word/2010/wordml" xmlns:w15="http://schemas.microsoft.com/office/word/2012/wordml" xmlns:w16se="http://schemas.microsoft.com/office/word/2015/wordml/symex" xmlns:wpg="http://schemas.microsoft.com/office/word/2010/wordprocessingGroup" xmlns:wpi="http://schemas.microsoft.com/office/word/2010/wordprocessingInk" xmlns:wne="http://schemas.microsoft.com/office/word/2006/wordml" xmlns:wps="http://schemas.microsoft.com/office/word/2010/wordprocessingShape" mc:Ignorable="w14 w15 w16se wp14">
+<w:numbering xmlns:wpc="http://schemas.microsoft.com/office/word/2010/wordprocessingCanvas" xmlns:cx="http://schemas.microsoft.com/office/drawing/2014/chartex" xmlns:cx1="http://schemas.microsoft.com/office/drawing/2015/9/8/chartex" xmlns:cx2="http://schemas.microsoft.com/office/drawing/2015/10/21/chartex" xmlns:cx3="http://schemas.microsoft.com/office/drawing/2016/5/9/chartex" xmlns:cx4="http://schemas.microsoft.com/office/drawing/2016/5/10/chartex" xmlns:cx5="http://schemas.microsoft.com/office/drawing/2016/5/11/chartex" xmlns:cx6="http://schemas.microsoft.com/office/drawing/2016/5/12/chartex" xmlns:cx7="http://schemas.microsoft.com/office/drawing/2016/5/13/chartex" xmlns:cx8="http://schemas.microsoft.com/office/drawing/2016/5/14/chartex" xmlns:mc="http://schemas.openxmlformats.org/markup-compatibility/2006" xmlns:aink="http://schemas.microsoft.com/office/drawing/2016/ink" xmlns:am3d="http://schemas.microsoft.com/office/drawing/2017/model3d" xmlns:o="urn:schemas-microsoft-com:office:office" xmlns:r="http://schemas.openxmlformats.org/officeDocument/2006/relationships" xmlns:m="http://schemas.openxmlformats.org/officeDocument/2006/math" xmlns:v="urn:schemas-microsoft-com:vml" xmlns:wp14="http://schemas.microsoft.com/office/word/2010/wordprocessingDrawing" xmlns:wp="http://schemas.openxmlformats.org/drawingml/2006/wordprocessingDrawing" xmlns:w10="urn:schemas-microsoft-com:office:word" xmlns:w="http://schemas.openxmlformats.org/wordprocessingml/2006/main" xmlns:w14="http://schemas.microsoft.com/office/word/2010/wordml" xmlns:w15="http://schemas.microsoft.com/office/word/2012/wordml" xmlns:w16cid="http://schemas.microsoft.com/office/word/2016/wordml/cid" xmlns:w16se="http://schemas.microsoft.com/office/word/2015/wordml/symex" xmlns:wpg="http://schemas.microsoft.com/office/word/2010/wordprocessingGroup" xmlns:wpi="http://schemas.microsoft.com/office/word/2010/wordprocessingInk" xmlns:wne="http://schemas.microsoft.com/office/word/2006/wordml" xmlns:wps="http://schemas.microsoft.com/office/word/2010/wordprocessingShape" mc:Ignorable="w14 w15 w16se w16cid wp14">
   <w:abstractNum w:abstractNumId="0" w15:restartNumberingAfterBreak="0">
     <w:nsid w:val="00000001"/>
     <w:multiLevelType w:val="multilevel"/>
@@ -11288,7 +11233,7 @@
 </file>
 
 <file path=word/styles.xml><?xml version="1.0" encoding="utf-8"?>
-<w:styles xmlns:mc="http://schemas.openxmlformats.org/markup-compatibility/2006" xmlns:r="http://schemas.openxmlformats.org/officeDocument/2006/relationships" xmlns:w="http://schemas.openxmlformats.org/wordprocessingml/2006/main" xmlns:w14="http://schemas.microsoft.com/office/word/2010/wordml" xmlns:w15="http://schemas.microsoft.com/office/word/2012/wordml" xmlns:w16se="http://schemas.microsoft.com/office/word/2015/wordml/symex" mc:Ignorable="w14 w15 w16se">
+<w:styles xmlns:mc="http://schemas.openxmlformats.org/markup-compatibility/2006" xmlns:r="http://schemas.openxmlformats.org/officeDocument/2006/relationships" xmlns:w="http://schemas.openxmlformats.org/wordprocessingml/2006/main" xmlns:w14="http://schemas.microsoft.com/office/word/2010/wordml" xmlns:w15="http://schemas.microsoft.com/office/word/2012/wordml" xmlns:w16cid="http://schemas.microsoft.com/office/word/2016/wordml/cid" xmlns:w16se="http://schemas.microsoft.com/office/word/2015/wordml/symex" mc:Ignorable="w14 w15 w16se w16cid">
   <w:docDefaults>
     <w:rPrDefault>
       <w:rPr>
@@ -11298,7 +11243,7 @@
     </w:rPrDefault>
     <w:pPrDefault/>
   </w:docDefaults>
-  <w:latentStyles w:defLockedState="0" w:defUIPriority="0" w:defSemiHidden="0" w:defUnhideWhenUsed="0" w:defQFormat="0" w:count="371">
+  <w:latentStyles w:defLockedState="0" w:defUIPriority="0" w:defSemiHidden="0" w:defUnhideWhenUsed="0" w:defQFormat="0" w:count="376">
     <w:lsdException w:name="Normal" w:qFormat="1"/>
     <w:lsdException w:name="heading 1" w:qFormat="1"/>
     <w:lsdException w:name="heading 2" w:qFormat="1"/>
@@ -11397,7 +11342,6 @@
     <w:lsdException w:name="HTML Sample" w:semiHidden="1" w:unhideWhenUsed="1"/>
     <w:lsdException w:name="HTML Typewriter" w:semiHidden="1" w:unhideWhenUsed="1"/>
     <w:lsdException w:name="HTML Variable" w:semiHidden="1" w:unhideWhenUsed="1"/>
-    <w:lsdException w:name="Normal Table" w:semiHidden="1" w:unhideWhenUsed="1"/>
     <w:lsdException w:name="annotation subject" w:semiHidden="1" w:unhideWhenUsed="1"/>
     <w:lsdException w:name="No List" w:semiHidden="1" w:unhideWhenUsed="1"/>
     <w:lsdException w:name="Outline List 1" w:semiHidden="1" w:unhideWhenUsed="1"/>
@@ -11440,11 +11384,8 @@
     <w:lsdException w:name="Table Contemporary" w:semiHidden="1" w:unhideWhenUsed="1"/>
     <w:lsdException w:name="Table Elegant" w:semiHidden="1" w:unhideWhenUsed="1"/>
     <w:lsdException w:name="Table Professional" w:semiHidden="1" w:unhideWhenUsed="1"/>
-    <w:lsdException w:name="Table Subtle 1" w:semiHidden="1" w:unhideWhenUsed="1"/>
     <w:lsdException w:name="Table Subtle 2" w:semiHidden="1" w:unhideWhenUsed="1"/>
     <w:lsdException w:name="Table Web 1" w:semiHidden="1" w:unhideWhenUsed="1"/>
-    <w:lsdException w:name="Table Web 2" w:semiHidden="1" w:unhideWhenUsed="1"/>
-    <w:lsdException w:name="Table Web 3" w:semiHidden="1" w:unhideWhenUsed="1"/>
     <w:lsdException w:name="Balloon Text" w:semiHidden="1" w:unhideWhenUsed="1"/>
     <w:lsdException w:name="Table Theme" w:semiHidden="1" w:unhideWhenUsed="1"/>
     <w:lsdException w:name="Placeholder Text" w:semiHidden="1" w:uiPriority="99"/>
@@ -11662,6 +11603,11 @@
     <w:lsdException w:name="List Table 5 Dark Accent 6" w:uiPriority="50"/>
     <w:lsdException w:name="List Table 6 Colorful Accent 6" w:uiPriority="51"/>
     <w:lsdException w:name="List Table 7 Colorful Accent 6" w:uiPriority="52"/>
+    <w:lsdException w:name="Mention" w:semiHidden="1" w:uiPriority="99" w:unhideWhenUsed="1"/>
+    <w:lsdException w:name="Smart Hyperlink" w:semiHidden="1" w:uiPriority="99" w:unhideWhenUsed="1"/>
+    <w:lsdException w:name="Hashtag" w:semiHidden="1" w:uiPriority="99" w:unhideWhenUsed="1"/>
+    <w:lsdException w:name="Unresolved Mention" w:semiHidden="1" w:uiPriority="99" w:unhideWhenUsed="1"/>
+    <w:lsdException w:name="Smart Link" w:semiHidden="1" w:uiPriority="99" w:unhideWhenUsed="1"/>
   </w:latentStyles>
   <w:style w:type="paragraph" w:default="1" w:styleId="Normal">
     <w:name w:val="Normal"/>
@@ -12641,8 +12587,8 @@
       <w:bCs/>
     </w:rPr>
   </w:style>
-  <w:style w:type="character" w:customStyle="1" w:styleId="UnresolvedMention">
-    <w:name w:val="Unresolved Mention"/>
+  <w:style w:type="character" w:customStyle="1" w:styleId="UnresolvedMention1">
+    <w:name w:val="Unresolved Mention1"/>
     <w:basedOn w:val="DefaultParagraphFont"/>
     <w:uiPriority w:val="99"/>
     <w:semiHidden/>
@@ -13098,7 +13044,7 @@
 </file>
 
 <file path=customXml/itemProps1.xml><?xml version="1.0" encoding="utf-8"?>
-<ds:datastoreItem xmlns:ds="http://schemas.openxmlformats.org/officeDocument/2006/customXml" ds:itemID="{B399F48B-8953-4EA8-A937-F83BB55656FF}">
+<ds:datastoreItem xmlns:ds="http://schemas.openxmlformats.org/officeDocument/2006/customXml" ds:itemID="{5F131EEE-D5FA-4701-A5BA-922E8E78326E}">
   <ds:schemaRefs>
     <ds:schemaRef ds:uri="http://schemas.openxmlformats.org/officeDocument/2006/bibliography"/>
   </ds:schemaRefs>

</xml_diff>

<commit_message>
Thêm phạm vi dự án
</commit_message>
<xml_diff>
--- a/docs/MyProjectMgnt.docx
+++ b/docs/MyProjectMgnt.docx
@@ -6134,9 +6134,7 @@
       <w:r>
         <w:t>Yêu cầu khách hàng</w:t>
       </w:r>
-      <w:bookmarkStart w:id="9" w:name="_GoBack"/>
       <w:bookmarkEnd w:id="8"/>
-      <w:bookmarkEnd w:id="9"/>
     </w:p>
     <w:p>
       <w:r>
@@ -6183,7 +6181,7 @@
         <w:pStyle w:val="Heading2"/>
         <w:jc w:val="both"/>
       </w:pPr>
-      <w:bookmarkStart w:id="10" w:name="_Toc25660387"/>
+      <w:bookmarkStart w:id="9" w:name="_Toc25660387"/>
       <w:r>
         <w:t xml:space="preserve">Mô hình </w:t>
       </w:r>
@@ -6196,32 +6194,70 @@
       <w:r>
         <w:t xml:space="preserve"> – nghiệp vụ</w:t>
       </w:r>
-      <w:bookmarkEnd w:id="10"/>
+      <w:bookmarkEnd w:id="9"/>
     </w:p>
     <w:p>
       <w:pPr>
         <w:pStyle w:val="Heading2"/>
         <w:jc w:val="both"/>
       </w:pPr>
-      <w:bookmarkStart w:id="11" w:name="_Toc25660388"/>
+      <w:bookmarkStart w:id="10" w:name="_Toc25660388"/>
       <w:r>
         <w:t>Mô hình hoạt động dự kiến sau khi áp dụng sản phẩm mới</w:t>
       </w:r>
-      <w:bookmarkEnd w:id="11"/>
+      <w:bookmarkEnd w:id="10"/>
     </w:p>
     <w:p>
       <w:pPr>
         <w:pStyle w:val="Heading2"/>
         <w:jc w:val="both"/>
       </w:pPr>
-      <w:bookmarkStart w:id="12" w:name="_Toc25660389"/>
+      <w:bookmarkStart w:id="11" w:name="_Toc25660389"/>
       <w:r>
         <w:t>Phạm vi</w:t>
       </w:r>
       <w:r>
         <w:t xml:space="preserve"> dự án</w:t>
       </w:r>
+      <w:bookmarkEnd w:id="11"/>
+    </w:p>
+    <w:p>
+      <w:r>
+        <w:t xml:space="preserve">- </w:t>
+      </w:r>
+      <w:r>
+        <w:t>Trang web tạo dịch vụ trung gian giữa người bán và người muốn mua điện</w:t>
+      </w:r>
+    </w:p>
+    <w:p>
+      <w:r>
+        <w:t>thoại, cụ thể giúp người có nhu cầu mua điện thoại đư</w:t>
+      </w:r>
+      <w:bookmarkStart w:id="12" w:name="_GoBack"/>
       <w:bookmarkEnd w:id="12"/>
+      <w:r>
+        <w:t>ợc xem các loại điện</w:t>
+      </w:r>
+    </w:p>
+    <w:p>
+      <w:r>
+        <w:t>thoại đang được bán, thông tin về điện thoại, đặt mua (thông qua người giao</w:t>
+      </w:r>
+    </w:p>
+    <w:p>
+      <w:r>
+        <w:t>hàng) mà không phải đến tận nơi, giúp người bán quảng bá cửa hàng một</w:t>
+      </w:r>
+    </w:p>
+    <w:p>
+      <w:r>
+        <w:t>cách nhanh chóng và hiệu quả, thực hiện tổng kết thống kê tự động, hỗ trợ</w:t>
+      </w:r>
+    </w:p>
+    <w:p>
+      <w:r>
+        <w:t>một phần việc quản lý cửa hàng.</w:t>
+      </w:r>
     </w:p>
     <w:p>
       <w:pPr>
@@ -6441,6 +6477,7 @@
       </w:pPr>
       <w:bookmarkStart w:id="18" w:name="_Toc25660395"/>
       <w:r>
+        <w:lastRenderedPageBreak/>
         <w:t>Ước lượng rủi ro</w:t>
       </w:r>
       <w:bookmarkEnd w:id="18"/>
@@ -6515,7 +6552,6 @@
       </w:pPr>
       <w:bookmarkStart w:id="20" w:name="_Toc25660397"/>
       <w:r>
-        <w:lastRenderedPageBreak/>
         <w:t>Ước lượng chất lượng</w:t>
       </w:r>
       <w:bookmarkEnd w:id="20"/>
@@ -6894,6 +6930,7 @@
         </w:numPr>
       </w:pPr>
       <w:r>
+        <w:lastRenderedPageBreak/>
         <w:t>Khách hàng yêu cầu: “</w:t>
       </w:r>
       <w:r>
@@ -6979,7 +7016,6 @@
       </w:pPr>
       <w:bookmarkStart w:id="28" w:name="_Toc25660405"/>
       <w:r>
-        <w:lastRenderedPageBreak/>
         <w:t>Đóng dự án</w:t>
       </w:r>
       <w:bookmarkEnd w:id="28"/>
@@ -11342,6 +11378,7 @@
     <w:lsdException w:name="HTML Sample" w:semiHidden="1" w:unhideWhenUsed="1"/>
     <w:lsdException w:name="HTML Typewriter" w:semiHidden="1" w:unhideWhenUsed="1"/>
     <w:lsdException w:name="HTML Variable" w:semiHidden="1" w:unhideWhenUsed="1"/>
+    <w:lsdException w:name="Normal Table" w:semiHidden="1" w:unhideWhenUsed="1"/>
     <w:lsdException w:name="annotation subject" w:semiHidden="1" w:unhideWhenUsed="1"/>
     <w:lsdException w:name="No List" w:semiHidden="1" w:unhideWhenUsed="1"/>
     <w:lsdException w:name="Outline List 1" w:semiHidden="1" w:unhideWhenUsed="1"/>
@@ -11384,8 +11421,11 @@
     <w:lsdException w:name="Table Contemporary" w:semiHidden="1" w:unhideWhenUsed="1"/>
     <w:lsdException w:name="Table Elegant" w:semiHidden="1" w:unhideWhenUsed="1"/>
     <w:lsdException w:name="Table Professional" w:semiHidden="1" w:unhideWhenUsed="1"/>
+    <w:lsdException w:name="Table Subtle 1" w:semiHidden="1" w:unhideWhenUsed="1"/>
     <w:lsdException w:name="Table Subtle 2" w:semiHidden="1" w:unhideWhenUsed="1"/>
     <w:lsdException w:name="Table Web 1" w:semiHidden="1" w:unhideWhenUsed="1"/>
+    <w:lsdException w:name="Table Web 2" w:semiHidden="1" w:unhideWhenUsed="1"/>
+    <w:lsdException w:name="Table Web 3" w:semiHidden="1" w:unhideWhenUsed="1"/>
     <w:lsdException w:name="Balloon Text" w:semiHidden="1" w:unhideWhenUsed="1"/>
     <w:lsdException w:name="Table Theme" w:semiHidden="1" w:unhideWhenUsed="1"/>
     <w:lsdException w:name="Placeholder Text" w:semiHidden="1" w:uiPriority="99"/>
@@ -13044,7 +13084,7 @@
 </file>
 
 <file path=customXml/itemProps1.xml><?xml version="1.0" encoding="utf-8"?>
-<ds:datastoreItem xmlns:ds="http://schemas.openxmlformats.org/officeDocument/2006/customXml" ds:itemID="{5F131EEE-D5FA-4701-A5BA-922E8E78326E}">
+<ds:datastoreItem xmlns:ds="http://schemas.openxmlformats.org/officeDocument/2006/customXml" ds:itemID="{D87893AD-C9EE-464B-BD54-3B41FD64C132}">
   <ds:schemaRefs>
     <ds:schemaRef ds:uri="http://schemas.openxmlformats.org/officeDocument/2006/bibliography"/>
   </ds:schemaRefs>

</xml_diff>

<commit_message>
Thêm cơ sở dữ liệu
</commit_message>
<xml_diff>
--- a/docs/MyProjectMgnt.docx
+++ b/docs/MyProjectMgnt.docx
@@ -200,23 +200,8 @@
           <w:color w:val="951B13"/>
         </w:rPr>
         <w:lastRenderedPageBreak/>
-        <w:t>Table of contents</w:t>
-      </w:r>
-    </w:p>
-    <w:p>
-      <w:pPr>
-        <w:pStyle w:val="TOC2"/>
-        <w:tabs>
-          <w:tab w:val="clear" w:pos="1540"/>
-          <w:tab w:val="left" w:pos="-110"/>
-          <w:tab w:val="right" w:leader="dot" w:pos="8467"/>
-        </w:tabs>
-        <w:ind w:left="990" w:firstLine="0"/>
-        <w:rPr>
-          <w:b/>
-          <w:bCs/>
-        </w:rPr>
-      </w:pPr>
+        <w:t>Mục lục</w:t>
+      </w:r>
     </w:p>
     <w:p>
       <w:pPr>
@@ -4122,6 +4107,9 @@
       </w:r>
     </w:p>
     <w:p>
+      <w:pPr>
+        <w:ind w:left="2160"/>
+      </w:pPr>
       <w:r>
         <w:rPr>
           <w:noProof/>
@@ -6757,15 +6745,7 @@
         <w:rPr>
           <w:lang w:eastAsia="en-US" w:bidi="ar-SA"/>
         </w:rPr>
-        <w:t xml:space="preserve">- Giao diện trang </w:t>
-      </w:r>
-      <w:bookmarkStart w:id="23" w:name="_GoBack"/>
-      <w:bookmarkEnd w:id="23"/>
-      <w:r>
-        <w:rPr>
-          <w:lang w:eastAsia="en-US" w:bidi="ar-SA"/>
-        </w:rPr>
-        <w:t>chi tiết sản phẩm</w:t>
+        <w:t>- Giao diện trang chi tiết sản phẩm</w:t>
       </w:r>
     </w:p>
     <w:p>
@@ -6945,13 +6925,62 @@
           <w:lang w:eastAsia="en-US" w:bidi="ar-SA"/>
         </w:rPr>
       </w:pPr>
-      <w:bookmarkStart w:id="24" w:name="_Toc25660401"/>
+      <w:bookmarkStart w:id="23" w:name="_Toc25660401"/>
       <w:r>
         <w:rPr>
           <w:lang w:eastAsia="en-US" w:bidi="ar-SA"/>
         </w:rPr>
         <w:t>Cơ sở dữ liệu</w:t>
       </w:r>
+      <w:bookmarkEnd w:id="23"/>
+    </w:p>
+    <w:p>
+      <w:pPr>
+        <w:rPr>
+          <w:lang w:eastAsia="en-US" w:bidi="ar-SA"/>
+        </w:rPr>
+      </w:pPr>
+      <w:r>
+        <w:rPr>
+          <w:noProof/>
+        </w:rPr>
+        <w:drawing>
+          <wp:inline distT="0" distB="0" distL="0" distR="0" wp14:anchorId="0514EE75" wp14:editId="4C9194E6">
+            <wp:extent cx="5575300" cy="4095750"/>
+            <wp:effectExtent l="0" t="0" r="6350" b="0"/>
+            <wp:docPr id="12" name="Picture 12"/>
+            <wp:cNvGraphicFramePr>
+              <a:graphicFrameLocks xmlns:a="http://schemas.openxmlformats.org/drawingml/2006/main" noChangeAspect="1"/>
+            </wp:cNvGraphicFramePr>
+            <a:graphic xmlns:a="http://schemas.openxmlformats.org/drawingml/2006/main">
+              <a:graphicData uri="http://schemas.openxmlformats.org/drawingml/2006/picture">
+                <pic:pic xmlns:pic="http://schemas.openxmlformats.org/drawingml/2006/picture">
+                  <pic:nvPicPr>
+                    <pic:cNvPr id="1" name=""/>
+                    <pic:cNvPicPr/>
+                  </pic:nvPicPr>
+                  <pic:blipFill>
+                    <a:blip r:embed="rId25"/>
+                    <a:stretch>
+                      <a:fillRect/>
+                    </a:stretch>
+                  </pic:blipFill>
+                  <pic:spPr>
+                    <a:xfrm>
+                      <a:off x="0" y="0"/>
+                      <a:ext cx="5575300" cy="4095750"/>
+                    </a:xfrm>
+                    <a:prstGeom prst="rect">
+                      <a:avLst/>
+                    </a:prstGeom>
+                  </pic:spPr>
+                </pic:pic>
+              </a:graphicData>
+            </a:graphic>
+          </wp:inline>
+        </w:drawing>
+      </w:r>
+      <w:bookmarkStart w:id="24" w:name="_GoBack"/>
       <w:bookmarkEnd w:id="24"/>
     </w:p>
     <w:p>
@@ -6967,6 +6996,7 @@
         <w:rPr>
           <w:lang w:eastAsia="en-US" w:bidi="ar-SA"/>
         </w:rPr>
+        <w:lastRenderedPageBreak/>
         <w:t>Mạng</w:t>
       </w:r>
       <w:bookmarkEnd w:id="25"/>
@@ -7215,7 +7245,6 @@
         <w:ind w:left="720"/>
       </w:pPr>
       <w:r>
-        <w:lastRenderedPageBreak/>
         <w:tab/>
       </w:r>
     </w:p>
@@ -7420,6 +7449,7 @@
         </w:numPr>
       </w:pPr>
       <w:r>
+        <w:lastRenderedPageBreak/>
         <w:t xml:space="preserve">Số task </w:t>
       </w:r>
       <w:r>
@@ -7487,12 +7517,12 @@
     <w:p/>
     <w:p/>
     <w:sectPr>
-      <w:headerReference w:type="even" r:id="rId25"/>
-      <w:headerReference w:type="default" r:id="rId26"/>
-      <w:footerReference w:type="even" r:id="rId27"/>
-      <w:footerReference w:type="default" r:id="rId28"/>
-      <w:headerReference w:type="first" r:id="rId29"/>
-      <w:footerReference w:type="first" r:id="rId30"/>
+      <w:headerReference w:type="even" r:id="rId26"/>
+      <w:headerReference w:type="default" r:id="rId27"/>
+      <w:footerReference w:type="even" r:id="rId28"/>
+      <w:footerReference w:type="default" r:id="rId29"/>
+      <w:headerReference w:type="first" r:id="rId30"/>
+      <w:footerReference w:type="first" r:id="rId31"/>
       <w:footnotePr>
         <w:pos w:val="beneathText"/>
       </w:footnotePr>
@@ -13327,7 +13357,7 @@
 </file>
 
 <file path=customXml/itemProps1.xml><?xml version="1.0" encoding="utf-8"?>
-<ds:datastoreItem xmlns:ds="http://schemas.openxmlformats.org/officeDocument/2006/customXml" ds:itemID="{BB255C0F-6CA5-4E68-B6AA-05B59076765F}">
+<ds:datastoreItem xmlns:ds="http://schemas.openxmlformats.org/officeDocument/2006/customXml" ds:itemID="{C33E274A-507E-42AD-87C4-82421C17E333}">
   <ds:schemaRefs>
     <ds:schemaRef ds:uri="http://schemas.openxmlformats.org/officeDocument/2006/bibliography"/>
   </ds:schemaRefs>

</xml_diff>

<commit_message>
edit yêu cầu khách hành
</commit_message>
<xml_diff>
--- a/docs/MyProjectMgnt.docx
+++ b/docs/MyProjectMgnt.docx
@@ -6126,6 +6126,19 @@
     </w:p>
     <w:p>
       <w:r>
+        <w:t xml:space="preserve">- Xây dựng một website </w:t>
+      </w:r>
+      <w:bookmarkStart w:id="9" w:name="_GoBack"/>
+      <w:bookmarkEnd w:id="9"/>
+      <w:r>
+        <w:t>để “ quản lý bán hàng cho cửa hàng bán điện thoại” nhằm nâng cao chất lượng quản lý một cách có hệ thống, thống kê doanh số dễ dàng, chính xác, quảng bá sản phẩm rộng rãi và tăng doanh thu bán hàng.</w:t>
+      </w:r>
+    </w:p>
+    <w:p>
+      <w:r>
+        <w:t xml:space="preserve">- </w:t>
+      </w:r>
+      <w:r>
         <w:t>Website cần thỏa mãn các điều kiện sau:</w:t>
       </w:r>
     </w:p>
@@ -6134,7 +6147,10 @@
         <w:ind w:left="720"/>
       </w:pPr>
       <w:r>
-        <w:t>- Website có tốc độ tải trang nhanh.</w:t>
+        <w:t>+</w:t>
+      </w:r>
+      <w:r>
+        <w:t xml:space="preserve"> Website có tốc độ tải trang nhanh.</w:t>
       </w:r>
     </w:p>
     <w:p>
@@ -6142,7 +6158,13 @@
         <w:ind w:left="720"/>
       </w:pPr>
       <w:r>
-        <w:t xml:space="preserve">- Website có giao diện thân thiện dễ sử dụng, hình ảnh, màu sắc bắt mắt, thu hút được người dùng truy cập. </w:t>
+        <w:t>+</w:t>
+      </w:r>
+      <w:r>
+        <w:t xml:space="preserve"> Website có giao diện thân thiện dễ sử dụng, hình ảnh, màu sắc bắt mắt, thu hút được người dùng truy cập</w:t>
+      </w:r>
+      <w:r>
+        <w:t>, thuận tiện trong quản trị, dễ bảo trì.</w:t>
       </w:r>
     </w:p>
     <w:p>
@@ -6150,7 +6172,10 @@
         <w:ind w:left="720"/>
       </w:pPr>
       <w:r>
-        <w:t xml:space="preserve">- </w:t>
+        <w:t>+</w:t>
+      </w:r>
+      <w:r>
+        <w:t xml:space="preserve"> </w:t>
       </w:r>
       <w:r>
         <w:t>Website có bố cục, trình bày thông tin đầy đủ, hợp lý, không quá rườm rà.</w:t>
@@ -6161,7 +6186,10 @@
         <w:ind w:left="720"/>
       </w:pPr>
       <w:r>
-        <w:t>- Thời gian bàn giao dự án 01/01/2020.</w:t>
+        <w:t>+</w:t>
+      </w:r>
+      <w:r>
+        <w:t xml:space="preserve"> Thời gian bàn giao dự án 01/01/2020.</w:t>
       </w:r>
     </w:p>
     <w:p>
@@ -6169,7 +6197,7 @@
         <w:pStyle w:val="Heading2"/>
         <w:jc w:val="both"/>
       </w:pPr>
-      <w:bookmarkStart w:id="9" w:name="_Toc25660387"/>
+      <w:bookmarkStart w:id="10" w:name="_Toc25660387"/>
       <w:r>
         <w:t xml:space="preserve">Mô hình </w:t>
       </w:r>
@@ -6182,32 +6210,32 @@
       <w:r>
         <w:t xml:space="preserve"> – nghiệp vụ</w:t>
       </w:r>
-      <w:bookmarkEnd w:id="9"/>
+      <w:bookmarkEnd w:id="10"/>
     </w:p>
     <w:p>
       <w:pPr>
         <w:pStyle w:val="Heading2"/>
         <w:jc w:val="both"/>
       </w:pPr>
-      <w:bookmarkStart w:id="10" w:name="_Toc25660388"/>
+      <w:bookmarkStart w:id="11" w:name="_Toc25660388"/>
       <w:r>
         <w:t>Mô hình hoạt động dự kiến sau khi áp dụng sản phẩm mới</w:t>
       </w:r>
-      <w:bookmarkEnd w:id="10"/>
+      <w:bookmarkEnd w:id="11"/>
     </w:p>
     <w:p>
       <w:pPr>
         <w:pStyle w:val="Heading2"/>
         <w:jc w:val="both"/>
       </w:pPr>
-      <w:bookmarkStart w:id="11" w:name="_Toc25660389"/>
+      <w:bookmarkStart w:id="12" w:name="_Toc25660389"/>
       <w:r>
         <w:t>Phạm vi</w:t>
       </w:r>
       <w:r>
         <w:t xml:space="preserve"> dự án</w:t>
       </w:r>
-      <w:bookmarkEnd w:id="11"/>
+      <w:bookmarkEnd w:id="12"/>
     </w:p>
     <w:p>
       <w:r>
@@ -6244,11 +6272,11 @@
         <w:pStyle w:val="Heading1"/>
         <w:jc w:val="both"/>
       </w:pPr>
-      <w:bookmarkStart w:id="12" w:name="_Toc25660390"/>
+      <w:bookmarkStart w:id="13" w:name="_Toc25660390"/>
       <w:r>
         <w:t>Giao tiếp/Trao đổi thông tin</w:t>
       </w:r>
-      <w:bookmarkEnd w:id="12"/>
+      <w:bookmarkEnd w:id="13"/>
     </w:p>
     <w:p>
       <w:pPr>
@@ -6299,25 +6327,25 @@
         <w:pStyle w:val="Heading1"/>
         <w:jc w:val="both"/>
       </w:pPr>
-      <w:bookmarkStart w:id="13" w:name="_Toc25660391"/>
+      <w:bookmarkStart w:id="14" w:name="_Toc25660391"/>
       <w:r>
         <w:t>Ước lượng</w:t>
       </w:r>
       <w:r>
         <w:t xml:space="preserve"> chung</w:t>
       </w:r>
-      <w:bookmarkEnd w:id="13"/>
+      <w:bookmarkEnd w:id="14"/>
     </w:p>
     <w:p>
       <w:pPr>
         <w:pStyle w:val="Heading2"/>
         <w:jc w:val="both"/>
       </w:pPr>
-      <w:bookmarkStart w:id="14" w:name="_Toc25660392"/>
+      <w:bookmarkStart w:id="15" w:name="_Toc25660392"/>
       <w:r>
         <w:t>Ước lượng tính năng</w:t>
       </w:r>
-      <w:bookmarkEnd w:id="14"/>
+      <w:bookmarkEnd w:id="15"/>
     </w:p>
     <w:p>
       <w:pPr>
@@ -6339,11 +6367,11 @@
         <w:pStyle w:val="Heading2"/>
         <w:jc w:val="both"/>
       </w:pPr>
-      <w:bookmarkStart w:id="15" w:name="_Toc25660393"/>
+      <w:bookmarkStart w:id="16" w:name="_Toc25660393"/>
       <w:r>
         <w:t>Work Breakdown Structure</w:t>
       </w:r>
-      <w:bookmarkEnd w:id="15"/>
+      <w:bookmarkEnd w:id="16"/>
     </w:p>
     <w:p>
       <w:pPr>
@@ -6401,11 +6429,12 @@
         <w:pStyle w:val="Heading2"/>
         <w:jc w:val="both"/>
       </w:pPr>
-      <w:bookmarkStart w:id="16" w:name="_Toc25660394"/>
-      <w:r>
+      <w:bookmarkStart w:id="17" w:name="_Toc25660394"/>
+      <w:r>
+        <w:lastRenderedPageBreak/>
         <w:t>Ước lượng thời gian</w:t>
       </w:r>
-      <w:bookmarkEnd w:id="16"/>
+      <w:bookmarkEnd w:id="17"/>
     </w:p>
     <w:p>
       <w:pPr>
@@ -6455,12 +6484,11 @@
         <w:pStyle w:val="Heading2"/>
         <w:jc w:val="both"/>
       </w:pPr>
-      <w:bookmarkStart w:id="17" w:name="_Toc25660395"/>
-      <w:r>
-        <w:lastRenderedPageBreak/>
+      <w:bookmarkStart w:id="18" w:name="_Toc25660395"/>
+      <w:r>
         <w:t>Ước lượng rủi ro</w:t>
       </w:r>
-      <w:bookmarkEnd w:id="17"/>
+      <w:bookmarkEnd w:id="18"/>
     </w:p>
     <w:p/>
     <w:p>
@@ -6468,11 +6496,11 @@
         <w:pStyle w:val="Heading1"/>
         <w:jc w:val="both"/>
       </w:pPr>
-      <w:bookmarkStart w:id="18" w:name="_Toc25660396"/>
+      <w:bookmarkStart w:id="19" w:name="_Toc25660396"/>
       <w:r>
         <w:t>Ước lượng giá thành</w:t>
       </w:r>
-      <w:bookmarkEnd w:id="18"/>
+      <w:bookmarkEnd w:id="19"/>
     </w:p>
     <w:p>
       <w:pPr>
@@ -6530,11 +6558,11 @@
         <w:pStyle w:val="Heading1"/>
         <w:jc w:val="both"/>
       </w:pPr>
-      <w:bookmarkStart w:id="19" w:name="_Toc25660397"/>
+      <w:bookmarkStart w:id="20" w:name="_Toc25660397"/>
       <w:r>
         <w:t>Ước lượng chất lượng</w:t>
       </w:r>
-      <w:bookmarkEnd w:id="19"/>
+      <w:bookmarkEnd w:id="20"/>
     </w:p>
     <w:p>
       <w:pPr>
@@ -6631,11 +6659,11 @@
         <w:pStyle w:val="Heading1"/>
         <w:jc w:val="both"/>
       </w:pPr>
-      <w:bookmarkStart w:id="20" w:name="_Toc25660398"/>
+      <w:bookmarkStart w:id="21" w:name="_Toc25660398"/>
       <w:r>
         <w:t>Phân tích thiết kế</w:t>
       </w:r>
-      <w:bookmarkEnd w:id="20"/>
+      <w:bookmarkEnd w:id="21"/>
       <w:r>
         <w:t xml:space="preserve"> </w:t>
       </w:r>
@@ -6648,14 +6676,14 @@
           <w:lang w:eastAsia="en-US" w:bidi="ar-SA"/>
         </w:rPr>
       </w:pPr>
-      <w:bookmarkStart w:id="21" w:name="_Toc25660399"/>
+      <w:bookmarkStart w:id="22" w:name="_Toc25660399"/>
       <w:r>
         <w:rPr>
           <w:lang w:eastAsia="en-US" w:bidi="ar-SA"/>
         </w:rPr>
         <w:t>Mô hình tích hợp phần cứng/phần mềm</w:t>
       </w:r>
-      <w:bookmarkEnd w:id="21"/>
+      <w:bookmarkEnd w:id="22"/>
     </w:p>
     <w:p>
       <w:pPr>
@@ -6665,14 +6693,14 @@
           <w:lang w:eastAsia="en-US" w:bidi="ar-SA"/>
         </w:rPr>
       </w:pPr>
-      <w:bookmarkStart w:id="22" w:name="_Toc25660400"/>
+      <w:bookmarkStart w:id="23" w:name="_Toc25660400"/>
       <w:r>
         <w:rPr>
           <w:lang w:eastAsia="en-US" w:bidi="ar-SA"/>
         </w:rPr>
         <w:t>Giao diện</w:t>
       </w:r>
-      <w:bookmarkEnd w:id="22"/>
+      <w:bookmarkEnd w:id="23"/>
     </w:p>
     <w:p>
       <w:pPr>
@@ -6925,14 +6953,14 @@
           <w:lang w:eastAsia="en-US" w:bidi="ar-SA"/>
         </w:rPr>
       </w:pPr>
-      <w:bookmarkStart w:id="23" w:name="_Toc25660401"/>
+      <w:bookmarkStart w:id="24" w:name="_Toc25660401"/>
       <w:r>
         <w:rPr>
           <w:lang w:eastAsia="en-US" w:bidi="ar-SA"/>
         </w:rPr>
         <w:t>Cơ sở dữ liệu</w:t>
       </w:r>
-      <w:bookmarkEnd w:id="23"/>
+      <w:bookmarkEnd w:id="24"/>
     </w:p>
     <w:p>
       <w:pPr>
@@ -6980,8 +7008,6 @@
           </wp:inline>
         </w:drawing>
       </w:r>
-      <w:bookmarkStart w:id="24" w:name="_GoBack"/>
-      <w:bookmarkEnd w:id="24"/>
     </w:p>
     <w:p>
       <w:pPr>
@@ -13357,7 +13383,7 @@
 </file>
 
 <file path=customXml/itemProps1.xml><?xml version="1.0" encoding="utf-8"?>
-<ds:datastoreItem xmlns:ds="http://schemas.openxmlformats.org/officeDocument/2006/customXml" ds:itemID="{C33E274A-507E-42AD-87C4-82421C17E333}">
+<ds:datastoreItem xmlns:ds="http://schemas.openxmlformats.org/officeDocument/2006/customXml" ds:itemID="{1721F4BF-B56D-4815-ABB6-6003AF72CB48}">
   <ds:schemaRefs>
     <ds:schemaRef ds:uri="http://schemas.openxmlformats.org/officeDocument/2006/bibliography"/>
   </ds:schemaRefs>

</xml_diff>

<commit_message>
thêm mô hình hoạt động
</commit_message>
<xml_diff>
--- a/docs/MyProjectMgnt.docx
+++ b/docs/MyProjectMgnt.docx
@@ -6126,19 +6126,20 @@
     </w:p>
     <w:p>
       <w:r>
-        <w:t xml:space="preserve">- Xây dựng một website </w:t>
-      </w:r>
-      <w:bookmarkStart w:id="9" w:name="_GoBack"/>
-      <w:bookmarkEnd w:id="9"/>
-      <w:r>
-        <w:t>để “ quản lý bán hàng cho cửa hàng bán điện thoại” nhằm nâng cao chất lượng quản lý một cách có hệ thống, thống kê doanh số dễ dàng, chính xác, quảng bá sản phẩm rộng rãi và tăng doanh thu bán hàng.</w:t>
-      </w:r>
-    </w:p>
-    <w:p>
-      <w:r>
         <w:t xml:space="preserve">- </w:t>
       </w:r>
       <w:r>
+        <w:t>Anh Tiến yêu cầu x</w:t>
+      </w:r>
+      <w:r>
+        <w:t>ây dựng một website để “ quản lý bán hàng cho cửa hàng bán điện thoại” nhằm nâng cao chất lượng quản lý một cách có hệ thống, thống kê doanh số dễ dàng, chính xác, quảng bá sản phẩm rộng rãi và tăng doanh thu bán hàng.</w:t>
+      </w:r>
+    </w:p>
+    <w:p>
+      <w:r>
+        <w:t xml:space="preserve">- </w:t>
+      </w:r>
+      <w:r>
         <w:t>Website cần thỏa mãn các điều kiện sau:</w:t>
       </w:r>
     </w:p>
@@ -6150,7 +6151,26 @@
         <w:t>+</w:t>
       </w:r>
       <w:r>
-        <w:t xml:space="preserve"> Website có tốc độ tải trang nhanh.</w:t>
+        <w:t xml:space="preserve"> Website có tốc độ tải trang nhanh</w:t>
+      </w:r>
+      <w:r>
+        <w:t>, thời gian phản hồi tối đa 2s.</w:t>
+      </w:r>
+    </w:p>
+    <w:p>
+      <w:pPr>
+        <w:ind w:left="720"/>
+      </w:pPr>
+      <w:r>
+        <w:t>+ Kết nối ổn định với nhiều người dùng truy cập đồng thời vào hệ thống.</w:t>
+      </w:r>
+    </w:p>
+    <w:p>
+      <w:pPr>
+        <w:ind w:left="720"/>
+      </w:pPr>
+      <w:r>
+        <w:t>+ Độ bảo mật cao về thông tin người dùng.</w:t>
       </w:r>
     </w:p>
     <w:p>
@@ -6197,7 +6217,7 @@
         <w:pStyle w:val="Heading2"/>
         <w:jc w:val="both"/>
       </w:pPr>
-      <w:bookmarkStart w:id="10" w:name="_Toc25660387"/>
+      <w:bookmarkStart w:id="9" w:name="_Toc25660387"/>
       <w:r>
         <w:t xml:space="preserve">Mô hình </w:t>
       </w:r>
@@ -6210,59 +6230,99 @@
       <w:r>
         <w:t xml:space="preserve"> – nghiệp vụ</w:t>
       </w:r>
-      <w:bookmarkEnd w:id="10"/>
+      <w:bookmarkEnd w:id="9"/>
+    </w:p>
+    <w:p>
+      <w:r>
+        <w:t>Hiện tại, cửa hàng đang kinh doanh theo hình thức cũ, khách</w:t>
+      </w:r>
+      <w:r>
+        <w:t xml:space="preserve"> hàng</w:t>
+      </w:r>
+      <w:r>
+        <w:t xml:space="preserve"> muốn mua và tham khảo sản phẩm của cửa hàng phải đến tận nơi, </w:t>
+      </w:r>
+      <w:r>
+        <w:t>việc quảng cáo sản phẩm đến với khách hàng còn nhiều hạn chế, khó khăn và tốn nhiều thời gian, chi phí trong việc quản lý bán hàng, thống kê doanh thu.</w:t>
+      </w:r>
     </w:p>
     <w:p>
       <w:pPr>
         <w:pStyle w:val="Heading2"/>
         <w:jc w:val="both"/>
       </w:pPr>
-      <w:bookmarkStart w:id="11" w:name="_Toc25660388"/>
+      <w:bookmarkStart w:id="10" w:name="_Toc25660388"/>
       <w:r>
         <w:t>Mô hình hoạt động dự kiến sau khi áp dụng sản phẩm mới</w:t>
       </w:r>
-      <w:bookmarkEnd w:id="11"/>
+      <w:bookmarkEnd w:id="10"/>
+    </w:p>
+    <w:p>
+      <w:r>
+        <w:t>Sau khi áp dụng hệ thống, khách hàng có thể mua và xem các loại điện thoại mà cửa hàng đang bán thông qua trình duyệt web trên các thiết bị có khả năng truy cập internet mà không cần đến trực tiếp cửa hàng, giúp cho việc quảng bá sản phẩm của cửa hàng một cách nhanh chóng, hiệu quả, thực hiện tổng kết thống kê doanh thu một cách tự động giúp tiết kiệm thời gian và chi phí</w:t>
+      </w:r>
+      <w:r>
+        <w:t>, nâng cao hiệu quả kinh doanh.</w:t>
+      </w:r>
     </w:p>
     <w:p>
       <w:pPr>
         <w:pStyle w:val="Heading2"/>
         <w:jc w:val="both"/>
       </w:pPr>
-      <w:bookmarkStart w:id="12" w:name="_Toc25660389"/>
+      <w:bookmarkStart w:id="11" w:name="_Toc25660389"/>
       <w:r>
         <w:t>Phạm vi</w:t>
       </w:r>
       <w:r>
         <w:t xml:space="preserve"> dự án</w:t>
       </w:r>
+      <w:bookmarkEnd w:id="11"/>
+    </w:p>
+    <w:p>
+      <w:r>
+        <w:t>-</w:t>
+      </w:r>
+      <w:r>
+        <w:t xml:space="preserve"> Dự kiến sẽ áp dụng hệ thống trên chuỗi cửa hàng bán điện thoại di động do anh Tiến quản lý ở Hà Nội.</w:t>
+      </w:r>
+      <w:bookmarkStart w:id="12" w:name="_GoBack"/>
       <w:bookmarkEnd w:id="12"/>
     </w:p>
     <w:p>
       <w:r>
-        <w:t>- Trang web tạo dịch vụ trung gian giữa người bán và người muốn mua điện</w:t>
-      </w:r>
-    </w:p>
-    <w:p>
+        <w:t>-</w:t>
+      </w:r>
+      <w:r>
+        <w:t xml:space="preserve"> Trang web tạo dịch vụ trung gian giữa người bán và người muốn mua điện</w:t>
+      </w:r>
+      <w:r>
+        <w:t xml:space="preserve"> </w:t>
+      </w:r>
       <w:r>
         <w:t>thoại, cụ thể giúp người có nhu cầu mua điện thoại được xem các loại điện</w:t>
       </w:r>
-    </w:p>
-    <w:p>
+      <w:r>
+        <w:t xml:space="preserve"> </w:t>
+      </w:r>
       <w:r>
         <w:t>thoại đang được bán, thông tin về điện thoại, đặt mua (thông qua người giao</w:t>
       </w:r>
-    </w:p>
-    <w:p>
+      <w:r>
+        <w:t xml:space="preserve"> </w:t>
+      </w:r>
       <w:r>
         <w:t>hàng) mà không phải đến tận nơi, giúp người bán quảng bá cửa hàng một</w:t>
       </w:r>
-    </w:p>
-    <w:p>
+      <w:r>
+        <w:t xml:space="preserve"> </w:t>
+      </w:r>
       <w:r>
         <w:t>cách nhanh chóng và hiệu quả, thực hiện tổng kết thống kê tự động, hỗ trợ</w:t>
       </w:r>
-    </w:p>
-    <w:p>
+      <w:r>
+        <w:t xml:space="preserve"> </w:t>
+      </w:r>
       <w:r>
         <w:t>một phần việc quản lý cửa hàng.</w:t>
       </w:r>
@@ -6329,6 +6389,7 @@
       </w:pPr>
       <w:bookmarkStart w:id="14" w:name="_Toc25660391"/>
       <w:r>
+        <w:lastRenderedPageBreak/>
         <w:t>Ước lượng</w:t>
       </w:r>
       <w:r>
@@ -6431,7 +6492,6 @@
       </w:pPr>
       <w:bookmarkStart w:id="17" w:name="_Toc25660394"/>
       <w:r>
-        <w:lastRenderedPageBreak/>
         <w:t>Ước lượng thời gian</w:t>
       </w:r>
       <w:bookmarkEnd w:id="17"/>
@@ -7761,14 +7821,7 @@
         <w:i/>
         <w:color w:val="003366"/>
       </w:rPr>
-      <w:t xml:space="preserve">0123 </w:t>
-    </w:r>
-    <w:r>
-      <w:rPr>
-        <w:i/>
-        <w:color w:val="003366"/>
-      </w:rPr>
-      <w:t>888 888</w:t>
+      <w:t>0123 888 888</w:t>
     </w:r>
   </w:p>
   <w:p>
@@ -7802,14 +7855,7 @@
         <w:i/>
         <w:color w:val="003366"/>
       </w:rPr>
-      <w:t>tdt</w:t>
-    </w:r>
-    <w:r>
-      <w:rPr>
-        <w:i/>
-        <w:color w:val="003366"/>
-      </w:rPr>
-      <w:t>.hust.edu.vn</w:t>
+      <w:t>tdt.hust.edu.vn</w:t>
     </w:r>
   </w:p>
   <w:p>
@@ -13383,7 +13429,7 @@
 </file>
 
 <file path=customXml/itemProps1.xml><?xml version="1.0" encoding="utf-8"?>
-<ds:datastoreItem xmlns:ds="http://schemas.openxmlformats.org/officeDocument/2006/customXml" ds:itemID="{1721F4BF-B56D-4815-ABB6-6003AF72CB48}">
+<ds:datastoreItem xmlns:ds="http://schemas.openxmlformats.org/officeDocument/2006/customXml" ds:itemID="{14330A75-38EF-4B26-B655-B7A42BA47E16}">
   <ds:schemaRefs>
     <ds:schemaRef ds:uri="http://schemas.openxmlformats.org/officeDocument/2006/bibliography"/>
   </ds:schemaRefs>

</xml_diff>

<commit_message>
thêm giao tiếp/trao đổi thông tin
</commit_message>
<xml_diff>
--- a/docs/MyProjectMgnt.docx
+++ b/docs/MyProjectMgnt.docx
@@ -6286,8 +6286,6 @@
       <w:r>
         <w:t xml:space="preserve"> Dự kiến sẽ áp dụng hệ thống trên chuỗi cửa hàng bán điện thoại di động do anh Tiến quản lý ở Hà Nội.</w:t>
       </w:r>
-      <w:bookmarkStart w:id="12" w:name="_GoBack"/>
-      <w:bookmarkEnd w:id="12"/>
     </w:p>
     <w:p>
       <w:r>
@@ -6332,70 +6330,199 @@
         <w:pStyle w:val="Heading1"/>
         <w:jc w:val="both"/>
       </w:pPr>
-      <w:bookmarkStart w:id="13" w:name="_Toc25660390"/>
+      <w:bookmarkStart w:id="12" w:name="_Toc25660390"/>
       <w:r>
         <w:t>Giao tiếp/Trao đổi thông tin</w:t>
       </w:r>
-      <w:bookmarkEnd w:id="13"/>
-    </w:p>
-    <w:p>
-      <w:pPr>
-        <w:rPr>
-          <w:i/>
-          <w:iCs/>
-        </w:rPr>
-      </w:pPr>
-      <w:r>
-        <w:rPr>
-          <w:i/>
-          <w:iCs/>
-        </w:rPr>
-        <w:t>Các qui định về h</w:t>
-      </w:r>
-      <w:r>
-        <w:rPr>
-          <w:i/>
-          <w:iCs/>
-        </w:rPr>
-        <w:t>ọp hành nội bộ</w:t>
-      </w:r>
-    </w:p>
-    <w:p>
-      <w:pPr>
-        <w:rPr>
-          <w:i/>
-          <w:iCs/>
-        </w:rPr>
-      </w:pPr>
-      <w:r>
-        <w:rPr>
-          <w:i/>
-          <w:iCs/>
-        </w:rPr>
-        <w:t>Các qui định về h</w:t>
-      </w:r>
-      <w:r>
-        <w:rPr>
-          <w:i/>
-          <w:iCs/>
-        </w:rPr>
-        <w:t>ọp hành với khách hàng</w:t>
-      </w:r>
+      <w:bookmarkEnd w:id="12"/>
+    </w:p>
+    <w:p>
+      <w:pPr>
+        <w:rPr>
+          <w:b/>
+          <w:bCs/>
+          <w:color w:val="943634" w:themeColor="accent2" w:themeShade="BF"/>
+          <w:sz w:val="26"/>
+          <w:szCs w:val="26"/>
+        </w:rPr>
+      </w:pPr>
+      <w:r>
+        <w:rPr>
+          <w:b/>
+          <w:bCs/>
+          <w:color w:val="943634" w:themeColor="accent2" w:themeShade="BF"/>
+          <w:sz w:val="26"/>
+          <w:szCs w:val="26"/>
+        </w:rPr>
+        <w:t xml:space="preserve">4.1. </w:t>
+      </w:r>
+      <w:r>
+        <w:rPr>
+          <w:b/>
+          <w:bCs/>
+          <w:color w:val="943634" w:themeColor="accent2" w:themeShade="BF"/>
+          <w:sz w:val="26"/>
+          <w:szCs w:val="26"/>
+        </w:rPr>
+        <w:t xml:space="preserve">Các qui định về </w:t>
+      </w:r>
+      <w:r>
+        <w:rPr>
+          <w:b/>
+          <w:bCs/>
+          <w:color w:val="943634" w:themeColor="accent2" w:themeShade="BF"/>
+          <w:sz w:val="26"/>
+          <w:szCs w:val="26"/>
+        </w:rPr>
+        <w:t>trao đổi trong</w:t>
+      </w:r>
+      <w:r>
+        <w:rPr>
+          <w:b/>
+          <w:bCs/>
+          <w:color w:val="943634" w:themeColor="accent2" w:themeShade="BF"/>
+          <w:sz w:val="26"/>
+          <w:szCs w:val="26"/>
+        </w:rPr>
+        <w:t xml:space="preserve"> nội bộ</w:t>
+      </w:r>
+    </w:p>
+    <w:p>
+      <w:pPr>
+        <w:rPr>
+          <w:color w:val="000000" w:themeColor="text1"/>
+        </w:rPr>
+      </w:pPr>
+      <w:r>
+        <w:rPr>
+          <w:color w:val="000000" w:themeColor="text1"/>
+        </w:rPr>
+        <w:t>Đầu mỗi tuần sẽ có một buổi họp để thống kê các công việc cần phải làm. Thời gian tối đa cho mỗi buổi họp là 45 phút.</w:t>
+      </w:r>
+    </w:p>
+    <w:p>
+      <w:pPr>
+        <w:rPr>
+          <w:color w:val="000000" w:themeColor="text1"/>
+        </w:rPr>
+      </w:pPr>
+      <w:r>
+        <w:rPr>
+          <w:color w:val="000000" w:themeColor="text1"/>
+        </w:rPr>
+        <w:t xml:space="preserve">Cuối mỗi tuần sẽ có một buổi tổng kết để đánh giá kết quả đạt được trong tuần. </w:t>
+      </w:r>
+      <w:r>
+        <w:rPr>
+          <w:color w:val="000000" w:themeColor="text1"/>
+        </w:rPr>
+        <w:t>Thời gian tối đa cho mỗi buổi họp là 45 phút.</w:t>
+      </w:r>
+    </w:p>
+    <w:p>
+      <w:pPr>
+        <w:rPr>
+          <w:color w:val="000000" w:themeColor="text1"/>
+        </w:rPr>
+      </w:pPr>
+      <w:r>
+        <w:rPr>
+          <w:color w:val="000000" w:themeColor="text1"/>
+        </w:rPr>
+        <w:lastRenderedPageBreak/>
+        <w:t>Các cuộc trao đổi thông qua email về sản phẩm phải được CC đầy đủ cho các thành viên liên quan.</w:t>
+      </w:r>
+    </w:p>
+    <w:p>
+      <w:pPr>
+        <w:rPr>
+          <w:b/>
+          <w:bCs/>
+          <w:color w:val="943634" w:themeColor="accent2" w:themeShade="BF"/>
+          <w:sz w:val="26"/>
+          <w:szCs w:val="26"/>
+        </w:rPr>
+      </w:pPr>
+      <w:r>
+        <w:rPr>
+          <w:b/>
+          <w:bCs/>
+          <w:color w:val="943634" w:themeColor="accent2" w:themeShade="BF"/>
+          <w:sz w:val="26"/>
+          <w:szCs w:val="26"/>
+        </w:rPr>
+        <w:t xml:space="preserve">4.2. </w:t>
+      </w:r>
+      <w:r>
+        <w:rPr>
+          <w:b/>
+          <w:bCs/>
+          <w:color w:val="943634" w:themeColor="accent2" w:themeShade="BF"/>
+          <w:sz w:val="26"/>
+          <w:szCs w:val="26"/>
+        </w:rPr>
+        <w:t>Các qui định về họp hành với khách hàng</w:t>
+      </w:r>
+    </w:p>
+    <w:p>
+      <w:pPr>
+        <w:rPr>
+          <w:color w:val="000000" w:themeColor="text1"/>
+        </w:rPr>
+      </w:pPr>
+      <w:bookmarkStart w:id="13" w:name="_Toc25660391"/>
+      <w:r>
+        <w:rPr>
+          <w:color w:val="000000" w:themeColor="text1"/>
+        </w:rPr>
+        <w:t xml:space="preserve">Các cuộc trao đổi thông qua email về sản phẩm </w:t>
+      </w:r>
+      <w:r>
+        <w:rPr>
+          <w:color w:val="000000" w:themeColor="text1"/>
+        </w:rPr>
+        <w:t xml:space="preserve">với khách hàng </w:t>
+      </w:r>
+      <w:r>
+        <w:rPr>
+          <w:color w:val="000000" w:themeColor="text1"/>
+        </w:rPr>
+        <w:t>phải được CC đầy đủ cho các thành viên liên quan.</w:t>
+      </w:r>
+    </w:p>
+    <w:p>
+      <w:pPr>
+        <w:rPr>
+          <w:color w:val="000000" w:themeColor="text1"/>
+        </w:rPr>
+      </w:pPr>
+      <w:r>
+        <w:rPr>
+          <w:color w:val="000000" w:themeColor="text1"/>
+        </w:rPr>
+        <w:t xml:space="preserve">Các cuộc trao đổi trực tiếp với khách hàng cần được lập </w:t>
+      </w:r>
+      <w:r>
+        <w:rPr>
+          <w:color w:val="000000" w:themeColor="text1"/>
+        </w:rPr>
+        <w:t>biên bản và ghi chép đầy đủ (cỏ thể ghi âm).</w:t>
+      </w:r>
+      <w:bookmarkStart w:id="14" w:name="_GoBack"/>
+      <w:bookmarkEnd w:id="14"/>
     </w:p>
     <w:p>
       <w:pPr>
         <w:pStyle w:val="Heading1"/>
         <w:jc w:val="both"/>
       </w:pPr>
-      <w:bookmarkStart w:id="14" w:name="_Toc25660391"/>
-      <w:r>
-        <w:lastRenderedPageBreak/>
+      <w:r>
         <w:t>Ước lượng</w:t>
       </w:r>
       <w:r>
         <w:t xml:space="preserve"> chung</w:t>
       </w:r>
-      <w:bookmarkEnd w:id="14"/>
+      <w:bookmarkEnd w:id="13"/>
     </w:p>
     <w:p>
       <w:pPr>
@@ -8246,6 +8373,7 @@
                     <w:r>
                       <w:rPr>
                         <w:noProof/>
+                        <w:lang w:eastAsia="en-US" w:bidi="ar-SA"/>
                       </w:rPr>
                       <w:drawing>
                         <wp:inline distT="0" distB="0" distL="0" distR="0" wp14:anchorId="1AAE8053" wp14:editId="06130664">
@@ -8263,7 +8391,7 @@
                                   <pic:cNvPicPr/>
                                 </pic:nvPicPr>
                                 <pic:blipFill>
-                                  <a:blip r:embed="rId2"/>
+                                  <a:blip r:embed="rId1"/>
                                   <a:stretch>
                                     <a:fillRect/>
                                   </a:stretch>
@@ -13429,7 +13557,7 @@
 </file>
 
 <file path=customXml/itemProps1.xml><?xml version="1.0" encoding="utf-8"?>
-<ds:datastoreItem xmlns:ds="http://schemas.openxmlformats.org/officeDocument/2006/customXml" ds:itemID="{14330A75-38EF-4B26-B655-B7A42BA47E16}">
+<ds:datastoreItem xmlns:ds="http://schemas.openxmlformats.org/officeDocument/2006/customXml" ds:itemID="{B30B4853-3B2F-480C-BBA4-FADD559EB74F}">
   <ds:schemaRefs>
     <ds:schemaRef ds:uri="http://schemas.openxmlformats.org/officeDocument/2006/bibliography"/>
   </ds:schemaRefs>

</xml_diff>

<commit_message>
thêm ước lượng thời gian
</commit_message>
<xml_diff>
--- a/docs/MyProjectMgnt.docx
+++ b/docs/MyProjectMgnt.docx
@@ -6410,13 +6410,7 @@
         <w:rPr>
           <w:color w:val="000000" w:themeColor="text1"/>
         </w:rPr>
-        <w:t xml:space="preserve">Cuối mỗi tuần sẽ có một buổi tổng kết để đánh giá kết quả đạt được trong tuần. </w:t>
-      </w:r>
-      <w:r>
-        <w:rPr>
-          <w:color w:val="000000" w:themeColor="text1"/>
-        </w:rPr>
-        <w:t>Thời gian tối đa cho mỗi buổi họp là 45 phút.</w:t>
+        <w:t>Cuối mỗi tuần sẽ có một buổi tổng kết để đánh giá kết quả đạt được trong tuần. Thời gian tối đa cho mỗi buổi họp là 45 phút.</w:t>
       </w:r>
     </w:p>
     <w:p>
@@ -6475,41 +6469,27 @@
         <w:rPr>
           <w:color w:val="000000" w:themeColor="text1"/>
         </w:rPr>
-        <w:t xml:space="preserve">Các cuộc trao đổi thông qua email về sản phẩm </w:t>
-      </w:r>
-      <w:r>
+        <w:t>Các cuộc trao đổi thông qua email về sản phẩm với khách hàng phải được CC đầy đủ cho các thành viên liên quan.</w:t>
+      </w:r>
+    </w:p>
+    <w:p>
+      <w:pPr>
         <w:rPr>
           <w:color w:val="000000" w:themeColor="text1"/>
         </w:rPr>
-        <w:t xml:space="preserve">với khách hàng </w:t>
-      </w:r>
+      </w:pPr>
       <w:r>
         <w:rPr>
           <w:color w:val="000000" w:themeColor="text1"/>
         </w:rPr>
-        <w:t>phải được CC đầy đủ cho các thành viên liên quan.</w:t>
-      </w:r>
-    </w:p>
-    <w:p>
-      <w:pPr>
+        <w:t xml:space="preserve">Các cuộc trao đổi trực tiếp với khách hàng cần được lập </w:t>
+      </w:r>
+      <w:r>
         <w:rPr>
           <w:color w:val="000000" w:themeColor="text1"/>
         </w:rPr>
-      </w:pPr>
-      <w:r>
-        <w:rPr>
-          <w:color w:val="000000" w:themeColor="text1"/>
-        </w:rPr>
-        <w:t xml:space="preserve">Các cuộc trao đổi trực tiếp với khách hàng cần được lập </w:t>
-      </w:r>
-      <w:r>
-        <w:rPr>
-          <w:color w:val="000000" w:themeColor="text1"/>
-        </w:rPr>
         <w:t>biên bản và ghi chép đầy đủ (cỏ thể ghi âm).</w:t>
       </w:r>
-      <w:bookmarkStart w:id="14" w:name="_GoBack"/>
-      <w:bookmarkEnd w:id="14"/>
     </w:p>
     <w:p>
       <w:pPr>
@@ -6529,11 +6509,11 @@
         <w:pStyle w:val="Heading2"/>
         <w:jc w:val="both"/>
       </w:pPr>
-      <w:bookmarkStart w:id="15" w:name="_Toc25660392"/>
+      <w:bookmarkStart w:id="14" w:name="_Toc25660392"/>
       <w:r>
         <w:t>Ước lượng tính năng</w:t>
       </w:r>
-      <w:bookmarkEnd w:id="15"/>
+      <w:bookmarkEnd w:id="14"/>
     </w:p>
     <w:p>
       <w:pPr>
@@ -6555,11 +6535,11 @@
         <w:pStyle w:val="Heading2"/>
         <w:jc w:val="both"/>
       </w:pPr>
-      <w:bookmarkStart w:id="16" w:name="_Toc25660393"/>
+      <w:bookmarkStart w:id="15" w:name="_Toc25660393"/>
       <w:r>
         <w:t>Work Breakdown Structure</w:t>
       </w:r>
-      <w:bookmarkEnd w:id="16"/>
+      <w:bookmarkEnd w:id="15"/>
     </w:p>
     <w:p>
       <w:pPr>
@@ -6617,53 +6597,20 @@
         <w:pStyle w:val="Heading2"/>
         <w:jc w:val="both"/>
       </w:pPr>
-      <w:bookmarkStart w:id="17" w:name="_Toc25660394"/>
+      <w:bookmarkStart w:id="16" w:name="_Toc25660394"/>
       <w:r>
         <w:t>Ước lượng thời gian</w:t>
       </w:r>
+      <w:bookmarkEnd w:id="16"/>
+    </w:p>
+    <w:p>
+      <w:r>
+        <w:t>Thòi gian cần thiết để làm dự án là trong khoảng 24-26</w:t>
+      </w:r>
+      <w:bookmarkStart w:id="17" w:name="_GoBack"/>
       <w:bookmarkEnd w:id="17"/>
-    </w:p>
-    <w:p>
-      <w:pPr>
-        <w:rPr>
-          <w:i/>
-          <w:iCs/>
-        </w:rPr>
-      </w:pPr>
-      <w:r>
-        <w:rPr>
-          <w:i/>
-          <w:iCs/>
-        </w:rPr>
-        <w:t>Từ WBS</w:t>
-      </w:r>
-      <w:r>
-        <w:rPr>
-          <w:i/>
-          <w:iCs/>
-        </w:rPr>
-        <w:t xml:space="preserve"> x</w:t>
-      </w:r>
-      <w:r>
-        <w:rPr>
-          <w:i/>
-          <w:iCs/>
-        </w:rPr>
-        <w:t>ác định đường găng và c</w:t>
-      </w:r>
-      <w:r>
-        <w:rPr>
-          <w:i/>
-          <w:iCs/>
-        </w:rPr>
-        <w:t>ho biết thời gian cần thiết để làm dự án</w:t>
-      </w:r>
-      <w:r>
-        <w:rPr>
-          <w:i/>
-          <w:iCs/>
-        </w:rPr>
-        <w:t>.</w:t>
+      <w:r>
+        <w:t xml:space="preserve"> ngày.</w:t>
       </w:r>
     </w:p>
     <w:p>
@@ -8391,7 +8338,7 @@
                                   <pic:cNvPicPr/>
                                 </pic:nvPicPr>
                                 <pic:blipFill>
-                                  <a:blip r:embed="rId1"/>
+                                  <a:blip r:embed="rId2"/>
                                   <a:stretch>
                                     <a:fillRect/>
                                   </a:stretch>
@@ -13557,7 +13504,7 @@
 </file>
 
 <file path=customXml/itemProps1.xml><?xml version="1.0" encoding="utf-8"?>
-<ds:datastoreItem xmlns:ds="http://schemas.openxmlformats.org/officeDocument/2006/customXml" ds:itemID="{B30B4853-3B2F-480C-BBA4-FADD559EB74F}">
+<ds:datastoreItem xmlns:ds="http://schemas.openxmlformats.org/officeDocument/2006/customXml" ds:itemID="{D4370130-631D-4E96-AB25-2C8C1F175B18}">
   <ds:schemaRefs>
     <ds:schemaRef ds:uri="http://schemas.openxmlformats.org/officeDocument/2006/bibliography"/>
   </ds:schemaRefs>

</xml_diff>

<commit_message>
sửa yêu cầu khách hàng
</commit_message>
<xml_diff>
--- a/docs/MyProjectMgnt.docx
+++ b/docs/MyProjectMgnt.docx
@@ -6170,7 +6170,23 @@
         <w:ind w:left="720"/>
       </w:pPr>
       <w:r>
-        <w:t>+ Độ bảo mật cao về thông tin người dùng.</w:t>
+        <w:t>+ Độ bảo mật cao về thông tin người dùng</w:t>
+      </w:r>
+      <w:r>
+        <w:t>.</w:t>
+      </w:r>
+    </w:p>
+    <w:p>
+      <w:pPr>
+        <w:ind w:left="720"/>
+      </w:pPr>
+      <w:r>
+        <w:t>+ P</w:t>
+      </w:r>
+      <w:bookmarkStart w:id="9" w:name="_GoBack"/>
+      <w:bookmarkEnd w:id="9"/>
+      <w:r>
+        <w:t>hân quyền rõ ràng giữa nhân viên và quản trị viên.</w:t>
       </w:r>
     </w:p>
     <w:p>
@@ -6217,7 +6233,7 @@
         <w:pStyle w:val="Heading2"/>
         <w:jc w:val="both"/>
       </w:pPr>
-      <w:bookmarkStart w:id="9" w:name="_Toc25660387"/>
+      <w:bookmarkStart w:id="10" w:name="_Toc25660387"/>
       <w:r>
         <w:t xml:space="preserve">Mô hình </w:t>
       </w:r>
@@ -6230,7 +6246,7 @@
       <w:r>
         <w:t xml:space="preserve"> – nghiệp vụ</w:t>
       </w:r>
-      <w:bookmarkEnd w:id="9"/>
+      <w:bookmarkEnd w:id="10"/>
     </w:p>
     <w:p>
       <w:r>
@@ -6251,11 +6267,11 @@
         <w:pStyle w:val="Heading2"/>
         <w:jc w:val="both"/>
       </w:pPr>
-      <w:bookmarkStart w:id="10" w:name="_Toc25660388"/>
+      <w:bookmarkStart w:id="11" w:name="_Toc25660388"/>
       <w:r>
         <w:t>Mô hình hoạt động dự kiến sau khi áp dụng sản phẩm mới</w:t>
       </w:r>
-      <w:bookmarkEnd w:id="10"/>
+      <w:bookmarkEnd w:id="11"/>
     </w:p>
     <w:p>
       <w:r>
@@ -6270,14 +6286,14 @@
         <w:pStyle w:val="Heading2"/>
         <w:jc w:val="both"/>
       </w:pPr>
-      <w:bookmarkStart w:id="11" w:name="_Toc25660389"/>
+      <w:bookmarkStart w:id="12" w:name="_Toc25660389"/>
       <w:r>
         <w:t>Phạm vi</w:t>
       </w:r>
       <w:r>
         <w:t xml:space="preserve"> dự án</w:t>
       </w:r>
-      <w:bookmarkEnd w:id="11"/>
+      <w:bookmarkEnd w:id="12"/>
     </w:p>
     <w:p>
       <w:r>
@@ -6330,11 +6346,11 @@
         <w:pStyle w:val="Heading1"/>
         <w:jc w:val="both"/>
       </w:pPr>
-      <w:bookmarkStart w:id="12" w:name="_Toc25660390"/>
+      <w:bookmarkStart w:id="13" w:name="_Toc25660390"/>
       <w:r>
         <w:t>Giao tiếp/Trao đổi thông tin</w:t>
       </w:r>
-      <w:bookmarkEnd w:id="12"/>
+      <w:bookmarkEnd w:id="13"/>
     </w:p>
     <w:p>
       <w:pPr>
@@ -6410,20 +6426,26 @@
         <w:rPr>
           <w:color w:val="000000" w:themeColor="text1"/>
         </w:rPr>
-        <w:t>Cuối mỗi tuần sẽ có một buổi tổng kết để đánh giá kết quả đạt được trong tuần. Thời gian tối đa cho mỗi buổi họp là 45 phút.</w:t>
-      </w:r>
-    </w:p>
-    <w:p>
-      <w:pPr>
+        <w:t xml:space="preserve">Cuối mỗi tuần sẽ có một buổi tổng kết để đánh giá kết quả đạt được trong tuần. Thời gian tối đa </w:t>
+      </w:r>
+      <w:r>
         <w:rPr>
           <w:color w:val="000000" w:themeColor="text1"/>
         </w:rPr>
-      </w:pPr>
-      <w:r>
+        <w:lastRenderedPageBreak/>
+        <w:t>cho mỗi buổi họp là 45 phút.</w:t>
+      </w:r>
+    </w:p>
+    <w:p>
+      <w:pPr>
         <w:rPr>
           <w:color w:val="000000" w:themeColor="text1"/>
         </w:rPr>
-        <w:lastRenderedPageBreak/>
+      </w:pPr>
+      <w:r>
+        <w:rPr>
+          <w:color w:val="000000" w:themeColor="text1"/>
+        </w:rPr>
         <w:t>Các cuộc trao đổi thông qua email về sản phẩm phải được CC đầy đủ cho các thành viên liên quan.</w:t>
       </w:r>
     </w:p>
@@ -6464,7 +6486,7 @@
           <w:color w:val="000000" w:themeColor="text1"/>
         </w:rPr>
       </w:pPr>
-      <w:bookmarkStart w:id="13" w:name="_Toc25660391"/>
+      <w:bookmarkStart w:id="14" w:name="_Toc25660391"/>
       <w:r>
         <w:rPr>
           <w:color w:val="000000" w:themeColor="text1"/>
@@ -6502,18 +6524,77 @@
       <w:r>
         <w:t xml:space="preserve"> chung</w:t>
       </w:r>
-      <w:bookmarkEnd w:id="13"/>
+      <w:bookmarkEnd w:id="14"/>
     </w:p>
     <w:p>
       <w:pPr>
         <w:pStyle w:val="Heading2"/>
         <w:jc w:val="both"/>
       </w:pPr>
-      <w:bookmarkStart w:id="14" w:name="_Toc25660392"/>
+      <w:bookmarkStart w:id="15" w:name="_Toc25660392"/>
       <w:r>
         <w:t>Ước lượng tính năng</w:t>
       </w:r>
-      <w:bookmarkEnd w:id="14"/>
+      <w:bookmarkEnd w:id="15"/>
+    </w:p>
+    <w:p>
+      <w:r>
+        <w:t xml:space="preserve">Các </w:t>
+      </w:r>
+      <w:r>
+        <w:t>tính năng cần đạt được:</w:t>
+      </w:r>
+    </w:p>
+    <w:p>
+      <w:pPr>
+        <w:ind w:left="576"/>
+      </w:pPr>
+      <w:r>
+        <w:t>-</w:t>
+      </w:r>
+    </w:p>
+    <w:p>
+      <w:pPr>
+        <w:ind w:left="576"/>
+      </w:pPr>
+      <w:r>
+        <w:t>-</w:t>
+      </w:r>
+    </w:p>
+    <w:p>
+      <w:pPr>
+        <w:ind w:left="576"/>
+      </w:pPr>
+      <w:r>
+        <w:t>-</w:t>
+      </w:r>
+    </w:p>
+    <w:p>
+      <w:pPr>
+        <w:ind w:left="576"/>
+      </w:pPr>
+      <w:r>
+        <w:t>-</w:t>
+      </w:r>
+    </w:p>
+    <w:p>
+      <w:pPr>
+        <w:ind w:left="576"/>
+      </w:pPr>
+      <w:r>
+        <w:t>-</w:t>
+      </w:r>
+    </w:p>
+    <w:p>
+      <w:pPr>
+        <w:pStyle w:val="Heading2"/>
+        <w:jc w:val="both"/>
+      </w:pPr>
+      <w:bookmarkStart w:id="16" w:name="_Toc25660393"/>
+      <w:r>
+        <w:t>Work Breakdown Structure</w:t>
+      </w:r>
+      <w:bookmarkEnd w:id="16"/>
     </w:p>
     <w:p>
       <w:pPr>
@@ -6527,7 +6608,43 @@
           <w:i/>
           <w:iCs/>
         </w:rPr>
-        <w:t>Nêu khoảng 5 tính năng</w:t>
+        <w:t>Vẽ WBS cho khoảng 5 tính năng nói trên</w:t>
+      </w:r>
+    </w:p>
+    <w:p>
+      <w:pPr>
+        <w:rPr>
+          <w:i/>
+          <w:iCs/>
+        </w:rPr>
+      </w:pPr>
+      <w:r>
+        <w:rPr>
+          <w:i/>
+          <w:iCs/>
+        </w:rPr>
+        <w:t>Phải quan tâm tới deadline mà kh</w:t>
+      </w:r>
+      <w:r>
+        <w:rPr>
+          <w:i/>
+          <w:iCs/>
+        </w:rPr>
+        <w:t>ách hàng yêu cầu, và chỉ nên sử dụng tầm 90% thời gian</w:t>
+      </w:r>
+      <w:r>
+        <w:rPr>
+          <w:i/>
+          <w:iCs/>
+        </w:rPr>
+        <w:t>.</w:t>
+      </w:r>
+      <w:r>
+        <w:rPr>
+          <w:i/>
+          <w:iCs/>
+        </w:rPr>
+        <w:t xml:space="preserve"> 10% còn lại là buffer.</w:t>
       </w:r>
     </w:p>
     <w:p>
@@ -6535,61 +6652,15 @@
         <w:pStyle w:val="Heading2"/>
         <w:jc w:val="both"/>
       </w:pPr>
-      <w:bookmarkStart w:id="15" w:name="_Toc25660393"/>
-      <w:r>
-        <w:t>Work Breakdown Structure</w:t>
-      </w:r>
-      <w:bookmarkEnd w:id="15"/>
-    </w:p>
-    <w:p>
-      <w:pPr>
-        <w:rPr>
-          <w:i/>
-          <w:iCs/>
-        </w:rPr>
-      </w:pPr>
-      <w:r>
-        <w:rPr>
-          <w:i/>
-          <w:iCs/>
-        </w:rPr>
-        <w:t>Vẽ WBS cho khoảng 5 tính năng nói trên</w:t>
-      </w:r>
-    </w:p>
-    <w:p>
-      <w:pPr>
-        <w:rPr>
-          <w:i/>
-          <w:iCs/>
-        </w:rPr>
-      </w:pPr>
-      <w:r>
-        <w:rPr>
-          <w:i/>
-          <w:iCs/>
-        </w:rPr>
-        <w:t>Phải quan tâm tới deadline mà kh</w:t>
-      </w:r>
-      <w:r>
-        <w:rPr>
-          <w:i/>
-          <w:iCs/>
-        </w:rPr>
-        <w:t>ách hàng yêu cầu, và chỉ nên sử dụng tầm 90% thời gian</w:t>
-      </w:r>
-      <w:r>
-        <w:rPr>
-          <w:i/>
-          <w:iCs/>
-        </w:rPr>
-        <w:t>.</w:t>
-      </w:r>
-      <w:r>
-        <w:rPr>
-          <w:i/>
-          <w:iCs/>
-        </w:rPr>
-        <w:t xml:space="preserve"> 10% còn lại là buffer.</w:t>
+      <w:bookmarkStart w:id="17" w:name="_Toc25660394"/>
+      <w:r>
+        <w:t>Ước lượng thời gian</w:t>
+      </w:r>
+      <w:bookmarkEnd w:id="17"/>
+    </w:p>
+    <w:p>
+      <w:r>
+        <w:t>Thòi gian cần thiết để làm dự án là trong khoảng 24-26 ngày.</w:t>
       </w:r>
     </w:p>
     <w:p>
@@ -6597,210 +6668,207 @@
         <w:pStyle w:val="Heading2"/>
         <w:jc w:val="both"/>
       </w:pPr>
-      <w:bookmarkStart w:id="16" w:name="_Toc25660394"/>
-      <w:r>
-        <w:t>Ước lượng thời gian</w:t>
-      </w:r>
-      <w:bookmarkEnd w:id="16"/>
-    </w:p>
-    <w:p>
-      <w:r>
-        <w:t>Thòi gian cần thiết để làm dự án là trong khoảng 24-26</w:t>
-      </w:r>
-      <w:bookmarkStart w:id="17" w:name="_GoBack"/>
-      <w:bookmarkEnd w:id="17"/>
-      <w:r>
-        <w:t xml:space="preserve"> ngày.</w:t>
+      <w:bookmarkStart w:id="18" w:name="_Toc25660395"/>
+      <w:r>
+        <w:t>Ước lượng rủi ro</w:t>
+      </w:r>
+      <w:bookmarkEnd w:id="18"/>
+    </w:p>
+    <w:p/>
+    <w:p>
+      <w:pPr>
+        <w:pStyle w:val="Heading1"/>
+        <w:jc w:val="both"/>
+      </w:pPr>
+      <w:bookmarkStart w:id="19" w:name="_Toc25660396"/>
+      <w:r>
+        <w:t>Ước lượng giá thành</w:t>
+      </w:r>
+      <w:bookmarkEnd w:id="19"/>
+    </w:p>
+    <w:p>
+      <w:pPr>
+        <w:rPr>
+          <w:i/>
+        </w:rPr>
+      </w:pPr>
+      <w:r>
+        <w:rPr>
+          <w:i/>
+        </w:rPr>
+        <w:t xml:space="preserve">Chi phí </w:t>
+      </w:r>
+      <w:r>
+        <w:rPr>
+          <w:i/>
+        </w:rPr>
+        <w:t>phát triển  +  Chi phí kiểm thử</w:t>
+      </w:r>
+    </w:p>
+    <w:p>
+      <w:pPr>
+        <w:rPr>
+          <w:i/>
+        </w:rPr>
+      </w:pPr>
+      <w:r>
+        <w:rPr>
+          <w:i/>
+        </w:rPr>
+        <w:t>Chi phí vận hành</w:t>
+      </w:r>
+      <w:r>
+        <w:rPr>
+          <w:i/>
+        </w:rPr>
+        <w:t>, quản lý, hành chính</w:t>
+      </w:r>
+    </w:p>
+    <w:p>
+      <w:pPr>
+        <w:rPr>
+          <w:i/>
+        </w:rPr>
+      </w:pPr>
+      <w:r>
+        <w:rPr>
+          <w:i/>
+        </w:rPr>
+        <w:t>Chi phí kính doanh, quảng cáo, tiếp thị</w:t>
+      </w:r>
+    </w:p>
+    <w:p>
+      <w:pPr>
+        <w:pStyle w:val="Heading1"/>
+        <w:jc w:val="both"/>
+      </w:pPr>
+      <w:bookmarkStart w:id="20" w:name="_Toc25660397"/>
+      <w:r>
+        <w:t>Ước lượng chất lượng</w:t>
+      </w:r>
+      <w:bookmarkEnd w:id="20"/>
+    </w:p>
+    <w:p>
+      <w:pPr>
+        <w:rPr>
+          <w:i/>
+        </w:rPr>
+      </w:pPr>
+      <w:r>
+        <w:rPr>
+          <w:i/>
+        </w:rPr>
+        <w:t>Ước lượng số dòng code</w:t>
+      </w:r>
+      <w:r>
+        <w:rPr>
+          <w:i/>
+        </w:rPr>
+        <w:t>: 30000 dòng</w:t>
+      </w:r>
+    </w:p>
+    <w:p>
+      <w:pPr>
+        <w:rPr>
+          <w:i/>
+        </w:rPr>
+      </w:pPr>
+      <w:r>
+        <w:rPr>
+          <w:i/>
+        </w:rPr>
+        <w:t xml:space="preserve">Ước lượng số testcase </w:t>
+      </w:r>
+    </w:p>
+    <w:p>
+      <w:pPr>
+        <w:rPr>
+          <w:i/>
+          <w:lang w:val="fr-FR"/>
+        </w:rPr>
+      </w:pPr>
+      <w:r>
+        <w:rPr>
+          <w:i/>
+          <w:lang w:val="fr-FR"/>
+        </w:rPr>
+        <w:t>Qui định số dòng comme</w:t>
+      </w:r>
+      <w:r>
+        <w:rPr>
+          <w:i/>
+          <w:lang w:val="fr-FR"/>
+        </w:rPr>
+        <w:t>nt trên mỗi K</w:t>
+      </w:r>
+      <w:r>
+        <w:rPr>
+          <w:i/>
+          <w:lang w:val="fr-FR"/>
+        </w:rPr>
+        <w:t>l</w:t>
+      </w:r>
+      <w:r>
+        <w:rPr>
+          <w:i/>
+          <w:lang w:val="fr-FR"/>
+        </w:rPr>
+        <w:t>oc</w:t>
+      </w:r>
+    </w:p>
+    <w:p>
+      <w:pPr>
+        <w:rPr>
+          <w:i/>
+          <w:lang w:val="fr-FR"/>
+        </w:rPr>
+      </w:pPr>
+      <w:r>
+        <w:rPr>
+          <w:i/>
+          <w:lang w:val="fr-FR"/>
+        </w:rPr>
+        <w:t>Qui định về số unit test, au</w:t>
+      </w:r>
+      <w:r>
+        <w:rPr>
+          <w:i/>
+          <w:lang w:val="fr-FR"/>
+        </w:rPr>
+        <w:t>tomation test</w:t>
+      </w:r>
+    </w:p>
+    <w:p>
+      <w:pPr>
+        <w:pStyle w:val="Heading1"/>
+        <w:jc w:val="both"/>
+      </w:pPr>
+      <w:bookmarkStart w:id="21" w:name="_Toc25660398"/>
+      <w:r>
+        <w:lastRenderedPageBreak/>
+        <w:t>Phân tích thiết kế</w:t>
+      </w:r>
+      <w:bookmarkEnd w:id="21"/>
+      <w:r>
+        <w:t xml:space="preserve"> </w:t>
       </w:r>
     </w:p>
     <w:p>
       <w:pPr>
         <w:pStyle w:val="Heading2"/>
         <w:jc w:val="both"/>
-      </w:pPr>
-      <w:bookmarkStart w:id="18" w:name="_Toc25660395"/>
-      <w:r>
-        <w:t>Ước lượng rủi ro</w:t>
-      </w:r>
-      <w:bookmarkEnd w:id="18"/>
-    </w:p>
-    <w:p/>
-    <w:p>
-      <w:pPr>
-        <w:pStyle w:val="Heading1"/>
-        <w:jc w:val="both"/>
-      </w:pPr>
-      <w:bookmarkStart w:id="19" w:name="_Toc25660396"/>
-      <w:r>
-        <w:t>Ước lượng giá thành</w:t>
-      </w:r>
-      <w:bookmarkEnd w:id="19"/>
-    </w:p>
-    <w:p>
-      <w:pPr>
-        <w:rPr>
-          <w:i/>
-        </w:rPr>
-      </w:pPr>
-      <w:r>
-        <w:rPr>
-          <w:i/>
-        </w:rPr>
-        <w:t xml:space="preserve">Chi phí </w:t>
-      </w:r>
-      <w:r>
-        <w:rPr>
-          <w:i/>
-        </w:rPr>
-        <w:t>phát triển  +  Chi phí kiểm thử</w:t>
-      </w:r>
-    </w:p>
-    <w:p>
-      <w:pPr>
-        <w:rPr>
-          <w:i/>
-        </w:rPr>
-      </w:pPr>
-      <w:r>
-        <w:rPr>
-          <w:i/>
-        </w:rPr>
-        <w:t>Chi phí vận hành</w:t>
-      </w:r>
-      <w:r>
-        <w:rPr>
-          <w:i/>
-        </w:rPr>
-        <w:t>, quản lý, hành chính</w:t>
-      </w:r>
-    </w:p>
-    <w:p>
-      <w:pPr>
-        <w:rPr>
-          <w:i/>
-        </w:rPr>
-      </w:pPr>
-      <w:r>
-        <w:rPr>
-          <w:i/>
-        </w:rPr>
-        <w:t>Chi phí kính doanh, quảng cáo, tiếp thị</w:t>
-      </w:r>
-    </w:p>
-    <w:p>
-      <w:pPr>
-        <w:pStyle w:val="Heading1"/>
-        <w:jc w:val="both"/>
-      </w:pPr>
-      <w:bookmarkStart w:id="20" w:name="_Toc25660397"/>
-      <w:r>
-        <w:t>Ước lượng chất lượng</w:t>
-      </w:r>
-      <w:bookmarkEnd w:id="20"/>
-    </w:p>
-    <w:p>
-      <w:pPr>
-        <w:rPr>
-          <w:i/>
-        </w:rPr>
-      </w:pPr>
-      <w:r>
-        <w:rPr>
-          <w:i/>
-        </w:rPr>
-        <w:t>Ước lượng số dòng code</w:t>
-      </w:r>
-      <w:r>
-        <w:rPr>
-          <w:i/>
-        </w:rPr>
-        <w:t>: 30000 dòng</w:t>
-      </w:r>
-    </w:p>
-    <w:p>
-      <w:pPr>
-        <w:rPr>
-          <w:i/>
-        </w:rPr>
-      </w:pPr>
-      <w:r>
-        <w:rPr>
-          <w:i/>
-        </w:rPr>
-        <w:t xml:space="preserve">Ước lượng số testcase </w:t>
-      </w:r>
-    </w:p>
-    <w:p>
-      <w:pPr>
-        <w:rPr>
-          <w:i/>
-          <w:lang w:val="fr-FR"/>
-        </w:rPr>
-      </w:pPr>
-      <w:r>
-        <w:rPr>
-          <w:i/>
-          <w:lang w:val="fr-FR"/>
-        </w:rPr>
-        <w:t>Qui định số dòng comme</w:t>
-      </w:r>
-      <w:r>
-        <w:rPr>
-          <w:i/>
-          <w:lang w:val="fr-FR"/>
-        </w:rPr>
-        <w:t>nt trên mỗi K</w:t>
-      </w:r>
-      <w:r>
-        <w:rPr>
-          <w:i/>
-          <w:lang w:val="fr-FR"/>
-        </w:rPr>
-        <w:t>l</w:t>
-      </w:r>
-      <w:r>
-        <w:rPr>
-          <w:i/>
-          <w:lang w:val="fr-FR"/>
-        </w:rPr>
-        <w:t>oc</w:t>
-      </w:r>
-    </w:p>
-    <w:p>
-      <w:pPr>
-        <w:rPr>
-          <w:i/>
-          <w:lang w:val="fr-FR"/>
-        </w:rPr>
-      </w:pPr>
-      <w:r>
-        <w:rPr>
-          <w:i/>
-          <w:lang w:val="fr-FR"/>
-        </w:rPr>
-        <w:t>Qui định về số unit test, au</w:t>
-      </w:r>
-      <w:r>
-        <w:rPr>
-          <w:i/>
-          <w:lang w:val="fr-FR"/>
-        </w:rPr>
-        <w:t>tomation test</w:t>
-      </w:r>
-    </w:p>
-    <w:p>
-      <w:pPr>
-        <w:pStyle w:val="Heading1"/>
-        <w:jc w:val="both"/>
-      </w:pPr>
-      <w:bookmarkStart w:id="21" w:name="_Toc25660398"/>
-      <w:r>
-        <w:t>Phân tích thiết kế</w:t>
-      </w:r>
-      <w:bookmarkEnd w:id="21"/>
-      <w:r>
-        <w:t xml:space="preserve"> </w:t>
-      </w:r>
+        <w:rPr>
+          <w:lang w:eastAsia="en-US" w:bidi="ar-SA"/>
+        </w:rPr>
+      </w:pPr>
+      <w:bookmarkStart w:id="22" w:name="_Toc25660399"/>
+      <w:r>
+        <w:rPr>
+          <w:lang w:eastAsia="en-US" w:bidi="ar-SA"/>
+        </w:rPr>
+        <w:t>Mô hình tích hợp phần cứng/phần mềm</w:t>
+      </w:r>
+      <w:bookmarkEnd w:id="22"/>
     </w:p>
     <w:p>
       <w:pPr>
@@ -6810,31 +6878,27 @@
           <w:lang w:eastAsia="en-US" w:bidi="ar-SA"/>
         </w:rPr>
       </w:pPr>
-      <w:bookmarkStart w:id="22" w:name="_Toc25660399"/>
+      <w:bookmarkStart w:id="23" w:name="_Toc25660400"/>
       <w:r>
         <w:rPr>
           <w:lang w:eastAsia="en-US" w:bidi="ar-SA"/>
         </w:rPr>
-        <w:t>Mô hình tích hợp phần cứng/phần mềm</w:t>
-      </w:r>
-      <w:bookmarkEnd w:id="22"/>
-    </w:p>
-    <w:p>
-      <w:pPr>
-        <w:pStyle w:val="Heading2"/>
-        <w:jc w:val="both"/>
+        <w:t>Giao diện</w:t>
+      </w:r>
+      <w:bookmarkEnd w:id="23"/>
+    </w:p>
+    <w:p>
+      <w:pPr>
         <w:rPr>
           <w:lang w:eastAsia="en-US" w:bidi="ar-SA"/>
         </w:rPr>
       </w:pPr>
-      <w:bookmarkStart w:id="23" w:name="_Toc25660400"/>
       <w:r>
         <w:rPr>
           <w:lang w:eastAsia="en-US" w:bidi="ar-SA"/>
         </w:rPr>
-        <w:t>Giao diện</w:t>
-      </w:r>
-      <w:bookmarkEnd w:id="23"/>
+        <w:t>- Giao diện trang chủ</w:t>
+      </w:r>
     </w:p>
     <w:p>
       <w:pPr>
@@ -6844,22 +6908,8 @@
       </w:pPr>
       <w:r>
         <w:rPr>
-          <w:lang w:eastAsia="en-US" w:bidi="ar-SA"/>
-        </w:rPr>
-        <w:t>- Giao diện trang chủ</w:t>
-      </w:r>
-    </w:p>
-    <w:p>
-      <w:pPr>
-        <w:rPr>
-          <w:lang w:eastAsia="en-US" w:bidi="ar-SA"/>
-        </w:rPr>
-      </w:pPr>
-      <w:r>
-        <w:rPr>
           <w:noProof/>
         </w:rPr>
-        <w:lastRenderedPageBreak/>
         <w:drawing>
           <wp:inline distT="0" distB="0" distL="0" distR="0" wp14:anchorId="5A9C0012" wp14:editId="48A045BD">
             <wp:extent cx="5575300" cy="4445635"/>
@@ -7459,6 +7509,30 @@
     </w:p>
     <w:p>
       <w:pPr>
+        <w:ind w:left="576"/>
+      </w:pPr>
+      <w:r>
+        <w:t>1. Thời gian thực hiện: 24-26 ngày.</w:t>
+      </w:r>
+    </w:p>
+    <w:p>
+      <w:pPr>
+        <w:ind w:left="576"/>
+      </w:pPr>
+      <w:r>
+        <w:t>2. Giá thành dự án:</w:t>
+      </w:r>
+    </w:p>
+    <w:p>
+      <w:pPr>
+        <w:ind w:left="576"/>
+      </w:pPr>
+      <w:r>
+        <w:t xml:space="preserve">3. Chi phí bảo trì hệ thống: </w:t>
+      </w:r>
+    </w:p>
+    <w:p>
+      <w:pPr>
         <w:pStyle w:val="Heading2"/>
         <w:jc w:val="both"/>
       </w:pPr>
@@ -7573,6 +7647,7 @@
       </w:pPr>
       <w:bookmarkStart w:id="30" w:name="_Toc25660407"/>
       <w:r>
+        <w:lastRenderedPageBreak/>
         <w:t>Quản lý công việc</w:t>
       </w:r>
       <w:bookmarkEnd w:id="30"/>
@@ -7609,7 +7684,6 @@
         </w:numPr>
       </w:pPr>
       <w:r>
-        <w:lastRenderedPageBreak/>
         <w:t xml:space="preserve">Số task </w:t>
       </w:r>
       <w:r>
@@ -13504,7 +13578,7 @@
 </file>
 
 <file path=customXml/itemProps1.xml><?xml version="1.0" encoding="utf-8"?>
-<ds:datastoreItem xmlns:ds="http://schemas.openxmlformats.org/officeDocument/2006/customXml" ds:itemID="{D4370130-631D-4E96-AB25-2C8C1F175B18}">
+<ds:datastoreItem xmlns:ds="http://schemas.openxmlformats.org/officeDocument/2006/customXml" ds:itemID="{E998C349-7CC8-42AA-BFF2-129934A473BC}">
   <ds:schemaRefs>
     <ds:schemaRef ds:uri="http://schemas.openxmlformats.org/officeDocument/2006/bibliography"/>
   </ds:schemaRefs>

</xml_diff>

<commit_message>
add: ước lượng số test case
</commit_message>
<xml_diff>
--- a/docs/MyProjectMgnt.docx
+++ b/docs/MyProjectMgnt.docx
@@ -18111,8 +18111,6 @@
       <w:r>
         <w:t>hàng</w:t>
       </w:r>
-      <w:bookmarkStart w:id="15" w:name="_GoBack"/>
-      <w:bookmarkEnd w:id="15"/>
       <w:proofErr w:type="spellEnd"/>
     </w:p>
     <w:p>
@@ -18168,11 +18166,11 @@
         <w:pStyle w:val="Heading2"/>
         <w:jc w:val="both"/>
       </w:pPr>
-      <w:bookmarkStart w:id="16" w:name="_Toc25660393"/>
+      <w:bookmarkStart w:id="15" w:name="_Toc25660393"/>
       <w:r>
         <w:t>Work Breakdown Structure</w:t>
       </w:r>
-      <w:bookmarkEnd w:id="16"/>
+      <w:bookmarkEnd w:id="15"/>
     </w:p>
     <w:p>
       <w:pPr>
@@ -18634,7 +18632,7 @@
         <w:pStyle w:val="Heading2"/>
         <w:jc w:val="both"/>
       </w:pPr>
-      <w:bookmarkStart w:id="17" w:name="_Toc25660394"/>
+      <w:bookmarkStart w:id="16" w:name="_Toc25660394"/>
       <w:proofErr w:type="spellStart"/>
       <w:r>
         <w:t>Ước</w:t>
@@ -18663,7 +18661,7 @@
       <w:r>
         <w:t>gian</w:t>
       </w:r>
-      <w:bookmarkEnd w:id="17"/>
+      <w:bookmarkEnd w:id="16"/>
       <w:proofErr w:type="spellEnd"/>
     </w:p>
     <w:p>
@@ -18769,7 +18767,7 @@
         <w:pStyle w:val="Heading2"/>
         <w:jc w:val="both"/>
       </w:pPr>
-      <w:bookmarkStart w:id="18" w:name="_Toc25660395"/>
+      <w:bookmarkStart w:id="17" w:name="_Toc25660395"/>
       <w:proofErr w:type="spellStart"/>
       <w:r>
         <w:t>Ước</w:t>
@@ -18798,7 +18796,7 @@
       <w:r>
         <w:t>ro</w:t>
       </w:r>
-      <w:bookmarkEnd w:id="18"/>
+      <w:bookmarkEnd w:id="17"/>
       <w:proofErr w:type="spellEnd"/>
     </w:p>
     <w:p/>
@@ -18807,7 +18805,7 @@
         <w:pStyle w:val="Heading1"/>
         <w:jc w:val="both"/>
       </w:pPr>
-      <w:bookmarkStart w:id="19" w:name="_Toc25660396"/>
+      <w:bookmarkStart w:id="18" w:name="_Toc25660396"/>
       <w:proofErr w:type="spellStart"/>
       <w:r>
         <w:t>Ước</w:t>
@@ -18836,7 +18834,7 @@
       <w:r>
         <w:t>thành</w:t>
       </w:r>
-      <w:bookmarkEnd w:id="19"/>
+      <w:bookmarkEnd w:id="18"/>
       <w:proofErr w:type="spellEnd"/>
     </w:p>
     <w:p>
@@ -19153,7 +19151,7 @@
         <w:pStyle w:val="Heading1"/>
         <w:jc w:val="both"/>
       </w:pPr>
-      <w:bookmarkStart w:id="20" w:name="_Toc25660397"/>
+      <w:bookmarkStart w:id="19" w:name="_Toc25660397"/>
       <w:proofErr w:type="spellStart"/>
       <w:r>
         <w:t>Ước</w:t>
@@ -19182,7 +19180,7 @@
       <w:r>
         <w:t>lượng</w:t>
       </w:r>
-      <w:bookmarkEnd w:id="20"/>
+      <w:bookmarkEnd w:id="19"/>
       <w:proofErr w:type="spellEnd"/>
     </w:p>
     <w:p>
@@ -19308,7 +19306,19 @@
         <w:rPr>
           <w:i/>
         </w:rPr>
-        <w:t xml:space="preserve"> testcase </w:t>
+        <w:t xml:space="preserve"> testcase</w:t>
+      </w:r>
+      <w:r>
+        <w:rPr>
+          <w:i/>
+        </w:rPr>
+        <w:t>: 250 test case</w:t>
+      </w:r>
+      <w:r>
+        <w:rPr>
+          <w:i/>
+        </w:rPr>
+        <w:t xml:space="preserve"> </w:t>
       </w:r>
     </w:p>
     <w:p>
@@ -19511,7 +19521,7 @@
         <w:pStyle w:val="Heading1"/>
         <w:jc w:val="both"/>
       </w:pPr>
-      <w:bookmarkStart w:id="21" w:name="_Toc25660398"/>
+      <w:bookmarkStart w:id="20" w:name="_Toc25660398"/>
       <w:proofErr w:type="spellStart"/>
       <w:r>
         <w:lastRenderedPageBreak/>
@@ -19541,7 +19551,7 @@
       <w:r>
         <w:t>kế</w:t>
       </w:r>
-      <w:bookmarkEnd w:id="21"/>
+      <w:bookmarkEnd w:id="20"/>
       <w:proofErr w:type="spellEnd"/>
       <w:r>
         <w:t xml:space="preserve"> </w:t>
@@ -19555,7 +19565,7 @@
           <w:lang w:eastAsia="en-US" w:bidi="ar-SA"/>
         </w:rPr>
       </w:pPr>
-      <w:bookmarkStart w:id="22" w:name="_Toc25660399"/>
+      <w:bookmarkStart w:id="21" w:name="_Toc25660399"/>
       <w:proofErr w:type="spellStart"/>
       <w:r>
         <w:rPr>
@@ -19661,7 +19671,7 @@
         </w:rPr>
         <w:t>mềm</w:t>
       </w:r>
-      <w:bookmarkEnd w:id="22"/>
+      <w:bookmarkEnd w:id="21"/>
       <w:proofErr w:type="spellEnd"/>
     </w:p>
     <w:p>
@@ -19672,7 +19682,7 @@
           <w:lang w:eastAsia="en-US" w:bidi="ar-SA"/>
         </w:rPr>
       </w:pPr>
-      <w:bookmarkStart w:id="23" w:name="_Toc25660400"/>
+      <w:bookmarkStart w:id="22" w:name="_Toc25660400"/>
       <w:proofErr w:type="spellStart"/>
       <w:r>
         <w:rPr>
@@ -19694,7 +19704,7 @@
         </w:rPr>
         <w:t>diện</w:t>
       </w:r>
-      <w:bookmarkEnd w:id="23"/>
+      <w:bookmarkEnd w:id="22"/>
       <w:proofErr w:type="spellEnd"/>
     </w:p>
     <w:p>
@@ -20217,7 +20227,7 @@
           <w:lang w:eastAsia="en-US" w:bidi="ar-SA"/>
         </w:rPr>
       </w:pPr>
-      <w:bookmarkStart w:id="24" w:name="_Toc25660401"/>
+      <w:bookmarkStart w:id="23" w:name="_Toc25660401"/>
       <w:proofErr w:type="spellStart"/>
       <w:r>
         <w:rPr>
@@ -20267,7 +20277,7 @@
         </w:rPr>
         <w:t>liệu</w:t>
       </w:r>
-      <w:bookmarkEnd w:id="24"/>
+      <w:bookmarkEnd w:id="23"/>
       <w:proofErr w:type="spellEnd"/>
     </w:p>
     <w:p>
@@ -20325,7 +20335,7 @@
           <w:lang w:eastAsia="en-US" w:bidi="ar-SA"/>
         </w:rPr>
       </w:pPr>
-      <w:bookmarkStart w:id="25" w:name="_Toc25660402"/>
+      <w:bookmarkStart w:id="24" w:name="_Toc25660402"/>
       <w:proofErr w:type="spellStart"/>
       <w:r>
         <w:rPr>
@@ -20334,7 +20344,7 @@
         <w:lastRenderedPageBreak/>
         <w:t>Mạng</w:t>
       </w:r>
-      <w:bookmarkEnd w:id="25"/>
+      <w:bookmarkEnd w:id="24"/>
       <w:proofErr w:type="spellEnd"/>
     </w:p>
     <w:p>
@@ -20342,7 +20352,7 @@
         <w:pStyle w:val="Heading1"/>
         <w:jc w:val="both"/>
       </w:pPr>
-      <w:bookmarkStart w:id="26" w:name="_Toc25660403"/>
+      <w:bookmarkStart w:id="25" w:name="_Toc25660403"/>
       <w:proofErr w:type="spellStart"/>
       <w:r>
         <w:t>Giám</w:t>
@@ -20371,7 +20381,7 @@
       <w:r>
         <w:t>án</w:t>
       </w:r>
-      <w:bookmarkEnd w:id="26"/>
+      <w:bookmarkEnd w:id="25"/>
       <w:proofErr w:type="spellEnd"/>
     </w:p>
     <w:p>
@@ -20379,7 +20389,7 @@
         <w:pStyle w:val="Heading2"/>
         <w:jc w:val="both"/>
       </w:pPr>
-      <w:bookmarkStart w:id="27" w:name="_Toc25660404"/>
+      <w:bookmarkStart w:id="26" w:name="_Toc25660404"/>
       <w:proofErr w:type="spellStart"/>
       <w:r>
         <w:t>Trả</w:t>
@@ -20408,7 +20418,7 @@
       <w:r>
         <w:t>hỏi</w:t>
       </w:r>
-      <w:bookmarkEnd w:id="27"/>
+      <w:bookmarkEnd w:id="26"/>
       <w:proofErr w:type="spellEnd"/>
     </w:p>
     <w:p>
@@ -21490,7 +21500,7 @@
         <w:pStyle w:val="Heading1"/>
         <w:jc w:val="both"/>
       </w:pPr>
-      <w:bookmarkStart w:id="28" w:name="_Toc25660405"/>
+      <w:bookmarkStart w:id="27" w:name="_Toc25660405"/>
       <w:proofErr w:type="spellStart"/>
       <w:r>
         <w:t>Đóng</w:t>
@@ -21511,7 +21521,7 @@
       <w:r>
         <w:t>án</w:t>
       </w:r>
-      <w:bookmarkEnd w:id="28"/>
+      <w:bookmarkEnd w:id="27"/>
       <w:proofErr w:type="spellEnd"/>
     </w:p>
     <w:p>
@@ -21694,7 +21704,7 @@
         <w:pStyle w:val="Heading2"/>
         <w:jc w:val="both"/>
       </w:pPr>
-      <w:bookmarkStart w:id="29" w:name="_Toc25660406"/>
+      <w:bookmarkStart w:id="28" w:name="_Toc25660406"/>
       <w:proofErr w:type="spellStart"/>
       <w:r>
         <w:t>Quản</w:t>
@@ -21723,7 +21733,7 @@
       <w:r>
         <w:t>nguồn</w:t>
       </w:r>
-      <w:bookmarkEnd w:id="29"/>
+      <w:bookmarkEnd w:id="28"/>
       <w:proofErr w:type="spellEnd"/>
     </w:p>
     <w:p>
@@ -22150,7 +22160,7 @@
         <w:pStyle w:val="Heading2"/>
         <w:jc w:val="both"/>
       </w:pPr>
-      <w:bookmarkStart w:id="30" w:name="_Toc25660407"/>
+      <w:bookmarkStart w:id="29" w:name="_Toc25660407"/>
       <w:proofErr w:type="spellStart"/>
       <w:r>
         <w:lastRenderedPageBreak/>
@@ -22180,7 +22190,7 @@
       <w:r>
         <w:t>việc</w:t>
       </w:r>
-      <w:bookmarkEnd w:id="30"/>
+      <w:bookmarkEnd w:id="29"/>
       <w:proofErr w:type="spellEnd"/>
     </w:p>
     <w:p>
@@ -22403,7 +22413,7 @@
           <w:lang w:eastAsia="en-US" w:bidi="ar-SA"/>
         </w:rPr>
       </w:pPr>
-      <w:bookmarkStart w:id="31" w:name="_Toc25660408"/>
+      <w:bookmarkStart w:id="30" w:name="_Toc25660408"/>
       <w:proofErr w:type="spellStart"/>
       <w:r>
         <w:rPr>
@@ -22481,7 +22491,7 @@
         </w:rPr>
         <w:t>quan</w:t>
       </w:r>
-      <w:bookmarkEnd w:id="31"/>
+      <w:bookmarkEnd w:id="30"/>
       <w:proofErr w:type="spellEnd"/>
     </w:p>
     <w:p>
@@ -22498,7 +22508,10 @@
         </w:rPr>
       </w:pPr>
     </w:p>
-    <w:p/>
+    <w:p>
+      <w:bookmarkStart w:id="31" w:name="_GoBack"/>
+      <w:bookmarkEnd w:id="31"/>
+    </w:p>
     <w:p/>
     <w:p/>
     <w:p/>
@@ -28439,7 +28452,7 @@
 </file>
 
 <file path=customXml/itemProps1.xml><?xml version="1.0" encoding="utf-8"?>
-<ds:datastoreItem xmlns:ds="http://schemas.openxmlformats.org/officeDocument/2006/customXml" ds:itemID="{EB54705A-DE0C-45DC-8C0D-A1371E41C642}">
+<ds:datastoreItem xmlns:ds="http://schemas.openxmlformats.org/officeDocument/2006/customXml" ds:itemID="{D694E93B-E222-4A07-A92F-F5BCAD3A48D2}">
   <ds:schemaRefs>
     <ds:schemaRef ds:uri="http://schemas.openxmlformats.org/officeDocument/2006/bibliography"/>
   </ds:schemaRefs>

</xml_diff>

<commit_message>
fix: ước lượng test case
</commit_message>
<xml_diff>
--- a/docs/MyProjectMgnt.docx
+++ b/docs/MyProjectMgnt.docx
@@ -18935,6 +18935,84 @@
         <w:t>thử</w:t>
       </w:r>
       <w:proofErr w:type="spellEnd"/>
+      <w:r>
+        <w:rPr>
+          <w:i/>
+        </w:rPr>
+        <w:t xml:space="preserve">: 200.000.000 </w:t>
+      </w:r>
+      <w:proofErr w:type="spellStart"/>
+      <w:r>
+        <w:rPr>
+          <w:i/>
+        </w:rPr>
+        <w:t>đồng</w:t>
+      </w:r>
+      <w:proofErr w:type="spellEnd"/>
+      <w:r>
+        <w:rPr>
+          <w:i/>
+        </w:rPr>
+        <w:t xml:space="preserve"> (</w:t>
+      </w:r>
+      <w:proofErr w:type="spellStart"/>
+      <w:r>
+        <w:rPr>
+          <w:i/>
+        </w:rPr>
+        <w:t>hai</w:t>
+      </w:r>
+      <w:proofErr w:type="spellEnd"/>
+      <w:r>
+        <w:rPr>
+          <w:i/>
+        </w:rPr>
+        <w:t xml:space="preserve"> </w:t>
+      </w:r>
+      <w:proofErr w:type="spellStart"/>
+      <w:r>
+        <w:rPr>
+          <w:i/>
+        </w:rPr>
+        <w:t>trăm</w:t>
+      </w:r>
+      <w:proofErr w:type="spellEnd"/>
+      <w:r>
+        <w:rPr>
+          <w:i/>
+        </w:rPr>
+        <w:t xml:space="preserve"> </w:t>
+      </w:r>
+      <w:proofErr w:type="spellStart"/>
+      <w:r>
+        <w:rPr>
+          <w:i/>
+        </w:rPr>
+        <w:t>triệu</w:t>
+      </w:r>
+      <w:proofErr w:type="spellEnd"/>
+      <w:r>
+        <w:rPr>
+          <w:i/>
+        </w:rPr>
+        <w:t xml:space="preserve"> </w:t>
+      </w:r>
+      <w:proofErr w:type="spellStart"/>
+      <w:r>
+        <w:rPr>
+          <w:i/>
+        </w:rPr>
+        <w:t>đồng</w:t>
+      </w:r>
+      <w:proofErr w:type="spellEnd"/>
+      <w:r>
+        <w:rPr>
+          <w:i/>
+        </w:rPr>
+        <w:t>)</w:t>
+      </w:r>
+      <w:bookmarkStart w:id="19" w:name="_GoBack"/>
+      <w:bookmarkEnd w:id="19"/>
     </w:p>
     <w:p>
       <w:pPr>
@@ -19151,7 +19229,7 @@
         <w:pStyle w:val="Heading1"/>
         <w:jc w:val="both"/>
       </w:pPr>
-      <w:bookmarkStart w:id="19" w:name="_Toc25660397"/>
+      <w:bookmarkStart w:id="20" w:name="_Toc25660397"/>
       <w:proofErr w:type="spellStart"/>
       <w:r>
         <w:t>Ước</w:t>
@@ -19180,7 +19258,7 @@
       <w:r>
         <w:t>lượng</w:t>
       </w:r>
-      <w:bookmarkEnd w:id="19"/>
+      <w:bookmarkEnd w:id="20"/>
       <w:proofErr w:type="spellEnd"/>
     </w:p>
     <w:p>
@@ -19521,7 +19599,7 @@
         <w:pStyle w:val="Heading1"/>
         <w:jc w:val="both"/>
       </w:pPr>
-      <w:bookmarkStart w:id="20" w:name="_Toc25660398"/>
+      <w:bookmarkStart w:id="21" w:name="_Toc25660398"/>
       <w:proofErr w:type="spellStart"/>
       <w:r>
         <w:lastRenderedPageBreak/>
@@ -19551,7 +19629,7 @@
       <w:r>
         <w:t>kế</w:t>
       </w:r>
-      <w:bookmarkEnd w:id="20"/>
+      <w:bookmarkEnd w:id="21"/>
       <w:proofErr w:type="spellEnd"/>
       <w:r>
         <w:t xml:space="preserve"> </w:t>
@@ -19565,7 +19643,7 @@
           <w:lang w:eastAsia="en-US" w:bidi="ar-SA"/>
         </w:rPr>
       </w:pPr>
-      <w:bookmarkStart w:id="21" w:name="_Toc25660399"/>
+      <w:bookmarkStart w:id="22" w:name="_Toc25660399"/>
       <w:proofErr w:type="spellStart"/>
       <w:r>
         <w:rPr>
@@ -19671,7 +19749,7 @@
         </w:rPr>
         <w:t>mềm</w:t>
       </w:r>
-      <w:bookmarkEnd w:id="21"/>
+      <w:bookmarkEnd w:id="22"/>
       <w:proofErr w:type="spellEnd"/>
     </w:p>
     <w:p>
@@ -19682,7 +19760,7 @@
           <w:lang w:eastAsia="en-US" w:bidi="ar-SA"/>
         </w:rPr>
       </w:pPr>
-      <w:bookmarkStart w:id="22" w:name="_Toc25660400"/>
+      <w:bookmarkStart w:id="23" w:name="_Toc25660400"/>
       <w:proofErr w:type="spellStart"/>
       <w:r>
         <w:rPr>
@@ -19704,7 +19782,7 @@
         </w:rPr>
         <w:t>diện</w:t>
       </w:r>
-      <w:bookmarkEnd w:id="22"/>
+      <w:bookmarkEnd w:id="23"/>
       <w:proofErr w:type="spellEnd"/>
     </w:p>
     <w:p>
@@ -20227,7 +20305,7 @@
           <w:lang w:eastAsia="en-US" w:bidi="ar-SA"/>
         </w:rPr>
       </w:pPr>
-      <w:bookmarkStart w:id="23" w:name="_Toc25660401"/>
+      <w:bookmarkStart w:id="24" w:name="_Toc25660401"/>
       <w:proofErr w:type="spellStart"/>
       <w:r>
         <w:rPr>
@@ -20277,7 +20355,7 @@
         </w:rPr>
         <w:t>liệu</w:t>
       </w:r>
-      <w:bookmarkEnd w:id="23"/>
+      <w:bookmarkEnd w:id="24"/>
       <w:proofErr w:type="spellEnd"/>
     </w:p>
     <w:p>
@@ -20335,7 +20413,7 @@
           <w:lang w:eastAsia="en-US" w:bidi="ar-SA"/>
         </w:rPr>
       </w:pPr>
-      <w:bookmarkStart w:id="24" w:name="_Toc25660402"/>
+      <w:bookmarkStart w:id="25" w:name="_Toc25660402"/>
       <w:proofErr w:type="spellStart"/>
       <w:r>
         <w:rPr>
@@ -20344,7 +20422,7 @@
         <w:lastRenderedPageBreak/>
         <w:t>Mạng</w:t>
       </w:r>
-      <w:bookmarkEnd w:id="24"/>
+      <w:bookmarkEnd w:id="25"/>
       <w:proofErr w:type="spellEnd"/>
     </w:p>
     <w:p>
@@ -20352,7 +20430,7 @@
         <w:pStyle w:val="Heading1"/>
         <w:jc w:val="both"/>
       </w:pPr>
-      <w:bookmarkStart w:id="25" w:name="_Toc25660403"/>
+      <w:bookmarkStart w:id="26" w:name="_Toc25660403"/>
       <w:proofErr w:type="spellStart"/>
       <w:r>
         <w:t>Giám</w:t>
@@ -20381,7 +20459,7 @@
       <w:r>
         <w:t>án</w:t>
       </w:r>
-      <w:bookmarkEnd w:id="25"/>
+      <w:bookmarkEnd w:id="26"/>
       <w:proofErr w:type="spellEnd"/>
     </w:p>
     <w:p>
@@ -20389,7 +20467,7 @@
         <w:pStyle w:val="Heading2"/>
         <w:jc w:val="both"/>
       </w:pPr>
-      <w:bookmarkStart w:id="26" w:name="_Toc25660404"/>
+      <w:bookmarkStart w:id="27" w:name="_Toc25660404"/>
       <w:proofErr w:type="spellStart"/>
       <w:r>
         <w:t>Trả</w:t>
@@ -20418,7 +20496,7 @@
       <w:r>
         <w:t>hỏi</w:t>
       </w:r>
-      <w:bookmarkEnd w:id="26"/>
+      <w:bookmarkEnd w:id="27"/>
       <w:proofErr w:type="spellEnd"/>
     </w:p>
     <w:p>
@@ -21500,7 +21578,7 @@
         <w:pStyle w:val="Heading1"/>
         <w:jc w:val="both"/>
       </w:pPr>
-      <w:bookmarkStart w:id="27" w:name="_Toc25660405"/>
+      <w:bookmarkStart w:id="28" w:name="_Toc25660405"/>
       <w:proofErr w:type="spellStart"/>
       <w:r>
         <w:t>Đóng</w:t>
@@ -21521,7 +21599,7 @@
       <w:r>
         <w:t>án</w:t>
       </w:r>
-      <w:bookmarkEnd w:id="27"/>
+      <w:bookmarkEnd w:id="28"/>
       <w:proofErr w:type="spellEnd"/>
     </w:p>
     <w:p>
@@ -21704,7 +21782,7 @@
         <w:pStyle w:val="Heading2"/>
         <w:jc w:val="both"/>
       </w:pPr>
-      <w:bookmarkStart w:id="28" w:name="_Toc25660406"/>
+      <w:bookmarkStart w:id="29" w:name="_Toc25660406"/>
       <w:proofErr w:type="spellStart"/>
       <w:r>
         <w:t>Quản</w:t>
@@ -21733,7 +21811,7 @@
       <w:r>
         <w:t>nguồn</w:t>
       </w:r>
-      <w:bookmarkEnd w:id="28"/>
+      <w:bookmarkEnd w:id="29"/>
       <w:proofErr w:type="spellEnd"/>
     </w:p>
     <w:p>
@@ -22160,7 +22238,7 @@
         <w:pStyle w:val="Heading2"/>
         <w:jc w:val="both"/>
       </w:pPr>
-      <w:bookmarkStart w:id="29" w:name="_Toc25660407"/>
+      <w:bookmarkStart w:id="30" w:name="_Toc25660407"/>
       <w:proofErr w:type="spellStart"/>
       <w:r>
         <w:lastRenderedPageBreak/>
@@ -22190,7 +22268,7 @@
       <w:r>
         <w:t>việc</w:t>
       </w:r>
-      <w:bookmarkEnd w:id="29"/>
+      <w:bookmarkEnd w:id="30"/>
       <w:proofErr w:type="spellEnd"/>
     </w:p>
     <w:p>
@@ -22413,7 +22491,7 @@
           <w:lang w:eastAsia="en-US" w:bidi="ar-SA"/>
         </w:rPr>
       </w:pPr>
-      <w:bookmarkStart w:id="30" w:name="_Toc25660408"/>
+      <w:bookmarkStart w:id="31" w:name="_Toc25660408"/>
       <w:proofErr w:type="spellStart"/>
       <w:r>
         <w:rPr>
@@ -22491,7 +22569,7 @@
         </w:rPr>
         <w:t>quan</w:t>
       </w:r>
-      <w:bookmarkEnd w:id="30"/>
+      <w:bookmarkEnd w:id="31"/>
       <w:proofErr w:type="spellEnd"/>
     </w:p>
     <w:p>
@@ -22508,10 +22586,7 @@
         </w:rPr>
       </w:pPr>
     </w:p>
-    <w:p>
-      <w:bookmarkStart w:id="31" w:name="_GoBack"/>
-      <w:bookmarkEnd w:id="31"/>
-    </w:p>
+    <w:p/>
     <w:p/>
     <w:p/>
     <w:p/>
@@ -28452,7 +28527,7 @@
 </file>
 
 <file path=customXml/itemProps1.xml><?xml version="1.0" encoding="utf-8"?>
-<ds:datastoreItem xmlns:ds="http://schemas.openxmlformats.org/officeDocument/2006/customXml" ds:itemID="{D694E93B-E222-4A07-A92F-F5BCAD3A48D2}">
+<ds:datastoreItem xmlns:ds="http://schemas.openxmlformats.org/officeDocument/2006/customXml" ds:itemID="{1A55F74E-A183-4139-934A-B06DE7375CD0}">
   <ds:schemaRefs>
     <ds:schemaRef ds:uri="http://schemas.openxmlformats.org/officeDocument/2006/bibliography"/>
   </ds:schemaRefs>

</xml_diff>

<commit_message>
fix: ước lượng giá thành
</commit_message>
<xml_diff>
--- a/docs/MyProjectMgnt.docx
+++ b/docs/MyProjectMgnt.docx
@@ -18939,49 +18939,76 @@
         <w:rPr>
           <w:i/>
         </w:rPr>
-        <w:t xml:space="preserve">: 200.000.000 </w:t>
-      </w:r>
-      <w:proofErr w:type="spellStart"/>
-      <w:r>
-        <w:rPr>
-          <w:i/>
-        </w:rPr>
-        <w:t>đồng</w:t>
-      </w:r>
-      <w:proofErr w:type="spellEnd"/>
-      <w:r>
-        <w:rPr>
-          <w:i/>
-        </w:rPr>
-        <w:t xml:space="preserve"> (</w:t>
-      </w:r>
-      <w:proofErr w:type="spellStart"/>
-      <w:r>
-        <w:rPr>
-          <w:i/>
-        </w:rPr>
-        <w:t>hai</w:t>
-      </w:r>
-      <w:proofErr w:type="spellEnd"/>
-      <w:r>
-        <w:rPr>
-          <w:i/>
-        </w:rPr>
-        <w:t xml:space="preserve"> </w:t>
-      </w:r>
-      <w:proofErr w:type="spellStart"/>
-      <w:r>
-        <w:rPr>
-          <w:i/>
-        </w:rPr>
-        <w:t>trăm</w:t>
-      </w:r>
-      <w:proofErr w:type="spellEnd"/>
-      <w:r>
-        <w:rPr>
-          <w:i/>
-        </w:rPr>
-        <w:t xml:space="preserve"> </w:t>
+        <w:t xml:space="preserve">: </w:t>
+      </w:r>
+    </w:p>
+    <w:p>
+      <w:pPr>
+        <w:rPr>
+          <w:i/>
+        </w:rPr>
+      </w:pPr>
+      <w:r>
+        <w:rPr>
+          <w:i/>
+        </w:rPr>
+        <w:t xml:space="preserve">+ Chi phi </w:t>
+      </w:r>
+      <w:proofErr w:type="spellStart"/>
+      <w:r>
+        <w:rPr>
+          <w:i/>
+        </w:rPr>
+        <w:t>thiết</w:t>
+      </w:r>
+      <w:proofErr w:type="spellEnd"/>
+      <w:r>
+        <w:rPr>
+          <w:i/>
+        </w:rPr>
+        <w:t xml:space="preserve"> </w:t>
+      </w:r>
+      <w:proofErr w:type="spellStart"/>
+      <w:r>
+        <w:rPr>
+          <w:i/>
+        </w:rPr>
+        <w:t>kế</w:t>
+      </w:r>
+      <w:proofErr w:type="spellEnd"/>
+      <w:r>
+        <w:rPr>
+          <w:i/>
+        </w:rPr>
+        <w:t xml:space="preserve"> </w:t>
+      </w:r>
+      <w:proofErr w:type="spellStart"/>
+      <w:r>
+        <w:rPr>
+          <w:i/>
+        </w:rPr>
+        <w:t>giao</w:t>
+      </w:r>
+      <w:proofErr w:type="spellEnd"/>
+      <w:r>
+        <w:rPr>
+          <w:i/>
+        </w:rPr>
+        <w:t xml:space="preserve"> </w:t>
+      </w:r>
+      <w:proofErr w:type="spellStart"/>
+      <w:r>
+        <w:rPr>
+          <w:i/>
+        </w:rPr>
+        <w:t>diện</w:t>
+      </w:r>
+      <w:proofErr w:type="spellEnd"/>
+      <w:r>
+        <w:rPr>
+          <w:i/>
+        </w:rPr>
+        <w:t xml:space="preserve">: 30 </w:t>
       </w:r>
       <w:proofErr w:type="spellStart"/>
       <w:r>
@@ -18991,132 +19018,636 @@
         <w:t>triệu</w:t>
       </w:r>
       <w:proofErr w:type="spellEnd"/>
-      <w:r>
-        <w:rPr>
-          <w:i/>
-        </w:rPr>
-        <w:t xml:space="preserve"> </w:t>
-      </w:r>
-      <w:proofErr w:type="spellStart"/>
-      <w:r>
-        <w:rPr>
-          <w:i/>
-        </w:rPr>
-        <w:t>đồng</w:t>
-      </w:r>
-      <w:proofErr w:type="spellEnd"/>
-      <w:r>
-        <w:rPr>
-          <w:i/>
-        </w:rPr>
-        <w:t>)</w:t>
+    </w:p>
+    <w:p>
+      <w:pPr>
+        <w:rPr>
+          <w:i/>
+        </w:rPr>
+      </w:pPr>
+      <w:r>
+        <w:rPr>
+          <w:i/>
+        </w:rPr>
+        <w:t xml:space="preserve">+ Chi </w:t>
+      </w:r>
+      <w:proofErr w:type="spellStart"/>
+      <w:r>
+        <w:rPr>
+          <w:i/>
+        </w:rPr>
+        <w:t>phí</w:t>
+      </w:r>
+      <w:proofErr w:type="spellEnd"/>
+      <w:r>
+        <w:rPr>
+          <w:i/>
+        </w:rPr>
+        <w:t xml:space="preserve"> </w:t>
+      </w:r>
+      <w:proofErr w:type="spellStart"/>
+      <w:r>
+        <w:rPr>
+          <w:i/>
+        </w:rPr>
+        <w:t>xây</w:t>
+      </w:r>
+      <w:proofErr w:type="spellEnd"/>
+      <w:r>
+        <w:rPr>
+          <w:i/>
+        </w:rPr>
+        <w:t xml:space="preserve"> </w:t>
+      </w:r>
+      <w:proofErr w:type="spellStart"/>
+      <w:r>
+        <w:rPr>
+          <w:i/>
+        </w:rPr>
+        <w:t>dựng</w:t>
+      </w:r>
+      <w:proofErr w:type="spellEnd"/>
+      <w:r>
+        <w:rPr>
+          <w:i/>
+        </w:rPr>
+        <w:t xml:space="preserve"> </w:t>
+      </w:r>
+      <w:proofErr w:type="spellStart"/>
+      <w:r>
+        <w:rPr>
+          <w:i/>
+        </w:rPr>
+        <w:t>các</w:t>
+      </w:r>
+      <w:proofErr w:type="spellEnd"/>
+      <w:r>
+        <w:rPr>
+          <w:i/>
+        </w:rPr>
+        <w:t xml:space="preserve"> module: 1</w:t>
+      </w:r>
+      <w:r>
+        <w:rPr>
+          <w:i/>
+        </w:rPr>
+        <w:t>8</w:t>
+      </w:r>
+      <w:r>
+        <w:rPr>
+          <w:i/>
+        </w:rPr>
+        <w:t xml:space="preserve">0 </w:t>
+      </w:r>
+      <w:proofErr w:type="spellStart"/>
+      <w:r>
+        <w:rPr>
+          <w:i/>
+        </w:rPr>
+        <w:t>triệu</w:t>
+      </w:r>
+      <w:proofErr w:type="spellEnd"/>
+    </w:p>
+    <w:p>
+      <w:pPr>
+        <w:rPr>
+          <w:i/>
+        </w:rPr>
+      </w:pPr>
+      <w:r>
+        <w:rPr>
+          <w:i/>
+        </w:rPr>
+        <w:t xml:space="preserve">+ Chi </w:t>
+      </w:r>
+      <w:proofErr w:type="spellStart"/>
+      <w:r>
+        <w:rPr>
+          <w:i/>
+        </w:rPr>
+        <w:t>phí</w:t>
+      </w:r>
+      <w:proofErr w:type="spellEnd"/>
+      <w:r>
+        <w:rPr>
+          <w:i/>
+        </w:rPr>
+        <w:t xml:space="preserve"> </w:t>
+      </w:r>
+      <w:proofErr w:type="spellStart"/>
+      <w:r>
+        <w:rPr>
+          <w:i/>
+        </w:rPr>
+        <w:t>kiểm</w:t>
+      </w:r>
+      <w:proofErr w:type="spellEnd"/>
+      <w:r>
+        <w:rPr>
+          <w:i/>
+        </w:rPr>
+        <w:t xml:space="preserve"> </w:t>
+      </w:r>
+      <w:proofErr w:type="spellStart"/>
+      <w:r>
+        <w:rPr>
+          <w:i/>
+        </w:rPr>
+        <w:t>thử</w:t>
+      </w:r>
+      <w:proofErr w:type="spellEnd"/>
+      <w:r>
+        <w:rPr>
+          <w:i/>
+        </w:rPr>
+        <w:t xml:space="preserve">: 120 </w:t>
+      </w:r>
+      <w:proofErr w:type="spellStart"/>
+      <w:r>
+        <w:rPr>
+          <w:i/>
+        </w:rPr>
+        <w:t>triệu</w:t>
+      </w:r>
+      <w:proofErr w:type="spellEnd"/>
+    </w:p>
+    <w:p>
+      <w:pPr>
+        <w:rPr>
+          <w:i/>
+        </w:rPr>
+      </w:pPr>
+      <w:r>
+        <w:rPr>
+          <w:i/>
+        </w:rPr>
+        <w:t xml:space="preserve">Chi </w:t>
+      </w:r>
+      <w:proofErr w:type="spellStart"/>
+      <w:r>
+        <w:rPr>
+          <w:i/>
+        </w:rPr>
+        <w:t>phí</w:t>
+      </w:r>
+      <w:proofErr w:type="spellEnd"/>
+      <w:r>
+        <w:rPr>
+          <w:i/>
+        </w:rPr>
+        <w:t xml:space="preserve"> </w:t>
+      </w:r>
+      <w:proofErr w:type="spellStart"/>
+      <w:r>
+        <w:rPr>
+          <w:i/>
+        </w:rPr>
+        <w:t>vận</w:t>
+      </w:r>
+      <w:proofErr w:type="spellEnd"/>
+      <w:r>
+        <w:rPr>
+          <w:i/>
+        </w:rPr>
+        <w:t xml:space="preserve"> </w:t>
+      </w:r>
+      <w:proofErr w:type="spellStart"/>
+      <w:r>
+        <w:rPr>
+          <w:i/>
+        </w:rPr>
+        <w:t>hành</w:t>
+      </w:r>
+      <w:proofErr w:type="spellEnd"/>
+      <w:r>
+        <w:rPr>
+          <w:i/>
+        </w:rPr>
+        <w:t xml:space="preserve">, </w:t>
+      </w:r>
+      <w:proofErr w:type="spellStart"/>
+      <w:r>
+        <w:rPr>
+          <w:i/>
+        </w:rPr>
+        <w:t>quản</w:t>
+      </w:r>
+      <w:proofErr w:type="spellEnd"/>
+      <w:r>
+        <w:rPr>
+          <w:i/>
+        </w:rPr>
+        <w:t xml:space="preserve"> </w:t>
+      </w:r>
+      <w:proofErr w:type="spellStart"/>
+      <w:r>
+        <w:rPr>
+          <w:i/>
+        </w:rPr>
+        <w:t>lý</w:t>
+      </w:r>
+      <w:proofErr w:type="spellEnd"/>
+      <w:r>
+        <w:rPr>
+          <w:i/>
+        </w:rPr>
+        <w:t xml:space="preserve">, </w:t>
+      </w:r>
+      <w:proofErr w:type="spellStart"/>
+      <w:r>
+        <w:rPr>
+          <w:i/>
+        </w:rPr>
+        <w:t>hành</w:t>
+      </w:r>
+      <w:proofErr w:type="spellEnd"/>
+      <w:r>
+        <w:rPr>
+          <w:i/>
+        </w:rPr>
+        <w:t xml:space="preserve"> </w:t>
+      </w:r>
+      <w:proofErr w:type="spellStart"/>
+      <w:r>
+        <w:rPr>
+          <w:i/>
+        </w:rPr>
+        <w:t>chính</w:t>
+      </w:r>
+      <w:proofErr w:type="spellEnd"/>
+      <w:r>
+        <w:rPr>
+          <w:i/>
+        </w:rPr>
+        <w:t>:</w:t>
+      </w:r>
+    </w:p>
+    <w:p>
+      <w:pPr>
+        <w:rPr>
+          <w:i/>
+        </w:rPr>
+      </w:pPr>
+      <w:r>
+        <w:rPr>
+          <w:i/>
+        </w:rPr>
+        <w:t xml:space="preserve">+ Chi </w:t>
+      </w:r>
+      <w:proofErr w:type="spellStart"/>
+      <w:r>
+        <w:rPr>
+          <w:i/>
+        </w:rPr>
+        <w:t>phí</w:t>
+      </w:r>
+      <w:proofErr w:type="spellEnd"/>
+      <w:r>
+        <w:rPr>
+          <w:i/>
+        </w:rPr>
+        <w:t xml:space="preserve"> hoisting, domain: 15 </w:t>
+      </w:r>
+      <w:proofErr w:type="spellStart"/>
+      <w:r>
+        <w:rPr>
+          <w:i/>
+        </w:rPr>
+        <w:t>triệu</w:t>
+      </w:r>
+      <w:proofErr w:type="spellEnd"/>
+    </w:p>
+    <w:p>
+      <w:pPr>
+        <w:rPr>
+          <w:i/>
+        </w:rPr>
+      </w:pPr>
+      <w:r>
+        <w:rPr>
+          <w:i/>
+        </w:rPr>
+        <w:t xml:space="preserve">+ Chi </w:t>
+      </w:r>
+      <w:proofErr w:type="spellStart"/>
+      <w:r>
+        <w:rPr>
+          <w:i/>
+        </w:rPr>
+        <w:t>phí</w:t>
+      </w:r>
+      <w:proofErr w:type="spellEnd"/>
+      <w:r>
+        <w:rPr>
+          <w:i/>
+        </w:rPr>
+        <w:t xml:space="preserve"> </w:t>
+      </w:r>
+      <w:proofErr w:type="spellStart"/>
+      <w:r>
+        <w:rPr>
+          <w:i/>
+        </w:rPr>
+        <w:t>bảo</w:t>
+      </w:r>
+      <w:proofErr w:type="spellEnd"/>
+      <w:r>
+        <w:rPr>
+          <w:i/>
+        </w:rPr>
+        <w:t xml:space="preserve"> </w:t>
+      </w:r>
+      <w:proofErr w:type="spellStart"/>
+      <w:r>
+        <w:rPr>
+          <w:i/>
+        </w:rPr>
+        <w:t>trì</w:t>
+      </w:r>
+      <w:proofErr w:type="spellEnd"/>
+      <w:r>
+        <w:rPr>
+          <w:i/>
+        </w:rPr>
+        <w:t xml:space="preserve"> </w:t>
+      </w:r>
+      <w:proofErr w:type="spellStart"/>
+      <w:r>
+        <w:rPr>
+          <w:i/>
+        </w:rPr>
+        <w:t>hằng</w:t>
+      </w:r>
+      <w:proofErr w:type="spellEnd"/>
+      <w:r>
+        <w:rPr>
+          <w:i/>
+        </w:rPr>
+        <w:t xml:space="preserve"> </w:t>
+      </w:r>
+      <w:proofErr w:type="spellStart"/>
+      <w:r>
+        <w:rPr>
+          <w:i/>
+        </w:rPr>
+        <w:t>năm</w:t>
+      </w:r>
+      <w:proofErr w:type="spellEnd"/>
+      <w:r>
+        <w:rPr>
+          <w:i/>
+        </w:rPr>
+        <w:t xml:space="preserve">: 10 </w:t>
+      </w:r>
+      <w:proofErr w:type="spellStart"/>
+      <w:r>
+        <w:rPr>
+          <w:i/>
+        </w:rPr>
+        <w:t>triệu</w:t>
+      </w:r>
+      <w:proofErr w:type="spellEnd"/>
+    </w:p>
+    <w:p>
+      <w:pPr>
+        <w:rPr>
+          <w:i/>
+        </w:rPr>
+      </w:pPr>
+      <w:r>
+        <w:rPr>
+          <w:i/>
+        </w:rPr>
+        <w:t xml:space="preserve">Chi </w:t>
+      </w:r>
+      <w:proofErr w:type="spellStart"/>
+      <w:r>
+        <w:rPr>
+          <w:i/>
+        </w:rPr>
+        <w:t>phí</w:t>
+      </w:r>
+      <w:proofErr w:type="spellEnd"/>
+      <w:r>
+        <w:rPr>
+          <w:i/>
+        </w:rPr>
+        <w:t xml:space="preserve"> </w:t>
+      </w:r>
+      <w:proofErr w:type="spellStart"/>
+      <w:r>
+        <w:rPr>
+          <w:i/>
+        </w:rPr>
+        <w:t>kính</w:t>
+      </w:r>
+      <w:proofErr w:type="spellEnd"/>
+      <w:r>
+        <w:rPr>
+          <w:i/>
+        </w:rPr>
+        <w:t xml:space="preserve"> </w:t>
+      </w:r>
+      <w:proofErr w:type="spellStart"/>
+      <w:r>
+        <w:rPr>
+          <w:i/>
+        </w:rPr>
+        <w:t>doanh</w:t>
+      </w:r>
+      <w:proofErr w:type="spellEnd"/>
+      <w:r>
+        <w:rPr>
+          <w:i/>
+        </w:rPr>
+        <w:t xml:space="preserve">, </w:t>
+      </w:r>
+      <w:proofErr w:type="spellStart"/>
+      <w:r>
+        <w:rPr>
+          <w:i/>
+        </w:rPr>
+        <w:t>quảng</w:t>
+      </w:r>
+      <w:proofErr w:type="spellEnd"/>
+      <w:r>
+        <w:rPr>
+          <w:i/>
+        </w:rPr>
+        <w:t xml:space="preserve"> </w:t>
+      </w:r>
+      <w:proofErr w:type="spellStart"/>
+      <w:r>
+        <w:rPr>
+          <w:i/>
+        </w:rPr>
+        <w:t>cáo</w:t>
+      </w:r>
+      <w:proofErr w:type="spellEnd"/>
+      <w:r>
+        <w:rPr>
+          <w:i/>
+        </w:rPr>
+        <w:t xml:space="preserve">, </w:t>
+      </w:r>
+      <w:proofErr w:type="spellStart"/>
+      <w:r>
+        <w:rPr>
+          <w:i/>
+        </w:rPr>
+        <w:t>tiếp</w:t>
+      </w:r>
+      <w:proofErr w:type="spellEnd"/>
+      <w:r>
+        <w:rPr>
+          <w:i/>
+        </w:rPr>
+        <w:t xml:space="preserve"> </w:t>
+      </w:r>
+      <w:proofErr w:type="spellStart"/>
+      <w:r>
+        <w:rPr>
+          <w:i/>
+        </w:rPr>
+        <w:t>thị</w:t>
+      </w:r>
+      <w:proofErr w:type="spellEnd"/>
+      <w:r>
+        <w:rPr>
+          <w:i/>
+        </w:rPr>
+        <w:t>:</w:t>
+      </w:r>
+    </w:p>
+    <w:p>
+      <w:pPr>
+        <w:rPr>
+          <w:i/>
+        </w:rPr>
+      </w:pPr>
+      <w:r>
+        <w:rPr>
+          <w:i/>
+        </w:rPr>
+        <w:t xml:space="preserve">+ Chi </w:t>
+      </w:r>
+      <w:proofErr w:type="spellStart"/>
+      <w:r>
+        <w:rPr>
+          <w:i/>
+        </w:rPr>
+        <w:t>phí</w:t>
+      </w:r>
+      <w:proofErr w:type="spellEnd"/>
+      <w:r>
+        <w:rPr>
+          <w:i/>
+        </w:rPr>
+        <w:t xml:space="preserve"> </w:t>
+      </w:r>
+      <w:proofErr w:type="spellStart"/>
+      <w:r>
+        <w:rPr>
+          <w:i/>
+        </w:rPr>
+        <w:t>quảng</w:t>
+      </w:r>
+      <w:proofErr w:type="spellEnd"/>
+      <w:r>
+        <w:rPr>
+          <w:i/>
+        </w:rPr>
+        <w:t xml:space="preserve"> </w:t>
+      </w:r>
+      <w:proofErr w:type="spellStart"/>
+      <w:r>
+        <w:rPr>
+          <w:i/>
+        </w:rPr>
+        <w:t>cáo</w:t>
+      </w:r>
+      <w:proofErr w:type="spellEnd"/>
+      <w:r>
+        <w:rPr>
+          <w:i/>
+        </w:rPr>
+        <w:t xml:space="preserve">, </w:t>
+      </w:r>
+      <w:proofErr w:type="spellStart"/>
+      <w:r>
+        <w:rPr>
+          <w:i/>
+        </w:rPr>
+        <w:t>tiếp</w:t>
+      </w:r>
+      <w:proofErr w:type="spellEnd"/>
+      <w:r>
+        <w:rPr>
+          <w:i/>
+        </w:rPr>
+        <w:t xml:space="preserve"> </w:t>
+      </w:r>
+      <w:proofErr w:type="spellStart"/>
+      <w:r>
+        <w:rPr>
+          <w:i/>
+        </w:rPr>
+        <w:t>thị</w:t>
+      </w:r>
+      <w:proofErr w:type="spellEnd"/>
+      <w:r>
+        <w:rPr>
+          <w:i/>
+        </w:rPr>
+        <w:t xml:space="preserve">: 200 </w:t>
+      </w:r>
+      <w:proofErr w:type="spellStart"/>
+      <w:r>
+        <w:rPr>
+          <w:i/>
+        </w:rPr>
+        <w:t>triệu</w:t>
       </w:r>
       <w:bookmarkStart w:id="19" w:name="_GoBack"/>
       <w:bookmarkEnd w:id="19"/>
+      <w:proofErr w:type="spellEnd"/>
     </w:p>
     <w:p>
       <w:pPr>
-        <w:rPr>
-          <w:i/>
-        </w:rPr>
-      </w:pPr>
-      <w:r>
-        <w:rPr>
-          <w:i/>
-        </w:rPr>
-        <w:t xml:space="preserve">Chi </w:t>
-      </w:r>
-      <w:proofErr w:type="spellStart"/>
-      <w:r>
-        <w:rPr>
-          <w:i/>
-        </w:rPr>
-        <w:t>phí</w:t>
-      </w:r>
-      <w:proofErr w:type="spellEnd"/>
-      <w:r>
-        <w:rPr>
-          <w:i/>
-        </w:rPr>
-        <w:t xml:space="preserve"> </w:t>
-      </w:r>
-      <w:proofErr w:type="spellStart"/>
-      <w:r>
-        <w:rPr>
-          <w:i/>
-        </w:rPr>
-        <w:t>vận</w:t>
-      </w:r>
-      <w:proofErr w:type="spellEnd"/>
-      <w:r>
-        <w:rPr>
-          <w:i/>
-        </w:rPr>
-        <w:t xml:space="preserve"> </w:t>
-      </w:r>
-      <w:proofErr w:type="spellStart"/>
-      <w:r>
-        <w:rPr>
-          <w:i/>
-        </w:rPr>
-        <w:t>hành</w:t>
-      </w:r>
-      <w:proofErr w:type="spellEnd"/>
-      <w:r>
-        <w:rPr>
-          <w:i/>
-        </w:rPr>
-        <w:t xml:space="preserve">, </w:t>
-      </w:r>
-      <w:proofErr w:type="spellStart"/>
-      <w:r>
-        <w:rPr>
-          <w:i/>
-        </w:rPr>
-        <w:t>quản</w:t>
-      </w:r>
-      <w:proofErr w:type="spellEnd"/>
-      <w:r>
-        <w:rPr>
-          <w:i/>
-        </w:rPr>
-        <w:t xml:space="preserve"> </w:t>
-      </w:r>
-      <w:proofErr w:type="spellStart"/>
-      <w:r>
-        <w:rPr>
-          <w:i/>
-        </w:rPr>
-        <w:t>lý</w:t>
-      </w:r>
-      <w:proofErr w:type="spellEnd"/>
-      <w:r>
-        <w:rPr>
-          <w:i/>
-        </w:rPr>
-        <w:t xml:space="preserve">, </w:t>
-      </w:r>
-      <w:proofErr w:type="spellStart"/>
-      <w:r>
-        <w:rPr>
-          <w:i/>
-        </w:rPr>
-        <w:t>hành</w:t>
-      </w:r>
-      <w:proofErr w:type="spellEnd"/>
-      <w:r>
-        <w:rPr>
-          <w:i/>
-        </w:rPr>
-        <w:t xml:space="preserve"> </w:t>
-      </w:r>
-      <w:proofErr w:type="spellStart"/>
-      <w:r>
-        <w:rPr>
-          <w:i/>
-        </w:rPr>
-        <w:t>chính</w:t>
-      </w:r>
+        <w:pStyle w:val="Heading1"/>
+        <w:jc w:val="both"/>
+      </w:pPr>
+      <w:bookmarkStart w:id="20" w:name="_Toc25660397"/>
+      <w:proofErr w:type="spellStart"/>
+      <w:r>
+        <w:lastRenderedPageBreak/>
+        <w:t>Ước</w:t>
+      </w:r>
+      <w:proofErr w:type="spellEnd"/>
+      <w:r>
+        <w:t xml:space="preserve"> </w:t>
+      </w:r>
+      <w:proofErr w:type="spellStart"/>
+      <w:r>
+        <w:t>lượng</w:t>
+      </w:r>
+      <w:proofErr w:type="spellEnd"/>
+      <w:r>
+        <w:t xml:space="preserve"> </w:t>
+      </w:r>
+      <w:proofErr w:type="spellStart"/>
+      <w:r>
+        <w:t>chất</w:t>
+      </w:r>
+      <w:proofErr w:type="spellEnd"/>
+      <w:r>
+        <w:t xml:space="preserve"> </w:t>
+      </w:r>
+      <w:proofErr w:type="spellStart"/>
+      <w:r>
+        <w:t>lượng</w:t>
+      </w:r>
+      <w:bookmarkEnd w:id="20"/>
       <w:proofErr w:type="spellEnd"/>
     </w:p>
     <w:p>
@@ -19125,484 +19656,388 @@
           <w:i/>
         </w:rPr>
       </w:pPr>
-      <w:r>
-        <w:rPr>
-          <w:i/>
-        </w:rPr>
-        <w:t xml:space="preserve">Chi </w:t>
-      </w:r>
-      <w:proofErr w:type="spellStart"/>
-      <w:r>
-        <w:rPr>
-          <w:i/>
-        </w:rPr>
-        <w:t>phí</w:t>
-      </w:r>
-      <w:proofErr w:type="spellEnd"/>
-      <w:r>
-        <w:rPr>
-          <w:i/>
-        </w:rPr>
-        <w:t xml:space="preserve"> </w:t>
-      </w:r>
-      <w:proofErr w:type="spellStart"/>
-      <w:r>
-        <w:rPr>
-          <w:i/>
-        </w:rPr>
-        <w:t>kính</w:t>
-      </w:r>
-      <w:proofErr w:type="spellEnd"/>
-      <w:r>
-        <w:rPr>
-          <w:i/>
-        </w:rPr>
-        <w:t xml:space="preserve"> </w:t>
-      </w:r>
-      <w:proofErr w:type="spellStart"/>
-      <w:r>
-        <w:rPr>
-          <w:i/>
-        </w:rPr>
-        <w:t>doanh</w:t>
-      </w:r>
-      <w:proofErr w:type="spellEnd"/>
-      <w:r>
-        <w:rPr>
-          <w:i/>
-        </w:rPr>
-        <w:t xml:space="preserve">, </w:t>
-      </w:r>
-      <w:proofErr w:type="spellStart"/>
-      <w:r>
-        <w:rPr>
-          <w:i/>
-        </w:rPr>
-        <w:t>quảng</w:t>
-      </w:r>
-      <w:proofErr w:type="spellEnd"/>
-      <w:r>
-        <w:rPr>
-          <w:i/>
-        </w:rPr>
-        <w:t xml:space="preserve"> </w:t>
-      </w:r>
-      <w:proofErr w:type="spellStart"/>
-      <w:r>
-        <w:rPr>
-          <w:i/>
-        </w:rPr>
-        <w:t>cáo</w:t>
-      </w:r>
-      <w:proofErr w:type="spellEnd"/>
-      <w:r>
-        <w:rPr>
-          <w:i/>
-        </w:rPr>
-        <w:t xml:space="preserve">, </w:t>
-      </w:r>
-      <w:proofErr w:type="spellStart"/>
-      <w:r>
-        <w:rPr>
-          <w:i/>
-        </w:rPr>
-        <w:t>tiếp</w:t>
-      </w:r>
-      <w:proofErr w:type="spellEnd"/>
-      <w:r>
-        <w:rPr>
-          <w:i/>
-        </w:rPr>
-        <w:t xml:space="preserve"> </w:t>
-      </w:r>
-      <w:proofErr w:type="spellStart"/>
-      <w:r>
-        <w:rPr>
-          <w:i/>
-        </w:rPr>
-        <w:t>thị</w:t>
+      <w:proofErr w:type="spellStart"/>
+      <w:r>
+        <w:rPr>
+          <w:i/>
+        </w:rPr>
+        <w:t>Ước</w:t>
+      </w:r>
+      <w:proofErr w:type="spellEnd"/>
+      <w:r>
+        <w:rPr>
+          <w:i/>
+        </w:rPr>
+        <w:t xml:space="preserve"> </w:t>
+      </w:r>
+      <w:proofErr w:type="spellStart"/>
+      <w:r>
+        <w:rPr>
+          <w:i/>
+        </w:rPr>
+        <w:t>lượng</w:t>
+      </w:r>
+      <w:proofErr w:type="spellEnd"/>
+      <w:r>
+        <w:rPr>
+          <w:i/>
+        </w:rPr>
+        <w:t xml:space="preserve"> </w:t>
+      </w:r>
+      <w:proofErr w:type="spellStart"/>
+      <w:r>
+        <w:rPr>
+          <w:i/>
+        </w:rPr>
+        <w:t>số</w:t>
+      </w:r>
+      <w:proofErr w:type="spellEnd"/>
+      <w:r>
+        <w:rPr>
+          <w:i/>
+        </w:rPr>
+        <w:t xml:space="preserve"> </w:t>
+      </w:r>
+      <w:proofErr w:type="spellStart"/>
+      <w:r>
+        <w:rPr>
+          <w:i/>
+        </w:rPr>
+        <w:t>dòng</w:t>
+      </w:r>
+      <w:proofErr w:type="spellEnd"/>
+      <w:r>
+        <w:rPr>
+          <w:i/>
+        </w:rPr>
+        <w:t xml:space="preserve"> code</w:t>
+      </w:r>
+      <w:r>
+        <w:rPr>
+          <w:i/>
+        </w:rPr>
+        <w:t xml:space="preserve">: 30000 </w:t>
+      </w:r>
+      <w:proofErr w:type="spellStart"/>
+      <w:r>
+        <w:rPr>
+          <w:i/>
+        </w:rPr>
+        <w:t>dòng</w:t>
       </w:r>
       <w:proofErr w:type="spellEnd"/>
     </w:p>
     <w:p>
       <w:pPr>
+        <w:rPr>
+          <w:i/>
+        </w:rPr>
+      </w:pPr>
+      <w:proofErr w:type="spellStart"/>
+      <w:r>
+        <w:rPr>
+          <w:i/>
+        </w:rPr>
+        <w:t>Ước</w:t>
+      </w:r>
+      <w:proofErr w:type="spellEnd"/>
+      <w:r>
+        <w:rPr>
+          <w:i/>
+        </w:rPr>
+        <w:t xml:space="preserve"> </w:t>
+      </w:r>
+      <w:proofErr w:type="spellStart"/>
+      <w:r>
+        <w:rPr>
+          <w:i/>
+        </w:rPr>
+        <w:t>lượng</w:t>
+      </w:r>
+      <w:proofErr w:type="spellEnd"/>
+      <w:r>
+        <w:rPr>
+          <w:i/>
+        </w:rPr>
+        <w:t xml:space="preserve"> </w:t>
+      </w:r>
+      <w:proofErr w:type="spellStart"/>
+      <w:r>
+        <w:rPr>
+          <w:i/>
+        </w:rPr>
+        <w:t>số</w:t>
+      </w:r>
+      <w:proofErr w:type="spellEnd"/>
+      <w:r>
+        <w:rPr>
+          <w:i/>
+        </w:rPr>
+        <w:t xml:space="preserve"> testcase</w:t>
+      </w:r>
+      <w:r>
+        <w:rPr>
+          <w:i/>
+        </w:rPr>
+        <w:t xml:space="preserve">: </w:t>
+      </w:r>
+    </w:p>
+    <w:p>
+      <w:pPr>
+        <w:rPr>
+          <w:i/>
+        </w:rPr>
+      </w:pPr>
+      <w:r>
+        <w:rPr>
+          <w:i/>
+        </w:rPr>
+        <w:t>+ login: 10 test case</w:t>
+      </w:r>
+    </w:p>
+    <w:p>
+      <w:pPr>
+        <w:rPr>
+          <w:i/>
+        </w:rPr>
+      </w:pPr>
+      <w:r>
+        <w:rPr>
+          <w:i/>
+        </w:rPr>
+        <w:t>+ register: 30 test case</w:t>
+      </w:r>
+    </w:p>
+    <w:p>
+      <w:pPr>
+        <w:rPr>
+          <w:i/>
+        </w:rPr>
+      </w:pPr>
+      <w:r>
+        <w:rPr>
+          <w:i/>
+        </w:rPr>
+        <w:t xml:space="preserve">+ </w:t>
+      </w:r>
+      <w:proofErr w:type="gramStart"/>
+      <w:r>
+        <w:rPr>
+          <w:i/>
+        </w:rPr>
+        <w:t>reset-password</w:t>
+      </w:r>
+      <w:proofErr w:type="gramEnd"/>
+      <w:r>
+        <w:rPr>
+          <w:i/>
+        </w:rPr>
+        <w:t>: 10 test case</w:t>
+      </w:r>
+    </w:p>
+    <w:p>
+      <w:pPr>
+        <w:rPr>
+          <w:i/>
+          <w:lang w:val="fr-FR"/>
+        </w:rPr>
+      </w:pPr>
+      <w:r>
+        <w:rPr>
+          <w:i/>
+          <w:lang w:val="fr-FR"/>
+        </w:rPr>
+        <w:t xml:space="preserve">Qui </w:t>
+      </w:r>
+      <w:proofErr w:type="spellStart"/>
+      <w:r>
+        <w:rPr>
+          <w:i/>
+          <w:lang w:val="fr-FR"/>
+        </w:rPr>
+        <w:t>định</w:t>
+      </w:r>
+      <w:proofErr w:type="spellEnd"/>
+      <w:r>
+        <w:rPr>
+          <w:i/>
+          <w:lang w:val="fr-FR"/>
+        </w:rPr>
+        <w:t xml:space="preserve"> </w:t>
+      </w:r>
+      <w:proofErr w:type="spellStart"/>
+      <w:r>
+        <w:rPr>
+          <w:i/>
+          <w:lang w:val="fr-FR"/>
+        </w:rPr>
+        <w:t>số</w:t>
+      </w:r>
+      <w:proofErr w:type="spellEnd"/>
+      <w:r>
+        <w:rPr>
+          <w:i/>
+          <w:lang w:val="fr-FR"/>
+        </w:rPr>
+        <w:t xml:space="preserve"> </w:t>
+      </w:r>
+      <w:proofErr w:type="spellStart"/>
+      <w:r>
+        <w:rPr>
+          <w:i/>
+          <w:lang w:val="fr-FR"/>
+        </w:rPr>
+        <w:t>dòng</w:t>
+      </w:r>
+      <w:proofErr w:type="spellEnd"/>
+      <w:r>
+        <w:rPr>
+          <w:i/>
+          <w:lang w:val="fr-FR"/>
+        </w:rPr>
+        <w:t xml:space="preserve"> comme</w:t>
+      </w:r>
+      <w:r>
+        <w:rPr>
+          <w:i/>
+          <w:lang w:val="fr-FR"/>
+        </w:rPr>
+        <w:t xml:space="preserve">nt </w:t>
+      </w:r>
+      <w:proofErr w:type="spellStart"/>
+      <w:r>
+        <w:rPr>
+          <w:i/>
+          <w:lang w:val="fr-FR"/>
+        </w:rPr>
+        <w:t>trên</w:t>
+      </w:r>
+      <w:proofErr w:type="spellEnd"/>
+      <w:r>
+        <w:rPr>
+          <w:i/>
+          <w:lang w:val="fr-FR"/>
+        </w:rPr>
+        <w:t xml:space="preserve"> </w:t>
+      </w:r>
+      <w:proofErr w:type="spellStart"/>
+      <w:r>
+        <w:rPr>
+          <w:i/>
+          <w:lang w:val="fr-FR"/>
+        </w:rPr>
+        <w:t>mỗi</w:t>
+      </w:r>
+      <w:proofErr w:type="spellEnd"/>
+      <w:r>
+        <w:rPr>
+          <w:i/>
+          <w:lang w:val="fr-FR"/>
+        </w:rPr>
+        <w:t xml:space="preserve"> </w:t>
+      </w:r>
+      <w:proofErr w:type="spellStart"/>
+      <w:r>
+        <w:rPr>
+          <w:i/>
+          <w:lang w:val="fr-FR"/>
+        </w:rPr>
+        <w:t>K</w:t>
+      </w:r>
+      <w:r>
+        <w:rPr>
+          <w:i/>
+          <w:lang w:val="fr-FR"/>
+        </w:rPr>
+        <w:t>l</w:t>
+      </w:r>
+      <w:r>
+        <w:rPr>
+          <w:i/>
+          <w:lang w:val="fr-FR"/>
+        </w:rPr>
+        <w:t>oc</w:t>
+      </w:r>
+      <w:proofErr w:type="spellEnd"/>
+    </w:p>
+    <w:p>
+      <w:pPr>
+        <w:rPr>
+          <w:i/>
+          <w:lang w:val="fr-FR"/>
+        </w:rPr>
+      </w:pPr>
+      <w:r>
+        <w:rPr>
+          <w:i/>
+          <w:lang w:val="fr-FR"/>
+        </w:rPr>
+        <w:t xml:space="preserve">Qui </w:t>
+      </w:r>
+      <w:proofErr w:type="spellStart"/>
+      <w:r>
+        <w:rPr>
+          <w:i/>
+          <w:lang w:val="fr-FR"/>
+        </w:rPr>
+        <w:t>định</w:t>
+      </w:r>
+      <w:proofErr w:type="spellEnd"/>
+      <w:r>
+        <w:rPr>
+          <w:i/>
+          <w:lang w:val="fr-FR"/>
+        </w:rPr>
+        <w:t xml:space="preserve"> </w:t>
+      </w:r>
+      <w:proofErr w:type="spellStart"/>
+      <w:r>
+        <w:rPr>
+          <w:i/>
+          <w:lang w:val="fr-FR"/>
+        </w:rPr>
+        <w:t>về</w:t>
+      </w:r>
+      <w:proofErr w:type="spellEnd"/>
+      <w:r>
+        <w:rPr>
+          <w:i/>
+          <w:lang w:val="fr-FR"/>
+        </w:rPr>
+        <w:t xml:space="preserve"> </w:t>
+      </w:r>
+      <w:proofErr w:type="spellStart"/>
+      <w:r>
+        <w:rPr>
+          <w:i/>
+          <w:lang w:val="fr-FR"/>
+        </w:rPr>
+        <w:t>số</w:t>
+      </w:r>
+      <w:proofErr w:type="spellEnd"/>
+      <w:r>
+        <w:rPr>
+          <w:i/>
+          <w:lang w:val="fr-FR"/>
+        </w:rPr>
+        <w:t xml:space="preserve"> unit test, au</w:t>
+      </w:r>
+      <w:r>
+        <w:rPr>
+          <w:i/>
+          <w:lang w:val="fr-FR"/>
+        </w:rPr>
+        <w:t>tomation test</w:t>
+      </w:r>
+    </w:p>
+    <w:p>
+      <w:pPr>
         <w:pStyle w:val="Heading1"/>
         <w:jc w:val="both"/>
       </w:pPr>
-      <w:bookmarkStart w:id="20" w:name="_Toc25660397"/>
-      <w:proofErr w:type="spellStart"/>
-      <w:r>
-        <w:t>Ước</w:t>
-      </w:r>
-      <w:proofErr w:type="spellEnd"/>
-      <w:r>
-        <w:t xml:space="preserve"> </w:t>
-      </w:r>
-      <w:proofErr w:type="spellStart"/>
-      <w:r>
-        <w:t>lượng</w:t>
-      </w:r>
-      <w:proofErr w:type="spellEnd"/>
-      <w:r>
-        <w:t xml:space="preserve"> </w:t>
-      </w:r>
-      <w:proofErr w:type="spellStart"/>
-      <w:r>
-        <w:t>chất</w:t>
-      </w:r>
-      <w:proofErr w:type="spellEnd"/>
-      <w:r>
-        <w:t xml:space="preserve"> </w:t>
-      </w:r>
-      <w:proofErr w:type="spellStart"/>
-      <w:r>
-        <w:t>lượng</w:t>
-      </w:r>
-      <w:bookmarkEnd w:id="20"/>
-      <w:proofErr w:type="spellEnd"/>
-    </w:p>
-    <w:p>
-      <w:pPr>
-        <w:rPr>
-          <w:i/>
-        </w:rPr>
-      </w:pPr>
-      <w:proofErr w:type="spellStart"/>
-      <w:r>
-        <w:rPr>
-          <w:i/>
-        </w:rPr>
-        <w:t>Ước</w:t>
-      </w:r>
-      <w:proofErr w:type="spellEnd"/>
-      <w:r>
-        <w:rPr>
-          <w:i/>
-        </w:rPr>
-        <w:t xml:space="preserve"> </w:t>
-      </w:r>
-      <w:proofErr w:type="spellStart"/>
-      <w:r>
-        <w:rPr>
-          <w:i/>
-        </w:rPr>
-        <w:t>lượng</w:t>
-      </w:r>
-      <w:proofErr w:type="spellEnd"/>
-      <w:r>
-        <w:rPr>
-          <w:i/>
-        </w:rPr>
-        <w:t xml:space="preserve"> </w:t>
-      </w:r>
-      <w:proofErr w:type="spellStart"/>
-      <w:r>
-        <w:rPr>
-          <w:i/>
-        </w:rPr>
-        <w:t>số</w:t>
-      </w:r>
-      <w:proofErr w:type="spellEnd"/>
-      <w:r>
-        <w:rPr>
-          <w:i/>
-        </w:rPr>
-        <w:t xml:space="preserve"> </w:t>
-      </w:r>
-      <w:proofErr w:type="spellStart"/>
-      <w:r>
-        <w:rPr>
-          <w:i/>
-        </w:rPr>
-        <w:t>dòng</w:t>
-      </w:r>
-      <w:proofErr w:type="spellEnd"/>
-      <w:r>
-        <w:rPr>
-          <w:i/>
-        </w:rPr>
-        <w:t xml:space="preserve"> code</w:t>
-      </w:r>
-      <w:r>
-        <w:rPr>
-          <w:i/>
-        </w:rPr>
-        <w:t xml:space="preserve">: 30000 </w:t>
-      </w:r>
-      <w:proofErr w:type="spellStart"/>
-      <w:r>
-        <w:rPr>
-          <w:i/>
-        </w:rPr>
-        <w:t>dòng</w:t>
-      </w:r>
-      <w:proofErr w:type="spellEnd"/>
-    </w:p>
-    <w:p>
-      <w:pPr>
-        <w:rPr>
-          <w:i/>
-        </w:rPr>
-      </w:pPr>
-      <w:proofErr w:type="spellStart"/>
-      <w:r>
-        <w:rPr>
-          <w:i/>
-        </w:rPr>
-        <w:t>Ước</w:t>
-      </w:r>
-      <w:proofErr w:type="spellEnd"/>
-      <w:r>
-        <w:rPr>
-          <w:i/>
-        </w:rPr>
-        <w:t xml:space="preserve"> </w:t>
-      </w:r>
-      <w:proofErr w:type="spellStart"/>
-      <w:r>
-        <w:rPr>
-          <w:i/>
-        </w:rPr>
-        <w:t>lượng</w:t>
-      </w:r>
-      <w:proofErr w:type="spellEnd"/>
-      <w:r>
-        <w:rPr>
-          <w:i/>
-        </w:rPr>
-        <w:t xml:space="preserve"> </w:t>
-      </w:r>
-      <w:proofErr w:type="spellStart"/>
-      <w:r>
-        <w:rPr>
-          <w:i/>
-        </w:rPr>
-        <w:t>số</w:t>
-      </w:r>
-      <w:proofErr w:type="spellEnd"/>
-      <w:r>
-        <w:rPr>
-          <w:i/>
-        </w:rPr>
-        <w:t xml:space="preserve"> testcase</w:t>
-      </w:r>
-      <w:r>
-        <w:rPr>
-          <w:i/>
-        </w:rPr>
-        <w:t>: 250 test case</w:t>
-      </w:r>
-      <w:r>
-        <w:rPr>
-          <w:i/>
-        </w:rPr>
-        <w:t xml:space="preserve"> </w:t>
-      </w:r>
-    </w:p>
-    <w:p>
-      <w:pPr>
-        <w:rPr>
-          <w:i/>
-          <w:lang w:val="fr-FR"/>
-        </w:rPr>
-      </w:pPr>
-      <w:r>
-        <w:rPr>
-          <w:i/>
-          <w:lang w:val="fr-FR"/>
-        </w:rPr>
-        <w:t xml:space="preserve">Qui </w:t>
-      </w:r>
-      <w:proofErr w:type="spellStart"/>
-      <w:r>
-        <w:rPr>
-          <w:i/>
-          <w:lang w:val="fr-FR"/>
-        </w:rPr>
-        <w:t>định</w:t>
-      </w:r>
-      <w:proofErr w:type="spellEnd"/>
-      <w:r>
-        <w:rPr>
-          <w:i/>
-          <w:lang w:val="fr-FR"/>
-        </w:rPr>
-        <w:t xml:space="preserve"> </w:t>
-      </w:r>
-      <w:proofErr w:type="spellStart"/>
-      <w:r>
-        <w:rPr>
-          <w:i/>
-          <w:lang w:val="fr-FR"/>
-        </w:rPr>
-        <w:t>số</w:t>
-      </w:r>
-      <w:proofErr w:type="spellEnd"/>
-      <w:r>
-        <w:rPr>
-          <w:i/>
-          <w:lang w:val="fr-FR"/>
-        </w:rPr>
-        <w:t xml:space="preserve"> </w:t>
-      </w:r>
-      <w:proofErr w:type="spellStart"/>
-      <w:r>
-        <w:rPr>
-          <w:i/>
-          <w:lang w:val="fr-FR"/>
-        </w:rPr>
-        <w:t>dòng</w:t>
-      </w:r>
-      <w:proofErr w:type="spellEnd"/>
-      <w:r>
-        <w:rPr>
-          <w:i/>
-          <w:lang w:val="fr-FR"/>
-        </w:rPr>
-        <w:t xml:space="preserve"> comme</w:t>
-      </w:r>
-      <w:r>
-        <w:rPr>
-          <w:i/>
-          <w:lang w:val="fr-FR"/>
-        </w:rPr>
-        <w:t xml:space="preserve">nt </w:t>
-      </w:r>
-      <w:proofErr w:type="spellStart"/>
-      <w:r>
-        <w:rPr>
-          <w:i/>
-          <w:lang w:val="fr-FR"/>
-        </w:rPr>
-        <w:t>trên</w:t>
-      </w:r>
-      <w:proofErr w:type="spellEnd"/>
-      <w:r>
-        <w:rPr>
-          <w:i/>
-          <w:lang w:val="fr-FR"/>
-        </w:rPr>
-        <w:t xml:space="preserve"> </w:t>
-      </w:r>
-      <w:proofErr w:type="spellStart"/>
-      <w:r>
-        <w:rPr>
-          <w:i/>
-          <w:lang w:val="fr-FR"/>
-        </w:rPr>
-        <w:t>mỗi</w:t>
-      </w:r>
-      <w:proofErr w:type="spellEnd"/>
-      <w:r>
-        <w:rPr>
-          <w:i/>
-          <w:lang w:val="fr-FR"/>
-        </w:rPr>
-        <w:t xml:space="preserve"> </w:t>
-      </w:r>
-      <w:proofErr w:type="spellStart"/>
-      <w:r>
-        <w:rPr>
-          <w:i/>
-          <w:lang w:val="fr-FR"/>
-        </w:rPr>
-        <w:t>K</w:t>
-      </w:r>
-      <w:r>
-        <w:rPr>
-          <w:i/>
-          <w:lang w:val="fr-FR"/>
-        </w:rPr>
-        <w:t>l</w:t>
-      </w:r>
-      <w:r>
-        <w:rPr>
-          <w:i/>
-          <w:lang w:val="fr-FR"/>
-        </w:rPr>
-        <w:t>oc</w:t>
-      </w:r>
-      <w:proofErr w:type="spellEnd"/>
-    </w:p>
-    <w:p>
-      <w:pPr>
-        <w:rPr>
-          <w:i/>
-          <w:lang w:val="fr-FR"/>
-        </w:rPr>
-      </w:pPr>
-      <w:r>
-        <w:rPr>
-          <w:i/>
-          <w:lang w:val="fr-FR"/>
-        </w:rPr>
-        <w:t xml:space="preserve">Qui </w:t>
-      </w:r>
-      <w:proofErr w:type="spellStart"/>
-      <w:r>
-        <w:rPr>
-          <w:i/>
-          <w:lang w:val="fr-FR"/>
-        </w:rPr>
-        <w:t>định</w:t>
-      </w:r>
-      <w:proofErr w:type="spellEnd"/>
-      <w:r>
-        <w:rPr>
-          <w:i/>
-          <w:lang w:val="fr-FR"/>
-        </w:rPr>
-        <w:t xml:space="preserve"> </w:t>
-      </w:r>
-      <w:proofErr w:type="spellStart"/>
-      <w:r>
-        <w:rPr>
-          <w:i/>
-          <w:lang w:val="fr-FR"/>
-        </w:rPr>
-        <w:t>về</w:t>
-      </w:r>
-      <w:proofErr w:type="spellEnd"/>
-      <w:r>
-        <w:rPr>
-          <w:i/>
-          <w:lang w:val="fr-FR"/>
-        </w:rPr>
-        <w:t xml:space="preserve"> </w:t>
-      </w:r>
-      <w:proofErr w:type="spellStart"/>
-      <w:r>
-        <w:rPr>
-          <w:i/>
-          <w:lang w:val="fr-FR"/>
-        </w:rPr>
-        <w:t>số</w:t>
-      </w:r>
-      <w:proofErr w:type="spellEnd"/>
-      <w:r>
-        <w:rPr>
-          <w:i/>
-          <w:lang w:val="fr-FR"/>
-        </w:rPr>
-        <w:t xml:space="preserve"> unit test, au</w:t>
-      </w:r>
-      <w:r>
-        <w:rPr>
-          <w:i/>
-          <w:lang w:val="fr-FR"/>
-        </w:rPr>
-        <w:t>tomation test</w:t>
-      </w:r>
-    </w:p>
-    <w:p>
-      <w:pPr>
-        <w:pStyle w:val="Heading1"/>
-        <w:jc w:val="both"/>
-      </w:pPr>
       <w:bookmarkStart w:id="21" w:name="_Toc25660398"/>
       <w:proofErr w:type="spellStart"/>
       <w:r>
-        <w:lastRenderedPageBreak/>
         <w:t>Phân</w:t>
       </w:r>
       <w:proofErr w:type="spellEnd"/>
@@ -28527,7 +28962,7 @@
 </file>
 
 <file path=customXml/itemProps1.xml><?xml version="1.0" encoding="utf-8"?>
-<ds:datastoreItem xmlns:ds="http://schemas.openxmlformats.org/officeDocument/2006/customXml" ds:itemID="{1A55F74E-A183-4139-934A-B06DE7375CD0}">
+<ds:datastoreItem xmlns:ds="http://schemas.openxmlformats.org/officeDocument/2006/customXml" ds:itemID="{BB62BCF2-D3E7-44AA-B796-178FB2EEEDC7}">
   <ds:schemaRefs>
     <ds:schemaRef ds:uri="http://schemas.openxmlformats.org/officeDocument/2006/bibliography"/>
   </ds:schemaRefs>

</xml_diff>

<commit_message>
fix: ước lượng chất lượng
</commit_message>
<xml_diff>
--- a/docs/MyProjectMgnt.docx
+++ b/docs/MyProjectMgnt.docx
@@ -19085,19 +19085,7 @@
         <w:rPr>
           <w:i/>
         </w:rPr>
-        <w:t xml:space="preserve"> module: 1</w:t>
-      </w:r>
-      <w:r>
-        <w:rPr>
-          <w:i/>
-        </w:rPr>
-        <w:t>8</w:t>
-      </w:r>
-      <w:r>
-        <w:rPr>
-          <w:i/>
-        </w:rPr>
-        <w:t xml:space="preserve">0 </w:t>
+        <w:t xml:space="preserve"> module: 180 </w:t>
       </w:r>
       <w:proofErr w:type="spellStart"/>
       <w:r>
@@ -19608,8 +19596,6 @@
         </w:rPr>
         <w:t>triệu</w:t>
       </w:r>
-      <w:bookmarkStart w:id="19" w:name="_GoBack"/>
-      <w:bookmarkEnd w:id="19"/>
       <w:proofErr w:type="spellEnd"/>
     </w:p>
     <w:p>
@@ -19617,7 +19603,7 @@
         <w:pStyle w:val="Heading1"/>
         <w:jc w:val="both"/>
       </w:pPr>
-      <w:bookmarkStart w:id="20" w:name="_Toc25660397"/>
+      <w:bookmarkStart w:id="19" w:name="_Toc25660397"/>
       <w:proofErr w:type="spellStart"/>
       <w:r>
         <w:lastRenderedPageBreak/>
@@ -19647,7 +19633,7 @@
       <w:r>
         <w:t>lượng</w:t>
       </w:r>
-      <w:bookmarkEnd w:id="20"/>
+      <w:bookmarkEnd w:id="19"/>
       <w:proofErr w:type="spellEnd"/>
     </w:p>
     <w:p>
@@ -19839,199 +19825,566 @@
       <w:pPr>
         <w:rPr>
           <w:i/>
-          <w:lang w:val="fr-FR"/>
-        </w:rPr>
-      </w:pPr>
-      <w:r>
-        <w:rPr>
-          <w:i/>
-          <w:lang w:val="fr-FR"/>
-        </w:rPr>
-        <w:t xml:space="preserve">Qui </w:t>
-      </w:r>
-      <w:proofErr w:type="spellStart"/>
-      <w:r>
-        <w:rPr>
-          <w:i/>
-          <w:lang w:val="fr-FR"/>
-        </w:rPr>
-        <w:t>định</w:t>
-      </w:r>
-      <w:proofErr w:type="spellEnd"/>
-      <w:r>
-        <w:rPr>
-          <w:i/>
-          <w:lang w:val="fr-FR"/>
-        </w:rPr>
-        <w:t xml:space="preserve"> </w:t>
-      </w:r>
-      <w:proofErr w:type="spellStart"/>
-      <w:r>
-        <w:rPr>
-          <w:i/>
-          <w:lang w:val="fr-FR"/>
-        </w:rPr>
-        <w:t>số</w:t>
-      </w:r>
-      <w:proofErr w:type="spellEnd"/>
-      <w:r>
-        <w:rPr>
-          <w:i/>
-          <w:lang w:val="fr-FR"/>
-        </w:rPr>
-        <w:t xml:space="preserve"> </w:t>
-      </w:r>
-      <w:proofErr w:type="spellStart"/>
-      <w:r>
-        <w:rPr>
-          <w:i/>
-          <w:lang w:val="fr-FR"/>
-        </w:rPr>
-        <w:t>dòng</w:t>
-      </w:r>
-      <w:proofErr w:type="spellEnd"/>
-      <w:r>
-        <w:rPr>
-          <w:i/>
-          <w:lang w:val="fr-FR"/>
-        </w:rPr>
-        <w:t xml:space="preserve"> comme</w:t>
-      </w:r>
-      <w:r>
-        <w:rPr>
-          <w:i/>
-          <w:lang w:val="fr-FR"/>
-        </w:rPr>
-        <w:t xml:space="preserve">nt </w:t>
-      </w:r>
-      <w:proofErr w:type="spellStart"/>
-      <w:r>
-        <w:rPr>
-          <w:i/>
-          <w:lang w:val="fr-FR"/>
-        </w:rPr>
-        <w:t>trên</w:t>
-      </w:r>
-      <w:proofErr w:type="spellEnd"/>
-      <w:r>
-        <w:rPr>
-          <w:i/>
-          <w:lang w:val="fr-FR"/>
-        </w:rPr>
-        <w:t xml:space="preserve"> </w:t>
-      </w:r>
-      <w:proofErr w:type="spellStart"/>
-      <w:r>
-        <w:rPr>
-          <w:i/>
-          <w:lang w:val="fr-FR"/>
-        </w:rPr>
-        <w:t>mỗi</w:t>
-      </w:r>
-      <w:proofErr w:type="spellEnd"/>
-      <w:r>
-        <w:rPr>
-          <w:i/>
-          <w:lang w:val="fr-FR"/>
-        </w:rPr>
-        <w:t xml:space="preserve"> </w:t>
-      </w:r>
-      <w:proofErr w:type="spellStart"/>
-      <w:r>
-        <w:rPr>
-          <w:i/>
-          <w:lang w:val="fr-FR"/>
-        </w:rPr>
-        <w:t>K</w:t>
-      </w:r>
-      <w:r>
-        <w:rPr>
-          <w:i/>
-          <w:lang w:val="fr-FR"/>
-        </w:rPr>
-        <w:t>l</w:t>
-      </w:r>
-      <w:r>
-        <w:rPr>
-          <w:i/>
-          <w:lang w:val="fr-FR"/>
-        </w:rPr>
-        <w:t>oc</w:t>
-      </w:r>
-      <w:proofErr w:type="spellEnd"/>
+        </w:rPr>
+      </w:pPr>
+      <w:r>
+        <w:rPr>
+          <w:i/>
+        </w:rPr>
+        <w:t>+ update profile: 25 test case</w:t>
+      </w:r>
     </w:p>
     <w:p>
       <w:pPr>
         <w:rPr>
           <w:i/>
-          <w:lang w:val="fr-FR"/>
-        </w:rPr>
-      </w:pPr>
-      <w:r>
-        <w:rPr>
-          <w:i/>
-          <w:lang w:val="fr-FR"/>
-        </w:rPr>
-        <w:t xml:space="preserve">Qui </w:t>
-      </w:r>
-      <w:proofErr w:type="spellStart"/>
-      <w:r>
-        <w:rPr>
-          <w:i/>
-          <w:lang w:val="fr-FR"/>
-        </w:rPr>
-        <w:t>định</w:t>
-      </w:r>
-      <w:proofErr w:type="spellEnd"/>
-      <w:r>
-        <w:rPr>
-          <w:i/>
-          <w:lang w:val="fr-FR"/>
-        </w:rPr>
-        <w:t xml:space="preserve"> </w:t>
-      </w:r>
-      <w:proofErr w:type="spellStart"/>
-      <w:r>
-        <w:rPr>
-          <w:i/>
-          <w:lang w:val="fr-FR"/>
-        </w:rPr>
-        <w:t>về</w:t>
-      </w:r>
-      <w:proofErr w:type="spellEnd"/>
-      <w:r>
-        <w:rPr>
-          <w:i/>
-          <w:lang w:val="fr-FR"/>
-        </w:rPr>
-        <w:t xml:space="preserve"> </w:t>
-      </w:r>
-      <w:proofErr w:type="spellStart"/>
-      <w:r>
-        <w:rPr>
-          <w:i/>
-          <w:lang w:val="fr-FR"/>
-        </w:rPr>
-        <w:t>số</w:t>
-      </w:r>
-      <w:proofErr w:type="spellEnd"/>
-      <w:r>
-        <w:rPr>
-          <w:i/>
-          <w:lang w:val="fr-FR"/>
-        </w:rPr>
-        <w:t xml:space="preserve"> unit test, au</w:t>
-      </w:r>
-      <w:r>
-        <w:rPr>
-          <w:i/>
-          <w:lang w:val="fr-FR"/>
-        </w:rPr>
-        <w:t>tomation test</w:t>
+        </w:rPr>
+      </w:pPr>
+      <w:r>
+        <w:rPr>
+          <w:i/>
+        </w:rPr>
+        <w:t xml:space="preserve">+ </w:t>
+      </w:r>
+      <w:proofErr w:type="spellStart"/>
+      <w:r>
+        <w:rPr>
+          <w:i/>
+        </w:rPr>
+        <w:t>thêm</w:t>
+      </w:r>
+      <w:proofErr w:type="spellEnd"/>
+      <w:r>
+        <w:rPr>
+          <w:i/>
+        </w:rPr>
+        <w:t xml:space="preserve"> </w:t>
+      </w:r>
+      <w:proofErr w:type="spellStart"/>
+      <w:r>
+        <w:rPr>
+          <w:i/>
+        </w:rPr>
+        <w:t>giỏ</w:t>
+      </w:r>
+      <w:proofErr w:type="spellEnd"/>
+      <w:r>
+        <w:rPr>
+          <w:i/>
+        </w:rPr>
+        <w:t xml:space="preserve"> </w:t>
+      </w:r>
+      <w:proofErr w:type="spellStart"/>
+      <w:r>
+        <w:rPr>
+          <w:i/>
+        </w:rPr>
+        <w:t>hàng</w:t>
+      </w:r>
+      <w:proofErr w:type="spellEnd"/>
+      <w:r>
+        <w:rPr>
+          <w:i/>
+        </w:rPr>
+        <w:t>: 20 test case</w:t>
       </w:r>
     </w:p>
     <w:p>
       <w:pPr>
+        <w:rPr>
+          <w:i/>
+        </w:rPr>
+      </w:pPr>
+      <w:r>
+        <w:rPr>
+          <w:i/>
+        </w:rPr>
+        <w:t xml:space="preserve">+ </w:t>
+      </w:r>
+      <w:proofErr w:type="spellStart"/>
+      <w:r>
+        <w:rPr>
+          <w:i/>
+        </w:rPr>
+        <w:t>thanh</w:t>
+      </w:r>
+      <w:proofErr w:type="spellEnd"/>
+      <w:r>
+        <w:rPr>
+          <w:i/>
+        </w:rPr>
+        <w:t xml:space="preserve"> </w:t>
+      </w:r>
+      <w:proofErr w:type="spellStart"/>
+      <w:proofErr w:type="gramStart"/>
+      <w:r>
+        <w:rPr>
+          <w:i/>
+        </w:rPr>
+        <w:t>toán</w:t>
+      </w:r>
+      <w:proofErr w:type="spellEnd"/>
+      <w:r>
+        <w:rPr>
+          <w:i/>
+        </w:rPr>
+        <w:t xml:space="preserve"> :</w:t>
+      </w:r>
+      <w:proofErr w:type="gramEnd"/>
+      <w:r>
+        <w:rPr>
+          <w:i/>
+        </w:rPr>
+        <w:t xml:space="preserve"> 25 test case</w:t>
+      </w:r>
+    </w:p>
+    <w:p>
+      <w:pPr>
+        <w:rPr>
+          <w:i/>
+        </w:rPr>
+      </w:pPr>
+      <w:r>
+        <w:rPr>
+          <w:i/>
+        </w:rPr>
+        <w:t xml:space="preserve">+ </w:t>
+      </w:r>
+      <w:proofErr w:type="spellStart"/>
+      <w:r>
+        <w:rPr>
+          <w:i/>
+        </w:rPr>
+        <w:t>xem</w:t>
+      </w:r>
+      <w:proofErr w:type="spellEnd"/>
+      <w:r>
+        <w:rPr>
+          <w:i/>
+        </w:rPr>
+        <w:t xml:space="preserve"> </w:t>
+      </w:r>
+      <w:proofErr w:type="spellStart"/>
+      <w:r>
+        <w:rPr>
+          <w:i/>
+        </w:rPr>
+        <w:t>lịch</w:t>
+      </w:r>
+      <w:proofErr w:type="spellEnd"/>
+      <w:r>
+        <w:rPr>
+          <w:i/>
+        </w:rPr>
+        <w:t xml:space="preserve"> </w:t>
+      </w:r>
+      <w:proofErr w:type="spellStart"/>
+      <w:r>
+        <w:rPr>
+          <w:i/>
+        </w:rPr>
+        <w:t>sử</w:t>
+      </w:r>
+      <w:proofErr w:type="spellEnd"/>
+      <w:r>
+        <w:rPr>
+          <w:i/>
+        </w:rPr>
+        <w:t xml:space="preserve"> </w:t>
+      </w:r>
+      <w:proofErr w:type="spellStart"/>
+      <w:r>
+        <w:rPr>
+          <w:i/>
+        </w:rPr>
+        <w:t>mua</w:t>
+      </w:r>
+      <w:proofErr w:type="spellEnd"/>
+      <w:r>
+        <w:rPr>
+          <w:i/>
+        </w:rPr>
+        <w:t xml:space="preserve"> hang: 10 test case</w:t>
+      </w:r>
+    </w:p>
+    <w:p>
+      <w:pPr>
+        <w:rPr>
+          <w:i/>
+        </w:rPr>
+      </w:pPr>
+      <w:r>
+        <w:rPr>
+          <w:i/>
+        </w:rPr>
+        <w:t xml:space="preserve">+ </w:t>
+      </w:r>
+      <w:proofErr w:type="spellStart"/>
+      <w:r>
+        <w:rPr>
+          <w:i/>
+        </w:rPr>
+        <w:t>quản</w:t>
+      </w:r>
+      <w:proofErr w:type="spellEnd"/>
+      <w:r>
+        <w:rPr>
+          <w:i/>
+        </w:rPr>
+        <w:t xml:space="preserve"> </w:t>
+      </w:r>
+      <w:proofErr w:type="spellStart"/>
+      <w:r>
+        <w:rPr>
+          <w:i/>
+        </w:rPr>
+        <w:t>lý</w:t>
+      </w:r>
+      <w:proofErr w:type="spellEnd"/>
+      <w:r>
+        <w:rPr>
+          <w:i/>
+        </w:rPr>
+        <w:t xml:space="preserve"> </w:t>
+      </w:r>
+      <w:proofErr w:type="spellStart"/>
+      <w:r>
+        <w:rPr>
+          <w:i/>
+        </w:rPr>
+        <w:t>sản</w:t>
+      </w:r>
+      <w:proofErr w:type="spellEnd"/>
+      <w:r>
+        <w:rPr>
+          <w:i/>
+        </w:rPr>
+        <w:t xml:space="preserve"> </w:t>
+      </w:r>
+      <w:proofErr w:type="spellStart"/>
+      <w:r>
+        <w:rPr>
+          <w:i/>
+        </w:rPr>
+        <w:t>phẩm</w:t>
+      </w:r>
+      <w:proofErr w:type="spellEnd"/>
+      <w:r>
+        <w:rPr>
+          <w:i/>
+        </w:rPr>
+        <w:t>: 50 test case</w:t>
+      </w:r>
+    </w:p>
+    <w:p>
+      <w:pPr>
+        <w:rPr>
+          <w:i/>
+        </w:rPr>
+      </w:pPr>
+      <w:r>
+        <w:rPr>
+          <w:i/>
+        </w:rPr>
+        <w:t xml:space="preserve">+ </w:t>
+      </w:r>
+      <w:proofErr w:type="spellStart"/>
+      <w:r>
+        <w:rPr>
+          <w:i/>
+        </w:rPr>
+        <w:t>quản</w:t>
+      </w:r>
+      <w:proofErr w:type="spellEnd"/>
+      <w:r>
+        <w:rPr>
+          <w:i/>
+        </w:rPr>
+        <w:t xml:space="preserve"> </w:t>
+      </w:r>
+      <w:proofErr w:type="spellStart"/>
+      <w:r>
+        <w:rPr>
+          <w:i/>
+        </w:rPr>
+        <w:t>lý</w:t>
+      </w:r>
+      <w:proofErr w:type="spellEnd"/>
+      <w:r>
+        <w:rPr>
+          <w:i/>
+        </w:rPr>
+        <w:t xml:space="preserve"> </w:t>
+      </w:r>
+      <w:proofErr w:type="spellStart"/>
+      <w:r>
+        <w:rPr>
+          <w:i/>
+        </w:rPr>
+        <w:t>kho</w:t>
+      </w:r>
+      <w:proofErr w:type="spellEnd"/>
+      <w:r>
+        <w:rPr>
+          <w:i/>
+        </w:rPr>
+        <w:t>: 80 test case</w:t>
+      </w:r>
+    </w:p>
+    <w:p>
+      <w:pPr>
+        <w:rPr>
+          <w:i/>
+        </w:rPr>
+      </w:pPr>
+      <w:r>
+        <w:rPr>
+          <w:i/>
+        </w:rPr>
+        <w:t xml:space="preserve">+ </w:t>
+      </w:r>
+      <w:proofErr w:type="spellStart"/>
+      <w:r>
+        <w:rPr>
+          <w:i/>
+        </w:rPr>
+        <w:t>thống</w:t>
+      </w:r>
+      <w:proofErr w:type="spellEnd"/>
+      <w:r>
+        <w:rPr>
+          <w:i/>
+        </w:rPr>
+        <w:t xml:space="preserve"> </w:t>
+      </w:r>
+      <w:proofErr w:type="spellStart"/>
+      <w:r>
+        <w:rPr>
+          <w:i/>
+        </w:rPr>
+        <w:t>kê</w:t>
+      </w:r>
+      <w:proofErr w:type="spellEnd"/>
+      <w:r>
+        <w:rPr>
+          <w:i/>
+        </w:rPr>
+        <w:t xml:space="preserve"> </w:t>
+      </w:r>
+      <w:proofErr w:type="spellStart"/>
+      <w:r>
+        <w:rPr>
+          <w:i/>
+        </w:rPr>
+        <w:t>thu</w:t>
+      </w:r>
+      <w:proofErr w:type="spellEnd"/>
+      <w:r>
+        <w:rPr>
+          <w:i/>
+        </w:rPr>
+        <w:t xml:space="preserve"> chi: 20 test case</w:t>
+      </w:r>
+      <w:bookmarkStart w:id="20" w:name="_GoBack"/>
+      <w:bookmarkEnd w:id="20"/>
+    </w:p>
+    <w:p>
+      <w:pPr>
+        <w:rPr>
+          <w:i/>
+          <w:lang w:val="fr-FR"/>
+        </w:rPr>
+      </w:pPr>
+      <w:r>
+        <w:rPr>
+          <w:i/>
+          <w:lang w:val="fr-FR"/>
+        </w:rPr>
+        <w:t xml:space="preserve">Qui </w:t>
+      </w:r>
+      <w:proofErr w:type="spellStart"/>
+      <w:r>
+        <w:rPr>
+          <w:i/>
+          <w:lang w:val="fr-FR"/>
+        </w:rPr>
+        <w:t>định</w:t>
+      </w:r>
+      <w:proofErr w:type="spellEnd"/>
+      <w:r>
+        <w:rPr>
+          <w:i/>
+          <w:lang w:val="fr-FR"/>
+        </w:rPr>
+        <w:t xml:space="preserve"> </w:t>
+      </w:r>
+      <w:proofErr w:type="spellStart"/>
+      <w:r>
+        <w:rPr>
+          <w:i/>
+          <w:lang w:val="fr-FR"/>
+        </w:rPr>
+        <w:t>số</w:t>
+      </w:r>
+      <w:proofErr w:type="spellEnd"/>
+      <w:r>
+        <w:rPr>
+          <w:i/>
+          <w:lang w:val="fr-FR"/>
+        </w:rPr>
+        <w:t xml:space="preserve"> </w:t>
+      </w:r>
+      <w:proofErr w:type="spellStart"/>
+      <w:r>
+        <w:rPr>
+          <w:i/>
+          <w:lang w:val="fr-FR"/>
+        </w:rPr>
+        <w:t>dòng</w:t>
+      </w:r>
+      <w:proofErr w:type="spellEnd"/>
+      <w:r>
+        <w:rPr>
+          <w:i/>
+          <w:lang w:val="fr-FR"/>
+        </w:rPr>
+        <w:t xml:space="preserve"> comme</w:t>
+      </w:r>
+      <w:r>
+        <w:rPr>
+          <w:i/>
+          <w:lang w:val="fr-FR"/>
+        </w:rPr>
+        <w:t xml:space="preserve">nt </w:t>
+      </w:r>
+      <w:proofErr w:type="spellStart"/>
+      <w:r>
+        <w:rPr>
+          <w:i/>
+          <w:lang w:val="fr-FR"/>
+        </w:rPr>
+        <w:t>trên</w:t>
+      </w:r>
+      <w:proofErr w:type="spellEnd"/>
+      <w:r>
+        <w:rPr>
+          <w:i/>
+          <w:lang w:val="fr-FR"/>
+        </w:rPr>
+        <w:t xml:space="preserve"> </w:t>
+      </w:r>
+      <w:proofErr w:type="spellStart"/>
+      <w:r>
+        <w:rPr>
+          <w:i/>
+          <w:lang w:val="fr-FR"/>
+        </w:rPr>
+        <w:t>mỗi</w:t>
+      </w:r>
+      <w:proofErr w:type="spellEnd"/>
+      <w:r>
+        <w:rPr>
+          <w:i/>
+          <w:lang w:val="fr-FR"/>
+        </w:rPr>
+        <w:t xml:space="preserve"> </w:t>
+      </w:r>
+      <w:proofErr w:type="spellStart"/>
+      <w:r>
+        <w:rPr>
+          <w:i/>
+          <w:lang w:val="fr-FR"/>
+        </w:rPr>
+        <w:t>K</w:t>
+      </w:r>
+      <w:r>
+        <w:rPr>
+          <w:i/>
+          <w:lang w:val="fr-FR"/>
+        </w:rPr>
+        <w:t>l</w:t>
+      </w:r>
+      <w:r>
+        <w:rPr>
+          <w:i/>
+          <w:lang w:val="fr-FR"/>
+        </w:rPr>
+        <w:t>oc</w:t>
+      </w:r>
+      <w:proofErr w:type="spellEnd"/>
+    </w:p>
+    <w:p>
+      <w:pPr>
+        <w:rPr>
+          <w:i/>
+          <w:lang w:val="fr-FR"/>
+        </w:rPr>
+      </w:pPr>
+      <w:r>
+        <w:rPr>
+          <w:i/>
+          <w:lang w:val="fr-FR"/>
+        </w:rPr>
+        <w:t xml:space="preserve">Qui </w:t>
+      </w:r>
+      <w:proofErr w:type="spellStart"/>
+      <w:r>
+        <w:rPr>
+          <w:i/>
+          <w:lang w:val="fr-FR"/>
+        </w:rPr>
+        <w:t>định</w:t>
+      </w:r>
+      <w:proofErr w:type="spellEnd"/>
+      <w:r>
+        <w:rPr>
+          <w:i/>
+          <w:lang w:val="fr-FR"/>
+        </w:rPr>
+        <w:t xml:space="preserve"> </w:t>
+      </w:r>
+      <w:proofErr w:type="spellStart"/>
+      <w:r>
+        <w:rPr>
+          <w:i/>
+          <w:lang w:val="fr-FR"/>
+        </w:rPr>
+        <w:t>về</w:t>
+      </w:r>
+      <w:proofErr w:type="spellEnd"/>
+      <w:r>
+        <w:rPr>
+          <w:i/>
+          <w:lang w:val="fr-FR"/>
+        </w:rPr>
+        <w:t xml:space="preserve"> </w:t>
+      </w:r>
+      <w:proofErr w:type="spellStart"/>
+      <w:r>
+        <w:rPr>
+          <w:i/>
+          <w:lang w:val="fr-FR"/>
+        </w:rPr>
+        <w:t>số</w:t>
+      </w:r>
+      <w:proofErr w:type="spellEnd"/>
+      <w:r>
+        <w:rPr>
+          <w:i/>
+          <w:lang w:val="fr-FR"/>
+        </w:rPr>
+        <w:t xml:space="preserve"> unit test, au</w:t>
+      </w:r>
+      <w:r>
+        <w:rPr>
+          <w:i/>
+          <w:lang w:val="fr-FR"/>
+        </w:rPr>
+        <w:t>tomation test</w:t>
+      </w:r>
+    </w:p>
+    <w:p>
+      <w:pPr>
         <w:pStyle w:val="Heading1"/>
         <w:jc w:val="both"/>
       </w:pPr>
@@ -20293,6 +20646,7 @@
         <w:rPr>
           <w:noProof/>
         </w:rPr>
+        <w:lastRenderedPageBreak/>
         <w:drawing>
           <wp:inline distT="0" distB="0" distL="0" distR="0" wp14:anchorId="5A9C0012" wp14:editId="48A045BD">
             <wp:extent cx="5575300" cy="4445635"/>
@@ -28962,7 +29316,7 @@
 </file>
 
 <file path=customXml/itemProps1.xml><?xml version="1.0" encoding="utf-8"?>
-<ds:datastoreItem xmlns:ds="http://schemas.openxmlformats.org/officeDocument/2006/customXml" ds:itemID="{BB62BCF2-D3E7-44AA-B796-178FB2EEEDC7}">
+<ds:datastoreItem xmlns:ds="http://schemas.openxmlformats.org/officeDocument/2006/customXml" ds:itemID="{1F7E0433-A853-4AFA-BA56-0888FE7E2E3F}">
   <ds:schemaRefs>
     <ds:schemaRef ds:uri="http://schemas.openxmlformats.org/officeDocument/2006/bibliography"/>
   </ds:schemaRefs>

</xml_diff>

<commit_message>
fix: ước lượng thời gian
</commit_message>
<xml_diff>
--- a/docs/MyProjectMgnt.docx
+++ b/docs/MyProjectMgnt.docx
@@ -18751,7 +18751,15 @@
       </w:r>
       <w:proofErr w:type="spellEnd"/>
       <w:r>
-        <w:t xml:space="preserve"> 24-26 </w:t>
+        <w:t xml:space="preserve"> </w:t>
+      </w:r>
+      <w:r>
+        <w:t>50-60</w:t>
+      </w:r>
+      <w:bookmarkStart w:id="17" w:name="_GoBack"/>
+      <w:bookmarkEnd w:id="17"/>
+      <w:r>
+        <w:t xml:space="preserve"> </w:t>
       </w:r>
       <w:proofErr w:type="spellStart"/>
       <w:r>
@@ -18767,7 +18775,7 @@
         <w:pStyle w:val="Heading2"/>
         <w:jc w:val="both"/>
       </w:pPr>
-      <w:bookmarkStart w:id="17" w:name="_Toc25660395"/>
+      <w:bookmarkStart w:id="18" w:name="_Toc25660395"/>
       <w:proofErr w:type="spellStart"/>
       <w:r>
         <w:t>Ước</w:t>
@@ -18796,7 +18804,7 @@
       <w:r>
         <w:t>ro</w:t>
       </w:r>
-      <w:bookmarkEnd w:id="17"/>
+      <w:bookmarkEnd w:id="18"/>
       <w:proofErr w:type="spellEnd"/>
     </w:p>
     <w:p/>
@@ -18805,7 +18813,7 @@
         <w:pStyle w:val="Heading1"/>
         <w:jc w:val="both"/>
       </w:pPr>
-      <w:bookmarkStart w:id="18" w:name="_Toc25660396"/>
+      <w:bookmarkStart w:id="19" w:name="_Toc25660396"/>
       <w:proofErr w:type="spellStart"/>
       <w:r>
         <w:t>Ước</w:t>
@@ -18834,7 +18842,7 @@
       <w:r>
         <w:t>thành</w:t>
       </w:r>
-      <w:bookmarkEnd w:id="18"/>
+      <w:bookmarkEnd w:id="19"/>
       <w:proofErr w:type="spellEnd"/>
     </w:p>
     <w:p>
@@ -19603,7 +19611,7 @@
         <w:pStyle w:val="Heading1"/>
         <w:jc w:val="both"/>
       </w:pPr>
-      <w:bookmarkStart w:id="19" w:name="_Toc25660397"/>
+      <w:bookmarkStart w:id="20" w:name="_Toc25660397"/>
       <w:proofErr w:type="spellStart"/>
       <w:r>
         <w:lastRenderedPageBreak/>
@@ -19633,7 +19641,7 @@
       <w:r>
         <w:t>lượng</w:t>
       </w:r>
-      <w:bookmarkEnd w:id="19"/>
+      <w:bookmarkEnd w:id="20"/>
       <w:proofErr w:type="spellEnd"/>
     </w:p>
     <w:p>
@@ -20185,8 +20193,6 @@
         </w:rPr>
         <w:t xml:space="preserve"> chi: 20 test case</w:t>
       </w:r>
-      <w:bookmarkStart w:id="20" w:name="_GoBack"/>
-      <w:bookmarkEnd w:id="20"/>
     </w:p>
     <w:p>
       <w:pPr>
@@ -20312,6 +20318,22 @@
         <w:t>oc</w:t>
       </w:r>
       <w:proofErr w:type="spellEnd"/>
+      <w:r>
+        <w:rPr>
+          <w:i/>
+          <w:lang w:val="fr-FR"/>
+        </w:rPr>
+        <w:t xml:space="preserve"> : 80 </w:t>
+      </w:r>
+      <w:proofErr w:type="spellStart"/>
+      <w:r>
+        <w:rPr>
+          <w:i/>
+          <w:lang w:val="fr-FR"/>
+        </w:rPr>
+        <w:t>dòng</w:t>
+      </w:r>
+      <w:proofErr w:type="spellEnd"/>
     </w:p>
     <w:p>
       <w:pPr>
@@ -20381,6 +20403,13 @@
           <w:lang w:val="fr-FR"/>
         </w:rPr>
         <w:t>tomation test</w:t>
+      </w:r>
+      <w:r>
+        <w:rPr>
+          <w:i/>
+          <w:lang w:val="fr-FR"/>
+        </w:rPr>
+        <w:t> : 100</w:t>
       </w:r>
     </w:p>
     <w:p>
@@ -29316,7 +29345,7 @@
 </file>
 
 <file path=customXml/itemProps1.xml><?xml version="1.0" encoding="utf-8"?>
-<ds:datastoreItem xmlns:ds="http://schemas.openxmlformats.org/officeDocument/2006/customXml" ds:itemID="{1F7E0433-A853-4AFA-BA56-0888FE7E2E3F}">
+<ds:datastoreItem xmlns:ds="http://schemas.openxmlformats.org/officeDocument/2006/customXml" ds:itemID="{9B5723D9-FCFE-4EC0-81D2-D1198786BC58}">
   <ds:schemaRefs>
     <ds:schemaRef ds:uri="http://schemas.openxmlformats.org/officeDocument/2006/bibliography"/>
   </ds:schemaRefs>

</xml_diff>

<commit_message>
add: trả lời câu hỏi số 3
</commit_message>
<xml_diff>
--- a/docs/MyProjectMgnt.docx
+++ b/docs/MyProjectMgnt.docx
@@ -18756,8 +18756,6 @@
       <w:r>
         <w:t>50-60</w:t>
       </w:r>
-      <w:bookmarkStart w:id="17" w:name="_GoBack"/>
-      <w:bookmarkEnd w:id="17"/>
       <w:r>
         <w:t xml:space="preserve"> </w:t>
       </w:r>
@@ -18775,7 +18773,7 @@
         <w:pStyle w:val="Heading2"/>
         <w:jc w:val="both"/>
       </w:pPr>
-      <w:bookmarkStart w:id="18" w:name="_Toc25660395"/>
+      <w:bookmarkStart w:id="17" w:name="_Toc25660395"/>
       <w:proofErr w:type="spellStart"/>
       <w:r>
         <w:t>Ước</w:t>
@@ -18804,7 +18802,7 @@
       <w:r>
         <w:t>ro</w:t>
       </w:r>
-      <w:bookmarkEnd w:id="18"/>
+      <w:bookmarkEnd w:id="17"/>
       <w:proofErr w:type="spellEnd"/>
     </w:p>
     <w:p/>
@@ -18813,7 +18811,7 @@
         <w:pStyle w:val="Heading1"/>
         <w:jc w:val="both"/>
       </w:pPr>
-      <w:bookmarkStart w:id="19" w:name="_Toc25660396"/>
+      <w:bookmarkStart w:id="18" w:name="_Toc25660396"/>
       <w:proofErr w:type="spellStart"/>
       <w:r>
         <w:t>Ước</w:t>
@@ -18842,7 +18840,7 @@
       <w:r>
         <w:t>thành</w:t>
       </w:r>
-      <w:bookmarkEnd w:id="19"/>
+      <w:bookmarkEnd w:id="18"/>
       <w:proofErr w:type="spellEnd"/>
     </w:p>
     <w:p>
@@ -19393,7 +19391,19 @@
         <w:rPr>
           <w:i/>
         </w:rPr>
-        <w:t xml:space="preserve">: 10 </w:t>
+        <w:t>: 1</w:t>
+      </w:r>
+      <w:r>
+        <w:rPr>
+          <w:i/>
+        </w:rPr>
+        <w:t>5</w:t>
+      </w:r>
+      <w:r>
+        <w:rPr>
+          <w:i/>
+        </w:rPr>
+        <w:t xml:space="preserve"> </w:t>
       </w:r>
       <w:proofErr w:type="spellStart"/>
       <w:r>
@@ -19611,7 +19621,7 @@
         <w:pStyle w:val="Heading1"/>
         <w:jc w:val="both"/>
       </w:pPr>
-      <w:bookmarkStart w:id="20" w:name="_Toc25660397"/>
+      <w:bookmarkStart w:id="19" w:name="_Toc25660397"/>
       <w:proofErr w:type="spellStart"/>
       <w:r>
         <w:lastRenderedPageBreak/>
@@ -19641,7 +19651,7 @@
       <w:r>
         <w:t>lượng</w:t>
       </w:r>
-      <w:bookmarkEnd w:id="20"/>
+      <w:bookmarkEnd w:id="19"/>
       <w:proofErr w:type="spellEnd"/>
     </w:p>
     <w:p>
@@ -20417,7 +20427,7 @@
         <w:pStyle w:val="Heading1"/>
         <w:jc w:val="both"/>
       </w:pPr>
-      <w:bookmarkStart w:id="21" w:name="_Toc25660398"/>
+      <w:bookmarkStart w:id="20" w:name="_Toc25660398"/>
       <w:proofErr w:type="spellStart"/>
       <w:r>
         <w:t>Phân</w:t>
@@ -20446,7 +20456,7 @@
       <w:r>
         <w:t>kế</w:t>
       </w:r>
-      <w:bookmarkEnd w:id="21"/>
+      <w:bookmarkEnd w:id="20"/>
       <w:proofErr w:type="spellEnd"/>
       <w:r>
         <w:t xml:space="preserve"> </w:t>
@@ -20460,7 +20470,7 @@
           <w:lang w:eastAsia="en-US" w:bidi="ar-SA"/>
         </w:rPr>
       </w:pPr>
-      <w:bookmarkStart w:id="22" w:name="_Toc25660399"/>
+      <w:bookmarkStart w:id="21" w:name="_Toc25660399"/>
       <w:proofErr w:type="spellStart"/>
       <w:r>
         <w:rPr>
@@ -20566,7 +20576,7 @@
         </w:rPr>
         <w:t>mềm</w:t>
       </w:r>
-      <w:bookmarkEnd w:id="22"/>
+      <w:bookmarkEnd w:id="21"/>
       <w:proofErr w:type="spellEnd"/>
     </w:p>
     <w:p>
@@ -20577,7 +20587,7 @@
           <w:lang w:eastAsia="en-US" w:bidi="ar-SA"/>
         </w:rPr>
       </w:pPr>
-      <w:bookmarkStart w:id="23" w:name="_Toc25660400"/>
+      <w:bookmarkStart w:id="22" w:name="_Toc25660400"/>
       <w:proofErr w:type="spellStart"/>
       <w:r>
         <w:rPr>
@@ -20599,7 +20609,7 @@
         </w:rPr>
         <w:t>diện</w:t>
       </w:r>
-      <w:bookmarkEnd w:id="23"/>
+      <w:bookmarkEnd w:id="22"/>
       <w:proofErr w:type="spellEnd"/>
     </w:p>
     <w:p>
@@ -21123,7 +21133,7 @@
           <w:lang w:eastAsia="en-US" w:bidi="ar-SA"/>
         </w:rPr>
       </w:pPr>
-      <w:bookmarkStart w:id="24" w:name="_Toc25660401"/>
+      <w:bookmarkStart w:id="23" w:name="_Toc25660401"/>
       <w:proofErr w:type="spellStart"/>
       <w:r>
         <w:rPr>
@@ -21173,7 +21183,7 @@
         </w:rPr>
         <w:t>liệu</w:t>
       </w:r>
-      <w:bookmarkEnd w:id="24"/>
+      <w:bookmarkEnd w:id="23"/>
       <w:proofErr w:type="spellEnd"/>
     </w:p>
     <w:p>
@@ -21231,7 +21241,7 @@
           <w:lang w:eastAsia="en-US" w:bidi="ar-SA"/>
         </w:rPr>
       </w:pPr>
-      <w:bookmarkStart w:id="25" w:name="_Toc25660402"/>
+      <w:bookmarkStart w:id="24" w:name="_Toc25660402"/>
       <w:proofErr w:type="spellStart"/>
       <w:r>
         <w:rPr>
@@ -21240,7 +21250,7 @@
         <w:lastRenderedPageBreak/>
         <w:t>Mạng</w:t>
       </w:r>
-      <w:bookmarkEnd w:id="25"/>
+      <w:bookmarkEnd w:id="24"/>
       <w:proofErr w:type="spellEnd"/>
     </w:p>
     <w:p>
@@ -21248,7 +21258,7 @@
         <w:pStyle w:val="Heading1"/>
         <w:jc w:val="both"/>
       </w:pPr>
-      <w:bookmarkStart w:id="26" w:name="_Toc25660403"/>
+      <w:bookmarkStart w:id="25" w:name="_Toc25660403"/>
       <w:proofErr w:type="spellStart"/>
       <w:r>
         <w:t>Giám</w:t>
@@ -21277,7 +21287,7 @@
       <w:r>
         <w:t>án</w:t>
       </w:r>
-      <w:bookmarkEnd w:id="26"/>
+      <w:bookmarkEnd w:id="25"/>
       <w:proofErr w:type="spellEnd"/>
     </w:p>
     <w:p>
@@ -21285,7 +21295,7 @@
         <w:pStyle w:val="Heading2"/>
         <w:jc w:val="both"/>
       </w:pPr>
-      <w:bookmarkStart w:id="27" w:name="_Toc25660404"/>
+      <w:bookmarkStart w:id="26" w:name="_Toc25660404"/>
       <w:proofErr w:type="spellStart"/>
       <w:r>
         <w:t>Trả</w:t>
@@ -21314,7 +21324,7 @@
       <w:r>
         <w:t>hỏi</w:t>
       </w:r>
-      <w:bookmarkEnd w:id="27"/>
+      <w:bookmarkEnd w:id="26"/>
       <w:proofErr w:type="spellEnd"/>
     </w:p>
     <w:p>
@@ -22114,7 +22124,13 @@
       </w:r>
       <w:proofErr w:type="spellEnd"/>
       <w:r>
-        <w:t xml:space="preserve"> 100 </w:t>
+        <w:t xml:space="preserve"> </w:t>
+      </w:r>
+      <w:r>
+        <w:t>560</w:t>
+      </w:r>
+      <w:r>
+        <w:t xml:space="preserve"> </w:t>
       </w:r>
       <w:proofErr w:type="spellStart"/>
       <w:r>
@@ -22343,7 +22359,7 @@
         <w:t>:</w:t>
       </w:r>
       <w:r>
-        <w:tab/>
+        <w:t xml:space="preserve"> </w:t>
       </w:r>
     </w:p>
     <w:p>
@@ -22354,33 +22370,333 @@
         </w:tabs>
         <w:ind w:left="720"/>
       </w:pPr>
-      <w:r>
-        <w:tab/>
-      </w:r>
-    </w:p>
-    <w:p>
-      <w:pPr>
-        <w:pStyle w:val="ListParagraph"/>
-        <w:tabs>
-          <w:tab w:val="right" w:leader="dot" w:pos="8780"/>
-        </w:tabs>
-        <w:ind w:left="720"/>
-      </w:pPr>
-      <w:r>
-        <w:tab/>
-      </w:r>
-    </w:p>
-    <w:p>
-      <w:pPr>
-        <w:pStyle w:val="ListParagraph"/>
-        <w:tabs>
-          <w:tab w:val="right" w:leader="dot" w:pos="8780"/>
-        </w:tabs>
-        <w:ind w:left="720"/>
-      </w:pPr>
-      <w:r>
-        <w:tab/>
-      </w:r>
+      <w:bookmarkStart w:id="27" w:name="_GoBack"/>
+      <w:bookmarkEnd w:id="27"/>
+      <w:proofErr w:type="spellStart"/>
+      <w:r>
+        <w:t>Giá</w:t>
+      </w:r>
+      <w:proofErr w:type="spellEnd"/>
+      <w:r>
+        <w:t xml:space="preserve"> </w:t>
+      </w:r>
+      <w:proofErr w:type="spellStart"/>
+      <w:r>
+        <w:t>phát</w:t>
+      </w:r>
+      <w:proofErr w:type="spellEnd"/>
+      <w:r>
+        <w:t xml:space="preserve"> </w:t>
+      </w:r>
+      <w:proofErr w:type="spellStart"/>
+      <w:r>
+        <w:t>triển</w:t>
+      </w:r>
+      <w:proofErr w:type="spellEnd"/>
+      <w:r>
+        <w:t xml:space="preserve"> </w:t>
+      </w:r>
+      <w:proofErr w:type="spellStart"/>
+      <w:r>
+        <w:t>phần</w:t>
+      </w:r>
+      <w:proofErr w:type="spellEnd"/>
+      <w:r>
+        <w:t xml:space="preserve"> </w:t>
+      </w:r>
+      <w:proofErr w:type="spellStart"/>
+      <w:r>
+        <w:t>mềm</w:t>
+      </w:r>
+      <w:proofErr w:type="spellEnd"/>
+      <w:r>
+        <w:t xml:space="preserve"> </w:t>
+      </w:r>
+      <w:proofErr w:type="spellStart"/>
+      <w:r>
+        <w:t>này</w:t>
+      </w:r>
+      <w:proofErr w:type="spellEnd"/>
+      <w:r>
+        <w:t xml:space="preserve"> </w:t>
+      </w:r>
+      <w:proofErr w:type="spellStart"/>
+      <w:r>
+        <w:t>chưa</w:t>
+      </w:r>
+      <w:proofErr w:type="spellEnd"/>
+      <w:r>
+        <w:t xml:space="preserve"> bao </w:t>
+      </w:r>
+      <w:proofErr w:type="spellStart"/>
+      <w:r>
+        <w:t>gồm</w:t>
+      </w:r>
+      <w:proofErr w:type="spellEnd"/>
+      <w:r>
+        <w:t xml:space="preserve"> VAT, </w:t>
+      </w:r>
+      <w:proofErr w:type="spellStart"/>
+      <w:r>
+        <w:t>phía</w:t>
+      </w:r>
+      <w:proofErr w:type="spellEnd"/>
+      <w:r>
+        <w:t xml:space="preserve"> </w:t>
+      </w:r>
+      <w:proofErr w:type="spellStart"/>
+      <w:r>
+        <w:t>khách</w:t>
+      </w:r>
+      <w:proofErr w:type="spellEnd"/>
+      <w:r>
+        <w:t xml:space="preserve"> </w:t>
+      </w:r>
+      <w:proofErr w:type="spellStart"/>
+      <w:r>
+        <w:t>hàng</w:t>
+      </w:r>
+      <w:proofErr w:type="spellEnd"/>
+      <w:r>
+        <w:t xml:space="preserve"> </w:t>
+      </w:r>
+      <w:proofErr w:type="spellStart"/>
+      <w:r>
+        <w:t>sẽ</w:t>
+      </w:r>
+      <w:proofErr w:type="spellEnd"/>
+      <w:r>
+        <w:t xml:space="preserve"> </w:t>
+      </w:r>
+      <w:proofErr w:type="spellStart"/>
+      <w:r>
+        <w:t>có</w:t>
+      </w:r>
+      <w:proofErr w:type="spellEnd"/>
+      <w:r>
+        <w:t xml:space="preserve"> </w:t>
+      </w:r>
+      <w:proofErr w:type="spellStart"/>
+      <w:r>
+        <w:t>trách</w:t>
+      </w:r>
+      <w:proofErr w:type="spellEnd"/>
+      <w:r>
+        <w:t xml:space="preserve"> </w:t>
+      </w:r>
+      <w:proofErr w:type="spellStart"/>
+      <w:r>
+        <w:t>nhiệm</w:t>
+      </w:r>
+      <w:proofErr w:type="spellEnd"/>
+      <w:r>
+        <w:t xml:space="preserve"> </w:t>
+      </w:r>
+      <w:proofErr w:type="spellStart"/>
+      <w:r>
+        <w:t>thanh</w:t>
+      </w:r>
+      <w:proofErr w:type="spellEnd"/>
+      <w:r>
+        <w:t xml:space="preserve"> </w:t>
+      </w:r>
+      <w:proofErr w:type="spellStart"/>
+      <w:r>
+        <w:t>toán</w:t>
+      </w:r>
+      <w:proofErr w:type="spellEnd"/>
+      <w:r>
+        <w:t xml:space="preserve"> VAT. </w:t>
+      </w:r>
+      <w:proofErr w:type="spellStart"/>
+      <w:r>
+        <w:t>Giá</w:t>
+      </w:r>
+      <w:proofErr w:type="spellEnd"/>
+      <w:r>
+        <w:t xml:space="preserve"> </w:t>
+      </w:r>
+      <w:proofErr w:type="spellStart"/>
+      <w:r>
+        <w:t>cụ</w:t>
+      </w:r>
+      <w:proofErr w:type="spellEnd"/>
+      <w:r>
+        <w:t xml:space="preserve"> </w:t>
+      </w:r>
+      <w:proofErr w:type="spellStart"/>
+      <w:r>
+        <w:t>thể</w:t>
+      </w:r>
+      <w:proofErr w:type="spellEnd"/>
+      <w:r>
+        <w:t xml:space="preserve"> </w:t>
+      </w:r>
+      <w:proofErr w:type="spellStart"/>
+      <w:r>
+        <w:t>mà</w:t>
+      </w:r>
+      <w:proofErr w:type="spellEnd"/>
+      <w:r>
+        <w:t xml:space="preserve"> </w:t>
+      </w:r>
+      <w:proofErr w:type="spellStart"/>
+      <w:r>
+        <w:t>bên</w:t>
+      </w:r>
+      <w:proofErr w:type="spellEnd"/>
+      <w:r>
+        <w:t xml:space="preserve"> </w:t>
+      </w:r>
+      <w:proofErr w:type="spellStart"/>
+      <w:r>
+        <w:t>khách</w:t>
+      </w:r>
+      <w:proofErr w:type="spellEnd"/>
+      <w:r>
+        <w:t xml:space="preserve"> </w:t>
+      </w:r>
+      <w:proofErr w:type="spellStart"/>
+      <w:r>
+        <w:t>hàng</w:t>
+      </w:r>
+      <w:proofErr w:type="spellEnd"/>
+      <w:r>
+        <w:t xml:space="preserve"> </w:t>
+      </w:r>
+      <w:proofErr w:type="spellStart"/>
+      <w:r>
+        <w:t>phải</w:t>
+      </w:r>
+      <w:proofErr w:type="spellEnd"/>
+      <w:r>
+        <w:t xml:space="preserve"> </w:t>
+      </w:r>
+      <w:proofErr w:type="spellStart"/>
+      <w:r>
+        <w:t>thanh</w:t>
+      </w:r>
+      <w:proofErr w:type="spellEnd"/>
+      <w:r>
+        <w:t xml:space="preserve"> </w:t>
+      </w:r>
+      <w:proofErr w:type="spellStart"/>
+      <w:r>
+        <w:t>toán</w:t>
+      </w:r>
+      <w:proofErr w:type="spellEnd"/>
+      <w:r>
+        <w:t xml:space="preserve"> </w:t>
+      </w:r>
+      <w:proofErr w:type="spellStart"/>
+      <w:r>
+        <w:t>gồm</w:t>
+      </w:r>
+      <w:proofErr w:type="spellEnd"/>
+      <w:r>
+        <w:t xml:space="preserve"> 560 </w:t>
+      </w:r>
+      <w:proofErr w:type="spellStart"/>
+      <w:r>
+        <w:t>triệu</w:t>
+      </w:r>
+      <w:proofErr w:type="spellEnd"/>
+      <w:r>
+        <w:t xml:space="preserve"> </w:t>
+      </w:r>
+      <w:proofErr w:type="spellStart"/>
+      <w:r>
+        <w:t>cho</w:t>
+      </w:r>
+      <w:proofErr w:type="spellEnd"/>
+      <w:r>
+        <w:t xml:space="preserve"> chi </w:t>
+      </w:r>
+      <w:proofErr w:type="spellStart"/>
+      <w:r>
+        <w:t>phí</w:t>
+      </w:r>
+      <w:proofErr w:type="spellEnd"/>
+      <w:r>
+        <w:t xml:space="preserve"> </w:t>
+      </w:r>
+      <w:proofErr w:type="spellStart"/>
+      <w:r>
+        <w:t>phát</w:t>
+      </w:r>
+      <w:proofErr w:type="spellEnd"/>
+      <w:r>
+        <w:t xml:space="preserve"> </w:t>
+      </w:r>
+      <w:proofErr w:type="spellStart"/>
+      <w:r>
+        <w:t>triển</w:t>
+      </w:r>
+      <w:proofErr w:type="spellEnd"/>
+      <w:r>
+        <w:t xml:space="preserve"> </w:t>
+      </w:r>
+      <w:proofErr w:type="spellStart"/>
+      <w:r>
+        <w:t>sản</w:t>
+      </w:r>
+      <w:proofErr w:type="spellEnd"/>
+      <w:r>
+        <w:t xml:space="preserve"> </w:t>
+      </w:r>
+      <w:proofErr w:type="spellStart"/>
+      <w:r>
+        <w:t>phẩm</w:t>
+      </w:r>
+      <w:proofErr w:type="spellEnd"/>
+      <w:r>
+        <w:t xml:space="preserve"> </w:t>
+      </w:r>
+      <w:proofErr w:type="spellStart"/>
+      <w:r>
+        <w:t>và</w:t>
+      </w:r>
+      <w:proofErr w:type="spellEnd"/>
+      <w:r>
+        <w:t xml:space="preserve"> 10% </w:t>
+      </w:r>
+      <w:proofErr w:type="spellStart"/>
+      <w:r>
+        <w:t>thuế</w:t>
+      </w:r>
+      <w:proofErr w:type="spellEnd"/>
+      <w:r>
+        <w:t xml:space="preserve"> VAT. </w:t>
+      </w:r>
+      <w:proofErr w:type="spellStart"/>
+      <w:r>
+        <w:t>Tổng</w:t>
+      </w:r>
+      <w:proofErr w:type="spellEnd"/>
+      <w:r>
+        <w:t xml:space="preserve"> </w:t>
+      </w:r>
+      <w:proofErr w:type="spellStart"/>
+      <w:r>
+        <w:t>cộng</w:t>
+      </w:r>
+      <w:proofErr w:type="spellEnd"/>
+      <w:r>
+        <w:t xml:space="preserve">: 616 </w:t>
+      </w:r>
+      <w:proofErr w:type="spellStart"/>
+      <w:r>
+        <w:t>triệu</w:t>
+      </w:r>
+      <w:proofErr w:type="spellEnd"/>
+      <w:r>
+        <w:t xml:space="preserve"> </w:t>
+      </w:r>
+      <w:proofErr w:type="spellStart"/>
+      <w:r>
+        <w:t>đồng</w:t>
+      </w:r>
+      <w:proofErr w:type="spellEnd"/>
     </w:p>
     <w:p>
       <w:pPr>
@@ -29345,7 +29661,7 @@
 </file>
 
 <file path=customXml/itemProps1.xml><?xml version="1.0" encoding="utf-8"?>
-<ds:datastoreItem xmlns:ds="http://schemas.openxmlformats.org/officeDocument/2006/customXml" ds:itemID="{9B5723D9-FCFE-4EC0-81D2-D1198786BC58}">
+<ds:datastoreItem xmlns:ds="http://schemas.openxmlformats.org/officeDocument/2006/customXml" ds:itemID="{2F4F430C-FD10-4792-98AB-C72479C98669}">
   <ds:schemaRefs>
     <ds:schemaRef ds:uri="http://schemas.openxmlformats.org/officeDocument/2006/bibliography"/>
   </ds:schemaRefs>

</xml_diff>

<commit_message>
fix cost and edit related items
</commit_message>
<xml_diff>
--- a/docs/MyProjectMgnt.docx
+++ b/docs/MyProjectMgnt.docx
@@ -4189,7 +4189,7 @@
               </wp:inline>
             </w:drawing>
           </mc:Choice>
-          <mc:Fallback xmlns:cx2="http://schemas.microsoft.com/office/drawing/2015/10/21/chartex" xmlns:cx3="http://schemas.microsoft.com/office/drawing/2016/5/9/chartex" xmlns:cx4="http://schemas.microsoft.com/office/drawing/2016/5/10/chartex" xmlns:cx5="http://schemas.microsoft.com/office/drawing/2016/5/11/chartex" xmlns:cx6="http://schemas.microsoft.com/office/drawing/2016/5/12/chartex" xmlns:cx7="http://schemas.microsoft.com/office/drawing/2016/5/13/chartex" xmlns:cx8="http://schemas.microsoft.com/office/drawing/2016/5/14/chartex" xmlns:aink="http://schemas.microsoft.com/office/drawing/2016/ink" xmlns:am3d="http://schemas.microsoft.com/office/drawing/2017/model3d" xmlns:w16cid="http://schemas.microsoft.com/office/word/2016/wordml/cid">
+          <mc:Fallback xmlns:w16cid="http://schemas.microsoft.com/office/word/2016/wordml/cid" xmlns:am3d="http://schemas.microsoft.com/office/drawing/2017/model3d" xmlns:aink="http://schemas.microsoft.com/office/drawing/2016/ink" xmlns:cx8="http://schemas.microsoft.com/office/drawing/2016/5/14/chartex" xmlns:cx7="http://schemas.microsoft.com/office/drawing/2016/5/13/chartex" xmlns:cx6="http://schemas.microsoft.com/office/drawing/2016/5/12/chartex" xmlns:cx5="http://schemas.microsoft.com/office/drawing/2016/5/11/chartex" xmlns:cx4="http://schemas.microsoft.com/office/drawing/2016/5/10/chartex" xmlns:cx3="http://schemas.microsoft.com/office/drawing/2016/5/9/chartex" xmlns:cx2="http://schemas.microsoft.com/office/drawing/2015/10/21/chartex">
             <w:pict>
               <v:group w14:anchorId="456B0A6C" id="Canvas 5" o:spid="_x0000_s1026" editas="canvas" style="width:210.35pt;height:92.05pt;mso-position-horizontal-relative:char;mso-position-vertical-relative:line" coordsize="26714,11684" o:gfxdata="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">
                 <v:shapetype id="_x0000_t75" coordsize="21600,21600" o:spt="75" o:preferrelative="t" path="m@4@5l@4@11@9@11@9@5xe" filled="f" stroked="f">
@@ -6789,8 +6789,6 @@
         </w:rPr>
         <w:t>- Số lượng người dùng tăng cao so với yêu cầu ban đầu, dẫn đến website có thể sập tạm thời hoặc không đáp ứng được độ tải</w:t>
       </w:r>
-      <w:bookmarkStart w:id="18" w:name="_GoBack"/>
-      <w:bookmarkEnd w:id="18"/>
     </w:p>
     <w:p/>
     <w:p>
@@ -6798,11 +6796,11 @@
         <w:pStyle w:val="Heading1"/>
         <w:jc w:val="both"/>
       </w:pPr>
-      <w:bookmarkStart w:id="19" w:name="_Toc25660396"/>
+      <w:bookmarkStart w:id="18" w:name="_Toc25660396"/>
       <w:r>
         <w:t>Ước lượng giá thành</w:t>
       </w:r>
-      <w:bookmarkEnd w:id="19"/>
+      <w:bookmarkEnd w:id="18"/>
     </w:p>
     <w:p>
       <w:pPr>
@@ -6967,17 +6965,23 @@
         </w:rPr>
         <w:t xml:space="preserve"> triệu</w:t>
       </w:r>
-    </w:p>
-    <w:p>
-      <w:pPr>
+      <w:r>
         <w:rPr>
           <w:i/>
         </w:rPr>
-      </w:pPr>
-      <w:r>
+        <w:t>/năm (tùy khách hàng)</w:t>
+      </w:r>
+    </w:p>
+    <w:p>
+      <w:pPr>
         <w:rPr>
           <w:i/>
         </w:rPr>
+      </w:pPr>
+      <w:r>
+        <w:rPr>
+          <w:i/>
+        </w:rPr>
         <w:t>Chi phí kính doanh, quảng cáo, tiếp thị</w:t>
       </w:r>
       <w:r>
@@ -7022,7 +7026,25 @@
         <w:rPr>
           <w:i/>
         </w:rPr>
-        <w:t>Tổng chi phí ước lượng: 600 triệu đồng</w:t>
+        <w:t>Tổng chi phí ước lượng</w:t>
+      </w:r>
+      <w:r>
+        <w:rPr>
+          <w:i/>
+        </w:rPr>
+        <w:t xml:space="preserve"> ban đầu: 585</w:t>
+      </w:r>
+      <w:r>
+        <w:rPr>
+          <w:i/>
+        </w:rPr>
+        <w:t xml:space="preserve"> triệu đồ</w:t>
+      </w:r>
+      <w:r>
+        <w:rPr>
+          <w:i/>
+        </w:rPr>
+        <w:t>ng chưa tính chi phí bảo trì.</w:t>
       </w:r>
     </w:p>
     <w:p>
@@ -7030,11 +7052,11 @@
         <w:pStyle w:val="Heading1"/>
         <w:jc w:val="both"/>
       </w:pPr>
-      <w:bookmarkStart w:id="20" w:name="_Toc25660397"/>
+      <w:bookmarkStart w:id="19" w:name="_Toc25660397"/>
       <w:r>
         <w:t>Ước lượng chất lượng</w:t>
       </w:r>
-      <w:bookmarkEnd w:id="20"/>
+      <w:bookmarkEnd w:id="19"/>
     </w:p>
     <w:p>
       <w:pPr>
@@ -7281,12 +7303,12 @@
         <w:pStyle w:val="Heading1"/>
         <w:jc w:val="both"/>
       </w:pPr>
-      <w:bookmarkStart w:id="21" w:name="_Toc25660398"/>
+      <w:bookmarkStart w:id="20" w:name="_Toc25660398"/>
       <w:r>
         <w:lastRenderedPageBreak/>
         <w:t>Phân tích thiết kế</w:t>
       </w:r>
-      <w:bookmarkEnd w:id="21"/>
+      <w:bookmarkEnd w:id="20"/>
       <w:r>
         <w:t xml:space="preserve"> </w:t>
       </w:r>
@@ -7299,14 +7321,14 @@
           <w:lang w:eastAsia="en-US" w:bidi="ar-SA"/>
         </w:rPr>
       </w:pPr>
-      <w:bookmarkStart w:id="22" w:name="_Toc25660399"/>
+      <w:bookmarkStart w:id="21" w:name="_Toc25660399"/>
       <w:r>
         <w:rPr>
           <w:lang w:eastAsia="en-US" w:bidi="ar-SA"/>
         </w:rPr>
         <w:t>Mô hình tích hợp phần cứng/phần mềm</w:t>
       </w:r>
-      <w:bookmarkEnd w:id="22"/>
+      <w:bookmarkEnd w:id="21"/>
     </w:p>
     <w:p>
       <w:pPr>
@@ -7370,14 +7392,14 @@
           <w:lang w:eastAsia="en-US" w:bidi="ar-SA"/>
         </w:rPr>
       </w:pPr>
-      <w:bookmarkStart w:id="23" w:name="_Toc25660400"/>
+      <w:bookmarkStart w:id="22" w:name="_Toc25660400"/>
       <w:r>
         <w:rPr>
           <w:lang w:eastAsia="en-US" w:bidi="ar-SA"/>
         </w:rPr>
         <w:t>Giao diện</w:t>
       </w:r>
-      <w:bookmarkEnd w:id="23"/>
+      <w:bookmarkEnd w:id="22"/>
     </w:p>
     <w:p>
       <w:pPr>
@@ -7655,14 +7677,14 @@
           <w:lang w:eastAsia="en-US" w:bidi="ar-SA"/>
         </w:rPr>
       </w:pPr>
-      <w:bookmarkStart w:id="24" w:name="_Toc25660401"/>
+      <w:bookmarkStart w:id="23" w:name="_Toc25660401"/>
       <w:r>
         <w:rPr>
           <w:lang w:eastAsia="en-US" w:bidi="ar-SA"/>
         </w:rPr>
         <w:t>Cơ sở dữ liệu</w:t>
       </w:r>
-      <w:bookmarkEnd w:id="24"/>
+      <w:bookmarkEnd w:id="23"/>
     </w:p>
     <w:p>
       <w:pPr>
@@ -7720,7 +7742,7 @@
           <w:lang w:eastAsia="en-US" w:bidi="ar-SA"/>
         </w:rPr>
       </w:pPr>
-      <w:bookmarkStart w:id="25" w:name="_Toc25660402"/>
+      <w:bookmarkStart w:id="24" w:name="_Toc25660402"/>
       <w:r>
         <w:rPr>
           <w:lang w:eastAsia="en-US" w:bidi="ar-SA"/>
@@ -7728,29 +7750,29 @@
         <w:lastRenderedPageBreak/>
         <w:t>Mạng</w:t>
       </w:r>
-      <w:bookmarkEnd w:id="25"/>
+      <w:bookmarkEnd w:id="24"/>
     </w:p>
     <w:p>
       <w:pPr>
         <w:pStyle w:val="Heading1"/>
         <w:jc w:val="both"/>
       </w:pPr>
-      <w:bookmarkStart w:id="26" w:name="_Toc25660403"/>
+      <w:bookmarkStart w:id="25" w:name="_Toc25660403"/>
       <w:r>
         <w:t>Giám sát dự án</w:t>
       </w:r>
-      <w:bookmarkEnd w:id="26"/>
+      <w:bookmarkEnd w:id="25"/>
     </w:p>
     <w:p>
       <w:pPr>
         <w:pStyle w:val="Heading2"/>
         <w:jc w:val="both"/>
       </w:pPr>
-      <w:bookmarkStart w:id="27" w:name="_Toc25660404"/>
+      <w:bookmarkStart w:id="26" w:name="_Toc25660404"/>
       <w:r>
         <w:t>Trả lời câu hỏi</w:t>
       </w:r>
-      <w:bookmarkEnd w:id="27"/>
+      <w:bookmarkEnd w:id="26"/>
     </w:p>
     <w:p>
       <w:pPr>
@@ -7851,7 +7873,10 @@
         <w:t>Oh</w:t>
       </w:r>
       <w:r>
-        <w:t xml:space="preserve">. Xếp chúng tôi sử dụng máy tính cài hệ điều hành </w:t>
+        <w:t>. S</w:t>
+      </w:r>
+      <w:r>
+        <w:t xml:space="preserve">ếp chúng tôi sử dụng máy tính cài hệ điều hành </w:t>
       </w:r>
       <w:r>
         <w:t>Windows 95 cơ</w:t>
@@ -7938,7 +7963,7 @@
         <w:t xml:space="preserve">Dự án phát triển phần mềm này giá </w:t>
       </w:r>
       <w:r>
-        <w:t>560</w:t>
+        <w:t>585</w:t>
       </w:r>
       <w:r>
         <w:t xml:space="preserve"> triệu. Giá này c</w:t>
@@ -7980,56 +8005,76 @@
         <w:ind w:left="720"/>
       </w:pPr>
       <w:r>
-        <w:t>Giá phát triển phần mềm này chưa bao gồm VAT, phía khách hàng sẽ có trách nhiệm thanh toán VAT. Giá cụ thể mà bên khách hàng phải thanh toán gồm 560 triệu cho chi phí phát triển sản phẩm và 10% thuế VAT. Tổng cộng: 616 triệu đồng</w:t>
-      </w:r>
-    </w:p>
-    <w:p>
-      <w:pPr>
-        <w:pStyle w:val="ListParagraph"/>
-        <w:tabs>
-          <w:tab w:val="right" w:leader="dot" w:pos="8780"/>
-        </w:tabs>
-        <w:ind w:left="720"/>
-      </w:pPr>
+        <w:t>Giá phát triển phần mềm này chưa bao gồm VAT, phía khách hàng sẽ có trách nhiệm thanh toán VAT. Giá cụ thể mà bên khách hàng phải thanh toán gồ</w:t>
+      </w:r>
+      <w:r>
+        <w:t>m 585</w:t>
+      </w:r>
+      <w:r>
+        <w:t xml:space="preserve"> triệu cho chi phí phát triển sản phẩm và 10% thuế VAT. Tổng cộ</w:t>
+      </w:r>
+      <w:r>
+        <w:t>ng: 643</w:t>
+      </w:r>
+      <w:r>
+        <w:t xml:space="preserve"> triệu đồng</w:t>
+      </w:r>
+      <w:r>
+        <w:t>.</w:t>
+      </w:r>
     </w:p>
     <w:p>
       <w:pPr>
         <w:pStyle w:val="Heading1"/>
         <w:jc w:val="both"/>
       </w:pPr>
-      <w:bookmarkStart w:id="28" w:name="_Toc25660405"/>
+      <w:bookmarkStart w:id="27" w:name="_Toc25660405"/>
       <w:r>
         <w:t>Đóng dự án</w:t>
       </w:r>
+      <w:bookmarkEnd w:id="27"/>
+    </w:p>
+    <w:p>
+      <w:r>
+        <w:t>Thực hiện các thống kê</w:t>
+      </w:r>
+    </w:p>
+    <w:p>
+      <w:pPr>
+        <w:ind w:left="576"/>
+      </w:pPr>
+      <w:r>
+        <w:t>1. Thời gian thực hiệ</w:t>
+      </w:r>
+      <w:r>
+        <w:t>n: 50-60</w:t>
+      </w:r>
+      <w:r>
+        <w:t xml:space="preserve"> ngày.</w:t>
+      </w:r>
+    </w:p>
+    <w:p>
+      <w:pPr>
+        <w:ind w:left="576"/>
+      </w:pPr>
+      <w:r>
+        <w:t>2. Giá thành dự án:</w:t>
+      </w:r>
+      <w:r>
+        <w:t xml:space="preserve"> 643 triệu đồng (đã bao gồm 10% VAT)</w:t>
+      </w:r>
+      <w:bookmarkStart w:id="28" w:name="_GoBack"/>
       <w:bookmarkEnd w:id="28"/>
     </w:p>
     <w:p>
-      <w:r>
-        <w:t>Thực hiện các thống kê</w:t>
-      </w:r>
-    </w:p>
-    <w:p>
       <w:pPr>
         <w:ind w:left="576"/>
       </w:pPr>
       <w:r>
-        <w:t>1. Thời gian thực hiện: 24-26 ngày.</w:t>
-      </w:r>
-    </w:p>
-    <w:p>
-      <w:pPr>
-        <w:ind w:left="576"/>
-      </w:pPr>
-      <w:r>
-        <w:t>2. Giá thành dự án:</w:t>
-      </w:r>
-    </w:p>
-    <w:p>
-      <w:pPr>
-        <w:ind w:left="576"/>
-      </w:pPr>
-      <w:r>
         <w:t xml:space="preserve">3. Chi phí bảo trì hệ thống: </w:t>
+      </w:r>
+      <w:r>
+        <w:t>15 triệu đồng/năm</w:t>
       </w:r>
     </w:p>
     <w:p>
@@ -8874,7 +8919,7 @@
             </wp:anchor>
           </w:drawing>
         </mc:Choice>
-        <mc:Fallback xmlns:cx2="http://schemas.microsoft.com/office/drawing/2015/10/21/chartex" xmlns:cx3="http://schemas.microsoft.com/office/drawing/2016/5/9/chartex" xmlns:cx4="http://schemas.microsoft.com/office/drawing/2016/5/10/chartex" xmlns:cx5="http://schemas.microsoft.com/office/drawing/2016/5/11/chartex" xmlns:cx6="http://schemas.microsoft.com/office/drawing/2016/5/12/chartex" xmlns:cx7="http://schemas.microsoft.com/office/drawing/2016/5/13/chartex" xmlns:cx8="http://schemas.microsoft.com/office/drawing/2016/5/14/chartex" xmlns:aink="http://schemas.microsoft.com/office/drawing/2016/ink" xmlns:am3d="http://schemas.microsoft.com/office/drawing/2017/model3d" xmlns:w16cid="http://schemas.microsoft.com/office/word/2016/wordml/cid">
+        <mc:Fallback xmlns:w16cid="http://schemas.microsoft.com/office/word/2016/wordml/cid" xmlns:am3d="http://schemas.microsoft.com/office/drawing/2017/model3d" xmlns:aink="http://schemas.microsoft.com/office/drawing/2016/ink" xmlns:cx8="http://schemas.microsoft.com/office/drawing/2016/5/14/chartex" xmlns:cx7="http://schemas.microsoft.com/office/drawing/2016/5/13/chartex" xmlns:cx6="http://schemas.microsoft.com/office/drawing/2016/5/12/chartex" xmlns:cx5="http://schemas.microsoft.com/office/drawing/2016/5/11/chartex" xmlns:cx4="http://schemas.microsoft.com/office/drawing/2016/5/10/chartex" xmlns:cx3="http://schemas.microsoft.com/office/drawing/2016/5/9/chartex" xmlns:cx2="http://schemas.microsoft.com/office/drawing/2015/10/21/chartex">
           <w:pict>
             <v:shapetype w14:anchorId="2A850F9D" id="_x0000_t202" coordsize="21600,21600" o:spt="202" path="m,l,21600r21600,l21600,xe">
               <v:stroke joinstyle="miter"/>
@@ -14074,7 +14119,7 @@
 </file>
 
 <file path=customXml/itemProps1.xml><?xml version="1.0" encoding="utf-8"?>
-<ds:datastoreItem xmlns:ds="http://schemas.openxmlformats.org/officeDocument/2006/customXml" ds:itemID="{E7063AEB-FBCA-4AA5-AEA2-6A51389A3B89}">
+<ds:datastoreItem xmlns:ds="http://schemas.openxmlformats.org/officeDocument/2006/customXml" ds:itemID="{9619839E-CB3B-4DC9-93F8-9413D4ACA4EF}">
   <ds:schemaRefs>
     <ds:schemaRef ds:uri="http://schemas.openxmlformats.org/officeDocument/2006/bibliography"/>
   </ds:schemaRefs>

</xml_diff>

<commit_message>
fix feature estimation section
</commit_message>
<xml_diff>
--- a/docs/MyProjectMgnt.docx
+++ b/docs/MyProjectMgnt.docx
@@ -4189,7 +4189,7 @@
               </wp:inline>
             </w:drawing>
           </mc:Choice>
-          <mc:Fallback xmlns:w16cid="http://schemas.microsoft.com/office/word/2016/wordml/cid" xmlns:am3d="http://schemas.microsoft.com/office/drawing/2017/model3d" xmlns:aink="http://schemas.microsoft.com/office/drawing/2016/ink" xmlns:cx8="http://schemas.microsoft.com/office/drawing/2016/5/14/chartex" xmlns:cx7="http://schemas.microsoft.com/office/drawing/2016/5/13/chartex" xmlns:cx6="http://schemas.microsoft.com/office/drawing/2016/5/12/chartex" xmlns:cx5="http://schemas.microsoft.com/office/drawing/2016/5/11/chartex" xmlns:cx4="http://schemas.microsoft.com/office/drawing/2016/5/10/chartex" xmlns:cx3="http://schemas.microsoft.com/office/drawing/2016/5/9/chartex" xmlns:cx2="http://schemas.microsoft.com/office/drawing/2015/10/21/chartex">
+          <mc:Fallback xmlns:cx2="http://schemas.microsoft.com/office/drawing/2015/10/21/chartex" xmlns:cx3="http://schemas.microsoft.com/office/drawing/2016/5/9/chartex" xmlns:cx4="http://schemas.microsoft.com/office/drawing/2016/5/10/chartex" xmlns:cx5="http://schemas.microsoft.com/office/drawing/2016/5/11/chartex" xmlns:cx6="http://schemas.microsoft.com/office/drawing/2016/5/12/chartex" xmlns:cx7="http://schemas.microsoft.com/office/drawing/2016/5/13/chartex" xmlns:cx8="http://schemas.microsoft.com/office/drawing/2016/5/14/chartex" xmlns:aink="http://schemas.microsoft.com/office/drawing/2016/ink" xmlns:am3d="http://schemas.microsoft.com/office/drawing/2017/model3d" xmlns:w16cid="http://schemas.microsoft.com/office/word/2016/wordml/cid">
             <w:pict>
               <v:group w14:anchorId="456B0A6C" id="Canvas 5" o:spid="_x0000_s1026" editas="canvas" style="width:210.35pt;height:92.05pt;mso-position-horizontal-relative:char;mso-position-vertical-relative:line" coordsize="26714,11684" o:gfxdata="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">
                 <v:shapetype id="_x0000_t75" coordsize="21600,21600" o:spt="75" o:preferrelative="t" path="m@4@5l@4@11@9@11@9@5xe" filled="f" stroked="f">
@@ -6545,7 +6545,15 @@
         <w:t xml:space="preserve">Các </w:t>
       </w:r>
       <w:r>
-        <w:t>tính năng cần đạt được:</w:t>
+        <w:t xml:space="preserve">tính năng cần </w:t>
+      </w:r>
+      <w:r>
+        <w:t>xây dựng</w:t>
+      </w:r>
+      <w:bookmarkStart w:id="15" w:name="_GoBack"/>
+      <w:bookmarkEnd w:id="15"/>
+      <w:r>
+        <w:t>:</w:t>
       </w:r>
     </w:p>
     <w:p>
@@ -6553,10 +6561,21 @@
         <w:ind w:left="576"/>
       </w:pPr>
       <w:r>
+        <w:t>- Quản lý người dùng</w:t>
+      </w:r>
+    </w:p>
+    <w:p>
+      <w:pPr>
+        <w:ind w:left="576"/>
+      </w:pPr>
+      <w:r>
         <w:t>-</w:t>
       </w:r>
       <w:r>
-        <w:t xml:space="preserve"> Xem thông tin các sản phẩm</w:t>
+        <w:t xml:space="preserve"> </w:t>
+      </w:r>
+      <w:r>
+        <w:t>Quản lý bán hàng</w:t>
       </w:r>
     </w:p>
     <w:p>
@@ -6567,7 +6586,10 @@
         <w:t>-</w:t>
       </w:r>
       <w:r>
-        <w:t xml:space="preserve"> Mua và đặt hàng trên website</w:t>
+        <w:t xml:space="preserve"> </w:t>
+      </w:r>
+      <w:r>
+        <w:t>Quản lý nhập hàng</w:t>
       </w:r>
     </w:p>
     <w:p>
@@ -6578,29 +6600,67 @@
         <w:t>-</w:t>
       </w:r>
       <w:r>
-        <w:t xml:space="preserve"> Nhận xét, đặt các câu hỏi, bình luận về sản phẩm</w:t>
-      </w:r>
-    </w:p>
-    <w:p>
-      <w:pPr>
-        <w:ind w:left="576"/>
-      </w:pPr>
-      <w:r>
-        <w:t>-</w:t>
-      </w:r>
-      <w:r>
-        <w:t xml:space="preserve"> Quản lý sản phẩm, đơn hàng</w:t>
-      </w:r>
-    </w:p>
-    <w:p>
-      <w:pPr>
-        <w:ind w:left="576"/>
-      </w:pPr>
-      <w:r>
-        <w:t>-</w:t>
-      </w:r>
-      <w:r>
-        <w:t xml:space="preserve"> Xem, thống kê doanh thu</w:t>
+        <w:t xml:space="preserve"> </w:t>
+      </w:r>
+      <w:r>
+        <w:t>Báo cáo thống kê</w:t>
+      </w:r>
+    </w:p>
+    <w:p>
+      <w:r>
+        <w:t>Mô hình c</w:t>
+      </w:r>
+      <w:r>
+        <w:t>ụ thể:</w:t>
+      </w:r>
+    </w:p>
+    <w:p>
+      <w:r>
+        <w:rPr>
+          <w:noProof/>
+          <w:lang w:eastAsia="en-US" w:bidi="ar-SA"/>
+        </w:rPr>
+        <w:drawing>
+          <wp:inline distT="0" distB="0" distL="0" distR="0" wp14:anchorId="133ECE5F" wp14:editId="419C4A39">
+            <wp:extent cx="5575300" cy="3846195"/>
+            <wp:effectExtent l="0" t="0" r="6350" b="1905"/>
+            <wp:docPr id="16" name="Picture 16"/>
+            <wp:cNvGraphicFramePr>
+              <a:graphicFrameLocks xmlns:a="http://schemas.openxmlformats.org/drawingml/2006/main" noChangeAspect="1"/>
+            </wp:cNvGraphicFramePr>
+            <a:graphic xmlns:a="http://schemas.openxmlformats.org/drawingml/2006/main">
+              <a:graphicData uri="http://schemas.openxmlformats.org/drawingml/2006/picture">
+                <pic:pic xmlns:pic="http://schemas.openxmlformats.org/drawingml/2006/picture">
+                  <pic:nvPicPr>
+                    <pic:cNvPr id="16" name="h-thng-qun-l-bn-hng-online-20-638.jpg"/>
+                    <pic:cNvPicPr/>
+                  </pic:nvPicPr>
+                  <pic:blipFill>
+                    <a:blip r:embed="rId21">
+                      <a:extLst>
+                        <a:ext uri="{28A0092B-C50C-407E-A947-70E740481C1C}">
+                          <a14:useLocalDpi xmlns:a14="http://schemas.microsoft.com/office/drawing/2010/main" val="0"/>
+                        </a:ext>
+                      </a:extLst>
+                    </a:blip>
+                    <a:stretch>
+                      <a:fillRect/>
+                    </a:stretch>
+                  </pic:blipFill>
+                  <pic:spPr>
+                    <a:xfrm>
+                      <a:off x="0" y="0"/>
+                      <a:ext cx="5575300" cy="3846195"/>
+                    </a:xfrm>
+                    <a:prstGeom prst="rect">
+                      <a:avLst/>
+                    </a:prstGeom>
+                  </pic:spPr>
+                </pic:pic>
+              </a:graphicData>
+            </a:graphic>
+          </wp:inline>
+        </w:drawing>
       </w:r>
     </w:p>
     <w:p>
@@ -6608,11 +6668,11 @@
         <w:pStyle w:val="Heading2"/>
         <w:jc w:val="both"/>
       </w:pPr>
-      <w:bookmarkStart w:id="15" w:name="_Toc25660393"/>
+      <w:bookmarkStart w:id="16" w:name="_Toc25660393"/>
       <w:r>
         <w:t>Work Breakdown Structure</w:t>
       </w:r>
-      <w:bookmarkEnd w:id="15"/>
+      <w:bookmarkEnd w:id="16"/>
     </w:p>
     <w:p>
       <w:pPr>
@@ -6626,42 +6686,56 @@
           <w:i/>
           <w:iCs/>
         </w:rPr>
-        <w:t>Vẽ WBS cho khoảng 5 tính năng nói trên</w:t>
-      </w:r>
-    </w:p>
-    <w:p>
-      <w:pPr>
+        <w:t>Vẽ</w:t>
+      </w:r>
+      <w:r>
         <w:rPr>
           <w:i/>
           <w:iCs/>
         </w:rPr>
-      </w:pPr>
+        <w:t xml:space="preserve"> WBS cho 4 nhóm</w:t>
+      </w:r>
       <w:r>
         <w:rPr>
           <w:i/>
           <w:iCs/>
         </w:rPr>
-        <w:t>Phải quan tâm tới deadline mà kh</w:t>
-      </w:r>
-      <w:r>
+        <w:t xml:space="preserve"> tính năng nói trên</w:t>
+      </w:r>
+    </w:p>
+    <w:p>
+      <w:pPr>
         <w:rPr>
           <w:i/>
           <w:iCs/>
         </w:rPr>
-        <w:t>ách hàng yêu cầu, và chỉ nên sử dụng tầm 90% thời gian</w:t>
-      </w:r>
+      </w:pPr>
       <w:r>
         <w:rPr>
           <w:i/>
           <w:iCs/>
         </w:rPr>
-        <w:t>.</w:t>
+        <w:t>Phải quan tâm tới deadline mà kh</w:t>
       </w:r>
       <w:r>
         <w:rPr>
           <w:i/>
           <w:iCs/>
         </w:rPr>
+        <w:t>ách hàng yêu cầu, và chỉ nên sử dụng tầm 90% thời gian</w:t>
+      </w:r>
+      <w:r>
+        <w:rPr>
+          <w:i/>
+          <w:iCs/>
+        </w:rPr>
+        <w:t>.</w:t>
+      </w:r>
+      <w:r>
+        <w:rPr>
+          <w:i/>
+          <w:iCs/>
+        </w:rPr>
         <w:t xml:space="preserve"> 10% còn lại là buffer.</w:t>
       </w:r>
     </w:p>
@@ -6670,11 +6744,12 @@
         <w:pStyle w:val="Heading2"/>
         <w:jc w:val="both"/>
       </w:pPr>
-      <w:bookmarkStart w:id="16" w:name="_Toc25660394"/>
-      <w:r>
+      <w:bookmarkStart w:id="17" w:name="_Toc25660394"/>
+      <w:r>
+        <w:lastRenderedPageBreak/>
         <w:t>Ước lượng thời gian</w:t>
       </w:r>
-      <w:bookmarkEnd w:id="16"/>
+      <w:bookmarkEnd w:id="17"/>
     </w:p>
     <w:p>
       <w:r>
@@ -6695,11 +6770,11 @@
         <w:pStyle w:val="Heading2"/>
         <w:jc w:val="both"/>
       </w:pPr>
-      <w:bookmarkStart w:id="17" w:name="_Toc25660395"/>
+      <w:bookmarkStart w:id="18" w:name="_Toc25660395"/>
       <w:r>
         <w:t>Ước lượng rủi ro</w:t>
       </w:r>
-      <w:bookmarkEnd w:id="17"/>
+      <w:bookmarkEnd w:id="18"/>
     </w:p>
     <w:p>
       <w:r>
@@ -6790,20 +6865,28 @@
         <w:t>- Số lượng người dùng tăng cao so với yêu cầu ban đầu, dẫn đến website có thể sập tạm thời hoặc không đáp ứng được độ tải</w:t>
       </w:r>
     </w:p>
-    <w:p/>
     <w:p>
       <w:pPr>
         <w:pStyle w:val="Heading1"/>
         <w:jc w:val="both"/>
       </w:pPr>
-      <w:bookmarkStart w:id="18" w:name="_Toc25660396"/>
+      <w:bookmarkStart w:id="19" w:name="_Toc25660396"/>
       <w:r>
         <w:t>Ước lượng giá thành</w:t>
       </w:r>
-      <w:bookmarkEnd w:id="18"/>
-    </w:p>
-    <w:p>
-      <w:pPr>
+      <w:bookmarkEnd w:id="19"/>
+    </w:p>
+    <w:p>
+      <w:r>
+        <w:t>Chi phí phát triển  +  Chi phí kiểm thử</w:t>
+      </w:r>
+      <w:r>
+        <w:t xml:space="preserve">: </w:t>
+      </w:r>
+    </w:p>
+    <w:p>
+      <w:pPr>
+        <w:ind w:firstLine="720"/>
         <w:rPr>
           <w:i/>
         </w:rPr>
@@ -6812,23 +6895,24 @@
         <w:rPr>
           <w:i/>
         </w:rPr>
-        <w:t xml:space="preserve">Chi phí </w:t>
+        <w:t>+ Chi phi thiết kế giao diệ</w:t>
       </w:r>
       <w:r>
         <w:rPr>
           <w:i/>
         </w:rPr>
-        <w:t>phát triển  +  Chi phí kiểm thử</w:t>
+        <w:t>n: 8</w:t>
       </w:r>
       <w:r>
         <w:rPr>
           <w:i/>
         </w:rPr>
-        <w:t xml:space="preserve">: </w:t>
-      </w:r>
-    </w:p>
-    <w:p>
-      <w:pPr>
+        <w:t>0 triệu</w:t>
+      </w:r>
+    </w:p>
+    <w:p>
+      <w:pPr>
+        <w:ind w:firstLine="720"/>
         <w:rPr>
           <w:i/>
         </w:rPr>
@@ -6837,13 +6921,13 @@
         <w:rPr>
           <w:i/>
         </w:rPr>
-        <w:t>+ Chi phi thiết kế giao diệ</w:t>
+        <w:t>+ Chi phí xây dự</w:t>
       </w:r>
       <w:r>
         <w:rPr>
           <w:i/>
         </w:rPr>
-        <w:t>n: 8</w:t>
+        <w:t>ng các module: 16</w:t>
       </w:r>
       <w:r>
         <w:rPr>
@@ -6854,6 +6938,7 @@
     </w:p>
     <w:p>
       <w:pPr>
+        <w:ind w:firstLine="720"/>
         <w:rPr>
           <w:i/>
         </w:rPr>
@@ -6862,23 +6947,35 @@
         <w:rPr>
           <w:i/>
         </w:rPr>
-        <w:t>+ Chi phí xây dự</w:t>
+        <w:t>+ Chi phí kiểm thử</w:t>
       </w:r>
       <w:r>
         <w:rPr>
           <w:i/>
         </w:rPr>
-        <w:t>ng các module: 16</w:t>
+        <w:t>: 160</w:t>
       </w:r>
       <w:r>
         <w:rPr>
           <w:i/>
         </w:rPr>
-        <w:t>0 triệu</w:t>
-      </w:r>
-    </w:p>
-    <w:p>
-      <w:pPr>
+        <w:t xml:space="preserve"> triệu</w:t>
+      </w:r>
+    </w:p>
+    <w:p>
+      <w:r>
+        <w:t>Chi phí vận hành</w:t>
+      </w:r>
+      <w:r>
+        <w:t>, quản lý, hành chính</w:t>
+      </w:r>
+      <w:r>
+        <w:t>:</w:t>
+      </w:r>
+    </w:p>
+    <w:p>
+      <w:pPr>
+        <w:ind w:firstLine="720"/>
         <w:rPr>
           <w:i/>
         </w:rPr>
@@ -6887,163 +6984,86 @@
         <w:rPr>
           <w:i/>
         </w:rPr>
-        <w:lastRenderedPageBreak/>
-        <w:t>+ Chi phí kiểm thử</w:t>
-      </w:r>
-      <w:r>
+        <w:t>+ Chi phí hoisting, domain: 15 triệu</w:t>
+      </w:r>
+    </w:p>
+    <w:p>
+      <w:pPr>
+        <w:ind w:firstLine="720"/>
         <w:rPr>
           <w:i/>
         </w:rPr>
-        <w:t>: 160</w:t>
-      </w:r>
+      </w:pPr>
       <w:r>
         <w:rPr>
           <w:i/>
         </w:rPr>
+        <w:t>+ Chi phí bảo trì hằng năm: 1</w:t>
+      </w:r>
+      <w:r>
+        <w:rPr>
+          <w:i/>
+        </w:rPr>
+        <w:t>5</w:t>
+      </w:r>
+      <w:r>
+        <w:rPr>
+          <w:i/>
+        </w:rPr>
         <w:t xml:space="preserve"> triệu</w:t>
       </w:r>
-    </w:p>
-    <w:p>
-      <w:pPr>
+      <w:r>
         <w:rPr>
           <w:i/>
         </w:rPr>
-      </w:pPr>
-      <w:r>
+        <w:t>/năm (tùy khách hàng)</w:t>
+      </w:r>
+    </w:p>
+    <w:p>
+      <w:r>
+        <w:t>Chi phí kính doanh, quảng cáo, tiếp thị</w:t>
+      </w:r>
+      <w:r>
+        <w:t>:</w:t>
+      </w:r>
+    </w:p>
+    <w:p>
+      <w:pPr>
+        <w:ind w:firstLine="720"/>
         <w:rPr>
           <w:i/>
         </w:rPr>
-        <w:t>Chi phí vận hành</w:t>
-      </w:r>
+      </w:pPr>
       <w:r>
         <w:rPr>
           <w:i/>
         </w:rPr>
-        <w:t>, quản lý, hành chính</w:t>
+        <w:t>+ Chi phí quảng cáo, tiếp thị</w:t>
       </w:r>
       <w:r>
         <w:rPr>
           <w:i/>
         </w:rPr>
-        <w:t>:</w:t>
-      </w:r>
-    </w:p>
-    <w:p>
-      <w:pPr>
+        <w:t>: 170</w:t>
+      </w:r>
+      <w:r>
         <w:rPr>
           <w:i/>
         </w:rPr>
-      </w:pPr>
-      <w:r>
-        <w:rPr>
-          <w:i/>
-        </w:rPr>
-        <w:t>+ Chi phí hoisting, domain: 15 triệu</w:t>
-      </w:r>
-    </w:p>
-    <w:p>
-      <w:pPr>
-        <w:rPr>
-          <w:i/>
-        </w:rPr>
-      </w:pPr>
-      <w:r>
-        <w:rPr>
-          <w:i/>
-        </w:rPr>
-        <w:t>+ Chi phí bảo trì hằng năm: 1</w:t>
-      </w:r>
-      <w:r>
-        <w:rPr>
-          <w:i/>
-        </w:rPr>
-        <w:t>5</w:t>
-      </w:r>
-      <w:r>
-        <w:rPr>
-          <w:i/>
-        </w:rPr>
         <w:t xml:space="preserve"> triệu</w:t>
       </w:r>
-      <w:r>
-        <w:rPr>
-          <w:i/>
-        </w:rPr>
-        <w:t>/năm (tùy khách hàng)</w:t>
-      </w:r>
-    </w:p>
-    <w:p>
-      <w:pPr>
-        <w:rPr>
-          <w:i/>
-        </w:rPr>
-      </w:pPr>
-      <w:r>
-        <w:rPr>
-          <w:i/>
-        </w:rPr>
-        <w:t>Chi phí kính doanh, quảng cáo, tiếp thị</w:t>
-      </w:r>
-      <w:r>
-        <w:rPr>
-          <w:i/>
-        </w:rPr>
-        <w:t>:</w:t>
-      </w:r>
-    </w:p>
-    <w:p>
-      <w:pPr>
-        <w:rPr>
-          <w:i/>
-        </w:rPr>
-      </w:pPr>
-      <w:r>
-        <w:rPr>
-          <w:i/>
-        </w:rPr>
-        <w:t>+ Chi phí quảng cáo, tiếp thị</w:t>
-      </w:r>
-      <w:r>
-        <w:rPr>
-          <w:i/>
-        </w:rPr>
-        <w:t>: 170</w:t>
-      </w:r>
-      <w:r>
-        <w:rPr>
-          <w:i/>
-        </w:rPr>
-        <w:t xml:space="preserve"> triệu</w:t>
-      </w:r>
-    </w:p>
-    <w:p>
-      <w:pPr>
-        <w:rPr>
-          <w:i/>
-        </w:rPr>
-      </w:pPr>
-      <w:r>
-        <w:rPr>
-          <w:i/>
-        </w:rPr>
+    </w:p>
+    <w:p>
+      <w:r>
         <w:t>Tổng chi phí ước lượng</w:t>
       </w:r>
       <w:r>
-        <w:rPr>
-          <w:i/>
-        </w:rPr>
         <w:t xml:space="preserve"> ban đầu: 585</w:t>
       </w:r>
       <w:r>
-        <w:rPr>
-          <w:i/>
-        </w:rPr>
         <w:t xml:space="preserve"> triệu đồ</w:t>
       </w:r>
       <w:r>
-        <w:rPr>
-          <w:i/>
-        </w:rPr>
         <w:t>ng chưa tính chi phí bảo trì.</w:t>
       </w:r>
     </w:p>
@@ -7052,14 +7072,31 @@
         <w:pStyle w:val="Heading1"/>
         <w:jc w:val="both"/>
       </w:pPr>
-      <w:bookmarkStart w:id="19" w:name="_Toc25660397"/>
+      <w:bookmarkStart w:id="20" w:name="_Toc25660397"/>
       <w:r>
         <w:t>Ước lượng chất lượng</w:t>
       </w:r>
-      <w:bookmarkEnd w:id="19"/>
-    </w:p>
-    <w:p>
-      <w:pPr>
+      <w:bookmarkEnd w:id="20"/>
+    </w:p>
+    <w:p>
+      <w:r>
+        <w:t>Ước lượng số dòng code</w:t>
+      </w:r>
+      <w:r>
+        <w:t>: 30000 dòng</w:t>
+      </w:r>
+    </w:p>
+    <w:p>
+      <w:r>
+        <w:t>Ước lượng số testcase</w:t>
+      </w:r>
+      <w:r>
+        <w:t xml:space="preserve">: </w:t>
+      </w:r>
+    </w:p>
+    <w:p>
+      <w:pPr>
+        <w:ind w:left="720"/>
         <w:rPr>
           <w:i/>
         </w:rPr>
@@ -7068,36 +7105,40 @@
         <w:rPr>
           <w:i/>
         </w:rPr>
-        <w:t>Ước lượng số dòng code</w:t>
-      </w:r>
-      <w:r>
+        <w:t>+ login: 10 test case</w:t>
+      </w:r>
+    </w:p>
+    <w:p>
+      <w:pPr>
+        <w:ind w:left="720"/>
         <w:rPr>
           <w:i/>
         </w:rPr>
-        <w:t>: 30000 dòng</w:t>
-      </w:r>
-    </w:p>
-    <w:p>
-      <w:pPr>
+      </w:pPr>
+      <w:r>
         <w:rPr>
           <w:i/>
         </w:rPr>
-      </w:pPr>
-      <w:r>
+        <w:t>+ register: 30 test case</w:t>
+      </w:r>
+    </w:p>
+    <w:p>
+      <w:pPr>
+        <w:ind w:left="720"/>
         <w:rPr>
           <w:i/>
         </w:rPr>
-        <w:t>Ước lượng số testcase</w:t>
-      </w:r>
+      </w:pPr>
       <w:r>
         <w:rPr>
           <w:i/>
         </w:rPr>
-        <w:t xml:space="preserve">: </w:t>
-      </w:r>
-    </w:p>
-    <w:p>
-      <w:pPr>
+        <w:t>+ reset-password: 10 test case</w:t>
+      </w:r>
+    </w:p>
+    <w:p>
+      <w:pPr>
+        <w:ind w:left="720"/>
         <w:rPr>
           <w:i/>
         </w:rPr>
@@ -7106,11 +7147,12 @@
         <w:rPr>
           <w:i/>
         </w:rPr>
-        <w:t>+ login: 10 test case</w:t>
-      </w:r>
-    </w:p>
-    <w:p>
-      <w:pPr>
+        <w:t>+ update profile: 25 test case</w:t>
+      </w:r>
+    </w:p>
+    <w:p>
+      <w:pPr>
+        <w:ind w:left="720"/>
         <w:rPr>
           <w:i/>
         </w:rPr>
@@ -7119,11 +7161,12 @@
         <w:rPr>
           <w:i/>
         </w:rPr>
-        <w:t>+ register: 30 test case</w:t>
-      </w:r>
-    </w:p>
-    <w:p>
-      <w:pPr>
+        <w:t>+ thêm giỏ hàng: 20 test case</w:t>
+      </w:r>
+    </w:p>
+    <w:p>
+      <w:pPr>
+        <w:ind w:left="720"/>
         <w:rPr>
           <w:i/>
         </w:rPr>
@@ -7132,11 +7175,12 @@
         <w:rPr>
           <w:i/>
         </w:rPr>
-        <w:t>+ reset-password: 10 test case</w:t>
-      </w:r>
-    </w:p>
-    <w:p>
-      <w:pPr>
+        <w:t>+ thanh toán : 25 test case</w:t>
+      </w:r>
+    </w:p>
+    <w:p>
+      <w:pPr>
+        <w:ind w:left="720"/>
         <w:rPr>
           <w:i/>
         </w:rPr>
@@ -7145,11 +7189,12 @@
         <w:rPr>
           <w:i/>
         </w:rPr>
-        <w:t>+ update profile: 25 test case</w:t>
-      </w:r>
-    </w:p>
-    <w:p>
-      <w:pPr>
+        <w:t>+ xem lịch sử mua hang: 10 test case</w:t>
+      </w:r>
+    </w:p>
+    <w:p>
+      <w:pPr>
+        <w:ind w:left="720"/>
         <w:rPr>
           <w:i/>
         </w:rPr>
@@ -7158,11 +7203,12 @@
         <w:rPr>
           <w:i/>
         </w:rPr>
-        <w:t>+ thêm giỏ hàng: 20 test case</w:t>
-      </w:r>
-    </w:p>
-    <w:p>
-      <w:pPr>
+        <w:t>+ quản lý sản phẩm: 50 test case</w:t>
+      </w:r>
+    </w:p>
+    <w:p>
+      <w:pPr>
+        <w:ind w:left="720"/>
         <w:rPr>
           <w:i/>
         </w:rPr>
@@ -7171,11 +7217,12 @@
         <w:rPr>
           <w:i/>
         </w:rPr>
-        <w:t>+ thanh toán : 25 test case</w:t>
-      </w:r>
-    </w:p>
-    <w:p>
-      <w:pPr>
+        <w:t>+ quản lý kho: 80 test case</w:t>
+      </w:r>
+    </w:p>
+    <w:p>
+      <w:pPr>
+        <w:ind w:left="720"/>
         <w:rPr>
           <w:i/>
         </w:rPr>
@@ -7184,115 +7231,55 @@
         <w:rPr>
           <w:i/>
         </w:rPr>
-        <w:t>+ xem lịch sử mua hang: 10 test case</w:t>
-      </w:r>
-    </w:p>
-    <w:p>
-      <w:pPr>
-        <w:rPr>
-          <w:i/>
-        </w:rPr>
-      </w:pPr>
-      <w:r>
-        <w:rPr>
-          <w:i/>
-        </w:rPr>
-        <w:t>+ quản lý sản phẩm: 50 test case</w:t>
-      </w:r>
-    </w:p>
-    <w:p>
-      <w:pPr>
-        <w:rPr>
-          <w:i/>
-        </w:rPr>
-      </w:pPr>
-      <w:r>
-        <w:rPr>
-          <w:i/>
-        </w:rPr>
-        <w:t>+ quản lý kho: 80 test case</w:t>
-      </w:r>
-    </w:p>
-    <w:p>
-      <w:pPr>
-        <w:rPr>
-          <w:i/>
-        </w:rPr>
-      </w:pPr>
-      <w:r>
-        <w:rPr>
-          <w:i/>
-        </w:rPr>
         <w:t>+ thống kê thu chi: 20 test case</w:t>
       </w:r>
     </w:p>
     <w:p>
       <w:pPr>
         <w:rPr>
-          <w:i/>
           <w:lang w:val="fr-FR"/>
         </w:rPr>
       </w:pPr>
       <w:r>
         <w:rPr>
-          <w:i/>
           <w:lang w:val="fr-FR"/>
         </w:rPr>
-        <w:t>Qui định số dòng comme</w:t>
-      </w:r>
-      <w:r>
-        <w:rPr>
-          <w:i/>
+        <w:t>Qui định số dòng comment trên mỗi K</w:t>
+      </w:r>
+      <w:r>
+        <w:rPr>
           <w:lang w:val="fr-FR"/>
         </w:rPr>
-        <w:t>nt trên mỗi K</w:t>
-      </w:r>
-      <w:r>
-        <w:rPr>
-          <w:i/>
+        <w:t>l</w:t>
+      </w:r>
+      <w:r>
+        <w:rPr>
           <w:lang w:val="fr-FR"/>
         </w:rPr>
-        <w:t>l</w:t>
-      </w:r>
-      <w:r>
-        <w:rPr>
-          <w:i/>
+        <w:t>oc</w:t>
+      </w:r>
+      <w:r>
+        <w:rPr>
           <w:lang w:val="fr-FR"/>
         </w:rPr>
-        <w:t>oc</w:t>
-      </w:r>
-      <w:r>
-        <w:rPr>
-          <w:i/>
+        <w:t> : 80 dòng</w:t>
+      </w:r>
+    </w:p>
+    <w:p>
+      <w:pPr>
+        <w:rPr>
           <w:lang w:val="fr-FR"/>
         </w:rPr>
-        <w:t> : 80 dòng</w:t>
-      </w:r>
-    </w:p>
-    <w:p>
-      <w:pPr>
-        <w:rPr>
-          <w:i/>
+      </w:pPr>
+      <w:r>
+        <w:rPr>
           <w:lang w:val="fr-FR"/>
         </w:rPr>
-      </w:pPr>
-      <w:r>
-        <w:rPr>
-          <w:i/>
-          <w:lang w:val="fr-FR"/>
-        </w:rPr>
-        <w:t>Qui định về số unit test, au</w:t>
-      </w:r>
-      <w:r>
-        <w:rPr>
-          <w:i/>
-          <w:lang w:val="fr-FR"/>
-        </w:rPr>
-        <w:t>tomation test</w:t>
-      </w:r>
-      <w:r>
-        <w:rPr>
-          <w:i/>
+        <w:lastRenderedPageBreak/>
+        <w:t>Qui định về số unit test, automation test</w:t>
+      </w:r>
+      <w:r>
+        <w:rPr>
           <w:lang w:val="fr-FR"/>
         </w:rPr>
         <w:t> : 100</w:t>
@@ -7303,12 +7290,11 @@
         <w:pStyle w:val="Heading1"/>
         <w:jc w:val="both"/>
       </w:pPr>
-      <w:bookmarkStart w:id="20" w:name="_Toc25660398"/>
-      <w:r>
-        <w:lastRenderedPageBreak/>
+      <w:bookmarkStart w:id="21" w:name="_Toc25660398"/>
+      <w:r>
         <w:t>Phân tích thiết kế</w:t>
       </w:r>
-      <w:bookmarkEnd w:id="20"/>
+      <w:bookmarkEnd w:id="21"/>
       <w:r>
         <w:t xml:space="preserve"> </w:t>
       </w:r>
@@ -7321,14 +7307,14 @@
           <w:lang w:eastAsia="en-US" w:bidi="ar-SA"/>
         </w:rPr>
       </w:pPr>
-      <w:bookmarkStart w:id="21" w:name="_Toc25660399"/>
+      <w:bookmarkStart w:id="22" w:name="_Toc25660399"/>
       <w:r>
         <w:rPr>
           <w:lang w:eastAsia="en-US" w:bidi="ar-SA"/>
         </w:rPr>
         <w:t>Mô hình tích hợp phần cứng/phần mềm</w:t>
       </w:r>
-      <w:bookmarkEnd w:id="21"/>
+      <w:bookmarkEnd w:id="22"/>
     </w:p>
     <w:p>
       <w:pPr>
@@ -7357,7 +7343,7 @@
                     <pic:cNvPicPr/>
                   </pic:nvPicPr>
                   <pic:blipFill>
-                    <a:blip r:embed="rId21">
+                    <a:blip r:embed="rId22">
                       <a:extLst>
                         <a:ext uri="{28A0092B-C50C-407E-A947-70E740481C1C}">
                           <a14:useLocalDpi xmlns:a14="http://schemas.microsoft.com/office/drawing/2010/main" val="0"/>
@@ -7392,14 +7378,14 @@
           <w:lang w:eastAsia="en-US" w:bidi="ar-SA"/>
         </w:rPr>
       </w:pPr>
-      <w:bookmarkStart w:id="22" w:name="_Toc25660400"/>
+      <w:bookmarkStart w:id="23" w:name="_Toc25660400"/>
       <w:r>
         <w:rPr>
           <w:lang w:eastAsia="en-US" w:bidi="ar-SA"/>
         </w:rPr>
         <w:t>Giao diện</w:t>
       </w:r>
-      <w:bookmarkEnd w:id="22"/>
+      <w:bookmarkEnd w:id="23"/>
     </w:p>
     <w:p>
       <w:pPr>
@@ -7431,68 +7417,6 @@
             <wp:extent cx="5575300" cy="4445635"/>
             <wp:effectExtent l="0" t="0" r="6350" b="0"/>
             <wp:docPr id="7" name="Picture 7"/>
-            <wp:cNvGraphicFramePr>
-              <a:graphicFrameLocks xmlns:a="http://schemas.openxmlformats.org/drawingml/2006/main" noChangeAspect="1"/>
-            </wp:cNvGraphicFramePr>
-            <a:graphic xmlns:a="http://schemas.openxmlformats.org/drawingml/2006/main">
-              <a:graphicData uri="http://schemas.openxmlformats.org/drawingml/2006/picture">
-                <pic:pic xmlns:pic="http://schemas.openxmlformats.org/drawingml/2006/picture">
-                  <pic:nvPicPr>
-                    <pic:cNvPr id="1" name=""/>
-                    <pic:cNvPicPr/>
-                  </pic:nvPicPr>
-                  <pic:blipFill>
-                    <a:blip r:embed="rId22"/>
-                    <a:stretch>
-                      <a:fillRect/>
-                    </a:stretch>
-                  </pic:blipFill>
-                  <pic:spPr>
-                    <a:xfrm>
-                      <a:off x="0" y="0"/>
-                      <a:ext cx="5575300" cy="4445635"/>
-                    </a:xfrm>
-                    <a:prstGeom prst="rect">
-                      <a:avLst/>
-                    </a:prstGeom>
-                  </pic:spPr>
-                </pic:pic>
-              </a:graphicData>
-            </a:graphic>
-          </wp:inline>
-        </w:drawing>
-      </w:r>
-    </w:p>
-    <w:p>
-      <w:pPr>
-        <w:rPr>
-          <w:lang w:eastAsia="en-US" w:bidi="ar-SA"/>
-        </w:rPr>
-      </w:pPr>
-      <w:r>
-        <w:rPr>
-          <w:lang w:eastAsia="en-US" w:bidi="ar-SA"/>
-        </w:rPr>
-        <w:t>- Giao diện trang chi tiết sản phẩm</w:t>
-      </w:r>
-    </w:p>
-    <w:p>
-      <w:pPr>
-        <w:rPr>
-          <w:lang w:eastAsia="en-US" w:bidi="ar-SA"/>
-        </w:rPr>
-      </w:pPr>
-      <w:r>
-        <w:rPr>
-          <w:noProof/>
-          <w:lang w:eastAsia="en-US" w:bidi="ar-SA"/>
-        </w:rPr>
-        <w:lastRenderedPageBreak/>
-        <w:drawing>
-          <wp:inline distT="0" distB="0" distL="0" distR="0" wp14:anchorId="74B0FCD4" wp14:editId="627E8F44">
-            <wp:extent cx="5575300" cy="4418330"/>
-            <wp:effectExtent l="0" t="0" r="6350" b="1270"/>
-            <wp:docPr id="8" name="Picture 8"/>
             <wp:cNvGraphicFramePr>
               <a:graphicFrameLocks xmlns:a="http://schemas.openxmlformats.org/drawingml/2006/main" noChangeAspect="1"/>
             </wp:cNvGraphicFramePr>
@@ -7512,7 +7436,7 @@
                   <pic:spPr>
                     <a:xfrm>
                       <a:off x="0" y="0"/>
-                      <a:ext cx="5575300" cy="4418330"/>
+                      <a:ext cx="5575300" cy="4445635"/>
                     </a:xfrm>
                     <a:prstGeom prst="rect">
                       <a:avLst/>
@@ -7535,7 +7459,7 @@
         <w:rPr>
           <w:lang w:eastAsia="en-US" w:bidi="ar-SA"/>
         </w:rPr>
-        <w:t>- Giao diện trang giỏ hàng</w:t>
+        <w:t>- Giao diện trang chi tiết sản phẩm</w:t>
       </w:r>
     </w:p>
     <w:p>
@@ -7549,11 +7473,12 @@
           <w:noProof/>
           <w:lang w:eastAsia="en-US" w:bidi="ar-SA"/>
         </w:rPr>
+        <w:lastRenderedPageBreak/>
         <w:drawing>
-          <wp:inline distT="0" distB="0" distL="0" distR="0" wp14:anchorId="363CE16F" wp14:editId="6D0AD9E8">
-            <wp:extent cx="5575300" cy="3542030"/>
+          <wp:inline distT="0" distB="0" distL="0" distR="0" wp14:anchorId="74B0FCD4" wp14:editId="627E8F44">
+            <wp:extent cx="5575300" cy="4418330"/>
             <wp:effectExtent l="0" t="0" r="6350" b="1270"/>
-            <wp:docPr id="10" name="Picture 10"/>
+            <wp:docPr id="8" name="Picture 8"/>
             <wp:cNvGraphicFramePr>
               <a:graphicFrameLocks xmlns:a="http://schemas.openxmlformats.org/drawingml/2006/main" noChangeAspect="1"/>
             </wp:cNvGraphicFramePr>
@@ -7573,7 +7498,7 @@
                   <pic:spPr>
                     <a:xfrm>
                       <a:off x="0" y="0"/>
-                      <a:ext cx="5575300" cy="3542030"/>
+                      <a:ext cx="5575300" cy="4418330"/>
                     </a:xfrm>
                     <a:prstGeom prst="rect">
                       <a:avLst/>
@@ -7592,33 +7517,11 @@
           <w:lang w:eastAsia="en-US" w:bidi="ar-SA"/>
         </w:rPr>
       </w:pPr>
-    </w:p>
-    <w:p>
-      <w:pPr>
+      <w:r>
         <w:rPr>
           <w:lang w:eastAsia="en-US" w:bidi="ar-SA"/>
         </w:rPr>
-      </w:pPr>
-    </w:p>
-    <w:p>
-      <w:pPr>
-        <w:rPr>
-          <w:lang w:eastAsia="en-US" w:bidi="ar-SA"/>
-        </w:rPr>
-      </w:pPr>
-    </w:p>
-    <w:p>
-      <w:pPr>
-        <w:rPr>
-          <w:lang w:eastAsia="en-US" w:bidi="ar-SA"/>
-        </w:rPr>
-      </w:pPr>
-      <w:r>
-        <w:rPr>
-          <w:lang w:eastAsia="en-US" w:bidi="ar-SA"/>
-        </w:rPr>
-        <w:lastRenderedPageBreak/>
-        <w:t>- Giao diện trang quản trị viên</w:t>
+        <w:t>- Giao diện trang giỏ hàng</w:t>
       </w:r>
     </w:p>
     <w:p>
@@ -7633,10 +7536,10 @@
           <w:lang w:eastAsia="en-US" w:bidi="ar-SA"/>
         </w:rPr>
         <w:drawing>
-          <wp:inline distT="0" distB="0" distL="0" distR="0" wp14:anchorId="25FC0316" wp14:editId="4F92BA15">
-            <wp:extent cx="5575300" cy="3729355"/>
-            <wp:effectExtent l="0" t="0" r="6350" b="4445"/>
-            <wp:docPr id="11" name="Picture 11"/>
+          <wp:inline distT="0" distB="0" distL="0" distR="0" wp14:anchorId="363CE16F" wp14:editId="6D0AD9E8">
+            <wp:extent cx="5575300" cy="3542030"/>
+            <wp:effectExtent l="0" t="0" r="6350" b="1270"/>
+            <wp:docPr id="10" name="Picture 10"/>
             <wp:cNvGraphicFramePr>
               <a:graphicFrameLocks xmlns:a="http://schemas.openxmlformats.org/drawingml/2006/main" noChangeAspect="1"/>
             </wp:cNvGraphicFramePr>
@@ -7656,7 +7559,7 @@
                   <pic:spPr>
                     <a:xfrm>
                       <a:off x="0" y="0"/>
-                      <a:ext cx="5575300" cy="3729355"/>
+                      <a:ext cx="5575300" cy="3542030"/>
                     </a:xfrm>
                     <a:prstGeom prst="rect">
                       <a:avLst/>
@@ -7671,20 +7574,38 @@
     </w:p>
     <w:p>
       <w:pPr>
-        <w:pStyle w:val="Heading2"/>
-        <w:jc w:val="both"/>
         <w:rPr>
           <w:lang w:eastAsia="en-US" w:bidi="ar-SA"/>
         </w:rPr>
       </w:pPr>
-      <w:bookmarkStart w:id="23" w:name="_Toc25660401"/>
-      <w:r>
+    </w:p>
+    <w:p>
+      <w:pPr>
         <w:rPr>
           <w:lang w:eastAsia="en-US" w:bidi="ar-SA"/>
         </w:rPr>
-        <w:t>Cơ sở dữ liệu</w:t>
-      </w:r>
-      <w:bookmarkEnd w:id="23"/>
+      </w:pPr>
+    </w:p>
+    <w:p>
+      <w:pPr>
+        <w:rPr>
+          <w:lang w:eastAsia="en-US" w:bidi="ar-SA"/>
+        </w:rPr>
+      </w:pPr>
+    </w:p>
+    <w:p>
+      <w:pPr>
+        <w:rPr>
+          <w:lang w:eastAsia="en-US" w:bidi="ar-SA"/>
+        </w:rPr>
+      </w:pPr>
+      <w:r>
+        <w:rPr>
+          <w:lang w:eastAsia="en-US" w:bidi="ar-SA"/>
+        </w:rPr>
+        <w:lastRenderedPageBreak/>
+        <w:t>- Giao diện trang quản trị viên</w:t>
+      </w:r>
     </w:p>
     <w:p>
       <w:pPr>
@@ -7698,10 +7619,10 @@
           <w:lang w:eastAsia="en-US" w:bidi="ar-SA"/>
         </w:rPr>
         <w:drawing>
-          <wp:inline distT="0" distB="0" distL="0" distR="0" wp14:anchorId="0514EE75" wp14:editId="4C9194E6">
-            <wp:extent cx="5575300" cy="4095750"/>
-            <wp:effectExtent l="0" t="0" r="6350" b="0"/>
-            <wp:docPr id="12" name="Picture 12"/>
+          <wp:inline distT="0" distB="0" distL="0" distR="0" wp14:anchorId="25FC0316" wp14:editId="4F92BA15">
+            <wp:extent cx="5575300" cy="3729355"/>
+            <wp:effectExtent l="0" t="0" r="6350" b="4445"/>
+            <wp:docPr id="11" name="Picture 11"/>
             <wp:cNvGraphicFramePr>
               <a:graphicFrameLocks xmlns:a="http://schemas.openxmlformats.org/drawingml/2006/main" noChangeAspect="1"/>
             </wp:cNvGraphicFramePr>
@@ -7721,6 +7642,71 @@
                   <pic:spPr>
                     <a:xfrm>
                       <a:off x="0" y="0"/>
+                      <a:ext cx="5575300" cy="3729355"/>
+                    </a:xfrm>
+                    <a:prstGeom prst="rect">
+                      <a:avLst/>
+                    </a:prstGeom>
+                  </pic:spPr>
+                </pic:pic>
+              </a:graphicData>
+            </a:graphic>
+          </wp:inline>
+        </w:drawing>
+      </w:r>
+    </w:p>
+    <w:p>
+      <w:pPr>
+        <w:pStyle w:val="Heading2"/>
+        <w:jc w:val="both"/>
+        <w:rPr>
+          <w:lang w:eastAsia="en-US" w:bidi="ar-SA"/>
+        </w:rPr>
+      </w:pPr>
+      <w:bookmarkStart w:id="24" w:name="_Toc25660401"/>
+      <w:r>
+        <w:rPr>
+          <w:lang w:eastAsia="en-US" w:bidi="ar-SA"/>
+        </w:rPr>
+        <w:t>Cơ sở dữ liệu</w:t>
+      </w:r>
+      <w:bookmarkEnd w:id="24"/>
+    </w:p>
+    <w:p>
+      <w:pPr>
+        <w:rPr>
+          <w:lang w:eastAsia="en-US" w:bidi="ar-SA"/>
+        </w:rPr>
+      </w:pPr>
+      <w:r>
+        <w:rPr>
+          <w:noProof/>
+          <w:lang w:eastAsia="en-US" w:bidi="ar-SA"/>
+        </w:rPr>
+        <w:drawing>
+          <wp:inline distT="0" distB="0" distL="0" distR="0" wp14:anchorId="0514EE75" wp14:editId="4C9194E6">
+            <wp:extent cx="5575300" cy="4095750"/>
+            <wp:effectExtent l="0" t="0" r="6350" b="0"/>
+            <wp:docPr id="12" name="Picture 12"/>
+            <wp:cNvGraphicFramePr>
+              <a:graphicFrameLocks xmlns:a="http://schemas.openxmlformats.org/drawingml/2006/main" noChangeAspect="1"/>
+            </wp:cNvGraphicFramePr>
+            <a:graphic xmlns:a="http://schemas.openxmlformats.org/drawingml/2006/main">
+              <a:graphicData uri="http://schemas.openxmlformats.org/drawingml/2006/picture">
+                <pic:pic xmlns:pic="http://schemas.openxmlformats.org/drawingml/2006/picture">
+                  <pic:nvPicPr>
+                    <pic:cNvPr id="1" name=""/>
+                    <pic:cNvPicPr/>
+                  </pic:nvPicPr>
+                  <pic:blipFill>
+                    <a:blip r:embed="rId27"/>
+                    <a:stretch>
+                      <a:fillRect/>
+                    </a:stretch>
+                  </pic:blipFill>
+                  <pic:spPr>
+                    <a:xfrm>
+                      <a:off x="0" y="0"/>
                       <a:ext cx="5575300" cy="4095750"/>
                     </a:xfrm>
                     <a:prstGeom prst="rect">
@@ -7742,7 +7728,7 @@
           <w:lang w:eastAsia="en-US" w:bidi="ar-SA"/>
         </w:rPr>
       </w:pPr>
-      <w:bookmarkStart w:id="24" w:name="_Toc25660402"/>
+      <w:bookmarkStart w:id="25" w:name="_Toc25660402"/>
       <w:r>
         <w:rPr>
           <w:lang w:eastAsia="en-US" w:bidi="ar-SA"/>
@@ -7750,29 +7736,36 @@
         <w:lastRenderedPageBreak/>
         <w:t>Mạng</w:t>
       </w:r>
-      <w:bookmarkEnd w:id="24"/>
+      <w:bookmarkEnd w:id="25"/>
+    </w:p>
+    <w:p>
+      <w:pPr>
+        <w:rPr>
+          <w:lang w:eastAsia="en-US" w:bidi="ar-SA"/>
+        </w:rPr>
+      </w:pPr>
     </w:p>
     <w:p>
       <w:pPr>
         <w:pStyle w:val="Heading1"/>
         <w:jc w:val="both"/>
       </w:pPr>
-      <w:bookmarkStart w:id="25" w:name="_Toc25660403"/>
+      <w:bookmarkStart w:id="26" w:name="_Toc25660403"/>
       <w:r>
         <w:t>Giám sát dự án</w:t>
       </w:r>
-      <w:bookmarkEnd w:id="25"/>
+      <w:bookmarkEnd w:id="26"/>
     </w:p>
     <w:p>
       <w:pPr>
         <w:pStyle w:val="Heading2"/>
         <w:jc w:val="both"/>
       </w:pPr>
-      <w:bookmarkStart w:id="26" w:name="_Toc25660404"/>
+      <w:bookmarkStart w:id="27" w:name="_Toc25660404"/>
       <w:r>
         <w:t>Trả lời câu hỏi</w:t>
       </w:r>
-      <w:bookmarkEnd w:id="26"/>
+      <w:bookmarkEnd w:id="27"/>
     </w:p>
     <w:p>
       <w:pPr>
@@ -8028,11 +8021,11 @@
         <w:pStyle w:val="Heading1"/>
         <w:jc w:val="both"/>
       </w:pPr>
-      <w:bookmarkStart w:id="27" w:name="_Toc25660405"/>
+      <w:bookmarkStart w:id="28" w:name="_Toc25660405"/>
       <w:r>
         <w:t>Đóng dự án</w:t>
       </w:r>
-      <w:bookmarkEnd w:id="27"/>
+      <w:bookmarkEnd w:id="28"/>
     </w:p>
     <w:p>
       <w:r>
@@ -8063,8 +8056,6 @@
       <w:r>
         <w:t xml:space="preserve"> 643 triệu đồng (đã bao gồm 10% VAT)</w:t>
       </w:r>
-      <w:bookmarkStart w:id="28" w:name="_GoBack"/>
-      <w:bookmarkEnd w:id="28"/>
     </w:p>
     <w:p>
       <w:pPr>
@@ -8297,12 +8288,12 @@
     <w:p/>
     <w:p/>
     <w:sectPr>
-      <w:headerReference w:type="even" r:id="rId27"/>
-      <w:headerReference w:type="default" r:id="rId28"/>
-      <w:footerReference w:type="even" r:id="rId29"/>
-      <w:footerReference w:type="default" r:id="rId30"/>
-      <w:headerReference w:type="first" r:id="rId31"/>
-      <w:footerReference w:type="first" r:id="rId32"/>
+      <w:headerReference w:type="even" r:id="rId28"/>
+      <w:headerReference w:type="default" r:id="rId29"/>
+      <w:footerReference w:type="even" r:id="rId30"/>
+      <w:footerReference w:type="default" r:id="rId31"/>
+      <w:headerReference w:type="first" r:id="rId32"/>
+      <w:footerReference w:type="first" r:id="rId33"/>
       <w:footnotePr>
         <w:pos w:val="beneathText"/>
       </w:footnotePr>
@@ -8653,7 +8644,7 @@
         <w:color w:val="C00000"/>
         <w:lang w:eastAsia="ar-SA" w:bidi="ar-SA"/>
       </w:rPr>
-      <w:t>16</w:t>
+      <w:t>10</w:t>
     </w:r>
     <w:r>
       <w:rPr>
@@ -8919,7 +8910,7 @@
             </wp:anchor>
           </w:drawing>
         </mc:Choice>
-        <mc:Fallback xmlns:w16cid="http://schemas.microsoft.com/office/word/2016/wordml/cid" xmlns:am3d="http://schemas.microsoft.com/office/drawing/2017/model3d" xmlns:aink="http://schemas.microsoft.com/office/drawing/2016/ink" xmlns:cx8="http://schemas.microsoft.com/office/drawing/2016/5/14/chartex" xmlns:cx7="http://schemas.microsoft.com/office/drawing/2016/5/13/chartex" xmlns:cx6="http://schemas.microsoft.com/office/drawing/2016/5/12/chartex" xmlns:cx5="http://schemas.microsoft.com/office/drawing/2016/5/11/chartex" xmlns:cx4="http://schemas.microsoft.com/office/drawing/2016/5/10/chartex" xmlns:cx3="http://schemas.microsoft.com/office/drawing/2016/5/9/chartex" xmlns:cx2="http://schemas.microsoft.com/office/drawing/2015/10/21/chartex">
+        <mc:Fallback xmlns:cx2="http://schemas.microsoft.com/office/drawing/2015/10/21/chartex" xmlns:cx3="http://schemas.microsoft.com/office/drawing/2016/5/9/chartex" xmlns:cx4="http://schemas.microsoft.com/office/drawing/2016/5/10/chartex" xmlns:cx5="http://schemas.microsoft.com/office/drawing/2016/5/11/chartex" xmlns:cx6="http://schemas.microsoft.com/office/drawing/2016/5/12/chartex" xmlns:cx7="http://schemas.microsoft.com/office/drawing/2016/5/13/chartex" xmlns:cx8="http://schemas.microsoft.com/office/drawing/2016/5/14/chartex" xmlns:aink="http://schemas.microsoft.com/office/drawing/2016/ink" xmlns:am3d="http://schemas.microsoft.com/office/drawing/2017/model3d" xmlns:w16cid="http://schemas.microsoft.com/office/word/2016/wordml/cid">
           <w:pict>
             <v:shapetype w14:anchorId="2A850F9D" id="_x0000_t202" coordsize="21600,21600" o:spt="202" path="m,l,21600r21600,l21600,xe">
               <v:stroke joinstyle="miter"/>
@@ -14119,7 +14110,7 @@
 </file>
 
 <file path=customXml/itemProps1.xml><?xml version="1.0" encoding="utf-8"?>
-<ds:datastoreItem xmlns:ds="http://schemas.openxmlformats.org/officeDocument/2006/customXml" ds:itemID="{9619839E-CB3B-4DC9-93F8-9413D4ACA4EF}">
+<ds:datastoreItem xmlns:ds="http://schemas.openxmlformats.org/officeDocument/2006/customXml" ds:itemID="{13F36473-EF1C-4BDC-B9B8-FEAD6CE3AA33}">
   <ds:schemaRefs>
     <ds:schemaRef ds:uri="http://schemas.openxmlformats.org/officeDocument/2006/bibliography"/>
   </ds:schemaRefs>

</xml_diff>

<commit_message>
add project monitoring section9.1
</commit_message>
<xml_diff>
--- a/docs/MyProjectMgnt.docx
+++ b/docs/MyProjectMgnt.docx
@@ -4189,7 +4189,7 @@
               </wp:inline>
             </w:drawing>
           </mc:Choice>
-          <mc:Fallback xmlns:cx2="http://schemas.microsoft.com/office/drawing/2015/10/21/chartex" xmlns:cx3="http://schemas.microsoft.com/office/drawing/2016/5/9/chartex" xmlns:cx4="http://schemas.microsoft.com/office/drawing/2016/5/10/chartex" xmlns:cx5="http://schemas.microsoft.com/office/drawing/2016/5/11/chartex" xmlns:cx6="http://schemas.microsoft.com/office/drawing/2016/5/12/chartex" xmlns:cx7="http://schemas.microsoft.com/office/drawing/2016/5/13/chartex" xmlns:cx8="http://schemas.microsoft.com/office/drawing/2016/5/14/chartex" xmlns:aink="http://schemas.microsoft.com/office/drawing/2016/ink" xmlns:am3d="http://schemas.microsoft.com/office/drawing/2017/model3d" xmlns:w16cid="http://schemas.microsoft.com/office/word/2016/wordml/cid">
+          <mc:Fallback xmlns:w16cid="http://schemas.microsoft.com/office/word/2016/wordml/cid" xmlns:am3d="http://schemas.microsoft.com/office/drawing/2017/model3d" xmlns:aink="http://schemas.microsoft.com/office/drawing/2016/ink" xmlns:cx8="http://schemas.microsoft.com/office/drawing/2016/5/14/chartex" xmlns:cx7="http://schemas.microsoft.com/office/drawing/2016/5/13/chartex" xmlns:cx6="http://schemas.microsoft.com/office/drawing/2016/5/12/chartex" xmlns:cx5="http://schemas.microsoft.com/office/drawing/2016/5/11/chartex" xmlns:cx4="http://schemas.microsoft.com/office/drawing/2016/5/10/chartex" xmlns:cx3="http://schemas.microsoft.com/office/drawing/2016/5/9/chartex" xmlns:cx2="http://schemas.microsoft.com/office/drawing/2015/10/21/chartex">
             <w:pict>
               <v:group w14:anchorId="456B0A6C" id="Canvas 5" o:spid="_x0000_s1026" editas="canvas" style="width:210.35pt;height:92.05pt;mso-position-horizontal-relative:char;mso-position-vertical-relative:line" coordsize="26714,11684" o:gfxdata="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">
                 <v:shapetype id="_x0000_t75" coordsize="21600,21600" o:spt="75" o:preferrelative="t" path="m@4@5l@4@11@9@11@9@5xe" filled="f" stroked="f">
@@ -6550,8 +6550,6 @@
       <w:r>
         <w:t>xây dựng</w:t>
       </w:r>
-      <w:bookmarkStart w:id="15" w:name="_GoBack"/>
-      <w:bookmarkEnd w:id="15"/>
       <w:r>
         <w:t>:</w:t>
       </w:r>
@@ -6668,11 +6666,11 @@
         <w:pStyle w:val="Heading2"/>
         <w:jc w:val="both"/>
       </w:pPr>
-      <w:bookmarkStart w:id="16" w:name="_Toc25660393"/>
+      <w:bookmarkStart w:id="15" w:name="_Toc25660393"/>
       <w:r>
         <w:t>Work Breakdown Structure</w:t>
       </w:r>
-      <w:bookmarkEnd w:id="16"/>
+      <w:bookmarkEnd w:id="15"/>
     </w:p>
     <w:p>
       <w:pPr>
@@ -6744,12 +6742,12 @@
         <w:pStyle w:val="Heading2"/>
         <w:jc w:val="both"/>
       </w:pPr>
-      <w:bookmarkStart w:id="17" w:name="_Toc25660394"/>
+      <w:bookmarkStart w:id="16" w:name="_Toc25660394"/>
       <w:r>
         <w:lastRenderedPageBreak/>
         <w:t>Ước lượng thời gian</w:t>
       </w:r>
-      <w:bookmarkEnd w:id="17"/>
+      <w:bookmarkEnd w:id="16"/>
     </w:p>
     <w:p>
       <w:r>
@@ -6770,11 +6768,11 @@
         <w:pStyle w:val="Heading2"/>
         <w:jc w:val="both"/>
       </w:pPr>
-      <w:bookmarkStart w:id="18" w:name="_Toc25660395"/>
+      <w:bookmarkStart w:id="17" w:name="_Toc25660395"/>
       <w:r>
         <w:t>Ước lượng rủi ro</w:t>
       </w:r>
-      <w:bookmarkEnd w:id="18"/>
+      <w:bookmarkEnd w:id="17"/>
     </w:p>
     <w:p>
       <w:r>
@@ -6870,11 +6868,11 @@
         <w:pStyle w:val="Heading1"/>
         <w:jc w:val="both"/>
       </w:pPr>
-      <w:bookmarkStart w:id="19" w:name="_Toc25660396"/>
+      <w:bookmarkStart w:id="18" w:name="_Toc25660396"/>
       <w:r>
         <w:t>Ước lượng giá thành</w:t>
       </w:r>
-      <w:bookmarkEnd w:id="19"/>
+      <w:bookmarkEnd w:id="18"/>
     </w:p>
     <w:p>
       <w:r>
@@ -7064,7 +7062,19 @@
         <w:t xml:space="preserve"> triệu đồ</w:t>
       </w:r>
       <w:r>
-        <w:t>ng chưa tính chi phí bảo trì.</w:t>
+        <w:t xml:space="preserve">ng </w:t>
+      </w:r>
+      <w:r>
+        <w:t>(</w:t>
+      </w:r>
+      <w:r>
+        <w:t>chưa tính chi phí bảo trì</w:t>
+      </w:r>
+      <w:r>
+        <w:t xml:space="preserve"> nếu có)</w:t>
+      </w:r>
+      <w:r>
+        <w:t>.</w:t>
       </w:r>
     </w:p>
     <w:p>
@@ -7072,11 +7082,11 @@
         <w:pStyle w:val="Heading1"/>
         <w:jc w:val="both"/>
       </w:pPr>
-      <w:bookmarkStart w:id="20" w:name="_Toc25660397"/>
+      <w:bookmarkStart w:id="19" w:name="_Toc25660397"/>
       <w:r>
         <w:t>Ước lượng chất lượng</w:t>
       </w:r>
-      <w:bookmarkEnd w:id="20"/>
+      <w:bookmarkEnd w:id="19"/>
     </w:p>
     <w:p>
       <w:r>
@@ -7290,11 +7300,11 @@
         <w:pStyle w:val="Heading1"/>
         <w:jc w:val="both"/>
       </w:pPr>
-      <w:bookmarkStart w:id="21" w:name="_Toc25660398"/>
+      <w:bookmarkStart w:id="20" w:name="_Toc25660398"/>
       <w:r>
         <w:t>Phân tích thiết kế</w:t>
       </w:r>
-      <w:bookmarkEnd w:id="21"/>
+      <w:bookmarkEnd w:id="20"/>
       <w:r>
         <w:t xml:space="preserve"> </w:t>
       </w:r>
@@ -7307,14 +7317,14 @@
           <w:lang w:eastAsia="en-US" w:bidi="ar-SA"/>
         </w:rPr>
       </w:pPr>
-      <w:bookmarkStart w:id="22" w:name="_Toc25660399"/>
+      <w:bookmarkStart w:id="21" w:name="_Toc25660399"/>
       <w:r>
         <w:rPr>
           <w:lang w:eastAsia="en-US" w:bidi="ar-SA"/>
         </w:rPr>
         <w:t>Mô hình tích hợp phần cứng/phần mềm</w:t>
       </w:r>
-      <w:bookmarkEnd w:id="22"/>
+      <w:bookmarkEnd w:id="21"/>
     </w:p>
     <w:p>
       <w:pPr>
@@ -7378,14 +7388,14 @@
           <w:lang w:eastAsia="en-US" w:bidi="ar-SA"/>
         </w:rPr>
       </w:pPr>
-      <w:bookmarkStart w:id="23" w:name="_Toc25660400"/>
+      <w:bookmarkStart w:id="22" w:name="_Toc25660400"/>
       <w:r>
         <w:rPr>
           <w:lang w:eastAsia="en-US" w:bidi="ar-SA"/>
         </w:rPr>
         <w:t>Giao diện</w:t>
       </w:r>
-      <w:bookmarkEnd w:id="23"/>
+      <w:bookmarkEnd w:id="22"/>
     </w:p>
     <w:p>
       <w:pPr>
@@ -7663,14 +7673,14 @@
           <w:lang w:eastAsia="en-US" w:bidi="ar-SA"/>
         </w:rPr>
       </w:pPr>
-      <w:bookmarkStart w:id="24" w:name="_Toc25660401"/>
+      <w:bookmarkStart w:id="23" w:name="_Toc25660401"/>
       <w:r>
         <w:rPr>
           <w:lang w:eastAsia="en-US" w:bidi="ar-SA"/>
         </w:rPr>
         <w:t>Cơ sở dữ liệu</w:t>
       </w:r>
-      <w:bookmarkEnd w:id="24"/>
+      <w:bookmarkEnd w:id="23"/>
     </w:p>
     <w:p>
       <w:pPr>
@@ -7728,7 +7738,7 @@
           <w:lang w:eastAsia="en-US" w:bidi="ar-SA"/>
         </w:rPr>
       </w:pPr>
-      <w:bookmarkStart w:id="25" w:name="_Toc25660402"/>
+      <w:bookmarkStart w:id="24" w:name="_Toc25660402"/>
       <w:r>
         <w:rPr>
           <w:lang w:eastAsia="en-US" w:bidi="ar-SA"/>
@@ -7736,7 +7746,7 @@
         <w:lastRenderedPageBreak/>
         <w:t>Mạng</w:t>
       </w:r>
-      <w:bookmarkEnd w:id="25"/>
+      <w:bookmarkEnd w:id="24"/>
     </w:p>
     <w:p>
       <w:pPr>
@@ -7750,22 +7760,22 @@
         <w:pStyle w:val="Heading1"/>
         <w:jc w:val="both"/>
       </w:pPr>
-      <w:bookmarkStart w:id="26" w:name="_Toc25660403"/>
+      <w:bookmarkStart w:id="25" w:name="_Toc25660403"/>
       <w:r>
         <w:t>Giám sát dự án</w:t>
       </w:r>
-      <w:bookmarkEnd w:id="26"/>
+      <w:bookmarkEnd w:id="25"/>
     </w:p>
     <w:p>
       <w:pPr>
         <w:pStyle w:val="Heading2"/>
         <w:jc w:val="both"/>
       </w:pPr>
-      <w:bookmarkStart w:id="27" w:name="_Toc25660404"/>
+      <w:bookmarkStart w:id="26" w:name="_Toc25660404"/>
       <w:r>
         <w:t>Trả lời câu hỏi</w:t>
       </w:r>
-      <w:bookmarkEnd w:id="27"/>
+      <w:bookmarkEnd w:id="26"/>
     </w:p>
     <w:p>
       <w:pPr>
@@ -7796,57 +7806,60 @@
       <w:r>
         <w:t>àm việc trực tiếp ở công ty chúng tôi để tiện trao đổi và sửa lỗi?”.</w:t>
       </w:r>
+      <w:r>
+        <w:t xml:space="preserve"> </w:t>
+      </w:r>
     </w:p>
     <w:p>
       <w:pPr>
         <w:pStyle w:val="ListParagraph"/>
+        <w:ind w:left="720"/>
+      </w:pPr>
+      <w:r>
+        <w:t>Nhóm quản lý sẽ trả lời thế nào</w:t>
+      </w:r>
+      <w:r>
+        <w:t>:</w:t>
+      </w:r>
+    </w:p>
+    <w:p>
+      <w:pPr>
+        <w:pStyle w:val="ListParagraph"/>
+        <w:ind w:left="720"/>
+      </w:pPr>
+      <w:r>
+        <w:t xml:space="preserve"> “Để sửa lỗi rồi tích hợp thành công các module liên quan với nhau lại thì phải cần cả đội ngũ develop thực hiện và sau đó thì đội tester sẽ kiểm thử lại xem chắc chắ</w:t>
+      </w:r>
+      <w:r>
+        <w:t>n thành công chưa</w:t>
+      </w:r>
+      <w:r>
+        <w:t xml:space="preserve">, và họ phải ngồi gần nhau để làm việc cho thuận tiện! </w:t>
+      </w:r>
+      <w:r>
+        <w:t xml:space="preserve">Hơn nữa, chúng tôi còn phải test lại trên các máy chủ. </w:t>
+      </w:r>
+      <w:r>
+        <w:t>Đội ngũ chúng tôi sẽ có tầm 6-8 người, vậy liệu công ty ông có đủ cơ sở vật chất để phục vụ cho cả đội ngũ dự án của chúng tôi không?</w:t>
+      </w:r>
+      <w:r>
+        <w:t xml:space="preserve"> Nếu có, chúng tôi sẽ chuyển sang ngay!</w:t>
+      </w:r>
+    </w:p>
+    <w:p>
+      <w:pPr>
+        <w:pStyle w:val="ListParagraph"/>
         <w:tabs>
           <w:tab w:val="right" w:leader="dot" w:pos="8780"/>
         </w:tabs>
         <w:ind w:left="720"/>
       </w:pPr>
       <w:r>
-        <w:t>Nhóm quản lý sẽ trả lời thế nào</w:t>
-      </w:r>
-      <w:r>
-        <w:t>:</w:t>
-      </w:r>
-      <w:r>
-        <w:tab/>
-      </w:r>
-    </w:p>
-    <w:p>
-      <w:pPr>
-        <w:pStyle w:val="ListParagraph"/>
-        <w:tabs>
-          <w:tab w:val="right" w:leader="dot" w:pos="8780"/>
-        </w:tabs>
-        <w:ind w:left="720"/>
-      </w:pPr>
-      <w:r>
-        <w:tab/>
-      </w:r>
-    </w:p>
-    <w:p>
-      <w:pPr>
-        <w:pStyle w:val="ListParagraph"/>
-        <w:tabs>
-          <w:tab w:val="right" w:leader="dot" w:pos="8780"/>
-        </w:tabs>
-        <w:ind w:left="720"/>
-      </w:pPr>
-      <w:r>
-        <w:tab/>
-      </w:r>
-    </w:p>
-    <w:p>
-      <w:pPr>
-        <w:pStyle w:val="ListParagraph"/>
-        <w:tabs>
-          <w:tab w:val="right" w:leader="dot" w:pos="8780"/>
-        </w:tabs>
-        <w:ind w:left="720"/>
-      </w:pPr>
+        <w:t>Chúng tôi đã làm rất nhiều dự án rồi, việc lấy yêu cầu khách hàng sẽ được thực hiện theo định kỳ mà 2 bên thống nhất ban đầu, để đảm bảo chất lượng của phần mềm sẽ hợp ý khách hàng nhất, đừng lo!</w:t>
+      </w:r>
+      <w:r>
+        <w:t>”</w:t>
+      </w:r>
       <w:r>
         <w:tab/>
       </w:r>
@@ -7889,56 +7902,32 @@
       <w:r>
         <w:t>”.</w:t>
       </w:r>
+      <w:r>
+        <w:t xml:space="preserve"> </w:t>
+      </w:r>
     </w:p>
     <w:p>
       <w:pPr>
         <w:pStyle w:val="ListParagraph"/>
+        <w:ind w:left="720"/>
+      </w:pPr>
+      <w:r>
+        <w:t>Nhóm quản lý sẽ trả lời thế nào:</w:t>
+      </w:r>
+      <w:r>
+        <w:t xml:space="preserve"> </w:t>
+      </w:r>
+    </w:p>
+    <w:p>
+      <w:pPr>
+        <w:pStyle w:val="ListParagraph"/>
         <w:tabs>
           <w:tab w:val="right" w:leader="dot" w:pos="8780"/>
         </w:tabs>
         <w:ind w:left="720"/>
       </w:pPr>
       <w:r>
-        <w:t>Nhóm quản lý sẽ trả lời thế nào:</w:t>
-      </w:r>
-      <w:r>
-        <w:tab/>
-      </w:r>
-    </w:p>
-    <w:p>
-      <w:pPr>
-        <w:pStyle w:val="ListParagraph"/>
-        <w:tabs>
-          <w:tab w:val="right" w:leader="dot" w:pos="8780"/>
-        </w:tabs>
-        <w:ind w:left="720"/>
-      </w:pPr>
-      <w:r>
-        <w:tab/>
-      </w:r>
-    </w:p>
-    <w:p>
-      <w:pPr>
-        <w:pStyle w:val="ListParagraph"/>
-        <w:tabs>
-          <w:tab w:val="right" w:leader="dot" w:pos="8780"/>
-        </w:tabs>
-        <w:ind w:left="720"/>
-      </w:pPr>
-      <w:r>
-        <w:tab/>
-      </w:r>
-    </w:p>
-    <w:p>
-      <w:pPr>
-        <w:pStyle w:val="ListParagraph"/>
-        <w:tabs>
-          <w:tab w:val="right" w:leader="dot" w:pos="8780"/>
-        </w:tabs>
-        <w:ind w:left="720"/>
-      </w:pPr>
-      <w:r>
-        <w:tab/>
+        <w:t>“Cái này thì ông yên tâm, phần mềm cúa chúng tôi có thể chạy trên bất kỳ hệ điều hành Windows nào!”………………………………………………………………..</w:t>
       </w:r>
     </w:p>
     <w:p>
@@ -7973,30 +7962,33 @@
       <w:r>
         <w:t>Giá cụ thể cho tình huống có VAT và không VAT là bao nhiêu?”</w:t>
       </w:r>
+      <w:r>
+        <w:t xml:space="preserve"> </w:t>
+      </w:r>
     </w:p>
     <w:p>
       <w:pPr>
         <w:pStyle w:val="ListParagraph"/>
+        <w:ind w:left="720"/>
+      </w:pPr>
+      <w:r>
+        <w:t>Nhóm quản lý sẽ trả lời thế nào:</w:t>
+      </w:r>
+      <w:r>
+        <w:t xml:space="preserve"> </w:t>
+      </w:r>
+    </w:p>
+    <w:p>
+      <w:pPr>
+        <w:pStyle w:val="ListParagraph"/>
         <w:tabs>
           <w:tab w:val="right" w:leader="dot" w:pos="8780"/>
         </w:tabs>
         <w:ind w:left="720"/>
       </w:pPr>
       <w:r>
-        <w:t>Nhóm quản lý sẽ trả lời thế nào:</w:t>
-      </w:r>
-      <w:r>
-        <w:t xml:space="preserve"> </w:t>
-      </w:r>
-    </w:p>
-    <w:p>
-      <w:pPr>
-        <w:pStyle w:val="ListParagraph"/>
-        <w:tabs>
-          <w:tab w:val="right" w:leader="dot" w:pos="8780"/>
-        </w:tabs>
-        <w:ind w:left="720"/>
-      </w:pPr>
+        <w:t>“</w:t>
+      </w:r>
       <w:r>
         <w:t>Giá phát triển phần mềm này chưa bao gồm VAT, phía khách hàng sẽ có trách nhiệm thanh toán VAT. Giá cụ thể mà bên khách hàng phải thanh toán gồ</w:t>
       </w:r>
@@ -8013,7 +8005,7 @@
         <w:t xml:space="preserve"> triệu đồng</w:t>
       </w:r>
       <w:r>
-        <w:t>.</w:t>
+        <w:t>”……………………………………….</w:t>
       </w:r>
     </w:p>
     <w:p>
@@ -8021,11 +8013,11 @@
         <w:pStyle w:val="Heading1"/>
         <w:jc w:val="both"/>
       </w:pPr>
-      <w:bookmarkStart w:id="28" w:name="_Toc25660405"/>
+      <w:bookmarkStart w:id="27" w:name="_Toc25660405"/>
       <w:r>
         <w:t>Đóng dự án</w:t>
       </w:r>
-      <w:bookmarkEnd w:id="28"/>
+      <w:bookmarkEnd w:id="27"/>
     </w:p>
     <w:p>
       <w:r>
@@ -8073,11 +8065,11 @@
         <w:pStyle w:val="Heading2"/>
         <w:jc w:val="both"/>
       </w:pPr>
-      <w:bookmarkStart w:id="29" w:name="_Toc25660406"/>
+      <w:bookmarkStart w:id="28" w:name="_Toc25660406"/>
       <w:r>
         <w:t>Quản lý mã nguồn</w:t>
       </w:r>
-      <w:bookmarkEnd w:id="29"/>
+      <w:bookmarkEnd w:id="28"/>
     </w:p>
     <w:p>
       <w:r>
@@ -8156,11 +8148,17 @@
         </w:numPr>
       </w:pPr>
       <w:r>
+        <w:lastRenderedPageBreak/>
         <w:t>Sơ đồ các branch được t</w:t>
       </w:r>
       <w:r>
         <w:t>ạo ra</w:t>
       </w:r>
+      <w:r>
+        <w:t>:</w:t>
+      </w:r>
+      <w:bookmarkStart w:id="29" w:name="_GoBack"/>
+      <w:bookmarkEnd w:id="29"/>
     </w:p>
     <w:p>
       <w:pPr>
@@ -8184,7 +8182,6 @@
       </w:pPr>
       <w:bookmarkStart w:id="30" w:name="_Toc25660407"/>
       <w:r>
-        <w:lastRenderedPageBreak/>
         <w:t>Quản lý công việc</w:t>
       </w:r>
       <w:bookmarkEnd w:id="30"/>
@@ -8644,7 +8641,7 @@
         <w:color w:val="C00000"/>
         <w:lang w:eastAsia="ar-SA" w:bidi="ar-SA"/>
       </w:rPr>
-      <w:t>10</w:t>
+      <w:t>16</w:t>
     </w:r>
     <w:r>
       <w:rPr>
@@ -8910,7 +8907,7 @@
             </wp:anchor>
           </w:drawing>
         </mc:Choice>
-        <mc:Fallback xmlns:cx2="http://schemas.microsoft.com/office/drawing/2015/10/21/chartex" xmlns:cx3="http://schemas.microsoft.com/office/drawing/2016/5/9/chartex" xmlns:cx4="http://schemas.microsoft.com/office/drawing/2016/5/10/chartex" xmlns:cx5="http://schemas.microsoft.com/office/drawing/2016/5/11/chartex" xmlns:cx6="http://schemas.microsoft.com/office/drawing/2016/5/12/chartex" xmlns:cx7="http://schemas.microsoft.com/office/drawing/2016/5/13/chartex" xmlns:cx8="http://schemas.microsoft.com/office/drawing/2016/5/14/chartex" xmlns:aink="http://schemas.microsoft.com/office/drawing/2016/ink" xmlns:am3d="http://schemas.microsoft.com/office/drawing/2017/model3d" xmlns:w16cid="http://schemas.microsoft.com/office/word/2016/wordml/cid">
+        <mc:Fallback xmlns:w16cid="http://schemas.microsoft.com/office/word/2016/wordml/cid" xmlns:am3d="http://schemas.microsoft.com/office/drawing/2017/model3d" xmlns:aink="http://schemas.microsoft.com/office/drawing/2016/ink" xmlns:cx8="http://schemas.microsoft.com/office/drawing/2016/5/14/chartex" xmlns:cx7="http://schemas.microsoft.com/office/drawing/2016/5/13/chartex" xmlns:cx6="http://schemas.microsoft.com/office/drawing/2016/5/12/chartex" xmlns:cx5="http://schemas.microsoft.com/office/drawing/2016/5/11/chartex" xmlns:cx4="http://schemas.microsoft.com/office/drawing/2016/5/10/chartex" xmlns:cx3="http://schemas.microsoft.com/office/drawing/2016/5/9/chartex" xmlns:cx2="http://schemas.microsoft.com/office/drawing/2015/10/21/chartex">
           <w:pict>
             <v:shapetype w14:anchorId="2A850F9D" id="_x0000_t202" coordsize="21600,21600" o:spt="202" path="m,l,21600r21600,l21600,xe">
               <v:stroke joinstyle="miter"/>
@@ -14110,7 +14107,7 @@
 </file>
 
 <file path=customXml/itemProps1.xml><?xml version="1.0" encoding="utf-8"?>
-<ds:datastoreItem xmlns:ds="http://schemas.openxmlformats.org/officeDocument/2006/customXml" ds:itemID="{13F36473-EF1C-4BDC-B9B8-FEAD6CE3AA33}">
+<ds:datastoreItem xmlns:ds="http://schemas.openxmlformats.org/officeDocument/2006/customXml" ds:itemID="{71EF5CFA-7851-4F55-A8C7-882977230A38}">
   <ds:schemaRefs>
     <ds:schemaRef ds:uri="http://schemas.openxmlformats.org/officeDocument/2006/bibliography"/>
   </ds:schemaRefs>

</xml_diff>

<commit_message>
edit work divion section2
</commit_message>
<xml_diff>
--- a/docs/MyProjectMgnt.docx
+++ b/docs/MyProjectMgnt.docx
@@ -4189,7 +4189,7 @@
               </wp:inline>
             </w:drawing>
           </mc:Choice>
-          <mc:Fallback xmlns:w16cid="http://schemas.microsoft.com/office/word/2016/wordml/cid" xmlns:am3d="http://schemas.microsoft.com/office/drawing/2017/model3d" xmlns:aink="http://schemas.microsoft.com/office/drawing/2016/ink" xmlns:cx8="http://schemas.microsoft.com/office/drawing/2016/5/14/chartex" xmlns:cx7="http://schemas.microsoft.com/office/drawing/2016/5/13/chartex" xmlns:cx6="http://schemas.microsoft.com/office/drawing/2016/5/12/chartex" xmlns:cx5="http://schemas.microsoft.com/office/drawing/2016/5/11/chartex" xmlns:cx4="http://schemas.microsoft.com/office/drawing/2016/5/10/chartex" xmlns:cx3="http://schemas.microsoft.com/office/drawing/2016/5/9/chartex" xmlns:cx2="http://schemas.microsoft.com/office/drawing/2015/10/21/chartex">
+          <mc:Fallback xmlns:cx2="http://schemas.microsoft.com/office/drawing/2015/10/21/chartex" xmlns:cx3="http://schemas.microsoft.com/office/drawing/2016/5/9/chartex" xmlns:cx4="http://schemas.microsoft.com/office/drawing/2016/5/10/chartex" xmlns:cx5="http://schemas.microsoft.com/office/drawing/2016/5/11/chartex" xmlns:cx6="http://schemas.microsoft.com/office/drawing/2016/5/12/chartex" xmlns:cx7="http://schemas.microsoft.com/office/drawing/2016/5/13/chartex" xmlns:cx8="http://schemas.microsoft.com/office/drawing/2016/5/14/chartex" xmlns:aink="http://schemas.microsoft.com/office/drawing/2016/ink" xmlns:am3d="http://schemas.microsoft.com/office/drawing/2017/model3d" xmlns:w16cid="http://schemas.microsoft.com/office/word/2016/wordml/cid">
             <w:pict>
               <v:group w14:anchorId="456B0A6C" id="Canvas 5" o:spid="_x0000_s1026" editas="canvas" style="width:210.35pt;height:92.05pt;mso-position-horizontal-relative:char;mso-position-vertical-relative:line" coordsize="26714,11684" o:gfxdata="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">
                 <v:shapetype id="_x0000_t75" coordsize="21600,21600" o:spt="75" o:preferrelative="t" path="m@4@5l@4@11@9@11@9@5xe" filled="f" stroked="f">
@@ -5677,14 +5677,12 @@
         </w:rPr>
         <w:t xml:space="preserve"> </w:t>
       </w:r>
-    </w:p>
-    <w:p>
-      <w:pPr>
-        <w:ind w:firstLine="720"/>
+      <w:r>
         <w:rPr>
           <w:color w:val="FF0000"/>
         </w:rPr>
-      </w:pPr>
+        <w:t xml:space="preserve"> </w:t>
+      </w:r>
       <w:r>
         <w:rPr>
           <w:color w:val="0000FF"/>
@@ -5728,16 +5726,8 @@
         <w:t>ub</w:t>
       </w:r>
       <w:r>
-        <w:t>/GitLab</w:t>
-      </w:r>
-      <w:r>
         <w:t xml:space="preserve">: </w:t>
       </w:r>
-    </w:p>
-    <w:p>
-      <w:pPr>
-        <w:ind w:firstLine="432"/>
-      </w:pPr>
       <w:hyperlink r:id="rId17" w:history="1">
         <w:r>
           <w:rPr>
@@ -5817,6 +5807,7 @@
         <w:r>
           <w:rPr>
             <w:rStyle w:val="Hyperlink"/>
+            <w:i/>
           </w:rPr>
           <w:t>tien.nguyenduc@hust.edu.vn</w:t>
         </w:r>
@@ -5861,104 +5852,86 @@
           <w:i/>
           <w:iCs/>
         </w:rPr>
-        <w:t>Developer</w:t>
-      </w:r>
-      <w:r>
+        <w:t>Project Manager: Lê Thị Thành</w:t>
+      </w:r>
+    </w:p>
+    <w:p>
+      <w:pPr>
+        <w:ind w:firstLine="720"/>
         <w:rPr>
           <w:i/>
           <w:iCs/>
         </w:rPr>
-        <w:t xml:space="preserve">:  </w:t>
-      </w:r>
+      </w:pPr>
       <w:r>
         <w:rPr>
           <w:i/>
           <w:iCs/>
         </w:rPr>
-        <w:t>Đoàn Duy Đạt</w:t>
-      </w:r>
-      <w:r>
+        <w:t xml:space="preserve">Email: </w:t>
+      </w:r>
+      <w:hyperlink r:id="rId19" w:history="1">
+        <w:r>
+          <w:rPr>
+            <w:rStyle w:val="Hyperlink"/>
+            <w:i/>
+            <w:iCs/>
+          </w:rPr>
+          <w:t>lethanh26061998@gmail.com</w:t>
+        </w:r>
+      </w:hyperlink>
+    </w:p>
+    <w:p>
+      <w:pPr>
+        <w:ind w:firstLine="720"/>
         <w:rPr>
           <w:i/>
           <w:iCs/>
         </w:rPr>
-        <w:tab/>
-      </w:r>
+      </w:pPr>
       <w:r>
         <w:rPr>
           <w:i/>
           <w:iCs/>
         </w:rPr>
-        <w:tab/>
-      </w:r>
-      <w:r>
+        <w:t>SĐT: 0123 456 666</w:t>
+      </w:r>
+    </w:p>
+    <w:p>
+      <w:pPr>
         <w:rPr>
           <w:i/>
           <w:iCs/>
         </w:rPr>
-        <w:tab/>
-        <w:t>Tester: Dương Thị Thoa</w:t>
-      </w:r>
-    </w:p>
-    <w:p>
-      <w:pPr>
-        <w:rPr>
-          <w:rStyle w:val="Hyperlink"/>
-        </w:rPr>
-      </w:pPr>
-      <w:r>
+      </w:pPr>
+    </w:p>
+    <w:p>
+      <w:pPr>
         <w:rPr>
           <w:i/>
           <w:iCs/>
         </w:rPr>
-        <w:t xml:space="preserve">Email: </w:t>
-      </w:r>
-      <w:hyperlink r:id="rId19" w:history="1">
-        <w:r>
-          <w:rPr>
-            <w:rStyle w:val="Hyperlink"/>
-          </w:rPr>
-          <w:t>duydat98@gmail.com</w:t>
-        </w:r>
-      </w:hyperlink>
-      <w:r>
-        <w:tab/>
-      </w:r>
-      <w:r>
-        <w:tab/>
-      </w:r>
-      <w:r>
-        <w:tab/>
-      </w:r>
+      </w:pPr>
       <w:r>
         <w:rPr>
           <w:i/>
           <w:iCs/>
         </w:rPr>
-        <w:t xml:space="preserve">Email: </w:t>
-      </w:r>
-      <w:hyperlink r:id="rId20" w:history="1">
-        <w:r>
-          <w:rPr>
-            <w:rStyle w:val="Hyperlink"/>
-          </w:rPr>
-          <w:t>duongthoa98@gmail.com</w:t>
-        </w:r>
-      </w:hyperlink>
-    </w:p>
-    <w:p>
-      <w:pPr>
+        <w:t>Developer</w:t>
+      </w:r>
+      <w:r>
         <w:rPr>
           <w:i/>
           <w:iCs/>
         </w:rPr>
-      </w:pPr>
+        <w:t xml:space="preserve">:  </w:t>
+      </w:r>
       <w:r>
         <w:rPr>
           <w:i/>
           <w:iCs/>
         </w:rPr>
-        <w:t>SĐT: 0123 456 788</w:t>
+        <w:t>Đoàn Duy Đạt</w:t>
       </w:r>
       <w:r>
         <w:rPr>
@@ -5981,13 +5954,127 @@
         </w:rPr>
         <w:tab/>
       </w:r>
+    </w:p>
+    <w:p>
+      <w:pPr>
+        <w:ind w:firstLine="720"/>
+      </w:pPr>
       <w:r>
         <w:rPr>
           <w:i/>
           <w:iCs/>
         </w:rPr>
+        <w:t xml:space="preserve">Email: </w:t>
+      </w:r>
+      <w:hyperlink r:id="rId20" w:history="1">
+        <w:r>
+          <w:rPr>
+            <w:rStyle w:val="Hyperlink"/>
+          </w:rPr>
+          <w:t>duydat98@gmail.com</w:t>
+        </w:r>
+      </w:hyperlink>
+      <w:r>
         <w:tab/>
-        <w:t>SĐT: 0123 456 789</w:t>
+      </w:r>
+      <w:r>
+        <w:tab/>
+      </w:r>
+      <w:r>
+        <w:tab/>
+      </w:r>
+    </w:p>
+    <w:p>
+      <w:pPr>
+        <w:ind w:firstLine="720"/>
+        <w:rPr>
+          <w:i/>
+          <w:iCs/>
+        </w:rPr>
+      </w:pPr>
+      <w:r>
+        <w:rPr>
+          <w:i/>
+          <w:iCs/>
+        </w:rPr>
+        <w:t>SĐT: 0123 456 777</w:t>
+      </w:r>
+      <w:r>
+        <w:rPr>
+          <w:i/>
+          <w:iCs/>
+        </w:rPr>
+        <w:tab/>
+      </w:r>
+    </w:p>
+    <w:p>
+      <w:pPr>
+        <w:rPr>
+          <w:i/>
+          <w:iCs/>
+        </w:rPr>
+      </w:pPr>
+    </w:p>
+    <w:p>
+      <w:pPr>
+        <w:rPr>
+          <w:i/>
+          <w:iCs/>
+        </w:rPr>
+      </w:pPr>
+      <w:r>
+        <w:rPr>
+          <w:i/>
+          <w:iCs/>
+        </w:rPr>
+        <w:t>Tester: Dương Thị Thoa</w:t>
+      </w:r>
+    </w:p>
+    <w:p>
+      <w:pPr>
+        <w:ind w:firstLine="576"/>
+        <w:rPr>
+          <w:color w:val="0000FF"/>
+          <w:u w:val="single"/>
+        </w:rPr>
+      </w:pPr>
+      <w:r>
+        <w:rPr>
+          <w:i/>
+          <w:iCs/>
+        </w:rPr>
+        <w:t xml:space="preserve">Email: </w:t>
+      </w:r>
+      <w:hyperlink r:id="rId21" w:history="1">
+        <w:r>
+          <w:rPr>
+            <w:rStyle w:val="Hyperlink"/>
+          </w:rPr>
+          <w:t>duongthoa98@gmail.com</w:t>
+        </w:r>
+      </w:hyperlink>
+      <w:r>
+        <w:rPr>
+          <w:i/>
+          <w:iCs/>
+        </w:rPr>
+        <w:tab/>
+      </w:r>
+    </w:p>
+    <w:p>
+      <w:pPr>
+        <w:ind w:firstLine="576"/>
+        <w:rPr>
+          <w:color w:val="0000FF"/>
+          <w:u w:val="single"/>
+        </w:rPr>
+      </w:pPr>
+      <w:r>
+        <w:rPr>
+          <w:i/>
+          <w:iCs/>
+        </w:rPr>
+        <w:t>SĐT: 0123 456 888</w:t>
       </w:r>
     </w:p>
     <w:p>
@@ -5997,6 +6084,7 @@
       </w:pPr>
       <w:bookmarkStart w:id="6" w:name="_Toc25660384"/>
       <w:r>
+        <w:lastRenderedPageBreak/>
         <w:t>Phân chia vai trò của thành viên dự án và khách hàng</w:t>
       </w:r>
       <w:bookmarkEnd w:id="6"/>
@@ -6013,14 +6101,14 @@
           <w:i/>
           <w:iCs/>
         </w:rPr>
-        <w:t>Project Manager: Lê Thị Thành – Gặp khách hàng và trao đổi hợp đồ</w:t>
+        <w:t>Project Manager: Lê Thị Thành – Gặp khách hàng và trao đổ</w:t>
       </w:r>
       <w:r>
         <w:rPr>
           <w:i/>
           <w:iCs/>
         </w:rPr>
-        <w:t>ng</w:t>
+        <w:t>i về dự án</w:t>
       </w:r>
       <w:r>
         <w:rPr>
@@ -6034,79 +6122,156 @@
           <w:i/>
           <w:iCs/>
         </w:rPr>
-        <w:t xml:space="preserve"> viết tài liệu đặc tả yêu cầu khách hàng</w:t>
+        <w:t xml:space="preserve"> viết tài liệu đặc tả yêu cầu </w:t>
       </w:r>
       <w:r>
         <w:rPr>
           <w:i/>
           <w:iCs/>
         </w:rPr>
-        <w:t>, test sản phẩm</w:t>
+        <w:t>phần mềm</w:t>
       </w:r>
       <w:r>
         <w:rPr>
           <w:i/>
           <w:iCs/>
         </w:rPr>
-        <w:t>.</w:t>
-      </w:r>
-    </w:p>
-    <w:p>
-      <w:pPr>
+        <w:t xml:space="preserve">, </w:t>
+      </w:r>
+      <w:r>
         <w:rPr>
           <w:i/>
           <w:iCs/>
         </w:rPr>
-      </w:pPr>
+        <w:t>hỗ trợ kiểm thử dự án</w:t>
+      </w:r>
       <w:r>
         <w:rPr>
           <w:i/>
           <w:iCs/>
         </w:rPr>
-        <w:t>Developer: Đoàn Duy Đạt – Thiết kế (coding) chính cho dự án</w:t>
-      </w:r>
-      <w:r>
+        <w:t>.</w:t>
+      </w:r>
+    </w:p>
+    <w:p>
+      <w:pPr>
         <w:rPr>
           <w:i/>
           <w:iCs/>
         </w:rPr>
-        <w:t>.</w:t>
-      </w:r>
-    </w:p>
-    <w:p>
-      <w:pPr>
+      </w:pPr>
+      <w:r>
         <w:rPr>
           <w:i/>
           <w:iCs/>
         </w:rPr>
-      </w:pPr>
+        <w:t>Developer: Đoàn Duy Đạt – Thiết kế (coding)</w:t>
+      </w:r>
       <w:r>
         <w:rPr>
           <w:i/>
           <w:iCs/>
         </w:rPr>
-        <w:t>Tester: Dương Thị Thoa – Chịu trách nhiệm viết tài liệu phân tích thiết kế</w:t>
+        <w:t xml:space="preserve"> cho</w:t>
       </w:r>
       <w:r>
         <w:rPr>
           <w:i/>
           <w:iCs/>
         </w:rPr>
-        <w:t xml:space="preserve"> hệ thống dựa trên tài liệu đặc tả của PM</w:t>
+        <w:t xml:space="preserve"> </w:t>
       </w:r>
       <w:r>
         <w:rPr>
           <w:i/>
           <w:iCs/>
         </w:rPr>
-        <w:t>, thực hiện kiểm thử dự án</w:t>
+        <w:t>dự án</w:t>
       </w:r>
       <w:r>
         <w:rPr>
           <w:i/>
           <w:iCs/>
         </w:rPr>
-        <w:t>, báo cáo thường xuyên cho PM.</w:t>
+        <w:t>.</w:t>
+      </w:r>
+    </w:p>
+    <w:p>
+      <w:pPr>
+        <w:rPr>
+          <w:i/>
+          <w:iCs/>
+        </w:rPr>
+      </w:pPr>
+      <w:r>
+        <w:rPr>
+          <w:i/>
+          <w:iCs/>
+        </w:rPr>
+        <w:t xml:space="preserve">Tester: Dương Thị Thoa – </w:t>
+      </w:r>
+      <w:r>
+        <w:rPr>
+          <w:i/>
+          <w:iCs/>
+        </w:rPr>
+        <w:t>Viết</w:t>
+      </w:r>
+      <w:r>
+        <w:rPr>
+          <w:i/>
+          <w:iCs/>
+        </w:rPr>
+        <w:t xml:space="preserve"> tài liệu phân tích thiết kế</w:t>
+      </w:r>
+      <w:r>
+        <w:rPr>
+          <w:i/>
+          <w:iCs/>
+        </w:rPr>
+        <w:t xml:space="preserve"> hệ thống</w:t>
+      </w:r>
+      <w:r>
+        <w:rPr>
+          <w:i/>
+          <w:iCs/>
+        </w:rPr>
+        <w:t xml:space="preserve">, kiểm thử </w:t>
+      </w:r>
+      <w:r>
+        <w:rPr>
+          <w:i/>
+          <w:iCs/>
+        </w:rPr>
+        <w:t xml:space="preserve">chính của </w:t>
+      </w:r>
+      <w:r>
+        <w:rPr>
+          <w:i/>
+          <w:iCs/>
+        </w:rPr>
+        <w:t>dự án</w:t>
+      </w:r>
+      <w:r>
+        <w:rPr>
+          <w:i/>
+          <w:iCs/>
+        </w:rPr>
+        <w:t xml:space="preserve">, </w:t>
+      </w:r>
+      <w:r>
+        <w:rPr>
+          <w:i/>
+          <w:iCs/>
+        </w:rPr>
+        <w:t>viết các báo cáo cần thiết</w:t>
+      </w:r>
+      <w:r>
+        <w:rPr>
+          <w:i/>
+          <w:iCs/>
+        </w:rPr>
+        <w:t>.</w:t>
       </w:r>
     </w:p>
     <w:p>
@@ -6116,7 +6281,6 @@
       </w:pPr>
       <w:bookmarkStart w:id="7" w:name="_Toc25660385"/>
       <w:r>
-        <w:lastRenderedPageBreak/>
         <w:t>Khảo sát dự án</w:t>
       </w:r>
       <w:bookmarkEnd w:id="7"/>
@@ -6140,7 +6304,13 @@
         <w:t>Anh Tiến yêu cầu x</w:t>
       </w:r>
       <w:r>
-        <w:t>ây dựng một website để “ quản lý bán hàng cho cửa hàng bán điện thoại” nhằm nâng cao chất lượng quản lý một cách có hệ thống, thống kê doanh số dễ dàng, chính xác, quảng bá sản phẩm rộng rãi và tăng doanh thu bán hàng.</w:t>
+        <w:t xml:space="preserve">ây dựng một website để </w:t>
+      </w:r>
+      <w:r>
+        <w:t xml:space="preserve"> </w:t>
+      </w:r>
+      <w:r>
+        <w:t>“ quản lý bán hàng cho cửa hàng bán điện thoại” nhằm nâng cao chất lượng quản lý một cách có hệ thống, thống kê doanh số dễ dàng, chính xác, quảng bá sản phẩm rộng rãi và tăng doanh thu bán hàng.</w:t>
       </w:r>
     </w:p>
     <w:p>
@@ -6150,6 +6320,8 @@
       <w:r>
         <w:t>Website cần thỏa mãn các điều kiện sau:</w:t>
       </w:r>
+      <w:bookmarkStart w:id="9" w:name="_GoBack"/>
+      <w:bookmarkEnd w:id="9"/>
     </w:p>
     <w:p>
       <w:pPr>
@@ -6236,7 +6408,7 @@
         <w:pStyle w:val="Heading2"/>
         <w:jc w:val="both"/>
       </w:pPr>
-      <w:bookmarkStart w:id="9" w:name="_Toc25660387"/>
+      <w:bookmarkStart w:id="10" w:name="_Toc25660387"/>
       <w:r>
         <w:t xml:space="preserve">Mô hình </w:t>
       </w:r>
@@ -6249,7 +6421,7 @@
       <w:r>
         <w:t xml:space="preserve"> – nghiệp vụ</w:t>
       </w:r>
-      <w:bookmarkEnd w:id="9"/>
+      <w:bookmarkEnd w:id="10"/>
     </w:p>
     <w:p>
       <w:r>
@@ -6270,11 +6442,11 @@
         <w:pStyle w:val="Heading2"/>
         <w:jc w:val="both"/>
       </w:pPr>
-      <w:bookmarkStart w:id="10" w:name="_Toc25660388"/>
+      <w:bookmarkStart w:id="11" w:name="_Toc25660388"/>
       <w:r>
         <w:t>Mô hình hoạt động dự kiến sau khi áp dụng sản phẩm mới</w:t>
       </w:r>
-      <w:bookmarkEnd w:id="10"/>
+      <w:bookmarkEnd w:id="11"/>
     </w:p>
     <w:p>
       <w:r>
@@ -6289,14 +6461,14 @@
         <w:pStyle w:val="Heading2"/>
         <w:jc w:val="both"/>
       </w:pPr>
-      <w:bookmarkStart w:id="11" w:name="_Toc25660389"/>
+      <w:bookmarkStart w:id="12" w:name="_Toc25660389"/>
       <w:r>
         <w:t>Phạm vi</w:t>
       </w:r>
       <w:r>
         <w:t xml:space="preserve"> dự án</w:t>
       </w:r>
-      <w:bookmarkEnd w:id="11"/>
+      <w:bookmarkEnd w:id="12"/>
     </w:p>
     <w:p>
       <w:r>
@@ -6341,7 +6513,11 @@
         <w:t xml:space="preserve"> </w:t>
       </w:r>
       <w:r>
-        <w:t>một phần việc quản lý cửa hàng.</w:t>
+        <w:t xml:space="preserve">một phần việc quản </w:t>
+      </w:r>
+      <w:r>
+        <w:lastRenderedPageBreak/>
+        <w:t>lý cửa hàng.</w:t>
       </w:r>
     </w:p>
     <w:p>
@@ -6349,11 +6525,11 @@
         <w:pStyle w:val="Heading1"/>
         <w:jc w:val="both"/>
       </w:pPr>
-      <w:bookmarkStart w:id="12" w:name="_Toc25660390"/>
+      <w:bookmarkStart w:id="13" w:name="_Toc25660390"/>
       <w:r>
         <w:t>Giao tiếp/Trao đổi thông tin</w:t>
       </w:r>
-      <w:bookmarkEnd w:id="12"/>
+      <w:bookmarkEnd w:id="13"/>
     </w:p>
     <w:p>
       <w:pPr>
@@ -6429,14 +6605,7 @@
         <w:rPr>
           <w:color w:val="000000" w:themeColor="text1"/>
         </w:rPr>
-        <w:t xml:space="preserve">Cuối mỗi tuần sẽ có một buổi tổng kết để đánh giá kết quả đạt được trong tuần. Thời gian tối đa </w:t>
-      </w:r>
-      <w:r>
-        <w:rPr>
-          <w:color w:val="000000" w:themeColor="text1"/>
-        </w:rPr>
-        <w:lastRenderedPageBreak/>
-        <w:t>cho mỗi buổi họp là 45 phút.</w:t>
+        <w:t>Cuối mỗi tuần sẽ có một buổi tổng kết để đánh giá kết quả đạt được trong tuần. Thời gian tối đa cho mỗi buổi họp là 45 phút.</w:t>
       </w:r>
     </w:p>
     <w:p>
@@ -6489,7 +6658,7 @@
           <w:color w:val="000000" w:themeColor="text1"/>
         </w:rPr>
       </w:pPr>
-      <w:bookmarkStart w:id="13" w:name="_Toc25660391"/>
+      <w:bookmarkStart w:id="14" w:name="_Toc25660391"/>
       <w:r>
         <w:rPr>
           <w:color w:val="000000" w:themeColor="text1"/>
@@ -6527,18 +6696,18 @@
       <w:r>
         <w:t xml:space="preserve"> chung</w:t>
       </w:r>
-      <w:bookmarkEnd w:id="13"/>
+      <w:bookmarkEnd w:id="14"/>
     </w:p>
     <w:p>
       <w:pPr>
         <w:pStyle w:val="Heading2"/>
         <w:jc w:val="both"/>
       </w:pPr>
-      <w:bookmarkStart w:id="14" w:name="_Toc25660392"/>
+      <w:bookmarkStart w:id="15" w:name="_Toc25660392"/>
       <w:r>
         <w:t>Ước lượng tính năng</w:t>
       </w:r>
-      <w:bookmarkEnd w:id="14"/>
+      <w:bookmarkEnd w:id="15"/>
     </w:p>
     <w:p>
       <w:r>
@@ -6618,6 +6787,7 @@
           <w:noProof/>
           <w:lang w:eastAsia="en-US" w:bidi="ar-SA"/>
         </w:rPr>
+        <w:lastRenderedPageBreak/>
         <w:drawing>
           <wp:inline distT="0" distB="0" distL="0" distR="0" wp14:anchorId="133ECE5F" wp14:editId="419C4A39">
             <wp:extent cx="5575300" cy="3846195"/>
@@ -6634,7 +6804,7 @@
                     <pic:cNvPicPr/>
                   </pic:nvPicPr>
                   <pic:blipFill>
-                    <a:blip r:embed="rId21">
+                    <a:blip r:embed="rId22">
                       <a:extLst>
                         <a:ext uri="{28A0092B-C50C-407E-A947-70E740481C1C}">
                           <a14:useLocalDpi xmlns:a14="http://schemas.microsoft.com/office/drawing/2010/main" val="0"/>
@@ -6666,11 +6836,11 @@
         <w:pStyle w:val="Heading2"/>
         <w:jc w:val="both"/>
       </w:pPr>
-      <w:bookmarkStart w:id="15" w:name="_Toc25660393"/>
+      <w:bookmarkStart w:id="16" w:name="_Toc25660393"/>
       <w:r>
         <w:t>Work Breakdown Structure</w:t>
       </w:r>
-      <w:bookmarkEnd w:id="15"/>
+      <w:bookmarkEnd w:id="16"/>
     </w:p>
     <w:p>
       <w:pPr>
@@ -6742,12 +6912,11 @@
         <w:pStyle w:val="Heading2"/>
         <w:jc w:val="both"/>
       </w:pPr>
-      <w:bookmarkStart w:id="16" w:name="_Toc25660394"/>
-      <w:r>
-        <w:lastRenderedPageBreak/>
+      <w:bookmarkStart w:id="17" w:name="_Toc25660394"/>
+      <w:r>
         <w:t>Ước lượng thời gian</w:t>
       </w:r>
-      <w:bookmarkEnd w:id="16"/>
+      <w:bookmarkEnd w:id="17"/>
     </w:p>
     <w:p>
       <w:r>
@@ -6768,11 +6937,11 @@
         <w:pStyle w:val="Heading2"/>
         <w:jc w:val="both"/>
       </w:pPr>
-      <w:bookmarkStart w:id="17" w:name="_Toc25660395"/>
+      <w:bookmarkStart w:id="18" w:name="_Toc25660395"/>
       <w:r>
         <w:t>Ước lượng rủi ro</w:t>
       </w:r>
-      <w:bookmarkEnd w:id="17"/>
+      <w:bookmarkEnd w:id="18"/>
     </w:p>
     <w:p>
       <w:r>
@@ -6868,11 +7037,11 @@
         <w:pStyle w:val="Heading1"/>
         <w:jc w:val="both"/>
       </w:pPr>
-      <w:bookmarkStart w:id="18" w:name="_Toc25660396"/>
+      <w:bookmarkStart w:id="19" w:name="_Toc25660396"/>
       <w:r>
         <w:t>Ước lượng giá thành</w:t>
       </w:r>
-      <w:bookmarkEnd w:id="18"/>
+      <w:bookmarkEnd w:id="19"/>
     </w:p>
     <w:p>
       <w:r>
@@ -6982,6 +7151,7 @@
         <w:rPr>
           <w:i/>
         </w:rPr>
+        <w:lastRenderedPageBreak/>
         <w:t>+ Chi phí hoisting, domain: 15 triệu</w:t>
       </w:r>
     </w:p>
@@ -7082,11 +7252,11 @@
         <w:pStyle w:val="Heading1"/>
         <w:jc w:val="both"/>
       </w:pPr>
-      <w:bookmarkStart w:id="19" w:name="_Toc25660397"/>
+      <w:bookmarkStart w:id="20" w:name="_Toc25660397"/>
       <w:r>
         <w:t>Ước lượng chất lượng</w:t>
       </w:r>
-      <w:bookmarkEnd w:id="19"/>
+      <w:bookmarkEnd w:id="20"/>
     </w:p>
     <w:p>
       <w:r>
@@ -7285,7 +7455,6 @@
         <w:rPr>
           <w:lang w:val="fr-FR"/>
         </w:rPr>
-        <w:lastRenderedPageBreak/>
         <w:t>Qui định về số unit test, automation test</w:t>
       </w:r>
       <w:r>
@@ -7300,11 +7469,12 @@
         <w:pStyle w:val="Heading1"/>
         <w:jc w:val="both"/>
       </w:pPr>
-      <w:bookmarkStart w:id="20" w:name="_Toc25660398"/>
-      <w:r>
+      <w:bookmarkStart w:id="21" w:name="_Toc25660398"/>
+      <w:r>
+        <w:lastRenderedPageBreak/>
         <w:t>Phân tích thiết kế</w:t>
       </w:r>
-      <w:bookmarkEnd w:id="20"/>
+      <w:bookmarkEnd w:id="21"/>
       <w:r>
         <w:t xml:space="preserve"> </w:t>
       </w:r>
@@ -7317,14 +7487,14 @@
           <w:lang w:eastAsia="en-US" w:bidi="ar-SA"/>
         </w:rPr>
       </w:pPr>
-      <w:bookmarkStart w:id="21" w:name="_Toc25660399"/>
+      <w:bookmarkStart w:id="22" w:name="_Toc25660399"/>
       <w:r>
         <w:rPr>
           <w:lang w:eastAsia="en-US" w:bidi="ar-SA"/>
         </w:rPr>
         <w:t>Mô hình tích hợp phần cứng/phần mềm</w:t>
       </w:r>
-      <w:bookmarkEnd w:id="21"/>
+      <w:bookmarkEnd w:id="22"/>
     </w:p>
     <w:p>
       <w:pPr>
@@ -7353,7 +7523,7 @@
                     <pic:cNvPicPr/>
                   </pic:nvPicPr>
                   <pic:blipFill>
-                    <a:blip r:embed="rId22">
+                    <a:blip r:embed="rId23">
                       <a:extLst>
                         <a:ext uri="{28A0092B-C50C-407E-A947-70E740481C1C}">
                           <a14:useLocalDpi xmlns:a14="http://schemas.microsoft.com/office/drawing/2010/main" val="0"/>
@@ -7388,14 +7558,14 @@
           <w:lang w:eastAsia="en-US" w:bidi="ar-SA"/>
         </w:rPr>
       </w:pPr>
-      <w:bookmarkStart w:id="22" w:name="_Toc25660400"/>
+      <w:bookmarkStart w:id="23" w:name="_Toc25660400"/>
       <w:r>
         <w:rPr>
           <w:lang w:eastAsia="en-US" w:bidi="ar-SA"/>
         </w:rPr>
         <w:t>Giao diện</w:t>
       </w:r>
-      <w:bookmarkEnd w:id="22"/>
+      <w:bookmarkEnd w:id="23"/>
     </w:p>
     <w:p>
       <w:pPr>
@@ -7427,68 +7597,6 @@
             <wp:extent cx="5575300" cy="4445635"/>
             <wp:effectExtent l="0" t="0" r="6350" b="0"/>
             <wp:docPr id="7" name="Picture 7"/>
-            <wp:cNvGraphicFramePr>
-              <a:graphicFrameLocks xmlns:a="http://schemas.openxmlformats.org/drawingml/2006/main" noChangeAspect="1"/>
-            </wp:cNvGraphicFramePr>
-            <a:graphic xmlns:a="http://schemas.openxmlformats.org/drawingml/2006/main">
-              <a:graphicData uri="http://schemas.openxmlformats.org/drawingml/2006/picture">
-                <pic:pic xmlns:pic="http://schemas.openxmlformats.org/drawingml/2006/picture">
-                  <pic:nvPicPr>
-                    <pic:cNvPr id="1" name=""/>
-                    <pic:cNvPicPr/>
-                  </pic:nvPicPr>
-                  <pic:blipFill>
-                    <a:blip r:embed="rId23"/>
-                    <a:stretch>
-                      <a:fillRect/>
-                    </a:stretch>
-                  </pic:blipFill>
-                  <pic:spPr>
-                    <a:xfrm>
-                      <a:off x="0" y="0"/>
-                      <a:ext cx="5575300" cy="4445635"/>
-                    </a:xfrm>
-                    <a:prstGeom prst="rect">
-                      <a:avLst/>
-                    </a:prstGeom>
-                  </pic:spPr>
-                </pic:pic>
-              </a:graphicData>
-            </a:graphic>
-          </wp:inline>
-        </w:drawing>
-      </w:r>
-    </w:p>
-    <w:p>
-      <w:pPr>
-        <w:rPr>
-          <w:lang w:eastAsia="en-US" w:bidi="ar-SA"/>
-        </w:rPr>
-      </w:pPr>
-      <w:r>
-        <w:rPr>
-          <w:lang w:eastAsia="en-US" w:bidi="ar-SA"/>
-        </w:rPr>
-        <w:t>- Giao diện trang chi tiết sản phẩm</w:t>
-      </w:r>
-    </w:p>
-    <w:p>
-      <w:pPr>
-        <w:rPr>
-          <w:lang w:eastAsia="en-US" w:bidi="ar-SA"/>
-        </w:rPr>
-      </w:pPr>
-      <w:r>
-        <w:rPr>
-          <w:noProof/>
-          <w:lang w:eastAsia="en-US" w:bidi="ar-SA"/>
-        </w:rPr>
-        <w:lastRenderedPageBreak/>
-        <w:drawing>
-          <wp:inline distT="0" distB="0" distL="0" distR="0" wp14:anchorId="74B0FCD4" wp14:editId="627E8F44">
-            <wp:extent cx="5575300" cy="4418330"/>
-            <wp:effectExtent l="0" t="0" r="6350" b="1270"/>
-            <wp:docPr id="8" name="Picture 8"/>
             <wp:cNvGraphicFramePr>
               <a:graphicFrameLocks xmlns:a="http://schemas.openxmlformats.org/drawingml/2006/main" noChangeAspect="1"/>
             </wp:cNvGraphicFramePr>
@@ -7508,7 +7616,7 @@
                   <pic:spPr>
                     <a:xfrm>
                       <a:off x="0" y="0"/>
-                      <a:ext cx="5575300" cy="4418330"/>
+                      <a:ext cx="5575300" cy="4445635"/>
                     </a:xfrm>
                     <a:prstGeom prst="rect">
                       <a:avLst/>
@@ -7531,7 +7639,7 @@
         <w:rPr>
           <w:lang w:eastAsia="en-US" w:bidi="ar-SA"/>
         </w:rPr>
-        <w:t>- Giao diện trang giỏ hàng</w:t>
+        <w:t>- Giao diện trang chi tiết sản phẩm</w:t>
       </w:r>
     </w:p>
     <w:p>
@@ -7545,11 +7653,12 @@
           <w:noProof/>
           <w:lang w:eastAsia="en-US" w:bidi="ar-SA"/>
         </w:rPr>
+        <w:lastRenderedPageBreak/>
         <w:drawing>
-          <wp:inline distT="0" distB="0" distL="0" distR="0" wp14:anchorId="363CE16F" wp14:editId="6D0AD9E8">
-            <wp:extent cx="5575300" cy="3542030"/>
+          <wp:inline distT="0" distB="0" distL="0" distR="0" wp14:anchorId="74B0FCD4" wp14:editId="627E8F44">
+            <wp:extent cx="5575300" cy="4418330"/>
             <wp:effectExtent l="0" t="0" r="6350" b="1270"/>
-            <wp:docPr id="10" name="Picture 10"/>
+            <wp:docPr id="8" name="Picture 8"/>
             <wp:cNvGraphicFramePr>
               <a:graphicFrameLocks xmlns:a="http://schemas.openxmlformats.org/drawingml/2006/main" noChangeAspect="1"/>
             </wp:cNvGraphicFramePr>
@@ -7569,7 +7678,7 @@
                   <pic:spPr>
                     <a:xfrm>
                       <a:off x="0" y="0"/>
-                      <a:ext cx="5575300" cy="3542030"/>
+                      <a:ext cx="5575300" cy="4418330"/>
                     </a:xfrm>
                     <a:prstGeom prst="rect">
                       <a:avLst/>
@@ -7588,33 +7697,11 @@
           <w:lang w:eastAsia="en-US" w:bidi="ar-SA"/>
         </w:rPr>
       </w:pPr>
-    </w:p>
-    <w:p>
-      <w:pPr>
+      <w:r>
         <w:rPr>
           <w:lang w:eastAsia="en-US" w:bidi="ar-SA"/>
         </w:rPr>
-      </w:pPr>
-    </w:p>
-    <w:p>
-      <w:pPr>
-        <w:rPr>
-          <w:lang w:eastAsia="en-US" w:bidi="ar-SA"/>
-        </w:rPr>
-      </w:pPr>
-    </w:p>
-    <w:p>
-      <w:pPr>
-        <w:rPr>
-          <w:lang w:eastAsia="en-US" w:bidi="ar-SA"/>
-        </w:rPr>
-      </w:pPr>
-      <w:r>
-        <w:rPr>
-          <w:lang w:eastAsia="en-US" w:bidi="ar-SA"/>
-        </w:rPr>
-        <w:lastRenderedPageBreak/>
-        <w:t>- Giao diện trang quản trị viên</w:t>
+        <w:t>- Giao diện trang giỏ hàng</w:t>
       </w:r>
     </w:p>
     <w:p>
@@ -7629,10 +7716,10 @@
           <w:lang w:eastAsia="en-US" w:bidi="ar-SA"/>
         </w:rPr>
         <w:drawing>
-          <wp:inline distT="0" distB="0" distL="0" distR="0" wp14:anchorId="25FC0316" wp14:editId="4F92BA15">
-            <wp:extent cx="5575300" cy="3729355"/>
-            <wp:effectExtent l="0" t="0" r="6350" b="4445"/>
-            <wp:docPr id="11" name="Picture 11"/>
+          <wp:inline distT="0" distB="0" distL="0" distR="0" wp14:anchorId="363CE16F" wp14:editId="6D0AD9E8">
+            <wp:extent cx="5575300" cy="3542030"/>
+            <wp:effectExtent l="0" t="0" r="6350" b="1270"/>
+            <wp:docPr id="10" name="Picture 10"/>
             <wp:cNvGraphicFramePr>
               <a:graphicFrameLocks xmlns:a="http://schemas.openxmlformats.org/drawingml/2006/main" noChangeAspect="1"/>
             </wp:cNvGraphicFramePr>
@@ -7652,7 +7739,7 @@
                   <pic:spPr>
                     <a:xfrm>
                       <a:off x="0" y="0"/>
-                      <a:ext cx="5575300" cy="3729355"/>
+                      <a:ext cx="5575300" cy="3542030"/>
                     </a:xfrm>
                     <a:prstGeom prst="rect">
                       <a:avLst/>
@@ -7667,20 +7754,38 @@
     </w:p>
     <w:p>
       <w:pPr>
-        <w:pStyle w:val="Heading2"/>
-        <w:jc w:val="both"/>
         <w:rPr>
           <w:lang w:eastAsia="en-US" w:bidi="ar-SA"/>
         </w:rPr>
       </w:pPr>
-      <w:bookmarkStart w:id="23" w:name="_Toc25660401"/>
-      <w:r>
+    </w:p>
+    <w:p>
+      <w:pPr>
         <w:rPr>
           <w:lang w:eastAsia="en-US" w:bidi="ar-SA"/>
         </w:rPr>
-        <w:t>Cơ sở dữ liệu</w:t>
-      </w:r>
-      <w:bookmarkEnd w:id="23"/>
+      </w:pPr>
+    </w:p>
+    <w:p>
+      <w:pPr>
+        <w:rPr>
+          <w:lang w:eastAsia="en-US" w:bidi="ar-SA"/>
+        </w:rPr>
+      </w:pPr>
+    </w:p>
+    <w:p>
+      <w:pPr>
+        <w:rPr>
+          <w:lang w:eastAsia="en-US" w:bidi="ar-SA"/>
+        </w:rPr>
+      </w:pPr>
+      <w:r>
+        <w:rPr>
+          <w:lang w:eastAsia="en-US" w:bidi="ar-SA"/>
+        </w:rPr>
+        <w:lastRenderedPageBreak/>
+        <w:t>- Giao diện trang quản trị viên</w:t>
+      </w:r>
     </w:p>
     <w:p>
       <w:pPr>
@@ -7694,10 +7799,10 @@
           <w:lang w:eastAsia="en-US" w:bidi="ar-SA"/>
         </w:rPr>
         <w:drawing>
-          <wp:inline distT="0" distB="0" distL="0" distR="0" wp14:anchorId="0514EE75" wp14:editId="4C9194E6">
-            <wp:extent cx="5575300" cy="4095750"/>
-            <wp:effectExtent l="0" t="0" r="6350" b="0"/>
-            <wp:docPr id="12" name="Picture 12"/>
+          <wp:inline distT="0" distB="0" distL="0" distR="0" wp14:anchorId="25FC0316" wp14:editId="4F92BA15">
+            <wp:extent cx="5575300" cy="3729355"/>
+            <wp:effectExtent l="0" t="0" r="6350" b="4445"/>
+            <wp:docPr id="11" name="Picture 11"/>
             <wp:cNvGraphicFramePr>
               <a:graphicFrameLocks xmlns:a="http://schemas.openxmlformats.org/drawingml/2006/main" noChangeAspect="1"/>
             </wp:cNvGraphicFramePr>
@@ -7717,6 +7822,71 @@
                   <pic:spPr>
                     <a:xfrm>
                       <a:off x="0" y="0"/>
+                      <a:ext cx="5575300" cy="3729355"/>
+                    </a:xfrm>
+                    <a:prstGeom prst="rect">
+                      <a:avLst/>
+                    </a:prstGeom>
+                  </pic:spPr>
+                </pic:pic>
+              </a:graphicData>
+            </a:graphic>
+          </wp:inline>
+        </w:drawing>
+      </w:r>
+    </w:p>
+    <w:p>
+      <w:pPr>
+        <w:pStyle w:val="Heading2"/>
+        <w:jc w:val="both"/>
+        <w:rPr>
+          <w:lang w:eastAsia="en-US" w:bidi="ar-SA"/>
+        </w:rPr>
+      </w:pPr>
+      <w:bookmarkStart w:id="24" w:name="_Toc25660401"/>
+      <w:r>
+        <w:rPr>
+          <w:lang w:eastAsia="en-US" w:bidi="ar-SA"/>
+        </w:rPr>
+        <w:t>Cơ sở dữ liệu</w:t>
+      </w:r>
+      <w:bookmarkEnd w:id="24"/>
+    </w:p>
+    <w:p>
+      <w:pPr>
+        <w:rPr>
+          <w:lang w:eastAsia="en-US" w:bidi="ar-SA"/>
+        </w:rPr>
+      </w:pPr>
+      <w:r>
+        <w:rPr>
+          <w:noProof/>
+          <w:lang w:eastAsia="en-US" w:bidi="ar-SA"/>
+        </w:rPr>
+        <w:drawing>
+          <wp:inline distT="0" distB="0" distL="0" distR="0" wp14:anchorId="0514EE75" wp14:editId="4C9194E6">
+            <wp:extent cx="5575300" cy="4095750"/>
+            <wp:effectExtent l="0" t="0" r="6350" b="0"/>
+            <wp:docPr id="12" name="Picture 12"/>
+            <wp:cNvGraphicFramePr>
+              <a:graphicFrameLocks xmlns:a="http://schemas.openxmlformats.org/drawingml/2006/main" noChangeAspect="1"/>
+            </wp:cNvGraphicFramePr>
+            <a:graphic xmlns:a="http://schemas.openxmlformats.org/drawingml/2006/main">
+              <a:graphicData uri="http://schemas.openxmlformats.org/drawingml/2006/picture">
+                <pic:pic xmlns:pic="http://schemas.openxmlformats.org/drawingml/2006/picture">
+                  <pic:nvPicPr>
+                    <pic:cNvPr id="1" name=""/>
+                    <pic:cNvPicPr/>
+                  </pic:nvPicPr>
+                  <pic:blipFill>
+                    <a:blip r:embed="rId28"/>
+                    <a:stretch>
+                      <a:fillRect/>
+                    </a:stretch>
+                  </pic:blipFill>
+                  <pic:spPr>
+                    <a:xfrm>
+                      <a:off x="0" y="0"/>
                       <a:ext cx="5575300" cy="4095750"/>
                     </a:xfrm>
                     <a:prstGeom prst="rect">
@@ -7738,7 +7908,7 @@
           <w:lang w:eastAsia="en-US" w:bidi="ar-SA"/>
         </w:rPr>
       </w:pPr>
-      <w:bookmarkStart w:id="24" w:name="_Toc25660402"/>
+      <w:bookmarkStart w:id="25" w:name="_Toc25660402"/>
       <w:r>
         <w:rPr>
           <w:lang w:eastAsia="en-US" w:bidi="ar-SA"/>
@@ -7746,7 +7916,7 @@
         <w:lastRenderedPageBreak/>
         <w:t>Mạng</w:t>
       </w:r>
-      <w:bookmarkEnd w:id="24"/>
+      <w:bookmarkEnd w:id="25"/>
     </w:p>
     <w:p>
       <w:pPr>
@@ -7760,22 +7930,22 @@
         <w:pStyle w:val="Heading1"/>
         <w:jc w:val="both"/>
       </w:pPr>
-      <w:bookmarkStart w:id="25" w:name="_Toc25660403"/>
+      <w:bookmarkStart w:id="26" w:name="_Toc25660403"/>
       <w:r>
         <w:t>Giám sát dự án</w:t>
       </w:r>
-      <w:bookmarkEnd w:id="25"/>
+      <w:bookmarkEnd w:id="26"/>
     </w:p>
     <w:p>
       <w:pPr>
         <w:pStyle w:val="Heading2"/>
         <w:jc w:val="both"/>
       </w:pPr>
-      <w:bookmarkStart w:id="26" w:name="_Toc25660404"/>
+      <w:bookmarkStart w:id="27" w:name="_Toc25660404"/>
       <w:r>
         <w:t>Trả lời câu hỏi</w:t>
       </w:r>
-      <w:bookmarkEnd w:id="26"/>
+      <w:bookmarkEnd w:id="27"/>
     </w:p>
     <w:p>
       <w:pPr>
@@ -8013,11 +8183,11 @@
         <w:pStyle w:val="Heading1"/>
         <w:jc w:val="both"/>
       </w:pPr>
-      <w:bookmarkStart w:id="27" w:name="_Toc25660405"/>
+      <w:bookmarkStart w:id="28" w:name="_Toc25660405"/>
       <w:r>
         <w:t>Đóng dự án</w:t>
       </w:r>
-      <w:bookmarkEnd w:id="27"/>
+      <w:bookmarkEnd w:id="28"/>
     </w:p>
     <w:p>
       <w:r>
@@ -8065,11 +8235,11 @@
         <w:pStyle w:val="Heading2"/>
         <w:jc w:val="both"/>
       </w:pPr>
-      <w:bookmarkStart w:id="28" w:name="_Toc25660406"/>
+      <w:bookmarkStart w:id="29" w:name="_Toc25660406"/>
       <w:r>
         <w:t>Quản lý mã nguồn</w:t>
       </w:r>
-      <w:bookmarkEnd w:id="28"/>
+      <w:bookmarkEnd w:id="29"/>
     </w:p>
     <w:p>
       <w:r>
@@ -8157,8 +8327,6 @@
       <w:r>
         <w:t>:</w:t>
       </w:r>
-      <w:bookmarkStart w:id="29" w:name="_GoBack"/>
-      <w:bookmarkEnd w:id="29"/>
     </w:p>
     <w:p>
       <w:pPr>
@@ -8285,12 +8453,12 @@
     <w:p/>
     <w:p/>
     <w:sectPr>
-      <w:headerReference w:type="even" r:id="rId28"/>
-      <w:headerReference w:type="default" r:id="rId29"/>
-      <w:footerReference w:type="even" r:id="rId30"/>
-      <w:footerReference w:type="default" r:id="rId31"/>
-      <w:headerReference w:type="first" r:id="rId32"/>
-      <w:footerReference w:type="first" r:id="rId33"/>
+      <w:headerReference w:type="even" r:id="rId29"/>
+      <w:headerReference w:type="default" r:id="rId30"/>
+      <w:footerReference w:type="even" r:id="rId31"/>
+      <w:footerReference w:type="default" r:id="rId32"/>
+      <w:headerReference w:type="first" r:id="rId33"/>
+      <w:footerReference w:type="first" r:id="rId34"/>
       <w:footnotePr>
         <w:pos w:val="beneathText"/>
       </w:footnotePr>
@@ -8641,7 +8809,7 @@
         <w:color w:val="C00000"/>
         <w:lang w:eastAsia="ar-SA" w:bidi="ar-SA"/>
       </w:rPr>
-      <w:t>16</w:t>
+      <w:t>7</w:t>
     </w:r>
     <w:r>
       <w:rPr>
@@ -8690,7 +8858,7 @@
         <w:color w:val="C00000"/>
         <w:lang w:eastAsia="ar-SA" w:bidi="ar-SA"/>
       </w:rPr>
-      <w:t>16</w:t>
+      <w:t>17</w:t>
     </w:r>
     <w:r>
       <w:rPr>
@@ -8907,7 +9075,7 @@
             </wp:anchor>
           </w:drawing>
         </mc:Choice>
-        <mc:Fallback xmlns:w16cid="http://schemas.microsoft.com/office/word/2016/wordml/cid" xmlns:am3d="http://schemas.microsoft.com/office/drawing/2017/model3d" xmlns:aink="http://schemas.microsoft.com/office/drawing/2016/ink" xmlns:cx8="http://schemas.microsoft.com/office/drawing/2016/5/14/chartex" xmlns:cx7="http://schemas.microsoft.com/office/drawing/2016/5/13/chartex" xmlns:cx6="http://schemas.microsoft.com/office/drawing/2016/5/12/chartex" xmlns:cx5="http://schemas.microsoft.com/office/drawing/2016/5/11/chartex" xmlns:cx4="http://schemas.microsoft.com/office/drawing/2016/5/10/chartex" xmlns:cx3="http://schemas.microsoft.com/office/drawing/2016/5/9/chartex" xmlns:cx2="http://schemas.microsoft.com/office/drawing/2015/10/21/chartex">
+        <mc:Fallback xmlns:cx2="http://schemas.microsoft.com/office/drawing/2015/10/21/chartex" xmlns:cx3="http://schemas.microsoft.com/office/drawing/2016/5/9/chartex" xmlns:cx4="http://schemas.microsoft.com/office/drawing/2016/5/10/chartex" xmlns:cx5="http://schemas.microsoft.com/office/drawing/2016/5/11/chartex" xmlns:cx6="http://schemas.microsoft.com/office/drawing/2016/5/12/chartex" xmlns:cx7="http://schemas.microsoft.com/office/drawing/2016/5/13/chartex" xmlns:cx8="http://schemas.microsoft.com/office/drawing/2016/5/14/chartex" xmlns:aink="http://schemas.microsoft.com/office/drawing/2016/ink" xmlns:am3d="http://schemas.microsoft.com/office/drawing/2017/model3d" xmlns:w16cid="http://schemas.microsoft.com/office/word/2016/wordml/cid">
           <w:pict>
             <v:shapetype w14:anchorId="2A850F9D" id="_x0000_t202" coordsize="21600,21600" o:spt="202" path="m,l,21600r21600,l21600,xe">
               <v:stroke joinstyle="miter"/>
@@ -14107,7 +14275,7 @@
 </file>
 
 <file path=customXml/itemProps1.xml><?xml version="1.0" encoding="utf-8"?>
-<ds:datastoreItem xmlns:ds="http://schemas.openxmlformats.org/officeDocument/2006/customXml" ds:itemID="{71EF5CFA-7851-4F55-A8C7-882977230A38}">
+<ds:datastoreItem xmlns:ds="http://schemas.openxmlformats.org/officeDocument/2006/customXml" ds:itemID="{DE2E5351-6CC5-41CF-84C7-78051AB84EB4}">
   <ds:schemaRefs>
     <ds:schemaRef ds:uri="http://schemas.openxmlformats.org/officeDocument/2006/bibliography"/>
   </ds:schemaRefs>

</xml_diff>

<commit_message>
edit work division section2
</commit_message>
<xml_diff>
--- a/docs/MyProjectMgnt.docx
+++ b/docs/MyProjectMgnt.docx
@@ -4189,7 +4189,7 @@
               </wp:inline>
             </w:drawing>
           </mc:Choice>
-          <mc:Fallback xmlns:cx2="http://schemas.microsoft.com/office/drawing/2015/10/21/chartex" xmlns:cx3="http://schemas.microsoft.com/office/drawing/2016/5/9/chartex" xmlns:cx4="http://schemas.microsoft.com/office/drawing/2016/5/10/chartex" xmlns:cx5="http://schemas.microsoft.com/office/drawing/2016/5/11/chartex" xmlns:cx6="http://schemas.microsoft.com/office/drawing/2016/5/12/chartex" xmlns:cx7="http://schemas.microsoft.com/office/drawing/2016/5/13/chartex" xmlns:cx8="http://schemas.microsoft.com/office/drawing/2016/5/14/chartex" xmlns:aink="http://schemas.microsoft.com/office/drawing/2016/ink" xmlns:am3d="http://schemas.microsoft.com/office/drawing/2017/model3d" xmlns:w16cid="http://schemas.microsoft.com/office/word/2016/wordml/cid">
+          <mc:Fallback xmlns:w16cid="http://schemas.microsoft.com/office/word/2016/wordml/cid" xmlns:am3d="http://schemas.microsoft.com/office/drawing/2017/model3d" xmlns:aink="http://schemas.microsoft.com/office/drawing/2016/ink" xmlns:cx8="http://schemas.microsoft.com/office/drawing/2016/5/14/chartex" xmlns:cx7="http://schemas.microsoft.com/office/drawing/2016/5/13/chartex" xmlns:cx6="http://schemas.microsoft.com/office/drawing/2016/5/12/chartex" xmlns:cx5="http://schemas.microsoft.com/office/drawing/2016/5/11/chartex" xmlns:cx4="http://schemas.microsoft.com/office/drawing/2016/5/10/chartex" xmlns:cx3="http://schemas.microsoft.com/office/drawing/2016/5/9/chartex" xmlns:cx2="http://schemas.microsoft.com/office/drawing/2015/10/21/chartex">
             <w:pict>
               <v:group w14:anchorId="456B0A6C" id="Canvas 5" o:spid="_x0000_s1026" editas="canvas" style="width:210.35pt;height:92.05pt;mso-position-horizontal-relative:char;mso-position-vertical-relative:line" coordsize="26714,11684" o:gfxdata="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">
                 <v:shapetype id="_x0000_t75" coordsize="21600,21600" o:spt="75" o:preferrelative="t" path="m@4@5l@4@11@9@11@9@5xe" filled="f" stroked="f">
@@ -5815,184 +5815,238 @@
       <w:pPr>
         <w:rPr>
           <w:i/>
-          <w:iCs/>
-        </w:rPr>
-      </w:pPr>
-      <w:r>
+        </w:rPr>
+      </w:pPr>
+      <w:r>
+        <w:rPr>
+          <w:i/>
+        </w:rPr>
+        <w:t xml:space="preserve">Anh Nguyễn Đức Tiến: Cung cấp đầy đủ </w:t>
+      </w:r>
+      <w:r>
+        <w:rPr>
+          <w:i/>
+        </w:rPr>
+        <w:t xml:space="preserve">các yêu cầu </w:t>
+      </w:r>
+      <w:r>
+        <w:rPr>
+          <w:i/>
+        </w:rPr>
+        <w:t>của dự án cho phía công ty</w:t>
+      </w:r>
+      <w:r>
+        <w:rPr>
+          <w:i/>
+        </w:rPr>
+        <w:t xml:space="preserve"> TDT </w:t>
+      </w:r>
+    </w:p>
+    <w:p>
+      <w:pPr>
         <w:rPr>
           <w:i/>
           <w:iCs/>
         </w:rPr>
-        <w:t>Project Manager: Lê Thị Thành – Gặp khách hàng và trao đổ</w:t>
-      </w:r>
+      </w:pPr>
       <w:r>
         <w:rPr>
           <w:i/>
           <w:iCs/>
         </w:rPr>
-        <w:t>i về dự án</w:t>
+        <w:t>Project Manager: Lê Thị Thành – Gặp khách hàng và trao đổ</w:t>
       </w:r>
       <w:r>
         <w:rPr>
           <w:i/>
           <w:iCs/>
         </w:rPr>
-        <w:t>,</w:t>
+        <w:t xml:space="preserve">i các thông tin về </w:t>
       </w:r>
       <w:r>
         <w:rPr>
           <w:i/>
           <w:iCs/>
         </w:rPr>
-        <w:t xml:space="preserve"> viết tài liệu đặc tả yêu cầu </w:t>
+        <w:t>dự án</w:t>
       </w:r>
       <w:r>
         <w:rPr>
           <w:i/>
           <w:iCs/>
         </w:rPr>
-        <w:t>phần mềm</w:t>
+        <w:t>,</w:t>
       </w:r>
       <w:r>
         <w:rPr>
           <w:i/>
           <w:iCs/>
         </w:rPr>
-        <w:t xml:space="preserve">, </w:t>
+        <w:t xml:space="preserve"> viết tài liệu đặc tả yêu cầu </w:t>
       </w:r>
       <w:r>
         <w:rPr>
           <w:i/>
           <w:iCs/>
         </w:rPr>
-        <w:t>hỗ trợ kiểm thử dự án</w:t>
+        <w:t>phần mềm</w:t>
       </w:r>
       <w:r>
         <w:rPr>
           <w:i/>
           <w:iCs/>
         </w:rPr>
-        <w:t>.</w:t>
-      </w:r>
-    </w:p>
-    <w:p>
-      <w:pPr>
+        <w:t xml:space="preserve">, </w:t>
+      </w:r>
+      <w:r>
         <w:rPr>
           <w:i/>
           <w:iCs/>
         </w:rPr>
-      </w:pPr>
+        <w:t>hỗ trợ kiểm thử dự án</w:t>
+      </w:r>
       <w:r>
         <w:rPr>
           <w:i/>
           <w:iCs/>
         </w:rPr>
-        <w:t>Developer: Đoàn Duy Đạt – Thiết kế (coding)</w:t>
-      </w:r>
-      <w:r>
+        <w:t>.</w:t>
+      </w:r>
+    </w:p>
+    <w:p>
+      <w:pPr>
         <w:rPr>
           <w:i/>
           <w:iCs/>
         </w:rPr>
-        <w:t xml:space="preserve"> cho</w:t>
-      </w:r>
+      </w:pPr>
       <w:r>
         <w:rPr>
           <w:i/>
           <w:iCs/>
         </w:rPr>
-        <w:t xml:space="preserve"> </w:t>
+        <w:t>Developer: Đoàn Duy Đạt – Thiết kế (coding)</w:t>
       </w:r>
       <w:r>
         <w:rPr>
           <w:i/>
           <w:iCs/>
         </w:rPr>
-        <w:t>dự án</w:t>
+        <w:t xml:space="preserve"> cho</w:t>
       </w:r>
       <w:r>
         <w:rPr>
           <w:i/>
           <w:iCs/>
         </w:rPr>
-        <w:t>.</w:t>
-      </w:r>
-    </w:p>
-    <w:p>
-      <w:pPr>
+        <w:t xml:space="preserve"> </w:t>
+      </w:r>
+      <w:r>
         <w:rPr>
           <w:i/>
           <w:iCs/>
         </w:rPr>
-      </w:pPr>
+        <w:t>dự án</w:t>
+      </w:r>
       <w:r>
         <w:rPr>
           <w:i/>
           <w:iCs/>
         </w:rPr>
-        <w:t xml:space="preserve">Tester: Dương Thị Thoa – </w:t>
-      </w:r>
-      <w:r>
+        <w:t>.</w:t>
+      </w:r>
+    </w:p>
+    <w:p>
+      <w:pPr>
         <w:rPr>
           <w:i/>
           <w:iCs/>
         </w:rPr>
-        <w:t>Viết</w:t>
-      </w:r>
+      </w:pPr>
       <w:r>
         <w:rPr>
           <w:i/>
           <w:iCs/>
         </w:rPr>
-        <w:t xml:space="preserve"> tài liệu phân tích thiết kế</w:t>
+        <w:t xml:space="preserve">Tester: Dương Thị Thoa – </w:t>
       </w:r>
       <w:r>
         <w:rPr>
           <w:i/>
           <w:iCs/>
         </w:rPr>
-        <w:t xml:space="preserve"> hệ thống</w:t>
+        <w:t>Viết</w:t>
       </w:r>
       <w:r>
         <w:rPr>
           <w:i/>
           <w:iCs/>
         </w:rPr>
-        <w:t xml:space="preserve">, kiểm thử </w:t>
+        <w:t xml:space="preserve"> tài liệu phân tích thiết kế</w:t>
       </w:r>
       <w:r>
         <w:rPr>
           <w:i/>
           <w:iCs/>
         </w:rPr>
-        <w:t xml:space="preserve">chính của </w:t>
+        <w:t xml:space="preserve"> hệ thống</w:t>
       </w:r>
       <w:r>
         <w:rPr>
           <w:i/>
           <w:iCs/>
         </w:rPr>
-        <w:t>dự án</w:t>
+        <w:t xml:space="preserve">, kiểm thử </w:t>
       </w:r>
       <w:r>
         <w:rPr>
           <w:i/>
           <w:iCs/>
         </w:rPr>
-        <w:t xml:space="preserve">, </w:t>
+        <w:t xml:space="preserve">chính của </w:t>
       </w:r>
       <w:r>
         <w:rPr>
           <w:i/>
           <w:iCs/>
         </w:rPr>
-        <w:t>viết các báo cáo cần thiết</w:t>
+        <w:t>dự án</w:t>
       </w:r>
       <w:r>
         <w:rPr>
           <w:i/>
           <w:iCs/>
         </w:rPr>
+        <w:t xml:space="preserve">, </w:t>
+      </w:r>
+      <w:r>
+        <w:rPr>
+          <w:i/>
+          <w:iCs/>
+        </w:rPr>
+        <w:t xml:space="preserve">viết </w:t>
+      </w:r>
+      <w:r>
+        <w:rPr>
+          <w:i/>
+          <w:iCs/>
+        </w:rPr>
+        <w:t xml:space="preserve">nhật ký dự án và </w:t>
+      </w:r>
+      <w:bookmarkStart w:id="7" w:name="_GoBack"/>
+      <w:bookmarkEnd w:id="7"/>
+      <w:r>
+        <w:rPr>
+          <w:i/>
+          <w:iCs/>
+        </w:rPr>
+        <w:t>các báo cáo cần thiết</w:t>
+      </w:r>
+      <w:r>
+        <w:rPr>
+          <w:i/>
+          <w:iCs/>
+        </w:rPr>
         <w:t>.</w:t>
       </w:r>
     </w:p>
@@ -6001,22 +6055,22 @@
         <w:pStyle w:val="Heading1"/>
         <w:jc w:val="both"/>
       </w:pPr>
-      <w:bookmarkStart w:id="7" w:name="_Toc25660385"/>
+      <w:bookmarkStart w:id="8" w:name="_Toc25660385"/>
       <w:r>
         <w:t>Khảo sát dự án</w:t>
       </w:r>
-      <w:bookmarkEnd w:id="7"/>
+      <w:bookmarkEnd w:id="8"/>
     </w:p>
     <w:p>
       <w:pPr>
         <w:pStyle w:val="Heading2"/>
         <w:jc w:val="both"/>
       </w:pPr>
-      <w:bookmarkStart w:id="8" w:name="_Toc25660386"/>
+      <w:bookmarkStart w:id="9" w:name="_Toc25660386"/>
       <w:r>
         <w:t>Yêu cầu khách hàng</w:t>
       </w:r>
-      <w:bookmarkEnd w:id="8"/>
+      <w:bookmarkEnd w:id="9"/>
     </w:p>
     <w:p>
       <w:r>
@@ -6128,7 +6182,7 @@
         <w:pStyle w:val="Heading2"/>
         <w:jc w:val="both"/>
       </w:pPr>
-      <w:bookmarkStart w:id="9" w:name="_Toc25660387"/>
+      <w:bookmarkStart w:id="10" w:name="_Toc25660387"/>
       <w:r>
         <w:t xml:space="preserve">Mô hình </w:t>
       </w:r>
@@ -6141,7 +6195,7 @@
       <w:r>
         <w:t xml:space="preserve"> – nghiệp vụ</w:t>
       </w:r>
-      <w:bookmarkEnd w:id="9"/>
+      <w:bookmarkEnd w:id="10"/>
     </w:p>
     <w:p>
       <w:r>
@@ -6162,11 +6216,11 @@
         <w:pStyle w:val="Heading2"/>
         <w:jc w:val="both"/>
       </w:pPr>
-      <w:bookmarkStart w:id="10" w:name="_Toc25660388"/>
+      <w:bookmarkStart w:id="11" w:name="_Toc25660388"/>
       <w:r>
         <w:t>Mô hình hoạt động dự kiến sau khi áp dụng sản phẩm mới</w:t>
       </w:r>
-      <w:bookmarkEnd w:id="10"/>
+      <w:bookmarkEnd w:id="11"/>
     </w:p>
     <w:p>
       <w:r>
@@ -6181,14 +6235,14 @@
         <w:pStyle w:val="Heading2"/>
         <w:jc w:val="both"/>
       </w:pPr>
-      <w:bookmarkStart w:id="11" w:name="_Toc25660389"/>
+      <w:bookmarkStart w:id="12" w:name="_Toc25660389"/>
       <w:r>
         <w:t>Phạm vi</w:t>
       </w:r>
       <w:r>
         <w:t xml:space="preserve"> dự án</w:t>
       </w:r>
-      <w:bookmarkEnd w:id="11"/>
+      <w:bookmarkEnd w:id="12"/>
     </w:p>
     <w:p>
       <w:r>
@@ -6221,7 +6275,11 @@
         <w:t xml:space="preserve"> </w:t>
       </w:r>
       <w:r>
-        <w:t>hàng) mà không phải đến tận nơi, giúp người bán quảng bá cửa hàng một</w:t>
+        <w:t xml:space="preserve">hàng) mà không phải đến tận nơi, giúp người bán quảng bá cửa hàng </w:t>
+      </w:r>
+      <w:r>
+        <w:lastRenderedPageBreak/>
+        <w:t>một</w:t>
       </w:r>
       <w:r>
         <w:t xml:space="preserve"> </w:t>
@@ -6233,11 +6291,7 @@
         <w:t xml:space="preserve"> </w:t>
       </w:r>
       <w:r>
-        <w:t xml:space="preserve">một phần việc quản </w:t>
-      </w:r>
-      <w:r>
-        <w:lastRenderedPageBreak/>
-        <w:t>lý cửa hàng.</w:t>
+        <w:t>một phần việc quản lý cửa hàng.</w:t>
       </w:r>
     </w:p>
     <w:p>
@@ -6245,11 +6299,11 @@
         <w:pStyle w:val="Heading1"/>
         <w:jc w:val="both"/>
       </w:pPr>
-      <w:bookmarkStart w:id="12" w:name="_Toc25660390"/>
+      <w:bookmarkStart w:id="13" w:name="_Toc25660390"/>
       <w:r>
         <w:t>Giao tiếp/Trao đổi thông tin</w:t>
       </w:r>
-      <w:bookmarkEnd w:id="12"/>
+      <w:bookmarkEnd w:id="13"/>
     </w:p>
     <w:p>
       <w:pPr>
@@ -6416,7 +6470,7 @@
           <w:color w:val="000000" w:themeColor="text1"/>
         </w:rPr>
       </w:pPr>
-      <w:bookmarkStart w:id="13" w:name="_Toc25660391"/>
+      <w:bookmarkStart w:id="14" w:name="_Toc25660391"/>
       <w:r>
         <w:rPr>
           <w:color w:val="000000" w:themeColor="text1"/>
@@ -6466,18 +6520,18 @@
       <w:r>
         <w:t xml:space="preserve"> chung</w:t>
       </w:r>
-      <w:bookmarkEnd w:id="13"/>
+      <w:bookmarkEnd w:id="14"/>
     </w:p>
     <w:p>
       <w:pPr>
         <w:pStyle w:val="Heading2"/>
         <w:jc w:val="both"/>
       </w:pPr>
-      <w:bookmarkStart w:id="14" w:name="_Toc25660392"/>
+      <w:bookmarkStart w:id="15" w:name="_Toc25660392"/>
       <w:r>
         <w:t>Ước lượng tính năng</w:t>
       </w:r>
-      <w:bookmarkEnd w:id="14"/>
+      <w:bookmarkEnd w:id="15"/>
     </w:p>
     <w:p>
       <w:r>
@@ -6563,6 +6617,7 @@
           <w:noProof/>
           <w:lang w:eastAsia="en-US" w:bidi="ar-SA"/>
         </w:rPr>
+        <w:lastRenderedPageBreak/>
         <w:drawing>
           <wp:inline distT="0" distB="0" distL="0" distR="0" wp14:anchorId="133ECE5F" wp14:editId="682733FF">
             <wp:extent cx="5257800" cy="3295650"/>
@@ -6611,12 +6666,11 @@
         <w:pStyle w:val="Heading2"/>
         <w:jc w:val="both"/>
       </w:pPr>
-      <w:bookmarkStart w:id="15" w:name="_Toc25660393"/>
-      <w:r>
-        <w:lastRenderedPageBreak/>
+      <w:bookmarkStart w:id="16" w:name="_Toc25660393"/>
+      <w:r>
         <w:t>Work Breakdown Structure</w:t>
       </w:r>
-      <w:bookmarkEnd w:id="15"/>
+      <w:bookmarkEnd w:id="16"/>
     </w:p>
     <w:p>
       <w:pPr>
@@ -6688,11 +6742,11 @@
         <w:pStyle w:val="Heading2"/>
         <w:jc w:val="both"/>
       </w:pPr>
-      <w:bookmarkStart w:id="16" w:name="_Toc25660394"/>
+      <w:bookmarkStart w:id="17" w:name="_Toc25660394"/>
       <w:r>
         <w:t>Ước lượng thời gian</w:t>
       </w:r>
-      <w:bookmarkEnd w:id="16"/>
+      <w:bookmarkEnd w:id="17"/>
     </w:p>
     <w:p>
       <w:r>
@@ -6713,11 +6767,11 @@
         <w:pStyle w:val="Heading2"/>
         <w:jc w:val="both"/>
       </w:pPr>
-      <w:bookmarkStart w:id="17" w:name="_Toc25660395"/>
+      <w:bookmarkStart w:id="18" w:name="_Toc25660395"/>
       <w:r>
         <w:t>Ước lượng rủi ro</w:t>
       </w:r>
-      <w:bookmarkEnd w:id="17"/>
+      <w:bookmarkEnd w:id="18"/>
     </w:p>
     <w:p>
       <w:r>
@@ -6787,8 +6841,6 @@
         </w:rPr>
         <w:t>- Thay đổi đột ngột về nhân sự của dự án dẫn đến thời gian thực hiện có thể bị chậm đi vài ngày</w:t>
       </w:r>
-      <w:bookmarkStart w:id="18" w:name="_GoBack"/>
-      <w:bookmarkEnd w:id="18"/>
     </w:p>
     <w:p>
       <w:pPr>
@@ -6949,6 +7001,7 @@
         <w:rPr>
           <w:i/>
         </w:rPr>
+        <w:lastRenderedPageBreak/>
         <w:t>+ Chi phí hoisting, domain: 15 triệu</w:t>
       </w:r>
     </w:p>
@@ -7152,7 +7205,6 @@
         <w:rPr>
           <w:i/>
         </w:rPr>
-        <w:lastRenderedPageBreak/>
         <w:t>+ thanh toán : 25 test case</w:t>
       </w:r>
     </w:p>
@@ -7269,6 +7321,7 @@
       </w:pPr>
       <w:bookmarkStart w:id="21" w:name="_Toc25660398"/>
       <w:r>
+        <w:lastRenderedPageBreak/>
         <w:t>Phân tích thiết kế</w:t>
       </w:r>
       <w:bookmarkEnd w:id="21"/>
@@ -8174,7 +8227,7 @@
         <w:t>ố</w:t>
       </w:r>
       <w:r>
-        <w:t>ng kê. Gợi ý</w:t>
+        <w:t>ng kê:</w:t>
       </w:r>
     </w:p>
     <w:p>
@@ -8197,6 +8250,12 @@
       <w:r>
         <w:t xml:space="preserve"> muộn…</w:t>
       </w:r>
+    </w:p>
+    <w:p>
+      <w:pPr>
+        <w:pStyle w:val="ListParagraph"/>
+        <w:ind w:left="720"/>
+      </w:pPr>
     </w:p>
     <w:p>
       <w:pPr>
@@ -8609,7 +8668,7 @@
         <w:color w:val="C00000"/>
         <w:lang w:eastAsia="ar-SA" w:bidi="ar-SA"/>
       </w:rPr>
-      <w:t>10</w:t>
+      <w:t>8</w:t>
     </w:r>
     <w:r>
       <w:rPr>
@@ -8658,7 +8717,7 @@
         <w:color w:val="C00000"/>
         <w:lang w:eastAsia="ar-SA" w:bidi="ar-SA"/>
       </w:rPr>
-      <w:t>16</w:t>
+      <w:t>17</w:t>
     </w:r>
     <w:r>
       <w:rPr>
@@ -8875,7 +8934,7 @@
             </wp:anchor>
           </w:drawing>
         </mc:Choice>
-        <mc:Fallback xmlns:cx2="http://schemas.microsoft.com/office/drawing/2015/10/21/chartex" xmlns:cx3="http://schemas.microsoft.com/office/drawing/2016/5/9/chartex" xmlns:cx4="http://schemas.microsoft.com/office/drawing/2016/5/10/chartex" xmlns:cx5="http://schemas.microsoft.com/office/drawing/2016/5/11/chartex" xmlns:cx6="http://schemas.microsoft.com/office/drawing/2016/5/12/chartex" xmlns:cx7="http://schemas.microsoft.com/office/drawing/2016/5/13/chartex" xmlns:cx8="http://schemas.microsoft.com/office/drawing/2016/5/14/chartex" xmlns:aink="http://schemas.microsoft.com/office/drawing/2016/ink" xmlns:am3d="http://schemas.microsoft.com/office/drawing/2017/model3d" xmlns:w16cid="http://schemas.microsoft.com/office/word/2016/wordml/cid">
+        <mc:Fallback xmlns:w16cid="http://schemas.microsoft.com/office/word/2016/wordml/cid" xmlns:am3d="http://schemas.microsoft.com/office/drawing/2017/model3d" xmlns:aink="http://schemas.microsoft.com/office/drawing/2016/ink" xmlns:cx8="http://schemas.microsoft.com/office/drawing/2016/5/14/chartex" xmlns:cx7="http://schemas.microsoft.com/office/drawing/2016/5/13/chartex" xmlns:cx6="http://schemas.microsoft.com/office/drawing/2016/5/12/chartex" xmlns:cx5="http://schemas.microsoft.com/office/drawing/2016/5/11/chartex" xmlns:cx4="http://schemas.microsoft.com/office/drawing/2016/5/10/chartex" xmlns:cx3="http://schemas.microsoft.com/office/drawing/2016/5/9/chartex" xmlns:cx2="http://schemas.microsoft.com/office/drawing/2015/10/21/chartex">
           <w:pict>
             <v:shapetype w14:anchorId="2A850F9D" id="_x0000_t202" coordsize="21600,21600" o:spt="202" path="m,l,21600r21600,l21600,xe">
               <v:stroke joinstyle="miter"/>
@@ -14075,7 +14134,7 @@
 </file>
 
 <file path=customXml/itemProps1.xml><?xml version="1.0" encoding="utf-8"?>
-<ds:datastoreItem xmlns:ds="http://schemas.openxmlformats.org/officeDocument/2006/customXml" ds:itemID="{83D2EA61-C893-42E0-AB45-58EFA83A17CB}">
+<ds:datastoreItem xmlns:ds="http://schemas.openxmlformats.org/officeDocument/2006/customXml" ds:itemID="{1175EA4B-0914-48F9-AB16-F466F7B90243}">
   <ds:schemaRefs>
     <ds:schemaRef ds:uri="http://schemas.openxmlformats.org/officeDocument/2006/bibliography"/>
   </ds:schemaRefs>

</xml_diff>

<commit_message>
sửa trao đổi thông tin
</commit_message>
<xml_diff>
--- a/docs/MyProjectMgnt.docx
+++ b/docs/MyProjectMgnt.docx
@@ -1,6 +1,6 @@
 
 <file path=word/document.xml><?xml version="1.0" encoding="utf-8"?>
-<w:document xmlns:wpc="http://schemas.microsoft.com/office/word/2010/wordprocessingCanvas" xmlns:cx="http://schemas.microsoft.com/office/drawing/2014/chartex" xmlns:cx1="http://schemas.microsoft.com/office/drawing/2015/9/8/chartex" xmlns:mc="http://schemas.openxmlformats.org/markup-compatibility/2006" xmlns:o="urn:schemas-microsoft-com:office:office" xmlns:r="http://schemas.openxmlformats.org/officeDocument/2006/relationships" xmlns:m="http://schemas.openxmlformats.org/officeDocument/2006/math" xmlns:v="urn:schemas-microsoft-com:vml" xmlns:wp14="http://schemas.microsoft.com/office/word/2010/wordprocessingDrawing" xmlns:wp="http://schemas.openxmlformats.org/drawingml/2006/wordprocessingDrawing" xmlns:w10="urn:schemas-microsoft-com:office:word" xmlns:w="http://schemas.openxmlformats.org/wordprocessingml/2006/main" xmlns:w14="http://schemas.microsoft.com/office/word/2010/wordml" xmlns:w15="http://schemas.microsoft.com/office/word/2012/wordml" xmlns:w16se="http://schemas.microsoft.com/office/word/2015/wordml/symex" xmlns:wpg="http://schemas.microsoft.com/office/word/2010/wordprocessingGroup" xmlns:wpi="http://schemas.microsoft.com/office/word/2010/wordprocessingInk" xmlns:wne="http://schemas.microsoft.com/office/word/2006/wordml" xmlns:wps="http://schemas.microsoft.com/office/word/2010/wordprocessingShape" mc:Ignorable="w14 w15 w16se wp14">
+<w:document xmlns:wpc="http://schemas.microsoft.com/office/word/2010/wordprocessingCanvas" xmlns:cx="http://schemas.microsoft.com/office/drawing/2014/chartex" xmlns:cx1="http://schemas.microsoft.com/office/drawing/2015/9/8/chartex" xmlns:cx2="http://schemas.microsoft.com/office/drawing/2015/10/21/chartex" xmlns:cx3="http://schemas.microsoft.com/office/drawing/2016/5/9/chartex" xmlns:cx4="http://schemas.microsoft.com/office/drawing/2016/5/10/chartex" xmlns:cx5="http://schemas.microsoft.com/office/drawing/2016/5/11/chartex" xmlns:cx6="http://schemas.microsoft.com/office/drawing/2016/5/12/chartex" xmlns:cx7="http://schemas.microsoft.com/office/drawing/2016/5/13/chartex" xmlns:cx8="http://schemas.microsoft.com/office/drawing/2016/5/14/chartex" xmlns:mc="http://schemas.openxmlformats.org/markup-compatibility/2006" xmlns:aink="http://schemas.microsoft.com/office/drawing/2016/ink" xmlns:am3d="http://schemas.microsoft.com/office/drawing/2017/model3d" xmlns:o="urn:schemas-microsoft-com:office:office" xmlns:r="http://schemas.openxmlformats.org/officeDocument/2006/relationships" xmlns:m="http://schemas.openxmlformats.org/officeDocument/2006/math" xmlns:v="urn:schemas-microsoft-com:vml" xmlns:wp14="http://schemas.microsoft.com/office/word/2010/wordprocessingDrawing" xmlns:wp="http://schemas.openxmlformats.org/drawingml/2006/wordprocessingDrawing" xmlns:w10="urn:schemas-microsoft-com:office:word" xmlns:w="http://schemas.openxmlformats.org/wordprocessingml/2006/main" xmlns:w14="http://schemas.microsoft.com/office/word/2010/wordml" xmlns:w15="http://schemas.microsoft.com/office/word/2012/wordml" xmlns:w16cid="http://schemas.microsoft.com/office/word/2016/wordml/cid" xmlns:w16se="http://schemas.microsoft.com/office/word/2015/wordml/symex" xmlns:wpg="http://schemas.microsoft.com/office/word/2010/wordprocessingGroup" xmlns:wpi="http://schemas.microsoft.com/office/word/2010/wordprocessingInk" xmlns:wne="http://schemas.microsoft.com/office/word/2006/wordml" xmlns:wps="http://schemas.microsoft.com/office/word/2010/wordprocessingShape" mc:Ignorable="w14 w15 w16se w16cid wp14">
   <w:background w:color="FFFFFF"/>
   <w:body>
     <w:p>
@@ -124,29 +124,61 @@
       <w:pPr>
         <w:spacing w:after="80"/>
         <w:rPr>
-          <w:rFonts w:ascii="Arial" w:hAnsi="Arial" w:cs="Arial"/>
-          <w:b/>
-          <w:i/>
-          <w:color w:val="951B13"/>
-          <w:sz w:val="42"/>
-          <w:lang w:val="en-GB"/>
-        </w:rPr>
-      </w:pPr>
-      <w:r>
-        <w:rPr>
           <w:b/>
           <w:i/>
           <w:sz w:val="42"/>
         </w:rPr>
-        <w:t>W</w:t>
-      </w:r>
+      </w:pPr>
       <w:r>
         <w:rPr>
           <w:b/>
           <w:i/>
           <w:sz w:val="42"/>
         </w:rPr>
+        <w:t>W</w:t>
+      </w:r>
+      <w:r>
+        <w:rPr>
+          <w:b/>
+          <w:i/>
+          <w:sz w:val="42"/>
+        </w:rPr>
         <w:t>ebsite bán điện thoại</w:t>
+      </w:r>
+    </w:p>
+    <w:p>
+      <w:pPr>
+        <w:spacing w:after="80"/>
+        <w:rPr>
+          <w:bCs/>
+          <w:i/>
+        </w:rPr>
+      </w:pPr>
+      <w:r>
+        <w:rPr>
+          <w:bCs/>
+          <w:i/>
+        </w:rPr>
+        <w:t>Dự án xây dựng phần mềm quản lý bán hàng (điện thoại)</w:t>
+      </w:r>
+    </w:p>
+    <w:p>
+      <w:pPr>
+        <w:spacing w:after="80"/>
+        <w:rPr>
+          <w:rFonts w:ascii="Arial" w:hAnsi="Arial" w:cs="Arial"/>
+          <w:bCs/>
+          <w:i/>
+          <w:color w:val="951B13"/>
+          <w:lang w:val="en-GB"/>
+        </w:rPr>
+      </w:pPr>
+      <w:r>
+        <w:rPr>
+          <w:bCs/>
+          <w:i/>
+        </w:rPr>
+        <w:t>Mã dự án: WSP0606</w:t>
       </w:r>
     </w:p>
     <w:p>
@@ -4189,7 +4221,7 @@
               </wp:inline>
             </w:drawing>
           </mc:Choice>
-          <mc:Fallback xmlns:w16cid="http://schemas.microsoft.com/office/word/2016/wordml/cid" xmlns:am3d="http://schemas.microsoft.com/office/drawing/2017/model3d" xmlns:aink="http://schemas.microsoft.com/office/drawing/2016/ink" xmlns:cx8="http://schemas.microsoft.com/office/drawing/2016/5/14/chartex" xmlns:cx7="http://schemas.microsoft.com/office/drawing/2016/5/13/chartex" xmlns:cx6="http://schemas.microsoft.com/office/drawing/2016/5/12/chartex" xmlns:cx5="http://schemas.microsoft.com/office/drawing/2016/5/11/chartex" xmlns:cx4="http://schemas.microsoft.com/office/drawing/2016/5/10/chartex" xmlns:cx3="http://schemas.microsoft.com/office/drawing/2016/5/9/chartex" xmlns:cx2="http://schemas.microsoft.com/office/drawing/2015/10/21/chartex">
+          <mc:Fallback>
             <w:pict>
               <v:group w14:anchorId="456B0A6C" id="Canvas 5" o:spid="_x0000_s1026" editas="canvas" style="width:210.35pt;height:92.05pt;mso-position-horizontal-relative:char;mso-position-vertical-relative:line" coordsize="26714,11684" o:gfxdata="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">
                 <v:shapetype id="_x0000_t75" coordsize="21600,21600" o:spt="75" o:preferrelative="t" path="m@4@5l@4@11@9@11@9@5xe" filled="f" stroked="f">
@@ -6033,8 +6065,6 @@
         </w:rPr>
         <w:t xml:space="preserve">nhật ký dự án và </w:t>
       </w:r>
-      <w:bookmarkStart w:id="7" w:name="_GoBack"/>
-      <w:bookmarkEnd w:id="7"/>
       <w:r>
         <w:rPr>
           <w:i/>
@@ -6055,22 +6085,22 @@
         <w:pStyle w:val="Heading1"/>
         <w:jc w:val="both"/>
       </w:pPr>
-      <w:bookmarkStart w:id="8" w:name="_Toc25660385"/>
+      <w:bookmarkStart w:id="7" w:name="_Toc25660385"/>
       <w:r>
         <w:t>Khảo sát dự án</w:t>
       </w:r>
-      <w:bookmarkEnd w:id="8"/>
+      <w:bookmarkEnd w:id="7"/>
     </w:p>
     <w:p>
       <w:pPr>
         <w:pStyle w:val="Heading2"/>
         <w:jc w:val="both"/>
       </w:pPr>
-      <w:bookmarkStart w:id="9" w:name="_Toc25660386"/>
+      <w:bookmarkStart w:id="8" w:name="_Toc25660386"/>
       <w:r>
         <w:t>Yêu cầu khách hàng</w:t>
       </w:r>
-      <w:bookmarkEnd w:id="9"/>
+      <w:bookmarkEnd w:id="8"/>
     </w:p>
     <w:p>
       <w:r>
@@ -6182,7 +6212,7 @@
         <w:pStyle w:val="Heading2"/>
         <w:jc w:val="both"/>
       </w:pPr>
-      <w:bookmarkStart w:id="10" w:name="_Toc25660387"/>
+      <w:bookmarkStart w:id="9" w:name="_Toc25660387"/>
       <w:r>
         <w:t xml:space="preserve">Mô hình </w:t>
       </w:r>
@@ -6195,7 +6225,7 @@
       <w:r>
         <w:t xml:space="preserve"> – nghiệp vụ</w:t>
       </w:r>
-      <w:bookmarkEnd w:id="10"/>
+      <w:bookmarkEnd w:id="9"/>
     </w:p>
     <w:p>
       <w:r>
@@ -6216,11 +6246,11 @@
         <w:pStyle w:val="Heading2"/>
         <w:jc w:val="both"/>
       </w:pPr>
-      <w:bookmarkStart w:id="11" w:name="_Toc25660388"/>
+      <w:bookmarkStart w:id="10" w:name="_Toc25660388"/>
       <w:r>
         <w:t>Mô hình hoạt động dự kiến sau khi áp dụng sản phẩm mới</w:t>
       </w:r>
-      <w:bookmarkEnd w:id="11"/>
+      <w:bookmarkEnd w:id="10"/>
     </w:p>
     <w:p>
       <w:r>
@@ -6235,14 +6265,14 @@
         <w:pStyle w:val="Heading2"/>
         <w:jc w:val="both"/>
       </w:pPr>
-      <w:bookmarkStart w:id="12" w:name="_Toc25660389"/>
+      <w:bookmarkStart w:id="11" w:name="_Toc25660389"/>
       <w:r>
         <w:t>Phạm vi</w:t>
       </w:r>
       <w:r>
         <w:t xml:space="preserve"> dự án</w:t>
       </w:r>
-      <w:bookmarkEnd w:id="12"/>
+      <w:bookmarkEnd w:id="11"/>
     </w:p>
     <w:p>
       <w:r>
@@ -6299,11 +6329,11 @@
         <w:pStyle w:val="Heading1"/>
         <w:jc w:val="both"/>
       </w:pPr>
-      <w:bookmarkStart w:id="13" w:name="_Toc25660390"/>
+      <w:bookmarkStart w:id="12" w:name="_Toc25660390"/>
       <w:r>
         <w:t>Giao tiếp/Trao đổi thông tin</w:t>
       </w:r>
-      <w:bookmarkEnd w:id="13"/>
+      <w:bookmarkEnd w:id="12"/>
     </w:p>
     <w:p>
       <w:pPr>
@@ -6323,7 +6353,7 @@
           <w:sz w:val="26"/>
           <w:szCs w:val="26"/>
         </w:rPr>
-        <w:t xml:space="preserve">4.1. </w:t>
+        <w:t>4.1.</w:t>
       </w:r>
       <w:r>
         <w:rPr>
@@ -6333,9 +6363,47 @@
           <w:sz w:val="26"/>
           <w:szCs w:val="26"/>
         </w:rPr>
-        <w:t>Các quy</w:t>
-      </w:r>
-      <w:r>
+        <w:t xml:space="preserve"> Trao đổi qua Email</w:t>
+      </w:r>
+    </w:p>
+    <w:p>
+      <w:r>
+        <w:t>- Mọi thông tin trao đổi qua Email mới có giá trị pháp lý</w:t>
+      </w:r>
+    </w:p>
+    <w:p>
+      <w:pPr>
+        <w:ind w:left="720"/>
+      </w:pPr>
+      <w:r>
+        <w:t>+ Khống chấp nhận qua Facebook, Skypee,…</w:t>
+      </w:r>
+    </w:p>
+    <w:p>
+      <w:pPr>
+        <w:ind w:left="720"/>
+      </w:pPr>
+      <w:r>
+        <w:t>+ Không chấp nhận nói miệng.</w:t>
+      </w:r>
+    </w:p>
+    <w:p>
+      <w:r>
+        <w:t>- Mọi Email trao đổi phải được gửi tới tất cả các thành viên liên quan.</w:t>
+      </w:r>
+    </w:p>
+    <w:p>
+      <w:r>
+        <w:t>- Mọi Email phải có Subject bắt đầu bằng mã dự án.</w:t>
+      </w:r>
+    </w:p>
+    <w:p>
+      <w:r>
+        <w:t>- Khi trả lời Email phải reply Email cũ không được tạo mới.</w:t>
+      </w:r>
+    </w:p>
+    <w:p>
+      <w:pPr>
         <w:rPr>
           <w:b/>
           <w:bCs/>
@@ -6343,8 +6411,7 @@
           <w:sz w:val="26"/>
           <w:szCs w:val="26"/>
         </w:rPr>
-        <w:t xml:space="preserve"> định về </w:t>
-      </w:r>
+      </w:pPr>
       <w:r>
         <w:rPr>
           <w:b/>
@@ -6353,7 +6420,7 @@
           <w:sz w:val="26"/>
           <w:szCs w:val="26"/>
         </w:rPr>
-        <w:t>trao đổi trong</w:t>
+        <w:t>4.2.</w:t>
       </w:r>
       <w:r>
         <w:rPr>
@@ -6363,68 +6430,9 @@
           <w:sz w:val="26"/>
           <w:szCs w:val="26"/>
         </w:rPr>
-        <w:t xml:space="preserve"> nội bộ</w:t>
-      </w:r>
-    </w:p>
-    <w:p>
-      <w:pPr>
-        <w:rPr>
-          <w:color w:val="000000" w:themeColor="text1"/>
-        </w:rPr>
-      </w:pPr>
-      <w:r>
-        <w:rPr>
-          <w:color w:val="000000" w:themeColor="text1"/>
-        </w:rPr>
-        <w:t xml:space="preserve">- </w:t>
-      </w:r>
-      <w:r>
-        <w:rPr>
-          <w:color w:val="000000" w:themeColor="text1"/>
-        </w:rPr>
-        <w:t>Đầu mỗi tuần sẽ có một buổi họp để thống kê các công việc cần phải làm. Thời gian tối đa cho mỗi buổi họp là 45 phút.</w:t>
-      </w:r>
-    </w:p>
-    <w:p>
-      <w:pPr>
-        <w:rPr>
-          <w:color w:val="000000" w:themeColor="text1"/>
-        </w:rPr>
-      </w:pPr>
-      <w:r>
-        <w:rPr>
-          <w:color w:val="000000" w:themeColor="text1"/>
-        </w:rPr>
-        <w:t xml:space="preserve">- </w:t>
-      </w:r>
-      <w:r>
-        <w:rPr>
-          <w:color w:val="000000" w:themeColor="text1"/>
-        </w:rPr>
-        <w:t>Cuối mỗi tuần sẽ có một buổi tổng kết để đánh giá kết quả đạt được trong tuần. Thời gian tối đa cho mỗi buổi họp là 45 phút.</w:t>
-      </w:r>
-    </w:p>
-    <w:p>
-      <w:pPr>
-        <w:rPr>
-          <w:color w:val="000000" w:themeColor="text1"/>
-        </w:rPr>
-      </w:pPr>
-      <w:r>
-        <w:rPr>
-          <w:color w:val="000000" w:themeColor="text1"/>
-        </w:rPr>
-        <w:t xml:space="preserve">- </w:t>
-      </w:r>
-      <w:r>
-        <w:rPr>
-          <w:color w:val="000000" w:themeColor="text1"/>
-        </w:rPr>
-        <w:t>Các cuộc trao đổi thông qua email về sản phẩm phải được CC đầy đủ cho các thành viên liên quan.</w:t>
-      </w:r>
-    </w:p>
-    <w:p>
-      <w:pPr>
+        <w:t xml:space="preserve"> </w:t>
+      </w:r>
+      <w:r>
         <w:rPr>
           <w:b/>
           <w:bCs/>
@@ -6432,8 +6440,182 @@
           <w:sz w:val="26"/>
           <w:szCs w:val="26"/>
         </w:rPr>
-      </w:pPr>
-      <w:r>
+        <w:t>Họp offline</w:t>
+      </w:r>
+    </w:p>
+    <w:p>
+      <w:r>
+        <w:t xml:space="preserve">- </w:t>
+      </w:r>
+      <w:r>
+        <w:t>Các quy</w:t>
+      </w:r>
+      <w:r>
+        <w:t xml:space="preserve"> định về </w:t>
+      </w:r>
+      <w:r>
+        <w:t>trao đổi trong</w:t>
+      </w:r>
+      <w:r>
+        <w:t xml:space="preserve"> nội bộ</w:t>
+      </w:r>
+    </w:p>
+    <w:p>
+      <w:pPr>
+        <w:ind w:left="720"/>
+        <w:rPr>
+          <w:color w:val="000000" w:themeColor="text1"/>
+        </w:rPr>
+      </w:pPr>
+      <w:r>
+        <w:rPr>
+          <w:color w:val="000000" w:themeColor="text1"/>
+        </w:rPr>
+        <w:t>+</w:t>
+      </w:r>
+      <w:r>
+        <w:rPr>
+          <w:color w:val="000000" w:themeColor="text1"/>
+        </w:rPr>
+        <w:t xml:space="preserve"> </w:t>
+      </w:r>
+      <w:r>
+        <w:rPr>
+          <w:color w:val="000000" w:themeColor="text1"/>
+        </w:rPr>
+        <w:t xml:space="preserve">Đầu mỗi tuần sẽ có một buổi họp để thống kê các công việc cần phải làm. </w:t>
+      </w:r>
+    </w:p>
+    <w:p>
+      <w:pPr>
+        <w:ind w:left="720"/>
+        <w:rPr>
+          <w:color w:val="000000" w:themeColor="text1"/>
+        </w:rPr>
+      </w:pPr>
+      <w:r>
+        <w:rPr>
+          <w:color w:val="000000" w:themeColor="text1"/>
+        </w:rPr>
+        <w:t>+</w:t>
+      </w:r>
+      <w:r>
+        <w:rPr>
+          <w:color w:val="000000" w:themeColor="text1"/>
+        </w:rPr>
+        <w:t xml:space="preserve"> </w:t>
+      </w:r>
+      <w:r>
+        <w:rPr>
+          <w:color w:val="000000" w:themeColor="text1"/>
+        </w:rPr>
+        <w:t xml:space="preserve">Cuối mỗi tuần sẽ có một buổi tổng kết để đánh giá kết quả đạt được trong tuần. </w:t>
+      </w:r>
+    </w:p>
+    <w:p>
+      <w:pPr>
+        <w:ind w:left="720"/>
+        <w:rPr>
+          <w:color w:val="000000" w:themeColor="text1"/>
+        </w:rPr>
+      </w:pPr>
+      <w:r>
+        <w:rPr>
+          <w:color w:val="000000" w:themeColor="text1"/>
+        </w:rPr>
+        <w:t xml:space="preserve">+ Thời gian và địa điểm được lên lịch cụ thể. </w:t>
+      </w:r>
+      <w:r>
+        <w:rPr>
+          <w:color w:val="000000" w:themeColor="text1"/>
+        </w:rPr>
+        <w:t>Thời gian tối đa cho mỗi buổi họp là 45 phút.</w:t>
+      </w:r>
+    </w:p>
+    <w:p>
+      <w:pPr>
+        <w:ind w:left="720"/>
+        <w:rPr>
+          <w:color w:val="000000" w:themeColor="text1"/>
+        </w:rPr>
+      </w:pPr>
+      <w:r>
+        <w:rPr>
+          <w:color w:val="000000" w:themeColor="text1"/>
+        </w:rPr>
+        <w:t xml:space="preserve">+ </w:t>
+      </w:r>
+      <w:r>
+        <w:rPr>
+          <w:color w:val="000000" w:themeColor="text1"/>
+        </w:rPr>
+        <w:t>Luôn có thư ký ghi lại biên bản họp. Biên bản sẽ được gửi đến các thành viên liên quan để triển khai theo kế hoạch.</w:t>
+      </w:r>
+    </w:p>
+    <w:p>
+      <w:r>
+        <w:t xml:space="preserve">- </w:t>
+      </w:r>
+      <w:r>
+        <w:t>Các quy</w:t>
+      </w:r>
+      <w:r>
+        <w:t xml:space="preserve"> định về họp hành với khách hàng</w:t>
+      </w:r>
+    </w:p>
+    <w:p>
+      <w:pPr>
+        <w:ind w:left="720"/>
+      </w:pPr>
+      <w:r>
+        <w:t>+ Luôn có thư ký lập biên bản họp</w:t>
+      </w:r>
+      <w:r>
+        <w:rPr>
+          <w:color w:val="000000" w:themeColor="text1"/>
+        </w:rPr>
+        <w:t xml:space="preserve"> </w:t>
+      </w:r>
+      <w:r>
+        <w:rPr>
+          <w:color w:val="000000" w:themeColor="text1"/>
+        </w:rPr>
+        <w:t>và ghi chép đầy đủ (cỏ thể ghi âm)</w:t>
+      </w:r>
+      <w:r>
+        <w:t>.</w:t>
+      </w:r>
+    </w:p>
+    <w:p>
+      <w:pPr>
+        <w:ind w:left="720"/>
+      </w:pPr>
+      <w:r>
+        <w:t>+ Có yêu cầu mới thì thư ký cần triển khai lại cho đội dự án.</w:t>
+      </w:r>
+    </w:p>
+    <w:p>
+      <w:pPr>
+        <w:ind w:left="720"/>
+      </w:pPr>
+      <w:r>
+        <w:t>+ Phải lên lịch trước và thời gian địa điểm cụ thể.</w:t>
+      </w:r>
+    </w:p>
+    <w:p>
+      <w:pPr>
+        <w:ind w:left="720"/>
+      </w:pPr>
+      <w:r>
+        <w:t>+</w:t>
+      </w:r>
+      <w:bookmarkStart w:id="13" w:name="_Toc25660391"/>
+      <w:r>
+        <w:t xml:space="preserve"> Phải có lập trình viên trong buổi trao đổi với khách hàng để trả lời các câu hỏi kỹ thuật.</w:t>
+      </w:r>
+    </w:p>
+    <w:p>
+      <w:pPr>
         <w:rPr>
           <w:b/>
           <w:bCs/>
@@ -6441,8 +6623,7 @@
           <w:sz w:val="26"/>
           <w:szCs w:val="26"/>
         </w:rPr>
-        <w:t xml:space="preserve">4.2. </w:t>
-      </w:r>
+      </w:pPr>
       <w:r>
         <w:rPr>
           <w:b/>
@@ -6451,7 +6632,7 @@
           <w:sz w:val="26"/>
           <w:szCs w:val="26"/>
         </w:rPr>
-        <w:t>Các quy</w:t>
+        <w:t>4.</w:t>
       </w:r>
       <w:r>
         <w:rPr>
@@ -6461,77 +6642,180 @@
           <w:sz w:val="26"/>
           <w:szCs w:val="26"/>
         </w:rPr>
-        <w:t xml:space="preserve"> định về họp hành với khách hàng</w:t>
-      </w:r>
-    </w:p>
-    <w:p>
-      <w:pPr>
-        <w:rPr>
-          <w:color w:val="000000" w:themeColor="text1"/>
-        </w:rPr>
-      </w:pPr>
-      <w:bookmarkStart w:id="14" w:name="_Toc25660391"/>
-      <w:r>
-        <w:rPr>
-          <w:color w:val="000000" w:themeColor="text1"/>
-        </w:rPr>
-        <w:t xml:space="preserve">- </w:t>
-      </w:r>
-      <w:r>
-        <w:rPr>
-          <w:color w:val="000000" w:themeColor="text1"/>
-        </w:rPr>
-        <w:t>Các cuộc trao đổi thông qua email về sản phẩm với khách hàng phải được CC đầy đủ cho các thành viên liên quan.</w:t>
-      </w:r>
-    </w:p>
-    <w:p>
-      <w:pPr>
-        <w:rPr>
-          <w:color w:val="000000" w:themeColor="text1"/>
-        </w:rPr>
-      </w:pPr>
-      <w:r>
-        <w:rPr>
-          <w:color w:val="000000" w:themeColor="text1"/>
-        </w:rPr>
-        <w:t xml:space="preserve">- </w:t>
-      </w:r>
-      <w:r>
-        <w:rPr>
-          <w:color w:val="000000" w:themeColor="text1"/>
-        </w:rPr>
-        <w:t xml:space="preserve">Các cuộc trao đổi trực tiếp với khách hàng cần được lập </w:t>
-      </w:r>
-      <w:r>
-        <w:rPr>
-          <w:color w:val="000000" w:themeColor="text1"/>
-        </w:rPr>
-        <w:t>biên bản và ghi chép đầy đủ (cỏ thể ghi âm).</w:t>
-      </w:r>
-    </w:p>
+        <w:t>3</w:t>
+      </w:r>
+      <w:r>
+        <w:rPr>
+          <w:b/>
+          <w:bCs/>
+          <w:color w:val="943634" w:themeColor="accent2" w:themeShade="BF"/>
+          <w:sz w:val="26"/>
+          <w:szCs w:val="26"/>
+        </w:rPr>
+        <w:t>.</w:t>
+      </w:r>
+      <w:r>
+        <w:rPr>
+          <w:b/>
+          <w:bCs/>
+          <w:color w:val="943634" w:themeColor="accent2" w:themeShade="BF"/>
+          <w:sz w:val="26"/>
+          <w:szCs w:val="26"/>
+        </w:rPr>
+        <w:t xml:space="preserve"> </w:t>
+      </w:r>
+      <w:r>
+        <w:rPr>
+          <w:b/>
+          <w:bCs/>
+          <w:color w:val="943634" w:themeColor="accent2" w:themeShade="BF"/>
+          <w:sz w:val="26"/>
+          <w:szCs w:val="26"/>
+        </w:rPr>
+        <w:t>Quản lý và chia sẻ mã nguồn</w:t>
+      </w:r>
+    </w:p>
+    <w:p>
+      <w:r>
+        <w:t xml:space="preserve">Quản lý </w:t>
+      </w:r>
+      <w:r>
+        <w:t xml:space="preserve">và chia sẻ </w:t>
+      </w:r>
+      <w:r>
+        <w:t>mã nguồn, tài liệu đều dựa trên Git.</w:t>
+      </w:r>
+    </w:p>
+    <w:p>
+      <w:r>
+        <w:t>+ Mỗi thành viên liên quan đến dự án đều phải có tài khoản Git.</w:t>
+      </w:r>
+    </w:p>
+    <w:p>
+      <w:r>
+        <w:t xml:space="preserve">+ </w:t>
+      </w:r>
+      <w:r>
+        <w:t>Tạo một Repository chung cho cả nhóm chứa toàn bộ chương trình</w:t>
+      </w:r>
+      <w:r>
+        <w:t>.</w:t>
+      </w:r>
+    </w:p>
+    <w:p>
+      <w:r>
+        <w:t xml:space="preserve">+ </w:t>
+      </w:r>
+      <w:r>
+        <w:t>Repository được tổ chức với 4 th</w:t>
+      </w:r>
+      <w:r>
+        <w:t>ư mục</w:t>
+      </w:r>
+      <w:r>
+        <w:t xml:space="preserve"> chính: </w:t>
+      </w:r>
+      <w:r>
+        <w:t>docs, references, release, source</w:t>
+      </w:r>
+      <w:r>
+        <w:t>.</w:t>
+      </w:r>
+    </w:p>
+    <w:p>
+      <w:pPr>
+        <w:jc w:val="center"/>
+      </w:pPr>
+      <w:r>
+        <w:rPr>
+          <w:noProof/>
+          <w:lang w:eastAsia="en-US" w:bidi="ar-SA"/>
+        </w:rPr>
+        <w:drawing>
+          <wp:inline distT="0" distB="0" distL="0" distR="0" wp14:anchorId="7935181C" wp14:editId="04EAE116">
+            <wp:extent cx="2880625" cy="908935"/>
+            <wp:effectExtent l="0" t="0" r="0" b="5715"/>
+            <wp:docPr id="17" name="Picture 17"/>
+            <wp:cNvGraphicFramePr>
+              <a:graphicFrameLocks xmlns:a="http://schemas.openxmlformats.org/drawingml/2006/main" noChangeAspect="1"/>
+            </wp:cNvGraphicFramePr>
+            <a:graphic xmlns:a="http://schemas.openxmlformats.org/drawingml/2006/main">
+              <a:graphicData uri="http://schemas.openxmlformats.org/drawingml/2006/picture">
+                <pic:pic xmlns:pic="http://schemas.openxmlformats.org/drawingml/2006/picture">
+                  <pic:nvPicPr>
+                    <pic:cNvPr id="1" name=""/>
+                    <pic:cNvPicPr/>
+                  </pic:nvPicPr>
+                  <pic:blipFill>
+                    <a:blip r:embed="rId9"/>
+                    <a:stretch>
+                      <a:fillRect/>
+                    </a:stretch>
+                  </pic:blipFill>
+                  <pic:spPr>
+                    <a:xfrm>
+                      <a:off x="0" y="0"/>
+                      <a:ext cx="2917994" cy="920726"/>
+                    </a:xfrm>
+                    <a:prstGeom prst="rect">
+                      <a:avLst/>
+                    </a:prstGeom>
+                  </pic:spPr>
+                </pic:pic>
+              </a:graphicData>
+            </a:graphic>
+          </wp:inline>
+        </w:drawing>
+      </w:r>
+    </w:p>
+    <w:p>
+      <w:r>
+        <w:t xml:space="preserve">+ </w:t>
+      </w:r>
+      <w:r>
+        <w:rPr>
+          <w:lang w:val="fr-FR"/>
+        </w:rPr>
+        <w:t xml:space="preserve">Mỗi thành viên trong nhóm </w:t>
+      </w:r>
+      <w:r>
+        <w:rPr>
+          <w:lang w:val="fr-FR"/>
+        </w:rPr>
+        <w:t xml:space="preserve">dự án </w:t>
+      </w:r>
+      <w:r>
+        <w:rPr>
+          <w:lang w:val="fr-FR"/>
+        </w:rPr>
+        <w:t>phải upload các chỉnh sửa lên GitHub.</w:t>
+      </w:r>
+    </w:p>
+    <w:p/>
     <w:p>
       <w:pPr>
         <w:pStyle w:val="Heading1"/>
         <w:jc w:val="both"/>
       </w:pPr>
       <w:r>
+        <w:lastRenderedPageBreak/>
         <w:t>Ước lượng</w:t>
       </w:r>
       <w:r>
         <w:t xml:space="preserve"> chung</w:t>
       </w:r>
-      <w:bookmarkEnd w:id="14"/>
+      <w:bookmarkEnd w:id="13"/>
     </w:p>
     <w:p>
       <w:pPr>
         <w:pStyle w:val="Heading2"/>
         <w:jc w:val="both"/>
       </w:pPr>
-      <w:bookmarkStart w:id="15" w:name="_Toc25660392"/>
+      <w:bookmarkStart w:id="14" w:name="_Toc25660392"/>
       <w:r>
         <w:t>Ước lượng tính năng</w:t>
       </w:r>
-      <w:bookmarkEnd w:id="15"/>
+      <w:bookmarkEnd w:id="14"/>
     </w:p>
     <w:p>
       <w:r>
@@ -6617,7 +6901,6 @@
           <w:noProof/>
           <w:lang w:eastAsia="en-US" w:bidi="ar-SA"/>
         </w:rPr>
-        <w:lastRenderedPageBreak/>
         <w:drawing>
           <wp:inline distT="0" distB="0" distL="0" distR="0" wp14:anchorId="133ECE5F" wp14:editId="682733FF">
             <wp:extent cx="5257800" cy="3295650"/>
@@ -6666,11 +6949,11 @@
         <w:pStyle w:val="Heading2"/>
         <w:jc w:val="both"/>
       </w:pPr>
-      <w:bookmarkStart w:id="16" w:name="_Toc25660393"/>
+      <w:bookmarkStart w:id="15" w:name="_Toc25660393"/>
       <w:r>
         <w:t>Work Breakdown Structure</w:t>
       </w:r>
-      <w:bookmarkEnd w:id="16"/>
+      <w:bookmarkEnd w:id="15"/>
     </w:p>
     <w:p>
       <w:pPr>
@@ -6742,11 +7025,11 @@
         <w:pStyle w:val="Heading2"/>
         <w:jc w:val="both"/>
       </w:pPr>
-      <w:bookmarkStart w:id="17" w:name="_Toc25660394"/>
+      <w:bookmarkStart w:id="16" w:name="_Toc25660394"/>
       <w:r>
         <w:t>Ước lượng thời gian</w:t>
       </w:r>
-      <w:bookmarkEnd w:id="17"/>
+      <w:bookmarkEnd w:id="16"/>
     </w:p>
     <w:p>
       <w:r>
@@ -6767,11 +7050,11 @@
         <w:pStyle w:val="Heading2"/>
         <w:jc w:val="both"/>
       </w:pPr>
-      <w:bookmarkStart w:id="18" w:name="_Toc25660395"/>
+      <w:bookmarkStart w:id="17" w:name="_Toc25660395"/>
       <w:r>
         <w:t>Ước lượng rủi ro</w:t>
       </w:r>
-      <w:bookmarkEnd w:id="18"/>
+      <w:bookmarkEnd w:id="17"/>
     </w:p>
     <w:p>
       <w:r>
@@ -6879,6 +7162,7 @@
           <w:spacing w:val="-1"/>
           <w:shd w:val="clear" w:color="auto" w:fill="FFFFFF"/>
         </w:rPr>
+        <w:lastRenderedPageBreak/>
         <w:t>- Số lượng người dùng tăng cao so với yêu cầu ban đầu, dẫn đến website có thể sập tạm thời hoặc không đáp ứng được độ tải</w:t>
       </w:r>
     </w:p>
@@ -6887,11 +7171,11 @@
         <w:pStyle w:val="Heading1"/>
         <w:jc w:val="both"/>
       </w:pPr>
-      <w:bookmarkStart w:id="19" w:name="_Toc25660396"/>
+      <w:bookmarkStart w:id="18" w:name="_Toc25660396"/>
       <w:r>
         <w:t>Ước lượng giá thành</w:t>
       </w:r>
-      <w:bookmarkEnd w:id="19"/>
+      <w:bookmarkEnd w:id="18"/>
     </w:p>
     <w:p>
       <w:r>
@@ -7001,7 +7285,6 @@
         <w:rPr>
           <w:i/>
         </w:rPr>
-        <w:lastRenderedPageBreak/>
         <w:t>+ Chi phí hoisting, domain: 15 triệu</w:t>
       </w:r>
     </w:p>
@@ -7102,124 +7385,138 @@
         <w:pStyle w:val="Heading1"/>
         <w:jc w:val="both"/>
       </w:pPr>
-      <w:bookmarkStart w:id="20" w:name="_Toc25660397"/>
+      <w:bookmarkStart w:id="19" w:name="_Toc25660397"/>
       <w:r>
         <w:t>Ước lượng chất lượng</w:t>
       </w:r>
+      <w:bookmarkEnd w:id="19"/>
+    </w:p>
+    <w:p>
+      <w:r>
+        <w:t>Ước lượng số dòng code</w:t>
+      </w:r>
+      <w:r>
+        <w:t>: 30000 dòng</w:t>
+      </w:r>
+    </w:p>
+    <w:p>
+      <w:r>
+        <w:t>Ước lượng số testcase</w:t>
+      </w:r>
+      <w:r>
+        <w:t xml:space="preserve">: </w:t>
+      </w:r>
+    </w:p>
+    <w:p>
+      <w:pPr>
+        <w:ind w:left="720"/>
+        <w:rPr>
+          <w:i/>
+        </w:rPr>
+      </w:pPr>
+      <w:r>
+        <w:rPr>
+          <w:i/>
+        </w:rPr>
+        <w:t>+ login: 10 test case</w:t>
+      </w:r>
+    </w:p>
+    <w:p>
+      <w:pPr>
+        <w:ind w:left="720"/>
+        <w:rPr>
+          <w:i/>
+        </w:rPr>
+      </w:pPr>
+      <w:r>
+        <w:rPr>
+          <w:i/>
+        </w:rPr>
+        <w:t>+ register: 30 test case</w:t>
+      </w:r>
+    </w:p>
+    <w:p>
+      <w:pPr>
+        <w:ind w:left="720"/>
+        <w:rPr>
+          <w:i/>
+        </w:rPr>
+      </w:pPr>
+      <w:r>
+        <w:rPr>
+          <w:i/>
+        </w:rPr>
+        <w:t>+ reset-password: 10 test case</w:t>
+      </w:r>
+    </w:p>
+    <w:p>
+      <w:pPr>
+        <w:ind w:left="720"/>
+        <w:rPr>
+          <w:i/>
+        </w:rPr>
+      </w:pPr>
+      <w:r>
+        <w:rPr>
+          <w:i/>
+        </w:rPr>
+        <w:t>+ update profile: 25 test case</w:t>
+      </w:r>
+    </w:p>
+    <w:p>
+      <w:pPr>
+        <w:ind w:left="720"/>
+        <w:rPr>
+          <w:i/>
+        </w:rPr>
+      </w:pPr>
+      <w:r>
+        <w:rPr>
+          <w:i/>
+        </w:rPr>
+        <w:t>+ thêm giỏ hàng: 20 test case</w:t>
+      </w:r>
+    </w:p>
+    <w:p>
+      <w:pPr>
+        <w:ind w:left="720"/>
+        <w:rPr>
+          <w:i/>
+        </w:rPr>
+      </w:pPr>
+      <w:r>
+        <w:rPr>
+          <w:i/>
+        </w:rPr>
+        <w:t>+ thanh toán : 25 test case</w:t>
+      </w:r>
+    </w:p>
+    <w:p>
+      <w:pPr>
+        <w:ind w:left="720"/>
+        <w:rPr>
+          <w:i/>
+        </w:rPr>
+      </w:pPr>
+      <w:r>
+        <w:rPr>
+          <w:i/>
+        </w:rPr>
+        <w:t>+ xem lịch sử mua h</w:t>
+      </w:r>
+      <w:r>
+        <w:rPr>
+          <w:i/>
+        </w:rPr>
+        <w:t>à</w:t>
+      </w:r>
+      <w:bookmarkStart w:id="20" w:name="_GoBack"/>
       <w:bookmarkEnd w:id="20"/>
-    </w:p>
-    <w:p>
-      <w:r>
-        <w:t>Ước lượng số dòng code</w:t>
-      </w:r>
-      <w:r>
-        <w:t>: 30000 dòng</w:t>
-      </w:r>
-    </w:p>
-    <w:p>
-      <w:r>
-        <w:t>Ước lượng số testcase</w:t>
-      </w:r>
-      <w:r>
-        <w:t xml:space="preserve">: </w:t>
-      </w:r>
-    </w:p>
-    <w:p>
-      <w:pPr>
-        <w:ind w:left="720"/>
+      <w:r>
         <w:rPr>
           <w:i/>
         </w:rPr>
-      </w:pPr>
-      <w:r>
-        <w:rPr>
-          <w:i/>
-        </w:rPr>
-        <w:t>+ login: 10 test case</w:t>
-      </w:r>
-    </w:p>
-    <w:p>
-      <w:pPr>
-        <w:ind w:left="720"/>
-        <w:rPr>
-          <w:i/>
-        </w:rPr>
-      </w:pPr>
-      <w:r>
-        <w:rPr>
-          <w:i/>
-        </w:rPr>
-        <w:t>+ register: 30 test case</w:t>
-      </w:r>
-    </w:p>
-    <w:p>
-      <w:pPr>
-        <w:ind w:left="720"/>
-        <w:rPr>
-          <w:i/>
-        </w:rPr>
-      </w:pPr>
-      <w:r>
-        <w:rPr>
-          <w:i/>
-        </w:rPr>
-        <w:t>+ reset-password: 10 test case</w:t>
-      </w:r>
-    </w:p>
-    <w:p>
-      <w:pPr>
-        <w:ind w:left="720"/>
-        <w:rPr>
-          <w:i/>
-        </w:rPr>
-      </w:pPr>
-      <w:r>
-        <w:rPr>
-          <w:i/>
-        </w:rPr>
-        <w:t>+ update profile: 25 test case</w:t>
-      </w:r>
-    </w:p>
-    <w:p>
-      <w:pPr>
-        <w:ind w:left="720"/>
-        <w:rPr>
-          <w:i/>
-        </w:rPr>
-      </w:pPr>
-      <w:r>
-        <w:rPr>
-          <w:i/>
-        </w:rPr>
-        <w:t>+ thêm giỏ hàng: 20 test case</w:t>
-      </w:r>
-    </w:p>
-    <w:p>
-      <w:pPr>
-        <w:ind w:left="720"/>
-        <w:rPr>
-          <w:i/>
-        </w:rPr>
-      </w:pPr>
-      <w:r>
-        <w:rPr>
-          <w:i/>
-        </w:rPr>
-        <w:t>+ thanh toán : 25 test case</w:t>
-      </w:r>
-    </w:p>
-    <w:p>
-      <w:pPr>
-        <w:ind w:left="720"/>
-        <w:rPr>
-          <w:i/>
-        </w:rPr>
-      </w:pPr>
-      <w:r>
-        <w:rPr>
-          <w:i/>
-        </w:rPr>
-        <w:t>+ xem lịch sử mua hang: 10 test case</w:t>
+        <w:t>ng: 10 test case</w:t>
       </w:r>
     </w:p>
     <w:p>
@@ -7880,9 +8177,6 @@
       <w:r>
         <w:t>”</w:t>
       </w:r>
-      <w:r>
-        <w:tab/>
-      </w:r>
     </w:p>
     <w:p>
       <w:pPr>
@@ -7947,7 +8241,7 @@
         <w:ind w:left="720"/>
       </w:pPr>
       <w:r>
-        <w:t>“Cái này thì ông yên tâm, phần mềm cúa chúng tôi có thể chạy trên bất kỳ hệ điều hành Windows nào!”………………………………………………………………..</w:t>
+        <w:t>“Cái này thì ông yên tâm, phần mềm cúa chúng tôi có thể chạy trên bất kỳ hệ điều hành Windows nào!”</w:t>
       </w:r>
     </w:p>
     <w:p>
@@ -8025,7 +8319,7 @@
         <w:t xml:space="preserve"> triệu đồng</w:t>
       </w:r>
       <w:r>
-        <w:t>”……………………………………….</w:t>
+        <w:t>”</w:t>
       </w:r>
     </w:p>
     <w:p>
@@ -8331,7 +8625,7 @@
 </file>
 
 <file path=word/endnotes.xml><?xml version="1.0" encoding="utf-8"?>
-<w:endnotes xmlns:wpc="http://schemas.microsoft.com/office/word/2010/wordprocessingCanvas" xmlns:cx="http://schemas.microsoft.com/office/drawing/2014/chartex" xmlns:cx1="http://schemas.microsoft.com/office/drawing/2015/9/8/chartex" xmlns:mc="http://schemas.openxmlformats.org/markup-compatibility/2006" xmlns:o="urn:schemas-microsoft-com:office:office" xmlns:r="http://schemas.openxmlformats.org/officeDocument/2006/relationships" xmlns:m="http://schemas.openxmlformats.org/officeDocument/2006/math" xmlns:v="urn:schemas-microsoft-com:vml" xmlns:wp14="http://schemas.microsoft.com/office/word/2010/wordprocessingDrawing" xmlns:wp="http://schemas.openxmlformats.org/drawingml/2006/wordprocessingDrawing" xmlns:w10="urn:schemas-microsoft-com:office:word" xmlns:w="http://schemas.openxmlformats.org/wordprocessingml/2006/main" xmlns:w14="http://schemas.microsoft.com/office/word/2010/wordml" xmlns:w15="http://schemas.microsoft.com/office/word/2012/wordml" xmlns:w16se="http://schemas.microsoft.com/office/word/2015/wordml/symex" xmlns:wpg="http://schemas.microsoft.com/office/word/2010/wordprocessingGroup" xmlns:wpi="http://schemas.microsoft.com/office/word/2010/wordprocessingInk" xmlns:wne="http://schemas.microsoft.com/office/word/2006/wordml" xmlns:wps="http://schemas.microsoft.com/office/word/2010/wordprocessingShape" mc:Ignorable="w14 w15 w16se wp14">
+<w:endnotes xmlns:wpc="http://schemas.microsoft.com/office/word/2010/wordprocessingCanvas" xmlns:cx="http://schemas.microsoft.com/office/drawing/2014/chartex" xmlns:cx1="http://schemas.microsoft.com/office/drawing/2015/9/8/chartex" xmlns:cx2="http://schemas.microsoft.com/office/drawing/2015/10/21/chartex" xmlns:cx3="http://schemas.microsoft.com/office/drawing/2016/5/9/chartex" xmlns:cx4="http://schemas.microsoft.com/office/drawing/2016/5/10/chartex" xmlns:cx5="http://schemas.microsoft.com/office/drawing/2016/5/11/chartex" xmlns:cx6="http://schemas.microsoft.com/office/drawing/2016/5/12/chartex" xmlns:cx7="http://schemas.microsoft.com/office/drawing/2016/5/13/chartex" xmlns:cx8="http://schemas.microsoft.com/office/drawing/2016/5/14/chartex" xmlns:mc="http://schemas.openxmlformats.org/markup-compatibility/2006" xmlns:aink="http://schemas.microsoft.com/office/drawing/2016/ink" xmlns:am3d="http://schemas.microsoft.com/office/drawing/2017/model3d" xmlns:o="urn:schemas-microsoft-com:office:office" xmlns:r="http://schemas.openxmlformats.org/officeDocument/2006/relationships" xmlns:m="http://schemas.openxmlformats.org/officeDocument/2006/math" xmlns:v="urn:schemas-microsoft-com:vml" xmlns:wp14="http://schemas.microsoft.com/office/word/2010/wordprocessingDrawing" xmlns:wp="http://schemas.openxmlformats.org/drawingml/2006/wordprocessingDrawing" xmlns:w10="urn:schemas-microsoft-com:office:word" xmlns:w="http://schemas.openxmlformats.org/wordprocessingml/2006/main" xmlns:w14="http://schemas.microsoft.com/office/word/2010/wordml" xmlns:w15="http://schemas.microsoft.com/office/word/2012/wordml" xmlns:w16cid="http://schemas.microsoft.com/office/word/2016/wordml/cid" xmlns:w16se="http://schemas.microsoft.com/office/word/2015/wordml/symex" xmlns:wpg="http://schemas.microsoft.com/office/word/2010/wordprocessingGroup" xmlns:wpi="http://schemas.microsoft.com/office/word/2010/wordprocessingInk" xmlns:wne="http://schemas.microsoft.com/office/word/2006/wordml" xmlns:wps="http://schemas.microsoft.com/office/word/2010/wordprocessingShape" mc:Ignorable="w14 w15 w16se w16cid wp14">
   <w:endnote w:type="separator" w:id="-1">
     <w:p>
       <w:r>
@@ -8352,7 +8646,7 @@
 </file>
 
 <file path=word/footer1.xml><?xml version="1.0" encoding="utf-8"?>
-<w:ftr xmlns:wpc="http://schemas.microsoft.com/office/word/2010/wordprocessingCanvas" xmlns:cx="http://schemas.microsoft.com/office/drawing/2014/chartex" xmlns:cx1="http://schemas.microsoft.com/office/drawing/2015/9/8/chartex" xmlns:mc="http://schemas.openxmlformats.org/markup-compatibility/2006" xmlns:o="urn:schemas-microsoft-com:office:office" xmlns:r="http://schemas.openxmlformats.org/officeDocument/2006/relationships" xmlns:m="http://schemas.openxmlformats.org/officeDocument/2006/math" xmlns:v="urn:schemas-microsoft-com:vml" xmlns:wp14="http://schemas.microsoft.com/office/word/2010/wordprocessingDrawing" xmlns:wp="http://schemas.openxmlformats.org/drawingml/2006/wordprocessingDrawing" xmlns:w10="urn:schemas-microsoft-com:office:word" xmlns:w="http://schemas.openxmlformats.org/wordprocessingml/2006/main" xmlns:w14="http://schemas.microsoft.com/office/word/2010/wordml" xmlns:w15="http://schemas.microsoft.com/office/word/2012/wordml" xmlns:w16se="http://schemas.microsoft.com/office/word/2015/wordml/symex" xmlns:wpg="http://schemas.microsoft.com/office/word/2010/wordprocessingGroup" xmlns:wpi="http://schemas.microsoft.com/office/word/2010/wordprocessingInk" xmlns:wne="http://schemas.microsoft.com/office/word/2006/wordml" xmlns:wps="http://schemas.microsoft.com/office/word/2010/wordprocessingShape" mc:Ignorable="w14 w15 w16se wp14">
+<w:ftr xmlns:wpc="http://schemas.microsoft.com/office/word/2010/wordprocessingCanvas" xmlns:cx="http://schemas.microsoft.com/office/drawing/2014/chartex" xmlns:cx1="http://schemas.microsoft.com/office/drawing/2015/9/8/chartex" xmlns:cx2="http://schemas.microsoft.com/office/drawing/2015/10/21/chartex" xmlns:cx3="http://schemas.microsoft.com/office/drawing/2016/5/9/chartex" xmlns:cx4="http://schemas.microsoft.com/office/drawing/2016/5/10/chartex" xmlns:cx5="http://schemas.microsoft.com/office/drawing/2016/5/11/chartex" xmlns:cx6="http://schemas.microsoft.com/office/drawing/2016/5/12/chartex" xmlns:cx7="http://schemas.microsoft.com/office/drawing/2016/5/13/chartex" xmlns:cx8="http://schemas.microsoft.com/office/drawing/2016/5/14/chartex" xmlns:mc="http://schemas.openxmlformats.org/markup-compatibility/2006" xmlns:aink="http://schemas.microsoft.com/office/drawing/2016/ink" xmlns:am3d="http://schemas.microsoft.com/office/drawing/2017/model3d" xmlns:o="urn:schemas-microsoft-com:office:office" xmlns:r="http://schemas.openxmlformats.org/officeDocument/2006/relationships" xmlns:m="http://schemas.openxmlformats.org/officeDocument/2006/math" xmlns:v="urn:schemas-microsoft-com:vml" xmlns:wp14="http://schemas.microsoft.com/office/word/2010/wordprocessingDrawing" xmlns:wp="http://schemas.openxmlformats.org/drawingml/2006/wordprocessingDrawing" xmlns:w10="urn:schemas-microsoft-com:office:word" xmlns:w="http://schemas.openxmlformats.org/wordprocessingml/2006/main" xmlns:w14="http://schemas.microsoft.com/office/word/2010/wordml" xmlns:w15="http://schemas.microsoft.com/office/word/2012/wordml" xmlns:w16cid="http://schemas.microsoft.com/office/word/2016/wordml/cid" xmlns:w16se="http://schemas.microsoft.com/office/word/2015/wordml/symex" xmlns:wpg="http://schemas.microsoft.com/office/word/2010/wordprocessingGroup" xmlns:wpi="http://schemas.microsoft.com/office/word/2010/wordprocessingInk" xmlns:wne="http://schemas.microsoft.com/office/word/2006/wordml" xmlns:wps="http://schemas.microsoft.com/office/word/2010/wordprocessingShape" mc:Ignorable="w14 w15 w16se w16cid wp14">
   <w:p>
     <w:pPr>
       <w:pStyle w:val="Footer"/>
@@ -8430,7 +8724,7 @@
 </file>
 
 <file path=word/footer2.xml><?xml version="1.0" encoding="utf-8"?>
-<w:ftr xmlns:wpc="http://schemas.microsoft.com/office/word/2010/wordprocessingCanvas" xmlns:cx="http://schemas.microsoft.com/office/drawing/2014/chartex" xmlns:cx1="http://schemas.microsoft.com/office/drawing/2015/9/8/chartex" xmlns:mc="http://schemas.openxmlformats.org/markup-compatibility/2006" xmlns:o="urn:schemas-microsoft-com:office:office" xmlns:r="http://schemas.openxmlformats.org/officeDocument/2006/relationships" xmlns:m="http://schemas.openxmlformats.org/officeDocument/2006/math" xmlns:v="urn:schemas-microsoft-com:vml" xmlns:wp14="http://schemas.microsoft.com/office/word/2010/wordprocessingDrawing" xmlns:wp="http://schemas.openxmlformats.org/drawingml/2006/wordprocessingDrawing" xmlns:w10="urn:schemas-microsoft-com:office:word" xmlns:w="http://schemas.openxmlformats.org/wordprocessingml/2006/main" xmlns:w14="http://schemas.microsoft.com/office/word/2010/wordml" xmlns:w15="http://schemas.microsoft.com/office/word/2012/wordml" xmlns:w16se="http://schemas.microsoft.com/office/word/2015/wordml/symex" xmlns:wpg="http://schemas.microsoft.com/office/word/2010/wordprocessingGroup" xmlns:wpi="http://schemas.microsoft.com/office/word/2010/wordprocessingInk" xmlns:wne="http://schemas.microsoft.com/office/word/2006/wordml" xmlns:wps="http://schemas.microsoft.com/office/word/2010/wordprocessingShape" mc:Ignorable="w14 w15 w16se wp14">
+<w:ftr xmlns:wpc="http://schemas.microsoft.com/office/word/2010/wordprocessingCanvas" xmlns:cx="http://schemas.microsoft.com/office/drawing/2014/chartex" xmlns:cx1="http://schemas.microsoft.com/office/drawing/2015/9/8/chartex" xmlns:cx2="http://schemas.microsoft.com/office/drawing/2015/10/21/chartex" xmlns:cx3="http://schemas.microsoft.com/office/drawing/2016/5/9/chartex" xmlns:cx4="http://schemas.microsoft.com/office/drawing/2016/5/10/chartex" xmlns:cx5="http://schemas.microsoft.com/office/drawing/2016/5/11/chartex" xmlns:cx6="http://schemas.microsoft.com/office/drawing/2016/5/12/chartex" xmlns:cx7="http://schemas.microsoft.com/office/drawing/2016/5/13/chartex" xmlns:cx8="http://schemas.microsoft.com/office/drawing/2016/5/14/chartex" xmlns:mc="http://schemas.openxmlformats.org/markup-compatibility/2006" xmlns:aink="http://schemas.microsoft.com/office/drawing/2016/ink" xmlns:am3d="http://schemas.microsoft.com/office/drawing/2017/model3d" xmlns:o="urn:schemas-microsoft-com:office:office" xmlns:r="http://schemas.openxmlformats.org/officeDocument/2006/relationships" xmlns:m="http://schemas.openxmlformats.org/officeDocument/2006/math" xmlns:v="urn:schemas-microsoft-com:vml" xmlns:wp14="http://schemas.microsoft.com/office/word/2010/wordprocessingDrawing" xmlns:wp="http://schemas.openxmlformats.org/drawingml/2006/wordprocessingDrawing" xmlns:w10="urn:schemas-microsoft-com:office:word" xmlns:w="http://schemas.openxmlformats.org/wordprocessingml/2006/main" xmlns:w14="http://schemas.microsoft.com/office/word/2010/wordml" xmlns:w15="http://schemas.microsoft.com/office/word/2012/wordml" xmlns:w16cid="http://schemas.microsoft.com/office/word/2016/wordml/cid" xmlns:w16se="http://schemas.microsoft.com/office/word/2015/wordml/symex" xmlns:wpg="http://schemas.microsoft.com/office/word/2010/wordprocessingGroup" xmlns:wpi="http://schemas.microsoft.com/office/word/2010/wordprocessingInk" xmlns:wne="http://schemas.microsoft.com/office/word/2006/wordml" xmlns:wps="http://schemas.microsoft.com/office/word/2010/wordprocessingShape" mc:Ignorable="w14 w15 w16se w16cid wp14">
   <w:p>
     <w:pPr>
       <w:pStyle w:val="Footer"/>
@@ -8598,14 +8892,14 @@
 </file>
 
 <file path=word/footer3.xml><?xml version="1.0" encoding="utf-8"?>
-<w:ftr xmlns:wpc="http://schemas.microsoft.com/office/word/2010/wordprocessingCanvas" xmlns:cx="http://schemas.microsoft.com/office/drawing/2014/chartex" xmlns:cx1="http://schemas.microsoft.com/office/drawing/2015/9/8/chartex" xmlns:mc="http://schemas.openxmlformats.org/markup-compatibility/2006" xmlns:o="urn:schemas-microsoft-com:office:office" xmlns:r="http://schemas.openxmlformats.org/officeDocument/2006/relationships" xmlns:m="http://schemas.openxmlformats.org/officeDocument/2006/math" xmlns:v="urn:schemas-microsoft-com:vml" xmlns:wp14="http://schemas.microsoft.com/office/word/2010/wordprocessingDrawing" xmlns:wp="http://schemas.openxmlformats.org/drawingml/2006/wordprocessingDrawing" xmlns:w10="urn:schemas-microsoft-com:office:word" xmlns:w="http://schemas.openxmlformats.org/wordprocessingml/2006/main" xmlns:w14="http://schemas.microsoft.com/office/word/2010/wordml" xmlns:w15="http://schemas.microsoft.com/office/word/2012/wordml" xmlns:w16se="http://schemas.microsoft.com/office/word/2015/wordml/symex" xmlns:wpg="http://schemas.microsoft.com/office/word/2010/wordprocessingGroup" xmlns:wpi="http://schemas.microsoft.com/office/word/2010/wordprocessingInk" xmlns:wne="http://schemas.microsoft.com/office/word/2006/wordml" xmlns:wps="http://schemas.microsoft.com/office/word/2010/wordprocessingShape" mc:Ignorable="w14 w15 w16se wp14">
+<w:ftr xmlns:wpc="http://schemas.microsoft.com/office/word/2010/wordprocessingCanvas" xmlns:cx="http://schemas.microsoft.com/office/drawing/2014/chartex" xmlns:cx1="http://schemas.microsoft.com/office/drawing/2015/9/8/chartex" xmlns:cx2="http://schemas.microsoft.com/office/drawing/2015/10/21/chartex" xmlns:cx3="http://schemas.microsoft.com/office/drawing/2016/5/9/chartex" xmlns:cx4="http://schemas.microsoft.com/office/drawing/2016/5/10/chartex" xmlns:cx5="http://schemas.microsoft.com/office/drawing/2016/5/11/chartex" xmlns:cx6="http://schemas.microsoft.com/office/drawing/2016/5/12/chartex" xmlns:cx7="http://schemas.microsoft.com/office/drawing/2016/5/13/chartex" xmlns:cx8="http://schemas.microsoft.com/office/drawing/2016/5/14/chartex" xmlns:mc="http://schemas.openxmlformats.org/markup-compatibility/2006" xmlns:aink="http://schemas.microsoft.com/office/drawing/2016/ink" xmlns:am3d="http://schemas.microsoft.com/office/drawing/2017/model3d" xmlns:o="urn:schemas-microsoft-com:office:office" xmlns:r="http://schemas.openxmlformats.org/officeDocument/2006/relationships" xmlns:m="http://schemas.openxmlformats.org/officeDocument/2006/math" xmlns:v="urn:schemas-microsoft-com:vml" xmlns:wp14="http://schemas.microsoft.com/office/word/2010/wordprocessingDrawing" xmlns:wp="http://schemas.openxmlformats.org/drawingml/2006/wordprocessingDrawing" xmlns:w10="urn:schemas-microsoft-com:office:word" xmlns:w="http://schemas.openxmlformats.org/wordprocessingml/2006/main" xmlns:w14="http://schemas.microsoft.com/office/word/2010/wordml" xmlns:w15="http://schemas.microsoft.com/office/word/2012/wordml" xmlns:w16cid="http://schemas.microsoft.com/office/word/2016/wordml/cid" xmlns:w16se="http://schemas.microsoft.com/office/word/2015/wordml/symex" xmlns:wpg="http://schemas.microsoft.com/office/word/2010/wordprocessingGroup" xmlns:wpi="http://schemas.microsoft.com/office/word/2010/wordprocessingInk" xmlns:wne="http://schemas.microsoft.com/office/word/2006/wordml" xmlns:wps="http://schemas.microsoft.com/office/word/2010/wordprocessingShape" mc:Ignorable="w14 w15 w16se w16cid wp14">
   <w:p/>
   <w:p/>
 </w:ftr>
 </file>
 
 <file path=word/footer4.xml><?xml version="1.0" encoding="utf-8"?>
-<w:ftr xmlns:wpc="http://schemas.microsoft.com/office/word/2010/wordprocessingCanvas" xmlns:cx="http://schemas.microsoft.com/office/drawing/2014/chartex" xmlns:cx1="http://schemas.microsoft.com/office/drawing/2015/9/8/chartex" xmlns:mc="http://schemas.openxmlformats.org/markup-compatibility/2006" xmlns:o="urn:schemas-microsoft-com:office:office" xmlns:r="http://schemas.openxmlformats.org/officeDocument/2006/relationships" xmlns:m="http://schemas.openxmlformats.org/officeDocument/2006/math" xmlns:v="urn:schemas-microsoft-com:vml" xmlns:wp14="http://schemas.microsoft.com/office/word/2010/wordprocessingDrawing" xmlns:wp="http://schemas.openxmlformats.org/drawingml/2006/wordprocessingDrawing" xmlns:w10="urn:schemas-microsoft-com:office:word" xmlns:w="http://schemas.openxmlformats.org/wordprocessingml/2006/main" xmlns:w14="http://schemas.microsoft.com/office/word/2010/wordml" xmlns:w15="http://schemas.microsoft.com/office/word/2012/wordml" xmlns:w16se="http://schemas.microsoft.com/office/word/2015/wordml/symex" xmlns:wpg="http://schemas.microsoft.com/office/word/2010/wordprocessingGroup" xmlns:wpi="http://schemas.microsoft.com/office/word/2010/wordprocessingInk" xmlns:wne="http://schemas.microsoft.com/office/word/2006/wordml" xmlns:wps="http://schemas.microsoft.com/office/word/2010/wordprocessingShape" mc:Ignorable="w14 w15 w16se wp14">
+<w:ftr xmlns:wpc="http://schemas.microsoft.com/office/word/2010/wordprocessingCanvas" xmlns:cx="http://schemas.microsoft.com/office/drawing/2014/chartex" xmlns:cx1="http://schemas.microsoft.com/office/drawing/2015/9/8/chartex" xmlns:cx2="http://schemas.microsoft.com/office/drawing/2015/10/21/chartex" xmlns:cx3="http://schemas.microsoft.com/office/drawing/2016/5/9/chartex" xmlns:cx4="http://schemas.microsoft.com/office/drawing/2016/5/10/chartex" xmlns:cx5="http://schemas.microsoft.com/office/drawing/2016/5/11/chartex" xmlns:cx6="http://schemas.microsoft.com/office/drawing/2016/5/12/chartex" xmlns:cx7="http://schemas.microsoft.com/office/drawing/2016/5/13/chartex" xmlns:cx8="http://schemas.microsoft.com/office/drawing/2016/5/14/chartex" xmlns:mc="http://schemas.openxmlformats.org/markup-compatibility/2006" xmlns:aink="http://schemas.microsoft.com/office/drawing/2016/ink" xmlns:am3d="http://schemas.microsoft.com/office/drawing/2017/model3d" xmlns:o="urn:schemas-microsoft-com:office:office" xmlns:r="http://schemas.openxmlformats.org/officeDocument/2006/relationships" xmlns:m="http://schemas.openxmlformats.org/officeDocument/2006/math" xmlns:v="urn:schemas-microsoft-com:vml" xmlns:wp14="http://schemas.microsoft.com/office/word/2010/wordprocessingDrawing" xmlns:wp="http://schemas.openxmlformats.org/drawingml/2006/wordprocessingDrawing" xmlns:w10="urn:schemas-microsoft-com:office:word" xmlns:w="http://schemas.openxmlformats.org/wordprocessingml/2006/main" xmlns:w14="http://schemas.microsoft.com/office/word/2010/wordml" xmlns:w15="http://schemas.microsoft.com/office/word/2012/wordml" xmlns:w16cid="http://schemas.microsoft.com/office/word/2016/wordml/cid" xmlns:w16se="http://schemas.microsoft.com/office/word/2015/wordml/symex" xmlns:wpg="http://schemas.microsoft.com/office/word/2010/wordprocessingGroup" xmlns:wpi="http://schemas.microsoft.com/office/word/2010/wordprocessingInk" xmlns:wne="http://schemas.microsoft.com/office/word/2006/wordml" xmlns:wps="http://schemas.microsoft.com/office/word/2010/wordprocessingShape" mc:Ignorable="w14 w15 w16se w16cid wp14">
   <w:p>
     <w:pPr>
       <w:pStyle w:val="Footer"/>
@@ -8732,13 +9026,13 @@
 </file>
 
 <file path=word/footer5.xml><?xml version="1.0" encoding="utf-8"?>
-<w:ftr xmlns:wpc="http://schemas.microsoft.com/office/word/2010/wordprocessingCanvas" xmlns:cx="http://schemas.microsoft.com/office/drawing/2014/chartex" xmlns:cx1="http://schemas.microsoft.com/office/drawing/2015/9/8/chartex" xmlns:mc="http://schemas.openxmlformats.org/markup-compatibility/2006" xmlns:o="urn:schemas-microsoft-com:office:office" xmlns:r="http://schemas.openxmlformats.org/officeDocument/2006/relationships" xmlns:m="http://schemas.openxmlformats.org/officeDocument/2006/math" xmlns:v="urn:schemas-microsoft-com:vml" xmlns:wp14="http://schemas.microsoft.com/office/word/2010/wordprocessingDrawing" xmlns:wp="http://schemas.openxmlformats.org/drawingml/2006/wordprocessingDrawing" xmlns:w10="urn:schemas-microsoft-com:office:word" xmlns:w="http://schemas.openxmlformats.org/wordprocessingml/2006/main" xmlns:w14="http://schemas.microsoft.com/office/word/2010/wordml" xmlns:w15="http://schemas.microsoft.com/office/word/2012/wordml" xmlns:w16se="http://schemas.microsoft.com/office/word/2015/wordml/symex" xmlns:wpg="http://schemas.microsoft.com/office/word/2010/wordprocessingGroup" xmlns:wpi="http://schemas.microsoft.com/office/word/2010/wordprocessingInk" xmlns:wne="http://schemas.microsoft.com/office/word/2006/wordml" xmlns:wps="http://schemas.microsoft.com/office/word/2010/wordprocessingShape" mc:Ignorable="w14 w15 w16se wp14">
+<w:ftr xmlns:wpc="http://schemas.microsoft.com/office/word/2010/wordprocessingCanvas" xmlns:cx="http://schemas.microsoft.com/office/drawing/2014/chartex" xmlns:cx1="http://schemas.microsoft.com/office/drawing/2015/9/8/chartex" xmlns:cx2="http://schemas.microsoft.com/office/drawing/2015/10/21/chartex" xmlns:cx3="http://schemas.microsoft.com/office/drawing/2016/5/9/chartex" xmlns:cx4="http://schemas.microsoft.com/office/drawing/2016/5/10/chartex" xmlns:cx5="http://schemas.microsoft.com/office/drawing/2016/5/11/chartex" xmlns:cx6="http://schemas.microsoft.com/office/drawing/2016/5/12/chartex" xmlns:cx7="http://schemas.microsoft.com/office/drawing/2016/5/13/chartex" xmlns:cx8="http://schemas.microsoft.com/office/drawing/2016/5/14/chartex" xmlns:mc="http://schemas.openxmlformats.org/markup-compatibility/2006" xmlns:aink="http://schemas.microsoft.com/office/drawing/2016/ink" xmlns:am3d="http://schemas.microsoft.com/office/drawing/2017/model3d" xmlns:o="urn:schemas-microsoft-com:office:office" xmlns:r="http://schemas.openxmlformats.org/officeDocument/2006/relationships" xmlns:m="http://schemas.openxmlformats.org/officeDocument/2006/math" xmlns:v="urn:schemas-microsoft-com:vml" xmlns:wp14="http://schemas.microsoft.com/office/word/2010/wordprocessingDrawing" xmlns:wp="http://schemas.openxmlformats.org/drawingml/2006/wordprocessingDrawing" xmlns:w10="urn:schemas-microsoft-com:office:word" xmlns:w="http://schemas.openxmlformats.org/wordprocessingml/2006/main" xmlns:w14="http://schemas.microsoft.com/office/word/2010/wordml" xmlns:w15="http://schemas.microsoft.com/office/word/2012/wordml" xmlns:w16cid="http://schemas.microsoft.com/office/word/2016/wordml/cid" xmlns:w16se="http://schemas.microsoft.com/office/word/2015/wordml/symex" xmlns:wpg="http://schemas.microsoft.com/office/word/2010/wordprocessingGroup" xmlns:wpi="http://schemas.microsoft.com/office/word/2010/wordprocessingInk" xmlns:wne="http://schemas.microsoft.com/office/word/2006/wordml" xmlns:wps="http://schemas.microsoft.com/office/word/2010/wordprocessingShape" mc:Ignorable="w14 w15 w16se w16cid wp14">
   <w:p/>
 </w:ftr>
 </file>
 
 <file path=word/footnotes.xml><?xml version="1.0" encoding="utf-8"?>
-<w:footnotes xmlns:wpc="http://schemas.microsoft.com/office/word/2010/wordprocessingCanvas" xmlns:cx="http://schemas.microsoft.com/office/drawing/2014/chartex" xmlns:cx1="http://schemas.microsoft.com/office/drawing/2015/9/8/chartex" xmlns:mc="http://schemas.openxmlformats.org/markup-compatibility/2006" xmlns:o="urn:schemas-microsoft-com:office:office" xmlns:r="http://schemas.openxmlformats.org/officeDocument/2006/relationships" xmlns:m="http://schemas.openxmlformats.org/officeDocument/2006/math" xmlns:v="urn:schemas-microsoft-com:vml" xmlns:wp14="http://schemas.microsoft.com/office/word/2010/wordprocessingDrawing" xmlns:wp="http://schemas.openxmlformats.org/drawingml/2006/wordprocessingDrawing" xmlns:w10="urn:schemas-microsoft-com:office:word" xmlns:w="http://schemas.openxmlformats.org/wordprocessingml/2006/main" xmlns:w14="http://schemas.microsoft.com/office/word/2010/wordml" xmlns:w15="http://schemas.microsoft.com/office/word/2012/wordml" xmlns:w16se="http://schemas.microsoft.com/office/word/2015/wordml/symex" xmlns:wpg="http://schemas.microsoft.com/office/word/2010/wordprocessingGroup" xmlns:wpi="http://schemas.microsoft.com/office/word/2010/wordprocessingInk" xmlns:wne="http://schemas.microsoft.com/office/word/2006/wordml" xmlns:wps="http://schemas.microsoft.com/office/word/2010/wordprocessingShape" mc:Ignorable="w14 w15 w16se wp14">
+<w:footnotes xmlns:wpc="http://schemas.microsoft.com/office/word/2010/wordprocessingCanvas" xmlns:cx="http://schemas.microsoft.com/office/drawing/2014/chartex" xmlns:cx1="http://schemas.microsoft.com/office/drawing/2015/9/8/chartex" xmlns:cx2="http://schemas.microsoft.com/office/drawing/2015/10/21/chartex" xmlns:cx3="http://schemas.microsoft.com/office/drawing/2016/5/9/chartex" xmlns:cx4="http://schemas.microsoft.com/office/drawing/2016/5/10/chartex" xmlns:cx5="http://schemas.microsoft.com/office/drawing/2016/5/11/chartex" xmlns:cx6="http://schemas.microsoft.com/office/drawing/2016/5/12/chartex" xmlns:cx7="http://schemas.microsoft.com/office/drawing/2016/5/13/chartex" xmlns:cx8="http://schemas.microsoft.com/office/drawing/2016/5/14/chartex" xmlns:mc="http://schemas.openxmlformats.org/markup-compatibility/2006" xmlns:aink="http://schemas.microsoft.com/office/drawing/2016/ink" xmlns:am3d="http://schemas.microsoft.com/office/drawing/2017/model3d" xmlns:o="urn:schemas-microsoft-com:office:office" xmlns:r="http://schemas.openxmlformats.org/officeDocument/2006/relationships" xmlns:m="http://schemas.openxmlformats.org/officeDocument/2006/math" xmlns:v="urn:schemas-microsoft-com:vml" xmlns:wp14="http://schemas.microsoft.com/office/word/2010/wordprocessingDrawing" xmlns:wp="http://schemas.openxmlformats.org/drawingml/2006/wordprocessingDrawing" xmlns:w10="urn:schemas-microsoft-com:office:word" xmlns:w="http://schemas.openxmlformats.org/wordprocessingml/2006/main" xmlns:w14="http://schemas.microsoft.com/office/word/2010/wordml" xmlns:w15="http://schemas.microsoft.com/office/word/2012/wordml" xmlns:w16cid="http://schemas.microsoft.com/office/word/2016/wordml/cid" xmlns:w16se="http://schemas.microsoft.com/office/word/2015/wordml/symex" xmlns:wpg="http://schemas.microsoft.com/office/word/2010/wordprocessingGroup" xmlns:wpi="http://schemas.microsoft.com/office/word/2010/wordprocessingInk" xmlns:wne="http://schemas.microsoft.com/office/word/2006/wordml" xmlns:wps="http://schemas.microsoft.com/office/word/2010/wordprocessingShape" mc:Ignorable="w14 w15 w16se w16cid wp14">
   <w:footnote w:type="separator" w:id="-1">
     <w:p>
       <w:r>
@@ -8759,7 +9053,7 @@
 </file>
 
 <file path=word/header1.xml><?xml version="1.0" encoding="utf-8"?>
-<w:hdr xmlns:wpc="http://schemas.microsoft.com/office/word/2010/wordprocessingCanvas" xmlns:cx="http://schemas.microsoft.com/office/drawing/2014/chartex" xmlns:cx1="http://schemas.microsoft.com/office/drawing/2015/9/8/chartex" xmlns:mc="http://schemas.openxmlformats.org/markup-compatibility/2006" xmlns:o="urn:schemas-microsoft-com:office:office" xmlns:r="http://schemas.openxmlformats.org/officeDocument/2006/relationships" xmlns:m="http://schemas.openxmlformats.org/officeDocument/2006/math" xmlns:v="urn:schemas-microsoft-com:vml" xmlns:wp14="http://schemas.microsoft.com/office/word/2010/wordprocessingDrawing" xmlns:wp="http://schemas.openxmlformats.org/drawingml/2006/wordprocessingDrawing" xmlns:w10="urn:schemas-microsoft-com:office:word" xmlns:w="http://schemas.openxmlformats.org/wordprocessingml/2006/main" xmlns:w14="http://schemas.microsoft.com/office/word/2010/wordml" xmlns:w15="http://schemas.microsoft.com/office/word/2012/wordml" xmlns:w16se="http://schemas.microsoft.com/office/word/2015/wordml/symex" xmlns:wpg="http://schemas.microsoft.com/office/word/2010/wordprocessingGroup" xmlns:wpi="http://schemas.microsoft.com/office/word/2010/wordprocessingInk" xmlns:wne="http://schemas.microsoft.com/office/word/2006/wordml" xmlns:wps="http://schemas.microsoft.com/office/word/2010/wordprocessingShape" mc:Ignorable="w14 w15 w16se wp14">
+<w:hdr xmlns:wpc="http://schemas.microsoft.com/office/word/2010/wordprocessingCanvas" xmlns:cx="http://schemas.microsoft.com/office/drawing/2014/chartex" xmlns:cx1="http://schemas.microsoft.com/office/drawing/2015/9/8/chartex" xmlns:cx2="http://schemas.microsoft.com/office/drawing/2015/10/21/chartex" xmlns:cx3="http://schemas.microsoft.com/office/drawing/2016/5/9/chartex" xmlns:cx4="http://schemas.microsoft.com/office/drawing/2016/5/10/chartex" xmlns:cx5="http://schemas.microsoft.com/office/drawing/2016/5/11/chartex" xmlns:cx6="http://schemas.microsoft.com/office/drawing/2016/5/12/chartex" xmlns:cx7="http://schemas.microsoft.com/office/drawing/2016/5/13/chartex" xmlns:cx8="http://schemas.microsoft.com/office/drawing/2016/5/14/chartex" xmlns:mc="http://schemas.openxmlformats.org/markup-compatibility/2006" xmlns:aink="http://schemas.microsoft.com/office/drawing/2016/ink" xmlns:am3d="http://schemas.microsoft.com/office/drawing/2017/model3d" xmlns:o="urn:schemas-microsoft-com:office:office" xmlns:r="http://schemas.openxmlformats.org/officeDocument/2006/relationships" xmlns:m="http://schemas.openxmlformats.org/officeDocument/2006/math" xmlns:v="urn:schemas-microsoft-com:vml" xmlns:wp14="http://schemas.microsoft.com/office/word/2010/wordprocessingDrawing" xmlns:wp="http://schemas.openxmlformats.org/drawingml/2006/wordprocessingDrawing" xmlns:w10="urn:schemas-microsoft-com:office:word" xmlns:w="http://schemas.openxmlformats.org/wordprocessingml/2006/main" xmlns:w14="http://schemas.microsoft.com/office/word/2010/wordml" xmlns:w15="http://schemas.microsoft.com/office/word/2012/wordml" xmlns:w16cid="http://schemas.microsoft.com/office/word/2016/wordml/cid" xmlns:w16se="http://schemas.microsoft.com/office/word/2015/wordml/symex" xmlns:wpg="http://schemas.microsoft.com/office/word/2010/wordprocessingGroup" xmlns:wpi="http://schemas.microsoft.com/office/word/2010/wordprocessingInk" xmlns:wne="http://schemas.microsoft.com/office/word/2006/wordml" xmlns:wps="http://schemas.microsoft.com/office/word/2010/wordprocessingShape" mc:Ignorable="w14 w15 w16se w16cid wp14">
   <w:p>
     <w:pPr>
       <w:pStyle w:val="Header"/>
@@ -8791,13 +9085,13 @@
 </file>
 
 <file path=word/header2.xml><?xml version="1.0" encoding="utf-8"?>
-<w:hdr xmlns:wpc="http://schemas.microsoft.com/office/word/2010/wordprocessingCanvas" xmlns:cx="http://schemas.microsoft.com/office/drawing/2014/chartex" xmlns:cx1="http://schemas.microsoft.com/office/drawing/2015/9/8/chartex" xmlns:mc="http://schemas.openxmlformats.org/markup-compatibility/2006" xmlns:o="urn:schemas-microsoft-com:office:office" xmlns:r="http://schemas.openxmlformats.org/officeDocument/2006/relationships" xmlns:m="http://schemas.openxmlformats.org/officeDocument/2006/math" xmlns:v="urn:schemas-microsoft-com:vml" xmlns:wp14="http://schemas.microsoft.com/office/word/2010/wordprocessingDrawing" xmlns:wp="http://schemas.openxmlformats.org/drawingml/2006/wordprocessingDrawing" xmlns:w10="urn:schemas-microsoft-com:office:word" xmlns:w="http://schemas.openxmlformats.org/wordprocessingml/2006/main" xmlns:w14="http://schemas.microsoft.com/office/word/2010/wordml" xmlns:w15="http://schemas.microsoft.com/office/word/2012/wordml" xmlns:w16se="http://schemas.microsoft.com/office/word/2015/wordml/symex" xmlns:wpg="http://schemas.microsoft.com/office/word/2010/wordprocessingGroup" xmlns:wpi="http://schemas.microsoft.com/office/word/2010/wordprocessingInk" xmlns:wne="http://schemas.microsoft.com/office/word/2006/wordml" xmlns:wps="http://schemas.microsoft.com/office/word/2010/wordprocessingShape" mc:Ignorable="w14 w15 w16se wp14">
+<w:hdr xmlns:wpc="http://schemas.microsoft.com/office/word/2010/wordprocessingCanvas" xmlns:cx="http://schemas.microsoft.com/office/drawing/2014/chartex" xmlns:cx1="http://schemas.microsoft.com/office/drawing/2015/9/8/chartex" xmlns:cx2="http://schemas.microsoft.com/office/drawing/2015/10/21/chartex" xmlns:cx3="http://schemas.microsoft.com/office/drawing/2016/5/9/chartex" xmlns:cx4="http://schemas.microsoft.com/office/drawing/2016/5/10/chartex" xmlns:cx5="http://schemas.microsoft.com/office/drawing/2016/5/11/chartex" xmlns:cx6="http://schemas.microsoft.com/office/drawing/2016/5/12/chartex" xmlns:cx7="http://schemas.microsoft.com/office/drawing/2016/5/13/chartex" xmlns:cx8="http://schemas.microsoft.com/office/drawing/2016/5/14/chartex" xmlns:mc="http://schemas.openxmlformats.org/markup-compatibility/2006" xmlns:aink="http://schemas.microsoft.com/office/drawing/2016/ink" xmlns:am3d="http://schemas.microsoft.com/office/drawing/2017/model3d" xmlns:o="urn:schemas-microsoft-com:office:office" xmlns:r="http://schemas.openxmlformats.org/officeDocument/2006/relationships" xmlns:m="http://schemas.openxmlformats.org/officeDocument/2006/math" xmlns:v="urn:schemas-microsoft-com:vml" xmlns:wp14="http://schemas.microsoft.com/office/word/2010/wordprocessingDrawing" xmlns:wp="http://schemas.openxmlformats.org/drawingml/2006/wordprocessingDrawing" xmlns:w10="urn:schemas-microsoft-com:office:word" xmlns:w="http://schemas.openxmlformats.org/wordprocessingml/2006/main" xmlns:w14="http://schemas.microsoft.com/office/word/2010/wordml" xmlns:w15="http://schemas.microsoft.com/office/word/2012/wordml" xmlns:w16cid="http://schemas.microsoft.com/office/word/2016/wordml/cid" xmlns:w16se="http://schemas.microsoft.com/office/word/2015/wordml/symex" xmlns:wpg="http://schemas.microsoft.com/office/word/2010/wordprocessingGroup" xmlns:wpi="http://schemas.microsoft.com/office/word/2010/wordprocessingInk" xmlns:wne="http://schemas.microsoft.com/office/word/2006/wordml" xmlns:wps="http://schemas.microsoft.com/office/word/2010/wordprocessingShape" mc:Ignorable="w14 w15 w16se w16cid wp14">
   <w:p/>
 </w:hdr>
 </file>
 
 <file path=word/header3.xml><?xml version="1.0" encoding="utf-8"?>
-<w:hdr xmlns:wpc="http://schemas.microsoft.com/office/word/2010/wordprocessingCanvas" xmlns:cx="http://schemas.microsoft.com/office/drawing/2014/chartex" xmlns:cx1="http://schemas.microsoft.com/office/drawing/2015/9/8/chartex" xmlns:mc="http://schemas.openxmlformats.org/markup-compatibility/2006" xmlns:o="urn:schemas-microsoft-com:office:office" xmlns:r="http://schemas.openxmlformats.org/officeDocument/2006/relationships" xmlns:m="http://schemas.openxmlformats.org/officeDocument/2006/math" xmlns:v="urn:schemas-microsoft-com:vml" xmlns:wp14="http://schemas.microsoft.com/office/word/2010/wordprocessingDrawing" xmlns:wp="http://schemas.openxmlformats.org/drawingml/2006/wordprocessingDrawing" xmlns:w10="urn:schemas-microsoft-com:office:word" xmlns:w="http://schemas.openxmlformats.org/wordprocessingml/2006/main" xmlns:w14="http://schemas.microsoft.com/office/word/2010/wordml" xmlns:w15="http://schemas.microsoft.com/office/word/2012/wordml" xmlns:w16se="http://schemas.microsoft.com/office/word/2015/wordml/symex" xmlns:wpg="http://schemas.microsoft.com/office/word/2010/wordprocessingGroup" xmlns:wpi="http://schemas.microsoft.com/office/word/2010/wordprocessingInk" xmlns:wne="http://schemas.microsoft.com/office/word/2006/wordml" xmlns:wps="http://schemas.microsoft.com/office/word/2010/wordprocessingShape" mc:Ignorable="w14 w15 w16se wp14">
+<w:hdr xmlns:wpc="http://schemas.microsoft.com/office/word/2010/wordprocessingCanvas" xmlns:cx="http://schemas.microsoft.com/office/drawing/2014/chartex" xmlns:cx1="http://schemas.microsoft.com/office/drawing/2015/9/8/chartex" xmlns:cx2="http://schemas.microsoft.com/office/drawing/2015/10/21/chartex" xmlns:cx3="http://schemas.microsoft.com/office/drawing/2016/5/9/chartex" xmlns:cx4="http://schemas.microsoft.com/office/drawing/2016/5/10/chartex" xmlns:cx5="http://schemas.microsoft.com/office/drawing/2016/5/11/chartex" xmlns:cx6="http://schemas.microsoft.com/office/drawing/2016/5/12/chartex" xmlns:cx7="http://schemas.microsoft.com/office/drawing/2016/5/13/chartex" xmlns:cx8="http://schemas.microsoft.com/office/drawing/2016/5/14/chartex" xmlns:mc="http://schemas.openxmlformats.org/markup-compatibility/2006" xmlns:aink="http://schemas.microsoft.com/office/drawing/2016/ink" xmlns:am3d="http://schemas.microsoft.com/office/drawing/2017/model3d" xmlns:o="urn:schemas-microsoft-com:office:office" xmlns:r="http://schemas.openxmlformats.org/officeDocument/2006/relationships" xmlns:m="http://schemas.openxmlformats.org/officeDocument/2006/math" xmlns:v="urn:schemas-microsoft-com:vml" xmlns:wp14="http://schemas.microsoft.com/office/word/2010/wordprocessingDrawing" xmlns:wp="http://schemas.openxmlformats.org/drawingml/2006/wordprocessingDrawing" xmlns:w10="urn:schemas-microsoft-com:office:word" xmlns:w="http://schemas.openxmlformats.org/wordprocessingml/2006/main" xmlns:w14="http://schemas.microsoft.com/office/word/2010/wordml" xmlns:w15="http://schemas.microsoft.com/office/word/2012/wordml" xmlns:w16cid="http://schemas.microsoft.com/office/word/2016/wordml/cid" xmlns:w16se="http://schemas.microsoft.com/office/word/2015/wordml/symex" xmlns:wpg="http://schemas.microsoft.com/office/word/2010/wordprocessingGroup" xmlns:wpi="http://schemas.microsoft.com/office/word/2010/wordprocessingInk" xmlns:wne="http://schemas.microsoft.com/office/word/2006/wordml" xmlns:wps="http://schemas.microsoft.com/office/word/2010/wordprocessingShape" mc:Ignorable="w14 w15 w16se w16cid wp14">
   <w:p>
     <w:pPr>
       <w:pStyle w:val="Header"/>
@@ -8934,7 +9228,7 @@
             </wp:anchor>
           </w:drawing>
         </mc:Choice>
-        <mc:Fallback xmlns:w16cid="http://schemas.microsoft.com/office/word/2016/wordml/cid" xmlns:am3d="http://schemas.microsoft.com/office/drawing/2017/model3d" xmlns:aink="http://schemas.microsoft.com/office/drawing/2016/ink" xmlns:cx8="http://schemas.microsoft.com/office/drawing/2016/5/14/chartex" xmlns:cx7="http://schemas.microsoft.com/office/drawing/2016/5/13/chartex" xmlns:cx6="http://schemas.microsoft.com/office/drawing/2016/5/12/chartex" xmlns:cx5="http://schemas.microsoft.com/office/drawing/2016/5/11/chartex" xmlns:cx4="http://schemas.microsoft.com/office/drawing/2016/5/10/chartex" xmlns:cx3="http://schemas.microsoft.com/office/drawing/2016/5/9/chartex" xmlns:cx2="http://schemas.microsoft.com/office/drawing/2015/10/21/chartex">
+        <mc:Fallback>
           <w:pict>
             <v:shapetype w14:anchorId="2A850F9D" id="_x0000_t202" coordsize="21600,21600" o:spt="202" path="m,l,21600r21600,l21600,xe">
               <v:stroke joinstyle="miter"/>
@@ -9032,13 +9326,13 @@
 </file>
 
 <file path=word/header4.xml><?xml version="1.0" encoding="utf-8"?>
-<w:hdr xmlns:wpc="http://schemas.microsoft.com/office/word/2010/wordprocessingCanvas" xmlns:cx="http://schemas.microsoft.com/office/drawing/2014/chartex" xmlns:cx1="http://schemas.microsoft.com/office/drawing/2015/9/8/chartex" xmlns:mc="http://schemas.openxmlformats.org/markup-compatibility/2006" xmlns:o="urn:schemas-microsoft-com:office:office" xmlns:r="http://schemas.openxmlformats.org/officeDocument/2006/relationships" xmlns:m="http://schemas.openxmlformats.org/officeDocument/2006/math" xmlns:v="urn:schemas-microsoft-com:vml" xmlns:wp14="http://schemas.microsoft.com/office/word/2010/wordprocessingDrawing" xmlns:wp="http://schemas.openxmlformats.org/drawingml/2006/wordprocessingDrawing" xmlns:w10="urn:schemas-microsoft-com:office:word" xmlns:w="http://schemas.openxmlformats.org/wordprocessingml/2006/main" xmlns:w14="http://schemas.microsoft.com/office/word/2010/wordml" xmlns:w15="http://schemas.microsoft.com/office/word/2012/wordml" xmlns:w16se="http://schemas.microsoft.com/office/word/2015/wordml/symex" xmlns:wpg="http://schemas.microsoft.com/office/word/2010/wordprocessingGroup" xmlns:wpi="http://schemas.microsoft.com/office/word/2010/wordprocessingInk" xmlns:wne="http://schemas.microsoft.com/office/word/2006/wordml" xmlns:wps="http://schemas.microsoft.com/office/word/2010/wordprocessingShape" mc:Ignorable="w14 w15 w16se wp14">
+<w:hdr xmlns:wpc="http://schemas.microsoft.com/office/word/2010/wordprocessingCanvas" xmlns:cx="http://schemas.microsoft.com/office/drawing/2014/chartex" xmlns:cx1="http://schemas.microsoft.com/office/drawing/2015/9/8/chartex" xmlns:cx2="http://schemas.microsoft.com/office/drawing/2015/10/21/chartex" xmlns:cx3="http://schemas.microsoft.com/office/drawing/2016/5/9/chartex" xmlns:cx4="http://schemas.microsoft.com/office/drawing/2016/5/10/chartex" xmlns:cx5="http://schemas.microsoft.com/office/drawing/2016/5/11/chartex" xmlns:cx6="http://schemas.microsoft.com/office/drawing/2016/5/12/chartex" xmlns:cx7="http://schemas.microsoft.com/office/drawing/2016/5/13/chartex" xmlns:cx8="http://schemas.microsoft.com/office/drawing/2016/5/14/chartex" xmlns:mc="http://schemas.openxmlformats.org/markup-compatibility/2006" xmlns:aink="http://schemas.microsoft.com/office/drawing/2016/ink" xmlns:am3d="http://schemas.microsoft.com/office/drawing/2017/model3d" xmlns:o="urn:schemas-microsoft-com:office:office" xmlns:r="http://schemas.openxmlformats.org/officeDocument/2006/relationships" xmlns:m="http://schemas.openxmlformats.org/officeDocument/2006/math" xmlns:v="urn:schemas-microsoft-com:vml" xmlns:wp14="http://schemas.microsoft.com/office/word/2010/wordprocessingDrawing" xmlns:wp="http://schemas.openxmlformats.org/drawingml/2006/wordprocessingDrawing" xmlns:w10="urn:schemas-microsoft-com:office:word" xmlns:w="http://schemas.openxmlformats.org/wordprocessingml/2006/main" xmlns:w14="http://schemas.microsoft.com/office/word/2010/wordml" xmlns:w15="http://schemas.microsoft.com/office/word/2012/wordml" xmlns:w16cid="http://schemas.microsoft.com/office/word/2016/wordml/cid" xmlns:w16se="http://schemas.microsoft.com/office/word/2015/wordml/symex" xmlns:wpg="http://schemas.microsoft.com/office/word/2010/wordprocessingGroup" xmlns:wpi="http://schemas.microsoft.com/office/word/2010/wordprocessingInk" xmlns:wne="http://schemas.microsoft.com/office/word/2006/wordml" xmlns:wps="http://schemas.microsoft.com/office/word/2010/wordprocessingShape" mc:Ignorable="w14 w15 w16se w16cid wp14">
   <w:p/>
 </w:hdr>
 </file>
 
 <file path=word/numbering.xml><?xml version="1.0" encoding="utf-8"?>
-<w:numbering xmlns:wpc="http://schemas.microsoft.com/office/word/2010/wordprocessingCanvas" xmlns:cx="http://schemas.microsoft.com/office/drawing/2014/chartex" xmlns:cx1="http://schemas.microsoft.com/office/drawing/2015/9/8/chartex" xmlns:mc="http://schemas.openxmlformats.org/markup-compatibility/2006" xmlns:o="urn:schemas-microsoft-com:office:office" xmlns:r="http://schemas.openxmlformats.org/officeDocument/2006/relationships" xmlns:m="http://schemas.openxmlformats.org/officeDocument/2006/math" xmlns:v="urn:schemas-microsoft-com:vml" xmlns:wp14="http://schemas.microsoft.com/office/word/2010/wordprocessingDrawing" xmlns:wp="http://schemas.openxmlformats.org/drawingml/2006/wordprocessingDrawing" xmlns:w10="urn:schemas-microsoft-com:office:word" xmlns:w="http://schemas.openxmlformats.org/wordprocessingml/2006/main" xmlns:w14="http://schemas.microsoft.com/office/word/2010/wordml" xmlns:w15="http://schemas.microsoft.com/office/word/2012/wordml" xmlns:w16se="http://schemas.microsoft.com/office/word/2015/wordml/symex" xmlns:wpg="http://schemas.microsoft.com/office/word/2010/wordprocessingGroup" xmlns:wpi="http://schemas.microsoft.com/office/word/2010/wordprocessingInk" xmlns:wne="http://schemas.microsoft.com/office/word/2006/wordml" xmlns:wps="http://schemas.microsoft.com/office/word/2010/wordprocessingShape" mc:Ignorable="w14 w15 w16se wp14">
+<w:numbering xmlns:wpc="http://schemas.microsoft.com/office/word/2010/wordprocessingCanvas" xmlns:cx="http://schemas.microsoft.com/office/drawing/2014/chartex" xmlns:cx1="http://schemas.microsoft.com/office/drawing/2015/9/8/chartex" xmlns:cx2="http://schemas.microsoft.com/office/drawing/2015/10/21/chartex" xmlns:cx3="http://schemas.microsoft.com/office/drawing/2016/5/9/chartex" xmlns:cx4="http://schemas.microsoft.com/office/drawing/2016/5/10/chartex" xmlns:cx5="http://schemas.microsoft.com/office/drawing/2016/5/11/chartex" xmlns:cx6="http://schemas.microsoft.com/office/drawing/2016/5/12/chartex" xmlns:cx7="http://schemas.microsoft.com/office/drawing/2016/5/13/chartex" xmlns:cx8="http://schemas.microsoft.com/office/drawing/2016/5/14/chartex" xmlns:mc="http://schemas.openxmlformats.org/markup-compatibility/2006" xmlns:aink="http://schemas.microsoft.com/office/drawing/2016/ink" xmlns:am3d="http://schemas.microsoft.com/office/drawing/2017/model3d" xmlns:o="urn:schemas-microsoft-com:office:office" xmlns:r="http://schemas.openxmlformats.org/officeDocument/2006/relationships" xmlns:m="http://schemas.openxmlformats.org/officeDocument/2006/math" xmlns:v="urn:schemas-microsoft-com:vml" xmlns:wp14="http://schemas.microsoft.com/office/word/2010/wordprocessingDrawing" xmlns:wp="http://schemas.openxmlformats.org/drawingml/2006/wordprocessingDrawing" xmlns:w10="urn:schemas-microsoft-com:office:word" xmlns:w="http://schemas.openxmlformats.org/wordprocessingml/2006/main" xmlns:w14="http://schemas.microsoft.com/office/word/2010/wordml" xmlns:w15="http://schemas.microsoft.com/office/word/2012/wordml" xmlns:w16cid="http://schemas.microsoft.com/office/word/2016/wordml/cid" xmlns:w16se="http://schemas.microsoft.com/office/word/2015/wordml/symex" xmlns:wpg="http://schemas.microsoft.com/office/word/2010/wordprocessingGroup" xmlns:wpi="http://schemas.microsoft.com/office/word/2010/wordprocessingInk" xmlns:wne="http://schemas.microsoft.com/office/word/2006/wordml" xmlns:wps="http://schemas.microsoft.com/office/word/2010/wordprocessingShape" mc:Ignorable="w14 w15 w16se w16cid wp14">
   <w:abstractNum w:abstractNumId="0" w15:restartNumberingAfterBreak="0">
     <w:nsid w:val="00000001"/>
     <w:multiLevelType w:val="multilevel"/>
@@ -9871,6 +10165,95 @@
     </w:lvl>
   </w:abstractNum>
   <w:abstractNum w:abstractNumId="18" w15:restartNumberingAfterBreak="0">
+    <w:nsid w:val="02F404DC"/>
+    <w:multiLevelType w:val="hybridMultilevel"/>
+    <w:tmpl w:val="58A2CCCA"/>
+    <w:lvl w:ilvl="0" w:tplc="0409000F">
+      <w:start w:val="1"/>
+      <w:numFmt w:val="decimal"/>
+      <w:lvlText w:val="%1."/>
+      <w:lvlJc w:val="left"/>
+      <w:pPr>
+        <w:ind w:left="720" w:hanging="360"/>
+      </w:pPr>
+      <w:rPr>
+        <w:rFonts w:hint="default"/>
+      </w:rPr>
+    </w:lvl>
+    <w:lvl w:ilvl="1" w:tplc="04090019">
+      <w:start w:val="1"/>
+      <w:numFmt w:val="lowerLetter"/>
+      <w:lvlText w:val="%2."/>
+      <w:lvlJc w:val="left"/>
+      <w:pPr>
+        <w:ind w:left="1440" w:hanging="360"/>
+      </w:pPr>
+    </w:lvl>
+    <w:lvl w:ilvl="2" w:tplc="0409001B">
+      <w:start w:val="1"/>
+      <w:numFmt w:val="lowerRoman"/>
+      <w:lvlText w:val="%3."/>
+      <w:lvlJc w:val="right"/>
+      <w:pPr>
+        <w:ind w:left="2160" w:hanging="180"/>
+      </w:pPr>
+    </w:lvl>
+    <w:lvl w:ilvl="3" w:tplc="0409000F" w:tentative="1">
+      <w:start w:val="1"/>
+      <w:numFmt w:val="decimal"/>
+      <w:lvlText w:val="%4."/>
+      <w:lvlJc w:val="left"/>
+      <w:pPr>
+        <w:ind w:left="2880" w:hanging="360"/>
+      </w:pPr>
+    </w:lvl>
+    <w:lvl w:ilvl="4" w:tplc="04090019" w:tentative="1">
+      <w:start w:val="1"/>
+      <w:numFmt w:val="lowerLetter"/>
+      <w:lvlText w:val="%5."/>
+      <w:lvlJc w:val="left"/>
+      <w:pPr>
+        <w:ind w:left="3600" w:hanging="360"/>
+      </w:pPr>
+    </w:lvl>
+    <w:lvl w:ilvl="5" w:tplc="0409001B" w:tentative="1">
+      <w:start w:val="1"/>
+      <w:numFmt w:val="lowerRoman"/>
+      <w:lvlText w:val="%6."/>
+      <w:lvlJc w:val="right"/>
+      <w:pPr>
+        <w:ind w:left="4320" w:hanging="180"/>
+      </w:pPr>
+    </w:lvl>
+    <w:lvl w:ilvl="6" w:tplc="0409000F" w:tentative="1">
+      <w:start w:val="1"/>
+      <w:numFmt w:val="decimal"/>
+      <w:lvlText w:val="%7."/>
+      <w:lvlJc w:val="left"/>
+      <w:pPr>
+        <w:ind w:left="5040" w:hanging="360"/>
+      </w:pPr>
+    </w:lvl>
+    <w:lvl w:ilvl="7" w:tplc="04090019" w:tentative="1">
+      <w:start w:val="1"/>
+      <w:numFmt w:val="lowerLetter"/>
+      <w:lvlText w:val="%8."/>
+      <w:lvlJc w:val="left"/>
+      <w:pPr>
+        <w:ind w:left="5760" w:hanging="360"/>
+      </w:pPr>
+    </w:lvl>
+    <w:lvl w:ilvl="8" w:tplc="0409001B" w:tentative="1">
+      <w:start w:val="1"/>
+      <w:numFmt w:val="lowerRoman"/>
+      <w:lvlText w:val="%9."/>
+      <w:lvlJc w:val="right"/>
+      <w:pPr>
+        <w:ind w:left="6480" w:hanging="180"/>
+      </w:pPr>
+    </w:lvl>
+  </w:abstractNum>
+  <w:abstractNum w:abstractNumId="19" w15:restartNumberingAfterBreak="0">
     <w:nsid w:val="0AC548F3"/>
     <w:multiLevelType w:val="hybridMultilevel"/>
     <w:tmpl w:val="E95ADD7E"/>
@@ -9959,7 +10342,7 @@
       </w:pPr>
     </w:lvl>
   </w:abstractNum>
-  <w:abstractNum w:abstractNumId="19" w15:restartNumberingAfterBreak="0">
+  <w:abstractNum w:abstractNumId="20" w15:restartNumberingAfterBreak="0">
     <w:nsid w:val="0F1C5952"/>
     <w:multiLevelType w:val="hybridMultilevel"/>
     <w:tmpl w:val="C2D8673A"/>
@@ -10099,7 +10482,7 @@
       </w:rPr>
     </w:lvl>
   </w:abstractNum>
-  <w:abstractNum w:abstractNumId="20" w15:restartNumberingAfterBreak="0">
+  <w:abstractNum w:abstractNumId="21" w15:restartNumberingAfterBreak="0">
     <w:nsid w:val="10071F88"/>
     <w:multiLevelType w:val="hybridMultilevel"/>
     <w:tmpl w:val="09AED870"/>
@@ -10211,7 +10594,7 @@
       </w:rPr>
     </w:lvl>
   </w:abstractNum>
-  <w:abstractNum w:abstractNumId="21" w15:restartNumberingAfterBreak="0">
+  <w:abstractNum w:abstractNumId="22" w15:restartNumberingAfterBreak="0">
     <w:nsid w:val="17E86640"/>
     <w:multiLevelType w:val="hybridMultilevel"/>
     <w:tmpl w:val="E75E9EBC"/>
@@ -10352,7 +10735,7 @@
       </w:rPr>
     </w:lvl>
   </w:abstractNum>
-  <w:abstractNum w:abstractNumId="22" w15:restartNumberingAfterBreak="0">
+  <w:abstractNum w:abstractNumId="23" w15:restartNumberingAfterBreak="0">
     <w:nsid w:val="1904704E"/>
     <w:multiLevelType w:val="multilevel"/>
     <w:tmpl w:val="00000011"/>
@@ -10465,7 +10848,7 @@
       </w:pPr>
     </w:lvl>
   </w:abstractNum>
-  <w:abstractNum w:abstractNumId="23" w15:restartNumberingAfterBreak="0">
+  <w:abstractNum w:abstractNumId="24" w15:restartNumberingAfterBreak="0">
     <w:nsid w:val="1F391341"/>
     <w:multiLevelType w:val="hybridMultilevel"/>
     <w:tmpl w:val="28D01D6A"/>
@@ -10605,7 +10988,7 @@
       </w:rPr>
     </w:lvl>
   </w:abstractNum>
-  <w:abstractNum w:abstractNumId="24" w15:restartNumberingAfterBreak="0">
+  <w:abstractNum w:abstractNumId="25" w15:restartNumberingAfterBreak="0">
     <w:nsid w:val="1FCD39A1"/>
     <w:multiLevelType w:val="multilevel"/>
     <w:tmpl w:val="AC12CE28"/>
@@ -10721,7 +11104,7 @@
       </w:pPr>
     </w:lvl>
   </w:abstractNum>
-  <w:abstractNum w:abstractNumId="25" w15:restartNumberingAfterBreak="0">
+  <w:abstractNum w:abstractNumId="26" w15:restartNumberingAfterBreak="0">
     <w:nsid w:val="1FE2537C"/>
     <w:multiLevelType w:val="hybridMultilevel"/>
     <w:tmpl w:val="DC94D102"/>
@@ -10810,7 +11193,7 @@
       </w:pPr>
     </w:lvl>
   </w:abstractNum>
-  <w:abstractNum w:abstractNumId="26" w15:restartNumberingAfterBreak="0">
+  <w:abstractNum w:abstractNumId="27" w15:restartNumberingAfterBreak="0">
     <w:nsid w:val="22EB47C4"/>
     <w:multiLevelType w:val="hybridMultilevel"/>
     <w:tmpl w:val="58A2CCCA"/>
@@ -10899,7 +11282,7 @@
       </w:pPr>
     </w:lvl>
   </w:abstractNum>
-  <w:abstractNum w:abstractNumId="27" w15:restartNumberingAfterBreak="0">
+  <w:abstractNum w:abstractNumId="28" w15:restartNumberingAfterBreak="0">
     <w:nsid w:val="2A332316"/>
     <w:multiLevelType w:val="hybridMultilevel"/>
     <w:tmpl w:val="8D50A05A"/>
@@ -11011,7 +11394,7 @@
       </w:rPr>
     </w:lvl>
   </w:abstractNum>
-  <w:abstractNum w:abstractNumId="28" w15:restartNumberingAfterBreak="0">
+  <w:abstractNum w:abstractNumId="29" w15:restartNumberingAfterBreak="0">
     <w:nsid w:val="2D5B3E5E"/>
     <w:multiLevelType w:val="multilevel"/>
     <w:tmpl w:val="AC12CE28"/>
@@ -11127,7 +11510,7 @@
       </w:pPr>
     </w:lvl>
   </w:abstractNum>
-  <w:abstractNum w:abstractNumId="29" w15:restartNumberingAfterBreak="0">
+  <w:abstractNum w:abstractNumId="30" w15:restartNumberingAfterBreak="0">
     <w:nsid w:val="3A2B4E87"/>
     <w:multiLevelType w:val="multilevel"/>
     <w:tmpl w:val="AC12CE28"/>
@@ -11243,7 +11626,7 @@
       </w:pPr>
     </w:lvl>
   </w:abstractNum>
-  <w:abstractNum w:abstractNumId="30" w15:restartNumberingAfterBreak="0">
+  <w:abstractNum w:abstractNumId="31" w15:restartNumberingAfterBreak="0">
     <w:nsid w:val="434F6183"/>
     <w:multiLevelType w:val="hybridMultilevel"/>
     <w:tmpl w:val="77F43510"/>
@@ -11329,7 +11712,7 @@
       </w:pPr>
     </w:lvl>
   </w:abstractNum>
-  <w:abstractNum w:abstractNumId="31" w15:restartNumberingAfterBreak="0">
+  <w:abstractNum w:abstractNumId="32" w15:restartNumberingAfterBreak="0">
     <w:nsid w:val="48A10028"/>
     <w:multiLevelType w:val="hybridMultilevel"/>
     <w:tmpl w:val="58A2CCCA"/>
@@ -11418,7 +11801,7 @@
       </w:pPr>
     </w:lvl>
   </w:abstractNum>
-  <w:abstractNum w:abstractNumId="32" w15:restartNumberingAfterBreak="0">
+  <w:abstractNum w:abstractNumId="33" w15:restartNumberingAfterBreak="0">
     <w:nsid w:val="4EAF51D8"/>
     <w:multiLevelType w:val="hybridMultilevel"/>
     <w:tmpl w:val="58A2CCCA"/>
@@ -11507,7 +11890,7 @@
       </w:pPr>
     </w:lvl>
   </w:abstractNum>
-  <w:abstractNum w:abstractNumId="33" w15:restartNumberingAfterBreak="0">
+  <w:abstractNum w:abstractNumId="34" w15:restartNumberingAfterBreak="0">
     <w:nsid w:val="58B72105"/>
     <w:multiLevelType w:val="multilevel"/>
     <w:tmpl w:val="D960FB60"/>
@@ -11656,7 +12039,7 @@
       </w:rPr>
     </w:lvl>
   </w:abstractNum>
-  <w:abstractNum w:abstractNumId="34" w15:restartNumberingAfterBreak="0">
+  <w:abstractNum w:abstractNumId="35" w15:restartNumberingAfterBreak="0">
     <w:nsid w:val="67C1146D"/>
     <w:multiLevelType w:val="hybridMultilevel"/>
     <w:tmpl w:val="7DA8282E"/>
@@ -11796,7 +12179,7 @@
       </w:rPr>
     </w:lvl>
   </w:abstractNum>
-  <w:abstractNum w:abstractNumId="35" w15:restartNumberingAfterBreak="0">
+  <w:abstractNum w:abstractNumId="36" w15:restartNumberingAfterBreak="0">
     <w:nsid w:val="6E6566D4"/>
     <w:multiLevelType w:val="hybridMultilevel"/>
     <w:tmpl w:val="DC94D102"/>
@@ -11885,7 +12268,7 @@
       </w:pPr>
     </w:lvl>
   </w:abstractNum>
-  <w:abstractNum w:abstractNumId="36" w15:restartNumberingAfterBreak="0">
+  <w:abstractNum w:abstractNumId="37" w15:restartNumberingAfterBreak="0">
     <w:nsid w:val="7745669D"/>
     <w:multiLevelType w:val="hybridMultilevel"/>
     <w:tmpl w:val="7C84415A"/>
@@ -11974,7 +12357,7 @@
       </w:pPr>
     </w:lvl>
   </w:abstractNum>
-  <w:abstractNum w:abstractNumId="37" w15:restartNumberingAfterBreak="0">
+  <w:abstractNum w:abstractNumId="38" w15:restartNumberingAfterBreak="0">
     <w:nsid w:val="79405515"/>
     <w:multiLevelType w:val="hybridMultilevel"/>
     <w:tmpl w:val="B588D586"/>
@@ -12090,7 +12473,7 @@
       </w:pPr>
     </w:lvl>
   </w:abstractNum>
-  <w:abstractNum w:abstractNumId="38" w15:restartNumberingAfterBreak="0">
+  <w:abstractNum w:abstractNumId="39" w15:restartNumberingAfterBreak="0">
     <w:nsid w:val="795348F1"/>
     <w:multiLevelType w:val="multilevel"/>
     <w:tmpl w:val="00000011"/>
@@ -12258,73 +12641,76 @@
     <w:abstractNumId w:val="17"/>
   </w:num>
   <w:num w:numId="19">
+    <w:abstractNumId w:val="23"/>
+  </w:num>
+  <w:num w:numId="20">
+    <w:abstractNumId w:val="39"/>
+  </w:num>
+  <w:num w:numId="21">
+    <w:abstractNumId w:val="38"/>
+  </w:num>
+  <w:num w:numId="22">
     <w:abstractNumId w:val="22"/>
   </w:num>
-  <w:num w:numId="20">
-    <w:abstractNumId w:val="38"/>
+  <w:num w:numId="23">
+    <w:abstractNumId w:val="20"/>
   </w:num>
-  <w:num w:numId="21">
+  <w:num w:numId="24">
+    <w:abstractNumId w:val="24"/>
+  </w:num>
+  <w:num w:numId="25">
+    <w:abstractNumId w:val="29"/>
+  </w:num>
+  <w:num w:numId="26">
+    <w:abstractNumId w:val="25"/>
+  </w:num>
+  <w:num w:numId="27">
+    <w:abstractNumId w:val="35"/>
+  </w:num>
+  <w:num w:numId="28">
+    <w:abstractNumId w:val="30"/>
+  </w:num>
+  <w:num w:numId="29">
+    <w:abstractNumId w:val="21"/>
+  </w:num>
+  <w:num w:numId="30">
+    <w:abstractNumId w:val="19"/>
+  </w:num>
+  <w:num w:numId="31">
+    <w:abstractNumId w:val="34"/>
+  </w:num>
+  <w:num w:numId="32">
+    <w:abstractNumId w:val="28"/>
+  </w:num>
+  <w:num w:numId="33">
+    <w:abstractNumId w:val="31"/>
+  </w:num>
+  <w:num w:numId="34">
+    <w:abstractNumId w:val="27"/>
+  </w:num>
+  <w:num w:numId="35">
+    <w:abstractNumId w:val="33"/>
+  </w:num>
+  <w:num w:numId="36">
+    <w:abstractNumId w:val="32"/>
+  </w:num>
+  <w:num w:numId="37">
+    <w:abstractNumId w:val="36"/>
+  </w:num>
+  <w:num w:numId="38">
+    <w:abstractNumId w:val="26"/>
+  </w:num>
+  <w:num w:numId="39">
     <w:abstractNumId w:val="37"/>
   </w:num>
-  <w:num w:numId="22">
-    <w:abstractNumId w:val="21"/>
-  </w:num>
-  <w:num w:numId="23">
-    <w:abstractNumId w:val="19"/>
-  </w:num>
-  <w:num w:numId="24">
-    <w:abstractNumId w:val="23"/>
-  </w:num>
-  <w:num w:numId="25">
-    <w:abstractNumId w:val="28"/>
-  </w:num>
-  <w:num w:numId="26">
-    <w:abstractNumId w:val="24"/>
-  </w:num>
-  <w:num w:numId="27">
-    <w:abstractNumId w:val="34"/>
-  </w:num>
-  <w:num w:numId="28">
-    <w:abstractNumId w:val="29"/>
-  </w:num>
-  <w:num w:numId="29">
-    <w:abstractNumId w:val="20"/>
-  </w:num>
-  <w:num w:numId="30">
+  <w:num w:numId="40">
     <w:abstractNumId w:val="18"/>
-  </w:num>
-  <w:num w:numId="31">
-    <w:abstractNumId w:val="33"/>
-  </w:num>
-  <w:num w:numId="32">
-    <w:abstractNumId w:val="27"/>
-  </w:num>
-  <w:num w:numId="33">
-    <w:abstractNumId w:val="30"/>
-  </w:num>
-  <w:num w:numId="34">
-    <w:abstractNumId w:val="26"/>
-  </w:num>
-  <w:num w:numId="35">
-    <w:abstractNumId w:val="32"/>
-  </w:num>
-  <w:num w:numId="36">
-    <w:abstractNumId w:val="31"/>
-  </w:num>
-  <w:num w:numId="37">
-    <w:abstractNumId w:val="35"/>
-  </w:num>
-  <w:num w:numId="38">
-    <w:abstractNumId w:val="25"/>
-  </w:num>
-  <w:num w:numId="39">
-    <w:abstractNumId w:val="36"/>
   </w:num>
 </w:numbering>
 </file>
 
 <file path=word/styles.xml><?xml version="1.0" encoding="utf-8"?>
-<w:styles xmlns:mc="http://schemas.openxmlformats.org/markup-compatibility/2006" xmlns:r="http://schemas.openxmlformats.org/officeDocument/2006/relationships" xmlns:w="http://schemas.openxmlformats.org/wordprocessingml/2006/main" xmlns:w14="http://schemas.microsoft.com/office/word/2010/wordml" xmlns:w15="http://schemas.microsoft.com/office/word/2012/wordml" xmlns:w16se="http://schemas.microsoft.com/office/word/2015/wordml/symex" mc:Ignorable="w14 w15 w16se">
+<w:styles xmlns:mc="http://schemas.openxmlformats.org/markup-compatibility/2006" xmlns:r="http://schemas.openxmlformats.org/officeDocument/2006/relationships" xmlns:w="http://schemas.openxmlformats.org/wordprocessingml/2006/main" xmlns:w14="http://schemas.microsoft.com/office/word/2010/wordml" xmlns:w15="http://schemas.microsoft.com/office/word/2012/wordml" xmlns:w16cid="http://schemas.microsoft.com/office/word/2016/wordml/cid" xmlns:w16se="http://schemas.microsoft.com/office/word/2015/wordml/symex" mc:Ignorable="w14 w15 w16se w16cid">
   <w:docDefaults>
     <w:rPrDefault>
       <w:rPr>
@@ -12334,7 +12720,7 @@
     </w:rPrDefault>
     <w:pPrDefault/>
   </w:docDefaults>
-  <w:latentStyles w:defLockedState="0" w:defUIPriority="0" w:defSemiHidden="0" w:defUnhideWhenUsed="0" w:defQFormat="0" w:count="371">
+  <w:latentStyles w:defLockedState="0" w:defUIPriority="0" w:defSemiHidden="0" w:defUnhideWhenUsed="0" w:defQFormat="0" w:count="376">
     <w:lsdException w:name="Normal" w:qFormat="1"/>
     <w:lsdException w:name="heading 1" w:qFormat="1"/>
     <w:lsdException w:name="heading 2" w:qFormat="1"/>
@@ -12433,7 +12819,6 @@
     <w:lsdException w:name="HTML Sample" w:semiHidden="1" w:unhideWhenUsed="1"/>
     <w:lsdException w:name="HTML Typewriter" w:semiHidden="1" w:unhideWhenUsed="1"/>
     <w:lsdException w:name="HTML Variable" w:semiHidden="1" w:unhideWhenUsed="1"/>
-    <w:lsdException w:name="Normal Table" w:semiHidden="1" w:unhideWhenUsed="1"/>
     <w:lsdException w:name="annotation subject" w:semiHidden="1" w:unhideWhenUsed="1"/>
     <w:lsdException w:name="No List" w:semiHidden="1" w:unhideWhenUsed="1"/>
     <w:lsdException w:name="Outline List 1" w:semiHidden="1" w:unhideWhenUsed="1"/>
@@ -12476,11 +12861,8 @@
     <w:lsdException w:name="Table Contemporary" w:semiHidden="1" w:unhideWhenUsed="1"/>
     <w:lsdException w:name="Table Elegant" w:semiHidden="1" w:unhideWhenUsed="1"/>
     <w:lsdException w:name="Table Professional" w:semiHidden="1" w:unhideWhenUsed="1"/>
-    <w:lsdException w:name="Table Subtle 1" w:semiHidden="1" w:unhideWhenUsed="1"/>
     <w:lsdException w:name="Table Subtle 2" w:semiHidden="1" w:unhideWhenUsed="1"/>
     <w:lsdException w:name="Table Web 1" w:semiHidden="1" w:unhideWhenUsed="1"/>
-    <w:lsdException w:name="Table Web 2" w:semiHidden="1" w:unhideWhenUsed="1"/>
-    <w:lsdException w:name="Table Web 3" w:semiHidden="1" w:unhideWhenUsed="1"/>
     <w:lsdException w:name="Balloon Text" w:semiHidden="1" w:unhideWhenUsed="1"/>
     <w:lsdException w:name="Table Theme" w:semiHidden="1" w:unhideWhenUsed="1"/>
     <w:lsdException w:name="Placeholder Text" w:semiHidden="1" w:uiPriority="99"/>
@@ -12698,6 +13080,11 @@
     <w:lsdException w:name="List Table 5 Dark Accent 6" w:uiPriority="50"/>
     <w:lsdException w:name="List Table 6 Colorful Accent 6" w:uiPriority="51"/>
     <w:lsdException w:name="List Table 7 Colorful Accent 6" w:uiPriority="52"/>
+    <w:lsdException w:name="Mention" w:semiHidden="1" w:uiPriority="99" w:unhideWhenUsed="1"/>
+    <w:lsdException w:name="Smart Hyperlink" w:semiHidden="1" w:uiPriority="99" w:unhideWhenUsed="1"/>
+    <w:lsdException w:name="Hashtag" w:semiHidden="1" w:uiPriority="99" w:unhideWhenUsed="1"/>
+    <w:lsdException w:name="Unresolved Mention" w:semiHidden="1" w:uiPriority="99" w:unhideWhenUsed="1"/>
+    <w:lsdException w:name="Smart Link" w:semiHidden="1" w:uiPriority="99" w:unhideWhenUsed="1"/>
   </w:latentStyles>
   <w:style w:type="paragraph" w:default="1" w:styleId="Normal">
     <w:name w:val="Normal"/>
@@ -14134,7 +14521,7 @@
 </file>
 
 <file path=customXml/itemProps1.xml><?xml version="1.0" encoding="utf-8"?>
-<ds:datastoreItem xmlns:ds="http://schemas.openxmlformats.org/officeDocument/2006/customXml" ds:itemID="{1175EA4B-0914-48F9-AB16-F466F7B90243}">
+<ds:datastoreItem xmlns:ds="http://schemas.openxmlformats.org/officeDocument/2006/customXml" ds:itemID="{9D5A8EC1-D025-4CAF-9312-40EA68D879D8}">
   <ds:schemaRefs>
     <ds:schemaRef ds:uri="http://schemas.openxmlformats.org/officeDocument/2006/bibliography"/>
   </ds:schemaRefs>

</xml_diff>

<commit_message>
add git mangager section10
</commit_message>
<xml_diff>
--- a/docs/MyProjectMgnt.docx
+++ b/docs/MyProjectMgnt.docx
@@ -4221,7 +4221,7 @@
               </wp:inline>
             </w:drawing>
           </mc:Choice>
-          <mc:Fallback xmlns:cx2="http://schemas.microsoft.com/office/drawing/2015/10/21/chartex" xmlns:cx3="http://schemas.microsoft.com/office/drawing/2016/5/9/chartex" xmlns:cx4="http://schemas.microsoft.com/office/drawing/2016/5/10/chartex" xmlns:cx5="http://schemas.microsoft.com/office/drawing/2016/5/11/chartex" xmlns:cx6="http://schemas.microsoft.com/office/drawing/2016/5/12/chartex" xmlns:cx7="http://schemas.microsoft.com/office/drawing/2016/5/13/chartex" xmlns:cx8="http://schemas.microsoft.com/office/drawing/2016/5/14/chartex" xmlns:aink="http://schemas.microsoft.com/office/drawing/2016/ink" xmlns:am3d="http://schemas.microsoft.com/office/drawing/2017/model3d" xmlns:w16cid="http://schemas.microsoft.com/office/word/2016/wordml/cid">
+          <mc:Fallback xmlns:w16cid="http://schemas.microsoft.com/office/word/2016/wordml/cid" xmlns:am3d="http://schemas.microsoft.com/office/drawing/2017/model3d" xmlns:aink="http://schemas.microsoft.com/office/drawing/2016/ink" xmlns:cx8="http://schemas.microsoft.com/office/drawing/2016/5/14/chartex" xmlns:cx7="http://schemas.microsoft.com/office/drawing/2016/5/13/chartex" xmlns:cx6="http://schemas.microsoft.com/office/drawing/2016/5/12/chartex" xmlns:cx5="http://schemas.microsoft.com/office/drawing/2016/5/11/chartex" xmlns:cx4="http://schemas.microsoft.com/office/drawing/2016/5/10/chartex" xmlns:cx3="http://schemas.microsoft.com/office/drawing/2016/5/9/chartex" xmlns:cx2="http://schemas.microsoft.com/office/drawing/2015/10/21/chartex">
             <w:pict>
               <v:group w14:anchorId="456B0A6C" id="Canvas 5" o:spid="_x0000_s1026" editas="canvas" style="width:210.35pt;height:92.05pt;mso-position-horizontal-relative:char;mso-position-vertical-relative:line" coordsize="26714,11684" o:gfxdata="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">
                 <v:shapetype id="_x0000_t75" coordsize="21600,21600" o:spt="75" o:preferrelative="t" path="m@4@5l@4@11@9@11@9@5xe" filled="f" stroked="f">
@@ -5009,7 +5009,7 @@
               <w:jc w:val="center"/>
             </w:pPr>
             <w:r>
-              <w:t>01/11</w:t>
+              <w:t>20/10</w:t>
             </w:r>
             <w:r>
               <w:t>/2019</w:t>
@@ -5090,7 +5090,10 @@
               <w:jc w:val="center"/>
             </w:pPr>
             <w:r>
-              <w:t>24/11/2019</w:t>
+              <w:t>20</w:t>
+            </w:r>
+            <w:r>
+              <w:t>/11/2019</w:t>
             </w:r>
           </w:p>
         </w:tc>
@@ -5165,7 +5168,10 @@
               <w:jc w:val="center"/>
             </w:pPr>
             <w:r>
-              <w:t>24/12/2019</w:t>
+              <w:t>16</w:t>
+            </w:r>
+            <w:r>
+              <w:t>/12/2019</w:t>
             </w:r>
           </w:p>
         </w:tc>
@@ -8245,30 +8251,28 @@
         </w:rPr>
         <w:t>tdtphone.vn</w:t>
       </w:r>
-      <w:bookmarkStart w:id="24" w:name="_GoBack"/>
-      <w:bookmarkEnd w:id="24"/>
     </w:p>
     <w:p>
       <w:pPr>
         <w:pStyle w:val="Heading1"/>
         <w:jc w:val="both"/>
       </w:pPr>
-      <w:bookmarkStart w:id="25" w:name="_Toc25660403"/>
+      <w:bookmarkStart w:id="24" w:name="_Toc25660403"/>
       <w:r>
         <w:t>Giám sát dự án</w:t>
       </w:r>
-      <w:bookmarkEnd w:id="25"/>
+      <w:bookmarkEnd w:id="24"/>
     </w:p>
     <w:p>
       <w:pPr>
         <w:pStyle w:val="Heading2"/>
         <w:jc w:val="both"/>
       </w:pPr>
-      <w:bookmarkStart w:id="26" w:name="_Toc25660404"/>
+      <w:bookmarkStart w:id="25" w:name="_Toc25660404"/>
       <w:r>
         <w:t>Trả lời câu hỏi</w:t>
       </w:r>
-      <w:bookmarkEnd w:id="26"/>
+      <w:bookmarkEnd w:id="25"/>
     </w:p>
     <w:p>
       <w:pPr>
@@ -8503,11 +8507,11 @@
         <w:pStyle w:val="Heading1"/>
         <w:jc w:val="both"/>
       </w:pPr>
-      <w:bookmarkStart w:id="27" w:name="_Toc25660405"/>
+      <w:bookmarkStart w:id="26" w:name="_Toc25660405"/>
       <w:r>
         <w:t>Đóng dự án</w:t>
       </w:r>
-      <w:bookmarkEnd w:id="27"/>
+      <w:bookmarkEnd w:id="26"/>
     </w:p>
     <w:p>
       <w:r>
@@ -8519,7 +8523,7 @@
     </w:p>
     <w:p>
       <w:pPr>
-        <w:ind w:left="576"/>
+        <w:ind w:firstLine="576"/>
       </w:pPr>
       <w:r>
         <w:t>1. Thời gian thực hiệ</w:t>
@@ -8558,37 +8562,11 @@
         <w:pStyle w:val="Heading2"/>
         <w:jc w:val="both"/>
       </w:pPr>
-      <w:bookmarkStart w:id="28" w:name="_Toc25660406"/>
+      <w:bookmarkStart w:id="27" w:name="_Toc25660406"/>
       <w:r>
         <w:t>Quản lý mã nguồn</w:t>
       </w:r>
-      <w:bookmarkEnd w:id="28"/>
-    </w:p>
-    <w:p>
-      <w:r>
-        <w:t>Dựa trên các biểu đồ của Git</w:t>
-      </w:r>
-      <w:r>
-        <w:t>, hoặc các công cụ phân tích code</w:t>
-      </w:r>
-      <w:r>
-        <w:t>,</w:t>
-      </w:r>
-      <w:r>
-        <w:t xml:space="preserve"> xuất ra </w:t>
-      </w:r>
-      <w:r>
-        <w:t>3</w:t>
-      </w:r>
-      <w:r>
-        <w:t xml:space="preserve"> thông kê</w:t>
-      </w:r>
-      <w:r>
-        <w:t>. Gợi ý</w:t>
-      </w:r>
-      <w:r>
-        <w:t xml:space="preserve"> </w:t>
-      </w:r>
+      <w:bookmarkEnd w:id="27"/>
     </w:p>
     <w:p>
       <w:pPr>
@@ -8601,6 +8579,12 @@
       <w:r>
         <w:t>Số commit của mỗi người</w:t>
       </w:r>
+      <w:r>
+        <w:t xml:space="preserve"> phải có: &gt;= </w:t>
+      </w:r>
+      <w:r>
+        <w:t>10</w:t>
+      </w:r>
     </w:p>
     <w:p>
       <w:pPr>
@@ -8611,8 +8595,271 @@
         </w:numPr>
       </w:pPr>
       <w:r>
-        <w:t>Phân bố commit của dự án (sáng chiều đêm…)</w:t>
-      </w:r>
+        <w:t>Phân bố commit của dự án ( sáng, chiều, đêm):</w:t>
+      </w:r>
+    </w:p>
+    <w:p>
+      <w:pPr>
+        <w:pStyle w:val="ListParagraph"/>
+        <w:ind w:left="936"/>
+      </w:pPr>
+    </w:p>
+    <w:tbl>
+      <w:tblPr>
+        <w:tblStyle w:val="TableGrid"/>
+        <w:tblW w:w="0" w:type="auto"/>
+        <w:tblInd w:w="625" w:type="dxa"/>
+        <w:tblLook w:val="04A0" w:firstRow="1" w:lastRow="0" w:firstColumn="1" w:lastColumn="0" w:noHBand="0" w:noVBand="1"/>
+      </w:tblPr>
+      <w:tblGrid>
+        <w:gridCol w:w="2250"/>
+        <w:gridCol w:w="1620"/>
+        <w:gridCol w:w="1800"/>
+        <w:gridCol w:w="1710"/>
+      </w:tblGrid>
+      <w:tr>
+        <w:tc>
+          <w:tcPr>
+            <w:tcW w:w="2250" w:type="dxa"/>
+          </w:tcPr>
+          <w:p>
+            <w:pPr>
+              <w:pStyle w:val="ListParagraph"/>
+              <w:ind w:left="0"/>
+              <w:jc w:val="center"/>
+            </w:pPr>
+            <w:r>
+              <w:lastRenderedPageBreak/>
+              <w:t>Tên</w:t>
+            </w:r>
+          </w:p>
+        </w:tc>
+        <w:tc>
+          <w:tcPr>
+            <w:tcW w:w="1620" w:type="dxa"/>
+          </w:tcPr>
+          <w:p>
+            <w:pPr>
+              <w:pStyle w:val="ListParagraph"/>
+              <w:ind w:left="0"/>
+              <w:jc w:val="center"/>
+            </w:pPr>
+            <w:r>
+              <w:t>Sáng</w:t>
+            </w:r>
+          </w:p>
+        </w:tc>
+        <w:tc>
+          <w:tcPr>
+            <w:tcW w:w="1800" w:type="dxa"/>
+          </w:tcPr>
+          <w:p>
+            <w:pPr>
+              <w:pStyle w:val="ListParagraph"/>
+              <w:ind w:left="0"/>
+              <w:jc w:val="center"/>
+            </w:pPr>
+            <w:r>
+              <w:t>Chiều</w:t>
+            </w:r>
+          </w:p>
+        </w:tc>
+        <w:tc>
+          <w:tcPr>
+            <w:tcW w:w="1710" w:type="dxa"/>
+          </w:tcPr>
+          <w:p>
+            <w:pPr>
+              <w:pStyle w:val="ListParagraph"/>
+              <w:ind w:left="0"/>
+              <w:jc w:val="center"/>
+            </w:pPr>
+            <w:r>
+              <w:t>Đêm</w:t>
+            </w:r>
+          </w:p>
+        </w:tc>
+      </w:tr>
+      <w:tr>
+        <w:tc>
+          <w:tcPr>
+            <w:tcW w:w="2250" w:type="dxa"/>
+          </w:tcPr>
+          <w:p>
+            <w:pPr>
+              <w:pStyle w:val="ListParagraph"/>
+              <w:ind w:left="0"/>
+            </w:pPr>
+            <w:r>
+              <w:t>Lê Thị Thành</w:t>
+            </w:r>
+          </w:p>
+        </w:tc>
+        <w:tc>
+          <w:tcPr>
+            <w:tcW w:w="1620" w:type="dxa"/>
+          </w:tcPr>
+          <w:p>
+            <w:pPr>
+              <w:pStyle w:val="ListParagraph"/>
+              <w:ind w:left="0"/>
+              <w:jc w:val="center"/>
+            </w:pPr>
+          </w:p>
+        </w:tc>
+        <w:tc>
+          <w:tcPr>
+            <w:tcW w:w="1800" w:type="dxa"/>
+          </w:tcPr>
+          <w:p>
+            <w:pPr>
+              <w:pStyle w:val="ListParagraph"/>
+              <w:ind w:left="0"/>
+              <w:jc w:val="center"/>
+            </w:pPr>
+          </w:p>
+        </w:tc>
+        <w:tc>
+          <w:tcPr>
+            <w:tcW w:w="1710" w:type="dxa"/>
+          </w:tcPr>
+          <w:p>
+            <w:pPr>
+              <w:pStyle w:val="ListParagraph"/>
+              <w:ind w:left="0"/>
+              <w:jc w:val="center"/>
+            </w:pPr>
+            <w:r>
+              <w:t>x</w:t>
+            </w:r>
+          </w:p>
+        </w:tc>
+      </w:tr>
+      <w:tr>
+        <w:tc>
+          <w:tcPr>
+            <w:tcW w:w="2250" w:type="dxa"/>
+          </w:tcPr>
+          <w:p>
+            <w:pPr>
+              <w:pStyle w:val="ListParagraph"/>
+              <w:ind w:left="0"/>
+            </w:pPr>
+            <w:r>
+              <w:t>Dương Thị Thoa</w:t>
+            </w:r>
+          </w:p>
+        </w:tc>
+        <w:tc>
+          <w:tcPr>
+            <w:tcW w:w="1620" w:type="dxa"/>
+          </w:tcPr>
+          <w:p>
+            <w:pPr>
+              <w:pStyle w:val="ListParagraph"/>
+              <w:ind w:left="0"/>
+              <w:jc w:val="center"/>
+            </w:pPr>
+            <w:r>
+              <w:t>x</w:t>
+            </w:r>
+          </w:p>
+        </w:tc>
+        <w:tc>
+          <w:tcPr>
+            <w:tcW w:w="1800" w:type="dxa"/>
+          </w:tcPr>
+          <w:p>
+            <w:pPr>
+              <w:pStyle w:val="ListParagraph"/>
+              <w:ind w:left="0"/>
+              <w:jc w:val="center"/>
+            </w:pPr>
+            <w:r>
+              <w:t>x</w:t>
+            </w:r>
+          </w:p>
+        </w:tc>
+        <w:tc>
+          <w:tcPr>
+            <w:tcW w:w="1710" w:type="dxa"/>
+          </w:tcPr>
+          <w:p>
+            <w:pPr>
+              <w:pStyle w:val="ListParagraph"/>
+              <w:ind w:left="0"/>
+              <w:jc w:val="center"/>
+            </w:pPr>
+            <w:r>
+              <w:t>x</w:t>
+            </w:r>
+          </w:p>
+        </w:tc>
+      </w:tr>
+      <w:tr>
+        <w:tc>
+          <w:tcPr>
+            <w:tcW w:w="2250" w:type="dxa"/>
+          </w:tcPr>
+          <w:p>
+            <w:pPr>
+              <w:pStyle w:val="ListParagraph"/>
+              <w:ind w:left="0"/>
+            </w:pPr>
+            <w:r>
+              <w:t>Đoàn Duy Đạt</w:t>
+            </w:r>
+          </w:p>
+        </w:tc>
+        <w:tc>
+          <w:tcPr>
+            <w:tcW w:w="1620" w:type="dxa"/>
+          </w:tcPr>
+          <w:p>
+            <w:pPr>
+              <w:pStyle w:val="ListParagraph"/>
+              <w:ind w:left="0"/>
+              <w:jc w:val="center"/>
+            </w:pPr>
+            <w:r>
+              <w:t>x</w:t>
+            </w:r>
+          </w:p>
+        </w:tc>
+        <w:tc>
+          <w:tcPr>
+            <w:tcW w:w="1800" w:type="dxa"/>
+          </w:tcPr>
+          <w:p>
+            <w:pPr>
+              <w:pStyle w:val="ListParagraph"/>
+              <w:ind w:left="0"/>
+              <w:jc w:val="center"/>
+            </w:pPr>
+          </w:p>
+        </w:tc>
+        <w:tc>
+          <w:tcPr>
+            <w:tcW w:w="1710" w:type="dxa"/>
+          </w:tcPr>
+          <w:p>
+            <w:pPr>
+              <w:pStyle w:val="ListParagraph"/>
+              <w:ind w:left="0"/>
+              <w:jc w:val="center"/>
+            </w:pPr>
+            <w:r>
+              <w:t>x</w:t>
+            </w:r>
+          </w:p>
+        </w:tc>
+      </w:tr>
+    </w:tbl>
+    <w:p>
+      <w:pPr>
+        <w:pStyle w:val="ListParagraph"/>
+        <w:ind w:left="936"/>
+      </w:pPr>
     </w:p>
     <w:p>
       <w:pPr>
@@ -8631,6 +8878,15 @@
       <w:r>
         <w:t>thay đổi</w:t>
       </w:r>
+      <w:r>
+        <w:t xml:space="preserve">: </w:t>
+      </w:r>
+      <w:r>
+        <w:t>300</w:t>
+      </w:r>
+      <w:r>
+        <w:t xml:space="preserve"> dòng</w:t>
+      </w:r>
     </w:p>
     <w:p>
       <w:pPr>
@@ -8641,14 +8897,19 @@
         </w:numPr>
       </w:pPr>
       <w:r>
-        <w:lastRenderedPageBreak/>
-        <w:t>Sơ đồ các branch được t</w:t>
+        <w:t>C</w:t>
+      </w:r>
+      <w:r>
+        <w:t>ác branch được t</w:t>
       </w:r>
       <w:r>
         <w:t>ạo ra</w:t>
       </w:r>
       <w:r>
         <w:t>:</w:t>
+      </w:r>
+      <w:r>
+        <w:t xml:space="preserve"> 2 nhánh chính là master và develop</w:t>
       </w:r>
     </w:p>
     <w:p>
@@ -8665,6 +8926,14 @@
       <w:r>
         <w:t xml:space="preserve"> án</w:t>
       </w:r>
+      <w:r>
+        <w:t xml:space="preserve">: </w:t>
+      </w:r>
+      <w:r>
+        <w:t>30000 dòng</w:t>
+      </w:r>
+      <w:bookmarkStart w:id="28" w:name="_GoBack"/>
+      <w:bookmarkEnd w:id="28"/>
     </w:p>
     <w:p>
       <w:pPr>
@@ -8679,25 +8948,7 @@
     </w:p>
     <w:p>
       <w:r>
-        <w:t xml:space="preserve">Dựa trên các biểu đồ của </w:t>
-      </w:r>
-      <w:r>
-        <w:t>Planner</w:t>
-      </w:r>
-      <w:r>
-        <w:t xml:space="preserve">, xuất ra </w:t>
-      </w:r>
-      <w:r>
-        <w:t>2</w:t>
-      </w:r>
-      <w:r>
-        <w:t xml:space="preserve"> th</w:t>
-      </w:r>
-      <w:r>
-        <w:t>ố</w:t>
-      </w:r>
-      <w:r>
-        <w:t>ng kê:</w:t>
+        <w:t>Dựa trên các biểu đồ của Planner, xuất ra các thống kê:</w:t>
       </w:r>
     </w:p>
     <w:p>
@@ -8709,23 +8960,8 @@
         </w:numPr>
       </w:pPr>
       <w:r>
-        <w:t xml:space="preserve">Số task </w:t>
-      </w:r>
-      <w:r>
-        <w:t>đã hoàn th</w:t>
-      </w:r>
-      <w:r>
-        <w:t>ành, chưa hoàn thành,</w:t>
-      </w:r>
-      <w:r>
-        <w:t xml:space="preserve"> muộn…</w:t>
-      </w:r>
-    </w:p>
-    <w:p>
-      <w:pPr>
-        <w:pStyle w:val="ListParagraph"/>
-        <w:ind w:left="720"/>
-      </w:pPr>
+        <w:t>Số task đã hoàn thành: 15</w:t>
+      </w:r>
     </w:p>
     <w:p>
       <w:pPr>
@@ -8736,7 +8972,34 @@
         </w:numPr>
       </w:pPr>
       <w:r>
+        <w:t>Số task chưa hoàn thành: 0</w:t>
+      </w:r>
+    </w:p>
+    <w:p>
+      <w:pPr>
+        <w:pStyle w:val="ListParagraph"/>
+        <w:numPr>
+          <w:ilvl w:val="0"/>
+          <w:numId w:val="38"/>
+        </w:numPr>
+      </w:pPr>
+      <w:r>
+        <w:t>Số task hoàn thành muộn: 0</w:t>
+      </w:r>
+    </w:p>
+    <w:p>
+      <w:pPr>
+        <w:pStyle w:val="ListParagraph"/>
+        <w:numPr>
+          <w:ilvl w:val="0"/>
+          <w:numId w:val="38"/>
+        </w:numPr>
+      </w:pPr>
+      <w:r>
         <w:t>Bố trí task theo Schedule</w:t>
+      </w:r>
+      <w:r>
+        <w:t>:</w:t>
       </w:r>
     </w:p>
     <w:p>
@@ -9145,7 +9408,7 @@
         <w:color w:val="C00000"/>
         <w:lang w:eastAsia="ar-SA" w:bidi="ar-SA"/>
       </w:rPr>
-      <w:t>16</w:t>
+      <w:t>17</w:t>
     </w:r>
     <w:r>
       <w:rPr>
@@ -9411,7 +9674,7 @@
             </wp:anchor>
           </w:drawing>
         </mc:Choice>
-        <mc:Fallback xmlns:cx2="http://schemas.microsoft.com/office/drawing/2015/10/21/chartex" xmlns:cx3="http://schemas.microsoft.com/office/drawing/2016/5/9/chartex" xmlns:cx4="http://schemas.microsoft.com/office/drawing/2016/5/10/chartex" xmlns:cx5="http://schemas.microsoft.com/office/drawing/2016/5/11/chartex" xmlns:cx6="http://schemas.microsoft.com/office/drawing/2016/5/12/chartex" xmlns:cx7="http://schemas.microsoft.com/office/drawing/2016/5/13/chartex" xmlns:cx8="http://schemas.microsoft.com/office/drawing/2016/5/14/chartex" xmlns:aink="http://schemas.microsoft.com/office/drawing/2016/ink" xmlns:am3d="http://schemas.microsoft.com/office/drawing/2017/model3d" xmlns:w16cid="http://schemas.microsoft.com/office/word/2016/wordml/cid">
+        <mc:Fallback>
           <w:pict>
             <v:shapetype w14:anchorId="2A850F9D" id="_x0000_t202" coordsize="21600,21600" o:spt="202" path="m,l,21600r21600,l21600,xe">
               <v:stroke joinstyle="miter"/>
@@ -9450,7 +9713,7 @@
                                   <pic:cNvPicPr/>
                                 </pic:nvPicPr>
                                 <pic:blipFill>
-                                  <a:blip r:embed="rId2"/>
+                                  <a:blip r:embed="rId1"/>
                                   <a:stretch>
                                     <a:fillRect/>
                                   </a:stretch>
@@ -11297,7 +11560,7 @@
       <w:lvlText w:val="%1."/>
       <w:lvlJc w:val="left"/>
       <w:pPr>
-        <w:ind w:left="720" w:hanging="360"/>
+        <w:ind w:left="936" w:hanging="360"/>
       </w:pPr>
       <w:rPr>
         <w:rFonts w:hint="default"/>
@@ -11309,7 +11572,7 @@
       <w:lvlText w:val="%2."/>
       <w:lvlJc w:val="left"/>
       <w:pPr>
-        <w:ind w:left="1440" w:hanging="360"/>
+        <w:ind w:left="1656" w:hanging="360"/>
       </w:pPr>
     </w:lvl>
     <w:lvl w:ilvl="2" w:tplc="0409001B" w:tentative="1">
@@ -11318,7 +11581,7 @@
       <w:lvlText w:val="%3."/>
       <w:lvlJc w:val="right"/>
       <w:pPr>
-        <w:ind w:left="2160" w:hanging="180"/>
+        <w:ind w:left="2376" w:hanging="180"/>
       </w:pPr>
     </w:lvl>
     <w:lvl w:ilvl="3" w:tplc="0409000F" w:tentative="1">
@@ -11327,7 +11590,7 @@
       <w:lvlText w:val="%4."/>
       <w:lvlJc w:val="left"/>
       <w:pPr>
-        <w:ind w:left="2880" w:hanging="360"/>
+        <w:ind w:left="3096" w:hanging="360"/>
       </w:pPr>
     </w:lvl>
     <w:lvl w:ilvl="4" w:tplc="04090019" w:tentative="1">
@@ -11336,7 +11599,7 @@
       <w:lvlText w:val="%5."/>
       <w:lvlJc w:val="left"/>
       <w:pPr>
-        <w:ind w:left="3600" w:hanging="360"/>
+        <w:ind w:left="3816" w:hanging="360"/>
       </w:pPr>
     </w:lvl>
     <w:lvl w:ilvl="5" w:tplc="0409001B" w:tentative="1">
@@ -11345,7 +11608,7 @@
       <w:lvlText w:val="%6."/>
       <w:lvlJc w:val="right"/>
       <w:pPr>
-        <w:ind w:left="4320" w:hanging="180"/>
+        <w:ind w:left="4536" w:hanging="180"/>
       </w:pPr>
     </w:lvl>
     <w:lvl w:ilvl="6" w:tplc="0409000F" w:tentative="1">
@@ -11354,7 +11617,7 @@
       <w:lvlText w:val="%7."/>
       <w:lvlJc w:val="left"/>
       <w:pPr>
-        <w:ind w:left="5040" w:hanging="360"/>
+        <w:ind w:left="5256" w:hanging="360"/>
       </w:pPr>
     </w:lvl>
     <w:lvl w:ilvl="7" w:tplc="04090019" w:tentative="1">
@@ -11363,7 +11626,7 @@
       <w:lvlText w:val="%8."/>
       <w:lvlJc w:val="left"/>
       <w:pPr>
-        <w:ind w:left="5760" w:hanging="360"/>
+        <w:ind w:left="5976" w:hanging="360"/>
       </w:pPr>
     </w:lvl>
     <w:lvl w:ilvl="8" w:tplc="0409001B" w:tentative="1">
@@ -11372,7 +11635,7 @@
       <w:lvlText w:val="%9."/>
       <w:lvlJc w:val="right"/>
       <w:pPr>
-        <w:ind w:left="6480" w:hanging="180"/>
+        <w:ind w:left="6696" w:hanging="180"/>
       </w:pPr>
     </w:lvl>
   </w:abstractNum>
@@ -12365,17 +12628,17 @@
   <w:abstractNum w:abstractNumId="36" w15:restartNumberingAfterBreak="0">
     <w:nsid w:val="6E6566D4"/>
     <w:multiLevelType w:val="hybridMultilevel"/>
-    <w:tmpl w:val="DC94D102"/>
-    <w:lvl w:ilvl="0" w:tplc="0409000F">
+    <w:tmpl w:val="9C90BCE2"/>
+    <w:lvl w:ilvl="0" w:tplc="9A926E90">
       <w:start w:val="1"/>
       <w:numFmt w:val="decimal"/>
       <w:lvlText w:val="%1."/>
       <w:lvlJc w:val="left"/>
       <w:pPr>
-        <w:ind w:left="720" w:hanging="360"/>
+        <w:ind w:left="936" w:hanging="360"/>
       </w:pPr>
       <w:rPr>
-        <w:rFonts w:hint="default"/>
+        <w:rFonts w:ascii="Tahoma" w:eastAsia="MS Mincho" w:hAnsi="Tahoma" w:cs="Calibri"/>
       </w:rPr>
     </w:lvl>
     <w:lvl w:ilvl="1" w:tplc="04090019" w:tentative="1">
@@ -12384,7 +12647,7 @@
       <w:lvlText w:val="%2."/>
       <w:lvlJc w:val="left"/>
       <w:pPr>
-        <w:ind w:left="1440" w:hanging="360"/>
+        <w:ind w:left="1656" w:hanging="360"/>
       </w:pPr>
     </w:lvl>
     <w:lvl w:ilvl="2" w:tplc="0409001B" w:tentative="1">
@@ -12393,7 +12656,7 @@
       <w:lvlText w:val="%3."/>
       <w:lvlJc w:val="right"/>
       <w:pPr>
-        <w:ind w:left="2160" w:hanging="180"/>
+        <w:ind w:left="2376" w:hanging="180"/>
       </w:pPr>
     </w:lvl>
     <w:lvl w:ilvl="3" w:tplc="0409000F" w:tentative="1">
@@ -12402,7 +12665,7 @@
       <w:lvlText w:val="%4."/>
       <w:lvlJc w:val="left"/>
       <w:pPr>
-        <w:ind w:left="2880" w:hanging="360"/>
+        <w:ind w:left="3096" w:hanging="360"/>
       </w:pPr>
     </w:lvl>
     <w:lvl w:ilvl="4" w:tplc="04090019" w:tentative="1">
@@ -12411,7 +12674,7 @@
       <w:lvlText w:val="%5."/>
       <w:lvlJc w:val="left"/>
       <w:pPr>
-        <w:ind w:left="3600" w:hanging="360"/>
+        <w:ind w:left="3816" w:hanging="360"/>
       </w:pPr>
     </w:lvl>
     <w:lvl w:ilvl="5" w:tplc="0409001B" w:tentative="1">
@@ -12420,7 +12683,7 @@
       <w:lvlText w:val="%6."/>
       <w:lvlJc w:val="right"/>
       <w:pPr>
-        <w:ind w:left="4320" w:hanging="180"/>
+        <w:ind w:left="4536" w:hanging="180"/>
       </w:pPr>
     </w:lvl>
     <w:lvl w:ilvl="6" w:tplc="0409000F" w:tentative="1">
@@ -12429,7 +12692,7 @@
       <w:lvlText w:val="%7."/>
       <w:lvlJc w:val="left"/>
       <w:pPr>
-        <w:ind w:left="5040" w:hanging="360"/>
+        <w:ind w:left="5256" w:hanging="360"/>
       </w:pPr>
     </w:lvl>
     <w:lvl w:ilvl="7" w:tplc="04090019" w:tentative="1">
@@ -12438,7 +12701,7 @@
       <w:lvlText w:val="%8."/>
       <w:lvlJc w:val="left"/>
       <w:pPr>
-        <w:ind w:left="5760" w:hanging="360"/>
+        <w:ind w:left="5976" w:hanging="360"/>
       </w:pPr>
     </w:lvl>
     <w:lvl w:ilvl="8" w:tplc="0409001B" w:tentative="1">
@@ -12447,7 +12710,7 @@
       <w:lvlText w:val="%9."/>
       <w:lvlJc w:val="right"/>
       <w:pPr>
-        <w:ind w:left="6480" w:hanging="180"/>
+        <w:ind w:left="6696" w:hanging="180"/>
       </w:pPr>
     </w:lvl>
   </w:abstractNum>
@@ -14703,7 +14966,7 @@
 </file>
 
 <file path=customXml/itemProps1.xml><?xml version="1.0" encoding="utf-8"?>
-<ds:datastoreItem xmlns:ds="http://schemas.openxmlformats.org/officeDocument/2006/customXml" ds:itemID="{9651419F-4F53-4410-9452-801563278051}">
+<ds:datastoreItem xmlns:ds="http://schemas.openxmlformats.org/officeDocument/2006/customXml" ds:itemID="{18922154-48A7-489A-A580-55EDA26C73F9}">
   <ds:schemaRefs>
     <ds:schemaRef ds:uri="http://schemas.openxmlformats.org/officeDocument/2006/bibliography"/>
   </ds:schemaRefs>

</xml_diff>

<commit_message>
add workflow management Planner
</commit_message>
<xml_diff>
--- a/docs/MyProjectMgnt.docx
+++ b/docs/MyProjectMgnt.docx
@@ -4221,7 +4221,7 @@
               </wp:inline>
             </w:drawing>
           </mc:Choice>
-          <mc:Fallback xmlns:w16cid="http://schemas.microsoft.com/office/word/2016/wordml/cid" xmlns:am3d="http://schemas.microsoft.com/office/drawing/2017/model3d" xmlns:aink="http://schemas.microsoft.com/office/drawing/2016/ink" xmlns:cx8="http://schemas.microsoft.com/office/drawing/2016/5/14/chartex" xmlns:cx7="http://schemas.microsoft.com/office/drawing/2016/5/13/chartex" xmlns:cx6="http://schemas.microsoft.com/office/drawing/2016/5/12/chartex" xmlns:cx5="http://schemas.microsoft.com/office/drawing/2016/5/11/chartex" xmlns:cx4="http://schemas.microsoft.com/office/drawing/2016/5/10/chartex" xmlns:cx3="http://schemas.microsoft.com/office/drawing/2016/5/9/chartex" xmlns:cx2="http://schemas.microsoft.com/office/drawing/2015/10/21/chartex">
+          <mc:Fallback xmlns:cx2="http://schemas.microsoft.com/office/drawing/2015/10/21/chartex" xmlns:cx3="http://schemas.microsoft.com/office/drawing/2016/5/9/chartex" xmlns:cx4="http://schemas.microsoft.com/office/drawing/2016/5/10/chartex" xmlns:cx5="http://schemas.microsoft.com/office/drawing/2016/5/11/chartex" xmlns:cx6="http://schemas.microsoft.com/office/drawing/2016/5/12/chartex" xmlns:cx7="http://schemas.microsoft.com/office/drawing/2016/5/13/chartex" xmlns:cx8="http://schemas.microsoft.com/office/drawing/2016/5/14/chartex" xmlns:aink="http://schemas.microsoft.com/office/drawing/2016/ink" xmlns:am3d="http://schemas.microsoft.com/office/drawing/2017/model3d" xmlns:w16cid="http://schemas.microsoft.com/office/word/2016/wordml/cid">
             <w:pict>
               <v:group w14:anchorId="456B0A6C" id="Canvas 5" o:spid="_x0000_s1026" editas="canvas" style="width:210.35pt;height:92.05pt;mso-position-horizontal-relative:char;mso-position-vertical-relative:line" coordsize="26714,11684" o:gfxdata="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">
                 <v:shapetype id="_x0000_t75" coordsize="21600,21600" o:spt="75" o:preferrelative="t" path="m@4@5l@4@11@9@11@9@5xe" filled="f" stroked="f">
@@ -8242,7 +8242,21 @@
         <w:rPr>
           <w:lang w:eastAsia="en-US" w:bidi="ar-SA"/>
         </w:rPr>
-        <w:t xml:space="preserve">Website có thể được truy cập thông qua mạng Wifi, dữ liệu di động với đúng địa chỉ </w:t>
+        <w:t>Website có thể được truy cập thông qua mạ</w:t>
+      </w:r>
+      <w:r>
+        <w:rPr>
+          <w:lang w:eastAsia="en-US" w:bidi="ar-SA"/>
+        </w:rPr>
+        <w:t>ng w</w:t>
+      </w:r>
+      <w:bookmarkStart w:id="24" w:name="_GoBack"/>
+      <w:bookmarkEnd w:id="24"/>
+      <w:r>
+        <w:rPr>
+          <w:lang w:eastAsia="en-US" w:bidi="ar-SA"/>
+        </w:rPr>
+        <w:t xml:space="preserve">ifi, dữ liệu di động với đúng địa chỉ </w:t>
       </w:r>
       <w:r>
         <w:rPr>
@@ -8257,22 +8271,22 @@
         <w:pStyle w:val="Heading1"/>
         <w:jc w:val="both"/>
       </w:pPr>
-      <w:bookmarkStart w:id="24" w:name="_Toc25660403"/>
+      <w:bookmarkStart w:id="25" w:name="_Toc25660403"/>
       <w:r>
         <w:t>Giám sát dự án</w:t>
       </w:r>
-      <w:bookmarkEnd w:id="24"/>
+      <w:bookmarkEnd w:id="25"/>
     </w:p>
     <w:p>
       <w:pPr>
         <w:pStyle w:val="Heading2"/>
         <w:jc w:val="both"/>
       </w:pPr>
-      <w:bookmarkStart w:id="25" w:name="_Toc25660404"/>
+      <w:bookmarkStart w:id="26" w:name="_Toc25660404"/>
       <w:r>
         <w:t>Trả lời câu hỏi</w:t>
       </w:r>
-      <w:bookmarkEnd w:id="25"/>
+      <w:bookmarkEnd w:id="26"/>
     </w:p>
     <w:p>
       <w:pPr>
@@ -8507,11 +8521,11 @@
         <w:pStyle w:val="Heading1"/>
         <w:jc w:val="both"/>
       </w:pPr>
-      <w:bookmarkStart w:id="26" w:name="_Toc25660405"/>
+      <w:bookmarkStart w:id="27" w:name="_Toc25660405"/>
       <w:r>
         <w:t>Đóng dự án</w:t>
       </w:r>
-      <w:bookmarkEnd w:id="26"/>
+      <w:bookmarkEnd w:id="27"/>
     </w:p>
     <w:p>
       <w:r>
@@ -8562,11 +8576,11 @@
         <w:pStyle w:val="Heading2"/>
         <w:jc w:val="both"/>
       </w:pPr>
-      <w:bookmarkStart w:id="27" w:name="_Toc25660406"/>
+      <w:bookmarkStart w:id="28" w:name="_Toc25660406"/>
       <w:r>
         <w:t>Quản lý mã nguồn</w:t>
       </w:r>
-      <w:bookmarkEnd w:id="27"/>
+      <w:bookmarkEnd w:id="28"/>
     </w:p>
     <w:p>
       <w:pPr>
@@ -8932,8 +8946,6 @@
       <w:r>
         <w:t>30000 dòng</w:t>
       </w:r>
-      <w:bookmarkStart w:id="28" w:name="_GoBack"/>
-      <w:bookmarkEnd w:id="28"/>
     </w:p>
     <w:p>
       <w:pPr>
@@ -9713,7 +9725,7 @@
                                   <pic:cNvPicPr/>
                                 </pic:nvPicPr>
                                 <pic:blipFill>
-                                  <a:blip r:embed="rId1"/>
+                                  <a:blip r:embed="rId2"/>
                                   <a:stretch>
                                     <a:fillRect/>
                                   </a:stretch>
@@ -14966,7 +14978,7 @@
 </file>
 
 <file path=customXml/itemProps1.xml><?xml version="1.0" encoding="utf-8"?>
-<ds:datastoreItem xmlns:ds="http://schemas.openxmlformats.org/officeDocument/2006/customXml" ds:itemID="{18922154-48A7-489A-A580-55EDA26C73F9}">
+<ds:datastoreItem xmlns:ds="http://schemas.openxmlformats.org/officeDocument/2006/customXml" ds:itemID="{1854834D-6A1C-43BB-B1BC-A00FD484EF97}">
   <ds:schemaRefs>
     <ds:schemaRef ds:uri="http://schemas.openxmlformats.org/officeDocument/2006/bibliography"/>
   </ds:schemaRefs>

</xml_diff>

<commit_message>
sửa ước lượng thời gian
</commit_message>
<xml_diff>
--- a/docs/MyProjectMgnt.docx
+++ b/docs/MyProjectMgnt.docx
@@ -1,6 +1,6 @@
 
 <file path=word/document.xml><?xml version="1.0" encoding="utf-8"?>
-<w:document xmlns:wpc="http://schemas.microsoft.com/office/word/2010/wordprocessingCanvas" xmlns:cx="http://schemas.microsoft.com/office/drawing/2014/chartex" xmlns:cx1="http://schemas.microsoft.com/office/drawing/2015/9/8/chartex" xmlns:mc="http://schemas.openxmlformats.org/markup-compatibility/2006" xmlns:o="urn:schemas-microsoft-com:office:office" xmlns:r="http://schemas.openxmlformats.org/officeDocument/2006/relationships" xmlns:m="http://schemas.openxmlformats.org/officeDocument/2006/math" xmlns:v="urn:schemas-microsoft-com:vml" xmlns:wp14="http://schemas.microsoft.com/office/word/2010/wordprocessingDrawing" xmlns:wp="http://schemas.openxmlformats.org/drawingml/2006/wordprocessingDrawing" xmlns:w10="urn:schemas-microsoft-com:office:word" xmlns:w="http://schemas.openxmlformats.org/wordprocessingml/2006/main" xmlns:w14="http://schemas.microsoft.com/office/word/2010/wordml" xmlns:w15="http://schemas.microsoft.com/office/word/2012/wordml" xmlns:w16se="http://schemas.microsoft.com/office/word/2015/wordml/symex" xmlns:wpg="http://schemas.microsoft.com/office/word/2010/wordprocessingGroup" xmlns:wpi="http://schemas.microsoft.com/office/word/2010/wordprocessingInk" xmlns:wne="http://schemas.microsoft.com/office/word/2006/wordml" xmlns:wps="http://schemas.microsoft.com/office/word/2010/wordprocessingShape" mc:Ignorable="w14 w15 w16se wp14">
+<w:document xmlns:wpc="http://schemas.microsoft.com/office/word/2010/wordprocessingCanvas" xmlns:cx="http://schemas.microsoft.com/office/drawing/2014/chartex" xmlns:cx1="http://schemas.microsoft.com/office/drawing/2015/9/8/chartex" xmlns:cx2="http://schemas.microsoft.com/office/drawing/2015/10/21/chartex" xmlns:cx3="http://schemas.microsoft.com/office/drawing/2016/5/9/chartex" xmlns:cx4="http://schemas.microsoft.com/office/drawing/2016/5/10/chartex" xmlns:cx5="http://schemas.microsoft.com/office/drawing/2016/5/11/chartex" xmlns:cx6="http://schemas.microsoft.com/office/drawing/2016/5/12/chartex" xmlns:cx7="http://schemas.microsoft.com/office/drawing/2016/5/13/chartex" xmlns:cx8="http://schemas.microsoft.com/office/drawing/2016/5/14/chartex" xmlns:mc="http://schemas.openxmlformats.org/markup-compatibility/2006" xmlns:aink="http://schemas.microsoft.com/office/drawing/2016/ink" xmlns:am3d="http://schemas.microsoft.com/office/drawing/2017/model3d" xmlns:o="urn:schemas-microsoft-com:office:office" xmlns:r="http://schemas.openxmlformats.org/officeDocument/2006/relationships" xmlns:m="http://schemas.openxmlformats.org/officeDocument/2006/math" xmlns:v="urn:schemas-microsoft-com:vml" xmlns:wp14="http://schemas.microsoft.com/office/word/2010/wordprocessingDrawing" xmlns:wp="http://schemas.openxmlformats.org/drawingml/2006/wordprocessingDrawing" xmlns:w10="urn:schemas-microsoft-com:office:word" xmlns:w="http://schemas.openxmlformats.org/wordprocessingml/2006/main" xmlns:w14="http://schemas.microsoft.com/office/word/2010/wordml" xmlns:w15="http://schemas.microsoft.com/office/word/2012/wordml" xmlns:w16cid="http://schemas.microsoft.com/office/word/2016/wordml/cid" xmlns:w16se="http://schemas.microsoft.com/office/word/2015/wordml/symex" xmlns:wpg="http://schemas.microsoft.com/office/word/2010/wordprocessingGroup" xmlns:wpi="http://schemas.microsoft.com/office/word/2010/wordprocessingInk" xmlns:wne="http://schemas.microsoft.com/office/word/2006/wordml" xmlns:wps="http://schemas.microsoft.com/office/word/2010/wordprocessingShape" mc:Ignorable="w14 w15 w16se w16cid wp14">
   <w:background w:color="FFFFFF"/>
   <w:body>
     <w:p>
@@ -4221,7 +4221,7 @@
               </wp:inline>
             </w:drawing>
           </mc:Choice>
-          <mc:Fallback xmlns:cx2="http://schemas.microsoft.com/office/drawing/2015/10/21/chartex" xmlns:cx3="http://schemas.microsoft.com/office/drawing/2016/5/9/chartex" xmlns:cx4="http://schemas.microsoft.com/office/drawing/2016/5/10/chartex" xmlns:cx5="http://schemas.microsoft.com/office/drawing/2016/5/11/chartex" xmlns:cx6="http://schemas.microsoft.com/office/drawing/2016/5/12/chartex" xmlns:cx7="http://schemas.microsoft.com/office/drawing/2016/5/13/chartex" xmlns:cx8="http://schemas.microsoft.com/office/drawing/2016/5/14/chartex" xmlns:aink="http://schemas.microsoft.com/office/drawing/2016/ink" xmlns:am3d="http://schemas.microsoft.com/office/drawing/2017/model3d" xmlns:w16cid="http://schemas.microsoft.com/office/word/2016/wordml/cid">
+          <mc:Fallback>
             <w:pict>
               <v:group w14:anchorId="456B0A6C" id="Canvas 5" o:spid="_x0000_s1026" editas="canvas" style="width:210.35pt;height:92.05pt;mso-position-horizontal-relative:char;mso-position-vertical-relative:line" coordsize="26714,11684" o:gfxdata="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">
                 <v:shapetype id="_x0000_t75" coordsize="21600,21600" o:spt="75" o:preferrelative="t" path="m@4@5l@4@11@9@11@9@5xe" filled="f" stroked="f">
@@ -5877,7 +5877,19 @@
         <w:rPr>
           <w:i/>
         </w:rPr>
-        <w:t xml:space="preserve"> TDT </w:t>
+        <w:t xml:space="preserve"> T</w:t>
+      </w:r>
+      <w:r>
+        <w:rPr>
+          <w:i/>
+        </w:rPr>
+        <w:t>Đ</w:t>
+      </w:r>
+      <w:r>
+        <w:rPr>
+          <w:i/>
+        </w:rPr>
+        <w:t xml:space="preserve">T </w:t>
       </w:r>
     </w:p>
     <w:p>
@@ -6953,13 +6965,13 @@
       <w:r>
         <w:rPr>
           <w:noProof/>
-          <w:lang w:eastAsia="en-US" w:bidi="ar-SA"/>
-        </w:rPr>
+        </w:rPr>
+        <w:lastRenderedPageBreak/>
         <w:drawing>
-          <wp:inline distT="0" distB="0" distL="0" distR="0" wp14:anchorId="2B54C8CA" wp14:editId="78E8315A">
-            <wp:extent cx="5575300" cy="2284730"/>
-            <wp:effectExtent l="0" t="0" r="6350" b="1270"/>
-            <wp:docPr id="21" name="Picture 21"/>
+          <wp:inline distT="0" distB="0" distL="0" distR="0" wp14:anchorId="10D5D7FD" wp14:editId="185D969A">
+            <wp:extent cx="5524500" cy="5638800"/>
+            <wp:effectExtent l="0" t="0" r="0" b="0"/>
+            <wp:docPr id="13" name="Picture 13"/>
             <wp:cNvGraphicFramePr>
               <a:graphicFrameLocks xmlns:a="http://schemas.openxmlformats.org/drawingml/2006/main" noChangeAspect="1"/>
             </wp:cNvGraphicFramePr>
@@ -6979,7 +6991,7 @@
                   <pic:spPr>
                     <a:xfrm>
                       <a:off x="0" y="0"/>
-                      <a:ext cx="5575300" cy="2284730"/>
+                      <a:ext cx="5524500" cy="5638800"/>
                     </a:xfrm>
                     <a:prstGeom prst="rect">
                       <a:avLst/>
@@ -6994,22 +7006,40 @@
     </w:p>
     <w:p>
       <w:pPr>
-        <w:rPr>
-          <w:i/>
-          <w:iCs/>
-        </w:rPr>
-      </w:pPr>
+        <w:pStyle w:val="Heading2"/>
+        <w:jc w:val="both"/>
+      </w:pPr>
+      <w:bookmarkStart w:id="16" w:name="_Toc25660394"/>
+      <w:r>
+        <w:t>Ước lượng thời gian</w:t>
+      </w:r>
+      <w:bookmarkEnd w:id="16"/>
+    </w:p>
+    <w:p>
+      <w:r>
+        <w:t>Thời</w:t>
+      </w:r>
+      <w:r>
+        <w:t xml:space="preserve"> gian cần thiết để làm dự án là trong khoảng </w:t>
+      </w:r>
+      <w:r>
+        <w:t>50-60</w:t>
+      </w:r>
+      <w:r>
+        <w:t xml:space="preserve"> ngày.</w:t>
+      </w:r>
+    </w:p>
+    <w:p>
       <w:r>
         <w:rPr>
           <w:noProof/>
-          <w:lang w:eastAsia="en-US" w:bidi="ar-SA"/>
         </w:rPr>
         <w:lastRenderedPageBreak/>
         <w:drawing>
-          <wp:inline distT="0" distB="0" distL="0" distR="0" wp14:anchorId="15B970FE" wp14:editId="321362A3">
-            <wp:extent cx="5575300" cy="2647950"/>
-            <wp:effectExtent l="0" t="0" r="6350" b="0"/>
-            <wp:docPr id="20" name="Picture 20"/>
+          <wp:inline distT="0" distB="0" distL="0" distR="0" wp14:anchorId="2BFF5E92" wp14:editId="6830D37A">
+            <wp:extent cx="5581650" cy="9010650"/>
+            <wp:effectExtent l="0" t="0" r="0" b="0"/>
+            <wp:docPr id="15" name="Picture 15"/>
             <wp:cNvGraphicFramePr>
               <a:graphicFrameLocks xmlns:a="http://schemas.openxmlformats.org/drawingml/2006/main" noChangeAspect="1"/>
             </wp:cNvGraphicFramePr>
@@ -7017,23 +7047,36 @@
               <a:graphicData uri="http://schemas.openxmlformats.org/drawingml/2006/picture">
                 <pic:pic xmlns:pic="http://schemas.openxmlformats.org/drawingml/2006/picture">
                   <pic:nvPicPr>
-                    <pic:cNvPr id="1" name=""/>
-                    <pic:cNvPicPr/>
+                    <pic:cNvPr id="0" name="Picture 1"/>
+                    <pic:cNvPicPr>
+                      <a:picLocks noChangeAspect="1" noChangeArrowheads="1"/>
+                    </pic:cNvPicPr>
                   </pic:nvPicPr>
                   <pic:blipFill>
-                    <a:blip r:embed="rId24"/>
+                    <a:blip r:embed="rId24">
+                      <a:extLst>
+                        <a:ext uri="{28A0092B-C50C-407E-A947-70E740481C1C}">
+                          <a14:useLocalDpi xmlns:a14="http://schemas.microsoft.com/office/drawing/2010/main" val="0"/>
+                        </a:ext>
+                      </a:extLst>
+                    </a:blip>
+                    <a:srcRect/>
                     <a:stretch>
                       <a:fillRect/>
                     </a:stretch>
                   </pic:blipFill>
-                  <pic:spPr>
+                  <pic:spPr bwMode="auto">
                     <a:xfrm>
                       <a:off x="0" y="0"/>
-                      <a:ext cx="5575300" cy="2647950"/>
+                      <a:ext cx="5581650" cy="9010650"/>
                     </a:xfrm>
                     <a:prstGeom prst="rect">
                       <a:avLst/>
                     </a:prstGeom>
+                    <a:noFill/>
+                    <a:ln>
+                      <a:noFill/>
+                    </a:ln>
                   </pic:spPr>
                 </pic:pic>
               </a:graphicData>
@@ -7044,72 +7087,12 @@
     </w:p>
     <w:p>
       <w:pPr>
-        <w:rPr>
-          <w:i/>
-          <w:iCs/>
-        </w:rPr>
-      </w:pPr>
-      <w:r>
-        <w:rPr>
-          <w:i/>
-          <w:iCs/>
-        </w:rPr>
-        <w:t>Phải quan tâm tới deadline mà kh</w:t>
-      </w:r>
-      <w:r>
-        <w:rPr>
-          <w:i/>
-          <w:iCs/>
-        </w:rPr>
-        <w:t>ách hàng yêu cầu, và chỉ nên sử dụng tầm 90% thời gian</w:t>
-      </w:r>
-      <w:r>
-        <w:rPr>
-          <w:i/>
-          <w:iCs/>
-        </w:rPr>
-        <w:t>.</w:t>
-      </w:r>
-      <w:r>
-        <w:rPr>
-          <w:i/>
-          <w:iCs/>
-        </w:rPr>
-        <w:t xml:space="preserve"> 10% còn lại là buffer.</w:t>
-      </w:r>
-    </w:p>
-    <w:p>
-      <w:pPr>
         <w:pStyle w:val="Heading2"/>
         <w:jc w:val="both"/>
       </w:pPr>
-      <w:bookmarkStart w:id="16" w:name="_Toc25660394"/>
-      <w:r>
-        <w:t>Ước lượng thời gian</w:t>
-      </w:r>
-      <w:bookmarkEnd w:id="16"/>
-    </w:p>
-    <w:p>
-      <w:r>
-        <w:t>Thời</w:t>
-      </w:r>
-      <w:r>
-        <w:t xml:space="preserve"> gian cần thiết để làm dự án là trong khoảng </w:t>
-      </w:r>
-      <w:r>
-        <w:t>50-60</w:t>
-      </w:r>
-      <w:r>
-        <w:t xml:space="preserve"> ngày.</w:t>
-      </w:r>
-    </w:p>
-    <w:p>
-      <w:pPr>
-        <w:pStyle w:val="Heading2"/>
-        <w:jc w:val="both"/>
-      </w:pPr>
       <w:bookmarkStart w:id="17" w:name="_Toc25660395"/>
       <w:r>
+        <w:lastRenderedPageBreak/>
         <w:t>Ước lượng rủi ro</w:t>
       </w:r>
       <w:bookmarkEnd w:id="17"/>
@@ -7284,7 +7267,6 @@
         <w:rPr>
           <w:i/>
         </w:rPr>
-        <w:lastRenderedPageBreak/>
         <w:t>+ Chi phí hoisting, domain: 15 triệu</w:t>
       </w:r>
     </w:p>
@@ -7556,6 +7538,7 @@
         <w:rPr>
           <w:i/>
         </w:rPr>
+        <w:lastRenderedPageBreak/>
         <w:t>+ xem lịch sử mua h</w:t>
       </w:r>
       <w:r>
@@ -7700,88 +7683,10 @@
           <w:lang w:eastAsia="en-US" w:bidi="ar-SA"/>
         </w:rPr>
       </w:pPr>
-    </w:p>
-    <w:p>
-      <w:pPr>
+      <w:r>
         <w:rPr>
           <w:lang w:eastAsia="en-US" w:bidi="ar-SA"/>
         </w:rPr>
-      </w:pPr>
-    </w:p>
-    <w:p>
-      <w:pPr>
-        <w:rPr>
-          <w:lang w:eastAsia="en-US" w:bidi="ar-SA"/>
-        </w:rPr>
-      </w:pPr>
-    </w:p>
-    <w:p>
-      <w:pPr>
-        <w:rPr>
-          <w:lang w:eastAsia="en-US" w:bidi="ar-SA"/>
-        </w:rPr>
-      </w:pPr>
-    </w:p>
-    <w:p>
-      <w:pPr>
-        <w:rPr>
-          <w:lang w:eastAsia="en-US" w:bidi="ar-SA"/>
-        </w:rPr>
-      </w:pPr>
-    </w:p>
-    <w:p>
-      <w:pPr>
-        <w:rPr>
-          <w:lang w:eastAsia="en-US" w:bidi="ar-SA"/>
-        </w:rPr>
-      </w:pPr>
-    </w:p>
-    <w:p>
-      <w:pPr>
-        <w:rPr>
-          <w:lang w:eastAsia="en-US" w:bidi="ar-SA"/>
-        </w:rPr>
-      </w:pPr>
-    </w:p>
-    <w:p>
-      <w:pPr>
-        <w:rPr>
-          <w:lang w:eastAsia="en-US" w:bidi="ar-SA"/>
-        </w:rPr>
-      </w:pPr>
-    </w:p>
-    <w:p>
-      <w:pPr>
-        <w:rPr>
-          <w:lang w:eastAsia="en-US" w:bidi="ar-SA"/>
-        </w:rPr>
-      </w:pPr>
-    </w:p>
-    <w:p>
-      <w:pPr>
-        <w:rPr>
-          <w:lang w:eastAsia="en-US" w:bidi="ar-SA"/>
-        </w:rPr>
-      </w:pPr>
-    </w:p>
-    <w:p>
-      <w:pPr>
-        <w:rPr>
-          <w:lang w:eastAsia="en-US" w:bidi="ar-SA"/>
-        </w:rPr>
-      </w:pPr>
-    </w:p>
-    <w:p>
-      <w:pPr>
-        <w:rPr>
-          <w:lang w:eastAsia="en-US" w:bidi="ar-SA"/>
-        </w:rPr>
-      </w:pPr>
-      <w:r>
-        <w:rPr>
-          <w:lang w:eastAsia="en-US" w:bidi="ar-SA"/>
-        </w:rPr>
-        <w:lastRenderedPageBreak/>
         <w:t>- Giao diện trang chủ</w:t>
       </w:r>
     </w:p>
@@ -7894,80 +7799,11 @@
           <w:lang w:eastAsia="en-US" w:bidi="ar-SA"/>
         </w:rPr>
       </w:pPr>
-    </w:p>
-    <w:p>
-      <w:pPr>
+      <w:r>
         <w:rPr>
           <w:lang w:eastAsia="en-US" w:bidi="ar-SA"/>
         </w:rPr>
-      </w:pPr>
-    </w:p>
-    <w:p>
-      <w:pPr>
-        <w:rPr>
-          <w:lang w:eastAsia="en-US" w:bidi="ar-SA"/>
-        </w:rPr>
-      </w:pPr>
-    </w:p>
-    <w:p>
-      <w:pPr>
-        <w:rPr>
-          <w:lang w:eastAsia="en-US" w:bidi="ar-SA"/>
-        </w:rPr>
-      </w:pPr>
-    </w:p>
-    <w:p>
-      <w:pPr>
-        <w:rPr>
-          <w:lang w:eastAsia="en-US" w:bidi="ar-SA"/>
-        </w:rPr>
-      </w:pPr>
-    </w:p>
-    <w:p>
-      <w:pPr>
-        <w:rPr>
-          <w:lang w:eastAsia="en-US" w:bidi="ar-SA"/>
-        </w:rPr>
-      </w:pPr>
-    </w:p>
-    <w:p>
-      <w:pPr>
-        <w:rPr>
-          <w:lang w:eastAsia="en-US" w:bidi="ar-SA"/>
-        </w:rPr>
-      </w:pPr>
-    </w:p>
-    <w:p>
-      <w:pPr>
-        <w:rPr>
-          <w:lang w:eastAsia="en-US" w:bidi="ar-SA"/>
-        </w:rPr>
-      </w:pPr>
-    </w:p>
-    <w:p>
-      <w:pPr>
-        <w:rPr>
-          <w:lang w:eastAsia="en-US" w:bidi="ar-SA"/>
-        </w:rPr>
-      </w:pPr>
-    </w:p>
-    <w:p>
-      <w:pPr>
-        <w:rPr>
-          <w:lang w:eastAsia="en-US" w:bidi="ar-SA"/>
-        </w:rPr>
-      </w:pPr>
-    </w:p>
-    <w:p>
-      <w:pPr>
-        <w:rPr>
-          <w:lang w:eastAsia="en-US" w:bidi="ar-SA"/>
-        </w:rPr>
-      </w:pPr>
-      <w:r>
-        <w:rPr>
-          <w:lang w:eastAsia="en-US" w:bidi="ar-SA"/>
-        </w:rPr>
+        <w:lastRenderedPageBreak/>
         <w:t>- Giao diện trang chi tiết sản phẩm</w:t>
       </w:r>
     </w:p>
@@ -8093,6 +7929,15 @@
           <w:lang w:eastAsia="en-US" w:bidi="ar-SA"/>
         </w:rPr>
       </w:pPr>
+    </w:p>
+    <w:p>
+      <w:pPr>
+        <w:rPr>
+          <w:lang w:eastAsia="en-US" w:bidi="ar-SA"/>
+        </w:rPr>
+      </w:pPr>
+      <w:bookmarkStart w:id="22" w:name="_GoBack"/>
+      <w:bookmarkEnd w:id="22"/>
       <w:r>
         <w:rPr>
           <w:lang w:eastAsia="en-US" w:bidi="ar-SA"/>
@@ -8157,14 +8002,14 @@
           <w:lang w:eastAsia="en-US" w:bidi="ar-SA"/>
         </w:rPr>
       </w:pPr>
-      <w:bookmarkStart w:id="22" w:name="_Toc25660401"/>
+      <w:bookmarkStart w:id="23" w:name="_Toc25660401"/>
       <w:r>
         <w:rPr>
           <w:lang w:eastAsia="en-US" w:bidi="ar-SA"/>
         </w:rPr>
         <w:t>Cơ sở dữ liệu</w:t>
       </w:r>
-      <w:bookmarkEnd w:id="22"/>
+      <w:bookmarkEnd w:id="23"/>
     </w:p>
     <w:p>
       <w:pPr>
@@ -8222,7 +8067,7 @@
           <w:lang w:eastAsia="en-US" w:bidi="ar-SA"/>
         </w:rPr>
       </w:pPr>
-      <w:bookmarkStart w:id="23" w:name="_Toc25660402"/>
+      <w:bookmarkStart w:id="24" w:name="_Toc25660402"/>
       <w:r>
         <w:rPr>
           <w:lang w:eastAsia="en-US" w:bidi="ar-SA"/>
@@ -8230,7 +8075,7 @@
         <w:lastRenderedPageBreak/>
         <w:t>Mạng</w:t>
       </w:r>
-      <w:bookmarkEnd w:id="23"/>
+      <w:bookmarkEnd w:id="24"/>
     </w:p>
     <w:p>
       <w:pPr>
@@ -8250,8 +8095,6 @@
         </w:rPr>
         <w:t>ng w</w:t>
       </w:r>
-      <w:bookmarkStart w:id="24" w:name="_GoBack"/>
-      <w:bookmarkEnd w:id="24"/>
       <w:r>
         <w:rPr>
           <w:lang w:eastAsia="en-US" w:bidi="ar-SA"/>
@@ -9076,7 +8919,7 @@
 </file>
 
 <file path=word/endnotes.xml><?xml version="1.0" encoding="utf-8"?>
-<w:endnotes xmlns:wpc="http://schemas.microsoft.com/office/word/2010/wordprocessingCanvas" xmlns:cx="http://schemas.microsoft.com/office/drawing/2014/chartex" xmlns:cx1="http://schemas.microsoft.com/office/drawing/2015/9/8/chartex" xmlns:mc="http://schemas.openxmlformats.org/markup-compatibility/2006" xmlns:o="urn:schemas-microsoft-com:office:office" xmlns:r="http://schemas.openxmlformats.org/officeDocument/2006/relationships" xmlns:m="http://schemas.openxmlformats.org/officeDocument/2006/math" xmlns:v="urn:schemas-microsoft-com:vml" xmlns:wp14="http://schemas.microsoft.com/office/word/2010/wordprocessingDrawing" xmlns:wp="http://schemas.openxmlformats.org/drawingml/2006/wordprocessingDrawing" xmlns:w10="urn:schemas-microsoft-com:office:word" xmlns:w="http://schemas.openxmlformats.org/wordprocessingml/2006/main" xmlns:w14="http://schemas.microsoft.com/office/word/2010/wordml" xmlns:w15="http://schemas.microsoft.com/office/word/2012/wordml" xmlns:w16se="http://schemas.microsoft.com/office/word/2015/wordml/symex" xmlns:wpg="http://schemas.microsoft.com/office/word/2010/wordprocessingGroup" xmlns:wpi="http://schemas.microsoft.com/office/word/2010/wordprocessingInk" xmlns:wne="http://schemas.microsoft.com/office/word/2006/wordml" xmlns:wps="http://schemas.microsoft.com/office/word/2010/wordprocessingShape" mc:Ignorable="w14 w15 w16se wp14">
+<w:endnotes xmlns:wpc="http://schemas.microsoft.com/office/word/2010/wordprocessingCanvas" xmlns:cx="http://schemas.microsoft.com/office/drawing/2014/chartex" xmlns:cx1="http://schemas.microsoft.com/office/drawing/2015/9/8/chartex" xmlns:cx2="http://schemas.microsoft.com/office/drawing/2015/10/21/chartex" xmlns:cx3="http://schemas.microsoft.com/office/drawing/2016/5/9/chartex" xmlns:cx4="http://schemas.microsoft.com/office/drawing/2016/5/10/chartex" xmlns:cx5="http://schemas.microsoft.com/office/drawing/2016/5/11/chartex" xmlns:cx6="http://schemas.microsoft.com/office/drawing/2016/5/12/chartex" xmlns:cx7="http://schemas.microsoft.com/office/drawing/2016/5/13/chartex" xmlns:cx8="http://schemas.microsoft.com/office/drawing/2016/5/14/chartex" xmlns:mc="http://schemas.openxmlformats.org/markup-compatibility/2006" xmlns:aink="http://schemas.microsoft.com/office/drawing/2016/ink" xmlns:am3d="http://schemas.microsoft.com/office/drawing/2017/model3d" xmlns:o="urn:schemas-microsoft-com:office:office" xmlns:r="http://schemas.openxmlformats.org/officeDocument/2006/relationships" xmlns:m="http://schemas.openxmlformats.org/officeDocument/2006/math" xmlns:v="urn:schemas-microsoft-com:vml" xmlns:wp14="http://schemas.microsoft.com/office/word/2010/wordprocessingDrawing" xmlns:wp="http://schemas.openxmlformats.org/drawingml/2006/wordprocessingDrawing" xmlns:w10="urn:schemas-microsoft-com:office:word" xmlns:w="http://schemas.openxmlformats.org/wordprocessingml/2006/main" xmlns:w14="http://schemas.microsoft.com/office/word/2010/wordml" xmlns:w15="http://schemas.microsoft.com/office/word/2012/wordml" xmlns:w16cid="http://schemas.microsoft.com/office/word/2016/wordml/cid" xmlns:w16se="http://schemas.microsoft.com/office/word/2015/wordml/symex" xmlns:wpg="http://schemas.microsoft.com/office/word/2010/wordprocessingGroup" xmlns:wpi="http://schemas.microsoft.com/office/word/2010/wordprocessingInk" xmlns:wne="http://schemas.microsoft.com/office/word/2006/wordml" xmlns:wps="http://schemas.microsoft.com/office/word/2010/wordprocessingShape" mc:Ignorable="w14 w15 w16se w16cid wp14">
   <w:endnote w:type="separator" w:id="-1">
     <w:p>
       <w:r>
@@ -9097,7 +8940,7 @@
 </file>
 
 <file path=word/footer1.xml><?xml version="1.0" encoding="utf-8"?>
-<w:ftr xmlns:wpc="http://schemas.microsoft.com/office/word/2010/wordprocessingCanvas" xmlns:cx="http://schemas.microsoft.com/office/drawing/2014/chartex" xmlns:cx1="http://schemas.microsoft.com/office/drawing/2015/9/8/chartex" xmlns:mc="http://schemas.openxmlformats.org/markup-compatibility/2006" xmlns:o="urn:schemas-microsoft-com:office:office" xmlns:r="http://schemas.openxmlformats.org/officeDocument/2006/relationships" xmlns:m="http://schemas.openxmlformats.org/officeDocument/2006/math" xmlns:v="urn:schemas-microsoft-com:vml" xmlns:wp14="http://schemas.microsoft.com/office/word/2010/wordprocessingDrawing" xmlns:wp="http://schemas.openxmlformats.org/drawingml/2006/wordprocessingDrawing" xmlns:w10="urn:schemas-microsoft-com:office:word" xmlns:w="http://schemas.openxmlformats.org/wordprocessingml/2006/main" xmlns:w14="http://schemas.microsoft.com/office/word/2010/wordml" xmlns:w15="http://schemas.microsoft.com/office/word/2012/wordml" xmlns:w16se="http://schemas.microsoft.com/office/word/2015/wordml/symex" xmlns:wpg="http://schemas.microsoft.com/office/word/2010/wordprocessingGroup" xmlns:wpi="http://schemas.microsoft.com/office/word/2010/wordprocessingInk" xmlns:wne="http://schemas.microsoft.com/office/word/2006/wordml" xmlns:wps="http://schemas.microsoft.com/office/word/2010/wordprocessingShape" mc:Ignorable="w14 w15 w16se wp14">
+<w:ftr xmlns:wpc="http://schemas.microsoft.com/office/word/2010/wordprocessingCanvas" xmlns:cx="http://schemas.microsoft.com/office/drawing/2014/chartex" xmlns:cx1="http://schemas.microsoft.com/office/drawing/2015/9/8/chartex" xmlns:cx2="http://schemas.microsoft.com/office/drawing/2015/10/21/chartex" xmlns:cx3="http://schemas.microsoft.com/office/drawing/2016/5/9/chartex" xmlns:cx4="http://schemas.microsoft.com/office/drawing/2016/5/10/chartex" xmlns:cx5="http://schemas.microsoft.com/office/drawing/2016/5/11/chartex" xmlns:cx6="http://schemas.microsoft.com/office/drawing/2016/5/12/chartex" xmlns:cx7="http://schemas.microsoft.com/office/drawing/2016/5/13/chartex" xmlns:cx8="http://schemas.microsoft.com/office/drawing/2016/5/14/chartex" xmlns:mc="http://schemas.openxmlformats.org/markup-compatibility/2006" xmlns:aink="http://schemas.microsoft.com/office/drawing/2016/ink" xmlns:am3d="http://schemas.microsoft.com/office/drawing/2017/model3d" xmlns:o="urn:schemas-microsoft-com:office:office" xmlns:r="http://schemas.openxmlformats.org/officeDocument/2006/relationships" xmlns:m="http://schemas.openxmlformats.org/officeDocument/2006/math" xmlns:v="urn:schemas-microsoft-com:vml" xmlns:wp14="http://schemas.microsoft.com/office/word/2010/wordprocessingDrawing" xmlns:wp="http://schemas.openxmlformats.org/drawingml/2006/wordprocessingDrawing" xmlns:w10="urn:schemas-microsoft-com:office:word" xmlns:w="http://schemas.openxmlformats.org/wordprocessingml/2006/main" xmlns:w14="http://schemas.microsoft.com/office/word/2010/wordml" xmlns:w15="http://schemas.microsoft.com/office/word/2012/wordml" xmlns:w16cid="http://schemas.microsoft.com/office/word/2016/wordml/cid" xmlns:w16se="http://schemas.microsoft.com/office/word/2015/wordml/symex" xmlns:wpg="http://schemas.microsoft.com/office/word/2010/wordprocessingGroup" xmlns:wpi="http://schemas.microsoft.com/office/word/2010/wordprocessingInk" xmlns:wne="http://schemas.microsoft.com/office/word/2006/wordml" xmlns:wps="http://schemas.microsoft.com/office/word/2010/wordprocessingShape" mc:Ignorable="w14 w15 w16se w16cid wp14">
   <w:p>
     <w:pPr>
       <w:pStyle w:val="Footer"/>
@@ -9175,7 +9018,7 @@
 </file>
 
 <file path=word/footer2.xml><?xml version="1.0" encoding="utf-8"?>
-<w:ftr xmlns:wpc="http://schemas.microsoft.com/office/word/2010/wordprocessingCanvas" xmlns:cx="http://schemas.microsoft.com/office/drawing/2014/chartex" xmlns:cx1="http://schemas.microsoft.com/office/drawing/2015/9/8/chartex" xmlns:mc="http://schemas.openxmlformats.org/markup-compatibility/2006" xmlns:o="urn:schemas-microsoft-com:office:office" xmlns:r="http://schemas.openxmlformats.org/officeDocument/2006/relationships" xmlns:m="http://schemas.openxmlformats.org/officeDocument/2006/math" xmlns:v="urn:schemas-microsoft-com:vml" xmlns:wp14="http://schemas.microsoft.com/office/word/2010/wordprocessingDrawing" xmlns:wp="http://schemas.openxmlformats.org/drawingml/2006/wordprocessingDrawing" xmlns:w10="urn:schemas-microsoft-com:office:word" xmlns:w="http://schemas.openxmlformats.org/wordprocessingml/2006/main" xmlns:w14="http://schemas.microsoft.com/office/word/2010/wordml" xmlns:w15="http://schemas.microsoft.com/office/word/2012/wordml" xmlns:w16se="http://schemas.microsoft.com/office/word/2015/wordml/symex" xmlns:wpg="http://schemas.microsoft.com/office/word/2010/wordprocessingGroup" xmlns:wpi="http://schemas.microsoft.com/office/word/2010/wordprocessingInk" xmlns:wne="http://schemas.microsoft.com/office/word/2006/wordml" xmlns:wps="http://schemas.microsoft.com/office/word/2010/wordprocessingShape" mc:Ignorable="w14 w15 w16se wp14">
+<w:ftr xmlns:wpc="http://schemas.microsoft.com/office/word/2010/wordprocessingCanvas" xmlns:cx="http://schemas.microsoft.com/office/drawing/2014/chartex" xmlns:cx1="http://schemas.microsoft.com/office/drawing/2015/9/8/chartex" xmlns:cx2="http://schemas.microsoft.com/office/drawing/2015/10/21/chartex" xmlns:cx3="http://schemas.microsoft.com/office/drawing/2016/5/9/chartex" xmlns:cx4="http://schemas.microsoft.com/office/drawing/2016/5/10/chartex" xmlns:cx5="http://schemas.microsoft.com/office/drawing/2016/5/11/chartex" xmlns:cx6="http://schemas.microsoft.com/office/drawing/2016/5/12/chartex" xmlns:cx7="http://schemas.microsoft.com/office/drawing/2016/5/13/chartex" xmlns:cx8="http://schemas.microsoft.com/office/drawing/2016/5/14/chartex" xmlns:mc="http://schemas.openxmlformats.org/markup-compatibility/2006" xmlns:aink="http://schemas.microsoft.com/office/drawing/2016/ink" xmlns:am3d="http://schemas.microsoft.com/office/drawing/2017/model3d" xmlns:o="urn:schemas-microsoft-com:office:office" xmlns:r="http://schemas.openxmlformats.org/officeDocument/2006/relationships" xmlns:m="http://schemas.openxmlformats.org/officeDocument/2006/math" xmlns:v="urn:schemas-microsoft-com:vml" xmlns:wp14="http://schemas.microsoft.com/office/word/2010/wordprocessingDrawing" xmlns:wp="http://schemas.openxmlformats.org/drawingml/2006/wordprocessingDrawing" xmlns:w10="urn:schemas-microsoft-com:office:word" xmlns:w="http://schemas.openxmlformats.org/wordprocessingml/2006/main" xmlns:w14="http://schemas.microsoft.com/office/word/2010/wordml" xmlns:w15="http://schemas.microsoft.com/office/word/2012/wordml" xmlns:w16cid="http://schemas.microsoft.com/office/word/2016/wordml/cid" xmlns:w16se="http://schemas.microsoft.com/office/word/2015/wordml/symex" xmlns:wpg="http://schemas.microsoft.com/office/word/2010/wordprocessingGroup" xmlns:wpi="http://schemas.microsoft.com/office/word/2010/wordprocessingInk" xmlns:wne="http://schemas.microsoft.com/office/word/2006/wordml" xmlns:wps="http://schemas.microsoft.com/office/word/2010/wordprocessingShape" mc:Ignorable="w14 w15 w16se w16cid wp14">
   <w:p>
     <w:pPr>
       <w:pStyle w:val="Footer"/>
@@ -9350,14 +9193,14 @@
 </file>
 
 <file path=word/footer3.xml><?xml version="1.0" encoding="utf-8"?>
-<w:ftr xmlns:wpc="http://schemas.microsoft.com/office/word/2010/wordprocessingCanvas" xmlns:cx="http://schemas.microsoft.com/office/drawing/2014/chartex" xmlns:cx1="http://schemas.microsoft.com/office/drawing/2015/9/8/chartex" xmlns:mc="http://schemas.openxmlformats.org/markup-compatibility/2006" xmlns:o="urn:schemas-microsoft-com:office:office" xmlns:r="http://schemas.openxmlformats.org/officeDocument/2006/relationships" xmlns:m="http://schemas.openxmlformats.org/officeDocument/2006/math" xmlns:v="urn:schemas-microsoft-com:vml" xmlns:wp14="http://schemas.microsoft.com/office/word/2010/wordprocessingDrawing" xmlns:wp="http://schemas.openxmlformats.org/drawingml/2006/wordprocessingDrawing" xmlns:w10="urn:schemas-microsoft-com:office:word" xmlns:w="http://schemas.openxmlformats.org/wordprocessingml/2006/main" xmlns:w14="http://schemas.microsoft.com/office/word/2010/wordml" xmlns:w15="http://schemas.microsoft.com/office/word/2012/wordml" xmlns:w16se="http://schemas.microsoft.com/office/word/2015/wordml/symex" xmlns:wpg="http://schemas.microsoft.com/office/word/2010/wordprocessingGroup" xmlns:wpi="http://schemas.microsoft.com/office/word/2010/wordprocessingInk" xmlns:wne="http://schemas.microsoft.com/office/word/2006/wordml" xmlns:wps="http://schemas.microsoft.com/office/word/2010/wordprocessingShape" mc:Ignorable="w14 w15 w16se wp14">
+<w:ftr xmlns:wpc="http://schemas.microsoft.com/office/word/2010/wordprocessingCanvas" xmlns:cx="http://schemas.microsoft.com/office/drawing/2014/chartex" xmlns:cx1="http://schemas.microsoft.com/office/drawing/2015/9/8/chartex" xmlns:cx2="http://schemas.microsoft.com/office/drawing/2015/10/21/chartex" xmlns:cx3="http://schemas.microsoft.com/office/drawing/2016/5/9/chartex" xmlns:cx4="http://schemas.microsoft.com/office/drawing/2016/5/10/chartex" xmlns:cx5="http://schemas.microsoft.com/office/drawing/2016/5/11/chartex" xmlns:cx6="http://schemas.microsoft.com/office/drawing/2016/5/12/chartex" xmlns:cx7="http://schemas.microsoft.com/office/drawing/2016/5/13/chartex" xmlns:cx8="http://schemas.microsoft.com/office/drawing/2016/5/14/chartex" xmlns:mc="http://schemas.openxmlformats.org/markup-compatibility/2006" xmlns:aink="http://schemas.microsoft.com/office/drawing/2016/ink" xmlns:am3d="http://schemas.microsoft.com/office/drawing/2017/model3d" xmlns:o="urn:schemas-microsoft-com:office:office" xmlns:r="http://schemas.openxmlformats.org/officeDocument/2006/relationships" xmlns:m="http://schemas.openxmlformats.org/officeDocument/2006/math" xmlns:v="urn:schemas-microsoft-com:vml" xmlns:wp14="http://schemas.microsoft.com/office/word/2010/wordprocessingDrawing" xmlns:wp="http://schemas.openxmlformats.org/drawingml/2006/wordprocessingDrawing" xmlns:w10="urn:schemas-microsoft-com:office:word" xmlns:w="http://schemas.openxmlformats.org/wordprocessingml/2006/main" xmlns:w14="http://schemas.microsoft.com/office/word/2010/wordml" xmlns:w15="http://schemas.microsoft.com/office/word/2012/wordml" xmlns:w16cid="http://schemas.microsoft.com/office/word/2016/wordml/cid" xmlns:w16se="http://schemas.microsoft.com/office/word/2015/wordml/symex" xmlns:wpg="http://schemas.microsoft.com/office/word/2010/wordprocessingGroup" xmlns:wpi="http://schemas.microsoft.com/office/word/2010/wordprocessingInk" xmlns:wne="http://schemas.microsoft.com/office/word/2006/wordml" xmlns:wps="http://schemas.microsoft.com/office/word/2010/wordprocessingShape" mc:Ignorable="w14 w15 w16se w16cid wp14">
   <w:p/>
   <w:p/>
 </w:ftr>
 </file>
 
 <file path=word/footer4.xml><?xml version="1.0" encoding="utf-8"?>
-<w:ftr xmlns:wpc="http://schemas.microsoft.com/office/word/2010/wordprocessingCanvas" xmlns:cx="http://schemas.microsoft.com/office/drawing/2014/chartex" xmlns:cx1="http://schemas.microsoft.com/office/drawing/2015/9/8/chartex" xmlns:mc="http://schemas.openxmlformats.org/markup-compatibility/2006" xmlns:o="urn:schemas-microsoft-com:office:office" xmlns:r="http://schemas.openxmlformats.org/officeDocument/2006/relationships" xmlns:m="http://schemas.openxmlformats.org/officeDocument/2006/math" xmlns:v="urn:schemas-microsoft-com:vml" xmlns:wp14="http://schemas.microsoft.com/office/word/2010/wordprocessingDrawing" xmlns:wp="http://schemas.openxmlformats.org/drawingml/2006/wordprocessingDrawing" xmlns:w10="urn:schemas-microsoft-com:office:word" xmlns:w="http://schemas.openxmlformats.org/wordprocessingml/2006/main" xmlns:w14="http://schemas.microsoft.com/office/word/2010/wordml" xmlns:w15="http://schemas.microsoft.com/office/word/2012/wordml" xmlns:w16se="http://schemas.microsoft.com/office/word/2015/wordml/symex" xmlns:wpg="http://schemas.microsoft.com/office/word/2010/wordprocessingGroup" xmlns:wpi="http://schemas.microsoft.com/office/word/2010/wordprocessingInk" xmlns:wne="http://schemas.microsoft.com/office/word/2006/wordml" xmlns:wps="http://schemas.microsoft.com/office/word/2010/wordprocessingShape" mc:Ignorable="w14 w15 w16se wp14">
+<w:ftr xmlns:wpc="http://schemas.microsoft.com/office/word/2010/wordprocessingCanvas" xmlns:cx="http://schemas.microsoft.com/office/drawing/2014/chartex" xmlns:cx1="http://schemas.microsoft.com/office/drawing/2015/9/8/chartex" xmlns:cx2="http://schemas.microsoft.com/office/drawing/2015/10/21/chartex" xmlns:cx3="http://schemas.microsoft.com/office/drawing/2016/5/9/chartex" xmlns:cx4="http://schemas.microsoft.com/office/drawing/2016/5/10/chartex" xmlns:cx5="http://schemas.microsoft.com/office/drawing/2016/5/11/chartex" xmlns:cx6="http://schemas.microsoft.com/office/drawing/2016/5/12/chartex" xmlns:cx7="http://schemas.microsoft.com/office/drawing/2016/5/13/chartex" xmlns:cx8="http://schemas.microsoft.com/office/drawing/2016/5/14/chartex" xmlns:mc="http://schemas.openxmlformats.org/markup-compatibility/2006" xmlns:aink="http://schemas.microsoft.com/office/drawing/2016/ink" xmlns:am3d="http://schemas.microsoft.com/office/drawing/2017/model3d" xmlns:o="urn:schemas-microsoft-com:office:office" xmlns:r="http://schemas.openxmlformats.org/officeDocument/2006/relationships" xmlns:m="http://schemas.openxmlformats.org/officeDocument/2006/math" xmlns:v="urn:schemas-microsoft-com:vml" xmlns:wp14="http://schemas.microsoft.com/office/word/2010/wordprocessingDrawing" xmlns:wp="http://schemas.openxmlformats.org/drawingml/2006/wordprocessingDrawing" xmlns:w10="urn:schemas-microsoft-com:office:word" xmlns:w="http://schemas.openxmlformats.org/wordprocessingml/2006/main" xmlns:w14="http://schemas.microsoft.com/office/word/2010/wordml" xmlns:w15="http://schemas.microsoft.com/office/word/2012/wordml" xmlns:w16cid="http://schemas.microsoft.com/office/word/2016/wordml/cid" xmlns:w16se="http://schemas.microsoft.com/office/word/2015/wordml/symex" xmlns:wpg="http://schemas.microsoft.com/office/word/2010/wordprocessingGroup" xmlns:wpi="http://schemas.microsoft.com/office/word/2010/wordprocessingInk" xmlns:wne="http://schemas.microsoft.com/office/word/2006/wordml" xmlns:wps="http://schemas.microsoft.com/office/word/2010/wordprocessingShape" mc:Ignorable="w14 w15 w16se w16cid wp14">
   <w:p>
     <w:pPr>
       <w:pStyle w:val="Footer"/>
@@ -9484,13 +9327,13 @@
 </file>
 
 <file path=word/footer5.xml><?xml version="1.0" encoding="utf-8"?>
-<w:ftr xmlns:wpc="http://schemas.microsoft.com/office/word/2010/wordprocessingCanvas" xmlns:cx="http://schemas.microsoft.com/office/drawing/2014/chartex" xmlns:cx1="http://schemas.microsoft.com/office/drawing/2015/9/8/chartex" xmlns:mc="http://schemas.openxmlformats.org/markup-compatibility/2006" xmlns:o="urn:schemas-microsoft-com:office:office" xmlns:r="http://schemas.openxmlformats.org/officeDocument/2006/relationships" xmlns:m="http://schemas.openxmlformats.org/officeDocument/2006/math" xmlns:v="urn:schemas-microsoft-com:vml" xmlns:wp14="http://schemas.microsoft.com/office/word/2010/wordprocessingDrawing" xmlns:wp="http://schemas.openxmlformats.org/drawingml/2006/wordprocessingDrawing" xmlns:w10="urn:schemas-microsoft-com:office:word" xmlns:w="http://schemas.openxmlformats.org/wordprocessingml/2006/main" xmlns:w14="http://schemas.microsoft.com/office/word/2010/wordml" xmlns:w15="http://schemas.microsoft.com/office/word/2012/wordml" xmlns:w16se="http://schemas.microsoft.com/office/word/2015/wordml/symex" xmlns:wpg="http://schemas.microsoft.com/office/word/2010/wordprocessingGroup" xmlns:wpi="http://schemas.microsoft.com/office/word/2010/wordprocessingInk" xmlns:wne="http://schemas.microsoft.com/office/word/2006/wordml" xmlns:wps="http://schemas.microsoft.com/office/word/2010/wordprocessingShape" mc:Ignorable="w14 w15 w16se wp14">
+<w:ftr xmlns:wpc="http://schemas.microsoft.com/office/word/2010/wordprocessingCanvas" xmlns:cx="http://schemas.microsoft.com/office/drawing/2014/chartex" xmlns:cx1="http://schemas.microsoft.com/office/drawing/2015/9/8/chartex" xmlns:cx2="http://schemas.microsoft.com/office/drawing/2015/10/21/chartex" xmlns:cx3="http://schemas.microsoft.com/office/drawing/2016/5/9/chartex" xmlns:cx4="http://schemas.microsoft.com/office/drawing/2016/5/10/chartex" xmlns:cx5="http://schemas.microsoft.com/office/drawing/2016/5/11/chartex" xmlns:cx6="http://schemas.microsoft.com/office/drawing/2016/5/12/chartex" xmlns:cx7="http://schemas.microsoft.com/office/drawing/2016/5/13/chartex" xmlns:cx8="http://schemas.microsoft.com/office/drawing/2016/5/14/chartex" xmlns:mc="http://schemas.openxmlformats.org/markup-compatibility/2006" xmlns:aink="http://schemas.microsoft.com/office/drawing/2016/ink" xmlns:am3d="http://schemas.microsoft.com/office/drawing/2017/model3d" xmlns:o="urn:schemas-microsoft-com:office:office" xmlns:r="http://schemas.openxmlformats.org/officeDocument/2006/relationships" xmlns:m="http://schemas.openxmlformats.org/officeDocument/2006/math" xmlns:v="urn:schemas-microsoft-com:vml" xmlns:wp14="http://schemas.microsoft.com/office/word/2010/wordprocessingDrawing" xmlns:wp="http://schemas.openxmlformats.org/drawingml/2006/wordprocessingDrawing" xmlns:w10="urn:schemas-microsoft-com:office:word" xmlns:w="http://schemas.openxmlformats.org/wordprocessingml/2006/main" xmlns:w14="http://schemas.microsoft.com/office/word/2010/wordml" xmlns:w15="http://schemas.microsoft.com/office/word/2012/wordml" xmlns:w16cid="http://schemas.microsoft.com/office/word/2016/wordml/cid" xmlns:w16se="http://schemas.microsoft.com/office/word/2015/wordml/symex" xmlns:wpg="http://schemas.microsoft.com/office/word/2010/wordprocessingGroup" xmlns:wpi="http://schemas.microsoft.com/office/word/2010/wordprocessingInk" xmlns:wne="http://schemas.microsoft.com/office/word/2006/wordml" xmlns:wps="http://schemas.microsoft.com/office/word/2010/wordprocessingShape" mc:Ignorable="w14 w15 w16se w16cid wp14">
   <w:p/>
 </w:ftr>
 </file>
 
 <file path=word/footnotes.xml><?xml version="1.0" encoding="utf-8"?>
-<w:footnotes xmlns:wpc="http://schemas.microsoft.com/office/word/2010/wordprocessingCanvas" xmlns:cx="http://schemas.microsoft.com/office/drawing/2014/chartex" xmlns:cx1="http://schemas.microsoft.com/office/drawing/2015/9/8/chartex" xmlns:mc="http://schemas.openxmlformats.org/markup-compatibility/2006" xmlns:o="urn:schemas-microsoft-com:office:office" xmlns:r="http://schemas.openxmlformats.org/officeDocument/2006/relationships" xmlns:m="http://schemas.openxmlformats.org/officeDocument/2006/math" xmlns:v="urn:schemas-microsoft-com:vml" xmlns:wp14="http://schemas.microsoft.com/office/word/2010/wordprocessingDrawing" xmlns:wp="http://schemas.openxmlformats.org/drawingml/2006/wordprocessingDrawing" xmlns:w10="urn:schemas-microsoft-com:office:word" xmlns:w="http://schemas.openxmlformats.org/wordprocessingml/2006/main" xmlns:w14="http://schemas.microsoft.com/office/word/2010/wordml" xmlns:w15="http://schemas.microsoft.com/office/word/2012/wordml" xmlns:w16se="http://schemas.microsoft.com/office/word/2015/wordml/symex" xmlns:wpg="http://schemas.microsoft.com/office/word/2010/wordprocessingGroup" xmlns:wpi="http://schemas.microsoft.com/office/word/2010/wordprocessingInk" xmlns:wne="http://schemas.microsoft.com/office/word/2006/wordml" xmlns:wps="http://schemas.microsoft.com/office/word/2010/wordprocessingShape" mc:Ignorable="w14 w15 w16se wp14">
+<w:footnotes xmlns:wpc="http://schemas.microsoft.com/office/word/2010/wordprocessingCanvas" xmlns:cx="http://schemas.microsoft.com/office/drawing/2014/chartex" xmlns:cx1="http://schemas.microsoft.com/office/drawing/2015/9/8/chartex" xmlns:cx2="http://schemas.microsoft.com/office/drawing/2015/10/21/chartex" xmlns:cx3="http://schemas.microsoft.com/office/drawing/2016/5/9/chartex" xmlns:cx4="http://schemas.microsoft.com/office/drawing/2016/5/10/chartex" xmlns:cx5="http://schemas.microsoft.com/office/drawing/2016/5/11/chartex" xmlns:cx6="http://schemas.microsoft.com/office/drawing/2016/5/12/chartex" xmlns:cx7="http://schemas.microsoft.com/office/drawing/2016/5/13/chartex" xmlns:cx8="http://schemas.microsoft.com/office/drawing/2016/5/14/chartex" xmlns:mc="http://schemas.openxmlformats.org/markup-compatibility/2006" xmlns:aink="http://schemas.microsoft.com/office/drawing/2016/ink" xmlns:am3d="http://schemas.microsoft.com/office/drawing/2017/model3d" xmlns:o="urn:schemas-microsoft-com:office:office" xmlns:r="http://schemas.openxmlformats.org/officeDocument/2006/relationships" xmlns:m="http://schemas.openxmlformats.org/officeDocument/2006/math" xmlns:v="urn:schemas-microsoft-com:vml" xmlns:wp14="http://schemas.microsoft.com/office/word/2010/wordprocessingDrawing" xmlns:wp="http://schemas.openxmlformats.org/drawingml/2006/wordprocessingDrawing" xmlns:w10="urn:schemas-microsoft-com:office:word" xmlns:w="http://schemas.openxmlformats.org/wordprocessingml/2006/main" xmlns:w14="http://schemas.microsoft.com/office/word/2010/wordml" xmlns:w15="http://schemas.microsoft.com/office/word/2012/wordml" xmlns:w16cid="http://schemas.microsoft.com/office/word/2016/wordml/cid" xmlns:w16se="http://schemas.microsoft.com/office/word/2015/wordml/symex" xmlns:wpg="http://schemas.microsoft.com/office/word/2010/wordprocessingGroup" xmlns:wpi="http://schemas.microsoft.com/office/word/2010/wordprocessingInk" xmlns:wne="http://schemas.microsoft.com/office/word/2006/wordml" xmlns:wps="http://schemas.microsoft.com/office/word/2010/wordprocessingShape" mc:Ignorable="w14 w15 w16se w16cid wp14">
   <w:footnote w:type="separator" w:id="-1">
     <w:p>
       <w:r>
@@ -9511,7 +9354,7 @@
 </file>
 
 <file path=word/header1.xml><?xml version="1.0" encoding="utf-8"?>
-<w:hdr xmlns:wpc="http://schemas.microsoft.com/office/word/2010/wordprocessingCanvas" xmlns:cx="http://schemas.microsoft.com/office/drawing/2014/chartex" xmlns:cx1="http://schemas.microsoft.com/office/drawing/2015/9/8/chartex" xmlns:mc="http://schemas.openxmlformats.org/markup-compatibility/2006" xmlns:o="urn:schemas-microsoft-com:office:office" xmlns:r="http://schemas.openxmlformats.org/officeDocument/2006/relationships" xmlns:m="http://schemas.openxmlformats.org/officeDocument/2006/math" xmlns:v="urn:schemas-microsoft-com:vml" xmlns:wp14="http://schemas.microsoft.com/office/word/2010/wordprocessingDrawing" xmlns:wp="http://schemas.openxmlformats.org/drawingml/2006/wordprocessingDrawing" xmlns:w10="urn:schemas-microsoft-com:office:word" xmlns:w="http://schemas.openxmlformats.org/wordprocessingml/2006/main" xmlns:w14="http://schemas.microsoft.com/office/word/2010/wordml" xmlns:w15="http://schemas.microsoft.com/office/word/2012/wordml" xmlns:w16se="http://schemas.microsoft.com/office/word/2015/wordml/symex" xmlns:wpg="http://schemas.microsoft.com/office/word/2010/wordprocessingGroup" xmlns:wpi="http://schemas.microsoft.com/office/word/2010/wordprocessingInk" xmlns:wne="http://schemas.microsoft.com/office/word/2006/wordml" xmlns:wps="http://schemas.microsoft.com/office/word/2010/wordprocessingShape" mc:Ignorable="w14 w15 w16se wp14">
+<w:hdr xmlns:wpc="http://schemas.microsoft.com/office/word/2010/wordprocessingCanvas" xmlns:cx="http://schemas.microsoft.com/office/drawing/2014/chartex" xmlns:cx1="http://schemas.microsoft.com/office/drawing/2015/9/8/chartex" xmlns:cx2="http://schemas.microsoft.com/office/drawing/2015/10/21/chartex" xmlns:cx3="http://schemas.microsoft.com/office/drawing/2016/5/9/chartex" xmlns:cx4="http://schemas.microsoft.com/office/drawing/2016/5/10/chartex" xmlns:cx5="http://schemas.microsoft.com/office/drawing/2016/5/11/chartex" xmlns:cx6="http://schemas.microsoft.com/office/drawing/2016/5/12/chartex" xmlns:cx7="http://schemas.microsoft.com/office/drawing/2016/5/13/chartex" xmlns:cx8="http://schemas.microsoft.com/office/drawing/2016/5/14/chartex" xmlns:mc="http://schemas.openxmlformats.org/markup-compatibility/2006" xmlns:aink="http://schemas.microsoft.com/office/drawing/2016/ink" xmlns:am3d="http://schemas.microsoft.com/office/drawing/2017/model3d" xmlns:o="urn:schemas-microsoft-com:office:office" xmlns:r="http://schemas.openxmlformats.org/officeDocument/2006/relationships" xmlns:m="http://schemas.openxmlformats.org/officeDocument/2006/math" xmlns:v="urn:schemas-microsoft-com:vml" xmlns:wp14="http://schemas.microsoft.com/office/word/2010/wordprocessingDrawing" xmlns:wp="http://schemas.openxmlformats.org/drawingml/2006/wordprocessingDrawing" xmlns:w10="urn:schemas-microsoft-com:office:word" xmlns:w="http://schemas.openxmlformats.org/wordprocessingml/2006/main" xmlns:w14="http://schemas.microsoft.com/office/word/2010/wordml" xmlns:w15="http://schemas.microsoft.com/office/word/2012/wordml" xmlns:w16cid="http://schemas.microsoft.com/office/word/2016/wordml/cid" xmlns:w16se="http://schemas.microsoft.com/office/word/2015/wordml/symex" xmlns:wpg="http://schemas.microsoft.com/office/word/2010/wordprocessingGroup" xmlns:wpi="http://schemas.microsoft.com/office/word/2010/wordprocessingInk" xmlns:wne="http://schemas.microsoft.com/office/word/2006/wordml" xmlns:wps="http://schemas.microsoft.com/office/word/2010/wordprocessingShape" mc:Ignorable="w14 w15 w16se w16cid wp14">
   <w:p>
     <w:pPr>
       <w:pStyle w:val="Header"/>
@@ -9543,13 +9386,13 @@
 </file>
 
 <file path=word/header2.xml><?xml version="1.0" encoding="utf-8"?>
-<w:hdr xmlns:wpc="http://schemas.microsoft.com/office/word/2010/wordprocessingCanvas" xmlns:cx="http://schemas.microsoft.com/office/drawing/2014/chartex" xmlns:cx1="http://schemas.microsoft.com/office/drawing/2015/9/8/chartex" xmlns:mc="http://schemas.openxmlformats.org/markup-compatibility/2006" xmlns:o="urn:schemas-microsoft-com:office:office" xmlns:r="http://schemas.openxmlformats.org/officeDocument/2006/relationships" xmlns:m="http://schemas.openxmlformats.org/officeDocument/2006/math" xmlns:v="urn:schemas-microsoft-com:vml" xmlns:wp14="http://schemas.microsoft.com/office/word/2010/wordprocessingDrawing" xmlns:wp="http://schemas.openxmlformats.org/drawingml/2006/wordprocessingDrawing" xmlns:w10="urn:schemas-microsoft-com:office:word" xmlns:w="http://schemas.openxmlformats.org/wordprocessingml/2006/main" xmlns:w14="http://schemas.microsoft.com/office/word/2010/wordml" xmlns:w15="http://schemas.microsoft.com/office/word/2012/wordml" xmlns:w16se="http://schemas.microsoft.com/office/word/2015/wordml/symex" xmlns:wpg="http://schemas.microsoft.com/office/word/2010/wordprocessingGroup" xmlns:wpi="http://schemas.microsoft.com/office/word/2010/wordprocessingInk" xmlns:wne="http://schemas.microsoft.com/office/word/2006/wordml" xmlns:wps="http://schemas.microsoft.com/office/word/2010/wordprocessingShape" mc:Ignorable="w14 w15 w16se wp14">
+<w:hdr xmlns:wpc="http://schemas.microsoft.com/office/word/2010/wordprocessingCanvas" xmlns:cx="http://schemas.microsoft.com/office/drawing/2014/chartex" xmlns:cx1="http://schemas.microsoft.com/office/drawing/2015/9/8/chartex" xmlns:cx2="http://schemas.microsoft.com/office/drawing/2015/10/21/chartex" xmlns:cx3="http://schemas.microsoft.com/office/drawing/2016/5/9/chartex" xmlns:cx4="http://schemas.microsoft.com/office/drawing/2016/5/10/chartex" xmlns:cx5="http://schemas.microsoft.com/office/drawing/2016/5/11/chartex" xmlns:cx6="http://schemas.microsoft.com/office/drawing/2016/5/12/chartex" xmlns:cx7="http://schemas.microsoft.com/office/drawing/2016/5/13/chartex" xmlns:cx8="http://schemas.microsoft.com/office/drawing/2016/5/14/chartex" xmlns:mc="http://schemas.openxmlformats.org/markup-compatibility/2006" xmlns:aink="http://schemas.microsoft.com/office/drawing/2016/ink" xmlns:am3d="http://schemas.microsoft.com/office/drawing/2017/model3d" xmlns:o="urn:schemas-microsoft-com:office:office" xmlns:r="http://schemas.openxmlformats.org/officeDocument/2006/relationships" xmlns:m="http://schemas.openxmlformats.org/officeDocument/2006/math" xmlns:v="urn:schemas-microsoft-com:vml" xmlns:wp14="http://schemas.microsoft.com/office/word/2010/wordprocessingDrawing" xmlns:wp="http://schemas.openxmlformats.org/drawingml/2006/wordprocessingDrawing" xmlns:w10="urn:schemas-microsoft-com:office:word" xmlns:w="http://schemas.openxmlformats.org/wordprocessingml/2006/main" xmlns:w14="http://schemas.microsoft.com/office/word/2010/wordml" xmlns:w15="http://schemas.microsoft.com/office/word/2012/wordml" xmlns:w16cid="http://schemas.microsoft.com/office/word/2016/wordml/cid" xmlns:w16se="http://schemas.microsoft.com/office/word/2015/wordml/symex" xmlns:wpg="http://schemas.microsoft.com/office/word/2010/wordprocessingGroup" xmlns:wpi="http://schemas.microsoft.com/office/word/2010/wordprocessingInk" xmlns:wne="http://schemas.microsoft.com/office/word/2006/wordml" xmlns:wps="http://schemas.microsoft.com/office/word/2010/wordprocessingShape" mc:Ignorable="w14 w15 w16se w16cid wp14">
   <w:p/>
 </w:hdr>
 </file>
 
 <file path=word/header3.xml><?xml version="1.0" encoding="utf-8"?>
-<w:hdr xmlns:wpc="http://schemas.microsoft.com/office/word/2010/wordprocessingCanvas" xmlns:cx="http://schemas.microsoft.com/office/drawing/2014/chartex" xmlns:cx1="http://schemas.microsoft.com/office/drawing/2015/9/8/chartex" xmlns:mc="http://schemas.openxmlformats.org/markup-compatibility/2006" xmlns:o="urn:schemas-microsoft-com:office:office" xmlns:r="http://schemas.openxmlformats.org/officeDocument/2006/relationships" xmlns:m="http://schemas.openxmlformats.org/officeDocument/2006/math" xmlns:v="urn:schemas-microsoft-com:vml" xmlns:wp14="http://schemas.microsoft.com/office/word/2010/wordprocessingDrawing" xmlns:wp="http://schemas.openxmlformats.org/drawingml/2006/wordprocessingDrawing" xmlns:w10="urn:schemas-microsoft-com:office:word" xmlns:w="http://schemas.openxmlformats.org/wordprocessingml/2006/main" xmlns:w14="http://schemas.microsoft.com/office/word/2010/wordml" xmlns:w15="http://schemas.microsoft.com/office/word/2012/wordml" xmlns:w16se="http://schemas.microsoft.com/office/word/2015/wordml/symex" xmlns:wpg="http://schemas.microsoft.com/office/word/2010/wordprocessingGroup" xmlns:wpi="http://schemas.microsoft.com/office/word/2010/wordprocessingInk" xmlns:wne="http://schemas.microsoft.com/office/word/2006/wordml" xmlns:wps="http://schemas.microsoft.com/office/word/2010/wordprocessingShape" mc:Ignorable="w14 w15 w16se wp14">
+<w:hdr xmlns:wpc="http://schemas.microsoft.com/office/word/2010/wordprocessingCanvas" xmlns:cx="http://schemas.microsoft.com/office/drawing/2014/chartex" xmlns:cx1="http://schemas.microsoft.com/office/drawing/2015/9/8/chartex" xmlns:cx2="http://schemas.microsoft.com/office/drawing/2015/10/21/chartex" xmlns:cx3="http://schemas.microsoft.com/office/drawing/2016/5/9/chartex" xmlns:cx4="http://schemas.microsoft.com/office/drawing/2016/5/10/chartex" xmlns:cx5="http://schemas.microsoft.com/office/drawing/2016/5/11/chartex" xmlns:cx6="http://schemas.microsoft.com/office/drawing/2016/5/12/chartex" xmlns:cx7="http://schemas.microsoft.com/office/drawing/2016/5/13/chartex" xmlns:cx8="http://schemas.microsoft.com/office/drawing/2016/5/14/chartex" xmlns:mc="http://schemas.openxmlformats.org/markup-compatibility/2006" xmlns:aink="http://schemas.microsoft.com/office/drawing/2016/ink" xmlns:am3d="http://schemas.microsoft.com/office/drawing/2017/model3d" xmlns:o="urn:schemas-microsoft-com:office:office" xmlns:r="http://schemas.openxmlformats.org/officeDocument/2006/relationships" xmlns:m="http://schemas.openxmlformats.org/officeDocument/2006/math" xmlns:v="urn:schemas-microsoft-com:vml" xmlns:wp14="http://schemas.microsoft.com/office/word/2010/wordprocessingDrawing" xmlns:wp="http://schemas.openxmlformats.org/drawingml/2006/wordprocessingDrawing" xmlns:w10="urn:schemas-microsoft-com:office:word" xmlns:w="http://schemas.openxmlformats.org/wordprocessingml/2006/main" xmlns:w14="http://schemas.microsoft.com/office/word/2010/wordml" xmlns:w15="http://schemas.microsoft.com/office/word/2012/wordml" xmlns:w16cid="http://schemas.microsoft.com/office/word/2016/wordml/cid" xmlns:w16se="http://schemas.microsoft.com/office/word/2015/wordml/symex" xmlns:wpg="http://schemas.microsoft.com/office/word/2010/wordprocessingGroup" xmlns:wpi="http://schemas.microsoft.com/office/word/2010/wordprocessingInk" xmlns:wne="http://schemas.microsoft.com/office/word/2006/wordml" xmlns:wps="http://schemas.microsoft.com/office/word/2010/wordprocessingShape" mc:Ignorable="w14 w15 w16se w16cid wp14">
   <w:p>
     <w:pPr>
       <w:pStyle w:val="Header"/>
@@ -9784,13 +9627,13 @@
 </file>
 
 <file path=word/header4.xml><?xml version="1.0" encoding="utf-8"?>
-<w:hdr xmlns:wpc="http://schemas.microsoft.com/office/word/2010/wordprocessingCanvas" xmlns:cx="http://schemas.microsoft.com/office/drawing/2014/chartex" xmlns:cx1="http://schemas.microsoft.com/office/drawing/2015/9/8/chartex" xmlns:mc="http://schemas.openxmlformats.org/markup-compatibility/2006" xmlns:o="urn:schemas-microsoft-com:office:office" xmlns:r="http://schemas.openxmlformats.org/officeDocument/2006/relationships" xmlns:m="http://schemas.openxmlformats.org/officeDocument/2006/math" xmlns:v="urn:schemas-microsoft-com:vml" xmlns:wp14="http://schemas.microsoft.com/office/word/2010/wordprocessingDrawing" xmlns:wp="http://schemas.openxmlformats.org/drawingml/2006/wordprocessingDrawing" xmlns:w10="urn:schemas-microsoft-com:office:word" xmlns:w="http://schemas.openxmlformats.org/wordprocessingml/2006/main" xmlns:w14="http://schemas.microsoft.com/office/word/2010/wordml" xmlns:w15="http://schemas.microsoft.com/office/word/2012/wordml" xmlns:w16se="http://schemas.microsoft.com/office/word/2015/wordml/symex" xmlns:wpg="http://schemas.microsoft.com/office/word/2010/wordprocessingGroup" xmlns:wpi="http://schemas.microsoft.com/office/word/2010/wordprocessingInk" xmlns:wne="http://schemas.microsoft.com/office/word/2006/wordml" xmlns:wps="http://schemas.microsoft.com/office/word/2010/wordprocessingShape" mc:Ignorable="w14 w15 w16se wp14">
+<w:hdr xmlns:wpc="http://schemas.microsoft.com/office/word/2010/wordprocessingCanvas" xmlns:cx="http://schemas.microsoft.com/office/drawing/2014/chartex" xmlns:cx1="http://schemas.microsoft.com/office/drawing/2015/9/8/chartex" xmlns:cx2="http://schemas.microsoft.com/office/drawing/2015/10/21/chartex" xmlns:cx3="http://schemas.microsoft.com/office/drawing/2016/5/9/chartex" xmlns:cx4="http://schemas.microsoft.com/office/drawing/2016/5/10/chartex" xmlns:cx5="http://schemas.microsoft.com/office/drawing/2016/5/11/chartex" xmlns:cx6="http://schemas.microsoft.com/office/drawing/2016/5/12/chartex" xmlns:cx7="http://schemas.microsoft.com/office/drawing/2016/5/13/chartex" xmlns:cx8="http://schemas.microsoft.com/office/drawing/2016/5/14/chartex" xmlns:mc="http://schemas.openxmlformats.org/markup-compatibility/2006" xmlns:aink="http://schemas.microsoft.com/office/drawing/2016/ink" xmlns:am3d="http://schemas.microsoft.com/office/drawing/2017/model3d" xmlns:o="urn:schemas-microsoft-com:office:office" xmlns:r="http://schemas.openxmlformats.org/officeDocument/2006/relationships" xmlns:m="http://schemas.openxmlformats.org/officeDocument/2006/math" xmlns:v="urn:schemas-microsoft-com:vml" xmlns:wp14="http://schemas.microsoft.com/office/word/2010/wordprocessingDrawing" xmlns:wp="http://schemas.openxmlformats.org/drawingml/2006/wordprocessingDrawing" xmlns:w10="urn:schemas-microsoft-com:office:word" xmlns:w="http://schemas.openxmlformats.org/wordprocessingml/2006/main" xmlns:w14="http://schemas.microsoft.com/office/word/2010/wordml" xmlns:w15="http://schemas.microsoft.com/office/word/2012/wordml" xmlns:w16cid="http://schemas.microsoft.com/office/word/2016/wordml/cid" xmlns:w16se="http://schemas.microsoft.com/office/word/2015/wordml/symex" xmlns:wpg="http://schemas.microsoft.com/office/word/2010/wordprocessingGroup" xmlns:wpi="http://schemas.microsoft.com/office/word/2010/wordprocessingInk" xmlns:wne="http://schemas.microsoft.com/office/word/2006/wordml" xmlns:wps="http://schemas.microsoft.com/office/word/2010/wordprocessingShape" mc:Ignorable="w14 w15 w16se w16cid wp14">
   <w:p/>
 </w:hdr>
 </file>
 
 <file path=word/numbering.xml><?xml version="1.0" encoding="utf-8"?>
-<w:numbering xmlns:wpc="http://schemas.microsoft.com/office/word/2010/wordprocessingCanvas" xmlns:cx="http://schemas.microsoft.com/office/drawing/2014/chartex" xmlns:cx1="http://schemas.microsoft.com/office/drawing/2015/9/8/chartex" xmlns:mc="http://schemas.openxmlformats.org/markup-compatibility/2006" xmlns:o="urn:schemas-microsoft-com:office:office" xmlns:r="http://schemas.openxmlformats.org/officeDocument/2006/relationships" xmlns:m="http://schemas.openxmlformats.org/officeDocument/2006/math" xmlns:v="urn:schemas-microsoft-com:vml" xmlns:wp14="http://schemas.microsoft.com/office/word/2010/wordprocessingDrawing" xmlns:wp="http://schemas.openxmlformats.org/drawingml/2006/wordprocessingDrawing" xmlns:w10="urn:schemas-microsoft-com:office:word" xmlns:w="http://schemas.openxmlformats.org/wordprocessingml/2006/main" xmlns:w14="http://schemas.microsoft.com/office/word/2010/wordml" xmlns:w15="http://schemas.microsoft.com/office/word/2012/wordml" xmlns:w16se="http://schemas.microsoft.com/office/word/2015/wordml/symex" xmlns:wpg="http://schemas.microsoft.com/office/word/2010/wordprocessingGroup" xmlns:wpi="http://schemas.microsoft.com/office/word/2010/wordprocessingInk" xmlns:wne="http://schemas.microsoft.com/office/word/2006/wordml" xmlns:wps="http://schemas.microsoft.com/office/word/2010/wordprocessingShape" mc:Ignorable="w14 w15 w16se wp14">
+<w:numbering xmlns:wpc="http://schemas.microsoft.com/office/word/2010/wordprocessingCanvas" xmlns:cx="http://schemas.microsoft.com/office/drawing/2014/chartex" xmlns:cx1="http://schemas.microsoft.com/office/drawing/2015/9/8/chartex" xmlns:cx2="http://schemas.microsoft.com/office/drawing/2015/10/21/chartex" xmlns:cx3="http://schemas.microsoft.com/office/drawing/2016/5/9/chartex" xmlns:cx4="http://schemas.microsoft.com/office/drawing/2016/5/10/chartex" xmlns:cx5="http://schemas.microsoft.com/office/drawing/2016/5/11/chartex" xmlns:cx6="http://schemas.microsoft.com/office/drawing/2016/5/12/chartex" xmlns:cx7="http://schemas.microsoft.com/office/drawing/2016/5/13/chartex" xmlns:cx8="http://schemas.microsoft.com/office/drawing/2016/5/14/chartex" xmlns:mc="http://schemas.openxmlformats.org/markup-compatibility/2006" xmlns:aink="http://schemas.microsoft.com/office/drawing/2016/ink" xmlns:am3d="http://schemas.microsoft.com/office/drawing/2017/model3d" xmlns:o="urn:schemas-microsoft-com:office:office" xmlns:r="http://schemas.openxmlformats.org/officeDocument/2006/relationships" xmlns:m="http://schemas.openxmlformats.org/officeDocument/2006/math" xmlns:v="urn:schemas-microsoft-com:vml" xmlns:wp14="http://schemas.microsoft.com/office/word/2010/wordprocessingDrawing" xmlns:wp="http://schemas.openxmlformats.org/drawingml/2006/wordprocessingDrawing" xmlns:w10="urn:schemas-microsoft-com:office:word" xmlns:w="http://schemas.openxmlformats.org/wordprocessingml/2006/main" xmlns:w14="http://schemas.microsoft.com/office/word/2010/wordml" xmlns:w15="http://schemas.microsoft.com/office/word/2012/wordml" xmlns:w16cid="http://schemas.microsoft.com/office/word/2016/wordml/cid" xmlns:w16se="http://schemas.microsoft.com/office/word/2015/wordml/symex" xmlns:wpg="http://schemas.microsoft.com/office/word/2010/wordprocessingGroup" xmlns:wpi="http://schemas.microsoft.com/office/word/2010/wordprocessingInk" xmlns:wne="http://schemas.microsoft.com/office/word/2006/wordml" xmlns:wps="http://schemas.microsoft.com/office/word/2010/wordprocessingShape" mc:Ignorable="w14 w15 w16se w16cid wp14">
   <w:abstractNum w:abstractNumId="0" w15:restartNumberingAfterBreak="0">
     <w:nsid w:val="00000001"/>
     <w:multiLevelType w:val="multilevel"/>
@@ -13168,7 +13011,7 @@
 </file>
 
 <file path=word/styles.xml><?xml version="1.0" encoding="utf-8"?>
-<w:styles xmlns:mc="http://schemas.openxmlformats.org/markup-compatibility/2006" xmlns:r="http://schemas.openxmlformats.org/officeDocument/2006/relationships" xmlns:w="http://schemas.openxmlformats.org/wordprocessingml/2006/main" xmlns:w14="http://schemas.microsoft.com/office/word/2010/wordml" xmlns:w15="http://schemas.microsoft.com/office/word/2012/wordml" xmlns:w16se="http://schemas.microsoft.com/office/word/2015/wordml/symex" mc:Ignorable="w14 w15 w16se">
+<w:styles xmlns:mc="http://schemas.openxmlformats.org/markup-compatibility/2006" xmlns:r="http://schemas.openxmlformats.org/officeDocument/2006/relationships" xmlns:w="http://schemas.openxmlformats.org/wordprocessingml/2006/main" xmlns:w14="http://schemas.microsoft.com/office/word/2010/wordml" xmlns:w15="http://schemas.microsoft.com/office/word/2012/wordml" xmlns:w16cid="http://schemas.microsoft.com/office/word/2016/wordml/cid" xmlns:w16se="http://schemas.microsoft.com/office/word/2015/wordml/symex" mc:Ignorable="w14 w15 w16se w16cid">
   <w:docDefaults>
     <w:rPrDefault>
       <w:rPr>
@@ -13178,7 +13021,7 @@
     </w:rPrDefault>
     <w:pPrDefault/>
   </w:docDefaults>
-  <w:latentStyles w:defLockedState="0" w:defUIPriority="0" w:defSemiHidden="0" w:defUnhideWhenUsed="0" w:defQFormat="0" w:count="371">
+  <w:latentStyles w:defLockedState="0" w:defUIPriority="0" w:defSemiHidden="0" w:defUnhideWhenUsed="0" w:defQFormat="0" w:count="376">
     <w:lsdException w:name="Normal" w:qFormat="1"/>
     <w:lsdException w:name="heading 1" w:qFormat="1"/>
     <w:lsdException w:name="heading 2" w:qFormat="1"/>
@@ -13277,7 +13120,6 @@
     <w:lsdException w:name="HTML Sample" w:semiHidden="1" w:unhideWhenUsed="1"/>
     <w:lsdException w:name="HTML Typewriter" w:semiHidden="1" w:unhideWhenUsed="1"/>
     <w:lsdException w:name="HTML Variable" w:semiHidden="1" w:unhideWhenUsed="1"/>
-    <w:lsdException w:name="Normal Table" w:semiHidden="1" w:unhideWhenUsed="1"/>
     <w:lsdException w:name="annotation subject" w:semiHidden="1" w:unhideWhenUsed="1"/>
     <w:lsdException w:name="No List" w:semiHidden="1" w:unhideWhenUsed="1"/>
     <w:lsdException w:name="Outline List 1" w:semiHidden="1" w:unhideWhenUsed="1"/>
@@ -13320,11 +13162,8 @@
     <w:lsdException w:name="Table Contemporary" w:semiHidden="1" w:unhideWhenUsed="1"/>
     <w:lsdException w:name="Table Elegant" w:semiHidden="1" w:unhideWhenUsed="1"/>
     <w:lsdException w:name="Table Professional" w:semiHidden="1" w:unhideWhenUsed="1"/>
-    <w:lsdException w:name="Table Subtle 1" w:semiHidden="1" w:unhideWhenUsed="1"/>
     <w:lsdException w:name="Table Subtle 2" w:semiHidden="1" w:unhideWhenUsed="1"/>
     <w:lsdException w:name="Table Web 1" w:semiHidden="1" w:unhideWhenUsed="1"/>
-    <w:lsdException w:name="Table Web 2" w:semiHidden="1" w:unhideWhenUsed="1"/>
-    <w:lsdException w:name="Table Web 3" w:semiHidden="1" w:unhideWhenUsed="1"/>
     <w:lsdException w:name="Balloon Text" w:semiHidden="1" w:unhideWhenUsed="1"/>
     <w:lsdException w:name="Table Theme" w:semiHidden="1" w:unhideWhenUsed="1"/>
     <w:lsdException w:name="Placeholder Text" w:semiHidden="1" w:uiPriority="99"/>
@@ -13542,6 +13381,11 @@
     <w:lsdException w:name="List Table 5 Dark Accent 6" w:uiPriority="50"/>
     <w:lsdException w:name="List Table 6 Colorful Accent 6" w:uiPriority="51"/>
     <w:lsdException w:name="List Table 7 Colorful Accent 6" w:uiPriority="52"/>
+    <w:lsdException w:name="Mention" w:semiHidden="1" w:uiPriority="99" w:unhideWhenUsed="1"/>
+    <w:lsdException w:name="Smart Hyperlink" w:semiHidden="1" w:uiPriority="99" w:unhideWhenUsed="1"/>
+    <w:lsdException w:name="Hashtag" w:semiHidden="1" w:uiPriority="99" w:unhideWhenUsed="1"/>
+    <w:lsdException w:name="Unresolved Mention" w:semiHidden="1" w:uiPriority="99" w:unhideWhenUsed="1"/>
+    <w:lsdException w:name="Smart Link" w:semiHidden="1" w:uiPriority="99" w:unhideWhenUsed="1"/>
   </w:latentStyles>
   <w:style w:type="paragraph" w:default="1" w:styleId="Normal">
     <w:name w:val="Normal"/>
@@ -14978,7 +14822,7 @@
 </file>
 
 <file path=customXml/itemProps1.xml><?xml version="1.0" encoding="utf-8"?>
-<ds:datastoreItem xmlns:ds="http://schemas.openxmlformats.org/officeDocument/2006/customXml" ds:itemID="{1854834D-6A1C-43BB-B1BC-A00FD484EF97}">
+<ds:datastoreItem xmlns:ds="http://schemas.openxmlformats.org/officeDocument/2006/customXml" ds:itemID="{E6F1A7DC-7249-477E-A280-F323CBD4A81C}">
   <ds:schemaRefs>
     <ds:schemaRef ds:uri="http://schemas.openxmlformats.org/officeDocument/2006/bibliography"/>
   </ds:schemaRefs>

</xml_diff>